<commit_message>
lua filters work with qmd, full affiliations working
</commit_message>
<xml_diff>
--- a/manu-draft.docx
+++ b/manu-draft.docx
@@ -93,167 +93,231 @@
         <w:pStyle w:val="Author"/>
       </w:pPr>
       <w:r>
-        <w:t xml:space="preserve">Gary</w:t>
+        <w:t xml:space="preserve">Gary E Raulerson</w:t>
+      </w:r>
+      <w:r>
+        <w:rPr>
+          <w:vertAlign w:val="superscript"/>
+        </w:rPr>
+        <w:t xml:space="preserve">1</w:t>
+      </w:r>
+      <w:r>
+        <w:t xml:space="preserve">,</w:t>
       </w:r>
       <w:r>
         <w:t xml:space="preserve"> </w:t>
       </w:r>
       <w:r>
-        <w:t xml:space="preserve">E</w:t>
+        <w:t xml:space="preserve">Douglas E Robison</w:t>
+      </w:r>
+      <w:r>
+        <w:rPr>
+          <w:vertAlign w:val="superscript"/>
+        </w:rPr>
+        <w:t xml:space="preserve">2</w:t>
+      </w:r>
+      <w:r>
+        <w:t xml:space="preserve">,</w:t>
       </w:r>
       <w:r>
         <w:t xml:space="preserve"> </w:t>
       </w:r>
       <w:r>
-        <w:t xml:space="preserve">Raulerson</w:t>
+        <w:t xml:space="preserve">Marcus W Beck</w:t>
+      </w:r>
+      <w:r>
+        <w:rPr>
+          <w:vertAlign w:val="superscript"/>
+        </w:rPr>
+        <w:t xml:space="preserve">1</w:t>
+      </w:r>
+      <w:r>
+        <w:rPr>
+          <w:vertAlign w:val="superscript"/>
+        </w:rPr>
+        <w:t xml:space="preserve">,</w:t>
+      </w:r>
+      <w:r>
+        <w:rPr>
+          <w:vertAlign w:val="superscript"/>
+        </w:rPr>
+        <w:t xml:space="preserve">✉</w:t>
+      </w:r>
+      <w:r>
+        <w:t xml:space="preserve">,</w:t>
+      </w:r>
+      <w:r>
+        <w:t xml:space="preserve"> </w:t>
+      </w:r>
+      <w:r>
+        <w:t xml:space="preserve">Maya C Burke</w:t>
+      </w:r>
+      <w:r>
+        <w:rPr>
+          <w:vertAlign w:val="superscript"/>
+        </w:rPr>
+        <w:t xml:space="preserve">1</w:t>
+      </w:r>
+      <w:r>
+        <w:t xml:space="preserve">,</w:t>
+      </w:r>
+      <w:r>
+        <w:t xml:space="preserve"> </w:t>
+      </w:r>
+      <w:r>
+        <w:t xml:space="preserve">Justin Saarinen</w:t>
+      </w:r>
+      <w:r>
+        <w:rPr>
+          <w:vertAlign w:val="superscript"/>
+        </w:rPr>
+        <w:t xml:space="preserve">2</w:t>
+      </w:r>
+      <w:r>
+        <w:t xml:space="preserve">,</w:t>
+      </w:r>
+      <w:r>
+        <w:t xml:space="preserve"> </w:t>
+      </w:r>
+      <w:r>
+        <w:t xml:space="preserve">Christine Sciarrino</w:t>
+      </w:r>
+      <w:r>
+        <w:rPr>
+          <w:vertAlign w:val="superscript"/>
+        </w:rPr>
+        <w:t xml:space="preserve">2</w:t>
+      </w:r>
+      <w:r>
+        <w:t xml:space="preserve">,</w:t>
+      </w:r>
+      <w:r>
+        <w:t xml:space="preserve"> </w:t>
+      </w:r>
+      <w:r>
+        <w:t xml:space="preserve">Edward T Sherwood</w:t>
+      </w:r>
+      <w:r>
+        <w:rPr>
+          <w:vertAlign w:val="superscript"/>
+        </w:rPr>
+        <w:t xml:space="preserve">1</w:t>
+      </w:r>
+      <w:r>
+        <w:t xml:space="preserve">,</w:t>
+      </w:r>
+      <w:r>
+        <w:t xml:space="preserve"> </w:t>
+      </w:r>
+      <w:r>
+        <w:t xml:space="preserve">and</w:t>
+      </w:r>
+      <w:r>
+        <w:t xml:space="preserve"> </w:t>
+      </w:r>
+      <w:r>
+        <w:t xml:space="preserve">David A Tomasko</w:t>
+      </w:r>
+      <w:r>
+        <w:rPr>
+          <w:vertAlign w:val="superscript"/>
+        </w:rPr>
+        <w:t xml:space="preserve">3</w:t>
       </w:r>
     </w:p>
     <w:p>
       <w:pPr>
-        <w:pStyle w:val="Author"/>
-      </w:pPr>
-      <w:r>
-        <w:t xml:space="preserve">Douglas</w:t>
+        <w:pStyle w:val="FirstParagraph"/>
+      </w:pPr>
+      <w:r>
+        <w:rPr>
+          <w:vertAlign w:val="superscript"/>
+        </w:rPr>
+        <w:t xml:space="preserve">1</w:t>
       </w:r>
       <w:r>
         <w:t xml:space="preserve"> </w:t>
       </w:r>
       <w:r>
-        <w:t xml:space="preserve">E</w:t>
+        <w:t xml:space="preserve">Tampa Bay Estuary Program, St. Petersburg, Florida 33701 USA</w:t>
+      </w:r>
+      <w:r>
+        <w:br/>
+      </w:r>
+      <w:r>
+        <w:rPr>
+          <w:vertAlign w:val="superscript"/>
+        </w:rPr>
+        <w:t xml:space="preserve">2</w:t>
       </w:r>
       <w:r>
         <w:t xml:space="preserve"> </w:t>
       </w:r>
       <w:r>
-        <w:t xml:space="preserve">Robison</w:t>
+        <w:t xml:space="preserve">Environmental Science Associates, Tampa, Florida 33609 USA</w:t>
+      </w:r>
+      <w:r>
+        <w:br/>
+      </w:r>
+      <w:r>
+        <w:rPr>
+          <w:vertAlign w:val="superscript"/>
+        </w:rPr>
+        <w:t xml:space="preserve">3</w:t>
+      </w:r>
+      <w:r>
+        <w:t xml:space="preserve"> </w:t>
+      </w:r>
+      <w:r>
+        <w:t xml:space="preserve">Sarasota Bay Estuary Program, Sarasota, Florida 34236 USA</w:t>
       </w:r>
     </w:p>
     <w:p>
       <w:pPr>
-        <w:pStyle w:val="Author"/>
-      </w:pPr>
-      <w:r>
-        <w:t xml:space="preserve">Marcus</w:t>
+        <w:pStyle w:val="BodyText"/>
+      </w:pPr>
+      <w:r>
+        <w:rPr>
+          <w:vertAlign w:val="superscript"/>
+        </w:rPr>
+        <w:t xml:space="preserve">✉</w:t>
       </w:r>
       <w:r>
         <w:t xml:space="preserve"> </w:t>
       </w:r>
       <w:r>
-        <w:t xml:space="preserve">W</w:t>
+        <w:t xml:space="preserve">Correspondence:</w:t>
       </w:r>
       <w:r>
         <w:t xml:space="preserve"> </w:t>
       </w:r>
-      <w:r>
-        <w:t xml:space="preserve">Beck</w:t>
+      <w:hyperlink r:id="rId20">
+        <w:r>
+          <w:rPr>
+            <w:rStyle w:val="Hyperlink"/>
+          </w:rPr>
+          <w:t xml:space="preserve">Marcus W Beck &lt;mbeck@tbep.org&gt;</w:t>
+        </w:r>
+      </w:hyperlink>
+    </w:p>
+    <w:bookmarkStart w:id="21" w:name="abstract"/>
+    <w:p>
+      <w:pPr>
+        <w:pStyle w:val="Heading1"/>
+      </w:pPr>
+      <w:r>
+        <w:t xml:space="preserve">Abstract</w:t>
       </w:r>
     </w:p>
     <w:p>
       <w:pPr>
-        <w:pStyle w:val="Author"/>
-      </w:pPr>
-      <w:r>
-        <w:t xml:space="preserve">Maya</w:t>
-      </w:r>
-      <w:r>
-        <w:t xml:space="preserve"> </w:t>
-      </w:r>
-      <w:r>
-        <w:t xml:space="preserve">C</w:t>
-      </w:r>
-      <w:r>
-        <w:t xml:space="preserve"> </w:t>
-      </w:r>
-      <w:r>
-        <w:t xml:space="preserve">Burke</w:t>
+        <w:pStyle w:val="FirstParagraph"/>
+      </w:pPr>
+      <w:r>
+        <w:t xml:space="preserve">Native habitats in Florida face dual pressures at the land-sea interface from urban development and sea-level rise associated with climate change. To address these pressures, restoration practitioners require robust tools that identify reasonable goals given historical land use trends, current status of the habitat mosaic, and anticipated future impacts from coastal stressors. A target-setting approach for native habitats was created for the Tampa Bay watershed that identifies current restoration opportunities and establishes short (2030) and long-term (2050) goals. The approach was informed through a three-decade habitat change analysis and over forty years of habitat restoration experience in the region. Restoration goals were defined based on what is possible today and the projected needs for the future, rather than attempting to replicate past ecological conditions. The new paradigm also accounts for the expected impacts of sea-level rise, climate change, and watershed development - stressors which are pervasive in Florida. The resulting habitat goals are spatially explicit with maps that identify remaining restoration and conservation opportunities, while also providing an approach for the entire watershed that targets subtidal, intertidal, and coastal uplands. This approach represents a general framework to support coastal planning decisions that need to address competing interests and could be applied in other coastal settings where sustainable urbanization practices need to co-exist with natural environments. Methods for repeatable analyses are also available using an open source workflow to update progress over time and for adoption by others.</w:t>
       </w:r>
     </w:p>
-    <w:p>
-      <w:pPr>
-        <w:pStyle w:val="Author"/>
-      </w:pPr>
-      <w:r>
-        <w:t xml:space="preserve">Justin</w:t>
-      </w:r>
-      <w:r>
-        <w:t xml:space="preserve"> </w:t>
-      </w:r>
-      <w:r>
-        <w:t xml:space="preserve">Saarinen</w:t>
-      </w:r>
-    </w:p>
-    <w:p>
-      <w:pPr>
-        <w:pStyle w:val="Author"/>
-      </w:pPr>
-      <w:r>
-        <w:t xml:space="preserve">Christine</w:t>
-      </w:r>
-      <w:r>
-        <w:t xml:space="preserve"> </w:t>
-      </w:r>
-      <w:r>
-        <w:t xml:space="preserve">Sciarrino</w:t>
-      </w:r>
-    </w:p>
-    <w:p>
-      <w:pPr>
-        <w:pStyle w:val="Author"/>
-      </w:pPr>
-      <w:r>
-        <w:t xml:space="preserve">Edward</w:t>
-      </w:r>
-      <w:r>
-        <w:t xml:space="preserve"> </w:t>
-      </w:r>
-      <w:r>
-        <w:t xml:space="preserve">T</w:t>
-      </w:r>
-      <w:r>
-        <w:t xml:space="preserve"> </w:t>
-      </w:r>
-      <w:r>
-        <w:t xml:space="preserve">Sherwood</w:t>
-      </w:r>
-    </w:p>
-    <w:p>
-      <w:pPr>
-        <w:pStyle w:val="Author"/>
-      </w:pPr>
-      <w:r>
-        <w:t xml:space="preserve">David</w:t>
-      </w:r>
-      <w:r>
-        <w:t xml:space="preserve"> </w:t>
-      </w:r>
-      <w:r>
-        <w:t xml:space="preserve">A</w:t>
-      </w:r>
-      <w:r>
-        <w:t xml:space="preserve"> </w:t>
-      </w:r>
-      <w:r>
-        <w:t xml:space="preserve">Tomasko</w:t>
-      </w:r>
-    </w:p>
-    <w:bookmarkStart w:id="20" w:name="abstract"/>
-    <w:p>
-      <w:pPr>
-        <w:pStyle w:val="Heading1"/>
-      </w:pPr>
-      <w:r>
-        <w:t xml:space="preserve">Abstract</w:t>
-      </w:r>
-    </w:p>
-    <w:p>
-      <w:pPr>
-        <w:pStyle w:val="FirstParagraph"/>
-      </w:pPr>
-      <w:r>
-        <w:t xml:space="preserve">Native habitats in Florida face dual pressures at the land-sea interface from urban development and sea-level rise associated with climate change. To address these pressures, restoration practitioners require robust tools that identify reasonable goals given historical land use trends, current status of the habitat mosaic, and anticipated future impacts from coastal stressors. A target-setting approach for native habitats was created for the Tampa Bay watershed that identifies current restoration opportunities and establishes short (2030) and long-term (2050) goals. The approach was informed through a three-decade habitat change analysis and over forty years of habitat restoration experience in the region. Restoration goals were defined based on what is possible today and the projected needs for the future, rather than attempting to replicate past ecological conditions. The new paradigm also accounts for the expected impacts of sea-level rise, climate change, and watershed development - stressors which are pervasive in Florida. The resulting habitat goals are spatially explicit with maps that identify remaining restoration and conservation opportunities, while also providing an approach for the entire watershed that targets subtidal, intertidal, and coastal uplands. This approach represents a general framework to support coastal planning decisions that need to address competing interests and could be applied in other coastal settings where sustainable urbanization practices need to co-exist with natural environments. Methods for repeatable analyses are also available using an open source workflow to update progress over time and for adoption by others.</w:t>
-      </w:r>
-    </w:p>
-    <w:bookmarkEnd w:id="20"/>
+    <w:bookmarkEnd w:id="21"/>
     <w:sectPr>
       <w:footerReference r:id="rId9" w:type="default"/>
       <w:pgSz w:h="15840" w:w="12240"/>

</xml_diff>

<commit_message>
intro w/ formatted references for FEE
</commit_message>
<xml_diff>
--- a/manu-draft.docx
+++ b/manu-draft.docx
@@ -303,7 +303,7 @@
     <w:bookmarkStart w:id="21" w:name="abstract"/>
     <w:p>
       <w:pPr>
-        <w:pStyle w:val="Heading1"/>
+        <w:pStyle w:val="Heading2"/>
       </w:pPr>
       <w:r>
         <w:t xml:space="preserve">Abstract</w:t>
@@ -318,6 +318,2216 @@
       </w:r>
     </w:p>
     <w:bookmarkEnd w:id="21"/>
+    <w:bookmarkStart w:id="22" w:name="introduction"/>
+    <w:p>
+      <w:pPr>
+        <w:pStyle w:val="Heading2"/>
+      </w:pPr>
+      <w:r>
+        <w:t xml:space="preserve">Introduction</w:t>
+      </w:r>
+    </w:p>
+    <w:p>
+      <w:pPr>
+        <w:pStyle w:val="FirstParagraph"/>
+      </w:pPr>
+      <w:r>
+        <w:t xml:space="preserve">The health of estuarine systems, coastal habitats, and associated fauna and flora are inextricably linked to land uses and management throughout the watershed</w:t>
+      </w:r>
+      <w:r>
+        <w:t xml:space="preserve"> </w:t>
+      </w:r>
+      <w:r>
+        <w:t xml:space="preserve">(Yoskowitz and Russell, 2015)</w:t>
+      </w:r>
+      <w:r>
+        <w:t xml:space="preserve"> </w:t>
+      </w:r>
+      <w:r>
+        <w:t xml:space="preserve">These habitats provide multiple ecosystem services, including wildlife shelter and migratory corridors</w:t>
+      </w:r>
+      <w:r>
+        <w:t xml:space="preserve"> </w:t>
+      </w:r>
+      <w:r>
+        <w:t xml:space="preserve">(Yoskowitz and Russell, 2015)</w:t>
+      </w:r>
+      <w:r>
+        <w:t xml:space="preserve">, fisheries production</w:t>
+      </w:r>
+      <w:r>
+        <w:t xml:space="preserve"> </w:t>
+      </w:r>
+      <w:r>
+        <w:t xml:space="preserve">(Houde and Rutherford, 1993)</w:t>
+      </w:r>
+      <w:r>
+        <w:t xml:space="preserve">, water quality improvement</w:t>
+      </w:r>
+      <w:r>
+        <w:t xml:space="preserve"> </w:t>
+      </w:r>
+      <w:r>
+        <w:t xml:space="preserve">(Kushlan, 1990; Sprandel et al., 2000; Ávila-García et al., 2020)</w:t>
+      </w:r>
+      <w:r>
+        <w:t xml:space="preserve">, erosion and flood attenuation</w:t>
+      </w:r>
+      <w:r>
+        <w:t xml:space="preserve"> </w:t>
+      </w:r>
+      <w:r>
+        <w:t xml:space="preserve">(Calil et al., 2015; Menéndez et al., 2018)</w:t>
+      </w:r>
+      <w:r>
+        <w:t xml:space="preserve">, carbon sequestration</w:t>
+      </w:r>
+      <w:r>
+        <w:t xml:space="preserve"> </w:t>
+      </w:r>
+      <w:r>
+        <w:t xml:space="preserve">(Dontis et al., 2020)</w:t>
+      </w:r>
+      <w:r>
+        <w:t xml:space="preserve"> </w:t>
+      </w:r>
+      <w:r>
+        <w:t xml:space="preserve">and recreation</w:t>
+      </w:r>
+      <w:r>
+        <w:t xml:space="preserve"> </w:t>
+      </w:r>
+      <w:r>
+        <w:t xml:space="preserve">(Chung et al., 2018)</w:t>
+      </w:r>
+      <w:r>
+        <w:t xml:space="preserve">. The Tampa Bay Estuary Program (TBEP) is one of 28 programs administered by the US Environmental Protection Agency (USEPA) under the National Estuary Program (NEP). In recognition of threats to habitats from development and climate change stressors, the TBEP and partners recently created the third iteration of a plan to establish targets and goals for habitat restoration within the Tampa Bay watershed. As an NEP, the program has guided regional environmental restoration initiatives for the estuary since 1991. The methodologies used in the creation of a 2020 Habitat Master Plan Update for Tampa Bay</w:t>
+      </w:r>
+      <w:r>
+        <w:t xml:space="preserve"> </w:t>
+      </w:r>
+      <w:r>
+        <w:t xml:space="preserve">(Robison et al., 2020)</w:t>
+      </w:r>
+      <w:r>
+        <w:t xml:space="preserve"> </w:t>
+      </w:r>
+      <w:r>
+        <w:t xml:space="preserve">are highly transferable to both coastal and non-coastal systems.</w:t>
+      </w:r>
+    </w:p>
+    <w:bookmarkEnd w:id="22"/>
+    <w:bookmarkStart w:id="23" w:name="Xcbc147c0c03a9a182946ab200c571696fb3aee0"/>
+    <w:p>
+      <w:pPr>
+        <w:pStyle w:val="Heading2"/>
+      </w:pPr>
+      <w:r>
+        <w:t xml:space="preserve">Development, climate change, and coastal squeeze</w:t>
+      </w:r>
+    </w:p>
+    <w:p>
+      <w:pPr>
+        <w:pStyle w:val="FirstParagraph"/>
+      </w:pPr>
+      <w:r>
+        <w:t xml:space="preserve">Development causes multiple perturbations within any watershed. The accumulated impacts of construction and associated infrastructure remove or substantially modify existing habitats, and can alter hydrology of nearby streams and rivers</w:t>
+      </w:r>
+      <w:r>
+        <w:t xml:space="preserve"> </w:t>
+      </w:r>
+      <w:r>
+        <w:t xml:space="preserve">(Theobald et al., 1997; Sim and Mesev, 2014)</w:t>
+      </w:r>
+      <w:r>
+        <w:t xml:space="preserve">. Given the degree to which the Tampa Bay watershed has been urbanized, the synergistic effects of continued coastal development and future climate change are primary concerns for maintenance of estuarine and coastal habitat health. Observed and potential adverse effects of climate change and sea level rise on marine and estuarine ecosystems are well-documented</w:t>
+      </w:r>
+      <w:r>
+        <w:t xml:space="preserve"> </w:t>
+      </w:r>
+      <w:r>
+        <w:t xml:space="preserve">(Scavia et al., 2002; Spalding and Hester, 2007; Titus et al., 2009)</w:t>
+      </w:r>
+      <w:r>
+        <w:t xml:space="preserve">. With regard to estuarine habitats, the primary concerns are that sea level rise is now occurring at such a rapid rate that the landward migration of tidal wetlands in response cannot keep pace; or that the upland slope has already been lost to urban development and hardening, leaving no place for tidal wetland migration</w:t>
+      </w:r>
+      <w:r>
+        <w:t xml:space="preserve"> </w:t>
+      </w:r>
+      <w:r>
+        <w:t xml:space="preserve">(Titus et al., 2009)</w:t>
+      </w:r>
+      <w:r>
+        <w:t xml:space="preserve">. Geological, physical and chemical changes could include alterations in sediment deposition and erosion patterns, micro-topography, and water quality</w:t>
+      </w:r>
+      <w:r>
+        <w:t xml:space="preserve"> </w:t>
+      </w:r>
+      <w:r>
+        <w:t xml:space="preserve">(Whitehead et al., 2009; Arnell et al., 2015)</w:t>
+      </w:r>
+      <w:r>
+        <w:t xml:space="preserve">.</w:t>
+      </w:r>
+    </w:p>
+    <w:p>
+      <w:pPr>
+        <w:pStyle w:val="BodyText"/>
+      </w:pPr>
+      <w:r>
+        <w:t xml:space="preserve">Related changes in habitats in response to climate change (sea level rise and warming) include landward migration of mangroves into salt marshes, upstream migration of salt marshes within tidal tributaries, and upland forest migration</w:t>
+      </w:r>
+      <w:r>
+        <w:t xml:space="preserve"> </w:t>
+      </w:r>
+      <w:r>
+        <w:t xml:space="preserve">(Brinson et al., 1995; Vogelmann et al., 2012; Cavanaugh et al., 2019)</w:t>
+      </w:r>
+      <w:r>
+        <w:t xml:space="preserve">. Species dependent upon these habitats will be forced to change use patterns or adapt to the new conditions</w:t>
+      </w:r>
+      <w:r>
+        <w:t xml:space="preserve"> </w:t>
+      </w:r>
+      <w:r>
+        <w:t xml:space="preserve">(Iwamura et al., 2013)</w:t>
+      </w:r>
+      <w:r>
+        <w:t xml:space="preserve">. For example, while black needle rush (</w:t>
+      </w:r>
+      <w:r>
+        <w:rPr>
+          <w:iCs/>
+          <w:i/>
+        </w:rPr>
+        <w:t xml:space="preserve">Juncus roemerianus</w:t>
+      </w:r>
+      <w:r>
+        <w:t xml:space="preserve">) can tolerate a wide salinity range</w:t>
+      </w:r>
+      <w:r>
+        <w:t xml:space="preserve"> </w:t>
+      </w:r>
+      <w:r>
+        <w:t xml:space="preserve">(Eleuterius and Eleuterius, 1979; Stout, 1984)</w:t>
+      </w:r>
+      <w:r>
+        <w:t xml:space="preserve">, the largest remaining</w:t>
+      </w:r>
+      <w:r>
+        <w:t xml:space="preserve"> </w:t>
+      </w:r>
+      <w:r>
+        <w:rPr>
+          <w:iCs/>
+          <w:i/>
+        </w:rPr>
+        <w:t xml:space="preserve">J. roemerianus</w:t>
+      </w:r>
+      <w:r>
+        <w:t xml:space="preserve"> </w:t>
+      </w:r>
+      <w:r>
+        <w:t xml:space="preserve">marshes in Tampa Bay are located in the lower-salinity reaches of tidal rivers and creeks. The greatest extents of those marshes occur in river systems where their upstream extent is constrained by impoundments for public water supplies. Spatial restriction in these hydrologically truncated rivers may make these marshes particularly vulnerable to</w:t>
+      </w:r>
+      <w:r>
+        <w:t xml:space="preserve"> </w:t>
+      </w:r>
+      <w:r>
+        <w:t xml:space="preserve">“</w:t>
+      </w:r>
+      <w:r>
+        <w:t xml:space="preserve">pinching out</w:t>
+      </w:r>
+      <w:r>
+        <w:t xml:space="preserve">”</w:t>
+      </w:r>
+      <w:r>
+        <w:t xml:space="preserve">, as upstream migration in response to sea level rise will be cut off by anthropogenic barriers. Similarly, landward migration of salt barrens (high marsh areas in Tampa Bay) in response to sea level rise will be restricted by the filling and hardening of coastal uplands associated with existing or future urban development.</w:t>
+      </w:r>
+    </w:p>
+    <w:bookmarkEnd w:id="23"/>
+    <w:bookmarkStart w:id="24" w:name="need-for-a-paradigm-shift"/>
+    <w:p>
+      <w:pPr>
+        <w:pStyle w:val="Heading2"/>
+      </w:pPr>
+      <w:r>
+        <w:t xml:space="preserve">Need for a paradigm shift</w:t>
+      </w:r>
+    </w:p>
+    <w:p>
+      <w:pPr>
+        <w:pStyle w:val="FirstParagraph"/>
+      </w:pPr>
+      <w:r>
+        <w:t xml:space="preserve">The synergistic effects of development and climate change diminish the available space for future restoration in urbanizing estuaries, thereby impacting the variety of ecosystem services provided by these habitats and the wildlife they support</w:t>
+      </w:r>
+      <w:r>
+        <w:t xml:space="preserve"> </w:t>
+      </w:r>
+      <w:r>
+        <w:t xml:space="preserve">(Enwright et al., 2015)</w:t>
+      </w:r>
+      <w:r>
+        <w:t xml:space="preserve">. Given projected habitat losses without intervention efforts and the limited resources (including time, land, funding, and labor force) available, it is important to appropriately and realistically site restoration projects to increase the likelihood of success. To achieve this objective, a new restoration approach on a broad watershed scale will be implemented.</w:t>
+      </w:r>
+    </w:p>
+    <w:p>
+      <w:pPr>
+        <w:pStyle w:val="BodyText"/>
+      </w:pPr>
+      <w:r>
+        <w:t xml:space="preserve">Previously, a</w:t>
+      </w:r>
+      <w:r>
+        <w:t xml:space="preserve"> </w:t>
+      </w:r>
+      <w:r>
+        <w:t xml:space="preserve">“</w:t>
+      </w:r>
+      <w:r>
+        <w:t xml:space="preserve">retrospective</w:t>
+      </w:r>
+      <w:r>
+        <w:t xml:space="preserve">”</w:t>
+      </w:r>
+      <w:r>
+        <w:t xml:space="preserve"> </w:t>
+      </w:r>
+      <w:r>
+        <w:t xml:space="preserve">approach to setting habitat protection and restoration targets in Tampa Bay was employed</w:t>
+      </w:r>
+      <w:r>
+        <w:t xml:space="preserve"> </w:t>
+      </w:r>
+      <w:r>
+        <w:t xml:space="preserve">(Lewis, 1996; Robison, 2010; Cicchetti and Greening, 2011; Russell and Greening, 2015)</w:t>
+      </w:r>
+      <w:r>
+        <w:t xml:space="preserve">. Under this paradigm, priority was given to restoration activities focused on habitat types, important for a suite of ten estuarine faunal guilds, that were disproportionately lost or degraded compared to a benchmark period. Primary criticisms of this approach included a lack of consideration for future sea level rise and other climate change factors</w:t>
+      </w:r>
+      <w:r>
+        <w:t xml:space="preserve"> </w:t>
+      </w:r>
+      <w:r>
+        <w:t xml:space="preserve">(Yoskowitz and Russell, 2015)</w:t>
+      </w:r>
+      <w:r>
+        <w:t xml:space="preserve">, use of expanded and different habitats outside the Tampa Bay watershed by the faunal guilds</w:t>
+      </w:r>
+      <w:r>
+        <w:t xml:space="preserve"> </w:t>
+      </w:r>
+      <w:r>
+        <w:t xml:space="preserve">(Robison, 2010)</w:t>
+      </w:r>
+      <w:r>
+        <w:t xml:space="preserve">, lack of attention to upland or freshwater wetland habitats, and little recognition of other stressors such as land development trends or actual available space for restoration efforts.</w:t>
+      </w:r>
+    </w:p>
+    <w:p>
+      <w:pPr>
+        <w:pStyle w:val="BodyText"/>
+      </w:pPr>
+      <w:r>
+        <w:t xml:space="preserve">Past approaches for guiding restoration planning have been successfully used in other contexts, but they do not fully balance competing needs. For example, an integrated watershed approach</w:t>
+      </w:r>
+      <w:r>
+        <w:t xml:space="preserve"> </w:t>
+      </w:r>
+      <w:r>
+        <w:t xml:space="preserve">(Agency, 1996)</w:t>
+      </w:r>
+      <w:r>
+        <w:t xml:space="preserve"> </w:t>
+      </w:r>
+      <w:r>
+        <w:t xml:space="preserve">has been utilized since the early 1990s to diagnose and manage water quantity and quality problems that have contributed to seagrass restoration in the system. Additionally, the habitat mosaic approach</w:t>
+      </w:r>
+      <w:r>
+        <w:t xml:space="preserve"> </w:t>
+      </w:r>
+      <w:r>
+        <w:t xml:space="preserve">(Henningsen, 2005)</w:t>
+      </w:r>
+      <w:r>
+        <w:t xml:space="preserve"> </w:t>
+      </w:r>
+      <w:r>
+        <w:t xml:space="preserve">of including multiple habitat types within restoration projects is recognized as necessary in Tampa Bay</w:t>
+      </w:r>
+      <w:r>
+        <w:t xml:space="preserve"> </w:t>
+      </w:r>
+      <w:r>
+        <w:t xml:space="preserve">(Hughes et al., 2011)</w:t>
+      </w:r>
+      <w:r>
+        <w:t xml:space="preserve"> </w:t>
+      </w:r>
+      <w:r>
+        <w:t xml:space="preserve">and elsewhere to allow for ecosystem state changes in response to different environmental pressures</w:t>
+      </w:r>
+      <w:r>
+        <w:t xml:space="preserve"> </w:t>
+      </w:r>
+      <w:r>
+        <w:t xml:space="preserve">(Duarte et al., 2009; Palmer, 2009)</w:t>
+      </w:r>
+      <w:r>
+        <w:t xml:space="preserve">.</w:t>
+      </w:r>
+    </w:p>
+    <w:p>
+      <w:pPr>
+        <w:pStyle w:val="BodyText"/>
+      </w:pPr>
+      <w:r>
+        <w:t xml:space="preserve">Adaptive management</w:t>
+      </w:r>
+      <w:r>
+        <w:t xml:space="preserve"> </w:t>
+      </w:r>
+      <w:r>
+        <w:t xml:space="preserve">(Holling, 1978; Gregory et al., 2006)</w:t>
+      </w:r>
+      <w:r>
+        <w:t xml:space="preserve"> </w:t>
+      </w:r>
+      <w:r>
+        <w:t xml:space="preserve">components have been increasingly used to address challenges of sea level rise, climate change, and development stressors, including monitoring to identify critical restoration decision points and needed intervention with contingency plans. Rising sea levels and temperatures and altered rainfall patterns are causing observable changes to habitats on a global scale</w:t>
+      </w:r>
+      <w:r>
+        <w:t xml:space="preserve"> </w:t>
+      </w:r>
+      <w:r>
+        <w:t xml:space="preserve">(Cavanaugh et al., 2014; Garner et al., 2015; Yoskowitz and Russell, 2015)</w:t>
+      </w:r>
+      <w:r>
+        <w:t xml:space="preserve">, including within Tampa Bay</w:t>
+      </w:r>
+      <w:r>
+        <w:t xml:space="preserve"> </w:t>
+      </w:r>
+      <w:r>
+        <w:t xml:space="preserve">(Price et al., 2017)</w:t>
+      </w:r>
+      <w:r>
+        <w:t xml:space="preserve">, and those changes are expected to become more pronounced over the next several decades</w:t>
+      </w:r>
+      <w:r>
+        <w:t xml:space="preserve"> </w:t>
+      </w:r>
+      <w:r>
+        <w:t xml:space="preserve">(Sheehan et al., 2016; Nerem et al., 2018)</w:t>
+      </w:r>
+      <w:r>
+        <w:t xml:space="preserve">.</w:t>
+      </w:r>
+    </w:p>
+    <w:bookmarkEnd w:id="24"/>
+    <w:bookmarkStart w:id="25" w:name="updating-the-approach"/>
+    <w:p>
+      <w:pPr>
+        <w:pStyle w:val="Heading2"/>
+      </w:pPr>
+      <w:r>
+        <w:t xml:space="preserve">Updating the approach</w:t>
+      </w:r>
+    </w:p>
+    <w:p>
+      <w:pPr>
+        <w:pStyle w:val="FirstParagraph"/>
+      </w:pPr>
+      <w:r>
+        <w:t xml:space="preserve">The new approach integrates the whole watershed, addresses historical changes, focuses on trajectories that have occurred during more contemporary time periods, and considers both current and future stressors – particularly land development and sea level rise. There is relatively consistent extent and distribution data for most Tampa Bay habitats of interest (1988 to 2018), representing a time period when federal, state and local regulations were in effect and regional impacts from climate change are documented</w:t>
+      </w:r>
+      <w:r>
+        <w:t xml:space="preserve"> </w:t>
+      </w:r>
+      <w:r>
+        <w:t xml:space="preserve">(Raabe et al., 2012; Cavanaugh et al., 2014)</w:t>
+      </w:r>
+      <w:r>
+        <w:t xml:space="preserve">. This approach establishes a broader framework that guides both watershed-level habitat master planning and site-level restoration design activities and incorporates applicable elements of the other habitat restoration paradigms discussed above</w:t>
+      </w:r>
+      <w:r>
+        <w:t xml:space="preserve"> </w:t>
+      </w:r>
+      <w:r>
+        <w:t xml:space="preserve">(Palmer, 2009)</w:t>
+      </w:r>
+      <w:r>
+        <w:t xml:space="preserve">. Our broader framework for guiding restoration activities includes 1) designation of habitat types by strata relative to the aquatic-terrestrial gradient, 2) quantification of historical trends by habitat types to identify appropriate future targets in acreage, and 3) identification of opportunity areas that could be used by practitioners to achieve restoration goals based on habitat type and past trajectories.</w:t>
+      </w:r>
+    </w:p>
+    <w:p>
+      <w:pPr>
+        <w:pStyle w:val="BodyText"/>
+      </w:pPr>
+      <w:r>
+        <w:t xml:space="preserve">With regard to habitat restoration projects, the design approach must envision not only what is possible today, but also what the coastal landscape will look like in 50 years and beyond. Design features should continue to use the historical</w:t>
+      </w:r>
+      <w:r>
+        <w:t xml:space="preserve"> </w:t>
+      </w:r>
+      <w:r>
+        <w:t xml:space="preserve">“</w:t>
+      </w:r>
+      <w:r>
+        <w:t xml:space="preserve">habitat mosaic</w:t>
+      </w:r>
+      <w:r>
+        <w:t xml:space="preserve">”</w:t>
+      </w:r>
+      <w:r>
+        <w:t xml:space="preserve"> </w:t>
+      </w:r>
+      <w:r>
+        <w:t xml:space="preserve">approach, but should also include coastal upland features that accommodate tidal inundation and the landward advance of emergent tidal wetlands</w:t>
+      </w:r>
+      <w:r>
+        <w:t xml:space="preserve"> </w:t>
+      </w:r>
+      <w:r>
+        <w:t xml:space="preserve">(Enwright et al., 2016)</w:t>
+      </w:r>
+    </w:p>
+    <w:bookmarkEnd w:id="25"/>
+    <w:bookmarkStart w:id="95" w:name="references"/>
+    <w:p>
+      <w:pPr>
+        <w:pStyle w:val="Heading2"/>
+      </w:pPr>
+      <w:r>
+        <w:t xml:space="preserve">References</w:t>
+      </w:r>
+    </w:p>
+    <w:bookmarkStart w:id="94" w:name="refs"/>
+    <w:bookmarkStart w:id="26" w:name="ref-EPA96"/>
+    <w:p>
+      <w:pPr>
+        <w:pStyle w:val="Bibliography"/>
+      </w:pPr>
+      <w:r>
+        <w:t xml:space="preserve">Agency, E. P. (1996). Watershed approach framework. Office of Water (4501F).</w:t>
+      </w:r>
+    </w:p>
+    <w:bookmarkEnd w:id="26"/>
+    <w:bookmarkStart w:id="28" w:name="ref-Arnell15"/>
+    <w:p>
+      <w:pPr>
+        <w:pStyle w:val="Bibliography"/>
+      </w:pPr>
+      <w:r>
+        <w:t xml:space="preserve">Arnell, N. W., Halliday, S. J., Battarbee, R. W., Skeffington, R. A., and Wade, A. J. (2015). The implications of climate change for the water environment in</w:t>
+      </w:r>
+      <w:r>
+        <w:t xml:space="preserve"> </w:t>
+      </w:r>
+      <w:r>
+        <w:t xml:space="preserve">E</w:t>
+      </w:r>
+      <w:r>
+        <w:t xml:space="preserve">ngland.</w:t>
+      </w:r>
+      <w:r>
+        <w:t xml:space="preserve"> </w:t>
+      </w:r>
+      <w:r>
+        <w:rPr>
+          <w:iCs/>
+          <w:i/>
+        </w:rPr>
+        <w:t xml:space="preserve">Progress in Physical Geography</w:t>
+      </w:r>
+      <w:r>
+        <w:t xml:space="preserve"> </w:t>
+      </w:r>
+      <w:r>
+        <w:t xml:space="preserve">39, 93–120. Available at:</w:t>
+      </w:r>
+      <w:r>
+        <w:t xml:space="preserve"> </w:t>
+      </w:r>
+      <w:hyperlink r:id="rId27">
+        <w:r>
+          <w:rPr>
+            <w:rStyle w:val="Hyperlink"/>
+          </w:rPr>
+          <w:t xml:space="preserve">https://doi.org/10.1177/0309133314560369</w:t>
+        </w:r>
+      </w:hyperlink>
+      <w:r>
+        <w:t xml:space="preserve">.</w:t>
+      </w:r>
+    </w:p>
+    <w:bookmarkEnd w:id="28"/>
+    <w:bookmarkStart w:id="30" w:name="ref-AvilaGarcia20"/>
+    <w:p>
+      <w:pPr>
+        <w:pStyle w:val="Bibliography"/>
+      </w:pPr>
+      <w:r>
+        <w:t xml:space="preserve">Ávila-García, D., Morató, J., Pérez-Maussán, A. I., Santillán-Carvantes, P., Alvarado, J., and FA., C. (2020). Impacts of alternative land-use policies on water ecosystem services in the rio grande de comitan-lagos de montebello watershed, mexico.</w:t>
+      </w:r>
+      <w:r>
+        <w:t xml:space="preserve"> </w:t>
+      </w:r>
+      <w:r>
+        <w:rPr>
+          <w:iCs/>
+          <w:i/>
+        </w:rPr>
+        <w:t xml:space="preserve">Ecosystem Services</w:t>
+      </w:r>
+      <w:r>
+        <w:t xml:space="preserve"> </w:t>
+      </w:r>
+      <w:r>
+        <w:t xml:space="preserve">45. Available at:</w:t>
+      </w:r>
+      <w:r>
+        <w:t xml:space="preserve"> </w:t>
+      </w:r>
+      <w:hyperlink r:id="rId29">
+        <w:r>
+          <w:rPr>
+            <w:rStyle w:val="Hyperlink"/>
+          </w:rPr>
+          <w:t xml:space="preserve">https://doi.org/10.1016/j.ecoser.2020.101179</w:t>
+        </w:r>
+      </w:hyperlink>
+      <w:r>
+        <w:t xml:space="preserve">.</w:t>
+      </w:r>
+    </w:p>
+    <w:bookmarkEnd w:id="30"/>
+    <w:bookmarkStart w:id="31" w:name="ref-Brinson95"/>
+    <w:p>
+      <w:pPr>
+        <w:pStyle w:val="Bibliography"/>
+      </w:pPr>
+      <w:r>
+        <w:t xml:space="preserve">Brinson, M. M., Christian, R. R., and Blum, L. K. (1995). Multiple states in the sea-level induced transition from terrestrial forest to estuary.</w:t>
+      </w:r>
+      <w:r>
+        <w:t xml:space="preserve"> </w:t>
+      </w:r>
+      <w:r>
+        <w:rPr>
+          <w:iCs/>
+          <w:i/>
+        </w:rPr>
+        <w:t xml:space="preserve">Estuaries</w:t>
+      </w:r>
+      <w:r>
+        <w:t xml:space="preserve"> </w:t>
+      </w:r>
+      <w:r>
+        <w:t xml:space="preserve">18, 648–659.</w:t>
+      </w:r>
+    </w:p>
+    <w:bookmarkEnd w:id="31"/>
+    <w:bookmarkStart w:id="33" w:name="ref-Calil15"/>
+    <w:p>
+      <w:pPr>
+        <w:pStyle w:val="Bibliography"/>
+      </w:pPr>
+      <w:r>
+        <w:t xml:space="preserve">Calil, J., Beck, M. W., Gleason, M., Merrifield, M., Klausmeyer, K., and Newkirk, S. (2015). Aligning natural resource conservation and flood hazard mitigation in california.</w:t>
+      </w:r>
+      <w:r>
+        <w:t xml:space="preserve"> </w:t>
+      </w:r>
+      <w:r>
+        <w:rPr>
+          <w:iCs/>
+          <w:i/>
+        </w:rPr>
+        <w:t xml:space="preserve">PLoS One</w:t>
+      </w:r>
+      <w:r>
+        <w:t xml:space="preserve"> </w:t>
+      </w:r>
+      <w:r>
+        <w:t xml:space="preserve">10, e0132651. Available at:</w:t>
+      </w:r>
+      <w:r>
+        <w:t xml:space="preserve"> </w:t>
+      </w:r>
+      <w:hyperlink r:id="rId32">
+        <w:r>
+          <w:rPr>
+            <w:rStyle w:val="Hyperlink"/>
+          </w:rPr>
+          <w:t xml:space="preserve">https://doi.org/10.1371/journal.pone.0132651</w:t>
+        </w:r>
+      </w:hyperlink>
+      <w:r>
+        <w:t xml:space="preserve">.</w:t>
+      </w:r>
+    </w:p>
+    <w:bookmarkEnd w:id="33"/>
+    <w:bookmarkStart w:id="35" w:name="ref-Cavanaugh19"/>
+    <w:p>
+      <w:pPr>
+        <w:pStyle w:val="Bibliography"/>
+      </w:pPr>
+      <w:r>
+        <w:t xml:space="preserve">Cavanaugh, K. C., Dangremond, E. M., Doughty, C. L., Williams, A. P., Parker, J. D., Hayes, M. A., et al. (2019). Climate-driven regime shifts in a mangrove-salt marsh ecotone over the past 250 years.</w:t>
+      </w:r>
+      <w:r>
+        <w:t xml:space="preserve"> </w:t>
+      </w:r>
+      <w:r>
+        <w:rPr>
+          <w:iCs/>
+          <w:i/>
+        </w:rPr>
+        <w:t xml:space="preserve">Proceedings of the National Academy of Sciences</w:t>
+      </w:r>
+      <w:r>
+        <w:t xml:space="preserve"> </w:t>
+      </w:r>
+      <w:r>
+        <w:t xml:space="preserve">116, 21602–21608. Available at:</w:t>
+      </w:r>
+      <w:r>
+        <w:t xml:space="preserve"> </w:t>
+      </w:r>
+      <w:hyperlink r:id="rId34">
+        <w:r>
+          <w:rPr>
+            <w:rStyle w:val="Hyperlink"/>
+          </w:rPr>
+          <w:t xml:space="preserve">https://doi.org/10.1073/pnas.1902181116</w:t>
+        </w:r>
+      </w:hyperlink>
+      <w:r>
+        <w:t xml:space="preserve">.</w:t>
+      </w:r>
+    </w:p>
+    <w:bookmarkEnd w:id="35"/>
+    <w:bookmarkStart w:id="37" w:name="ref-Cavanaugh14"/>
+    <w:p>
+      <w:pPr>
+        <w:pStyle w:val="Bibliography"/>
+      </w:pPr>
+      <w:r>
+        <w:t xml:space="preserve">Cavanaugh, K. C., Kellner, J. R., Forde, A. J., Gruner, D. S., Parker, J. D., Rodriguez, W., et al. (2014). Poleward expansion of mangroves is a threshold response to decreased frequency of extreme cold events.</w:t>
+      </w:r>
+      <w:r>
+        <w:t xml:space="preserve"> </w:t>
+      </w:r>
+      <w:r>
+        <w:rPr>
+          <w:iCs/>
+          <w:i/>
+        </w:rPr>
+        <w:t xml:space="preserve">Proceedings of the National Academy of Sciences</w:t>
+      </w:r>
+      <w:r>
+        <w:t xml:space="preserve"> </w:t>
+      </w:r>
+      <w:r>
+        <w:t xml:space="preserve">111, 723–727. Available at:</w:t>
+      </w:r>
+      <w:r>
+        <w:t xml:space="preserve"> </w:t>
+      </w:r>
+      <w:hyperlink r:id="rId36">
+        <w:r>
+          <w:rPr>
+            <w:rStyle w:val="Hyperlink"/>
+          </w:rPr>
+          <w:t xml:space="preserve">https://doi.org/10.1073/pnas.1315800111</w:t>
+        </w:r>
+      </w:hyperlink>
+      <w:r>
+        <w:t xml:space="preserve">.</w:t>
+      </w:r>
+    </w:p>
+    <w:bookmarkEnd w:id="37"/>
+    <w:bookmarkStart w:id="39" w:name="ref-Chung18"/>
+    <w:p>
+      <w:pPr>
+        <w:pStyle w:val="Bibliography"/>
+      </w:pPr>
+      <w:r>
+        <w:t xml:space="preserve">Chung, M. G., Dietz, T., and Liu, J. (2018). Global relationships between biodiversity and nature-based tourism in protected areas.</w:t>
+      </w:r>
+      <w:r>
+        <w:t xml:space="preserve"> </w:t>
+      </w:r>
+      <w:r>
+        <w:rPr>
+          <w:iCs/>
+          <w:i/>
+        </w:rPr>
+        <w:t xml:space="preserve">Ecosystem Services</w:t>
+      </w:r>
+      <w:r>
+        <w:t xml:space="preserve"> </w:t>
+      </w:r>
+      <w:r>
+        <w:t xml:space="preserve">218, 11–23. Available at:</w:t>
+      </w:r>
+      <w:r>
+        <w:t xml:space="preserve"> </w:t>
+      </w:r>
+      <w:hyperlink r:id="rId38">
+        <w:r>
+          <w:rPr>
+            <w:rStyle w:val="Hyperlink"/>
+          </w:rPr>
+          <w:t xml:space="preserve">https://doi.org/10.1016/j.ecoser.2018.09.004</w:t>
+        </w:r>
+      </w:hyperlink>
+      <w:r>
+        <w:t xml:space="preserve">.</w:t>
+      </w:r>
+    </w:p>
+    <w:bookmarkEnd w:id="39"/>
+    <w:bookmarkStart w:id="40" w:name="ref-Cicchetti11"/>
+    <w:p>
+      <w:pPr>
+        <w:pStyle w:val="Bibliography"/>
+      </w:pPr>
+      <w:r>
+        <w:t xml:space="preserve">Cicchetti, G., and Greening, H. (2011). Estuarine biotope mosaics and habitat management goals: An application in</w:t>
+      </w:r>
+      <w:r>
+        <w:t xml:space="preserve"> </w:t>
+      </w:r>
+      <w:r>
+        <w:t xml:space="preserve">T</w:t>
+      </w:r>
+      <w:r>
+        <w:t xml:space="preserve">ampa</w:t>
+      </w:r>
+      <w:r>
+        <w:t xml:space="preserve"> </w:t>
+      </w:r>
+      <w:r>
+        <w:t xml:space="preserve">B</w:t>
+      </w:r>
+      <w:r>
+        <w:t xml:space="preserve">ay,</w:t>
+      </w:r>
+      <w:r>
+        <w:t xml:space="preserve"> </w:t>
+      </w:r>
+      <w:r>
+        <w:t xml:space="preserve">FL</w:t>
+      </w:r>
+      <w:r>
+        <w:t xml:space="preserve">,</w:t>
+      </w:r>
+      <w:r>
+        <w:t xml:space="preserve"> </w:t>
+      </w:r>
+      <w:r>
+        <w:t xml:space="preserve">USA</w:t>
+      </w:r>
+      <w:r>
+        <w:t xml:space="preserve">.</w:t>
+      </w:r>
+      <w:r>
+        <w:t xml:space="preserve"> </w:t>
+      </w:r>
+      <w:r>
+        <w:rPr>
+          <w:iCs/>
+          <w:i/>
+        </w:rPr>
+        <w:t xml:space="preserve">Estuaries and Coasts</w:t>
+      </w:r>
+      <w:r>
+        <w:t xml:space="preserve"> </w:t>
+      </w:r>
+      <w:r>
+        <w:t xml:space="preserve">34, 1278–1292.</w:t>
+      </w:r>
+    </w:p>
+    <w:bookmarkEnd w:id="40"/>
+    <w:bookmarkStart w:id="42" w:name="ref-Dontis20"/>
+    <w:p>
+      <w:pPr>
+        <w:pStyle w:val="Bibliography"/>
+      </w:pPr>
+      <w:r>
+        <w:t xml:space="preserve">Dontis, E. E., Radabaugh, K. R., Chappel, A. R., Russo, C. E., and Moyer, R. P. (2020). Carbon storage increases with site age as created salt marshes transition to mangrove forests in tampa bay, florida (USA).</w:t>
+      </w:r>
+      <w:r>
+        <w:t xml:space="preserve"> </w:t>
+      </w:r>
+      <w:r>
+        <w:rPr>
+          <w:iCs/>
+          <w:i/>
+        </w:rPr>
+        <w:t xml:space="preserve">Estuaries and Coasts</w:t>
+      </w:r>
+      <w:r>
+        <w:t xml:space="preserve"> </w:t>
+      </w:r>
+      <w:r>
+        <w:t xml:space="preserve">43, 1470–1488. Available at:</w:t>
+      </w:r>
+      <w:r>
+        <w:t xml:space="preserve"> </w:t>
+      </w:r>
+      <w:hyperlink r:id="rId41">
+        <w:r>
+          <w:rPr>
+            <w:rStyle w:val="Hyperlink"/>
+          </w:rPr>
+          <w:t xml:space="preserve">https://doi.org/10.1007/s12237-020-00733-0</w:t>
+        </w:r>
+      </w:hyperlink>
+      <w:r>
+        <w:t xml:space="preserve">.</w:t>
+      </w:r>
+    </w:p>
+    <w:bookmarkEnd w:id="42"/>
+    <w:bookmarkStart w:id="44" w:name="ref-Duarte09"/>
+    <w:p>
+      <w:pPr>
+        <w:pStyle w:val="Bibliography"/>
+      </w:pPr>
+      <w:r>
+        <w:t xml:space="preserve">Duarte, C. M., Conley, D. J., Carstensen, J., and Sánchez-Camacho, M. (2009). Return to</w:t>
+      </w:r>
+      <w:r>
+        <w:t xml:space="preserve"> </w:t>
+      </w:r>
+      <w:r>
+        <w:t xml:space="preserve">N</w:t>
+      </w:r>
+      <w:r>
+        <w:t xml:space="preserve">everland: Shifting baselines affect eutrophication restoration targets.</w:t>
+      </w:r>
+      <w:r>
+        <w:t xml:space="preserve"> </w:t>
+      </w:r>
+      <w:r>
+        <w:rPr>
+          <w:iCs/>
+          <w:i/>
+        </w:rPr>
+        <w:t xml:space="preserve">Estuaries and Coasts</w:t>
+      </w:r>
+      <w:r>
+        <w:t xml:space="preserve"> </w:t>
+      </w:r>
+      <w:r>
+        <w:t xml:space="preserve">32, 29–36. Available at:</w:t>
+      </w:r>
+      <w:r>
+        <w:t xml:space="preserve"> </w:t>
+      </w:r>
+      <w:hyperlink r:id="rId43">
+        <w:r>
+          <w:rPr>
+            <w:rStyle w:val="Hyperlink"/>
+          </w:rPr>
+          <w:t xml:space="preserve">https://doi.org/10.1007/s12237-008-9111-2</w:t>
+        </w:r>
+      </w:hyperlink>
+      <w:r>
+        <w:t xml:space="preserve">.</w:t>
+      </w:r>
+    </w:p>
+    <w:bookmarkEnd w:id="44"/>
+    <w:bookmarkStart w:id="45" w:name="ref-Eleuterius79"/>
+    <w:p>
+      <w:pPr>
+        <w:pStyle w:val="Bibliography"/>
+      </w:pPr>
+      <w:r>
+        <w:t xml:space="preserve">Eleuterius, L. N., and Eleuterius, C. K. (1979). Tide levels and salt marsh zonation.</w:t>
+      </w:r>
+      <w:r>
+        <w:t xml:space="preserve"> </w:t>
+      </w:r>
+      <w:r>
+        <w:rPr>
+          <w:iCs/>
+          <w:i/>
+        </w:rPr>
+        <w:t xml:space="preserve">Bulletin of Marine Science</w:t>
+      </w:r>
+      <w:r>
+        <w:t xml:space="preserve"> </w:t>
+      </w:r>
+      <w:r>
+        <w:t xml:space="preserve">29, 394–400.</w:t>
+      </w:r>
+    </w:p>
+    <w:bookmarkEnd w:id="45"/>
+    <w:bookmarkStart w:id="47" w:name="ref-Enwright15"/>
+    <w:p>
+      <w:pPr>
+        <w:pStyle w:val="Bibliography"/>
+      </w:pPr>
+      <w:r>
+        <w:t xml:space="preserve">Enwright, N. M., Griffith, K. T., and Osland, M. J. (2015). Incorporating future change into current conservation planning - evaluating tidal saline wetland migration along the</w:t>
+      </w:r>
+      <w:r>
+        <w:t xml:space="preserve"> </w:t>
+      </w:r>
+      <w:r>
+        <w:t xml:space="preserve">U.S.</w:t>
+      </w:r>
+      <w:r>
+        <w:t xml:space="preserve"> </w:t>
+      </w:r>
+      <w:r>
+        <w:t xml:space="preserve">G</w:t>
+      </w:r>
+      <w:r>
+        <w:t xml:space="preserve">ulf of</w:t>
+      </w:r>
+      <w:r>
+        <w:t xml:space="preserve"> </w:t>
+      </w:r>
+      <w:r>
+        <w:t xml:space="preserve">M</w:t>
+      </w:r>
+      <w:r>
+        <w:t xml:space="preserve">exico coast under alternative sea-level rise and urbanization scenarios. U.S. Geological Survey Available at:</w:t>
+      </w:r>
+      <w:r>
+        <w:t xml:space="preserve"> </w:t>
+      </w:r>
+      <w:hyperlink r:id="rId46">
+        <w:r>
+          <w:rPr>
+            <w:rStyle w:val="Hyperlink"/>
+          </w:rPr>
+          <w:t xml:space="preserve">https://dx.doi.org/10.3133/ds969</w:t>
+        </w:r>
+      </w:hyperlink>
+      <w:r>
+        <w:t xml:space="preserve">.</w:t>
+      </w:r>
+    </w:p>
+    <w:bookmarkEnd w:id="47"/>
+    <w:bookmarkStart w:id="49" w:name="ref-Enwright16"/>
+    <w:p>
+      <w:pPr>
+        <w:pStyle w:val="Bibliography"/>
+      </w:pPr>
+      <w:r>
+        <w:t xml:space="preserve">Enwright, N. M., Griffith, K. T., and Osland, M. J. (2016). Barriers to and opportunities for landward migration of coastal wetlands with sea-level rise.</w:t>
+      </w:r>
+      <w:r>
+        <w:t xml:space="preserve"> </w:t>
+      </w:r>
+      <w:r>
+        <w:rPr>
+          <w:iCs/>
+          <w:i/>
+        </w:rPr>
+        <w:t xml:space="preserve">Frontiers in Ecology and the Environment</w:t>
+      </w:r>
+      <w:r>
+        <w:t xml:space="preserve"> </w:t>
+      </w:r>
+      <w:r>
+        <w:t xml:space="preserve">14, 307–316. Available at:</w:t>
+      </w:r>
+      <w:r>
+        <w:t xml:space="preserve"> </w:t>
+      </w:r>
+      <w:hyperlink r:id="rId48">
+        <w:r>
+          <w:rPr>
+            <w:rStyle w:val="Hyperlink"/>
+          </w:rPr>
+          <w:t xml:space="preserve">https://doi.org/10.1002/fee.1282</w:t>
+        </w:r>
+      </w:hyperlink>
+      <w:r>
+        <w:t xml:space="preserve">.</w:t>
+      </w:r>
+    </w:p>
+    <w:bookmarkEnd w:id="49"/>
+    <w:bookmarkStart w:id="51" w:name="ref-Garner15"/>
+    <w:p>
+      <w:pPr>
+        <w:pStyle w:val="Bibliography"/>
+      </w:pPr>
+      <w:r>
+        <w:t xml:space="preserve">Garner, K. L., Chang, M. Y., Fulda, M. T., Berlin, J. A., Freed, R. E., Soo-Hoo, M. M., et al. (2015). Impacts of sea level rise and climate change on coastal plant species in the central</w:t>
+      </w:r>
+      <w:r>
+        <w:t xml:space="preserve"> </w:t>
+      </w:r>
+      <w:r>
+        <w:t xml:space="preserve">C</w:t>
+      </w:r>
+      <w:r>
+        <w:t xml:space="preserve">alifornia coast.</w:t>
+      </w:r>
+      <w:r>
+        <w:t xml:space="preserve"> </w:t>
+      </w:r>
+      <w:r>
+        <w:rPr>
+          <w:iCs/>
+          <w:i/>
+        </w:rPr>
+        <w:t xml:space="preserve">PeerJ</w:t>
+      </w:r>
+      <w:r>
+        <w:t xml:space="preserve"> </w:t>
+      </w:r>
+      <w:r>
+        <w:t xml:space="preserve">3, e958. Available at:</w:t>
+      </w:r>
+      <w:r>
+        <w:t xml:space="preserve"> </w:t>
+      </w:r>
+      <w:hyperlink r:id="rId50">
+        <w:r>
+          <w:rPr>
+            <w:rStyle w:val="Hyperlink"/>
+          </w:rPr>
+          <w:t xml:space="preserve">https://doi.org/10.7717/peerj.958</w:t>
+        </w:r>
+      </w:hyperlink>
+      <w:r>
+        <w:t xml:space="preserve">.</w:t>
+      </w:r>
+    </w:p>
+    <w:bookmarkEnd w:id="51"/>
+    <w:bookmarkStart w:id="52" w:name="ref-Gregory06"/>
+    <w:p>
+      <w:pPr>
+        <w:pStyle w:val="Bibliography"/>
+      </w:pPr>
+      <w:r>
+        <w:t xml:space="preserve">Gregory, R., Ohlson, D., and Arvai, J. (2006). Deconstructing adaptive management criteria for applications to environmental management.</w:t>
+      </w:r>
+      <w:r>
+        <w:t xml:space="preserve"> </w:t>
+      </w:r>
+      <w:r>
+        <w:rPr>
+          <w:iCs/>
+          <w:i/>
+        </w:rPr>
+        <w:t xml:space="preserve">Ecological Applications</w:t>
+      </w:r>
+      <w:r>
+        <w:t xml:space="preserve"> </w:t>
+      </w:r>
+      <w:r>
+        <w:t xml:space="preserve">16, 2411–2425.</w:t>
+      </w:r>
+    </w:p>
+    <w:bookmarkEnd w:id="52"/>
+    <w:bookmarkStart w:id="53" w:name="ref-Henningsen05"/>
+    <w:p>
+      <w:pPr>
+        <w:pStyle w:val="Bibliography"/>
+      </w:pPr>
+      <w:r>
+        <w:t xml:space="preserve">Henningsen, B. (2005). The maturation and future of habitat restoration programs for the</w:t>
+      </w:r>
+      <w:r>
+        <w:t xml:space="preserve"> </w:t>
+      </w:r>
+      <w:r>
+        <w:t xml:space="preserve">T</w:t>
+      </w:r>
+      <w:r>
+        <w:t xml:space="preserve">ampa</w:t>
+      </w:r>
+      <w:r>
+        <w:t xml:space="preserve"> </w:t>
+      </w:r>
+      <w:r>
+        <w:t xml:space="preserve">B</w:t>
+      </w:r>
+      <w:r>
+        <w:t xml:space="preserve">ay estuarine ecosystem. in</w:t>
+      </w:r>
+      <w:r>
+        <w:t xml:space="preserve"> </w:t>
+      </w:r>
+      <w:r>
+        <w:rPr>
+          <w:iCs/>
+          <w:i/>
+        </w:rPr>
+        <w:t xml:space="preserve">Proceedings of the tampa bay area scientific information symposium (BASIS 4)</w:t>
+      </w:r>
+      <w:r>
+        <w:t xml:space="preserve">, ed. S. F. Treat (St. Petersburg, FL: Tampa Bay Estuary Program), 165–170.</w:t>
+      </w:r>
+    </w:p>
+    <w:bookmarkEnd w:id="53"/>
+    <w:bookmarkStart w:id="54" w:name="ref-Holling78"/>
+    <w:p>
+      <w:pPr>
+        <w:pStyle w:val="Bibliography"/>
+      </w:pPr>
+      <w:r>
+        <w:t xml:space="preserve">Holling, C. S. (1978).</w:t>
+      </w:r>
+      <w:r>
+        <w:t xml:space="preserve"> </w:t>
+      </w:r>
+      <w:r>
+        <w:rPr>
+          <w:iCs/>
+          <w:i/>
+        </w:rPr>
+        <w:t xml:space="preserve">Adaptive environmental assessment and management</w:t>
+      </w:r>
+      <w:r>
+        <w:t xml:space="preserve">. Chichester, UK: John Wiley &amp; Sons.</w:t>
+      </w:r>
+    </w:p>
+    <w:bookmarkEnd w:id="54"/>
+    <w:bookmarkStart w:id="56" w:name="ref-Houde93"/>
+    <w:p>
+      <w:pPr>
+        <w:pStyle w:val="Bibliography"/>
+      </w:pPr>
+      <w:r>
+        <w:t xml:space="preserve">Houde, E. D., and Rutherford, E. S. (1993). Recent trends in estuarine fisheries: Predictions of fish production and yield.</w:t>
+      </w:r>
+      <w:r>
+        <w:t xml:space="preserve"> </w:t>
+      </w:r>
+      <w:r>
+        <w:rPr>
+          <w:iCs/>
+          <w:i/>
+        </w:rPr>
+        <w:t xml:space="preserve">Estuaries</w:t>
+      </w:r>
+      <w:r>
+        <w:t xml:space="preserve"> </w:t>
+      </w:r>
+      <w:r>
+        <w:t xml:space="preserve">16, 161–176. Available at:</w:t>
+      </w:r>
+      <w:r>
+        <w:t xml:space="preserve"> </w:t>
+      </w:r>
+      <w:hyperlink r:id="rId55">
+        <w:r>
+          <w:rPr>
+            <w:rStyle w:val="Hyperlink"/>
+          </w:rPr>
+          <w:t xml:space="preserve">https://doi.org/10.2307/1352488</w:t>
+        </w:r>
+      </w:hyperlink>
+      <w:r>
+        <w:t xml:space="preserve">.</w:t>
+      </w:r>
+    </w:p>
+    <w:bookmarkEnd w:id="56"/>
+    <w:bookmarkStart w:id="58" w:name="ref-Hughes11"/>
+    <w:p>
+      <w:pPr>
+        <w:pStyle w:val="Bibliography"/>
+      </w:pPr>
+      <w:r>
+        <w:t xml:space="preserve">Hughes, F. M. R., Stroh, P. A., Adams, W. M., Kirby, K. J., Mountford, J. O., and Warrington, S. (2011). Monitoring and evaluating large-scale, ’open-ended’ habitat creation projects: A journey rather than a destination.</w:t>
+      </w:r>
+      <w:r>
+        <w:t xml:space="preserve"> </w:t>
+      </w:r>
+      <w:r>
+        <w:rPr>
+          <w:iCs/>
+          <w:i/>
+        </w:rPr>
+        <w:t xml:space="preserve">Journal for Nature Conservation</w:t>
+      </w:r>
+      <w:r>
+        <w:t xml:space="preserve"> </w:t>
+      </w:r>
+      <w:r>
+        <w:t xml:space="preserve">19, 245–253. Available at:</w:t>
+      </w:r>
+      <w:r>
+        <w:t xml:space="preserve"> </w:t>
+      </w:r>
+      <w:hyperlink r:id="rId57">
+        <w:r>
+          <w:rPr>
+            <w:rStyle w:val="Hyperlink"/>
+          </w:rPr>
+          <w:t xml:space="preserve">https://doi.org/10.1016/j.jnc.2011.02.003</w:t>
+        </w:r>
+      </w:hyperlink>
+      <w:r>
+        <w:t xml:space="preserve">.</w:t>
+      </w:r>
+    </w:p>
+    <w:bookmarkEnd w:id="58"/>
+    <w:bookmarkStart w:id="60" w:name="ref-Iwamura13"/>
+    <w:p>
+      <w:pPr>
+        <w:pStyle w:val="Bibliography"/>
+      </w:pPr>
+      <w:r>
+        <w:t xml:space="preserve">Iwamura, T., Possingham, H. P., Chadés, I., Minton, C., Murray, N. J., Rogers, D. I., et al. (2013). Migratory connectivity magnifies the consequences of habitat loss from sea-level rise for shorebird populations.</w:t>
+      </w:r>
+      <w:r>
+        <w:t xml:space="preserve"> </w:t>
+      </w:r>
+      <w:r>
+        <w:rPr>
+          <w:iCs/>
+          <w:i/>
+        </w:rPr>
+        <w:t xml:space="preserve">Proceedings of the Royal Society B: Biological Sciences</w:t>
+      </w:r>
+      <w:r>
+        <w:t xml:space="preserve"> </w:t>
+      </w:r>
+      <w:r>
+        <w:t xml:space="preserve">280. Available at:</w:t>
+      </w:r>
+      <w:r>
+        <w:t xml:space="preserve"> </w:t>
+      </w:r>
+      <w:hyperlink r:id="rId59">
+        <w:r>
+          <w:rPr>
+            <w:rStyle w:val="Hyperlink"/>
+          </w:rPr>
+          <w:t xml:space="preserve">https://doi.org/10.1098/rspb.2013.0325</w:t>
+        </w:r>
+      </w:hyperlink>
+      <w:r>
+        <w:t xml:space="preserve">.</w:t>
+      </w:r>
+    </w:p>
+    <w:bookmarkEnd w:id="60"/>
+    <w:bookmarkStart w:id="61" w:name="ref-Kushlan90"/>
+    <w:p>
+      <w:pPr>
+        <w:pStyle w:val="Bibliography"/>
+      </w:pPr>
+      <w:r>
+        <w:t xml:space="preserve">Kushlan, J. A. (1990).</w:t>
+      </w:r>
+      <w:r>
+        <w:t xml:space="preserve"> </w:t>
+      </w:r>
+      <w:r>
+        <w:t xml:space="preserve">“Freshwater marshes,”</w:t>
+      </w:r>
+      <w:r>
+        <w:t xml:space="preserve"> </w:t>
+      </w:r>
+      <w:r>
+        <w:t xml:space="preserve">in</w:t>
+      </w:r>
+      <w:r>
+        <w:t xml:space="preserve"> </w:t>
+      </w:r>
+      <w:r>
+        <w:rPr>
+          <w:iCs/>
+          <w:i/>
+        </w:rPr>
+        <w:t xml:space="preserve">Ecosystems of florida</w:t>
+      </w:r>
+      <w:r>
+        <w:t xml:space="preserve">, eds. R. L. Myers and J. J. Ewel (Orlando, Florida: University of Central Florida Press), 324–363.</w:t>
+      </w:r>
+    </w:p>
+    <w:bookmarkEnd w:id="61"/>
+    <w:bookmarkStart w:id="62" w:name="ref-Lewis96"/>
+    <w:p>
+      <w:pPr>
+        <w:pStyle w:val="Bibliography"/>
+      </w:pPr>
+      <w:r>
+        <w:t xml:space="preserve">Lewis, R., R. R. (1996). Setting priorities for</w:t>
+      </w:r>
+      <w:r>
+        <w:t xml:space="preserve"> </w:t>
+      </w:r>
+      <w:r>
+        <w:t xml:space="preserve">T</w:t>
+      </w:r>
+      <w:r>
+        <w:t xml:space="preserve">ampa</w:t>
+      </w:r>
+      <w:r>
+        <w:t xml:space="preserve"> </w:t>
+      </w:r>
+      <w:r>
+        <w:t xml:space="preserve">B</w:t>
+      </w:r>
+      <w:r>
+        <w:t xml:space="preserve">ay habitat protection and restoration: Restoring the balance. Tampa Bay Estuary Program, St. Petersburg, Florida.</w:t>
+      </w:r>
+    </w:p>
+    <w:bookmarkEnd w:id="62"/>
+    <w:bookmarkStart w:id="64" w:name="ref-Menendez18"/>
+    <w:p>
+      <w:pPr>
+        <w:pStyle w:val="Bibliography"/>
+      </w:pPr>
+      <w:r>
+        <w:t xml:space="preserve">Menéndez, P., Losada, I. J., Beck, M. W., Torres-Ortega, S., Espejo, A., Narayan, S., et al. (2018). Valuing the protection services of mangroves at national scale: The philippines.</w:t>
+      </w:r>
+      <w:r>
+        <w:t xml:space="preserve"> </w:t>
+      </w:r>
+      <w:r>
+        <w:rPr>
+          <w:iCs/>
+          <w:i/>
+        </w:rPr>
+        <w:t xml:space="preserve">Ecosystem Services</w:t>
+      </w:r>
+      <w:r>
+        <w:t xml:space="preserve"> </w:t>
+      </w:r>
+      <w:r>
+        <w:t xml:space="preserve">34(A), 24–36. Available at:</w:t>
+      </w:r>
+      <w:r>
+        <w:t xml:space="preserve"> </w:t>
+      </w:r>
+      <w:hyperlink r:id="rId63">
+        <w:r>
+          <w:rPr>
+            <w:rStyle w:val="Hyperlink"/>
+          </w:rPr>
+          <w:t xml:space="preserve">https://doi.org/10.1016/j.ecoser.2018.09.005</w:t>
+        </w:r>
+      </w:hyperlink>
+      <w:r>
+        <w:t xml:space="preserve">.</w:t>
+      </w:r>
+    </w:p>
+    <w:bookmarkEnd w:id="64"/>
+    <w:bookmarkStart w:id="66" w:name="ref-Nerem18"/>
+    <w:p>
+      <w:pPr>
+        <w:pStyle w:val="Bibliography"/>
+      </w:pPr>
+      <w:r>
+        <w:t xml:space="preserve">Nerem, R. S., Beckley, B. D., Fasullo, J. T., Hamlington, B. D., Masters, D., and Mitchum, G. T. (2018). Climate-change driven accelerated sea-level rise.</w:t>
+      </w:r>
+      <w:r>
+        <w:t xml:space="preserve"> </w:t>
+      </w:r>
+      <w:r>
+        <w:rPr>
+          <w:iCs/>
+          <w:i/>
+        </w:rPr>
+        <w:t xml:space="preserve">Proceedings of the National Academy of Sciences</w:t>
+      </w:r>
+      <w:r>
+        <w:t xml:space="preserve"> </w:t>
+      </w:r>
+      <w:r>
+        <w:t xml:space="preserve">115, 2022–2025. Available at:</w:t>
+      </w:r>
+      <w:r>
+        <w:t xml:space="preserve"> </w:t>
+      </w:r>
+      <w:hyperlink r:id="rId65">
+        <w:r>
+          <w:rPr>
+            <w:rStyle w:val="Hyperlink"/>
+          </w:rPr>
+          <w:t xml:space="preserve">https://doi.org/10.1073/pnas.1717312115</w:t>
+        </w:r>
+      </w:hyperlink>
+      <w:r>
+        <w:t xml:space="preserve">.</w:t>
+      </w:r>
+    </w:p>
+    <w:bookmarkEnd w:id="66"/>
+    <w:bookmarkStart w:id="68" w:name="ref-Palmer09"/>
+    <w:p>
+      <w:pPr>
+        <w:pStyle w:val="Bibliography"/>
+      </w:pPr>
+      <w:r>
+        <w:t xml:space="preserve">Palmer, M. A. (2009). Reforming watershed restoration: Science in need of application and applications in need of science.</w:t>
+      </w:r>
+      <w:r>
+        <w:t xml:space="preserve"> </w:t>
+      </w:r>
+      <w:r>
+        <w:rPr>
+          <w:iCs/>
+          <w:i/>
+        </w:rPr>
+        <w:t xml:space="preserve">Estuaries and Coasts</w:t>
+      </w:r>
+      <w:r>
+        <w:t xml:space="preserve"> </w:t>
+      </w:r>
+      <w:r>
+        <w:t xml:space="preserve">32, 1–17. Available at:</w:t>
+      </w:r>
+      <w:r>
+        <w:t xml:space="preserve"> </w:t>
+      </w:r>
+      <w:hyperlink r:id="rId67">
+        <w:r>
+          <w:rPr>
+            <w:rStyle w:val="Hyperlink"/>
+          </w:rPr>
+          <w:t xml:space="preserve">https://doi.org/10.1007/s12237-008-9129-5</w:t>
+        </w:r>
+      </w:hyperlink>
+      <w:r>
+        <w:t xml:space="preserve">.</w:t>
+      </w:r>
+    </w:p>
+    <w:bookmarkEnd w:id="68"/>
+    <w:bookmarkStart w:id="69" w:name="ref-Price17"/>
+    <w:p>
+      <w:pPr>
+        <w:pStyle w:val="Bibliography"/>
+      </w:pPr>
+      <w:r>
+        <w:t xml:space="preserve">Price, R., Loy, D., and Robison, D. (2017). Critical coastal habitat assessment: Baseline monitoring report. Tampa Bay Estuary Program, St. Petersburg, Florida.</w:t>
+      </w:r>
+    </w:p>
+    <w:bookmarkEnd w:id="69"/>
+    <w:bookmarkStart w:id="71" w:name="ref-Raabe12"/>
+    <w:p>
+      <w:pPr>
+        <w:pStyle w:val="Bibliography"/>
+      </w:pPr>
+      <w:r>
+        <w:t xml:space="preserve">Raabe, E., Roy, L. C., and McIvor, C. (2012).</w:t>
+      </w:r>
+      <w:r>
+        <w:t xml:space="preserve"> </w:t>
+      </w:r>
+      <w:r>
+        <w:t xml:space="preserve">T</w:t>
+      </w:r>
+      <w:r>
+        <w:t xml:space="preserve">ampa</w:t>
+      </w:r>
+      <w:r>
+        <w:t xml:space="preserve"> </w:t>
+      </w:r>
+      <w:r>
+        <w:t xml:space="preserve">B</w:t>
+      </w:r>
+      <w:r>
+        <w:t xml:space="preserve">ay coastal wetlands: Nineteenth to twentieth century tidal marsh-to-mangrove conversion.</w:t>
+      </w:r>
+      <w:r>
+        <w:t xml:space="preserve"> </w:t>
+      </w:r>
+      <w:r>
+        <w:rPr>
+          <w:iCs/>
+          <w:i/>
+        </w:rPr>
+        <w:t xml:space="preserve">Estuaries and Coasts</w:t>
+      </w:r>
+      <w:r>
+        <w:t xml:space="preserve"> </w:t>
+      </w:r>
+      <w:r>
+        <w:t xml:space="preserve">35, 1145–1162. Available at:</w:t>
+      </w:r>
+      <w:r>
+        <w:t xml:space="preserve"> </w:t>
+      </w:r>
+      <w:hyperlink r:id="rId70">
+        <w:r>
+          <w:rPr>
+            <w:rStyle w:val="Hyperlink"/>
+          </w:rPr>
+          <w:t xml:space="preserve">https://doi.org/10.1007/s12237-012-9503-1</w:t>
+        </w:r>
+      </w:hyperlink>
+      <w:r>
+        <w:t xml:space="preserve">.</w:t>
+      </w:r>
+    </w:p>
+    <w:bookmarkEnd w:id="71"/>
+    <w:bookmarkStart w:id="72" w:name="ref-Robison10"/>
+    <w:p>
+      <w:pPr>
+        <w:pStyle w:val="Bibliography"/>
+      </w:pPr>
+      <w:r>
+        <w:t xml:space="preserve">Robison, D. E. (2010).</w:t>
+      </w:r>
+      <w:r>
+        <w:t xml:space="preserve"> </w:t>
+      </w:r>
+      <w:r>
+        <w:t xml:space="preserve">T</w:t>
+      </w:r>
+      <w:r>
+        <w:t xml:space="preserve">ampa</w:t>
+      </w:r>
+      <w:r>
+        <w:t xml:space="preserve"> </w:t>
+      </w:r>
+      <w:r>
+        <w:t xml:space="preserve">B</w:t>
+      </w:r>
+      <w:r>
+        <w:t xml:space="preserve">ay</w:t>
+      </w:r>
+      <w:r>
+        <w:t xml:space="preserve"> </w:t>
+      </w:r>
+      <w:r>
+        <w:t xml:space="preserve">E</w:t>
+      </w:r>
+      <w:r>
+        <w:t xml:space="preserve">stuary</w:t>
+      </w:r>
+      <w:r>
+        <w:t xml:space="preserve"> </w:t>
+      </w:r>
+      <w:r>
+        <w:t xml:space="preserve">P</w:t>
+      </w:r>
+      <w:r>
+        <w:t xml:space="preserve">rogram</w:t>
+      </w:r>
+      <w:r>
+        <w:t xml:space="preserve"> </w:t>
+      </w:r>
+      <w:r>
+        <w:t xml:space="preserve">H</w:t>
+      </w:r>
+      <w:r>
+        <w:t xml:space="preserve">abitat</w:t>
+      </w:r>
+      <w:r>
+        <w:t xml:space="preserve"> </w:t>
+      </w:r>
+      <w:r>
+        <w:t xml:space="preserve">M</w:t>
+      </w:r>
+      <w:r>
+        <w:t xml:space="preserve">aster</w:t>
+      </w:r>
+      <w:r>
+        <w:t xml:space="preserve"> </w:t>
+      </w:r>
+      <w:r>
+        <w:t xml:space="preserve">P</w:t>
+      </w:r>
+      <w:r>
+        <w:t xml:space="preserve">lan</w:t>
+      </w:r>
+      <w:r>
+        <w:t xml:space="preserve"> </w:t>
+      </w:r>
+      <w:r>
+        <w:t xml:space="preserve">U</w:t>
+      </w:r>
+      <w:r>
+        <w:t xml:space="preserve">pdate. Tampa Bay Estuary Program, Saint Petersburg, Florida.</w:t>
+      </w:r>
+    </w:p>
+    <w:bookmarkEnd w:id="72"/>
+    <w:bookmarkStart w:id="74" w:name="ref-Robison20"/>
+    <w:p>
+      <w:pPr>
+        <w:pStyle w:val="Bibliography"/>
+      </w:pPr>
+      <w:r>
+        <w:t xml:space="preserve">Robison, D., Ries, T., Saarinen, J., Tomasko, D., and Sciarrino, C. (2020). Tampa bay estuary program: 2020 habitat master plan update. Tampa Bay Estuary Program, St. Petersburg, Florida Available at:</w:t>
+      </w:r>
+      <w:r>
+        <w:t xml:space="preserve"> </w:t>
+      </w:r>
+      <w:hyperlink r:id="rId73">
+        <w:r>
+          <w:rPr>
+            <w:rStyle w:val="Hyperlink"/>
+          </w:rPr>
+          <w:t xml:space="preserve">https://drive.google.com/file/d/1Hp0l_qtbxp1JxKJoGatdyuANSzQrpL0I/view?usp=drivesdk</w:t>
+        </w:r>
+      </w:hyperlink>
+      <w:r>
+        <w:t xml:space="preserve">.</w:t>
+      </w:r>
+    </w:p>
+    <w:bookmarkEnd w:id="74"/>
+    <w:bookmarkStart w:id="76" w:name="ref-Russell15"/>
+    <w:p>
+      <w:pPr>
+        <w:pStyle w:val="Bibliography"/>
+      </w:pPr>
+      <w:r>
+        <w:t xml:space="preserve">Russell, M., and Greening, H. (2015). Estimating benefits in a recovering estuary:</w:t>
+      </w:r>
+      <w:r>
+        <w:t xml:space="preserve"> </w:t>
+      </w:r>
+      <w:r>
+        <w:t xml:space="preserve">T</w:t>
+      </w:r>
+      <w:r>
+        <w:t xml:space="preserve">ampa</w:t>
+      </w:r>
+      <w:r>
+        <w:t xml:space="preserve"> </w:t>
+      </w:r>
+      <w:r>
+        <w:t xml:space="preserve">B</w:t>
+      </w:r>
+      <w:r>
+        <w:t xml:space="preserve">ay,</w:t>
+      </w:r>
+      <w:r>
+        <w:t xml:space="preserve"> </w:t>
+      </w:r>
+      <w:r>
+        <w:t xml:space="preserve">F</w:t>
+      </w:r>
+      <w:r>
+        <w:t xml:space="preserve">lorida.</w:t>
+      </w:r>
+      <w:r>
+        <w:t xml:space="preserve"> </w:t>
+      </w:r>
+      <w:r>
+        <w:rPr>
+          <w:iCs/>
+          <w:i/>
+        </w:rPr>
+        <w:t xml:space="preserve">Estuaries and Coasts</w:t>
+      </w:r>
+      <w:r>
+        <w:t xml:space="preserve"> </w:t>
+      </w:r>
+      <w:r>
+        <w:t xml:space="preserve">38, 9–18. Available at:</w:t>
+      </w:r>
+      <w:r>
+        <w:t xml:space="preserve"> </w:t>
+      </w:r>
+      <w:hyperlink r:id="rId75">
+        <w:r>
+          <w:rPr>
+            <w:rStyle w:val="Hyperlink"/>
+          </w:rPr>
+          <w:t xml:space="preserve">https://doi.org/10.1007/s12237-013-9662-8</w:t>
+        </w:r>
+      </w:hyperlink>
+      <w:r>
+        <w:t xml:space="preserve">.</w:t>
+      </w:r>
+    </w:p>
+    <w:bookmarkEnd w:id="76"/>
+    <w:bookmarkStart w:id="78" w:name="ref-Scavia02"/>
+    <w:p>
+      <w:pPr>
+        <w:pStyle w:val="Bibliography"/>
+      </w:pPr>
+      <w:r>
+        <w:t xml:space="preserve">Scavia, D., Field, J. C., Boesch, D. F., Buddemeier, R. W., Burkett, V., Cayan, D. R., et al. (2002). Climate change impacts on</w:t>
+      </w:r>
+      <w:r>
+        <w:t xml:space="preserve"> </w:t>
+      </w:r>
+      <w:r>
+        <w:t xml:space="preserve">U.S.</w:t>
+      </w:r>
+      <w:r>
+        <w:t xml:space="preserve"> </w:t>
+      </w:r>
+      <w:r>
+        <w:t xml:space="preserve">Coastal and marine ecosystems.</w:t>
+      </w:r>
+      <w:r>
+        <w:t xml:space="preserve"> </w:t>
+      </w:r>
+      <w:r>
+        <w:rPr>
+          <w:iCs/>
+          <w:i/>
+        </w:rPr>
+        <w:t xml:space="preserve">Estuaries</w:t>
+      </w:r>
+      <w:r>
+        <w:t xml:space="preserve"> </w:t>
+      </w:r>
+      <w:r>
+        <w:t xml:space="preserve">25, 149–164. Available at:</w:t>
+      </w:r>
+      <w:r>
+        <w:t xml:space="preserve"> </w:t>
+      </w:r>
+      <w:hyperlink r:id="rId77">
+        <w:r>
+          <w:rPr>
+            <w:rStyle w:val="Hyperlink"/>
+          </w:rPr>
+          <w:t xml:space="preserve">https://doi.org/10.1007/BF02691304</w:t>
+        </w:r>
+      </w:hyperlink>
+      <w:r>
+        <w:t xml:space="preserve">.</w:t>
+      </w:r>
+    </w:p>
+    <w:bookmarkEnd w:id="78"/>
+    <w:bookmarkStart w:id="79" w:name="ref-Sheehan16"/>
+    <w:p>
+      <w:pPr>
+        <w:pStyle w:val="Bibliography"/>
+      </w:pPr>
+      <w:r>
+        <w:t xml:space="preserve">Sheehan, L., Crooks, D., Robison, D., and Tomasko, D. (2016).</w:t>
+      </w:r>
+      <w:r>
+        <w:t xml:space="preserve"> </w:t>
+      </w:r>
+      <w:r>
+        <w:t xml:space="preserve">T</w:t>
+      </w:r>
+      <w:r>
+        <w:t xml:space="preserve">ampa</w:t>
+      </w:r>
+      <w:r>
+        <w:t xml:space="preserve"> </w:t>
+      </w:r>
+      <w:r>
+        <w:t xml:space="preserve">B</w:t>
+      </w:r>
+      <w:r>
+        <w:t xml:space="preserve">ay blue carbon assessment: Summary of findings.</w:t>
+      </w:r>
+      <w:r>
+        <w:t xml:space="preserve"> </w:t>
+      </w:r>
+      <w:r>
+        <w:t xml:space="preserve">F</w:t>
+      </w:r>
+      <w:r>
+        <w:t xml:space="preserve">inal report prepared for the</w:t>
+      </w:r>
+      <w:r>
+        <w:t xml:space="preserve"> </w:t>
+      </w:r>
+      <w:r>
+        <w:t xml:space="preserve">T</w:t>
+      </w:r>
+      <w:r>
+        <w:t xml:space="preserve">ampa</w:t>
+      </w:r>
+      <w:r>
+        <w:t xml:space="preserve"> </w:t>
+      </w:r>
+      <w:r>
+        <w:t xml:space="preserve">B</w:t>
+      </w:r>
+      <w:r>
+        <w:t xml:space="preserve">ay</w:t>
+      </w:r>
+      <w:r>
+        <w:t xml:space="preserve"> </w:t>
+      </w:r>
+      <w:r>
+        <w:t xml:space="preserve">E</w:t>
+      </w:r>
+      <w:r>
+        <w:t xml:space="preserve">nvironmental</w:t>
+      </w:r>
+      <w:r>
+        <w:t xml:space="preserve"> </w:t>
+      </w:r>
+      <w:r>
+        <w:t xml:space="preserve">R</w:t>
+      </w:r>
+      <w:r>
+        <w:t xml:space="preserve">estoration</w:t>
+      </w:r>
+      <w:r>
+        <w:t xml:space="preserve"> </w:t>
+      </w:r>
+      <w:r>
+        <w:t xml:space="preserve">F</w:t>
+      </w:r>
+      <w:r>
+        <w:t xml:space="preserve">und (2014) for</w:t>
+      </w:r>
+      <w:r>
+        <w:t xml:space="preserve"> </w:t>
+      </w:r>
+      <w:r>
+        <w:t xml:space="preserve">R</w:t>
+      </w:r>
+      <w:r>
+        <w:t xml:space="preserve">estore</w:t>
+      </w:r>
+      <w:r>
+        <w:t xml:space="preserve"> </w:t>
+      </w:r>
+      <w:r>
+        <w:t xml:space="preserve">A</w:t>
+      </w:r>
+      <w:r>
+        <w:t xml:space="preserve">merica’s</w:t>
+      </w:r>
+      <w:r>
+        <w:t xml:space="preserve"> </w:t>
+      </w:r>
+      <w:r>
+        <w:t xml:space="preserve">E</w:t>
+      </w:r>
+      <w:r>
+        <w:t xml:space="preserve">stuaries. Tampa Bay Estuary Program, St. Petersburg, Florida.</w:t>
+      </w:r>
+    </w:p>
+    <w:bookmarkEnd w:id="79"/>
+    <w:bookmarkStart w:id="80" w:name="ref-Sim14"/>
+    <w:p>
+      <w:pPr>
+        <w:pStyle w:val="Bibliography"/>
+      </w:pPr>
+      <w:r>
+        <w:t xml:space="preserve">Sim, S., and Mesev, V. (2014). Measuring and modeling of urban growth and its impacts on vegetation and species habitats in greater orlando, florida.</w:t>
+      </w:r>
+      <w:r>
+        <w:t xml:space="preserve"> </w:t>
+      </w:r>
+      <w:r>
+        <w:rPr>
+          <w:iCs/>
+          <w:i/>
+        </w:rPr>
+        <w:t xml:space="preserve">International Journal of Geospatial and Environmental Research</w:t>
+      </w:r>
+      <w:r>
+        <w:t xml:space="preserve"> </w:t>
+      </w:r>
+      <w:r>
+        <w:t xml:space="preserve">1, 1–5.</w:t>
+      </w:r>
+    </w:p>
+    <w:bookmarkEnd w:id="80"/>
+    <w:bookmarkStart w:id="81" w:name="ref-Spalding07"/>
+    <w:p>
+      <w:pPr>
+        <w:pStyle w:val="Bibliography"/>
+      </w:pPr>
+      <w:r>
+        <w:t xml:space="preserve">Spalding, E. A., and Hester, M. W. (2007). Interactive effects of hydrology and salinity on oligohaline plant species productivity: Implications of relative sea-level rise.</w:t>
+      </w:r>
+      <w:r>
+        <w:t xml:space="preserve"> </w:t>
+      </w:r>
+      <w:r>
+        <w:rPr>
+          <w:iCs/>
+          <w:i/>
+        </w:rPr>
+        <w:t xml:space="preserve">Estuaries and Coasts</w:t>
+      </w:r>
+      <w:r>
+        <w:t xml:space="preserve"> </w:t>
+      </w:r>
+      <w:r>
+        <w:t xml:space="preserve">30, 214–225.</w:t>
+      </w:r>
+    </w:p>
+    <w:bookmarkEnd w:id="81"/>
+    <w:bookmarkStart w:id="82" w:name="ref-Sprandel00"/>
+    <w:p>
+      <w:pPr>
+        <w:pStyle w:val="Bibliography"/>
+      </w:pPr>
+      <w:r>
+        <w:t xml:space="preserve">Sprandel, J. A., Gore, D., and Cobb, T. (2000). Distribution of wintering shorebirds in coastal florida.</w:t>
+      </w:r>
+      <w:r>
+        <w:t xml:space="preserve"> </w:t>
+      </w:r>
+      <w:r>
+        <w:rPr>
+          <w:iCs/>
+          <w:i/>
+        </w:rPr>
+        <w:t xml:space="preserve">Journal of Field Ornithology</w:t>
+      </w:r>
+      <w:r>
+        <w:t xml:space="preserve"> </w:t>
+      </w:r>
+      <w:r>
+        <w:t xml:space="preserve">71, 708–720.</w:t>
+      </w:r>
+    </w:p>
+    <w:bookmarkEnd w:id="82"/>
+    <w:bookmarkStart w:id="83" w:name="ref-Stout84"/>
+    <w:p>
+      <w:pPr>
+        <w:pStyle w:val="Bibliography"/>
+      </w:pPr>
+      <w:r>
+        <w:t xml:space="preserve">Stout, J. P. (1984). Ecology of irregularly flooded salt marshes of the northeastern</w:t>
+      </w:r>
+      <w:r>
+        <w:t xml:space="preserve"> </w:t>
+      </w:r>
+      <w:r>
+        <w:t xml:space="preserve">G</w:t>
+      </w:r>
+      <w:r>
+        <w:t xml:space="preserve">ulf of</w:t>
+      </w:r>
+      <w:r>
+        <w:t xml:space="preserve"> </w:t>
+      </w:r>
+      <w:r>
+        <w:t xml:space="preserve">M</w:t>
+      </w:r>
+      <w:r>
+        <w:t xml:space="preserve">exico: A community profile. National Coastal Ecosystems Team, Division of Biological Services, Research; Development, Fish; Wildlife Service, U.S. Department of the Interior.</w:t>
+      </w:r>
+    </w:p>
+    <w:bookmarkEnd w:id="83"/>
+    <w:bookmarkStart w:id="85" w:name="ref-Theobald97"/>
+    <w:p>
+      <w:pPr>
+        <w:pStyle w:val="Bibliography"/>
+      </w:pPr>
+      <w:r>
+        <w:t xml:space="preserve">Theobald, D. M., Miller, J. R., and Hobbs, N. T. (1997). Estimating the cumulative effects of development on wildlife habitat.</w:t>
+      </w:r>
+      <w:r>
+        <w:t xml:space="preserve"> </w:t>
+      </w:r>
+      <w:r>
+        <w:rPr>
+          <w:iCs/>
+          <w:i/>
+        </w:rPr>
+        <w:t xml:space="preserve">Landscape and Urban Planning</w:t>
+      </w:r>
+      <w:r>
+        <w:t xml:space="preserve"> </w:t>
+      </w:r>
+      <w:r>
+        <w:t xml:space="preserve">39, 25–36. Available at:</w:t>
+      </w:r>
+      <w:r>
+        <w:t xml:space="preserve"> </w:t>
+      </w:r>
+      <w:hyperlink r:id="rId84">
+        <w:r>
+          <w:rPr>
+            <w:rStyle w:val="Hyperlink"/>
+          </w:rPr>
+          <w:t xml:space="preserve">https://doi.org/10.1016/S0169-2046(97)00041-8</w:t>
+        </w:r>
+      </w:hyperlink>
+      <w:r>
+        <w:t xml:space="preserve">.</w:t>
+      </w:r>
+    </w:p>
+    <w:bookmarkEnd w:id="85"/>
+    <w:bookmarkStart w:id="87" w:name="ref-Titus09"/>
+    <w:p>
+      <w:pPr>
+        <w:pStyle w:val="Bibliography"/>
+      </w:pPr>
+      <w:r>
+        <w:t xml:space="preserve">Titus, J. G., Hudgens, D. E., Trescott, D. L., Craghan, M., Nuckols, W. H., Hershner, C. H., et al. (2009). State and local governments plan for development of most land vulnerable to rising sea level along the</w:t>
+      </w:r>
+      <w:r>
+        <w:t xml:space="preserve"> </w:t>
+      </w:r>
+      <w:r>
+        <w:t xml:space="preserve">US</w:t>
+      </w:r>
+      <w:r>
+        <w:t xml:space="preserve"> </w:t>
+      </w:r>
+      <w:r>
+        <w:t xml:space="preserve">atlantic coast.</w:t>
+      </w:r>
+      <w:r>
+        <w:t xml:space="preserve"> </w:t>
+      </w:r>
+      <w:r>
+        <w:rPr>
+          <w:iCs/>
+          <w:i/>
+        </w:rPr>
+        <w:t xml:space="preserve">Environmental Research Letters</w:t>
+      </w:r>
+      <w:r>
+        <w:t xml:space="preserve"> </w:t>
+      </w:r>
+      <w:r>
+        <w:t xml:space="preserve">4, 044008. Available at:</w:t>
+      </w:r>
+      <w:r>
+        <w:t xml:space="preserve"> </w:t>
+      </w:r>
+      <w:hyperlink r:id="rId86">
+        <w:r>
+          <w:rPr>
+            <w:rStyle w:val="Hyperlink"/>
+          </w:rPr>
+          <w:t xml:space="preserve">https://doi.org/10.1088/1748-9326/4/4/044008</w:t>
+        </w:r>
+      </w:hyperlink>
+      <w:r>
+        <w:t xml:space="preserve">.</w:t>
+      </w:r>
+    </w:p>
+    <w:bookmarkEnd w:id="87"/>
+    <w:bookmarkStart w:id="89" w:name="ref-Vogelmann12"/>
+    <w:p>
+      <w:pPr>
+        <w:pStyle w:val="Bibliography"/>
+      </w:pPr>
+      <w:r>
+        <w:t xml:space="preserve">Vogelmann, J. E., Xian, G., Homera, C., and Tolk, B. (2012). Monitoring gradual ecosystem change using</w:t>
+      </w:r>
+      <w:r>
+        <w:t xml:space="preserve"> </w:t>
+      </w:r>
+      <w:r>
+        <w:t xml:space="preserve">L</w:t>
+      </w:r>
+      <w:r>
+        <w:t xml:space="preserve">andsat time series analyses: Case studies in selected forest and rangeland ecosystems.</w:t>
+      </w:r>
+      <w:r>
+        <w:t xml:space="preserve"> </w:t>
+      </w:r>
+      <w:r>
+        <w:rPr>
+          <w:iCs/>
+          <w:i/>
+        </w:rPr>
+        <w:t xml:space="preserve">Remote Sensing of Environment</w:t>
+      </w:r>
+      <w:r>
+        <w:t xml:space="preserve"> </w:t>
+      </w:r>
+      <w:r>
+        <w:t xml:space="preserve">122, 92–105. Available at:</w:t>
+      </w:r>
+      <w:r>
+        <w:t xml:space="preserve"> </w:t>
+      </w:r>
+      <w:hyperlink r:id="rId88">
+        <w:r>
+          <w:rPr>
+            <w:rStyle w:val="Hyperlink"/>
+          </w:rPr>
+          <w:t xml:space="preserve">https://doi.org/10.1016/j.rse.2011.06.027</w:t>
+        </w:r>
+      </w:hyperlink>
+      <w:r>
+        <w:t xml:space="preserve">.</w:t>
+      </w:r>
+    </w:p>
+    <w:bookmarkEnd w:id="89"/>
+    <w:bookmarkStart w:id="91" w:name="ref-Whitehead09"/>
+    <w:p>
+      <w:pPr>
+        <w:pStyle w:val="Bibliography"/>
+      </w:pPr>
+      <w:r>
+        <w:t xml:space="preserve">Whitehead, P. G., Wilby, R. L., Battarbee, R. W., Kernan, M., and Wade, A. J. (2009). A review of the potential impacts of climate change on surface water quality.</w:t>
+      </w:r>
+      <w:r>
+        <w:t xml:space="preserve"> </w:t>
+      </w:r>
+      <w:r>
+        <w:rPr>
+          <w:iCs/>
+          <w:i/>
+        </w:rPr>
+        <w:t xml:space="preserve">Hydrological Sciences Journal</w:t>
+      </w:r>
+      <w:r>
+        <w:t xml:space="preserve"> </w:t>
+      </w:r>
+      <w:r>
+        <w:t xml:space="preserve">54, 101–123. Available at:</w:t>
+      </w:r>
+      <w:r>
+        <w:t xml:space="preserve"> </w:t>
+      </w:r>
+      <w:hyperlink r:id="rId90">
+        <w:r>
+          <w:rPr>
+            <w:rStyle w:val="Hyperlink"/>
+          </w:rPr>
+          <w:t xml:space="preserve">https://doi.org/10.1623/hysj.54.1.101</w:t>
+        </w:r>
+      </w:hyperlink>
+      <w:r>
+        <w:t xml:space="preserve">.</w:t>
+      </w:r>
+    </w:p>
+    <w:bookmarkEnd w:id="91"/>
+    <w:bookmarkStart w:id="93" w:name="ref-Yoskowitz15"/>
+    <w:p>
+      <w:pPr>
+        <w:pStyle w:val="Bibliography"/>
+      </w:pPr>
+      <w:r>
+        <w:t xml:space="preserve">Yoskowitz, D., and Russell, M. (2015). Human dimensions of our estuaries and coasts.</w:t>
+      </w:r>
+      <w:r>
+        <w:t xml:space="preserve"> </w:t>
+      </w:r>
+      <w:r>
+        <w:rPr>
+          <w:iCs/>
+          <w:i/>
+        </w:rPr>
+        <w:t xml:space="preserve">Estuaries and Coasts</w:t>
+      </w:r>
+      <w:r>
+        <w:t xml:space="preserve"> </w:t>
+      </w:r>
+      <w:r>
+        <w:t xml:space="preserve">38(S1), 1–8. Available at:</w:t>
+      </w:r>
+      <w:r>
+        <w:t xml:space="preserve"> </w:t>
+      </w:r>
+      <w:hyperlink r:id="rId92">
+        <w:r>
+          <w:rPr>
+            <w:rStyle w:val="Hyperlink"/>
+          </w:rPr>
+          <w:t xml:space="preserve">https://doi.org/10.1007/s12237-014-9926-y</w:t>
+        </w:r>
+      </w:hyperlink>
+      <w:r>
+        <w:t xml:space="preserve">.</w:t>
+      </w:r>
+    </w:p>
+    <w:bookmarkEnd w:id="93"/>
+    <w:bookmarkEnd w:id="94"/>
+    <w:bookmarkEnd w:id="95"/>
     <w:sectPr>
       <w:footerReference r:id="rId9" w:type="default"/>
       <w:pgSz w:h="15840" w:w="12240"/>

</xml_diff>

<commit_message>
all original text added and references cited with cls
</commit_message>
<xml_diff>
--- a/manu-draft.docx
+++ b/manu-draft.docx
@@ -793,19 +793,1382 @@
       <w:r>
         <w:t xml:space="preserve">(Enwright et al., 2016)</w:t>
       </w:r>
+      <w:r>
+        <w:t xml:space="preserve">.</w:t>
+      </w:r>
     </w:p>
     <w:bookmarkEnd w:id="25"/>
-    <w:bookmarkStart w:id="95" w:name="references"/>
+    <w:bookmarkStart w:id="33" w:name="methods"/>
     <w:p>
       <w:pPr>
         <w:pStyle w:val="Heading2"/>
       </w:pPr>
       <w:r>
+        <w:t xml:space="preserve">Methods</w:t>
+      </w:r>
+    </w:p>
+    <w:bookmarkStart w:id="26" w:name="study-area"/>
+    <w:p>
+      <w:pPr>
+        <w:pStyle w:val="Heading3"/>
+      </w:pPr>
+      <w:r>
+        <w:t xml:space="preserve">Study area</w:t>
+      </w:r>
+    </w:p>
+    <w:p>
+      <w:pPr>
+        <w:pStyle w:val="FirstParagraph"/>
+      </w:pPr>
+      <w:r>
+        <w:t xml:space="preserve">Tampa Bay is a large open water estuary (open water area approximately 983 km</w:t>
+      </w:r>
+      <w:r>
+        <w:rPr>
+          <w:vertAlign w:val="superscript"/>
+        </w:rPr>
+        <w:t xml:space="preserve">2</w:t>
+      </w:r>
+      <w:r>
+        <w:t xml:space="preserve">) on the west-central coast of Florida (Fig 1). Its watershed encompasses another 5,872 km</w:t>
+      </w:r>
+      <w:r>
+        <w:rPr>
+          <w:vertAlign w:val="superscript"/>
+        </w:rPr>
+        <w:t xml:space="preserve">2</w:t>
+      </w:r>
+      <w:r>
+        <w:t xml:space="preserve">, for a total combined area of approximately 6,855 km</w:t>
+      </w:r>
+      <w:r>
+        <w:rPr>
+          <w:vertAlign w:val="superscript"/>
+        </w:rPr>
+        <w:t xml:space="preserve">2</w:t>
+      </w:r>
+      <w:r>
+        <w:t xml:space="preserve">. It is subtropical, and within the current (2020) ecotone for mangrove and salt marsh habitats. The upstream watershed includes multiple habitats, including pine flatwoods, forested freshwater wetlands and non-forested vegetated wetlands. The watershed is heavily developed with an estimated (2019) population of 3.3 million people in the four counties that comprise most of the watershed</w:t>
+      </w:r>
+      <w:r>
+        <w:t xml:space="preserve"> </w:t>
+      </w:r>
+      <w:r>
+        <w:t xml:space="preserve">(Rayer and Wang, 2020)</w:t>
+      </w:r>
+      <w:r>
+        <w:rPr>
+          <w:iCs/>
+          <w:i/>
+        </w:rPr>
+        <w:t xml:space="preserve">.</w:t>
+      </w:r>
+      <w:r>
+        <w:t xml:space="preserve"> </w:t>
+      </w:r>
+      <w:r>
+        <w:t xml:space="preserve">Numerous anthropogenic changes have been made to the natural systems within and surrounding Tampa Bay, including direct removal of habitat (including dredge and fill of bay bottom), alteration of hydrology, and destruction and fragmentation of habitat from development.</w:t>
+      </w:r>
+    </w:p>
+    <w:bookmarkEnd w:id="26"/>
+    <w:bookmarkStart w:id="27" w:name="habitats-of-tampa-bay"/>
+    <w:p>
+      <w:pPr>
+        <w:pStyle w:val="Heading3"/>
+      </w:pPr>
+      <w:r>
+        <w:t xml:space="preserve">Habitats of Tampa Bay</w:t>
+      </w:r>
+    </w:p>
+    <w:p>
+      <w:pPr>
+        <w:pStyle w:val="FirstParagraph"/>
+      </w:pPr>
+      <w:r>
+        <w:t xml:space="preserve">Addressing the full suite of habitats in a watershed is now recognized as critical for large-scale restoration planning efforts</w:t>
+      </w:r>
+      <w:r>
+        <w:t xml:space="preserve"> </w:t>
+      </w:r>
+      <w:r>
+        <w:t xml:space="preserve">(Palmer, 2009; Lamb, 2018)</w:t>
+      </w:r>
+      <w:r>
+        <w:rPr>
+          <w:bCs/>
+          <w:b/>
+        </w:rPr>
+        <w:t xml:space="preserve">.</w:t>
+      </w:r>
+      <w:r>
+        <w:t xml:space="preserve"> </w:t>
+      </w:r>
+      <w:r>
+        <w:t xml:space="preserve">The major habitat types of Tampa Bay can be described and organized relative to tidal influence and location in the watershed. Subtidal habitats include those that are submerged all or most of the time; emergent tidal wetlands include those that are submerged during high tides but exposed during low tides; and supratidal habitats include those that occur above the high tide line.</w:t>
+      </w:r>
+    </w:p>
+    <w:p>
+      <w:pPr>
+        <w:pStyle w:val="BodyText"/>
+      </w:pPr>
+      <w:r>
+        <w:t xml:space="preserve">Habitats generally described as</w:t>
+      </w:r>
+      <w:r>
+        <w:t xml:space="preserve"> </w:t>
+      </w:r>
+      <w:r>
+        <w:t xml:space="preserve">‘</w:t>
+      </w:r>
+      <w:r>
+        <w:t xml:space="preserve">subtidal</w:t>
+      </w:r>
+      <w:r>
+        <w:t xml:space="preserve">’</w:t>
+      </w:r>
+      <w:r>
+        <w:t xml:space="preserve"> </w:t>
+      </w:r>
+      <w:r>
+        <w:t xml:space="preserve">include hard bottom</w:t>
+      </w:r>
+      <w:r>
+        <w:t xml:space="preserve"> </w:t>
+      </w:r>
+      <w:r>
+        <w:t xml:space="preserve">(Jaap and Hallock, 1990; Ash and Runnels, 2005)</w:t>
+      </w:r>
+      <w:r>
+        <w:t xml:space="preserve">, artificial reefs</w:t>
+      </w:r>
+      <w:r>
+        <w:t xml:space="preserve"> </w:t>
+      </w:r>
+      <w:r>
+        <w:t xml:space="preserve">(Dupont, 2008)</w:t>
+      </w:r>
+      <w:r>
+        <w:t xml:space="preserve">, tidal flats</w:t>
+      </w:r>
+      <w:r>
+        <w:t xml:space="preserve"> </w:t>
+      </w:r>
+      <w:r>
+        <w:t xml:space="preserve">(Moore et al., 1968; Eisma, 1998)</w:t>
+      </w:r>
+      <w:r>
+        <w:rPr>
+          <w:iCs/>
+          <w:i/>
+        </w:rPr>
+        <w:t xml:space="preserve">,</w:t>
+      </w:r>
+      <w:r>
+        <w:t xml:space="preserve"> </w:t>
+      </w:r>
+      <w:r>
+        <w:t xml:space="preserve">seagrasses</w:t>
+      </w:r>
+      <w:r>
+        <w:t xml:space="preserve"> </w:t>
+      </w:r>
+      <w:r>
+        <w:t xml:space="preserve">(Heck et al., 2003; Sherwood et al., 2017)</w:t>
+      </w:r>
+      <w:r>
+        <w:t xml:space="preserve">, and oyster reefs</w:t>
+      </w:r>
+      <w:r>
+        <w:t xml:space="preserve"> </w:t>
+      </w:r>
+      <w:r>
+        <w:t xml:space="preserve">(Coen et al., 2007; Ermgassen et al., 2013)</w:t>
+      </w:r>
+      <w:r>
+        <w:t xml:space="preserve">. Mangroves</w:t>
+      </w:r>
+      <w:r>
+        <w:t xml:space="preserve"> </w:t>
+      </w:r>
+      <w:r>
+        <w:t xml:space="preserve">(Odum and McIvor, 1990)</w:t>
+      </w:r>
+      <w:r>
+        <w:t xml:space="preserve">, salt marshes</w:t>
+      </w:r>
+      <w:r>
+        <w:t xml:space="preserve"> </w:t>
+      </w:r>
+      <w:r>
+        <w:t xml:space="preserve">(Comeaux et al., 2012; Raabe et al., 2012)</w:t>
+      </w:r>
+      <w:r>
+        <w:t xml:space="preserve">, salt barrens</w:t>
+      </w:r>
+      <w:r>
+        <w:t xml:space="preserve"> </w:t>
+      </w:r>
+      <w:r>
+        <w:t xml:space="preserve">(Bertness, 1985; Hsieh, 2004)</w:t>
+      </w:r>
+      <w:r>
+        <w:rPr>
+          <w:iCs/>
+          <w:i/>
+        </w:rPr>
+        <w:t xml:space="preserve">,</w:t>
+      </w:r>
+      <w:r>
+        <w:t xml:space="preserve"> </w:t>
+      </w:r>
+      <w:r>
+        <w:t xml:space="preserve">tidal tributaries</w:t>
+      </w:r>
+      <w:r>
+        <w:t xml:space="preserve"> </w:t>
+      </w:r>
+      <w:r>
+        <w:t xml:space="preserve">(Sherwood, 2008; Inc. and Laboratory, 2016; Janicki Environmental and Laboratory, 2020; Wessel et al., 2022)</w:t>
+      </w:r>
+      <w:r>
+        <w:t xml:space="preserve">, and living shorelines</w:t>
+      </w:r>
+      <w:r>
+        <w:t xml:space="preserve"> </w:t>
+      </w:r>
+      <w:r>
+        <w:t xml:space="preserve">(Estuaries, 2015; Oceanic and Administration, 2015; Smith et al., 2018)</w:t>
+      </w:r>
+      <w:r>
+        <w:t xml:space="preserve"> </w:t>
+      </w:r>
+      <w:r>
+        <w:t xml:space="preserve">are classified as emergent tidal wetlands. For the purposes of this planning effort, supratidal habitats included non-developed uplands</w:t>
+      </w:r>
+      <w:r>
+        <w:t xml:space="preserve"> </w:t>
+      </w:r>
+      <w:r>
+        <w:t xml:space="preserve">(Meyers and Ewel, 1990)</w:t>
+      </w:r>
+      <w:r>
+        <w:t xml:space="preserve">, freshwater forested wetlands</w:t>
+      </w:r>
+      <w:r>
+        <w:t xml:space="preserve"> </w:t>
+      </w:r>
+      <w:r>
+        <w:t xml:space="preserve">(Conner et al., 2007)</w:t>
+      </w:r>
+      <w:r>
+        <w:t xml:space="preserve">, and freshwater non-forested wetlands</w:t>
+      </w:r>
+      <w:r>
+        <w:t xml:space="preserve"> </w:t>
+      </w:r>
+      <w:r>
+        <w:t xml:space="preserve">(Kushlan, 1990)</w:t>
+      </w:r>
+      <w:r>
+        <w:rPr>
+          <w:iCs/>
+          <w:i/>
+        </w:rPr>
+        <w:t xml:space="preserve">.</w:t>
+      </w:r>
+      <w:r>
+        <w:t xml:space="preserve"> </w:t>
+      </w:r>
+      <w:r>
+        <w:t xml:space="preserve">As discussed below, uplands are sub-divided into coastal and non-coastal uplands, based on location relative to the 5-foot contour.</w:t>
+      </w:r>
+    </w:p>
+    <w:bookmarkEnd w:id="27"/>
+    <w:bookmarkStart w:id="28" w:name="approach"/>
+    <w:p>
+      <w:pPr>
+        <w:pStyle w:val="Heading3"/>
+      </w:pPr>
+      <w:r>
+        <w:t xml:space="preserve">Approach</w:t>
+      </w:r>
+    </w:p>
+    <w:p>
+      <w:pPr>
+        <w:pStyle w:val="FirstParagraph"/>
+      </w:pPr>
+      <w:r>
+        <w:t xml:space="preserve">Recommended targets were created stepwise with geospatial analyses: 1) quantifying habitat status and historical trends; 2) synthesizing historic habitat restoration efforts; and 3) identifying and defining remaining</w:t>
+      </w:r>
+      <w:r>
+        <w:t xml:space="preserve"> </w:t>
+      </w:r>
+      <w:r>
+        <w:t xml:space="preserve">‘</w:t>
+      </w:r>
+      <w:r>
+        <w:t xml:space="preserve">opportunities</w:t>
+      </w:r>
+      <w:r>
+        <w:t xml:space="preserve">’</w:t>
+      </w:r>
+      <w:r>
+        <w:t xml:space="preserve"> </w:t>
+      </w:r>
+      <w:r>
+        <w:t xml:space="preserve">for restoration that integrated results from the first two analyses. Final development of restoration targets and goals integrated strata and opportunity area information with an analysis of past restoration implementation to use previous completed projects as a guide to a feasible amount of restoration that could be conducted by partners. This approach will ensure that the estuarine-dependent species and faunal guilds throughout the watershed, as defined in the original approach, will continue to be supported.</w:t>
+      </w:r>
+    </w:p>
+    <w:bookmarkEnd w:id="28"/>
+    <w:bookmarkStart w:id="29" w:name="habitat-status-and-trends"/>
+    <w:p>
+      <w:pPr>
+        <w:pStyle w:val="Heading3"/>
+      </w:pPr>
+      <w:r>
+        <w:t xml:space="preserve">Habitat status and trends</w:t>
+      </w:r>
+    </w:p>
+    <w:p>
+      <w:pPr>
+        <w:pStyle w:val="FirstParagraph"/>
+      </w:pPr>
+      <w:r>
+        <w:t xml:space="preserve">For the majority of subtidal, intertidal and supratidal habitats, primary data derived from two routine spatial assessment programs conducted by the Southwest Florida Water Management District (SWFWMD) were utilized. However, to address data gaps for some habitats, results from special studies were integrated with the primary data sources. These included hard bottom</w:t>
+      </w:r>
+      <w:r>
+        <w:t xml:space="preserve"> </w:t>
+      </w:r>
+      <w:r>
+        <w:t xml:space="preserve">(Kaufman, 2017; Sciences, 2019)</w:t>
+      </w:r>
+      <w:r>
+        <w:t xml:space="preserve">, dredged holes</w:t>
+      </w:r>
+      <w:r>
+        <w:t xml:space="preserve"> </w:t>
+      </w:r>
+      <w:r>
+        <w:t xml:space="preserve">(Griffen and Greening, 2005; Raulerson et al., 2019)</w:t>
+      </w:r>
+      <w:r>
+        <w:t xml:space="preserve"> </w:t>
+      </w:r>
+      <w:r>
+        <w:t xml:space="preserve">and oyster habitat</w:t>
+      </w:r>
+      <w:r>
+        <w:t xml:space="preserve"> </w:t>
+      </w:r>
+      <w:r>
+        <w:t xml:space="preserve">(O’Keife et al., 2006)</w:t>
+      </w:r>
+      <w:r>
+        <w:rPr>
+          <w:iCs/>
+          <w:i/>
+        </w:rPr>
+        <w:t xml:space="preserve">.</w:t>
+      </w:r>
+    </w:p>
+    <w:p>
+      <w:pPr>
+        <w:pStyle w:val="BodyText"/>
+      </w:pPr>
+      <w:r>
+        <w:t xml:space="preserve">The source data used to estimate the most current coverage of seagrasses, tidal flats, and oysters was the</w:t>
+      </w:r>
+      <w:r>
+        <w:t xml:space="preserve"> </w:t>
+      </w:r>
+      <w:r>
+        <w:rPr>
+          <w:iCs/>
+          <w:i/>
+        </w:rPr>
+        <w:t xml:space="preserve">Seagrass in 2018</w:t>
+      </w:r>
+      <w:r>
+        <w:t xml:space="preserve"> </w:t>
+      </w:r>
+      <w:r>
+        <w:t xml:space="preserve">geospatial database</w:t>
+      </w:r>
+      <w:r>
+        <w:t xml:space="preserve"> </w:t>
+      </w:r>
+      <w:r>
+        <w:t xml:space="preserve">(District, 2019)</w:t>
+      </w:r>
+      <w:r>
+        <w:t xml:space="preserve">. The bi-annual seagrass monitoring program was initiated in 1988 under SWFWMD’s Surface Water Improvement and Management program</w:t>
+      </w:r>
+      <w:r>
+        <w:t xml:space="preserve"> </w:t>
+      </w:r>
+      <w:r>
+        <w:t xml:space="preserve">(Sherwood et al., 2017; Tomasko et al., 2020)</w:t>
+      </w:r>
+      <w:r>
+        <w:rPr>
+          <w:iCs/>
+          <w:i/>
+        </w:rPr>
+        <w:t xml:space="preserve">.</w:t>
+      </w:r>
+      <w:r>
+        <w:t xml:space="preserve"> </w:t>
+      </w:r>
+      <w:r>
+        <w:t xml:space="preserve">SWFWMD has estimated oyster bed coverage as part of this program since 2014.</w:t>
+      </w:r>
+    </w:p>
+    <w:p>
+      <w:pPr>
+        <w:pStyle w:val="BodyText"/>
+      </w:pPr>
+      <w:r>
+        <w:t xml:space="preserve">The source data used to estimate and map trends in development, emergent tidal wetlands, freshwater wetlands, and native upland habitats was the SWFWMD Land Use Land Cover (LULC) series geospatial database</w:t>
+      </w:r>
+      <w:r>
+        <w:t xml:space="preserve"> </w:t>
+      </w:r>
+      <w:r>
+        <w:t xml:space="preserve">(District, 2018)</w:t>
+      </w:r>
+      <w:r>
+        <w:t xml:space="preserve">. This comprehensive database classifies the land use and cover types (natural and developed) pursuant to the Florida Land Use Cover and Forms Classification System</w:t>
+      </w:r>
+      <w:r>
+        <w:t xml:space="preserve"> </w:t>
+      </w:r>
+      <w:r>
+        <w:t xml:space="preserve">(Transportation, 1999; District, 2014)</w:t>
+      </w:r>
+      <w:r>
+        <w:rPr>
+          <w:iCs/>
+          <w:i/>
+        </w:rPr>
+        <w:t xml:space="preserve">.</w:t>
+      </w:r>
+      <w:r>
+        <w:t xml:space="preserve"> </w:t>
+      </w:r>
+      <w:r>
+        <w:t xml:space="preserve">Mangroves, salt barrens, and salt marshes were reported individually. While the photointerpretation of specific freshwater wetland types is often very difficult, it is possible to accurately distinguish forested wetlands from non-forested wetlands. Therefore, for this analysis, all applicable FLUCCS codes representing the suite of natural freshwater wetlands were combined within those two classifications. Similarly, within the target- and goal-setting exercise, uplands were combined in one classification. These classifications were reported for each mapping exercise conducted every 2-3 years from the start of the program 1990 through 2017, the most recent year with available data.</w:t>
+      </w:r>
+    </w:p>
+    <w:p>
+      <w:pPr>
+        <w:pStyle w:val="BodyText"/>
+      </w:pPr>
+      <w:r>
+        <w:t xml:space="preserve">To quantify the extent of tidal creeks, GIS data</w:t>
+      </w:r>
+      <w:r>
+        <w:t xml:space="preserve"> </w:t>
+      </w:r>
+      <w:r>
+        <w:t xml:space="preserve">(Inc. and Laboratory, 2016; Janicki Environmental and Laboratory, 2020)</w:t>
+      </w:r>
+      <w:r>
+        <w:t xml:space="preserve"> </w:t>
+      </w:r>
+      <w:r>
+        <w:t xml:space="preserve">was clipped to the Florida Department of Environmental Protection stream segments that were classified as estuarine.</w:t>
+      </w:r>
+    </w:p>
+    <w:bookmarkEnd w:id="29"/>
+    <w:bookmarkStart w:id="31" w:name="restoration-database"/>
+    <w:p>
+      <w:pPr>
+        <w:pStyle w:val="Heading3"/>
+      </w:pPr>
+      <w:r>
+        <w:t xml:space="preserve">Restoration database</w:t>
+      </w:r>
+    </w:p>
+    <w:p>
+      <w:pPr>
+        <w:pStyle w:val="FirstParagraph"/>
+      </w:pPr>
+      <w:r>
+        <w:t xml:space="preserve">We quantified past restoration efforts in each of the major habitat types to guide decisions on future targets and goals. Information regarding habitat restoration and enhancement activities in the Tampa Bay area over the past 40 years were compiled, reviewed, and consolidated into a single, consistent geospatial database. Data were gathered from the SWFWMD Surface Water Improvement and Management Program, Federal Government Performance and Results Act (GPRA) reporting, the Tampa Bay Water Atlas (</w:t>
+      </w:r>
+      <w:hyperlink r:id="rId30">
+        <w:r>
+          <w:rPr>
+            <w:rStyle w:val="Hyperlink"/>
+          </w:rPr>
+          <w:t xml:space="preserve">https://www.tampabay.wateratlas.usf.edu/</w:t>
+        </w:r>
+      </w:hyperlink>
+      <w:r>
+        <w:t xml:space="preserve">), Tampa Bay Watch, and the Technical Advisory Committee of the TBEP. Primary data collected included project name, year, description, lead partner, size (area or length), and latitude and longitude. Data gaps were supplemented by archival research, site visits, contacting the responsible entities, and documenting the knowledge of local professionals. Living shoreline projects, including seawall enhancements and oyster reef modules, were inventoried separately.</w:t>
+      </w:r>
+    </w:p>
+    <w:bookmarkEnd w:id="31"/>
+    <w:bookmarkStart w:id="32" w:name="X3ee14f540c6971491d0c5ce5ddb0f35ab125cab"/>
+    <w:p>
+      <w:pPr>
+        <w:pStyle w:val="Heading3"/>
+      </w:pPr>
+      <w:r>
+        <w:t xml:space="preserve">Creating and combining opportunity layers</w:t>
+      </w:r>
+    </w:p>
+    <w:p>
+      <w:pPr>
+        <w:pStyle w:val="FirstParagraph"/>
+      </w:pPr>
+      <w:r>
+        <w:t xml:space="preserve">Three strata, distinct geographic breakpoints in the watershed where different habitat management and restoration activities could take place, were created to establish the process for target and goal-setting within this framework. The first is the coastal stratum, which extends from the local Mean Lower Low Water elevation to elevation 5 feet above Mean Sea Level and is likely to be affected by frequent tidal flooding or inundation by 2070. The coastal stratum is the zone where emergent tidal wetland restoration would be conducted and includes low lying coastal uplands which serve as important tidal wetland buffers that will be critically important in the future as lands reserved to accommodate ideal wetland migration in response to sea level rise. The river floodplain stratum includes all hydrologically contiguous forested and non-forested wetlands within the river and stream corridors of the Tampa Bay watershed. Floodplain corridors provide vital watershed functions including fish and wildlife habitat and migratory pathways, floodwater attenuation and storage, erosion control, and delivery of complex organic matter to the estuarine food web. Finally, the upland stratum encompasses those areas outside of the coastal and river floodplain strata, including native upland habitats as well as hydrologically isolated wetlands. These habitats provide important aquifer recharge and wildlife habitat functions.</w:t>
+      </w:r>
+    </w:p>
+    <w:p>
+      <w:pPr>
+        <w:pStyle w:val="BodyText"/>
+      </w:pPr>
+      <w:r>
+        <w:t xml:space="preserve">Opportunity areas, defined here as locations where habitat protection and restoration activities are possible, and where they should best be focused to attain defined targets, were also analyzed. The definition and mapping of opportunity areas is necessary to quantify the</w:t>
+      </w:r>
+      <w:r>
+        <w:t xml:space="preserve"> </w:t>
+      </w:r>
+      <w:r>
+        <w:t xml:space="preserve">“</w:t>
+      </w:r>
+      <w:r>
+        <w:t xml:space="preserve">restoration potential</w:t>
+      </w:r>
+      <w:r>
+        <w:t xml:space="preserve">”</w:t>
+      </w:r>
+      <w:r>
+        <w:t xml:space="preserve"> </w:t>
+      </w:r>
+      <w:r>
+        <w:t xml:space="preserve">for a particular habitat type, which is a measure of what is actually possible under current and future projected conditions. The most appropriate opportunity areas are generally not developed and located on existing public lands or areas identified for acquisition.</w:t>
+      </w:r>
+    </w:p>
+    <w:p>
+      <w:pPr>
+        <w:pStyle w:val="BodyText"/>
+      </w:pPr>
+      <w:r>
+        <w:t xml:space="preserve">The Land Use Land Cover 2017 geospatial database (Table 1) was used as the baseline for cataloguing existing and opportunity areas for intertidal and supratidal habitats in the Tampa Bay watershed. All FLUCCS classification codes were placed into one of three categories. First, native habitats cover the full range of natural plant communities and other habitats that are endemic to the Tampa Bay watershed, and were further grouped into three major habitat types (tidal wetlands, freshwater wetlands, and uplands). Second, restorable habitats include existing altered but non-hardened and pervious FLUCCS codes that could potentially support native habitats through the restoration of more natural hydrology, soils strata, and/or topography. Third, existing development includes developed land FLUCCS codes that are hardened and impervious (e.g., structures and pavement) and not suitable for habitat restoration activities.</w:t>
+      </w:r>
+    </w:p>
+    <w:p>
+      <w:pPr>
+        <w:pStyle w:val="BodyText"/>
+      </w:pPr>
+      <w:r>
+        <w:t xml:space="preserve">Layers for existing public lands and parcels targeted for acquisition were compiled by combining data from the Florida Natural Areas Inventory (Table 1), consulting staff from various federal, state and local entities, and inventorying conservation and drainage easements data.</w:t>
+      </w:r>
+    </w:p>
+    <w:p>
+      <w:pPr>
+        <w:pStyle w:val="BodyText"/>
+      </w:pPr>
+      <w:r>
+        <w:t xml:space="preserve">Compared to vegetation communities, soil characteristics typically change slowly (e.g., decades to centuries) in response to hydrologic impacts, unless physically disturbed</w:t>
+      </w:r>
+      <w:r>
+        <w:t xml:space="preserve"> </w:t>
+      </w:r>
+      <w:r>
+        <w:t xml:space="preserve">(Osland et al., 2012; Stockmann et al., 2014)</w:t>
+      </w:r>
+      <w:r>
+        <w:t xml:space="preserve">. Therefore, soils distributions can be used to generally represent historical habitat distribution, and can be used to provide generalized restoration guidelines (e.g., tidal wetlands, freshwater wetlands, and native uplands).</w:t>
+      </w:r>
+      <w:r>
+        <w:t xml:space="preserve"> </w:t>
+      </w:r>
+      <w:r>
+        <w:t xml:space="preserve">Ries and Scheda (2014)</w:t>
+      </w:r>
+      <w:r>
+        <w:t xml:space="preserve"> </w:t>
+      </w:r>
+      <w:r>
+        <w:t xml:space="preserve">created a soils suitability analysis for wetland mitigation and restoration sing data from the USDA Web Soil Survey (Table 1) and classified all soils in the Tampa Bay soils into one of three categories (xeric, mesic, and hydric). The mesic and hydric categories were combined to represent wetland restoration potential, while the xeric category was used to represent upland restoration potential.</w:t>
+      </w:r>
+    </w:p>
+    <w:p>
+      <w:pPr>
+        <w:pStyle w:val="BodyText"/>
+      </w:pPr>
+      <w:r>
+        <w:t xml:space="preserve">A distinction was made between tidal and freshwater wetland restoration potential by intersecting the combined mesic and hydric soils polygons with the coastal stratum. Mesic or hydric soils that occur below the 5-foot contour were classified as having tidal wetland restoration potential, while mesic or hydric soils occurring above the 5-foot contour were classified as having freshwater wetland restoration potential.</w:t>
+      </w:r>
+    </w:p>
+    <w:p>
+      <w:pPr>
+        <w:pStyle w:val="BodyText"/>
+      </w:pPr>
+      <w:r>
+        <w:t xml:space="preserve">Within the Tampa Bay region, lands adjacent to waters with average salinity values greater than 18 psu are considered most appropriate for higher salinity mangrove/salt barren restoration, while lands adjacent to waters with average salinity values less than 18 psu are considered most appropriate for lower salinity salt marsh (</w:t>
+      </w:r>
+      <w:r>
+        <w:rPr>
+          <w:iCs/>
+          <w:i/>
+        </w:rPr>
+        <w:t xml:space="preserve">Juncus</w:t>
+      </w:r>
+      <w:r>
+        <w:t xml:space="preserve"> </w:t>
+      </w:r>
+      <w:r>
+        <w:t xml:space="preserve">spp.) restoration</w:t>
+      </w:r>
+      <w:r>
+        <w:t xml:space="preserve"> </w:t>
+      </w:r>
+      <w:r>
+        <w:t xml:space="preserve">(Eleuterius and Eleuterius, 1979)</w:t>
+      </w:r>
+      <w:r>
+        <w:t xml:space="preserve">. To estimate the relative restoration potential of mangrove/salt barrens and salt marshes, a regional long-term water quality data set was used to create salinity isohalines, which was then binned into two salinity categories: greater and less than an annual mean of 18 psu (Table 1).</w:t>
+      </w:r>
+    </w:p>
+    <w:p>
+      <w:pPr>
+        <w:pStyle w:val="BodyText"/>
+      </w:pPr>
+      <w:r>
+        <w:t xml:space="preserve">All acquired and created GIS layers (Table 1) were converted to 10m x 10m raster data sets and delimited using a previously established watershed boundary. The reservation, restorable, conservation, acquisition, soils, and salinity isohaline layers were then merged to create a comprehensive set of maps and matrices of all possible combinations of opportunity areas. Within an ArcGIS Pro 2.x GIS environment, the SWFWMD 2017 FLUCCS and 2018 submerged data was classified and extracted to the study area into described categories. The dataset was then spatially assigned to existing and proposed restoration areas, reservation areas, soil type, and salinity level.</w:t>
+      </w:r>
+    </w:p>
+    <w:bookmarkEnd w:id="32"/>
+    <w:bookmarkEnd w:id="33"/>
+    <w:bookmarkStart w:id="42" w:name="results"/>
+    <w:p>
+      <w:pPr>
+        <w:pStyle w:val="Heading2"/>
+      </w:pPr>
+      <w:r>
+        <w:t xml:space="preserve">Results</w:t>
+      </w:r>
+    </w:p>
+    <w:bookmarkStart w:id="38" w:name="habitat-status-and-trends-1"/>
+    <w:p>
+      <w:pPr>
+        <w:pStyle w:val="Heading3"/>
+      </w:pPr>
+      <w:r>
+        <w:t xml:space="preserve">Habitat status and trends</w:t>
+      </w:r>
+    </w:p>
+    <w:bookmarkStart w:id="34" w:name="subtidal-habitats"/>
+    <w:p>
+      <w:pPr>
+        <w:pStyle w:val="Heading4"/>
+      </w:pPr>
+      <w:r>
+        <w:t xml:space="preserve">Subtidal habitats</w:t>
+      </w:r>
+    </w:p>
+    <w:p>
+      <w:pPr>
+        <w:pStyle w:val="FirstParagraph"/>
+      </w:pPr>
+      <w:r>
+        <w:t xml:space="preserve">While no trend information is available, the best cumulative estimate of natural hard bottom extent in Tampa Bay is 171 ha (Table 2). Oyster bars covered 69 ha (Table 2) in 2018, and a 30% (6 ha) increase reflected since mapping began in 2014 (Table 3a) probably represents improved ground-truthing and photointerpretation of oyster bar signatures from aerial photography. Twelve artificial reefs in Tampa Bay are managed by Hillsborough, Manatee, and Pinellas Counties. Surface area estimates were not available for the Manatee and Pinellas County reefs, but assuming an average size of 4.2 ha, based on the Hillsborough County reefs, the total coverage of artificial reefs in Tampa Bay is estimated to be approximately 67 ha (Table 2).</w:t>
+      </w:r>
+    </w:p>
+    <w:p>
+      <w:pPr>
+        <w:pStyle w:val="BodyText"/>
+      </w:pPr>
+      <w:r>
+        <w:t xml:space="preserve">Total seagrass coverage has increased by 7,027 ha (75%) during the 30-year period of record (Table 3a), and the most current (2018) estimate of total seagrass meadow coverage in Tampa Bay is 16,452 ha. The 2018 coverage of tidal flats and sand other than beaches in Tampa Bay was 6,564 ha (Table 2). A decrease of 4,496 ha (55%) during the 30-year period of record (Table 3a) is associated with the expansion of seagrass to previously non-vegetated bottom area.</w:t>
+      </w:r>
+    </w:p>
+    <w:bookmarkEnd w:id="34"/>
+    <w:bookmarkStart w:id="36" w:name="intertidal-habitats"/>
+    <w:p>
+      <w:pPr>
+        <w:pStyle w:val="Heading4"/>
+      </w:pPr>
+      <w:r>
+        <w:t xml:space="preserve">Intertidal habitats</w:t>
+      </w:r>
+    </w:p>
+    <w:p>
+      <w:pPr>
+        <w:pStyle w:val="FirstParagraph"/>
+      </w:pPr>
+      <w:r>
+        <w:t xml:space="preserve">Between 1990 and 2017, the suite of emergent tidal wetlands (mangroves, salt barrens, and salt marshes) experienced a net gain of 725 ha (10%, Table 3b). The current estimate of the extent of mangrove forests in Tampa Bay is 6,192 ha. Mangrove forest coverage increased by 684 ha (12%). Salt marshes in Tampa Bay cover 1,844 ha, and coverage increased by 30 ha (2%). However, from 1990 to 2017, it is estimated that a net area of 219 ha of salt marshes converted from salt marsh to mangrove habitat (</w:t>
+      </w:r>
+      <w:hyperlink r:id="rId35">
+        <w:r>
+          <w:rPr>
+            <w:rStyle w:val="Hyperlink"/>
+          </w:rPr>
+          <w:t xml:space="preserve">https://tbep-tech.github.io/landuse/</w:t>
+        </w:r>
+      </w:hyperlink>
+      <w:r>
+        <w:t xml:space="preserve">). The 2017 estimate of the extent of salt barrens in Tampa Bay is 201 ha, and coverage has increased by 14 ha (7%) during the 27-year period of record (Table 3b). Based on GIS data from Janicki Environmental and Mote Marine Laboratory</w:t>
+      </w:r>
+      <w:r>
+        <w:t xml:space="preserve"> </w:t>
+      </w:r>
+      <w:r>
+        <w:t xml:space="preserve">(Inc. and Laboratory, 2016; Janicki Environmental and Laboratory, 2020)</w:t>
+      </w:r>
+      <w:r>
+        <w:t xml:space="preserve">, the extent of tidal creek habitat in the Tampa Bay watershed is approximately 623 km (Table 2). No trend analysis is available.</w:t>
+      </w:r>
+    </w:p>
+    <w:bookmarkEnd w:id="36"/>
+    <w:bookmarkStart w:id="37" w:name="supratidal-habitats"/>
+    <w:p>
+      <w:pPr>
+        <w:pStyle w:val="Heading4"/>
+      </w:pPr>
+      <w:r>
+        <w:t xml:space="preserve">Supratidal habitats</w:t>
+      </w:r>
+    </w:p>
+    <w:p>
+      <w:pPr>
+        <w:pStyle w:val="FirstParagraph"/>
+      </w:pPr>
+      <w:r>
+        <w:t xml:space="preserve">As determined in the 2017 land use/land cover update, the most current estimate of the extent of non-coastal native upland habitats in the Tampa Bay watershed is 56,899 ha, and the extent of</w:t>
+      </w:r>
+      <w:r>
+        <w:t xml:space="preserve"> </w:t>
+      </w:r>
+      <w:r>
+        <w:t xml:space="preserve">“</w:t>
+      </w:r>
+      <w:r>
+        <w:t xml:space="preserve">coastal uplands</w:t>
+      </w:r>
+      <w:r>
+        <w:t xml:space="preserve">”</w:t>
+      </w:r>
+      <w:r>
+        <w:t xml:space="preserve"> </w:t>
+      </w:r>
+      <w:r>
+        <w:t xml:space="preserve">(defined as below the 5-foot contour) in the Tampa Bay watershed is 1,465 ha (Table 2). Over the 27-year period of record, the suite of native upland habitats has experienced a net loss of 37,051 ha (39%, Table 3b).</w:t>
+      </w:r>
+    </w:p>
+    <w:p>
+      <w:pPr>
+        <w:pStyle w:val="BodyText"/>
+      </w:pPr>
+      <w:r>
+        <w:t xml:space="preserve">The 2017 extent of freshwater wetlands in the Tampa Bay watershed was 88,917 ha (Table 2). Of this total, forested freshwater wetlands comprised 61,565 ha (69%), while non-forested freshwater wetlands comprised 27,351 ha (31%). From 1990-2017, the suite of freshwater wetlands experienced a net gain of 2,444 ha (3%, Table 3b). There has been a 5,335 ha (24%) increase in vegetated non-forested freshwater wetlands since 1990, while forested freshwater wetlands have decreased by 2,891 ha (4%).</w:t>
+      </w:r>
+    </w:p>
+    <w:bookmarkEnd w:id="37"/>
+    <w:bookmarkEnd w:id="38"/>
+    <w:bookmarkStart w:id="39" w:name="habitat-restoration"/>
+    <w:p>
+      <w:pPr>
+        <w:pStyle w:val="Heading3"/>
+      </w:pPr>
+      <w:r>
+        <w:t xml:space="preserve">Habitat restoration</w:t>
+      </w:r>
+    </w:p>
+    <w:p>
+      <w:pPr>
+        <w:pStyle w:val="FirstParagraph"/>
+      </w:pPr>
+      <w:r>
+        <w:t xml:space="preserve">A total of 460 projects were documented between 1971 and 2019 (Table 4), addressing the full range of habitat types, including Estuarine (n=228), Freshwater (n=53), Uplands (n=119), and Mixed (n=60). A total of 1,978 ha have been restored, and 12,930 ha and 42.8 km of linear projects were enhanced during the time period. Forty lead partners were documented as responsible for the projects, although some of these lead partners are departments within the same overall agency. Eighty-nine living shoreline projects, seawall enhancements, and oyster reef module installations along shorelines were inventoried, with a linear footprint of 18.2 km.</w:t>
+      </w:r>
+    </w:p>
+    <w:bookmarkEnd w:id="39"/>
+    <w:bookmarkStart w:id="40" w:name="habitat-restoration-opportunities"/>
+    <w:p>
+      <w:pPr>
+        <w:pStyle w:val="Heading3"/>
+      </w:pPr>
+      <w:r>
+        <w:t xml:space="preserve">Habitat restoration opportunities</w:t>
+      </w:r>
+    </w:p>
+    <w:p>
+      <w:pPr>
+        <w:pStyle w:val="FirstParagraph"/>
+      </w:pPr>
+      <w:r>
+        <w:t xml:space="preserve">In 2017, 1,555 km</w:t>
+      </w:r>
+      <w:r>
+        <w:rPr>
+          <w:vertAlign w:val="superscript"/>
+        </w:rPr>
+        <w:t xml:space="preserve">2</w:t>
+      </w:r>
+      <w:r>
+        <w:t xml:space="preserve"> </w:t>
+      </w:r>
+      <w:r>
+        <w:t xml:space="preserve">of land (26.5%) in the Tampa Bay watershed above the MLLW line was classified as natural and 2,144 km</w:t>
+      </w:r>
+      <w:r>
+        <w:rPr>
+          <w:vertAlign w:val="superscript"/>
+        </w:rPr>
+        <w:t xml:space="preserve">2</w:t>
+      </w:r>
+      <w:r>
+        <w:t xml:space="preserve"> </w:t>
+      </w:r>
+      <w:r>
+        <w:t xml:space="preserve">(37%) was considered restorable. Developed areas in the Tampa Bay watershed encompassed 2,172 km</w:t>
+      </w:r>
+      <w:r>
+        <w:rPr>
+          <w:vertAlign w:val="superscript"/>
+        </w:rPr>
+        <w:t xml:space="preserve">2</w:t>
+      </w:r>
+      <w:r>
+        <w:t xml:space="preserve"> </w:t>
+      </w:r>
+      <w:r>
+        <w:t xml:space="preserve">(36.5%) of the 5,872 km</w:t>
+      </w:r>
+      <w:r>
+        <w:rPr>
+          <w:vertAlign w:val="superscript"/>
+        </w:rPr>
+        <w:t xml:space="preserve">2</w:t>
+      </w:r>
+      <w:r>
+        <w:t xml:space="preserve"> </w:t>
+      </w:r>
+      <w:r>
+        <w:t xml:space="preserve">watershed area. Between 2014 and 2017, the developed footprint increased by seven percent (7%, Fig 2).</w:t>
+      </w:r>
+    </w:p>
+    <w:p>
+      <w:pPr>
+        <w:pStyle w:val="BodyText"/>
+      </w:pPr>
+      <w:r>
+        <w:t xml:space="preserve">The Tampa Bay watershed included a total of 1,260 km</w:t>
+      </w:r>
+      <w:r>
+        <w:rPr>
+          <w:vertAlign w:val="superscript"/>
+        </w:rPr>
+        <w:t xml:space="preserve">2</w:t>
+      </w:r>
+      <w:r>
+        <w:t xml:space="preserve"> </w:t>
+      </w:r>
+      <w:r>
+        <w:t xml:space="preserve">of existing conservation lands, either publicly owned or in conservation easements. However, excluding subtidal areas owned by the State of Florida results in a total of 816 km</w:t>
+      </w:r>
+      <w:r>
+        <w:rPr>
+          <w:vertAlign w:val="superscript"/>
+        </w:rPr>
+        <w:t xml:space="preserve">2</w:t>
+      </w:r>
+      <w:r>
+        <w:t xml:space="preserve"> </w:t>
+      </w:r>
+      <w:r>
+        <w:t xml:space="preserve">of conservation lands, about 13.9% of the watershed area occurring above the MLLW line. (Fig 3). Proposed conservation lands in the Tampa Bay watershed total 1,254 km</w:t>
+      </w:r>
+      <w:r>
+        <w:rPr>
+          <w:vertAlign w:val="superscript"/>
+        </w:rPr>
+        <w:t xml:space="preserve">2</w:t>
+      </w:r>
+      <w:r>
+        <w:t xml:space="preserve">. The mapped proposed conservation lands generally link eastward and provide wildlife connectivity to the larger-scale Florida Wildlife Corridor (Fig 3).</w:t>
+      </w:r>
+    </w:p>
+    <w:p>
+      <w:pPr>
+        <w:pStyle w:val="BodyText"/>
+      </w:pPr>
+      <w:r>
+        <w:t xml:space="preserve">Reservation lands, from the MLLW line landward to elevation 5-feet (NAVD 88), currently (2017) include 4,622 ha proposed for conservation in the Tampa Bay watershed, with 3,303 ha of native habitats and 1,319 ha of restorable habitats (Fig 1).</w:t>
+      </w:r>
+    </w:p>
+    <w:p>
+      <w:pPr>
+        <w:pStyle w:val="BodyText"/>
+      </w:pPr>
+      <w:r>
+        <w:t xml:space="preserve">Xeric soils were roughly aggregated in an east-west band through the middle of the watershed (Fig 4). Approximately 2,107 km2 was classified as xeric, while 3,760 km2 was classified as mesic/hydric.</w:t>
+      </w:r>
+    </w:p>
+    <w:p>
+      <w:pPr>
+        <w:pStyle w:val="BodyText"/>
+      </w:pPr>
+      <w:r>
+        <w:t xml:space="preserve">Integration of all of the opportunity layers provides a summary of the available restoration for the TBEP habitats of interest (Table 5). The</w:t>
+      </w:r>
+      <w:r>
+        <w:t xml:space="preserve"> </w:t>
+      </w:r>
+      <w:r>
+        <w:t xml:space="preserve">“</w:t>
+      </w:r>
+      <w:r>
+        <w:t xml:space="preserve">Native Habitats</w:t>
+      </w:r>
+      <w:r>
+        <w:t xml:space="preserve">”</w:t>
+      </w:r>
+      <w:r>
+        <w:t xml:space="preserve"> </w:t>
+      </w:r>
+      <w:r>
+        <w:t xml:space="preserve">columns show the total current extent as well as the portion of the current extent occurring on existing conservation lands and proposed conservation lands, respectively. The</w:t>
+      </w:r>
+      <w:r>
+        <w:t xml:space="preserve"> </w:t>
+      </w:r>
+      <w:r>
+        <w:t xml:space="preserve">“</w:t>
+      </w:r>
+      <w:r>
+        <w:t xml:space="preserve">Restorable Habitats</w:t>
+      </w:r>
+      <w:r>
+        <w:t xml:space="preserve">”</w:t>
+      </w:r>
+      <w:r>
+        <w:t xml:space="preserve"> </w:t>
+      </w:r>
+      <w:r>
+        <w:t xml:space="preserve">columns show the total restoration opportunity as well as the portion of the total restoration opportunity on existing and proposed conservation lands. The majority of restoration opportunities on existing conservation lands are for native uplands and freshwater wetlands (Table 5). However, there are approximately 627 ha of emergent tidal wetland restoration opportunities on existing conservation lands, including 530 ha applicable to higher salinity mangrove forests and salt barrens, and 16 ha applicable to lower salinity salt marsh (e.g.,</w:t>
+      </w:r>
+      <w:r>
+        <w:t xml:space="preserve"> </w:t>
+      </w:r>
+      <w:r>
+        <w:rPr>
+          <w:iCs/>
+          <w:i/>
+        </w:rPr>
+        <w:t xml:space="preserve">Juncus roemerianus</w:t>
+      </w:r>
+      <w:r>
+        <w:t xml:space="preserve">) restoration and creation.</w:t>
+      </w:r>
+    </w:p>
+    <w:p>
+      <w:pPr>
+        <w:pStyle w:val="BodyText"/>
+      </w:pPr>
+      <w:r>
+        <w:t xml:space="preserve">The best estimates of total restoration opportunities for urban shorelines and tidal tributaries are provided by the Tampa Bay Living Shoreline Suitability Model (LSSM) prepared by the Florida Fish and Wildlife Conservation Commission</w:t>
+      </w:r>
+      <w:r>
+        <w:t xml:space="preserve"> </w:t>
+      </w:r>
+      <w:r>
+        <w:t xml:space="preserve">(Boland and O’Keife, 2018)</w:t>
+      </w:r>
+      <w:r>
+        <w:t xml:space="preserve">. There is 2,566 km of shoreline in Tampa Bay, and approximately 33% is recommended for living shoreline enhancement.</w:t>
+      </w:r>
+    </w:p>
+    <w:bookmarkEnd w:id="40"/>
+    <w:bookmarkStart w:id="41" w:name="establishment-of-goals-and-targets"/>
+    <w:p>
+      <w:pPr>
+        <w:pStyle w:val="Heading3"/>
+      </w:pPr>
+      <w:r>
+        <w:t xml:space="preserve">Establishment of goals and targets</w:t>
+      </w:r>
+    </w:p>
+    <w:p>
+      <w:pPr>
+        <w:pStyle w:val="FirstParagraph"/>
+      </w:pPr>
+      <w:r>
+        <w:t xml:space="preserve">Recommended targets were based on habitat status and trends, habitat restoration data, identified restoration opportunities, and current and anticipated trends in development, available funding, and regulations</w:t>
+      </w:r>
+      <w:r>
+        <w:t xml:space="preserve"> </w:t>
+      </w:r>
+      <w:r>
+        <w:t xml:space="preserve">(Hilderbrand et al., 2005; Hobbs, 2007)</w:t>
+      </w:r>
+      <w:r>
+        <w:t xml:space="preserve">.</w:t>
+      </w:r>
+    </w:p>
+    <w:p>
+      <w:pPr>
+        <w:pStyle w:val="BodyText"/>
+      </w:pPr>
+      <w:r>
+        <w:t xml:space="preserve">The targets and goals (Table 6) identify where the 2017 CCMP Bay Habitat goals and strategies and the 2021-2025 Strategic Plan</w:t>
+      </w:r>
+      <w:r>
+        <w:t xml:space="preserve"> </w:t>
+      </w:r>
+      <w:r>
+        <w:t xml:space="preserve">(Burke and Amaral, 2020)</w:t>
+      </w:r>
+      <w:r>
+        <w:t xml:space="preserve"> </w:t>
+      </w:r>
+      <w:r>
+        <w:t xml:space="preserve">thriving habitats and abundant wildlife programmatic priorities can be implemented. However, it also recognizes that the identified habitat protection and restoration areas will change over time, and will be revisited on a 10-year recurring cycle. A 30-year planning horizon (2050) is also identified based upon sea level rise projections developed specifically for Tampa Bay</w:t>
+      </w:r>
+      <w:r>
+        <w:t xml:space="preserve"> </w:t>
+      </w:r>
+      <w:r>
+        <w:t xml:space="preserve">(Burke et al., 2019)</w:t>
+      </w:r>
+      <w:r>
+        <w:t xml:space="preserve">. The coastal stratum (from the existing mean low water line to the approximate 5-foot contour) is projected to directly experience the effects of sea level rise by 2050, and is the primary focus area for coastal habitat protection and restoration activities. Land acquisition or protection (through conservation easements or other mechanisms) will be needed to ensure completion of targets and goals for both salt marsh and upland habitats (Fig 3).</w:t>
+      </w:r>
+    </w:p>
+    <w:p>
+      <w:pPr>
+        <w:pStyle w:val="BodyText"/>
+      </w:pPr>
+      <w:r>
+        <w:t xml:space="preserve">Targets that maintain current coverage (</w:t>
+      </w:r>
+      <w:r>
+        <w:t xml:space="preserve">“</w:t>
+      </w:r>
+      <w:r>
+        <w:t xml:space="preserve">hold-the line strategies</w:t>
+      </w:r>
+      <w:r>
+        <w:t xml:space="preserve">”</w:t>
+      </w:r>
+      <w:r>
+        <w:t xml:space="preserve">) were identified for habitats that appear to currently be sustained at acceptable levels. Evolving information such as an Oyster Habitat Suitability Index</w:t>
+      </w:r>
+      <w:r>
+        <w:t xml:space="preserve"> </w:t>
+      </w:r>
+      <w:r>
+        <w:t xml:space="preserve">(Boswell et al., 2012)</w:t>
+      </w:r>
+      <w:r>
+        <w:t xml:space="preserve"> </w:t>
+      </w:r>
+      <w:r>
+        <w:t xml:space="preserve">and ongoing mapping exercises will be used to identify optimal locations to conduct restoration activities that help achieve targets and goals. Coordination with the establishment of state-mandated minimum flows</w:t>
+      </w:r>
+      <w:r>
+        <w:t xml:space="preserve"> </w:t>
+      </w:r>
+      <w:r>
+        <w:t xml:space="preserve">(Munson et al., 2007)</w:t>
+      </w:r>
+      <w:r>
+        <w:t xml:space="preserve"> </w:t>
+      </w:r>
+      <w:r>
+        <w:t xml:space="preserve">will be necessary for restoration and maintenance of low-salinity salt marsh habitats that will experience higher salinities and rapid transition to mangroves under existing sea level rise scenarios</w:t>
+      </w:r>
+      <w:r>
+        <w:t xml:space="preserve"> </w:t>
+      </w:r>
+      <w:r>
+        <w:t xml:space="preserve">(Sherwood and Greening, 2014; Geselbracht et al., 2015)</w:t>
+      </w:r>
+      <w:r>
+        <w:t xml:space="preserve">.</w:t>
+      </w:r>
+    </w:p>
+    <w:bookmarkEnd w:id="41"/>
+    <w:bookmarkEnd w:id="42"/>
+    <w:bookmarkStart w:id="47" w:name="discussion"/>
+    <w:p>
+      <w:pPr>
+        <w:pStyle w:val="Heading2"/>
+      </w:pPr>
+      <w:r>
+        <w:t xml:space="preserve">Discussion</w:t>
+      </w:r>
+    </w:p>
+    <w:p>
+      <w:pPr>
+        <w:pStyle w:val="FirstParagraph"/>
+      </w:pPr>
+      <w:r>
+        <w:t xml:space="preserve">Because of multiple stressors such as encroaching development and climate change, habitat protection and restoration priorities should be tempered and</w:t>
+      </w:r>
+      <w:r>
+        <w:t xml:space="preserve"> </w:t>
+      </w:r>
+      <w:r>
+        <w:t xml:space="preserve">“</w:t>
+      </w:r>
+      <w:r>
+        <w:t xml:space="preserve">reality tested</w:t>
+      </w:r>
+      <w:r>
+        <w:t xml:space="preserve">”</w:t>
+      </w:r>
+      <w:r>
+        <w:t xml:space="preserve"> </w:t>
+      </w:r>
+      <w:r>
+        <w:t xml:space="preserve">by what is actually possible today, and what is possible in the future. Many native and potentially restorable habitats are limited, and there will always be restrictions on the financial resources that can be dedicated to public conservation land acquisition and habitat restoration activities.</w:t>
+      </w:r>
+    </w:p>
+    <w:p>
+      <w:pPr>
+        <w:pStyle w:val="BodyText"/>
+      </w:pPr>
+      <w:r>
+        <w:t xml:space="preserve">This replicable method for setting restoration targets and goals provides a systematic attempt to identify habitat protection and restoration targets that are based on what is actually achievable within those limitations. It focuses on existing opportunities for all habitat types, and what is realistically possible in the future, rather than attempting to mimic previous ecological conditions.</w:t>
+      </w:r>
+    </w:p>
+    <w:bookmarkStart w:id="43" w:name="habitat-trends"/>
+    <w:p>
+      <w:pPr>
+        <w:pStyle w:val="Heading3"/>
+      </w:pPr>
+      <w:r>
+        <w:t xml:space="preserve">Habitat trends</w:t>
+      </w:r>
+    </w:p>
+    <w:p>
+      <w:pPr>
+        <w:pStyle w:val="FirstParagraph"/>
+      </w:pPr>
+      <w:r>
+        <w:t xml:space="preserve">When viewed as a whole, the most significant and meaningful trends in the TBEP habitats of interest over the periods of record examined include: 1) the 75 percent gain in seagrasses since 1988; 2) the slight gains in emergent tidal wetlands (10%) and freshwater wetlands (2%) since 1990; and 3) the 39% loss in native upland habitats since 1990.</w:t>
+      </w:r>
+    </w:p>
+    <w:p>
+      <w:pPr>
+        <w:pStyle w:val="BodyText"/>
+      </w:pPr>
+      <w:r>
+        <w:t xml:space="preserve">The intertidal zone in Tampa Bay is currently experiencing dynamic change, driven by sea level rise and climate change, whereby mangrove forests are outcompeting salt marshes and salt barrens for the available niche space. Without increasing the total area of the intertidal zone, restoring a greater coverage of mangroves would reduce the niche space available for salt marshes and salt barrens. This phenomenon has been observed throughout the Gulf of Mexico, and has been attributed to both climate change (e.g., fewer freeze events) and sea level rise</w:t>
+      </w:r>
+      <w:r>
+        <w:t xml:space="preserve"> </w:t>
+      </w:r>
+      <w:r>
+        <w:t xml:space="preserve">(Comeaux et al., 2012)</w:t>
+      </w:r>
+      <w:r>
+        <w:t xml:space="preserve">.</w:t>
+      </w:r>
+    </w:p>
+    <w:p>
+      <w:pPr>
+        <w:pStyle w:val="BodyText"/>
+      </w:pPr>
+      <w:r>
+        <w:t xml:space="preserve">The observed gains in wetlands (Table 3b) are likely a reflection of: 1) the effectiveness of state and federal wetland regulatory programs; and 2) the cumulative gains resulting from, primarily, publicly-funded habitat restoration projects (Table 4). Minor gains in some emergent tidal wetlands (e.g., salt barrens) may also be a reflection of the landward expansion of the complex suite of these habitats associated with climate change and sea level rise. Gains in vegetated non-forested freshwater wetlands are related to the clearing of forested wetlands followed by the creation of herbaceous mitigation areas and stormwater systems.</w:t>
+      </w:r>
+    </w:p>
+    <w:p>
+      <w:pPr>
+        <w:pStyle w:val="BodyText"/>
+      </w:pPr>
+      <w:r>
+        <w:t xml:space="preserve">The decrease in native uplands (Table 3b) is the result of continued development in the Tampa Bay watershed, combined with the lack of regulatory protection of native uplands. Attaining the target and goal will require concerted restoration of native upland habitats on existing conservation lands, as well as new conservation lands to offset the continued loss of these habitats to development, and amendments to existing planning, zoning and land development policies or regulations. While federal and state regulations related to listed species management impart some protection to certain rare habitats, such as scrub jay (</w:t>
+      </w:r>
+      <w:r>
+        <w:rPr>
+          <w:iCs/>
+          <w:i/>
+        </w:rPr>
+        <w:t xml:space="preserve">Aphelocoma coerulescens</w:t>
+      </w:r>
+      <w:r>
+        <w:t xml:space="preserve">) habitat, common and historically abundant native habitats, such as pine flatwoods, are left largely unprotected. Unless local governments in the Tampa Bay watershed improve local protections for native uplands, such as strengthening language within comprehensive plans and development ordinances, this trend will likely continue.</w:t>
+      </w:r>
+    </w:p>
+    <w:bookmarkEnd w:id="43"/>
+    <w:bookmarkStart w:id="44" w:name="habitat-restoration-1"/>
+    <w:p>
+      <w:pPr>
+        <w:pStyle w:val="Heading3"/>
+      </w:pPr>
+      <w:r>
+        <w:t xml:space="preserve">Habitat restoration</w:t>
+      </w:r>
+    </w:p>
+    <w:p>
+      <w:pPr>
+        <w:pStyle w:val="FirstParagraph"/>
+      </w:pPr>
+      <w:r>
+        <w:t xml:space="preserve">Increases observed in tidal and freshwater wetlands are primarily due to publicly-funded habitat restoration projects, state and federal wetland regulatory programs, and to a lesser extent, regulatory mitigation. While restoration activities date to 1971, few projects were completed prior to 1990, and from 1990-2010, an annual mean of 68 ha of habitat was restored. Over the past decade (2010-2019), this rate of restoration project completion has increased to over 81 ha/yr. Assuming that funding levels remain in the same range as the past decade, this annual mean can be used to set reasonable limits on restoration potential and targets.</w:t>
+      </w:r>
+    </w:p>
+    <w:p>
+      <w:pPr>
+        <w:pStyle w:val="BodyText"/>
+      </w:pPr>
+      <w:r>
+        <w:t xml:space="preserve">While existing development areas are not considered feasible for major habitat restoration activities at this time, there are many opportunities to enhance and restore habitat functions and improve coastal resilience in urbanized locations. Examples include the construction of living shorelines, placement of submerged habitat modules along developed urban shorelines and seawalls, and creation of backyard habitats. Tidal tributary restoration could also entail improvements including removal of salinity barriers and filling of dredged channel sections with low dissolved oxygen.</w:t>
+      </w:r>
+    </w:p>
+    <w:p>
+      <w:pPr>
+        <w:pStyle w:val="BodyText"/>
+      </w:pPr>
+      <w:r>
+        <w:t xml:space="preserve">Four major types of disturbed sites around the Tampa Bay coastline have been identified as priority estuarine habitat restoration sites by TBEP stakeholders over the past two decades, including dredged holes, filled and spoil disposal areas, abandoned aquaculture ponds; and coastal borrow pits and stormwater ponds. Substantial opportunities also exist for upland restoration on reclaimed mined lands within the watershed.</w:t>
+      </w:r>
+    </w:p>
+    <w:p>
+      <w:pPr>
+        <w:pStyle w:val="BodyText"/>
+      </w:pPr>
+      <w:r>
+        <w:t xml:space="preserve">There is a general consensus among restoration practitioners and natural resource managers that habitat restoration and management is most cost-effective on publicly-owned conservation lands and provides long-term benefits. Furthermore, given current development trends in the Tampa Bay watershed, public acquisition of remaining critical lands (e.g., coastal uplands, river floodplain wetlands) is a high priority, and some restoration targets (e.g., salt marshes) will not be feasible without additional public acquisition or public-private partnerships</w:t>
+      </w:r>
+      <w:r>
+        <w:t xml:space="preserve"> </w:t>
+      </w:r>
+      <w:r>
+        <w:t xml:space="preserve">(Holl and Howarth, 2001; Benson et al., 2018)</w:t>
+      </w:r>
+      <w:r>
+        <w:t xml:space="preserve">. Therefore, varied approaches to leverage resources, including traditional grants, partner funding, and use of volunteers for habitat restoration are recommended to maximize the potential for successful target and goal achievement.</w:t>
+      </w:r>
+    </w:p>
+    <w:bookmarkEnd w:id="44"/>
+    <w:bookmarkStart w:id="45" w:name="Xd7ceba8d9332fe2afa224be9da801456391d3dc"/>
+    <w:p>
+      <w:pPr>
+        <w:pStyle w:val="Heading3"/>
+      </w:pPr>
+      <w:r>
+        <w:t xml:space="preserve">Rolling easements, mitigation, and restoration consortium</w:t>
+      </w:r>
+    </w:p>
+    <w:p>
+      <w:pPr>
+        <w:pStyle w:val="FirstParagraph"/>
+      </w:pPr>
+      <w:r>
+        <w:t xml:space="preserve">As discussed, land acquisition for coastal habitat restoration must prioritize adjacent low-lying coastal uplands to serve as buffers to accommodate future landward migration of tidal wetlands in response to sea level rise. Where public acquisition is not possible, other conservation mechanisms need to be explored. Coastal setbacks, buffers, or public easements are traditionally used to restrict development within a given distance from the shoreline. A rolling easement is a dynamic mechanism that</w:t>
+      </w:r>
+      <w:r>
+        <w:t xml:space="preserve"> </w:t>
+      </w:r>
+      <w:r>
+        <w:t xml:space="preserve">“</w:t>
+      </w:r>
+      <w:r>
+        <w:t xml:space="preserve">rolls</w:t>
+      </w:r>
+      <w:r>
+        <w:t xml:space="preserve">”</w:t>
+      </w:r>
+      <w:r>
+        <w:t xml:space="preserve"> </w:t>
+      </w:r>
+      <w:r>
+        <w:t xml:space="preserve">landward as sea levels rise and cause tidal encroachments onto low-lying coastal uplands</w:t>
+      </w:r>
+      <w:r>
+        <w:t xml:space="preserve"> </w:t>
+      </w:r>
+      <w:r>
+        <w:t xml:space="preserve">(Titus et al., 2009)</w:t>
+      </w:r>
+      <w:r>
+        <w:t xml:space="preserve">. The application of rolling easements in Tampa Bay could disincentivize more intense urban development (e.g., discourage up-zoning) of low-lying coastal uplands that may be currently in less intense agricultural or recreational (e.g., golf courses) land uses. Under a rolling easement, landowners would be able to maintain current economic uses, while</w:t>
+      </w:r>
+      <w:r>
+        <w:t xml:space="preserve"> </w:t>
+      </w:r>
+      <w:r>
+        <w:t xml:space="preserve">“</w:t>
+      </w:r>
+      <w:r>
+        <w:t xml:space="preserve">reserving</w:t>
+      </w:r>
+      <w:r>
+        <w:t xml:space="preserve">”</w:t>
+      </w:r>
+      <w:r>
+        <w:t xml:space="preserve"> </w:t>
+      </w:r>
+      <w:r>
+        <w:t xml:space="preserve">such lands to accommodate tidal wetland migration with advancing sea level rise.</w:t>
+      </w:r>
+    </w:p>
+    <w:p>
+      <w:pPr>
+        <w:pStyle w:val="BodyText"/>
+      </w:pPr>
+      <w:r>
+        <w:t xml:space="preserve">Wetland impacts and associated compensatory mitigation projects authorized under wetland regulatory programs have historically been conducted independent of watershed-level planning and monitoring processes. This disconnect has contributed to fragmented implementation and inconsistent compliance monitoring of mitigation projects, as well as historically poor documentation of wetland losses and gains in the Tampa Bay watershed. However, if properly focused and comprehensively coordinated, compensatory mitigation activities could significantly contribute to the attainment of wetland habitat restoration goals and targets for the Tampa Bay estuarine system and its contributing watershed.</w:t>
+      </w:r>
+    </w:p>
+    <w:p>
+      <w:pPr>
+        <w:pStyle w:val="BodyText"/>
+      </w:pPr>
+      <w:r>
+        <w:t xml:space="preserve">TBEP will form a public-private partnership to provide the framework for the development of a coordinated approach linking regulatory (compensatory mitigation) and resource management (publicly funded habitat enhancement, restoration, and establishment) programs in the watershed. The creation of the Habitat Management Consortium is expected to provide benefits such as optimizing and improving the cost-effectiveness of habitat protection, restoration and mitigation activities in the watershed.</w:t>
+      </w:r>
+    </w:p>
+    <w:bookmarkEnd w:id="45"/>
+    <w:bookmarkStart w:id="46" w:name="conclusion"/>
+    <w:p>
+      <w:pPr>
+        <w:pStyle w:val="Heading3"/>
+      </w:pPr>
+      <w:r>
+        <w:t xml:space="preserve">Conclusion</w:t>
+      </w:r>
+    </w:p>
+    <w:p>
+      <w:pPr>
+        <w:pStyle w:val="FirstParagraph"/>
+      </w:pPr>
+      <w:r>
+        <w:t xml:space="preserve">The establishment of targets and goals considering climate change, development, land availability, and past achievements, expands the restoration palette to a more comprehensive list of habitats within the system. If successfully implemented, the 2050 goals would total over 4,000 ha of habitat restoration throughout the Tampa Bay watershed. Land acquisition will be an important component of successful completion of different targets and goals, including the salt marsh restoration target for the first ten years. Land acquisition will also provide new opportunities for outdoor access, given that these projects often have a public recreation component.</w:t>
+      </w:r>
+    </w:p>
+    <w:p>
+      <w:pPr>
+        <w:pStyle w:val="BodyText"/>
+      </w:pPr>
+      <w:r>
+        <w:t xml:space="preserve">Our new approach will continue to engage multiple partner agencies, non-governmental organizations, and private citizens in the successful implementation of the restoration plan. Emphases will include recognition of land types particularly vulnerable to climate change or development stressors and these needs will be communicated to restoration partners. Consistent education, targeted funding opportunities, and reporting will also ensure that these newly established targets and goals lead to successful restoration projects, land acquisition, and enhanced ecosystem services.</w:t>
+      </w:r>
+    </w:p>
+    <w:bookmarkEnd w:id="46"/>
+    <w:bookmarkEnd w:id="47"/>
+    <w:bookmarkStart w:id="183" w:name="references"/>
+    <w:p>
+      <w:pPr>
+        <w:pStyle w:val="Heading2"/>
+      </w:pPr>
+      <w:r>
         <w:t xml:space="preserve">References</w:t>
       </w:r>
     </w:p>
-    <w:bookmarkStart w:id="94" w:name="refs"/>
-    <w:bookmarkStart w:id="26" w:name="ref-EPA96"/>
+    <w:bookmarkStart w:id="182" w:name="refs"/>
+    <w:bookmarkStart w:id="48" w:name="ref-EPA96"/>
     <w:p>
       <w:pPr>
         <w:pStyle w:val="Bibliography"/>
@@ -814,8 +2177,8 @@
         <w:t xml:space="preserve">Agency, E. P. (1996). Watershed approach framework. Office of Water (4501F).</w:t>
       </w:r>
     </w:p>
-    <w:bookmarkEnd w:id="26"/>
-    <w:bookmarkStart w:id="28" w:name="ref-Arnell15"/>
+    <w:bookmarkEnd w:id="48"/>
+    <w:bookmarkStart w:id="50" w:name="ref-Arnell15"/>
     <w:p>
       <w:pPr>
         <w:pStyle w:val="Bibliography"/>
@@ -851,7 +2214,7 @@
       <w:r>
         <w:t xml:space="preserve"> </w:t>
       </w:r>
-      <w:hyperlink r:id="rId27">
+      <w:hyperlink r:id="rId49">
         <w:r>
           <w:rPr>
             <w:rStyle w:val="Hyperlink"/>
@@ -863,8 +2226,58 @@
         <w:t xml:space="preserve">.</w:t>
       </w:r>
     </w:p>
-    <w:bookmarkEnd w:id="28"/>
-    <w:bookmarkStart w:id="30" w:name="ref-AvilaGarcia20"/>
+    <w:bookmarkEnd w:id="50"/>
+    <w:bookmarkStart w:id="51" w:name="ref-Ash05"/>
+    <w:p>
+      <w:pPr>
+        <w:pStyle w:val="Bibliography"/>
+      </w:pPr>
+      <w:r>
+        <w:t xml:space="preserve">Ash, T., and Runnels, R. (2005). Hard bottom habitats an overview of mapping and monitoring needs on epibenthic communities in</w:t>
+      </w:r>
+      <w:r>
+        <w:t xml:space="preserve"> </w:t>
+      </w:r>
+      <w:r>
+        <w:t xml:space="preserve">T</w:t>
+      </w:r>
+      <w:r>
+        <w:t xml:space="preserve">ampa</w:t>
+      </w:r>
+      <w:r>
+        <w:t xml:space="preserve"> </w:t>
+      </w:r>
+      <w:r>
+        <w:t xml:space="preserve">B</w:t>
+      </w:r>
+      <w:r>
+        <w:t xml:space="preserve">ay,</w:t>
+      </w:r>
+      <w:r>
+        <w:t xml:space="preserve"> </w:t>
+      </w:r>
+      <w:r>
+        <w:t xml:space="preserve">F</w:t>
+      </w:r>
+      <w:r>
+        <w:t xml:space="preserve">lorida. in</w:t>
+      </w:r>
+      <w:r>
+        <w:t xml:space="preserve"> </w:t>
+      </w:r>
+      <w:r>
+        <w:rPr>
+          <w:iCs/>
+          <w:i/>
+        </w:rPr>
+        <w:t xml:space="preserve">Proceedings of the tampa bay area scientific information symposium (BASIS 4)</w:t>
+      </w:r>
+      <w:r>
+        <w:t xml:space="preserve">, ed. S. F. Treat (St. Petersburg, Florida: Tampa Bay Estuary Program), 179–182.</w:t>
+      </w:r>
+    </w:p>
+    <w:bookmarkEnd w:id="51"/>
+    <w:bookmarkStart w:id="53" w:name="ref-AvilaGarcia20"/>
     <w:p>
       <w:pPr>
         <w:pStyle w:val="Bibliography"/>
@@ -891,7 +2304,7 @@
       <w:r>
         <w:t xml:space="preserve"> </w:t>
       </w:r>
-      <w:hyperlink r:id="rId29">
+      <w:hyperlink r:id="rId52">
         <w:r>
           <w:rPr>
             <w:rStyle w:val="Hyperlink"/>
@@ -903,8 +2316,171 @@
         <w:t xml:space="preserve">.</w:t>
       </w:r>
     </w:p>
-    <w:bookmarkEnd w:id="30"/>
-    <w:bookmarkStart w:id="31" w:name="ref-Brinson95"/>
+    <w:bookmarkEnd w:id="53"/>
+    <w:bookmarkStart w:id="55" w:name="ref-Benson18"/>
+    <w:p>
+      <w:pPr>
+        <w:pStyle w:val="Bibliography"/>
+      </w:pPr>
+      <w:r>
+        <w:t xml:space="preserve">Benson, C. E., Carberry, B., and Langen, T. A. (2018). Public-private partnership wetland restoration programs benefit species of greatest conservation need and other wetland-associated wildlife.</w:t>
+      </w:r>
+      <w:r>
+        <w:t xml:space="preserve"> </w:t>
+      </w:r>
+      <w:r>
+        <w:rPr>
+          <w:iCs/>
+          <w:i/>
+        </w:rPr>
+        <w:t xml:space="preserve">Wetlands Ecology and Management</w:t>
+      </w:r>
+      <w:r>
+        <w:t xml:space="preserve"> </w:t>
+      </w:r>
+      <w:r>
+        <w:t xml:space="preserve">26, 195–211. Available at:</w:t>
+      </w:r>
+      <w:r>
+        <w:t xml:space="preserve"> </w:t>
+      </w:r>
+      <w:hyperlink r:id="rId54">
+        <w:r>
+          <w:rPr>
+            <w:rStyle w:val="Hyperlink"/>
+          </w:rPr>
+          <w:t xml:space="preserve">https://doi.org/10.1007/s11273-017-9565-8</w:t>
+        </w:r>
+      </w:hyperlink>
+      <w:r>
+        <w:t xml:space="preserve">.</w:t>
+      </w:r>
+    </w:p>
+    <w:bookmarkEnd w:id="55"/>
+    <w:bookmarkStart w:id="56" w:name="ref-Berntness85"/>
+    <w:p>
+      <w:pPr>
+        <w:pStyle w:val="Bibliography"/>
+      </w:pPr>
+      <w:r>
+        <w:t xml:space="preserve">Bertness, M. D. (1985). Fiddler crab regulation of</w:t>
+      </w:r>
+      <w:r>
+        <w:t xml:space="preserve"> </w:t>
+      </w:r>
+      <w:r>
+        <w:rPr>
+          <w:iCs/>
+          <w:i/>
+        </w:rPr>
+        <w:t xml:space="preserve">spartina alterniflora</w:t>
+      </w:r>
+      <w:r>
+        <w:t xml:space="preserve"> </w:t>
+      </w:r>
+      <w:r>
+        <w:t xml:space="preserve">production on a</w:t>
+      </w:r>
+      <w:r>
+        <w:t xml:space="preserve"> </w:t>
+      </w:r>
+      <w:r>
+        <w:t xml:space="preserve">N</w:t>
+      </w:r>
+      <w:r>
+        <w:t xml:space="preserve">ew</w:t>
+      </w:r>
+      <w:r>
+        <w:t xml:space="preserve"> </w:t>
+      </w:r>
+      <w:r>
+        <w:t xml:space="preserve">E</w:t>
+      </w:r>
+      <w:r>
+        <w:t xml:space="preserve">ngland salt marsh.</w:t>
+      </w:r>
+      <w:r>
+        <w:t xml:space="preserve"> </w:t>
+      </w:r>
+      <w:r>
+        <w:rPr>
+          <w:iCs/>
+          <w:i/>
+        </w:rPr>
+        <w:t xml:space="preserve">Ecology</w:t>
+      </w:r>
+      <w:r>
+        <w:t xml:space="preserve"> </w:t>
+      </w:r>
+      <w:r>
+        <w:t xml:space="preserve">66, 1042–1055.</w:t>
+      </w:r>
+    </w:p>
+    <w:bookmarkEnd w:id="56"/>
+    <w:bookmarkStart w:id="57" w:name="ref-Boland18"/>
+    <w:p>
+      <w:pPr>
+        <w:pStyle w:val="Bibliography"/>
+      </w:pPr>
+      <w:r>
+        <w:t xml:space="preserve">Boland, C. D., and O’Keife, K. (2018). Living shoreline suitability model for</w:t>
+      </w:r>
+      <w:r>
+        <w:t xml:space="preserve"> </w:t>
+      </w:r>
+      <w:r>
+        <w:t xml:space="preserve">T</w:t>
+      </w:r>
+      <w:r>
+        <w:t xml:space="preserve">ampa</w:t>
+      </w:r>
+      <w:r>
+        <w:t xml:space="preserve"> </w:t>
+      </w:r>
+      <w:r>
+        <w:t xml:space="preserve">B</w:t>
+      </w:r>
+      <w:r>
+        <w:t xml:space="preserve">ay: A</w:t>
+      </w:r>
+      <w:r>
+        <w:t xml:space="preserve"> </w:t>
+      </w:r>
+      <w:r>
+        <w:t xml:space="preserve">GIS</w:t>
+      </w:r>
+      <w:r>
+        <w:t xml:space="preserve"> </w:t>
+      </w:r>
+      <w:r>
+        <w:t xml:space="preserve">approach. Gulf of Mexico Alliance, Habitat Resources Priority Issue Team.</w:t>
+      </w:r>
+    </w:p>
+    <w:bookmarkEnd w:id="57"/>
+    <w:bookmarkStart w:id="58" w:name="ref-Boswell12"/>
+    <w:p>
+      <w:pPr>
+        <w:pStyle w:val="Bibliography"/>
+      </w:pPr>
+      <w:r>
+        <w:t xml:space="preserve">Boswell, J. G., Ott, J. A., Birch, A., and Cobb, D. (2012).</w:t>
+      </w:r>
+      <w:r>
+        <w:t xml:space="preserve"> </w:t>
+      </w:r>
+      <w:r>
+        <w:rPr>
+          <w:iCs/>
+          <w:i/>
+        </w:rPr>
+        <w:t xml:space="preserve">Oyster habitat restoration plan</w:t>
+      </w:r>
+      <w:r>
+        <w:t xml:space="preserve">. Punta Gorda, Florida: Charlotte Harbor National Estuary Program.</w:t>
+      </w:r>
+    </w:p>
+    <w:bookmarkEnd w:id="58"/>
+    <w:bookmarkStart w:id="59" w:name="ref-Brinson95"/>
     <w:p>
       <w:pPr>
         <w:pStyle w:val="Bibliography"/>
@@ -929,8 +2505,110 @@
         <w:t xml:space="preserve">18, 648–659.</w:t>
       </w:r>
     </w:p>
-    <w:bookmarkEnd w:id="31"/>
-    <w:bookmarkStart w:id="33" w:name="ref-Calil15"/>
+    <w:bookmarkEnd w:id="59"/>
+    <w:bookmarkStart w:id="61" w:name="ref-Burke20"/>
+    <w:p>
+      <w:pPr>
+        <w:pStyle w:val="Bibliography"/>
+      </w:pPr>
+      <w:r>
+        <w:t xml:space="preserve">Burke, M. C., and Amaral, M. (2020).</w:t>
+      </w:r>
+      <w:r>
+        <w:t xml:space="preserve"> </w:t>
+      </w:r>
+      <w:r>
+        <w:t xml:space="preserve">T</w:t>
+      </w:r>
+      <w:r>
+        <w:t xml:space="preserve">ampa</w:t>
+      </w:r>
+      <w:r>
+        <w:t xml:space="preserve"> </w:t>
+      </w:r>
+      <w:r>
+        <w:t xml:space="preserve">B</w:t>
+      </w:r>
+      <w:r>
+        <w:t xml:space="preserve">ay</w:t>
+      </w:r>
+      <w:r>
+        <w:t xml:space="preserve"> </w:t>
+      </w:r>
+      <w:r>
+        <w:t xml:space="preserve">E</w:t>
+      </w:r>
+      <w:r>
+        <w:t xml:space="preserve">stuary</w:t>
+      </w:r>
+      <w:r>
+        <w:t xml:space="preserve"> </w:t>
+      </w:r>
+      <w:r>
+        <w:t xml:space="preserve">P</w:t>
+      </w:r>
+      <w:r>
+        <w:t xml:space="preserve">rogram: Strategic plan 2021-2025. Tampa Bay Estuary Program, St. Petersburg, Florida Available at:</w:t>
+      </w:r>
+      <w:r>
+        <w:t xml:space="preserve"> </w:t>
+      </w:r>
+      <w:hyperlink r:id="rId60">
+        <w:r>
+          <w:rPr>
+            <w:rStyle w:val="Hyperlink"/>
+          </w:rPr>
+          <w:t xml:space="preserve">https://drive.google.com/file/d/11xohuoaHDxNHRqgXoOHdI37FpWvac_rn/view?usp=sharing</w:t>
+        </w:r>
+      </w:hyperlink>
+      <w:r>
+        <w:t xml:space="preserve">.</w:t>
+      </w:r>
+    </w:p>
+    <w:bookmarkEnd w:id="61"/>
+    <w:bookmarkStart w:id="63" w:name="ref-Burke19"/>
+    <w:p>
+      <w:pPr>
+        <w:pStyle w:val="Bibliography"/>
+      </w:pPr>
+      <w:r>
+        <w:t xml:space="preserve">Burke, M., Carnahan, L., Hammer-Levy, K., and Mitchum, G. (2019). Recommended projections of sea level rise for the</w:t>
+      </w:r>
+      <w:r>
+        <w:t xml:space="preserve"> </w:t>
+      </w:r>
+      <w:r>
+        <w:t xml:space="preserve">T</w:t>
+      </w:r>
+      <w:r>
+        <w:t xml:space="preserve">ampa</w:t>
+      </w:r>
+      <w:r>
+        <w:t xml:space="preserve"> </w:t>
+      </w:r>
+      <w:r>
+        <w:t xml:space="preserve">B</w:t>
+      </w:r>
+      <w:r>
+        <w:t xml:space="preserve">ay region (update). Tampa Bay Estuary Program, St. Petersburg, Florida Available at:</w:t>
+      </w:r>
+      <w:r>
+        <w:t xml:space="preserve"> </w:t>
+      </w:r>
+      <w:hyperlink r:id="rId62">
+        <w:r>
+          <w:rPr>
+            <w:rStyle w:val="Hyperlink"/>
+          </w:rPr>
+          <w:t xml:space="preserve">https://drive.google.com/file/d/1c_KTSJ4TgVX9IugnyDadr2Hc0gjAuQg2/view?usp=drivesdk</w:t>
+        </w:r>
+      </w:hyperlink>
+      <w:r>
+        <w:t xml:space="preserve">.</w:t>
+      </w:r>
+    </w:p>
+    <w:bookmarkEnd w:id="63"/>
+    <w:bookmarkStart w:id="65" w:name="ref-Calil15"/>
     <w:p>
       <w:pPr>
         <w:pStyle w:val="Bibliography"/>
@@ -957,7 +2635,7 @@
       <w:r>
         <w:t xml:space="preserve"> </w:t>
       </w:r>
-      <w:hyperlink r:id="rId32">
+      <w:hyperlink r:id="rId64">
         <w:r>
           <w:rPr>
             <w:rStyle w:val="Hyperlink"/>
@@ -969,8 +2647,8 @@
         <w:t xml:space="preserve">.</w:t>
       </w:r>
     </w:p>
-    <w:bookmarkEnd w:id="33"/>
-    <w:bookmarkStart w:id="35" w:name="ref-Cavanaugh19"/>
+    <w:bookmarkEnd w:id="65"/>
+    <w:bookmarkStart w:id="67" w:name="ref-Cavanaugh19"/>
     <w:p>
       <w:pPr>
         <w:pStyle w:val="Bibliography"/>
@@ -997,7 +2675,7 @@
       <w:r>
         <w:t xml:space="preserve"> </w:t>
       </w:r>
-      <w:hyperlink r:id="rId34">
+      <w:hyperlink r:id="rId66">
         <w:r>
           <w:rPr>
             <w:rStyle w:val="Hyperlink"/>
@@ -1009,8 +2687,8 @@
         <w:t xml:space="preserve">.</w:t>
       </w:r>
     </w:p>
-    <w:bookmarkEnd w:id="35"/>
-    <w:bookmarkStart w:id="37" w:name="ref-Cavanaugh14"/>
+    <w:bookmarkEnd w:id="67"/>
+    <w:bookmarkStart w:id="69" w:name="ref-Cavanaugh14"/>
     <w:p>
       <w:pPr>
         <w:pStyle w:val="Bibliography"/>
@@ -1037,7 +2715,7 @@
       <w:r>
         <w:t xml:space="preserve"> </w:t>
       </w:r>
-      <w:hyperlink r:id="rId36">
+      <w:hyperlink r:id="rId68">
         <w:r>
           <w:rPr>
             <w:rStyle w:val="Hyperlink"/>
@@ -1049,8 +2727,8 @@
         <w:t xml:space="preserve">.</w:t>
       </w:r>
     </w:p>
-    <w:bookmarkEnd w:id="37"/>
-    <w:bookmarkStart w:id="39" w:name="ref-Chung18"/>
+    <w:bookmarkEnd w:id="69"/>
+    <w:bookmarkStart w:id="71" w:name="ref-Chung18"/>
     <w:p>
       <w:pPr>
         <w:pStyle w:val="Bibliography"/>
@@ -1077,7 +2755,7 @@
       <w:r>
         <w:t xml:space="preserve"> </w:t>
       </w:r>
-      <w:hyperlink r:id="rId38">
+      <w:hyperlink r:id="rId70">
         <w:r>
           <w:rPr>
             <w:rStyle w:val="Hyperlink"/>
@@ -1089,8 +2767,8 @@
         <w:t xml:space="preserve">.</w:t>
       </w:r>
     </w:p>
-    <w:bookmarkEnd w:id="39"/>
-    <w:bookmarkStart w:id="40" w:name="ref-Cicchetti11"/>
+    <w:bookmarkEnd w:id="71"/>
+    <w:bookmarkStart w:id="72" w:name="ref-Cicchetti11"/>
     <w:p>
       <w:pPr>
         <w:pStyle w:val="Bibliography"/>
@@ -1151,8 +2829,229 @@
         <w:t xml:space="preserve">34, 1278–1292.</w:t>
       </w:r>
     </w:p>
-    <w:bookmarkEnd w:id="40"/>
-    <w:bookmarkStart w:id="42" w:name="ref-Dontis20"/>
+    <w:bookmarkEnd w:id="72"/>
+    <w:bookmarkStart w:id="73" w:name="ref-Coen07"/>
+    <w:p>
+      <w:pPr>
+        <w:pStyle w:val="Bibliography"/>
+      </w:pPr>
+      <w:r>
+        <w:t xml:space="preserve">Coen, L. D., Brumbaugh, R. D., Bushek, D., Grizzle, R., Luckenbach, M. W., Posey, M. H., et al. (2007). Ecosystem services related to oyster restoration.</w:t>
+      </w:r>
+      <w:r>
+        <w:t xml:space="preserve"> </w:t>
+      </w:r>
+      <w:r>
+        <w:rPr>
+          <w:iCs/>
+          <w:i/>
+        </w:rPr>
+        <w:t xml:space="preserve">Marine Ecology Progress Series</w:t>
+      </w:r>
+      <w:r>
+        <w:t xml:space="preserve"> </w:t>
+      </w:r>
+      <w:r>
+        <w:t xml:space="preserve">341, 303–307.</w:t>
+      </w:r>
+    </w:p>
+    <w:bookmarkEnd w:id="73"/>
+    <w:bookmarkStart w:id="75" w:name="ref-Comeaux12"/>
+    <w:p>
+      <w:pPr>
+        <w:pStyle w:val="Bibliography"/>
+      </w:pPr>
+      <w:r>
+        <w:t xml:space="preserve">Comeaux, R. S., Allison, M. A., and Bianchi, T. S. (2012). Mangrove expansion in the</w:t>
+      </w:r>
+      <w:r>
+        <w:t xml:space="preserve"> </w:t>
+      </w:r>
+      <w:r>
+        <w:t xml:space="preserve">G</w:t>
+      </w:r>
+      <w:r>
+        <w:t xml:space="preserve">ulf of</w:t>
+      </w:r>
+      <w:r>
+        <w:t xml:space="preserve"> </w:t>
+      </w:r>
+      <w:r>
+        <w:t xml:space="preserve">M</w:t>
+      </w:r>
+      <w:r>
+        <w:t xml:space="preserve">exico with climate change: Implications for wetland health and resistance to rising sea levels.</w:t>
+      </w:r>
+      <w:r>
+        <w:t xml:space="preserve"> </w:t>
+      </w:r>
+      <w:r>
+        <w:rPr>
+          <w:iCs/>
+          <w:i/>
+        </w:rPr>
+        <w:t xml:space="preserve">Estuarine, Coastal and Shelf Science</w:t>
+      </w:r>
+      <w:r>
+        <w:t xml:space="preserve"> </w:t>
+      </w:r>
+      <w:r>
+        <w:t xml:space="preserve">96, 81–95. Available at:</w:t>
+      </w:r>
+      <w:r>
+        <w:t xml:space="preserve"> </w:t>
+      </w:r>
+      <w:hyperlink r:id="rId74">
+        <w:r>
+          <w:rPr>
+            <w:rStyle w:val="Hyperlink"/>
+          </w:rPr>
+          <w:t xml:space="preserve">https://doi.org/10.1016/j.ecss.2011.10.003</w:t>
+        </w:r>
+      </w:hyperlink>
+      <w:r>
+        <w:t xml:space="preserve">.</w:t>
+      </w:r>
+    </w:p>
+    <w:bookmarkEnd w:id="75"/>
+    <w:bookmarkStart w:id="77" w:name="ref-Conner07"/>
+    <w:p>
+      <w:pPr>
+        <w:pStyle w:val="Bibliography"/>
+      </w:pPr>
+      <w:r>
+        <w:t xml:space="preserve">Conner, W. H., Doyle, T. W., and Krauss, K. W. (2007).</w:t>
+      </w:r>
+      <w:r>
+        <w:t xml:space="preserve"> </w:t>
+      </w:r>
+      <w:r>
+        <w:rPr>
+          <w:iCs/>
+          <w:i/>
+        </w:rPr>
+        <w:t xml:space="preserve">Ecology of tidal freshwater forested wetlands of the southeastern</w:t>
+      </w:r>
+      <w:r>
+        <w:rPr>
+          <w:iCs/>
+          <w:i/>
+        </w:rPr>
+        <w:t xml:space="preserve"> </w:t>
+      </w:r>
+      <w:r>
+        <w:rPr>
+          <w:iCs/>
+          <w:i/>
+        </w:rPr>
+        <w:t xml:space="preserve">U</w:t>
+      </w:r>
+      <w:r>
+        <w:rPr>
+          <w:iCs/>
+          <w:i/>
+        </w:rPr>
+        <w:t xml:space="preserve">nited</w:t>
+      </w:r>
+      <w:r>
+        <w:rPr>
+          <w:iCs/>
+          <w:i/>
+        </w:rPr>
+        <w:t xml:space="preserve"> </w:t>
+      </w:r>
+      <w:r>
+        <w:rPr>
+          <w:iCs/>
+          <w:i/>
+        </w:rPr>
+        <w:t xml:space="preserve">S</w:t>
+      </w:r>
+      <w:r>
+        <w:rPr>
+          <w:iCs/>
+          <w:i/>
+        </w:rPr>
+        <w:t xml:space="preserve">tates</w:t>
+      </w:r>
+      <w:r>
+        <w:t xml:space="preserve">. Dordrecht, Netherlands: Springer Available at:</w:t>
+      </w:r>
+      <w:r>
+        <w:t xml:space="preserve"> </w:t>
+      </w:r>
+      <w:hyperlink r:id="rId76">
+        <w:r>
+          <w:rPr>
+            <w:rStyle w:val="Hyperlink"/>
+          </w:rPr>
+          <w:t xml:space="preserve">https://doi.org/10.1007/978-1-4020-5095-4</w:t>
+        </w:r>
+      </w:hyperlink>
+      <w:r>
+        <w:t xml:space="preserve">.</w:t>
+      </w:r>
+    </w:p>
+    <w:bookmarkEnd w:id="77"/>
+    <w:bookmarkStart w:id="78" w:name="ref-SWFWMD14"/>
+    <w:p>
+      <w:pPr>
+        <w:pStyle w:val="Bibliography"/>
+      </w:pPr>
+      <w:r>
+        <w:t xml:space="preserve">District, S. F. W. M. (2014). Photo interpretation key for land use classification.</w:t>
+      </w:r>
+    </w:p>
+    <w:bookmarkEnd w:id="78"/>
+    <w:bookmarkStart w:id="80" w:name="ref-SWFWMD18"/>
+    <w:p>
+      <w:pPr>
+        <w:pStyle w:val="Bibliography"/>
+      </w:pPr>
+      <w:r>
+        <w:t xml:space="preserve">District, S. F. W. M. (2018). Land use land cover data. c1990-2017. Available at:</w:t>
+      </w:r>
+      <w:r>
+        <w:t xml:space="preserve"> </w:t>
+      </w:r>
+      <w:hyperlink r:id="rId79">
+        <w:r>
+          <w:rPr>
+            <w:rStyle w:val="Hyperlink"/>
+          </w:rPr>
+          <w:t xml:space="preserve">https://data-swfwmd.opendata.arcgis.com/</w:t>
+        </w:r>
+      </w:hyperlink>
+      <w:r>
+        <w:t xml:space="preserve">.</w:t>
+      </w:r>
+    </w:p>
+    <w:bookmarkEnd w:id="80"/>
+    <w:bookmarkStart w:id="82" w:name="ref-SWFWMD19"/>
+    <w:p>
+      <w:pPr>
+        <w:pStyle w:val="Bibliography"/>
+      </w:pPr>
+      <w:r>
+        <w:t xml:space="preserve">District, S. F. W. M. (2019). Seagrass in 2018. Available at:</w:t>
+      </w:r>
+      <w:r>
+        <w:t xml:space="preserve"> </w:t>
+      </w:r>
+      <w:hyperlink r:id="rId81">
+        <w:r>
+          <w:rPr>
+            <w:rStyle w:val="Hyperlink"/>
+          </w:rPr>
+          <w:t xml:space="preserve">https://data-swfwmd.opendata.arcgis.com/datasets/seagrass-in-2018</w:t>
+        </w:r>
+      </w:hyperlink>
+      <w:r>
+        <w:t xml:space="preserve">.</w:t>
+      </w:r>
+    </w:p>
+    <w:bookmarkEnd w:id="82"/>
+    <w:bookmarkStart w:id="84" w:name="ref-Dontis20"/>
     <w:p>
       <w:pPr>
         <w:pStyle w:val="Bibliography"/>
@@ -1179,7 +3078,7 @@
       <w:r>
         <w:t xml:space="preserve"> </w:t>
       </w:r>
-      <w:hyperlink r:id="rId41">
+      <w:hyperlink r:id="rId83">
         <w:r>
           <w:rPr>
             <w:rStyle w:val="Hyperlink"/>
@@ -1191,8 +3090,8 @@
         <w:t xml:space="preserve">.</w:t>
       </w:r>
     </w:p>
-    <w:bookmarkEnd w:id="42"/>
-    <w:bookmarkStart w:id="44" w:name="ref-Duarte09"/>
+    <w:bookmarkEnd w:id="84"/>
+    <w:bookmarkStart w:id="86" w:name="ref-Duarte09"/>
     <w:p>
       <w:pPr>
         <w:pStyle w:val="Bibliography"/>
@@ -1228,7 +3127,7 @@
       <w:r>
         <w:t xml:space="preserve"> </w:t>
       </w:r>
-      <w:hyperlink r:id="rId43">
+      <w:hyperlink r:id="rId85">
         <w:r>
           <w:rPr>
             <w:rStyle w:val="Hyperlink"/>
@@ -1240,8 +3139,103 @@
         <w:t xml:space="preserve">.</w:t>
       </w:r>
     </w:p>
-    <w:bookmarkEnd w:id="44"/>
-    <w:bookmarkStart w:id="45" w:name="ref-Eleuterius79"/>
+    <w:bookmarkEnd w:id="86"/>
+    <w:bookmarkStart w:id="88" w:name="ref-Dupont08"/>
+    <w:p>
+      <w:pPr>
+        <w:pStyle w:val="Bibliography"/>
+      </w:pPr>
+      <w:r>
+        <w:t xml:space="preserve">Dupont, J. M. (2008). Artificial reefs as restoration tools: A case study on the</w:t>
+      </w:r>
+      <w:r>
+        <w:t xml:space="preserve"> </w:t>
+      </w:r>
+      <w:r>
+        <w:t xml:space="preserve">W</w:t>
+      </w:r>
+      <w:r>
+        <w:t xml:space="preserve">est</w:t>
+      </w:r>
+      <w:r>
+        <w:t xml:space="preserve"> </w:t>
+      </w:r>
+      <w:r>
+        <w:t xml:space="preserve">F</w:t>
+      </w:r>
+      <w:r>
+        <w:t xml:space="preserve">lorida shelf.</w:t>
+      </w:r>
+      <w:r>
+        <w:t xml:space="preserve"> </w:t>
+      </w:r>
+      <w:r>
+        <w:rPr>
+          <w:iCs/>
+          <w:i/>
+        </w:rPr>
+        <w:t xml:space="preserve">Coastal Management</w:t>
+      </w:r>
+      <w:r>
+        <w:t xml:space="preserve"> </w:t>
+      </w:r>
+      <w:r>
+        <w:t xml:space="preserve">36, 495–507. Available at:</w:t>
+      </w:r>
+      <w:r>
+        <w:t xml:space="preserve"> </w:t>
+      </w:r>
+      <w:hyperlink r:id="rId87">
+        <w:r>
+          <w:rPr>
+            <w:rStyle w:val="Hyperlink"/>
+          </w:rPr>
+          <w:t xml:space="preserve">https://doi.org/10.1080/08920750802395558</w:t>
+        </w:r>
+      </w:hyperlink>
+      <w:r>
+        <w:t xml:space="preserve">.</w:t>
+      </w:r>
+    </w:p>
+    <w:bookmarkEnd w:id="88"/>
+    <w:bookmarkStart w:id="90" w:name="ref-Eisma98"/>
+    <w:p>
+      <w:pPr>
+        <w:pStyle w:val="Bibliography"/>
+      </w:pPr>
+      <w:r>
+        <w:t xml:space="preserve">Eisma, D. (1998).</w:t>
+      </w:r>
+      <w:r>
+        <w:t xml:space="preserve"> </w:t>
+      </w:r>
+      <w:r>
+        <w:rPr>
+          <w:iCs/>
+          <w:i/>
+        </w:rPr>
+        <w:t xml:space="preserve">Intertidal deposits: River mouths, tidal flats, and coastal lagoons</w:t>
+      </w:r>
+      <w:r>
+        <w:t xml:space="preserve">. London: CRC Press Available at:</w:t>
+      </w:r>
+      <w:r>
+        <w:t xml:space="preserve"> </w:t>
+      </w:r>
+      <w:hyperlink r:id="rId89">
+        <w:r>
+          <w:rPr>
+            <w:rStyle w:val="Hyperlink"/>
+          </w:rPr>
+          <w:t xml:space="preserve">https://doi.org/10.1201/9780138750308</w:t>
+        </w:r>
+      </w:hyperlink>
+      <w:r>
+        <w:t xml:space="preserve">.</w:t>
+      </w:r>
+    </w:p>
+    <w:bookmarkEnd w:id="90"/>
+    <w:bookmarkStart w:id="91" w:name="ref-Eleuterius79"/>
     <w:p>
       <w:pPr>
         <w:pStyle w:val="Bibliography"/>
@@ -1266,8 +3260,8 @@
         <w:t xml:space="preserve">29, 394–400.</w:t>
       </w:r>
     </w:p>
-    <w:bookmarkEnd w:id="45"/>
-    <w:bookmarkStart w:id="47" w:name="ref-Enwright15"/>
+    <w:bookmarkEnd w:id="91"/>
+    <w:bookmarkStart w:id="93" w:name="ref-Enwright15"/>
     <w:p>
       <w:pPr>
         <w:pStyle w:val="Bibliography"/>
@@ -1302,7 +3296,7 @@
       <w:r>
         <w:t xml:space="preserve"> </w:t>
       </w:r>
-      <w:hyperlink r:id="rId46">
+      <w:hyperlink r:id="rId92">
         <w:r>
           <w:rPr>
             <w:rStyle w:val="Hyperlink"/>
@@ -1314,8 +3308,8 @@
         <w:t xml:space="preserve">.</w:t>
       </w:r>
     </w:p>
-    <w:bookmarkEnd w:id="47"/>
-    <w:bookmarkStart w:id="49" w:name="ref-Enwright16"/>
+    <w:bookmarkEnd w:id="93"/>
+    <w:bookmarkStart w:id="95" w:name="ref-Enwright16"/>
     <w:p>
       <w:pPr>
         <w:pStyle w:val="Bibliography"/>
@@ -1342,7 +3336,7 @@
       <w:r>
         <w:t xml:space="preserve"> </w:t>
       </w:r>
-      <w:hyperlink r:id="rId48">
+      <w:hyperlink r:id="rId94">
         <w:r>
           <w:rPr>
             <w:rStyle w:val="Hyperlink"/>
@@ -1354,8 +3348,69 @@
         <w:t xml:space="preserve">.</w:t>
       </w:r>
     </w:p>
-    <w:bookmarkEnd w:id="49"/>
-    <w:bookmarkStart w:id="51" w:name="ref-Garner15"/>
+    <w:bookmarkEnd w:id="95"/>
+    <w:bookmarkStart w:id="96" w:name="ref-zuErmgassen13"/>
+    <w:p>
+      <w:pPr>
+        <w:pStyle w:val="Bibliography"/>
+      </w:pPr>
+      <w:r>
+        <w:t xml:space="preserve">Ermgassen, P. S. E. zu, Spalding, M. D., and Grizzle, R. E. (2013). Quantifying the loss of a marine ecosystem service: Filtration by the eastern oyster in</w:t>
+      </w:r>
+      <w:r>
+        <w:t xml:space="preserve"> </w:t>
+      </w:r>
+      <w:r>
+        <w:t xml:space="preserve">U.S.</w:t>
+      </w:r>
+      <w:r>
+        <w:t xml:space="preserve"> </w:t>
+      </w:r>
+      <w:r>
+        <w:t xml:space="preserve">estuaries.</w:t>
+      </w:r>
+      <w:r>
+        <w:t xml:space="preserve"> </w:t>
+      </w:r>
+      <w:r>
+        <w:rPr>
+          <w:iCs/>
+          <w:i/>
+        </w:rPr>
+        <w:t xml:space="preserve">Estuaries and Coasts</w:t>
+      </w:r>
+      <w:r>
+        <w:t xml:space="preserve"> </w:t>
+      </w:r>
+      <w:r>
+        <w:t xml:space="preserve">36, 36–43.</w:t>
+      </w:r>
+    </w:p>
+    <w:bookmarkEnd w:id="96"/>
+    <w:bookmarkStart w:id="97" w:name="ref-RAE15"/>
+    <w:p>
+      <w:pPr>
+        <w:pStyle w:val="Bibliography"/>
+      </w:pPr>
+      <w:r>
+        <w:t xml:space="preserve">Estuaries, R. A. (2015).</w:t>
+      </w:r>
+      <w:r>
+        <w:t xml:space="preserve"> </w:t>
+      </w:r>
+      <w:r>
+        <w:rPr>
+          <w:iCs/>
+          <w:i/>
+        </w:rPr>
+        <w:t xml:space="preserve">Living shorelines: From barriers to opportunities</w:t>
+      </w:r>
+      <w:r>
+        <w:t xml:space="preserve">. Arlington, Virginia: Restore America’s Estuaries.</w:t>
+      </w:r>
+    </w:p>
+    <w:bookmarkEnd w:id="97"/>
+    <w:bookmarkStart w:id="99" w:name="ref-Garner15"/>
     <w:p>
       <w:pPr>
         <w:pStyle w:val="Bibliography"/>
@@ -1391,7 +3446,7 @@
       <w:r>
         <w:t xml:space="preserve"> </w:t>
       </w:r>
-      <w:hyperlink r:id="rId50">
+      <w:hyperlink r:id="rId98">
         <w:r>
           <w:rPr>
             <w:rStyle w:val="Hyperlink"/>
@@ -1403,8 +3458,75 @@
         <w:t xml:space="preserve">.</w:t>
       </w:r>
     </w:p>
-    <w:bookmarkEnd w:id="51"/>
-    <w:bookmarkStart w:id="52" w:name="ref-Gregory06"/>
+    <w:bookmarkEnd w:id="99"/>
+    <w:bookmarkStart w:id="101" w:name="ref-Geselbracht15"/>
+    <w:p>
+      <w:pPr>
+        <w:pStyle w:val="Bibliography"/>
+      </w:pPr>
+      <w:r>
+        <w:t xml:space="preserve">Geselbracht, L. L., Freeman, K., Birch, A. P., Brenner, J., and Gordon, D. R. (2015). Modeled sea level rise impacts on coastal ecosystems at six major estuaries on</w:t>
+      </w:r>
+      <w:r>
+        <w:t xml:space="preserve"> </w:t>
+      </w:r>
+      <w:r>
+        <w:t xml:space="preserve">F</w:t>
+      </w:r>
+      <w:r>
+        <w:t xml:space="preserve">lorida’s</w:t>
+      </w:r>
+      <w:r>
+        <w:t xml:space="preserve"> </w:t>
+      </w:r>
+      <w:r>
+        <w:t xml:space="preserve">G</w:t>
+      </w:r>
+      <w:r>
+        <w:t xml:space="preserve">ulf</w:t>
+      </w:r>
+      <w:r>
+        <w:t xml:space="preserve"> </w:t>
+      </w:r>
+      <w:r>
+        <w:t xml:space="preserve">C</w:t>
+      </w:r>
+      <w:r>
+        <w:t xml:space="preserve">oast: Implications for adaptation planning.</w:t>
+      </w:r>
+      <w:r>
+        <w:t xml:space="preserve"> </w:t>
+      </w:r>
+      <w:r>
+        <w:rPr>
+          <w:iCs/>
+          <w:i/>
+        </w:rPr>
+        <w:t xml:space="preserve">PLoS ONE</w:t>
+      </w:r>
+      <w:r>
+        <w:t xml:space="preserve"> </w:t>
+      </w:r>
+      <w:r>
+        <w:t xml:space="preserve">10, e0132079. Available at:</w:t>
+      </w:r>
+      <w:r>
+        <w:t xml:space="preserve"> </w:t>
+      </w:r>
+      <w:hyperlink r:id="rId100">
+        <w:r>
+          <w:rPr>
+            <w:rStyle w:val="Hyperlink"/>
+          </w:rPr>
+          <w:t xml:space="preserve">https://doi.org/10.1371/journal.pone.0132079</w:t>
+        </w:r>
+      </w:hyperlink>
+      <w:r>
+        <w:t xml:space="preserve">.</w:t>
+      </w:r>
+    </w:p>
+    <w:bookmarkEnd w:id="101"/>
+    <w:bookmarkStart w:id="102" w:name="ref-Gregory06"/>
     <w:p>
       <w:pPr>
         <w:pStyle w:val="Bibliography"/>
@@ -1429,8 +3551,62 @@
         <w:t xml:space="preserve">16, 2411–2425.</w:t>
       </w:r>
     </w:p>
-    <w:bookmarkEnd w:id="52"/>
-    <w:bookmarkStart w:id="53" w:name="ref-Henningsen05"/>
+    <w:bookmarkEnd w:id="102"/>
+    <w:bookmarkStart w:id="103" w:name="ref-Griffen05"/>
+    <w:p>
+      <w:pPr>
+        <w:pStyle w:val="Bibliography"/>
+      </w:pPr>
+      <w:r>
+        <w:t xml:space="preserve">Griffen, L., and Greening, H. (2005).</w:t>
+      </w:r>
+      <w:r>
+        <w:t xml:space="preserve"> </w:t>
+      </w:r>
+      <w:r>
+        <w:t xml:space="preserve">T</w:t>
+      </w:r>
+      <w:r>
+        <w:t xml:space="preserve">ampa</w:t>
+      </w:r>
+      <w:r>
+        <w:t xml:space="preserve"> </w:t>
+      </w:r>
+      <w:r>
+        <w:t xml:space="preserve">B</w:t>
+      </w:r>
+      <w:r>
+        <w:t xml:space="preserve">ay dredged hole habitat assessment project. Tampa Bay Estuary Program, St. Petersburg, Florida.</w:t>
+      </w:r>
+    </w:p>
+    <w:bookmarkEnd w:id="103"/>
+    <w:bookmarkStart w:id="104" w:name="ref-Heck03"/>
+    <w:p>
+      <w:pPr>
+        <w:pStyle w:val="Bibliography"/>
+      </w:pPr>
+      <w:r>
+        <w:t xml:space="preserve">Heck, K., Hays, G., and Orth, R. (2003). Critical evaluation of the nursery role hypothesis for seagrass meadows.</w:t>
+      </w:r>
+      <w:r>
+        <w:t xml:space="preserve"> </w:t>
+      </w:r>
+      <w:r>
+        <w:rPr>
+          <w:iCs/>
+          <w:i/>
+        </w:rPr>
+        <w:t xml:space="preserve">Marine Ecology Progress Series</w:t>
+      </w:r>
+      <w:r>
+        <w:t xml:space="preserve"> </w:t>
+      </w:r>
+      <w:r>
+        <w:t xml:space="preserve">253, 123–136.</w:t>
+      </w:r>
+    </w:p>
+    <w:bookmarkEnd w:id="104"/>
+    <w:bookmarkStart w:id="105" w:name="ref-Henningsen05"/>
     <w:p>
       <w:pPr>
         <w:pStyle w:val="Bibliography"/>
@@ -1470,8 +3646,100 @@
         <w:t xml:space="preserve">, ed. S. F. Treat (St. Petersburg, FL: Tampa Bay Estuary Program), 165–170.</w:t>
       </w:r>
     </w:p>
-    <w:bookmarkEnd w:id="53"/>
-    <w:bookmarkStart w:id="54" w:name="ref-Holling78"/>
+    <w:bookmarkEnd w:id="105"/>
+    <w:bookmarkStart w:id="106" w:name="ref-Hilderbrand05"/>
+    <w:p>
+      <w:pPr>
+        <w:pStyle w:val="Bibliography"/>
+      </w:pPr>
+      <w:r>
+        <w:t xml:space="preserve">Hilderbrand, R. M., Watts, A. C., and Randle, A. M. (2005). The myths of restoration ecology.</w:t>
+      </w:r>
+      <w:r>
+        <w:t xml:space="preserve"> </w:t>
+      </w:r>
+      <w:r>
+        <w:rPr>
+          <w:iCs/>
+          <w:i/>
+        </w:rPr>
+        <w:t xml:space="preserve">Ecology and Society</w:t>
+      </w:r>
+      <w:r>
+        <w:t xml:space="preserve"> </w:t>
+      </w:r>
+      <w:r>
+        <w:t xml:space="preserve">10, 19.</w:t>
+      </w:r>
+    </w:p>
+    <w:bookmarkEnd w:id="106"/>
+    <w:bookmarkStart w:id="107" w:name="ref-Hobbs07"/>
+    <w:p>
+      <w:pPr>
+        <w:pStyle w:val="Bibliography"/>
+      </w:pPr>
+      <w:r>
+        <w:t xml:space="preserve">Hobbs, R. J. (2007). Setting effective and realistic restoration goals: Key directions for research.</w:t>
+      </w:r>
+      <w:r>
+        <w:t xml:space="preserve"> </w:t>
+      </w:r>
+      <w:r>
+        <w:rPr>
+          <w:iCs/>
+          <w:i/>
+        </w:rPr>
+        <w:t xml:space="preserve">Restoration Ecology</w:t>
+      </w:r>
+      <w:r>
+        <w:t xml:space="preserve"> </w:t>
+      </w:r>
+      <w:r>
+        <w:t xml:space="preserve">15, 354–357.</w:t>
+      </w:r>
+    </w:p>
+    <w:bookmarkEnd w:id="107"/>
+    <w:bookmarkStart w:id="109" w:name="ref-Holl01"/>
+    <w:p>
+      <w:pPr>
+        <w:pStyle w:val="Bibliography"/>
+      </w:pPr>
+      <w:r>
+        <w:t xml:space="preserve">Holl, K. D., and Howarth, R. B. (2001). Paying for restoration.</w:t>
+      </w:r>
+      <w:r>
+        <w:t xml:space="preserve"> </w:t>
+      </w:r>
+      <w:r>
+        <w:rPr>
+          <w:iCs/>
+          <w:i/>
+        </w:rPr>
+        <w:t xml:space="preserve">Restoration Ecology</w:t>
+      </w:r>
+      <w:r>
+        <w:t xml:space="preserve"> </w:t>
+      </w:r>
+      <w:r>
+        <w:t xml:space="preserve">8, 260–267. Available at:</w:t>
+      </w:r>
+      <w:r>
+        <w:t xml:space="preserve"> </w:t>
+      </w:r>
+      <w:hyperlink r:id="rId108">
+        <w:r>
+          <w:rPr>
+            <w:rStyle w:val="Hyperlink"/>
+          </w:rPr>
+          <w:t xml:space="preserve">https://doi.org/10.1046/j.1526-100x.2000.80037.x</w:t>
+        </w:r>
+      </w:hyperlink>
+      <w:r>
+        <w:t xml:space="preserve">.</w:t>
+      </w:r>
+    </w:p>
+    <w:bookmarkEnd w:id="109"/>
+    <w:bookmarkStart w:id="110" w:name="ref-Holling78"/>
     <w:p>
       <w:pPr>
         <w:pStyle w:val="Bibliography"/>
@@ -1493,8 +3761,8 @@
         <w:t xml:space="preserve">. Chichester, UK: John Wiley &amp; Sons.</w:t>
       </w:r>
     </w:p>
-    <w:bookmarkEnd w:id="54"/>
-    <w:bookmarkStart w:id="56" w:name="ref-Houde93"/>
+    <w:bookmarkEnd w:id="110"/>
+    <w:bookmarkStart w:id="112" w:name="ref-Houde93"/>
     <w:p>
       <w:pPr>
         <w:pStyle w:val="Bibliography"/>
@@ -1521,7 +3789,7 @@
       <w:r>
         <w:t xml:space="preserve"> </w:t>
       </w:r>
-      <w:hyperlink r:id="rId55">
+      <w:hyperlink r:id="rId111">
         <w:r>
           <w:rPr>
             <w:rStyle w:val="Hyperlink"/>
@@ -1533,8 +3801,43 @@
         <w:t xml:space="preserve">.</w:t>
       </w:r>
     </w:p>
-    <w:bookmarkEnd w:id="56"/>
-    <w:bookmarkStart w:id="58" w:name="ref-Hughes11"/>
+    <w:bookmarkEnd w:id="112"/>
+    <w:bookmarkStart w:id="113" w:name="ref-Hsieh04"/>
+    <w:p>
+      <w:pPr>
+        <w:pStyle w:val="Bibliography"/>
+      </w:pPr>
+      <w:r>
+        <w:t xml:space="preserve">Hsieh, Y. P. (2004).</w:t>
+      </w:r>
+      <w:r>
+        <w:t xml:space="preserve"> </w:t>
+      </w:r>
+      <w:r>
+        <w:t xml:space="preserve">“Dynamics of tidal salt barren formation and the record of present-day sea level change,”</w:t>
+      </w:r>
+      <w:r>
+        <w:t xml:space="preserve"> </w:t>
+      </w:r>
+      <w:r>
+        <w:t xml:space="preserve">in</w:t>
+      </w:r>
+      <w:r>
+        <w:t xml:space="preserve"> </w:t>
+      </w:r>
+      <w:r>
+        <w:rPr>
+          <w:iCs/>
+          <w:i/>
+        </w:rPr>
+        <w:t xml:space="preserve">The ecogeomorphology of tidal marshes</w:t>
+      </w:r>
+      <w:r>
+        <w:t xml:space="preserve">, eds. S. Fagherazzi, M. Marani, and L. Blum (Washington: American Geophysical Union), 231–245.</w:t>
+      </w:r>
+    </w:p>
+    <w:bookmarkEnd w:id="113"/>
+    <w:bookmarkStart w:id="115" w:name="ref-Hughes11"/>
     <w:p>
       <w:pPr>
         <w:pStyle w:val="Bibliography"/>
@@ -1561,7 +3864,7 @@
       <w:r>
         <w:t xml:space="preserve"> </w:t>
       </w:r>
-      <w:hyperlink r:id="rId57">
+      <w:hyperlink r:id="rId114">
         <w:r>
           <w:rPr>
             <w:rStyle w:val="Hyperlink"/>
@@ -1573,8 +3876,54 @@
         <w:t xml:space="preserve">.</w:t>
       </w:r>
     </w:p>
-    <w:bookmarkEnd w:id="58"/>
-    <w:bookmarkStart w:id="60" w:name="ref-Iwamura13"/>
+    <w:bookmarkEnd w:id="115"/>
+    <w:bookmarkStart w:id="116" w:name="ref-JEI16"/>
+    <w:p>
+      <w:pPr>
+        <w:pStyle w:val="Bibliography"/>
+      </w:pPr>
+      <w:r>
+        <w:t xml:space="preserve">Inc., J. E., and Laboratory, M. M. (2016). Southwest florida tidal creeks nutrient study, final report submitted to the</w:t>
+      </w:r>
+      <w:r>
+        <w:t xml:space="preserve"> </w:t>
+      </w:r>
+      <w:r>
+        <w:t xml:space="preserve">S</w:t>
+      </w:r>
+      <w:r>
+        <w:t xml:space="preserve">arasota</w:t>
+      </w:r>
+      <w:r>
+        <w:t xml:space="preserve"> </w:t>
+      </w:r>
+      <w:r>
+        <w:t xml:space="preserve">B</w:t>
+      </w:r>
+      <w:r>
+        <w:t xml:space="preserve">ay</w:t>
+      </w:r>
+      <w:r>
+        <w:t xml:space="preserve"> </w:t>
+      </w:r>
+      <w:r>
+        <w:t xml:space="preserve">E</w:t>
+      </w:r>
+      <w:r>
+        <w:t xml:space="preserve">stuary</w:t>
+      </w:r>
+      <w:r>
+        <w:t xml:space="preserve"> </w:t>
+      </w:r>
+      <w:r>
+        <w:t xml:space="preserve">P</w:t>
+      </w:r>
+      <w:r>
+        <w:t xml:space="preserve">rogram. Tampa Bay Estuary Program, St. Petersburg, Florida.</w:t>
+      </w:r>
+    </w:p>
+    <w:bookmarkEnd w:id="116"/>
+    <w:bookmarkStart w:id="118" w:name="ref-Iwamura13"/>
     <w:p>
       <w:pPr>
         <w:pStyle w:val="Bibliography"/>
@@ -1601,7 +3950,7 @@
       <w:r>
         <w:t xml:space="preserve"> </w:t>
       </w:r>
-      <w:hyperlink r:id="rId59">
+      <w:hyperlink r:id="rId117">
         <w:r>
           <w:rPr>
             <w:rStyle w:val="Hyperlink"/>
@@ -1613,8 +3962,171 @@
         <w:t xml:space="preserve">.</w:t>
       </w:r>
     </w:p>
-    <w:bookmarkEnd w:id="60"/>
-    <w:bookmarkStart w:id="61" w:name="ref-Kushlan90"/>
+    <w:bookmarkEnd w:id="118"/>
+    <w:bookmarkStart w:id="119" w:name="ref-Jaap90"/>
+    <w:p>
+      <w:pPr>
+        <w:pStyle w:val="Bibliography"/>
+      </w:pPr>
+      <w:r>
+        <w:t xml:space="preserve">Jaap, W. C., and Hallock, P. (1990).</w:t>
+      </w:r>
+      <w:r>
+        <w:t xml:space="preserve"> </w:t>
+      </w:r>
+      <w:r>
+        <w:t xml:space="preserve">“Coral reefs,”</w:t>
+      </w:r>
+      <w:r>
+        <w:t xml:space="preserve"> </w:t>
+      </w:r>
+      <w:r>
+        <w:t xml:space="preserve">in</w:t>
+      </w:r>
+      <w:r>
+        <w:t xml:space="preserve"> </w:t>
+      </w:r>
+      <w:r>
+        <w:rPr>
+          <w:iCs/>
+          <w:i/>
+        </w:rPr>
+        <w:t xml:space="preserve">Ecosystems of florida</w:t>
+      </w:r>
+      <w:r>
+        <w:t xml:space="preserve">, eds. R. L. Myers and J. J. Ewel (Orlando, Florida, USA: University of Central Florida Press), 574–618.</w:t>
+      </w:r>
+    </w:p>
+    <w:bookmarkEnd w:id="119"/>
+    <w:bookmarkStart w:id="120" w:name="ref-JEI20"/>
+    <w:p>
+      <w:pPr>
+        <w:pStyle w:val="Bibliography"/>
+      </w:pPr>
+      <w:r>
+        <w:t xml:space="preserve">Janicki Environmental, Inc., and Laboratory, M. M. (2020). Southwest</w:t>
+      </w:r>
+      <w:r>
+        <w:t xml:space="preserve"> </w:t>
+      </w:r>
+      <w:r>
+        <w:t xml:space="preserve">F</w:t>
+      </w:r>
+      <w:r>
+        <w:t xml:space="preserve">lorida tidal creeks: Nutrient management framework and indicator development, final report submitted to the</w:t>
+      </w:r>
+      <w:r>
+        <w:t xml:space="preserve"> </w:t>
+      </w:r>
+      <w:r>
+        <w:t xml:space="preserve">S</w:t>
+      </w:r>
+      <w:r>
+        <w:t xml:space="preserve">arasota</w:t>
+      </w:r>
+      <w:r>
+        <w:t xml:space="preserve"> </w:t>
+      </w:r>
+      <w:r>
+        <w:t xml:space="preserve">B</w:t>
+      </w:r>
+      <w:r>
+        <w:t xml:space="preserve">ay</w:t>
+      </w:r>
+      <w:r>
+        <w:t xml:space="preserve"> </w:t>
+      </w:r>
+      <w:r>
+        <w:t xml:space="preserve">E</w:t>
+      </w:r>
+      <w:r>
+        <w:t xml:space="preserve">stuary</w:t>
+      </w:r>
+      <w:r>
+        <w:t xml:space="preserve"> </w:t>
+      </w:r>
+      <w:r>
+        <w:t xml:space="preserve">P</w:t>
+      </w:r>
+      <w:r>
+        <w:t xml:space="preserve">rogram. Tampa Bay Estuary Program, St. Petersburg, Florida.</w:t>
+      </w:r>
+    </w:p>
+    <w:bookmarkEnd w:id="120"/>
+    <w:bookmarkStart w:id="121" w:name="ref-Kaufman17"/>
+    <w:p>
+      <w:pPr>
+        <w:pStyle w:val="Bibliography"/>
+      </w:pPr>
+      <w:r>
+        <w:t xml:space="preserve">Kaufman, K. (2017).</w:t>
+      </w:r>
+      <w:r>
+        <w:t xml:space="preserve"> </w:t>
+      </w:r>
+      <w:r>
+        <w:t xml:space="preserve">T</w:t>
+      </w:r>
+      <w:r>
+        <w:t xml:space="preserve">ampa</w:t>
+      </w:r>
+      <w:r>
+        <w:t xml:space="preserve"> </w:t>
+      </w:r>
+      <w:r>
+        <w:t xml:space="preserve">B</w:t>
+      </w:r>
+      <w:r>
+        <w:t xml:space="preserve">ay</w:t>
+      </w:r>
+      <w:r>
+        <w:t xml:space="preserve"> </w:t>
+      </w:r>
+      <w:r>
+        <w:t xml:space="preserve">E</w:t>
+      </w:r>
+      <w:r>
+        <w:t xml:space="preserve">nvironmental</w:t>
+      </w:r>
+      <w:r>
+        <w:t xml:space="preserve"> </w:t>
+      </w:r>
+      <w:r>
+        <w:t xml:space="preserve">R</w:t>
+      </w:r>
+      <w:r>
+        <w:t xml:space="preserve">estoration</w:t>
+      </w:r>
+      <w:r>
+        <w:t xml:space="preserve"> </w:t>
+      </w:r>
+      <w:r>
+        <w:t xml:space="preserve">F</w:t>
+      </w:r>
+      <w:r>
+        <w:t xml:space="preserve">und final report: Hard bottom mapping and characterization for restoration planning in</w:t>
+      </w:r>
+      <w:r>
+        <w:t xml:space="preserve"> </w:t>
+      </w:r>
+      <w:r>
+        <w:t xml:space="preserve">T</w:t>
+      </w:r>
+      <w:r>
+        <w:t xml:space="preserve">ampa</w:t>
+      </w:r>
+      <w:r>
+        <w:t xml:space="preserve"> </w:t>
+      </w:r>
+      <w:r>
+        <w:t xml:space="preserve">B</w:t>
+      </w:r>
+      <w:r>
+        <w:t xml:space="preserve">ay. Tampa Bay Estuary Program, St. Petersburg, Florida.</w:t>
+      </w:r>
+    </w:p>
+    <w:bookmarkEnd w:id="121"/>
+    <w:bookmarkStart w:id="122" w:name="ref-Kushlan90"/>
     <w:p>
       <w:pPr>
         <w:pStyle w:val="Bibliography"/>
@@ -1648,8 +4160,34 @@
         <w:t xml:space="preserve">, eds. R. L. Myers and J. J. Ewel (Orlando, Florida: University of Central Florida Press), 324–363.</w:t>
       </w:r>
     </w:p>
-    <w:bookmarkEnd w:id="61"/>
-    <w:bookmarkStart w:id="62" w:name="ref-Lewis96"/>
+    <w:bookmarkEnd w:id="122"/>
+    <w:bookmarkStart w:id="123" w:name="ref-Lamb18"/>
+    <w:p>
+      <w:pPr>
+        <w:pStyle w:val="Bibliography"/>
+      </w:pPr>
+      <w:r>
+        <w:t xml:space="preserve">Lamb, D. (2018). Undertaking large-scale forest restoration to generate ecosystem services.</w:t>
+      </w:r>
+      <w:r>
+        <w:t xml:space="preserve"> </w:t>
+      </w:r>
+      <w:r>
+        <w:rPr>
+          <w:iCs/>
+          <w:i/>
+        </w:rPr>
+        <w:t xml:space="preserve">Restoration Ecology</w:t>
+      </w:r>
+      <w:r>
+        <w:t xml:space="preserve"> </w:t>
+      </w:r>
+      <w:r>
+        <w:t xml:space="preserve">26, 657–666.</w:t>
+      </w:r>
+    </w:p>
+    <w:bookmarkEnd w:id="123"/>
+    <w:bookmarkStart w:id="124" w:name="ref-Lewis96"/>
     <w:p>
       <w:pPr>
         <w:pStyle w:val="Bibliography"/>
@@ -1676,8 +4214,8 @@
         <w:t xml:space="preserve">ay habitat protection and restoration: Restoring the balance. Tampa Bay Estuary Program, St. Petersburg, Florida.</w:t>
       </w:r>
     </w:p>
-    <w:bookmarkEnd w:id="62"/>
-    <w:bookmarkStart w:id="64" w:name="ref-Menendez18"/>
+    <w:bookmarkEnd w:id="124"/>
+    <w:bookmarkStart w:id="126" w:name="ref-Menendez18"/>
     <w:p>
       <w:pPr>
         <w:pStyle w:val="Bibliography"/>
@@ -1704,7 +4242,7 @@
       <w:r>
         <w:t xml:space="preserve"> </w:t>
       </w:r>
-      <w:hyperlink r:id="rId63">
+      <w:hyperlink r:id="rId125">
         <w:r>
           <w:rPr>
             <w:rStyle w:val="Hyperlink"/>
@@ -1716,8 +4254,133 @@
         <w:t xml:space="preserve">.</w:t>
       </w:r>
     </w:p>
-    <w:bookmarkEnd w:id="64"/>
-    <w:bookmarkStart w:id="66" w:name="ref-Nerem18"/>
+    <w:bookmarkEnd w:id="126"/>
+    <w:bookmarkStart w:id="127" w:name="ref-Meyers90"/>
+    <w:p>
+      <w:pPr>
+        <w:pStyle w:val="Bibliography"/>
+      </w:pPr>
+      <w:r>
+        <w:t xml:space="preserve">Meyers, R. L., and Ewel, J. J. (1990).</w:t>
+      </w:r>
+      <w:r>
+        <w:t xml:space="preserve"> </w:t>
+      </w:r>
+      <w:r>
+        <w:rPr>
+          <w:iCs/>
+          <w:i/>
+        </w:rPr>
+        <w:t xml:space="preserve">Ecosystems of florida</w:t>
+      </w:r>
+      <w:r>
+        <w:t xml:space="preserve">. Orlando, Florida: University of Central Florida Press.</w:t>
+      </w:r>
+    </w:p>
+    <w:bookmarkEnd w:id="127"/>
+    <w:bookmarkStart w:id="128" w:name="ref-Moore68"/>
+    <w:p>
+      <w:pPr>
+        <w:pStyle w:val="Bibliography"/>
+      </w:pPr>
+      <w:r>
+        <w:t xml:space="preserve">Moore, H. B., Davies, L. T., Fraser, T. H., Gore, R. H., and López, N. R. (1968). Some biomass figures from a tidal flat in</w:t>
+      </w:r>
+      <w:r>
+        <w:t xml:space="preserve"> </w:t>
+      </w:r>
+      <w:r>
+        <w:t xml:space="preserve">B</w:t>
+      </w:r>
+      <w:r>
+        <w:t xml:space="preserve">iscayne</w:t>
+      </w:r>
+      <w:r>
+        <w:t xml:space="preserve"> </w:t>
+      </w:r>
+      <w:r>
+        <w:t xml:space="preserve">B</w:t>
+      </w:r>
+      <w:r>
+        <w:t xml:space="preserve">ay,</w:t>
+      </w:r>
+      <w:r>
+        <w:t xml:space="preserve"> </w:t>
+      </w:r>
+      <w:r>
+        <w:t xml:space="preserve">F</w:t>
+      </w:r>
+      <w:r>
+        <w:t xml:space="preserve">lorida.</w:t>
+      </w:r>
+      <w:r>
+        <w:t xml:space="preserve"> </w:t>
+      </w:r>
+      <w:r>
+        <w:rPr>
+          <w:iCs/>
+          <w:i/>
+        </w:rPr>
+        <w:t xml:space="preserve">Bulletin of Marine Science</w:t>
+      </w:r>
+      <w:r>
+        <w:t xml:space="preserve"> </w:t>
+      </w:r>
+      <w:r>
+        <w:t xml:space="preserve">18, 261–279.</w:t>
+      </w:r>
+    </w:p>
+    <w:bookmarkEnd w:id="128"/>
+    <w:bookmarkStart w:id="130" w:name="ref-Munson07"/>
+    <w:p>
+      <w:pPr>
+        <w:pStyle w:val="Bibliography"/>
+      </w:pPr>
+      <w:r>
+        <w:t xml:space="preserve">Munson, A. B., Delfino, J. J., and Leeper, D. A. (2007). Determining minimum flows and levels: The</w:t>
+      </w:r>
+      <w:r>
+        <w:t xml:space="preserve"> </w:t>
+      </w:r>
+      <w:r>
+        <w:t xml:space="preserve">F</w:t>
+      </w:r>
+      <w:r>
+        <w:t xml:space="preserve">lorida experience.</w:t>
+      </w:r>
+      <w:r>
+        <w:t xml:space="preserve"> </w:t>
+      </w:r>
+      <w:r>
+        <w:rPr>
+          <w:iCs/>
+          <w:i/>
+        </w:rPr>
+        <w:t xml:space="preserve">Journal of the American Water Resources Association</w:t>
+      </w:r>
+      <w:r>
+        <w:t xml:space="preserve"> </w:t>
+      </w:r>
+      <w:r>
+        <w:t xml:space="preserve">41, 1–10. Available at:</w:t>
+      </w:r>
+      <w:r>
+        <w:t xml:space="preserve"> </w:t>
+      </w:r>
+      <w:hyperlink r:id="rId129">
+        <w:r>
+          <w:rPr>
+            <w:rStyle w:val="Hyperlink"/>
+          </w:rPr>
+          <w:t xml:space="preserve">https://doi.org/10.1111/j.1752-1688.2005.tb03712.x</w:t>
+        </w:r>
+      </w:hyperlink>
+      <w:r>
+        <w:t xml:space="preserve">.</w:t>
+      </w:r>
+    </w:p>
+    <w:bookmarkEnd w:id="130"/>
+    <w:bookmarkStart w:id="132" w:name="ref-Nerem18"/>
     <w:p>
       <w:pPr>
         <w:pStyle w:val="Bibliography"/>
@@ -1744,7 +4407,7 @@
       <w:r>
         <w:t xml:space="preserve"> </w:t>
       </w:r>
-      <w:hyperlink r:id="rId65">
+      <w:hyperlink r:id="rId131">
         <w:r>
           <w:rPr>
             <w:rStyle w:val="Hyperlink"/>
@@ -1756,8 +4419,198 @@
         <w:t xml:space="preserve">.</w:t>
       </w:r>
     </w:p>
-    <w:bookmarkEnd w:id="66"/>
-    <w:bookmarkStart w:id="68" w:name="ref-Palmer09"/>
+    <w:bookmarkEnd w:id="132"/>
+    <w:bookmarkStart w:id="133" w:name="ref-OKeife06"/>
+    <w:p>
+      <w:pPr>
+        <w:pStyle w:val="Bibliography"/>
+      </w:pPr>
+      <w:r>
+        <w:t xml:space="preserve">O’Keife, K. W., Arnold, D., and Reed, D. (2006).</w:t>
+      </w:r>
+      <w:r>
+        <w:t xml:space="preserve"> </w:t>
+      </w:r>
+      <w:r>
+        <w:t xml:space="preserve">T</w:t>
+      </w:r>
+      <w:r>
+        <w:t xml:space="preserve">ampa</w:t>
+      </w:r>
+      <w:r>
+        <w:t xml:space="preserve"> </w:t>
+      </w:r>
+      <w:r>
+        <w:t xml:space="preserve">B</w:t>
+      </w:r>
+      <w:r>
+        <w:t xml:space="preserve">ay oyster bar mapping and assessment: Final report to</w:t>
+      </w:r>
+      <w:r>
+        <w:t xml:space="preserve"> </w:t>
+      </w:r>
+      <w:r>
+        <w:t xml:space="preserve">T</w:t>
+      </w:r>
+      <w:r>
+        <w:t xml:space="preserve">ampa</w:t>
+      </w:r>
+      <w:r>
+        <w:t xml:space="preserve"> </w:t>
+      </w:r>
+      <w:r>
+        <w:t xml:space="preserve">B</w:t>
+      </w:r>
+      <w:r>
+        <w:t xml:space="preserve">ay</w:t>
+      </w:r>
+      <w:r>
+        <w:t xml:space="preserve"> </w:t>
+      </w:r>
+      <w:r>
+        <w:t xml:space="preserve">E</w:t>
+      </w:r>
+      <w:r>
+        <w:t xml:space="preserve">stuary</w:t>
+      </w:r>
+      <w:r>
+        <w:t xml:space="preserve"> </w:t>
+      </w:r>
+      <w:r>
+        <w:t xml:space="preserve">P</w:t>
+      </w:r>
+      <w:r>
+        <w:t xml:space="preserve">rogram. Tampa Bay Estuary Program, St. Petersburg, Florida.</w:t>
+      </w:r>
+    </w:p>
+    <w:bookmarkEnd w:id="133"/>
+    <w:bookmarkStart w:id="134" w:name="ref-NOAA15"/>
+    <w:p>
+      <w:pPr>
+        <w:pStyle w:val="Bibliography"/>
+      </w:pPr>
+      <w:r>
+        <w:t xml:space="preserve">Oceanic, N., and Administration, A. (2015).</w:t>
+      </w:r>
+      <w:r>
+        <w:t xml:space="preserve"> </w:t>
+      </w:r>
+      <w:r>
+        <w:rPr>
+          <w:iCs/>
+          <w:i/>
+        </w:rPr>
+        <w:t xml:space="preserve">Guidance for considering the use of living shorelines, final guidance document prepared by the</w:t>
+      </w:r>
+      <w:r>
+        <w:rPr>
+          <w:iCs/>
+          <w:i/>
+        </w:rPr>
+        <w:t xml:space="preserve"> </w:t>
+      </w:r>
+      <w:r>
+        <w:rPr>
+          <w:iCs/>
+          <w:i/>
+        </w:rPr>
+        <w:t xml:space="preserve">NOAA</w:t>
+      </w:r>
+      <w:r>
+        <w:rPr>
+          <w:iCs/>
+          <w:i/>
+        </w:rPr>
+        <w:t xml:space="preserve"> </w:t>
+      </w:r>
+      <w:r>
+        <w:rPr>
+          <w:iCs/>
+          <w:i/>
+        </w:rPr>
+        <w:t xml:space="preserve">living shorelines workgroup</w:t>
+      </w:r>
+      <w:r>
+        <w:t xml:space="preserve">. Silver Spring, Maryland: National Oceanic; Atmospheric Administration.</w:t>
+      </w:r>
+    </w:p>
+    <w:bookmarkEnd w:id="134"/>
+    <w:bookmarkStart w:id="135" w:name="ref-Odum90"/>
+    <w:p>
+      <w:pPr>
+        <w:pStyle w:val="Bibliography"/>
+      </w:pPr>
+      <w:r>
+        <w:t xml:space="preserve">Odum, W. E., and McIvor, C. C. (1990).</w:t>
+      </w:r>
+      <w:r>
+        <w:t xml:space="preserve"> </w:t>
+      </w:r>
+      <w:r>
+        <w:t xml:space="preserve">“Mangroves,”</w:t>
+      </w:r>
+      <w:r>
+        <w:t xml:space="preserve"> </w:t>
+      </w:r>
+      <w:r>
+        <w:t xml:space="preserve">in</w:t>
+      </w:r>
+      <w:r>
+        <w:t xml:space="preserve"> </w:t>
+      </w:r>
+      <w:r>
+        <w:rPr>
+          <w:iCs/>
+          <w:i/>
+        </w:rPr>
+        <w:t xml:space="preserve">Ecosystems of florida</w:t>
+      </w:r>
+      <w:r>
+        <w:t xml:space="preserve">, eds. R. L. Myers and J. J. Ewel (Orlando, Florida: University of Central Florida Press), 517–548.</w:t>
+      </w:r>
+    </w:p>
+    <w:bookmarkEnd w:id="135"/>
+    <w:bookmarkStart w:id="137" w:name="ref-Osland12"/>
+    <w:p>
+      <w:pPr>
+        <w:pStyle w:val="Bibliography"/>
+      </w:pPr>
+      <w:r>
+        <w:t xml:space="preserve">Osland, M. J., Spivak, A. C., Nestlerode, J. A., Lessmann, J. M., Almario, A. E., Heitmuller, P. T., et al. (2012). Ecosystem development after mangrove wetland creation: Plant-soil change across a 20-year chronosequence.</w:t>
+      </w:r>
+      <w:r>
+        <w:t xml:space="preserve"> </w:t>
+      </w:r>
+      <w:r>
+        <w:rPr>
+          <w:iCs/>
+          <w:i/>
+        </w:rPr>
+        <w:t xml:space="preserve">Ecosystems</w:t>
+      </w:r>
+      <w:r>
+        <w:t xml:space="preserve"> </w:t>
+      </w:r>
+      <w:r>
+        <w:t xml:space="preserve">15, 848–866. Available at:</w:t>
+      </w:r>
+      <w:r>
+        <w:t xml:space="preserve"> </w:t>
+      </w:r>
+      <w:hyperlink r:id="rId136">
+        <w:r>
+          <w:rPr>
+            <w:rStyle w:val="Hyperlink"/>
+          </w:rPr>
+          <w:t xml:space="preserve">https://doi.org/10.1007/s10021-012-9551-1</w:t>
+        </w:r>
+      </w:hyperlink>
+      <w:r>
+        <w:t xml:space="preserve">.</w:t>
+      </w:r>
+    </w:p>
+    <w:bookmarkEnd w:id="137"/>
+    <w:bookmarkStart w:id="139" w:name="ref-Palmer09"/>
     <w:p>
       <w:pPr>
         <w:pStyle w:val="Bibliography"/>
@@ -1784,7 +4637,7 @@
       <w:r>
         <w:t xml:space="preserve"> </w:t>
       </w:r>
-      <w:hyperlink r:id="rId67">
+      <w:hyperlink r:id="rId138">
         <w:r>
           <w:rPr>
             <w:rStyle w:val="Hyperlink"/>
@@ -1796,8 +4649,8 @@
         <w:t xml:space="preserve">.</w:t>
       </w:r>
     </w:p>
-    <w:bookmarkEnd w:id="68"/>
-    <w:bookmarkStart w:id="69" w:name="ref-Price17"/>
+    <w:bookmarkEnd w:id="139"/>
+    <w:bookmarkStart w:id="140" w:name="ref-Price17"/>
     <w:p>
       <w:pPr>
         <w:pStyle w:val="Bibliography"/>
@@ -1806,8 +4659,8 @@
         <w:t xml:space="preserve">Price, R., Loy, D., and Robison, D. (2017). Critical coastal habitat assessment: Baseline monitoring report. Tampa Bay Estuary Program, St. Petersburg, Florida.</w:t>
       </w:r>
     </w:p>
-    <w:bookmarkEnd w:id="69"/>
-    <w:bookmarkStart w:id="71" w:name="ref-Raabe12"/>
+    <w:bookmarkEnd w:id="140"/>
+    <w:bookmarkStart w:id="142" w:name="ref-Raabe12"/>
     <w:p>
       <w:pPr>
         <w:pStyle w:val="Bibliography"/>
@@ -1852,7 +4705,7 @@
       <w:r>
         <w:t xml:space="preserve"> </w:t>
       </w:r>
-      <w:hyperlink r:id="rId70">
+      <w:hyperlink r:id="rId141">
         <w:r>
           <w:rPr>
             <w:rStyle w:val="Hyperlink"/>
@@ -1864,8 +4717,153 @@
         <w:t xml:space="preserve">.</w:t>
       </w:r>
     </w:p>
-    <w:bookmarkEnd w:id="71"/>
-    <w:bookmarkStart w:id="72" w:name="ref-Robison10"/>
+    <w:bookmarkEnd w:id="142"/>
+    <w:bookmarkStart w:id="143" w:name="ref-Raulerson19"/>
+    <w:p>
+      <w:pPr>
+        <w:pStyle w:val="Bibliography"/>
+      </w:pPr>
+      <w:r>
+        <w:t xml:space="preserve">Raulerson, G., Hershorin, A., Karlen, D., MacDonald, T., and Tyler-Jedlund, A. (2019).</w:t>
+      </w:r>
+      <w:r>
+        <w:t xml:space="preserve"> </w:t>
+      </w:r>
+      <w:r>
+        <w:t xml:space="preserve">T</w:t>
+      </w:r>
+      <w:r>
+        <w:t xml:space="preserve">ampa</w:t>
+      </w:r>
+      <w:r>
+        <w:t xml:space="preserve"> </w:t>
+      </w:r>
+      <w:r>
+        <w:t xml:space="preserve">B</w:t>
+      </w:r>
+      <w:r>
+        <w:t xml:space="preserve">ay dredged hole assessment and management recommendations: 2019 synthesis report, final report prepared for the</w:t>
+      </w:r>
+      <w:r>
+        <w:t xml:space="preserve"> </w:t>
+      </w:r>
+      <w:r>
+        <w:t xml:space="preserve">T</w:t>
+      </w:r>
+      <w:r>
+        <w:t xml:space="preserve">ampa</w:t>
+      </w:r>
+      <w:r>
+        <w:t xml:space="preserve"> </w:t>
+      </w:r>
+      <w:r>
+        <w:t xml:space="preserve">B</w:t>
+      </w:r>
+      <w:r>
+        <w:t xml:space="preserve">ay</w:t>
+      </w:r>
+      <w:r>
+        <w:t xml:space="preserve"> </w:t>
+      </w:r>
+      <w:r>
+        <w:t xml:space="preserve">E</w:t>
+      </w:r>
+      <w:r>
+        <w:t xml:space="preserve">nvironmental</w:t>
+      </w:r>
+      <w:r>
+        <w:t xml:space="preserve"> </w:t>
+      </w:r>
+      <w:r>
+        <w:t xml:space="preserve">R</w:t>
+      </w:r>
+      <w:r>
+        <w:t xml:space="preserve">estoration</w:t>
+      </w:r>
+      <w:r>
+        <w:t xml:space="preserve"> </w:t>
+      </w:r>
+      <w:r>
+        <w:t xml:space="preserve">F</w:t>
+      </w:r>
+      <w:r>
+        <w:t xml:space="preserve">und. Tampa Bay Estuary Program, St. Petersburg, Florida.</w:t>
+      </w:r>
+    </w:p>
+    <w:bookmarkEnd w:id="143"/>
+    <w:bookmarkStart w:id="144" w:name="ref-Rayer20"/>
+    <w:p>
+      <w:pPr>
+        <w:pStyle w:val="Bibliography"/>
+      </w:pPr>
+      <w:r>
+        <w:t xml:space="preserve">Rayer, S., and Wang, Y. (2020). Projections of</w:t>
+      </w:r>
+      <w:r>
+        <w:t xml:space="preserve"> </w:t>
+      </w:r>
+      <w:r>
+        <w:t xml:space="preserve">F</w:t>
+      </w:r>
+      <w:r>
+        <w:t xml:space="preserve">lorida population by county, 2020-2045, with estimates for 2019.</w:t>
+      </w:r>
+      <w:r>
+        <w:t xml:space="preserve"> </w:t>
+      </w:r>
+      <w:r>
+        <w:rPr>
+          <w:iCs/>
+          <w:i/>
+        </w:rPr>
+        <w:t xml:space="preserve">Florida Population Studies</w:t>
+      </w:r>
+      <w:r>
+        <w:t xml:space="preserve"> </w:t>
+      </w:r>
+      <w:r>
+        <w:t xml:space="preserve">53, 186.</w:t>
+      </w:r>
+    </w:p>
+    <w:bookmarkEnd w:id="144"/>
+    <w:bookmarkStart w:id="145" w:name="ref-Ries14"/>
+    <w:p>
+      <w:pPr>
+        <w:pStyle w:val="Bibliography"/>
+      </w:pPr>
+      <w:r>
+        <w:t xml:space="preserve">Ries, T., and Scheda, S. (2014). Master plan for the protection and restoration of freshwater wetlands in the</w:t>
+      </w:r>
+      <w:r>
+        <w:t xml:space="preserve"> </w:t>
+      </w:r>
+      <w:r>
+        <w:t xml:space="preserve">T</w:t>
+      </w:r>
+      <w:r>
+        <w:t xml:space="preserve">ampa</w:t>
+      </w:r>
+      <w:r>
+        <w:t xml:space="preserve"> </w:t>
+      </w:r>
+      <w:r>
+        <w:t xml:space="preserve">B</w:t>
+      </w:r>
+      <w:r>
+        <w:t xml:space="preserve">ay watershed,</w:t>
+      </w:r>
+      <w:r>
+        <w:t xml:space="preserve"> </w:t>
+      </w:r>
+      <w:r>
+        <w:t xml:space="preserve">F</w:t>
+      </w:r>
+      <w:r>
+        <w:t xml:space="preserve">lorida. Tampa Bay Estuary Program, St. Petersburg, Florida.</w:t>
+      </w:r>
+    </w:p>
+    <w:bookmarkEnd w:id="145"/>
+    <w:bookmarkStart w:id="146" w:name="ref-Robison10"/>
     <w:p>
       <w:pPr>
         <w:pStyle w:val="Bibliography"/>
@@ -1946,8 +4944,8 @@
         <w:t xml:space="preserve">pdate. Tampa Bay Estuary Program, Saint Petersburg, Florida.</w:t>
       </w:r>
     </w:p>
-    <w:bookmarkEnd w:id="72"/>
-    <w:bookmarkStart w:id="74" w:name="ref-Robison20"/>
+    <w:bookmarkEnd w:id="146"/>
+    <w:bookmarkStart w:id="148" w:name="ref-Robison20"/>
     <w:p>
       <w:pPr>
         <w:pStyle w:val="Bibliography"/>
@@ -1958,7 +4956,7 @@
       <w:r>
         <w:t xml:space="preserve"> </w:t>
       </w:r>
-      <w:hyperlink r:id="rId73">
+      <w:hyperlink r:id="rId147">
         <w:r>
           <w:rPr>
             <w:rStyle w:val="Hyperlink"/>
@@ -1970,8 +4968,8 @@
         <w:t xml:space="preserve">.</w:t>
       </w:r>
     </w:p>
-    <w:bookmarkEnd w:id="74"/>
-    <w:bookmarkStart w:id="76" w:name="ref-Russell15"/>
+    <w:bookmarkEnd w:id="148"/>
+    <w:bookmarkStart w:id="150" w:name="ref-Russell15"/>
     <w:p>
       <w:pPr>
         <w:pStyle w:val="Bibliography"/>
@@ -2025,7 +5023,7 @@
       <w:r>
         <w:t xml:space="preserve"> </w:t>
       </w:r>
-      <w:hyperlink r:id="rId75">
+      <w:hyperlink r:id="rId149">
         <w:r>
           <w:rPr>
             <w:rStyle w:val="Hyperlink"/>
@@ -2037,8 +5035,8 @@
         <w:t xml:space="preserve">.</w:t>
       </w:r>
     </w:p>
-    <w:bookmarkEnd w:id="76"/>
-    <w:bookmarkStart w:id="78" w:name="ref-Scavia02"/>
+    <w:bookmarkEnd w:id="150"/>
+    <w:bookmarkStart w:id="152" w:name="ref-Scavia02"/>
     <w:p>
       <w:pPr>
         <w:pStyle w:val="Bibliography"/>
@@ -2077,7 +5075,7 @@
       <w:r>
         <w:t xml:space="preserve"> </w:t>
       </w:r>
-      <w:hyperlink r:id="rId77">
+      <w:hyperlink r:id="rId151">
         <w:r>
           <w:rPr>
             <w:rStyle w:val="Hyperlink"/>
@@ -2089,8 +5087,36 @@
         <w:t xml:space="preserve">.</w:t>
       </w:r>
     </w:p>
-    <w:bookmarkEnd w:id="78"/>
-    <w:bookmarkStart w:id="79" w:name="ref-Sheehan16"/>
+    <w:bookmarkEnd w:id="152"/>
+    <w:bookmarkStart w:id="153" w:name="ref-CSA19"/>
+    <w:p>
+      <w:pPr>
+        <w:pStyle w:val="Bibliography"/>
+      </w:pPr>
+      <w:r>
+        <w:t xml:space="preserve">Sciences, C. Ocean (2019).</w:t>
+      </w:r>
+      <w:r>
+        <w:t xml:space="preserve"> </w:t>
+      </w:r>
+      <w:r>
+        <w:t xml:space="preserve">T</w:t>
+      </w:r>
+      <w:r>
+        <w:t xml:space="preserve">ampa</w:t>
+      </w:r>
+      <w:r>
+        <w:t xml:space="preserve"> </w:t>
+      </w:r>
+      <w:r>
+        <w:t xml:space="preserve">B</w:t>
+      </w:r>
+      <w:r>
+        <w:t xml:space="preserve">ay hard bottom mapping project. Tampa Bay Estuary Program, St. Petersburg, Florida.</w:t>
+      </w:r>
+    </w:p>
+    <w:bookmarkEnd w:id="153"/>
+    <w:bookmarkStart w:id="154" w:name="ref-Sheehan16"/>
     <w:p>
       <w:pPr>
         <w:pStyle w:val="Bibliography"/>
@@ -2198,8 +5224,171 @@
         <w:t xml:space="preserve">stuaries. Tampa Bay Estuary Program, St. Petersburg, Florida.</w:t>
       </w:r>
     </w:p>
-    <w:bookmarkEnd w:id="79"/>
-    <w:bookmarkStart w:id="80" w:name="ref-Sim14"/>
+    <w:bookmarkEnd w:id="154"/>
+    <w:bookmarkStart w:id="155" w:name="ref-Sherwood08"/>
+    <w:p>
+      <w:pPr>
+        <w:pStyle w:val="Bibliography"/>
+      </w:pPr>
+      <w:r>
+        <w:t xml:space="preserve">Sherwood, E. (2008). Tampa bay tidal tributary habitat initiative: Integrated summary document,</w:t>
+      </w:r>
+      <w:r>
+        <w:t xml:space="preserve"> </w:t>
+      </w:r>
+      <w:r>
+        <w:t xml:space="preserve">T</w:t>
+      </w:r>
+      <w:r>
+        <w:t xml:space="preserve">ampa</w:t>
+      </w:r>
+      <w:r>
+        <w:t xml:space="preserve"> </w:t>
+      </w:r>
+      <w:r>
+        <w:t xml:space="preserve">B</w:t>
+      </w:r>
+      <w:r>
+        <w:t xml:space="preserve">ay</w:t>
+      </w:r>
+      <w:r>
+        <w:t xml:space="preserve"> </w:t>
+      </w:r>
+      <w:r>
+        <w:t xml:space="preserve">E</w:t>
+      </w:r>
+      <w:r>
+        <w:t xml:space="preserve">stuary</w:t>
+      </w:r>
+      <w:r>
+        <w:t xml:space="preserve"> </w:t>
+      </w:r>
+      <w:r>
+        <w:t xml:space="preserve">P</w:t>
+      </w:r>
+      <w:r>
+        <w:t xml:space="preserve">rogram tidal tributaries project team. Tampa Bay Estuary Program, St. Petersburg, Florida.</w:t>
+      </w:r>
+    </w:p>
+    <w:bookmarkEnd w:id="155"/>
+    <w:bookmarkStart w:id="157" w:name="ref-Sherwood14"/>
+    <w:p>
+      <w:pPr>
+        <w:pStyle w:val="Bibliography"/>
+      </w:pPr>
+      <w:r>
+        <w:t xml:space="preserve">Sherwood, E. T., and Greening, H. S. (2014). Potential impacts and management implications of climate change on</w:t>
+      </w:r>
+      <w:r>
+        <w:t xml:space="preserve"> </w:t>
+      </w:r>
+      <w:r>
+        <w:t xml:space="preserve">T</w:t>
+      </w:r>
+      <w:r>
+        <w:t xml:space="preserve">ampa</w:t>
+      </w:r>
+      <w:r>
+        <w:t xml:space="preserve"> </w:t>
+      </w:r>
+      <w:r>
+        <w:t xml:space="preserve">B</w:t>
+      </w:r>
+      <w:r>
+        <w:t xml:space="preserve">ay estuary critical coastal habitats.</w:t>
+      </w:r>
+      <w:r>
+        <w:t xml:space="preserve"> </w:t>
+      </w:r>
+      <w:r>
+        <w:rPr>
+          <w:iCs/>
+          <w:i/>
+        </w:rPr>
+        <w:t xml:space="preserve">Environmental Management</w:t>
+      </w:r>
+      <w:r>
+        <w:t xml:space="preserve"> </w:t>
+      </w:r>
+      <w:r>
+        <w:t xml:space="preserve">53, 401–415. Available at:</w:t>
+      </w:r>
+      <w:r>
+        <w:t xml:space="preserve"> </w:t>
+      </w:r>
+      <w:hyperlink r:id="rId156">
+        <w:r>
+          <w:rPr>
+            <w:rStyle w:val="Hyperlink"/>
+          </w:rPr>
+          <w:t xml:space="preserve">https://doi.org/10.1007/s00267-013-0179-5</w:t>
+        </w:r>
+      </w:hyperlink>
+      <w:r>
+        <w:t xml:space="preserve">.</w:t>
+      </w:r>
+    </w:p>
+    <w:bookmarkEnd w:id="157"/>
+    <w:bookmarkStart w:id="158" w:name="ref-Sherwood17"/>
+    <w:p>
+      <w:pPr>
+        <w:pStyle w:val="Bibliography"/>
+      </w:pPr>
+      <w:r>
+        <w:t xml:space="preserve">Sherwood, E., Greening, H., Johansson, J. O. R., Kaufman, K., and Raulerson, G. (2017).</w:t>
+      </w:r>
+      <w:r>
+        <w:t xml:space="preserve"> </w:t>
+      </w:r>
+      <w:r>
+        <w:t xml:space="preserve">T</w:t>
+      </w:r>
+      <w:r>
+        <w:t xml:space="preserve">ampa</w:t>
+      </w:r>
+      <w:r>
+        <w:t xml:space="preserve"> </w:t>
+      </w:r>
+      <w:r>
+        <w:t xml:space="preserve">B</w:t>
+      </w:r>
+      <w:r>
+        <w:t xml:space="preserve">ay (</w:t>
+      </w:r>
+      <w:r>
+        <w:t xml:space="preserve">F</w:t>
+      </w:r>
+      <w:r>
+        <w:t xml:space="preserve">lorida,</w:t>
+      </w:r>
+      <w:r>
+        <w:t xml:space="preserve"> </w:t>
+      </w:r>
+      <w:r>
+        <w:t xml:space="preserve">USA</w:t>
+      </w:r>
+      <w:r>
+        <w:t xml:space="preserve">): Documenting seagrass recovery since the 1980’s and reviewing the benefits.</w:t>
+      </w:r>
+      <w:r>
+        <w:t xml:space="preserve"> </w:t>
+      </w:r>
+      <w:r>
+        <w:rPr>
+          <w:iCs/>
+          <w:i/>
+        </w:rPr>
+        <w:t xml:space="preserve">Southeastern Geographer</w:t>
+      </w:r>
+      <w:r>
+        <w:t xml:space="preserve"> </w:t>
+      </w:r>
+      <w:r>
+        <w:t xml:space="preserve">57, 294–319.</w:t>
+      </w:r>
+    </w:p>
+    <w:bookmarkEnd w:id="158"/>
+    <w:bookmarkStart w:id="159" w:name="ref-Sim14"/>
     <w:p>
       <w:pPr>
         <w:pStyle w:val="Bibliography"/>
@@ -2224,8 +5413,66 @@
         <w:t xml:space="preserve">1, 1–5.</w:t>
       </w:r>
     </w:p>
-    <w:bookmarkEnd w:id="80"/>
-    <w:bookmarkStart w:id="81" w:name="ref-Spalding07"/>
+    <w:bookmarkEnd w:id="159"/>
+    <w:bookmarkStart w:id="161" w:name="ref-Smith18"/>
+    <w:p>
+      <w:pPr>
+        <w:pStyle w:val="Bibliography"/>
+      </w:pPr>
+      <w:r>
+        <w:t xml:space="preserve">Smith, C. S., Puckett, B., Gittman, R. K., and Peterson, C. H. (2018). Living shorelines enhanced the resilience of saltmarshes to</w:t>
+      </w:r>
+      <w:r>
+        <w:t xml:space="preserve"> </w:t>
+      </w:r>
+      <w:r>
+        <w:t xml:space="preserve">H</w:t>
+      </w:r>
+      <w:r>
+        <w:t xml:space="preserve">urricane</w:t>
+      </w:r>
+      <w:r>
+        <w:t xml:space="preserve"> </w:t>
+      </w:r>
+      <w:r>
+        <w:t xml:space="preserve">M</w:t>
+      </w:r>
+      <w:r>
+        <w:t xml:space="preserve">atthew (2016).</w:t>
+      </w:r>
+      <w:r>
+        <w:t xml:space="preserve"> </w:t>
+      </w:r>
+      <w:r>
+        <w:rPr>
+          <w:iCs/>
+          <w:i/>
+        </w:rPr>
+        <w:t xml:space="preserve">Ecological Applications</w:t>
+      </w:r>
+      <w:r>
+        <w:t xml:space="preserve"> </w:t>
+      </w:r>
+      <w:r>
+        <w:t xml:space="preserve">28, 871–877. Available at:</w:t>
+      </w:r>
+      <w:r>
+        <w:t xml:space="preserve"> </w:t>
+      </w:r>
+      <w:hyperlink r:id="rId160">
+        <w:r>
+          <w:rPr>
+            <w:rStyle w:val="Hyperlink"/>
+          </w:rPr>
+          <w:t xml:space="preserve">https://doi.org/10.1002/eap.1722</w:t>
+        </w:r>
+      </w:hyperlink>
+      <w:r>
+        <w:t xml:space="preserve">.</w:t>
+      </w:r>
+    </w:p>
+    <w:bookmarkEnd w:id="161"/>
+    <w:bookmarkStart w:id="162" w:name="ref-Spalding07"/>
     <w:p>
       <w:pPr>
         <w:pStyle w:val="Bibliography"/>
@@ -2250,8 +5497,8 @@
         <w:t xml:space="preserve">30, 214–225.</w:t>
       </w:r>
     </w:p>
-    <w:bookmarkEnd w:id="81"/>
-    <w:bookmarkStart w:id="82" w:name="ref-Sprandel00"/>
+    <w:bookmarkEnd w:id="162"/>
+    <w:bookmarkStart w:id="163" w:name="ref-Sprandel00"/>
     <w:p>
       <w:pPr>
         <w:pStyle w:val="Bibliography"/>
@@ -2276,8 +5523,48 @@
         <w:t xml:space="preserve">71, 708–720.</w:t>
       </w:r>
     </w:p>
-    <w:bookmarkEnd w:id="82"/>
-    <w:bookmarkStart w:id="83" w:name="ref-Stout84"/>
+    <w:bookmarkEnd w:id="163"/>
+    <w:bookmarkStart w:id="165" w:name="ref-Stockmann14"/>
+    <w:p>
+      <w:pPr>
+        <w:pStyle w:val="Bibliography"/>
+      </w:pPr>
+      <w:r>
+        <w:t xml:space="preserve">Stockmann, U., Minasny, B., and McBratney, A. B. (2014). How fast does soil grow?</w:t>
+      </w:r>
+      <w:r>
+        <w:t xml:space="preserve"> </w:t>
+      </w:r>
+      <w:r>
+        <w:rPr>
+          <w:iCs/>
+          <w:i/>
+        </w:rPr>
+        <w:t xml:space="preserve">Geoderma</w:t>
+      </w:r>
+      <w:r>
+        <w:t xml:space="preserve"> </w:t>
+      </w:r>
+      <w:r>
+        <w:t xml:space="preserve">216, 48–61. Available at:</w:t>
+      </w:r>
+      <w:r>
+        <w:t xml:space="preserve"> </w:t>
+      </w:r>
+      <w:hyperlink r:id="rId164">
+        <w:r>
+          <w:rPr>
+            <w:rStyle w:val="Hyperlink"/>
+          </w:rPr>
+          <w:t xml:space="preserve">https://doi.org/10.1016/j.geoderma.2013.10.007</w:t>
+        </w:r>
+      </w:hyperlink>
+      <w:r>
+        <w:t xml:space="preserve">.</w:t>
+      </w:r>
+    </w:p>
+    <w:bookmarkEnd w:id="165"/>
+    <w:bookmarkStart w:id="166" w:name="ref-Stout84"/>
     <w:p>
       <w:pPr>
         <w:pStyle w:val="Bibliography"/>
@@ -2304,8 +5591,8 @@
         <w:t xml:space="preserve">exico: A community profile. National Coastal Ecosystems Team, Division of Biological Services, Research; Development, Fish; Wildlife Service, U.S. Department of the Interior.</w:t>
       </w:r>
     </w:p>
-    <w:bookmarkEnd w:id="83"/>
-    <w:bookmarkStart w:id="85" w:name="ref-Theobald97"/>
+    <w:bookmarkEnd w:id="166"/>
+    <w:bookmarkStart w:id="168" w:name="ref-Theobald97"/>
     <w:p>
       <w:pPr>
         <w:pStyle w:val="Bibliography"/>
@@ -2332,7 +5619,7 @@
       <w:r>
         <w:t xml:space="preserve"> </w:t>
       </w:r>
-      <w:hyperlink r:id="rId84">
+      <w:hyperlink r:id="rId167">
         <w:r>
           <w:rPr>
             <w:rStyle w:val="Hyperlink"/>
@@ -2344,8 +5631,8 @@
         <w:t xml:space="preserve">.</w:t>
       </w:r>
     </w:p>
-    <w:bookmarkEnd w:id="85"/>
-    <w:bookmarkStart w:id="87" w:name="ref-Titus09"/>
+    <w:bookmarkEnd w:id="168"/>
+    <w:bookmarkStart w:id="170" w:name="ref-Titus09"/>
     <w:p>
       <w:pPr>
         <w:pStyle w:val="Bibliography"/>
@@ -2384,7 +5671,7 @@
       <w:r>
         <w:t xml:space="preserve"> </w:t>
       </w:r>
-      <w:hyperlink r:id="rId86">
+      <w:hyperlink r:id="rId169">
         <w:r>
           <w:rPr>
             <w:rStyle w:val="Hyperlink"/>
@@ -2396,8 +5683,120 @@
         <w:t xml:space="preserve">.</w:t>
       </w:r>
     </w:p>
-    <w:bookmarkEnd w:id="87"/>
-    <w:bookmarkStart w:id="89" w:name="ref-Vogelmann12"/>
+    <w:bookmarkEnd w:id="170"/>
+    <w:bookmarkStart w:id="172" w:name="ref-Tomasko20"/>
+    <w:p>
+      <w:pPr>
+        <w:pStyle w:val="Bibliography"/>
+      </w:pPr>
+      <w:r>
+        <w:t xml:space="preserve">Tomasko, D., Alderson, M., Burnes, R., Hecker, J., Iadevaia, N., Leverone, J., et al. (2020). The effects of</w:t>
+      </w:r>
+      <w:r>
+        <w:t xml:space="preserve"> </w:t>
+      </w:r>
+      <w:r>
+        <w:t xml:space="preserve">H</w:t>
+      </w:r>
+      <w:r>
+        <w:t xml:space="preserve">urricane</w:t>
+      </w:r>
+      <w:r>
+        <w:t xml:space="preserve"> </w:t>
+      </w:r>
+      <w:r>
+        <w:t xml:space="preserve">I</w:t>
+      </w:r>
+      <w:r>
+        <w:t xml:space="preserve">rma on seagrass meadows in previously eutrophic estuaries in</w:t>
+      </w:r>
+      <w:r>
+        <w:t xml:space="preserve"> </w:t>
+      </w:r>
+      <w:r>
+        <w:t xml:space="preserve">S</w:t>
+      </w:r>
+      <w:r>
+        <w:t xml:space="preserve">outhwest</w:t>
+      </w:r>
+      <w:r>
+        <w:t xml:space="preserve"> </w:t>
+      </w:r>
+      <w:r>
+        <w:t xml:space="preserve">F</w:t>
+      </w:r>
+      <w:r>
+        <w:t xml:space="preserve">lorida (</w:t>
+      </w:r>
+      <w:r>
+        <w:t xml:space="preserve">USA</w:t>
+      </w:r>
+      <w:r>
+        <w:t xml:space="preserve">).</w:t>
+      </w:r>
+      <w:r>
+        <w:t xml:space="preserve"> </w:t>
+      </w:r>
+      <w:r>
+        <w:rPr>
+          <w:iCs/>
+          <w:i/>
+        </w:rPr>
+        <w:t xml:space="preserve">Marine Pollution Bulletin</w:t>
+      </w:r>
+      <w:r>
+        <w:t xml:space="preserve"> </w:t>
+      </w:r>
+      <w:r>
+        <w:t xml:space="preserve">156, 111247. Available at:</w:t>
+      </w:r>
+      <w:r>
+        <w:t xml:space="preserve"> </w:t>
+      </w:r>
+      <w:hyperlink r:id="rId171">
+        <w:r>
+          <w:rPr>
+            <w:rStyle w:val="Hyperlink"/>
+          </w:rPr>
+          <w:t xml:space="preserve">https://doi.org/10.1016/j.marpolbul.2020.111247</w:t>
+        </w:r>
+      </w:hyperlink>
+      <w:r>
+        <w:t xml:space="preserve">.</w:t>
+      </w:r>
+    </w:p>
+    <w:bookmarkEnd w:id="172"/>
+    <w:bookmarkStart w:id="173" w:name="ref-FDOT99"/>
+    <w:p>
+      <w:pPr>
+        <w:pStyle w:val="Bibliography"/>
+      </w:pPr>
+      <w:r>
+        <w:t xml:space="preserve">Transportation, F. D. of (1999).</w:t>
+      </w:r>
+      <w:r>
+        <w:t xml:space="preserve"> </w:t>
+      </w:r>
+      <w:r>
+        <w:rPr>
+          <w:iCs/>
+          <w:i/>
+        </w:rPr>
+        <w:t xml:space="preserve">F</w:t>
+      </w:r>
+      <w:r>
+        <w:rPr>
+          <w:iCs/>
+          <w:i/>
+        </w:rPr>
+        <w:t xml:space="preserve">lorida land use, cover and forms classification system</w:t>
+      </w:r>
+      <w:r>
+        <w:t xml:space="preserve">. Third. Tallahassee, Florida: FDOT Surveying; Mapping Office Geographic Mapping Section.</w:t>
+      </w:r>
+    </w:p>
+    <w:bookmarkEnd w:id="173"/>
+    <w:bookmarkStart w:id="175" w:name="ref-Vogelmann12"/>
     <w:p>
       <w:pPr>
         <w:pStyle w:val="Bibliography"/>
@@ -2433,7 +5832,7 @@
       <w:r>
         <w:t xml:space="preserve"> </w:t>
       </w:r>
-      <w:hyperlink r:id="rId88">
+      <w:hyperlink r:id="rId174">
         <w:r>
           <w:rPr>
             <w:rStyle w:val="Hyperlink"/>
@@ -2445,8 +5844,57 @@
         <w:t xml:space="preserve">.</w:t>
       </w:r>
     </w:p>
-    <w:bookmarkEnd w:id="89"/>
-    <w:bookmarkStart w:id="91" w:name="ref-Whitehead09"/>
+    <w:bookmarkEnd w:id="175"/>
+    <w:bookmarkStart w:id="177" w:name="ref-Wessel22"/>
+    <w:p>
+      <w:pPr>
+        <w:pStyle w:val="Bibliography"/>
+      </w:pPr>
+      <w:r>
+        <w:t xml:space="preserve">Wessel, M. R., Leverone, J. R., Beck, M. W., Sherwood, E. T., Hecker, J., West, S., et al. (2022). Developing a water quality assessment framework for southwest</w:t>
+      </w:r>
+      <w:r>
+        <w:t xml:space="preserve"> </w:t>
+      </w:r>
+      <w:r>
+        <w:t xml:space="preserve">F</w:t>
+      </w:r>
+      <w:r>
+        <w:t xml:space="preserve">lorida tidal creeks.</w:t>
+      </w:r>
+      <w:r>
+        <w:t xml:space="preserve"> </w:t>
+      </w:r>
+      <w:r>
+        <w:rPr>
+          <w:iCs/>
+          <w:i/>
+        </w:rPr>
+        <w:t xml:space="preserve">Estuaries and Coasts</w:t>
+      </w:r>
+      <w:r>
+        <w:t xml:space="preserve"> </w:t>
+      </w:r>
+      <w:r>
+        <w:t xml:space="preserve">45, 17–37. Available at:</w:t>
+      </w:r>
+      <w:r>
+        <w:t xml:space="preserve"> </w:t>
+      </w:r>
+      <w:hyperlink r:id="rId176">
+        <w:r>
+          <w:rPr>
+            <w:rStyle w:val="Hyperlink"/>
+          </w:rPr>
+          <w:t xml:space="preserve">https://doi.org/10.1007/s12237-021-00974-7</w:t>
+        </w:r>
+      </w:hyperlink>
+      <w:r>
+        <w:t xml:space="preserve">.</w:t>
+      </w:r>
+    </w:p>
+    <w:bookmarkEnd w:id="177"/>
+    <w:bookmarkStart w:id="179" w:name="ref-Whitehead09"/>
     <w:p>
       <w:pPr>
         <w:pStyle w:val="Bibliography"/>
@@ -2473,7 +5921,7 @@
       <w:r>
         <w:t xml:space="preserve"> </w:t>
       </w:r>
-      <w:hyperlink r:id="rId90">
+      <w:hyperlink r:id="rId178">
         <w:r>
           <w:rPr>
             <w:rStyle w:val="Hyperlink"/>
@@ -2485,8 +5933,8 @@
         <w:t xml:space="preserve">.</w:t>
       </w:r>
     </w:p>
-    <w:bookmarkEnd w:id="91"/>
-    <w:bookmarkStart w:id="93" w:name="ref-Yoskowitz15"/>
+    <w:bookmarkEnd w:id="179"/>
+    <w:bookmarkStart w:id="181" w:name="ref-Yoskowitz15"/>
     <w:p>
       <w:pPr>
         <w:pStyle w:val="Bibliography"/>
@@ -2513,7 +5961,7 @@
       <w:r>
         <w:t xml:space="preserve"> </w:t>
       </w:r>
-      <w:hyperlink r:id="rId92">
+      <w:hyperlink r:id="rId180">
         <w:r>
           <w:rPr>
             <w:rStyle w:val="Hyperlink"/>
@@ -2525,9 +5973,9 @@
         <w:t xml:space="preserve">.</w:t>
       </w:r>
     </w:p>
-    <w:bookmarkEnd w:id="93"/>
-    <w:bookmarkEnd w:id="94"/>
-    <w:bookmarkEnd w:id="95"/>
+    <w:bookmarkEnd w:id="181"/>
+    <w:bookmarkEnd w:id="182"/>
+    <w:bookmarkEnd w:id="183"/>
     <w:sectPr>
       <w:footerReference r:id="rId9" w:type="default"/>
       <w:pgSz w:h="15840" w:w="12240"/>

</xml_diff>

<commit_message>
copying data and R funcs from hmpu-workflow, scoping out tables/figs
</commit_message>
<xml_diff>
--- a/manu-draft.docx
+++ b/manu-draft.docx
@@ -2158,17 +2158,109 @@
     </w:p>
     <w:bookmarkEnd w:id="46"/>
     <w:bookmarkEnd w:id="47"/>
-    <w:bookmarkStart w:id="183" w:name="references"/>
+    <w:bookmarkStart w:id="48" w:name="figure-captions"/>
     <w:p>
       <w:pPr>
         <w:pStyle w:val="Heading2"/>
       </w:pPr>
       <w:r>
+        <w:t xml:space="preserve">Figure captions</w:t>
+      </w:r>
+    </w:p>
+    <w:p>
+      <w:pPr>
+        <w:pStyle w:val="FirstParagraph"/>
+      </w:pPr>
+      <w:r>
+        <w:t xml:space="preserve">Figure 1: Spatial analysis workflow for the opportunity assessment and reservation potential</w:t>
+      </w:r>
+    </w:p>
+    <w:p>
+      <w:pPr>
+        <w:pStyle w:val="BodyText"/>
+      </w:pPr>
+      <w:r>
+        <w:t xml:space="preserve">Figure 2: Land use change as Sankey</w:t>
+      </w:r>
+    </w:p>
+    <w:p>
+      <w:pPr>
+        <w:pStyle w:val="BodyText"/>
+      </w:pPr>
+      <w:r>
+        <w:t xml:space="preserve">Figure 3: Subtidal habitat change as Sankey</w:t>
+      </w:r>
+    </w:p>
+    <w:p>
+      <w:pPr>
+        <w:pStyle w:val="BodyText"/>
+      </w:pPr>
+      <w:r>
+        <w:t xml:space="preserve">Figure 4: Map of opportunity assessment</w:t>
+      </w:r>
+    </w:p>
+    <w:p>
+      <w:pPr>
+        <w:pStyle w:val="BodyText"/>
+      </w:pPr>
+      <w:r>
+        <w:t xml:space="preserve">Figure 5: Map of restoration potential</w:t>
+      </w:r>
+    </w:p>
+    <w:bookmarkEnd w:id="48"/>
+    <w:bookmarkStart w:id="49" w:name="tables"/>
+    <w:p>
+      <w:pPr>
+        <w:pStyle w:val="Heading2"/>
+      </w:pPr>
+      <w:r>
+        <w:t xml:space="preserve">Tables</w:t>
+      </w:r>
+    </w:p>
+    <w:p>
+      <w:pPr>
+        <w:pStyle w:val="FirstParagraph"/>
+      </w:pPr>
+      <w:r>
+        <w:t xml:space="preserve">Table 1: Land use change table</w:t>
+      </w:r>
+    </w:p>
+    <w:p>
+      <w:pPr>
+        <w:pStyle w:val="BodyText"/>
+      </w:pPr>
+      <w:r>
+        <w:t xml:space="preserve">Table 2: Subtidal change table</w:t>
+      </w:r>
+    </w:p>
+    <w:p>
+      <w:pPr>
+        <w:pStyle w:val="BodyText"/>
+      </w:pPr>
+      <w:r>
+        <w:t xml:space="preserve">Table 3: Summary of the opportunity assessment analysis</w:t>
+      </w:r>
+    </w:p>
+    <w:p>
+      <w:pPr>
+        <w:pStyle w:val="BodyText"/>
+      </w:pPr>
+      <w:r>
+        <w:t xml:space="preserve">Table 4: Targets</w:t>
+      </w:r>
+    </w:p>
+    <w:bookmarkEnd w:id="49"/>
+    <w:bookmarkStart w:id="185" w:name="references"/>
+    <w:p>
+      <w:pPr>
+        <w:pStyle w:val="Heading2"/>
+      </w:pPr>
+      <w:r>
         <w:t xml:space="preserve">References</w:t>
       </w:r>
     </w:p>
-    <w:bookmarkStart w:id="182" w:name="refs"/>
-    <w:bookmarkStart w:id="49" w:name="ref-Arnell15"/>
+    <w:bookmarkStart w:id="184" w:name="refs"/>
+    <w:bookmarkStart w:id="51" w:name="ref-Arnell15"/>
     <w:p>
       <w:pPr>
         <w:pStyle w:val="Bibliography"/>
@@ -2204,7 +2296,7 @@
       <w:r>
         <w:t xml:space="preserve"> </w:t>
       </w:r>
-      <w:hyperlink r:id="rId48">
+      <w:hyperlink r:id="rId50">
         <w:r>
           <w:rPr>
             <w:rStyle w:val="Hyperlink"/>
@@ -2216,8 +2308,8 @@
         <w:t xml:space="preserve">.</w:t>
       </w:r>
     </w:p>
-    <w:bookmarkEnd w:id="49"/>
-    <w:bookmarkStart w:id="50" w:name="ref-Ash05"/>
+    <w:bookmarkEnd w:id="51"/>
+    <w:bookmarkStart w:id="52" w:name="ref-Ash05"/>
     <w:p>
       <w:pPr>
         <w:pStyle w:val="Bibliography"/>
@@ -2266,8 +2358,8 @@
         <w:t xml:space="preserve">, ed. S. F. Treat (St. Petersburg, Florida: Tampa Bay Estuary Program), 179–182.</w:t>
       </w:r>
     </w:p>
-    <w:bookmarkEnd w:id="50"/>
-    <w:bookmarkStart w:id="52" w:name="ref-AvilaGarcia20"/>
+    <w:bookmarkEnd w:id="52"/>
+    <w:bookmarkStart w:id="54" w:name="ref-AvilaGarcia20"/>
     <w:p>
       <w:pPr>
         <w:pStyle w:val="Bibliography"/>
@@ -2294,7 +2386,7 @@
       <w:r>
         <w:t xml:space="preserve"> </w:t>
       </w:r>
-      <w:hyperlink r:id="rId51">
+      <w:hyperlink r:id="rId53">
         <w:r>
           <w:rPr>
             <w:rStyle w:val="Hyperlink"/>
@@ -2306,8 +2398,8 @@
         <w:t xml:space="preserve">.</w:t>
       </w:r>
     </w:p>
-    <w:bookmarkEnd w:id="52"/>
-    <w:bookmarkStart w:id="54" w:name="ref-Benson18"/>
+    <w:bookmarkEnd w:id="54"/>
+    <w:bookmarkStart w:id="56" w:name="ref-Benson18"/>
     <w:p>
       <w:pPr>
         <w:pStyle w:val="Bibliography"/>
@@ -2334,7 +2426,7 @@
       <w:r>
         <w:t xml:space="preserve"> </w:t>
       </w:r>
-      <w:hyperlink r:id="rId53">
+      <w:hyperlink r:id="rId55">
         <w:r>
           <w:rPr>
             <w:rStyle w:val="Hyperlink"/>
@@ -2346,8 +2438,8 @@
         <w:t xml:space="preserve">.</w:t>
       </w:r>
     </w:p>
-    <w:bookmarkEnd w:id="54"/>
-    <w:bookmarkStart w:id="55" w:name="ref-Berntness85"/>
+    <w:bookmarkEnd w:id="56"/>
+    <w:bookmarkStart w:id="57" w:name="ref-Berntness85"/>
     <w:p>
       <w:pPr>
         <w:pStyle w:val="Bibliography"/>
@@ -2406,8 +2498,8 @@
         <w:t xml:space="preserve">66, 1042–1055.</w:t>
       </w:r>
     </w:p>
-    <w:bookmarkEnd w:id="55"/>
-    <w:bookmarkStart w:id="56" w:name="ref-Boland18"/>
+    <w:bookmarkEnd w:id="57"/>
+    <w:bookmarkStart w:id="58" w:name="ref-Boland18"/>
     <w:p>
       <w:pPr>
         <w:pStyle w:val="Bibliography"/>
@@ -2446,8 +2538,8 @@
         <w:t xml:space="preserve">approach. Gulf of Mexico Alliance, Habitat Resources Priority Issue Team.</w:t>
       </w:r>
     </w:p>
-    <w:bookmarkEnd w:id="56"/>
-    <w:bookmarkStart w:id="57" w:name="ref-Boswell12"/>
+    <w:bookmarkEnd w:id="58"/>
+    <w:bookmarkStart w:id="59" w:name="ref-Boswell12"/>
     <w:p>
       <w:pPr>
         <w:pStyle w:val="Bibliography"/>
@@ -2469,8 +2561,8 @@
         <w:t xml:space="preserve">. Punta Gorda, Florida: Charlotte Harbor National Estuary Program.</w:t>
       </w:r>
     </w:p>
-    <w:bookmarkEnd w:id="57"/>
-    <w:bookmarkStart w:id="58" w:name="ref-Brinson95"/>
+    <w:bookmarkEnd w:id="59"/>
+    <w:bookmarkStart w:id="60" w:name="ref-Brinson95"/>
     <w:p>
       <w:pPr>
         <w:pStyle w:val="Bibliography"/>
@@ -2495,8 +2587,8 @@
         <w:t xml:space="preserve">18, 648–659.</w:t>
       </w:r>
     </w:p>
-    <w:bookmarkEnd w:id="58"/>
-    <w:bookmarkStart w:id="60" w:name="ref-Burke20"/>
+    <w:bookmarkEnd w:id="60"/>
+    <w:bookmarkStart w:id="62" w:name="ref-Burke20"/>
     <w:p>
       <w:pPr>
         <w:pStyle w:val="Bibliography"/>
@@ -2543,7 +2635,7 @@
       <w:r>
         <w:t xml:space="preserve"> </w:t>
       </w:r>
-      <w:hyperlink r:id="rId59">
+      <w:hyperlink r:id="rId61">
         <w:r>
           <w:rPr>
             <w:rStyle w:val="Hyperlink"/>
@@ -2555,8 +2647,8 @@
         <w:t xml:space="preserve">.</w:t>
       </w:r>
     </w:p>
-    <w:bookmarkEnd w:id="60"/>
-    <w:bookmarkStart w:id="62" w:name="ref-Burke19"/>
+    <w:bookmarkEnd w:id="62"/>
+    <w:bookmarkStart w:id="64" w:name="ref-Burke19"/>
     <w:p>
       <w:pPr>
         <w:pStyle w:val="Bibliography"/>
@@ -2585,7 +2677,7 @@
       <w:r>
         <w:t xml:space="preserve"> </w:t>
       </w:r>
-      <w:hyperlink r:id="rId61">
+      <w:hyperlink r:id="rId63">
         <w:r>
           <w:rPr>
             <w:rStyle w:val="Hyperlink"/>
@@ -2597,8 +2689,8 @@
         <w:t xml:space="preserve">.</w:t>
       </w:r>
     </w:p>
-    <w:bookmarkEnd w:id="62"/>
-    <w:bookmarkStart w:id="64" w:name="ref-Calil15"/>
+    <w:bookmarkEnd w:id="64"/>
+    <w:bookmarkStart w:id="66" w:name="ref-Calil15"/>
     <w:p>
       <w:pPr>
         <w:pStyle w:val="Bibliography"/>
@@ -2625,7 +2717,7 @@
       <w:r>
         <w:t xml:space="preserve"> </w:t>
       </w:r>
-      <w:hyperlink r:id="rId63">
+      <w:hyperlink r:id="rId65">
         <w:r>
           <w:rPr>
             <w:rStyle w:val="Hyperlink"/>
@@ -2637,8 +2729,8 @@
         <w:t xml:space="preserve">.</w:t>
       </w:r>
     </w:p>
-    <w:bookmarkEnd w:id="64"/>
-    <w:bookmarkStart w:id="66" w:name="ref-Cavanaugh19"/>
+    <w:bookmarkEnd w:id="66"/>
+    <w:bookmarkStart w:id="68" w:name="ref-Cavanaugh19"/>
     <w:p>
       <w:pPr>
         <w:pStyle w:val="Bibliography"/>
@@ -2665,7 +2757,7 @@
       <w:r>
         <w:t xml:space="preserve"> </w:t>
       </w:r>
-      <w:hyperlink r:id="rId65">
+      <w:hyperlink r:id="rId67">
         <w:r>
           <w:rPr>
             <w:rStyle w:val="Hyperlink"/>
@@ -2677,8 +2769,8 @@
         <w:t xml:space="preserve">.</w:t>
       </w:r>
     </w:p>
-    <w:bookmarkEnd w:id="66"/>
-    <w:bookmarkStart w:id="68" w:name="ref-Cavanaugh14"/>
+    <w:bookmarkEnd w:id="68"/>
+    <w:bookmarkStart w:id="70" w:name="ref-Cavanaugh14"/>
     <w:p>
       <w:pPr>
         <w:pStyle w:val="Bibliography"/>
@@ -2705,7 +2797,7 @@
       <w:r>
         <w:t xml:space="preserve"> </w:t>
       </w:r>
-      <w:hyperlink r:id="rId67">
+      <w:hyperlink r:id="rId69">
         <w:r>
           <w:rPr>
             <w:rStyle w:val="Hyperlink"/>
@@ -2717,8 +2809,8 @@
         <w:t xml:space="preserve">.</w:t>
       </w:r>
     </w:p>
-    <w:bookmarkEnd w:id="68"/>
-    <w:bookmarkStart w:id="70" w:name="ref-Chung18"/>
+    <w:bookmarkEnd w:id="70"/>
+    <w:bookmarkStart w:id="72" w:name="ref-Chung18"/>
     <w:p>
       <w:pPr>
         <w:pStyle w:val="Bibliography"/>
@@ -2745,7 +2837,7 @@
       <w:r>
         <w:t xml:space="preserve"> </w:t>
       </w:r>
-      <w:hyperlink r:id="rId69">
+      <w:hyperlink r:id="rId71">
         <w:r>
           <w:rPr>
             <w:rStyle w:val="Hyperlink"/>
@@ -2757,8 +2849,8 @@
         <w:t xml:space="preserve">.</w:t>
       </w:r>
     </w:p>
-    <w:bookmarkEnd w:id="70"/>
-    <w:bookmarkStart w:id="71" w:name="ref-Cicchetti11"/>
+    <w:bookmarkEnd w:id="72"/>
+    <w:bookmarkStart w:id="73" w:name="ref-Cicchetti11"/>
     <w:p>
       <w:pPr>
         <w:pStyle w:val="Bibliography"/>
@@ -2819,8 +2911,8 @@
         <w:t xml:space="preserve">34, 1278–1292.</w:t>
       </w:r>
     </w:p>
-    <w:bookmarkEnd w:id="71"/>
-    <w:bookmarkStart w:id="72" w:name="ref-Coen07"/>
+    <w:bookmarkEnd w:id="73"/>
+    <w:bookmarkStart w:id="74" w:name="ref-Coen07"/>
     <w:p>
       <w:pPr>
         <w:pStyle w:val="Bibliography"/>
@@ -2845,8 +2937,8 @@
         <w:t xml:space="preserve">341, 303–307.</w:t>
       </w:r>
     </w:p>
-    <w:bookmarkEnd w:id="72"/>
-    <w:bookmarkStart w:id="74" w:name="ref-Comeaux12"/>
+    <w:bookmarkEnd w:id="74"/>
+    <w:bookmarkStart w:id="76" w:name="ref-Comeaux12"/>
     <w:p>
       <w:pPr>
         <w:pStyle w:val="Bibliography"/>
@@ -2891,7 +2983,7 @@
       <w:r>
         <w:t xml:space="preserve"> </w:t>
       </w:r>
-      <w:hyperlink r:id="rId73">
+      <w:hyperlink r:id="rId75">
         <w:r>
           <w:rPr>
             <w:rStyle w:val="Hyperlink"/>
@@ -2903,8 +2995,8 @@
         <w:t xml:space="preserve">.</w:t>
       </w:r>
     </w:p>
-    <w:bookmarkEnd w:id="74"/>
-    <w:bookmarkStart w:id="76" w:name="ref-Conner07"/>
+    <w:bookmarkEnd w:id="76"/>
+    <w:bookmarkStart w:id="78" w:name="ref-Conner07"/>
     <w:p>
       <w:pPr>
         <w:pStyle w:val="Bibliography"/>
@@ -2970,7 +3062,7 @@
       <w:r>
         <w:t xml:space="preserve"> </w:t>
       </w:r>
-      <w:hyperlink r:id="rId75">
+      <w:hyperlink r:id="rId77">
         <w:r>
           <w:rPr>
             <w:rStyle w:val="Hyperlink"/>
@@ -2982,8 +3074,8 @@
         <w:t xml:space="preserve">.</w:t>
       </w:r>
     </w:p>
-    <w:bookmarkEnd w:id="76"/>
-    <w:bookmarkStart w:id="77" w:name="ref-CSA19"/>
+    <w:bookmarkEnd w:id="78"/>
+    <w:bookmarkStart w:id="79" w:name="ref-CSA19"/>
     <w:p>
       <w:pPr>
         <w:pStyle w:val="Bibliography"/>
@@ -3010,8 +3102,8 @@
         <w:t xml:space="preserve">ay hard bottom mapping project. Tampa Bay Estuary Program, St. Petersburg, Florida.</w:t>
       </w:r>
     </w:p>
-    <w:bookmarkEnd w:id="77"/>
-    <w:bookmarkStart w:id="79" w:name="ref-Dontis20"/>
+    <w:bookmarkEnd w:id="79"/>
+    <w:bookmarkStart w:id="81" w:name="ref-Dontis20"/>
     <w:p>
       <w:pPr>
         <w:pStyle w:val="Bibliography"/>
@@ -3038,7 +3130,7 @@
       <w:r>
         <w:t xml:space="preserve"> </w:t>
       </w:r>
-      <w:hyperlink r:id="rId78">
+      <w:hyperlink r:id="rId80">
         <w:r>
           <w:rPr>
             <w:rStyle w:val="Hyperlink"/>
@@ -3050,8 +3142,8 @@
         <w:t xml:space="preserve">.</w:t>
       </w:r>
     </w:p>
-    <w:bookmarkEnd w:id="79"/>
-    <w:bookmarkStart w:id="81" w:name="ref-Duarte09"/>
+    <w:bookmarkEnd w:id="81"/>
+    <w:bookmarkStart w:id="83" w:name="ref-Duarte09"/>
     <w:p>
       <w:pPr>
         <w:pStyle w:val="Bibliography"/>
@@ -3087,7 +3179,7 @@
       <w:r>
         <w:t xml:space="preserve"> </w:t>
       </w:r>
-      <w:hyperlink r:id="rId80">
+      <w:hyperlink r:id="rId82">
         <w:r>
           <w:rPr>
             <w:rStyle w:val="Hyperlink"/>
@@ -3099,8 +3191,8 @@
         <w:t xml:space="preserve">.</w:t>
       </w:r>
     </w:p>
-    <w:bookmarkEnd w:id="81"/>
-    <w:bookmarkStart w:id="83" w:name="ref-Dupont08"/>
+    <w:bookmarkEnd w:id="83"/>
+    <w:bookmarkStart w:id="85" w:name="ref-Dupont08"/>
     <w:p>
       <w:pPr>
         <w:pStyle w:val="Bibliography"/>
@@ -3145,7 +3237,7 @@
       <w:r>
         <w:t xml:space="preserve"> </w:t>
       </w:r>
-      <w:hyperlink r:id="rId82">
+      <w:hyperlink r:id="rId84">
         <w:r>
           <w:rPr>
             <w:rStyle w:val="Hyperlink"/>
@@ -3157,8 +3249,8 @@
         <w:t xml:space="preserve">.</w:t>
       </w:r>
     </w:p>
-    <w:bookmarkEnd w:id="83"/>
-    <w:bookmarkStart w:id="85" w:name="ref-Eisma98"/>
+    <w:bookmarkEnd w:id="85"/>
+    <w:bookmarkStart w:id="87" w:name="ref-Eisma98"/>
     <w:p>
       <w:pPr>
         <w:pStyle w:val="Bibliography"/>
@@ -3182,7 +3274,7 @@
       <w:r>
         <w:t xml:space="preserve"> </w:t>
       </w:r>
-      <w:hyperlink r:id="rId84">
+      <w:hyperlink r:id="rId86">
         <w:r>
           <w:rPr>
             <w:rStyle w:val="Hyperlink"/>
@@ -3194,8 +3286,8 @@
         <w:t xml:space="preserve">.</w:t>
       </w:r>
     </w:p>
-    <w:bookmarkEnd w:id="85"/>
-    <w:bookmarkStart w:id="86" w:name="ref-Eleuterius79"/>
+    <w:bookmarkEnd w:id="87"/>
+    <w:bookmarkStart w:id="88" w:name="ref-Eleuterius79"/>
     <w:p>
       <w:pPr>
         <w:pStyle w:val="Bibliography"/>
@@ -3220,8 +3312,8 @@
         <w:t xml:space="preserve">29, 394–400.</w:t>
       </w:r>
     </w:p>
-    <w:bookmarkEnd w:id="86"/>
-    <w:bookmarkStart w:id="87" w:name="ref-EPA96"/>
+    <w:bookmarkEnd w:id="88"/>
+    <w:bookmarkStart w:id="89" w:name="ref-EPA96"/>
     <w:p>
       <w:pPr>
         <w:pStyle w:val="Bibliography"/>
@@ -3230,8 +3322,8 @@
         <w:t xml:space="preserve">Environmental Protection Agency (1996). Watershed approach framework. Office of Water (4501F).</w:t>
       </w:r>
     </w:p>
-    <w:bookmarkEnd w:id="87"/>
-    <w:bookmarkStart w:id="89" w:name="ref-Enwright15"/>
+    <w:bookmarkEnd w:id="89"/>
+    <w:bookmarkStart w:id="91" w:name="ref-Enwright15"/>
     <w:p>
       <w:pPr>
         <w:pStyle w:val="Bibliography"/>
@@ -3266,7 +3358,7 @@
       <w:r>
         <w:t xml:space="preserve"> </w:t>
       </w:r>
-      <w:hyperlink r:id="rId88">
+      <w:hyperlink r:id="rId90">
         <w:r>
           <w:rPr>
             <w:rStyle w:val="Hyperlink"/>
@@ -3278,8 +3370,8 @@
         <w:t xml:space="preserve">.</w:t>
       </w:r>
     </w:p>
-    <w:bookmarkEnd w:id="89"/>
-    <w:bookmarkStart w:id="91" w:name="ref-Enwright16"/>
+    <w:bookmarkEnd w:id="91"/>
+    <w:bookmarkStart w:id="93" w:name="ref-Enwright16"/>
     <w:p>
       <w:pPr>
         <w:pStyle w:val="Bibliography"/>
@@ -3306,7 +3398,7 @@
       <w:r>
         <w:t xml:space="preserve"> </w:t>
       </w:r>
-      <w:hyperlink r:id="rId90">
+      <w:hyperlink r:id="rId92">
         <w:r>
           <w:rPr>
             <w:rStyle w:val="Hyperlink"/>
@@ -3318,8 +3410,8 @@
         <w:t xml:space="preserve">.</w:t>
       </w:r>
     </w:p>
-    <w:bookmarkEnd w:id="91"/>
-    <w:bookmarkStart w:id="92" w:name="ref-zuErmgassen13"/>
+    <w:bookmarkEnd w:id="93"/>
+    <w:bookmarkStart w:id="94" w:name="ref-zuErmgassen13"/>
     <w:p>
       <w:pPr>
         <w:pStyle w:val="Bibliography"/>
@@ -3356,8 +3448,8 @@
         <w:t xml:space="preserve">36, 36–43.</w:t>
       </w:r>
     </w:p>
-    <w:bookmarkEnd w:id="92"/>
-    <w:bookmarkStart w:id="93" w:name="ref-FDOT99"/>
+    <w:bookmarkEnd w:id="94"/>
+    <w:bookmarkStart w:id="95" w:name="ref-FDOT99"/>
     <w:p>
       <w:pPr>
         <w:pStyle w:val="Bibliography"/>
@@ -3386,8 +3478,8 @@
         <w:t xml:space="preserve">. Third. Tallahassee, Florida: FDOT Surveying; Mapping Office Geographic Mapping Section.</w:t>
       </w:r>
     </w:p>
-    <w:bookmarkEnd w:id="93"/>
-    <w:bookmarkStart w:id="95" w:name="ref-Garner15"/>
+    <w:bookmarkEnd w:id="95"/>
+    <w:bookmarkStart w:id="97" w:name="ref-Garner15"/>
     <w:p>
       <w:pPr>
         <w:pStyle w:val="Bibliography"/>
@@ -3423,7 +3515,7 @@
       <w:r>
         <w:t xml:space="preserve"> </w:t>
       </w:r>
-      <w:hyperlink r:id="rId94">
+      <w:hyperlink r:id="rId96">
         <w:r>
           <w:rPr>
             <w:rStyle w:val="Hyperlink"/>
@@ -3435,8 +3527,8 @@
         <w:t xml:space="preserve">.</w:t>
       </w:r>
     </w:p>
-    <w:bookmarkEnd w:id="95"/>
-    <w:bookmarkStart w:id="97" w:name="ref-Geselbracht15"/>
+    <w:bookmarkEnd w:id="97"/>
+    <w:bookmarkStart w:id="99" w:name="ref-Geselbracht15"/>
     <w:p>
       <w:pPr>
         <w:pStyle w:val="Bibliography"/>
@@ -3490,7 +3582,7 @@
       <w:r>
         <w:t xml:space="preserve"> </w:t>
       </w:r>
-      <w:hyperlink r:id="rId96">
+      <w:hyperlink r:id="rId98">
         <w:r>
           <w:rPr>
             <w:rStyle w:val="Hyperlink"/>
@@ -3502,8 +3594,8 @@
         <w:t xml:space="preserve">.</w:t>
       </w:r>
     </w:p>
-    <w:bookmarkEnd w:id="97"/>
-    <w:bookmarkStart w:id="98" w:name="ref-Gregory06"/>
+    <w:bookmarkEnd w:id="99"/>
+    <w:bookmarkStart w:id="100" w:name="ref-Gregory06"/>
     <w:p>
       <w:pPr>
         <w:pStyle w:val="Bibliography"/>
@@ -3528,8 +3620,8 @@
         <w:t xml:space="preserve">16, 2411–2425.</w:t>
       </w:r>
     </w:p>
-    <w:bookmarkEnd w:id="98"/>
-    <w:bookmarkStart w:id="99" w:name="ref-Griffen05"/>
+    <w:bookmarkEnd w:id="100"/>
+    <w:bookmarkStart w:id="101" w:name="ref-Griffen05"/>
     <w:p>
       <w:pPr>
         <w:pStyle w:val="Bibliography"/>
@@ -3556,8 +3648,8 @@
         <w:t xml:space="preserve">ay dredged hole habitat assessment project. Tampa Bay Estuary Program, St. Petersburg, Florida.</w:t>
       </w:r>
     </w:p>
-    <w:bookmarkEnd w:id="99"/>
-    <w:bookmarkStart w:id="100" w:name="ref-Heck03"/>
+    <w:bookmarkEnd w:id="101"/>
+    <w:bookmarkStart w:id="102" w:name="ref-Heck03"/>
     <w:p>
       <w:pPr>
         <w:pStyle w:val="Bibliography"/>
@@ -3582,8 +3674,8 @@
         <w:t xml:space="preserve">253, 123–136.</w:t>
       </w:r>
     </w:p>
-    <w:bookmarkEnd w:id="100"/>
-    <w:bookmarkStart w:id="101" w:name="ref-Henningsen05"/>
+    <w:bookmarkEnd w:id="102"/>
+    <w:bookmarkStart w:id="103" w:name="ref-Henningsen05"/>
     <w:p>
       <w:pPr>
         <w:pStyle w:val="Bibliography"/>
@@ -3623,8 +3715,8 @@
         <w:t xml:space="preserve">, ed. S. F. Treat (St. Petersburg, FL: Tampa Bay Estuary Program), 165–170.</w:t>
       </w:r>
     </w:p>
-    <w:bookmarkEnd w:id="101"/>
-    <w:bookmarkStart w:id="102" w:name="ref-Hilderbrand05"/>
+    <w:bookmarkEnd w:id="103"/>
+    <w:bookmarkStart w:id="104" w:name="ref-Hilderbrand05"/>
     <w:p>
       <w:pPr>
         <w:pStyle w:val="Bibliography"/>
@@ -3649,8 +3741,8 @@
         <w:t xml:space="preserve">10, 19.</w:t>
       </w:r>
     </w:p>
-    <w:bookmarkEnd w:id="102"/>
-    <w:bookmarkStart w:id="103" w:name="ref-Hobbs07"/>
+    <w:bookmarkEnd w:id="104"/>
+    <w:bookmarkStart w:id="105" w:name="ref-Hobbs07"/>
     <w:p>
       <w:pPr>
         <w:pStyle w:val="Bibliography"/>
@@ -3675,8 +3767,8 @@
         <w:t xml:space="preserve">15, 354–357.</w:t>
       </w:r>
     </w:p>
-    <w:bookmarkEnd w:id="103"/>
-    <w:bookmarkStart w:id="105" w:name="ref-Holl01"/>
+    <w:bookmarkEnd w:id="105"/>
+    <w:bookmarkStart w:id="107" w:name="ref-Holl01"/>
     <w:p>
       <w:pPr>
         <w:pStyle w:val="Bibliography"/>
@@ -3703,7 +3795,7 @@
       <w:r>
         <w:t xml:space="preserve"> </w:t>
       </w:r>
-      <w:hyperlink r:id="rId104">
+      <w:hyperlink r:id="rId106">
         <w:r>
           <w:rPr>
             <w:rStyle w:val="Hyperlink"/>
@@ -3715,8 +3807,8 @@
         <w:t xml:space="preserve">.</w:t>
       </w:r>
     </w:p>
-    <w:bookmarkEnd w:id="105"/>
-    <w:bookmarkStart w:id="106" w:name="ref-Holling78"/>
+    <w:bookmarkEnd w:id="107"/>
+    <w:bookmarkStart w:id="108" w:name="ref-Holling78"/>
     <w:p>
       <w:pPr>
         <w:pStyle w:val="Bibliography"/>
@@ -3738,8 +3830,8 @@
         <w:t xml:space="preserve">. Chichester, UK: John Wiley &amp; Sons.</w:t>
       </w:r>
     </w:p>
-    <w:bookmarkEnd w:id="106"/>
-    <w:bookmarkStart w:id="108" w:name="ref-Houde93"/>
+    <w:bookmarkEnd w:id="108"/>
+    <w:bookmarkStart w:id="110" w:name="ref-Houde93"/>
     <w:p>
       <w:pPr>
         <w:pStyle w:val="Bibliography"/>
@@ -3766,7 +3858,7 @@
       <w:r>
         <w:t xml:space="preserve"> </w:t>
       </w:r>
-      <w:hyperlink r:id="rId107">
+      <w:hyperlink r:id="rId109">
         <w:r>
           <w:rPr>
             <w:rStyle w:val="Hyperlink"/>
@@ -3778,8 +3870,8 @@
         <w:t xml:space="preserve">.</w:t>
       </w:r>
     </w:p>
-    <w:bookmarkEnd w:id="108"/>
-    <w:bookmarkStart w:id="109" w:name="ref-Hsieh04"/>
+    <w:bookmarkEnd w:id="110"/>
+    <w:bookmarkStart w:id="111" w:name="ref-Hsieh04"/>
     <w:p>
       <w:pPr>
         <w:pStyle w:val="Bibliography"/>
@@ -3813,8 +3905,8 @@
         <w:t xml:space="preserve">, eds. S. Fagherazzi, M. Marani, and L. Blum (Washington: American Geophysical Union), 231–245.</w:t>
       </w:r>
     </w:p>
-    <w:bookmarkEnd w:id="109"/>
-    <w:bookmarkStart w:id="111" w:name="ref-Hughes11"/>
+    <w:bookmarkEnd w:id="111"/>
+    <w:bookmarkStart w:id="113" w:name="ref-Hughes11"/>
     <w:p>
       <w:pPr>
         <w:pStyle w:val="Bibliography"/>
@@ -3841,7 +3933,7 @@
       <w:r>
         <w:t xml:space="preserve"> </w:t>
       </w:r>
-      <w:hyperlink r:id="rId110">
+      <w:hyperlink r:id="rId112">
         <w:r>
           <w:rPr>
             <w:rStyle w:val="Hyperlink"/>
@@ -3853,8 +3945,8 @@
         <w:t xml:space="preserve">.</w:t>
       </w:r>
     </w:p>
-    <w:bookmarkEnd w:id="111"/>
-    <w:bookmarkStart w:id="113" w:name="ref-Iwamura13"/>
+    <w:bookmarkEnd w:id="113"/>
+    <w:bookmarkStart w:id="115" w:name="ref-Iwamura13"/>
     <w:p>
       <w:pPr>
         <w:pStyle w:val="Bibliography"/>
@@ -3881,7 +3973,7 @@
       <w:r>
         <w:t xml:space="preserve"> </w:t>
       </w:r>
-      <w:hyperlink r:id="rId112">
+      <w:hyperlink r:id="rId114">
         <w:r>
           <w:rPr>
             <w:rStyle w:val="Hyperlink"/>
@@ -3893,8 +3985,8 @@
         <w:t xml:space="preserve">.</w:t>
       </w:r>
     </w:p>
-    <w:bookmarkEnd w:id="113"/>
-    <w:bookmarkStart w:id="114" w:name="ref-Jaap90"/>
+    <w:bookmarkEnd w:id="115"/>
+    <w:bookmarkStart w:id="116" w:name="ref-Jaap90"/>
     <w:p>
       <w:pPr>
         <w:pStyle w:val="Bibliography"/>
@@ -3928,8 +4020,8 @@
         <w:t xml:space="preserve">, eds. R. L. Myers and J. J. Ewel (Orlando, Florida, USA: University of Central Florida Press), 574–618.</w:t>
       </w:r>
     </w:p>
-    <w:bookmarkEnd w:id="114"/>
-    <w:bookmarkStart w:id="115" w:name="ref-JEI16"/>
+    <w:bookmarkEnd w:id="116"/>
+    <w:bookmarkStart w:id="117" w:name="ref-JEI16"/>
     <w:p>
       <w:pPr>
         <w:pStyle w:val="Bibliography"/>
@@ -3974,8 +4066,8 @@
         <w:t xml:space="preserve">rogram. Tampa Bay Estuary Program, St. Petersburg, Florida.</w:t>
       </w:r>
     </w:p>
-    <w:bookmarkEnd w:id="115"/>
-    <w:bookmarkStart w:id="116" w:name="ref-JEI20"/>
+    <w:bookmarkEnd w:id="117"/>
+    <w:bookmarkStart w:id="118" w:name="ref-JEI20"/>
     <w:p>
       <w:pPr>
         <w:pStyle w:val="Bibliography"/>
@@ -4029,8 +4121,8 @@
         <w:t xml:space="preserve">rogram. Tampa Bay Estuary Program, St. Petersburg, Florida.</w:t>
       </w:r>
     </w:p>
-    <w:bookmarkEnd w:id="116"/>
-    <w:bookmarkStart w:id="117" w:name="ref-Kaufman17"/>
+    <w:bookmarkEnd w:id="118"/>
+    <w:bookmarkStart w:id="119" w:name="ref-Kaufman17"/>
     <w:p>
       <w:pPr>
         <w:pStyle w:val="Bibliography"/>
@@ -4102,8 +4194,8 @@
         <w:t xml:space="preserve">ay. Tampa Bay Estuary Program, St. Petersburg, Florida.</w:t>
       </w:r>
     </w:p>
-    <w:bookmarkEnd w:id="117"/>
-    <w:bookmarkStart w:id="118" w:name="ref-Kushlan90"/>
+    <w:bookmarkEnd w:id="119"/>
+    <w:bookmarkStart w:id="120" w:name="ref-Kushlan90"/>
     <w:p>
       <w:pPr>
         <w:pStyle w:val="Bibliography"/>
@@ -4137,8 +4229,8 @@
         <w:t xml:space="preserve">, eds. R. L. Myers and J. J. Ewel (Orlando, Florida: University of Central Florida Press), 324–363.</w:t>
       </w:r>
     </w:p>
-    <w:bookmarkEnd w:id="118"/>
-    <w:bookmarkStart w:id="119" w:name="ref-Lamb18"/>
+    <w:bookmarkEnd w:id="120"/>
+    <w:bookmarkStart w:id="121" w:name="ref-Lamb18"/>
     <w:p>
       <w:pPr>
         <w:pStyle w:val="Bibliography"/>
@@ -4163,8 +4255,8 @@
         <w:t xml:space="preserve">26, 657–666.</w:t>
       </w:r>
     </w:p>
-    <w:bookmarkEnd w:id="119"/>
-    <w:bookmarkStart w:id="120" w:name="ref-Lewis96"/>
+    <w:bookmarkEnd w:id="121"/>
+    <w:bookmarkStart w:id="122" w:name="ref-Lewis96"/>
     <w:p>
       <w:pPr>
         <w:pStyle w:val="Bibliography"/>
@@ -4191,8 +4283,8 @@
         <w:t xml:space="preserve">ay habitat protection and restoration: Restoring the balance. Tampa Bay Estuary Program, St. Petersburg, Florida.</w:t>
       </w:r>
     </w:p>
-    <w:bookmarkEnd w:id="120"/>
-    <w:bookmarkStart w:id="122" w:name="ref-Menendez18"/>
+    <w:bookmarkEnd w:id="122"/>
+    <w:bookmarkStart w:id="124" w:name="ref-Menendez18"/>
     <w:p>
       <w:pPr>
         <w:pStyle w:val="Bibliography"/>
@@ -4219,7 +4311,7 @@
       <w:r>
         <w:t xml:space="preserve"> </w:t>
       </w:r>
-      <w:hyperlink r:id="rId121">
+      <w:hyperlink r:id="rId123">
         <w:r>
           <w:rPr>
             <w:rStyle w:val="Hyperlink"/>
@@ -4231,8 +4323,8 @@
         <w:t xml:space="preserve">.</w:t>
       </w:r>
     </w:p>
-    <w:bookmarkEnd w:id="122"/>
-    <w:bookmarkStart w:id="123" w:name="ref-Meyers90"/>
+    <w:bookmarkEnd w:id="124"/>
+    <w:bookmarkStart w:id="125" w:name="ref-Meyers90"/>
     <w:p>
       <w:pPr>
         <w:pStyle w:val="Bibliography"/>
@@ -4254,8 +4346,8 @@
         <w:t xml:space="preserve">. Orlando, Florida: University of Central Florida Press.</w:t>
       </w:r>
     </w:p>
-    <w:bookmarkEnd w:id="123"/>
-    <w:bookmarkStart w:id="124" w:name="ref-Moore68"/>
+    <w:bookmarkEnd w:id="125"/>
+    <w:bookmarkStart w:id="126" w:name="ref-Moore68"/>
     <w:p>
       <w:pPr>
         <w:pStyle w:val="Bibliography"/>
@@ -4307,8 +4399,8 @@
         <w:t xml:space="preserve">18, 261–279.</w:t>
       </w:r>
     </w:p>
-    <w:bookmarkEnd w:id="124"/>
-    <w:bookmarkStart w:id="126" w:name="ref-Munson07"/>
+    <w:bookmarkEnd w:id="126"/>
+    <w:bookmarkStart w:id="128" w:name="ref-Munson07"/>
     <w:p>
       <w:pPr>
         <w:pStyle w:val="Bibliography"/>
@@ -4344,7 +4436,7 @@
       <w:r>
         <w:t xml:space="preserve"> </w:t>
       </w:r>
-      <w:hyperlink r:id="rId125">
+      <w:hyperlink r:id="rId127">
         <w:r>
           <w:rPr>
             <w:rStyle w:val="Hyperlink"/>
@@ -4356,8 +4448,8 @@
         <w:t xml:space="preserve">.</w:t>
       </w:r>
     </w:p>
-    <w:bookmarkEnd w:id="126"/>
-    <w:bookmarkStart w:id="127" w:name="ref-NOAA15"/>
+    <w:bookmarkEnd w:id="128"/>
+    <w:bookmarkStart w:id="129" w:name="ref-NOAA15"/>
     <w:p>
       <w:pPr>
         <w:pStyle w:val="Bibliography"/>
@@ -4407,8 +4499,8 @@
         <w:t xml:space="preserve">. Silver Spring, Maryland: National Oceanic; Atmospheric Administration.</w:t>
       </w:r>
     </w:p>
-    <w:bookmarkEnd w:id="127"/>
-    <w:bookmarkStart w:id="129" w:name="ref-Nerem18"/>
+    <w:bookmarkEnd w:id="129"/>
+    <w:bookmarkStart w:id="131" w:name="ref-Nerem18"/>
     <w:p>
       <w:pPr>
         <w:pStyle w:val="Bibliography"/>
@@ -4435,7 +4527,7 @@
       <w:r>
         <w:t xml:space="preserve"> </w:t>
       </w:r>
-      <w:hyperlink r:id="rId128">
+      <w:hyperlink r:id="rId130">
         <w:r>
           <w:rPr>
             <w:rStyle w:val="Hyperlink"/>
@@ -4447,8 +4539,8 @@
         <w:t xml:space="preserve">.</w:t>
       </w:r>
     </w:p>
-    <w:bookmarkEnd w:id="129"/>
-    <w:bookmarkStart w:id="130" w:name="ref-OKeife06"/>
+    <w:bookmarkEnd w:id="131"/>
+    <w:bookmarkStart w:id="132" w:name="ref-OKeife06"/>
     <w:p>
       <w:pPr>
         <w:pStyle w:val="Bibliography"/>
@@ -4511,8 +4603,8 @@
         <w:t xml:space="preserve">rogram. Tampa Bay Estuary Program, St. Petersburg, Florida.</w:t>
       </w:r>
     </w:p>
-    <w:bookmarkEnd w:id="130"/>
-    <w:bookmarkStart w:id="131" w:name="ref-Odum90"/>
+    <w:bookmarkEnd w:id="132"/>
+    <w:bookmarkStart w:id="133" w:name="ref-Odum90"/>
     <w:p>
       <w:pPr>
         <w:pStyle w:val="Bibliography"/>
@@ -4546,8 +4638,8 @@
         <w:t xml:space="preserve">, eds. R. L. Myers and J. J. Ewel (Orlando, Florida: University of Central Florida Press), 517–548.</w:t>
       </w:r>
     </w:p>
-    <w:bookmarkEnd w:id="131"/>
-    <w:bookmarkStart w:id="133" w:name="ref-Osland12"/>
+    <w:bookmarkEnd w:id="133"/>
+    <w:bookmarkStart w:id="135" w:name="ref-Osland12"/>
     <w:p>
       <w:pPr>
         <w:pStyle w:val="Bibliography"/>
@@ -4574,7 +4666,7 @@
       <w:r>
         <w:t xml:space="preserve"> </w:t>
       </w:r>
-      <w:hyperlink r:id="rId132">
+      <w:hyperlink r:id="rId134">
         <w:r>
           <w:rPr>
             <w:rStyle w:val="Hyperlink"/>
@@ -4586,8 +4678,8 @@
         <w:t xml:space="preserve">.</w:t>
       </w:r>
     </w:p>
-    <w:bookmarkEnd w:id="133"/>
-    <w:bookmarkStart w:id="135" w:name="ref-Palmer09"/>
+    <w:bookmarkEnd w:id="135"/>
+    <w:bookmarkStart w:id="137" w:name="ref-Palmer09"/>
     <w:p>
       <w:pPr>
         <w:pStyle w:val="Bibliography"/>
@@ -4614,7 +4706,7 @@
       <w:r>
         <w:t xml:space="preserve"> </w:t>
       </w:r>
-      <w:hyperlink r:id="rId134">
+      <w:hyperlink r:id="rId136">
         <w:r>
           <w:rPr>
             <w:rStyle w:val="Hyperlink"/>
@@ -4626,8 +4718,8 @@
         <w:t xml:space="preserve">.</w:t>
       </w:r>
     </w:p>
-    <w:bookmarkEnd w:id="135"/>
-    <w:bookmarkStart w:id="136" w:name="ref-Price17"/>
+    <w:bookmarkEnd w:id="137"/>
+    <w:bookmarkStart w:id="138" w:name="ref-Price17"/>
     <w:p>
       <w:pPr>
         <w:pStyle w:val="Bibliography"/>
@@ -4636,8 +4728,8 @@
         <w:t xml:space="preserve">Price, R., Loy, D., and Robison, D. (2017). Critical coastal habitat assessment: Baseline monitoring report. Tampa Bay Estuary Program, St. Petersburg, Florida.</w:t>
       </w:r>
     </w:p>
-    <w:bookmarkEnd w:id="136"/>
-    <w:bookmarkStart w:id="138" w:name="ref-Raabe12"/>
+    <w:bookmarkEnd w:id="138"/>
+    <w:bookmarkStart w:id="140" w:name="ref-Raabe12"/>
     <w:p>
       <w:pPr>
         <w:pStyle w:val="Bibliography"/>
@@ -4682,7 +4774,7 @@
       <w:r>
         <w:t xml:space="preserve"> </w:t>
       </w:r>
-      <w:hyperlink r:id="rId137">
+      <w:hyperlink r:id="rId139">
         <w:r>
           <w:rPr>
             <w:rStyle w:val="Hyperlink"/>
@@ -4694,8 +4786,8 @@
         <w:t xml:space="preserve">.</w:t>
       </w:r>
     </w:p>
-    <w:bookmarkEnd w:id="138"/>
-    <w:bookmarkStart w:id="139" w:name="ref-Raulerson19"/>
+    <w:bookmarkEnd w:id="140"/>
+    <w:bookmarkStart w:id="141" w:name="ref-Raulerson19"/>
     <w:p>
       <w:pPr>
         <w:pStyle w:val="Bibliography"/>
@@ -4767,8 +4859,8 @@
         <w:t xml:space="preserve">und. Tampa Bay Estuary Program, St. Petersburg, Florida.</w:t>
       </w:r>
     </w:p>
-    <w:bookmarkEnd w:id="139"/>
-    <w:bookmarkStart w:id="140" w:name="ref-Rayer20"/>
+    <w:bookmarkEnd w:id="141"/>
+    <w:bookmarkStart w:id="142" w:name="ref-Rayer20"/>
     <w:p>
       <w:pPr>
         <w:pStyle w:val="Bibliography"/>
@@ -4802,8 +4894,8 @@
         <w:t xml:space="preserve">53, 186.</w:t>
       </w:r>
     </w:p>
-    <w:bookmarkEnd w:id="140"/>
-    <w:bookmarkStart w:id="141" w:name="ref-RAE15"/>
+    <w:bookmarkEnd w:id="142"/>
+    <w:bookmarkStart w:id="143" w:name="ref-RAE15"/>
     <w:p>
       <w:pPr>
         <w:pStyle w:val="Bibliography"/>
@@ -4825,8 +4917,8 @@
         <w:t xml:space="preserve">. Arlington, Virginia: Restore America’s Estuaries.</w:t>
       </w:r>
     </w:p>
-    <w:bookmarkEnd w:id="141"/>
-    <w:bookmarkStart w:id="142" w:name="ref-Ries14"/>
+    <w:bookmarkEnd w:id="143"/>
+    <w:bookmarkStart w:id="144" w:name="ref-Ries14"/>
     <w:p>
       <w:pPr>
         <w:pStyle w:val="Bibliography"/>
@@ -4862,8 +4954,8 @@
         <w:t xml:space="preserve">lorida. Tampa Bay Estuary Program, St. Petersburg, Florida.</w:t>
       </w:r>
     </w:p>
-    <w:bookmarkEnd w:id="142"/>
-    <w:bookmarkStart w:id="143" w:name="ref-Robison10"/>
+    <w:bookmarkEnd w:id="144"/>
+    <w:bookmarkStart w:id="145" w:name="ref-Robison10"/>
     <w:p>
       <w:pPr>
         <w:pStyle w:val="Bibliography"/>
@@ -4944,8 +5036,8 @@
         <w:t xml:space="preserve">pdate. Tampa Bay Estuary Program, Saint Petersburg, Florida.</w:t>
       </w:r>
     </w:p>
-    <w:bookmarkEnd w:id="143"/>
-    <w:bookmarkStart w:id="145" w:name="ref-Robison20"/>
+    <w:bookmarkEnd w:id="145"/>
+    <w:bookmarkStart w:id="147" w:name="ref-Robison20"/>
     <w:p>
       <w:pPr>
         <w:pStyle w:val="Bibliography"/>
@@ -4956,7 +5048,7 @@
       <w:r>
         <w:t xml:space="preserve"> </w:t>
       </w:r>
-      <w:hyperlink r:id="rId144">
+      <w:hyperlink r:id="rId146">
         <w:r>
           <w:rPr>
             <w:rStyle w:val="Hyperlink"/>
@@ -4968,8 +5060,8 @@
         <w:t xml:space="preserve">.</w:t>
       </w:r>
     </w:p>
-    <w:bookmarkEnd w:id="145"/>
-    <w:bookmarkStart w:id="147" w:name="ref-Russell15"/>
+    <w:bookmarkEnd w:id="147"/>
+    <w:bookmarkStart w:id="149" w:name="ref-Russell15"/>
     <w:p>
       <w:pPr>
         <w:pStyle w:val="Bibliography"/>
@@ -5023,7 +5115,7 @@
       <w:r>
         <w:t xml:space="preserve"> </w:t>
       </w:r>
-      <w:hyperlink r:id="rId146">
+      <w:hyperlink r:id="rId148">
         <w:r>
           <w:rPr>
             <w:rStyle w:val="Hyperlink"/>
@@ -5035,8 +5127,8 @@
         <w:t xml:space="preserve">.</w:t>
       </w:r>
     </w:p>
-    <w:bookmarkEnd w:id="147"/>
-    <w:bookmarkStart w:id="149" w:name="ref-Scavia02"/>
+    <w:bookmarkEnd w:id="149"/>
+    <w:bookmarkStart w:id="151" w:name="ref-Scavia02"/>
     <w:p>
       <w:pPr>
         <w:pStyle w:val="Bibliography"/>
@@ -5075,7 +5167,7 @@
       <w:r>
         <w:t xml:space="preserve"> </w:t>
       </w:r>
-      <w:hyperlink r:id="rId148">
+      <w:hyperlink r:id="rId150">
         <w:r>
           <w:rPr>
             <w:rStyle w:val="Hyperlink"/>
@@ -5087,8 +5179,8 @@
         <w:t xml:space="preserve">.</w:t>
       </w:r>
     </w:p>
-    <w:bookmarkEnd w:id="149"/>
-    <w:bookmarkStart w:id="150" w:name="ref-Sheehan16"/>
+    <w:bookmarkEnd w:id="151"/>
+    <w:bookmarkStart w:id="152" w:name="ref-Sheehan16"/>
     <w:p>
       <w:pPr>
         <w:pStyle w:val="Bibliography"/>
@@ -5196,8 +5288,8 @@
         <w:t xml:space="preserve">stuaries. Tampa Bay Estuary Program, St. Petersburg, Florida.</w:t>
       </w:r>
     </w:p>
-    <w:bookmarkEnd w:id="150"/>
-    <w:bookmarkStart w:id="151" w:name="ref-Sherwood08"/>
+    <w:bookmarkEnd w:id="152"/>
+    <w:bookmarkStart w:id="153" w:name="ref-Sherwood08"/>
     <w:p>
       <w:pPr>
         <w:pStyle w:val="Bibliography"/>
@@ -5242,8 +5334,8 @@
         <w:t xml:space="preserve">rogram tidal tributaries project team. Tampa Bay Estuary Program, St. Petersburg, Florida.</w:t>
       </w:r>
     </w:p>
-    <w:bookmarkEnd w:id="151"/>
-    <w:bookmarkStart w:id="153" w:name="ref-Sherwood14"/>
+    <w:bookmarkEnd w:id="153"/>
+    <w:bookmarkStart w:id="155" w:name="ref-Sherwood14"/>
     <w:p>
       <w:pPr>
         <w:pStyle w:val="Bibliography"/>
@@ -5288,7 +5380,7 @@
       <w:r>
         <w:t xml:space="preserve"> </w:t>
       </w:r>
-      <w:hyperlink r:id="rId152">
+      <w:hyperlink r:id="rId154">
         <w:r>
           <w:rPr>
             <w:rStyle w:val="Hyperlink"/>
@@ -5300,8 +5392,8 @@
         <w:t xml:space="preserve">.</w:t>
       </w:r>
     </w:p>
-    <w:bookmarkEnd w:id="153"/>
-    <w:bookmarkStart w:id="154" w:name="ref-Sherwood17"/>
+    <w:bookmarkEnd w:id="155"/>
+    <w:bookmarkStart w:id="156" w:name="ref-Sherwood17"/>
     <w:p>
       <w:pPr>
         <w:pStyle w:val="Bibliography"/>
@@ -5359,8 +5451,8 @@
         <w:t xml:space="preserve">57, 294–319.</w:t>
       </w:r>
     </w:p>
-    <w:bookmarkEnd w:id="154"/>
-    <w:bookmarkStart w:id="155" w:name="ref-Sim14"/>
+    <w:bookmarkEnd w:id="156"/>
+    <w:bookmarkStart w:id="157" w:name="ref-Sim14"/>
     <w:p>
       <w:pPr>
         <w:pStyle w:val="Bibliography"/>
@@ -5385,8 +5477,8 @@
         <w:t xml:space="preserve">1, 1–5.</w:t>
       </w:r>
     </w:p>
-    <w:bookmarkEnd w:id="155"/>
-    <w:bookmarkStart w:id="157" w:name="ref-Smith18"/>
+    <w:bookmarkEnd w:id="157"/>
+    <w:bookmarkStart w:id="159" w:name="ref-Smith18"/>
     <w:p>
       <w:pPr>
         <w:pStyle w:val="Bibliography"/>
@@ -5431,7 +5523,7 @@
       <w:r>
         <w:t xml:space="preserve"> </w:t>
       </w:r>
-      <w:hyperlink r:id="rId156">
+      <w:hyperlink r:id="rId158">
         <w:r>
           <w:rPr>
             <w:rStyle w:val="Hyperlink"/>
@@ -5443,8 +5535,8 @@
         <w:t xml:space="preserve">.</w:t>
       </w:r>
     </w:p>
-    <w:bookmarkEnd w:id="157"/>
-    <w:bookmarkStart w:id="158" w:name="ref-SWFWMD14"/>
+    <w:bookmarkEnd w:id="159"/>
+    <w:bookmarkStart w:id="160" w:name="ref-SWFWMD14"/>
     <w:p>
       <w:pPr>
         <w:pStyle w:val="Bibliography"/>
@@ -5453,8 +5545,8 @@
         <w:t xml:space="preserve">Southwest Florida Water Management District (2014). Photo interpretation key for land use classification.</w:t>
       </w:r>
     </w:p>
-    <w:bookmarkEnd w:id="158"/>
-    <w:bookmarkStart w:id="160" w:name="ref-SWFWMD18"/>
+    <w:bookmarkEnd w:id="160"/>
+    <w:bookmarkStart w:id="162" w:name="ref-SWFWMD18"/>
     <w:p>
       <w:pPr>
         <w:pStyle w:val="Bibliography"/>
@@ -5465,7 +5557,7 @@
       <w:r>
         <w:t xml:space="preserve"> </w:t>
       </w:r>
-      <w:hyperlink r:id="rId159">
+      <w:hyperlink r:id="rId161">
         <w:r>
           <w:rPr>
             <w:rStyle w:val="Hyperlink"/>
@@ -5477,8 +5569,8 @@
         <w:t xml:space="preserve">.</w:t>
       </w:r>
     </w:p>
-    <w:bookmarkEnd w:id="160"/>
-    <w:bookmarkStart w:id="162" w:name="ref-SWFWMD19"/>
+    <w:bookmarkEnd w:id="162"/>
+    <w:bookmarkStart w:id="164" w:name="ref-SWFWMD19"/>
     <w:p>
       <w:pPr>
         <w:pStyle w:val="Bibliography"/>
@@ -5489,7 +5581,7 @@
       <w:r>
         <w:t xml:space="preserve"> </w:t>
       </w:r>
-      <w:hyperlink r:id="rId161">
+      <w:hyperlink r:id="rId163">
         <w:r>
           <w:rPr>
             <w:rStyle w:val="Hyperlink"/>
@@ -5501,8 +5593,8 @@
         <w:t xml:space="preserve">.</w:t>
       </w:r>
     </w:p>
-    <w:bookmarkEnd w:id="162"/>
-    <w:bookmarkStart w:id="163" w:name="ref-Spalding07"/>
+    <w:bookmarkEnd w:id="164"/>
+    <w:bookmarkStart w:id="165" w:name="ref-Spalding07"/>
     <w:p>
       <w:pPr>
         <w:pStyle w:val="Bibliography"/>
@@ -5527,8 +5619,8 @@
         <w:t xml:space="preserve">30, 214–225.</w:t>
       </w:r>
     </w:p>
-    <w:bookmarkEnd w:id="163"/>
-    <w:bookmarkStart w:id="164" w:name="ref-Sprandel00"/>
+    <w:bookmarkEnd w:id="165"/>
+    <w:bookmarkStart w:id="166" w:name="ref-Sprandel00"/>
     <w:p>
       <w:pPr>
         <w:pStyle w:val="Bibliography"/>
@@ -5553,8 +5645,8 @@
         <w:t xml:space="preserve">71, 708–720.</w:t>
       </w:r>
     </w:p>
-    <w:bookmarkEnd w:id="164"/>
-    <w:bookmarkStart w:id="166" w:name="ref-Stockmann14"/>
+    <w:bookmarkEnd w:id="166"/>
+    <w:bookmarkStart w:id="168" w:name="ref-Stockmann14"/>
     <w:p>
       <w:pPr>
         <w:pStyle w:val="Bibliography"/>
@@ -5581,7 +5673,7 @@
       <w:r>
         <w:t xml:space="preserve"> </w:t>
       </w:r>
-      <w:hyperlink r:id="rId165">
+      <w:hyperlink r:id="rId167">
         <w:r>
           <w:rPr>
             <w:rStyle w:val="Hyperlink"/>
@@ -5593,8 +5685,8 @@
         <w:t xml:space="preserve">.</w:t>
       </w:r>
     </w:p>
-    <w:bookmarkEnd w:id="166"/>
-    <w:bookmarkStart w:id="167" w:name="ref-Stout84"/>
+    <w:bookmarkEnd w:id="168"/>
+    <w:bookmarkStart w:id="169" w:name="ref-Stout84"/>
     <w:p>
       <w:pPr>
         <w:pStyle w:val="Bibliography"/>
@@ -5621,8 +5713,8 @@
         <w:t xml:space="preserve">exico: A community profile. National Coastal Ecosystems Team, Division of Biological Services, Research; Development, Fish; Wildlife Service, U.S. Department of the Interior.</w:t>
       </w:r>
     </w:p>
-    <w:bookmarkEnd w:id="167"/>
-    <w:bookmarkStart w:id="169" w:name="ref-Theobald97"/>
+    <w:bookmarkEnd w:id="169"/>
+    <w:bookmarkStart w:id="171" w:name="ref-Theobald97"/>
     <w:p>
       <w:pPr>
         <w:pStyle w:val="Bibliography"/>
@@ -5649,7 +5741,7 @@
       <w:r>
         <w:t xml:space="preserve"> </w:t>
       </w:r>
-      <w:hyperlink r:id="rId168">
+      <w:hyperlink r:id="rId170">
         <w:r>
           <w:rPr>
             <w:rStyle w:val="Hyperlink"/>
@@ -5661,8 +5753,8 @@
         <w:t xml:space="preserve">.</w:t>
       </w:r>
     </w:p>
-    <w:bookmarkEnd w:id="169"/>
-    <w:bookmarkStart w:id="171" w:name="ref-Titus09"/>
+    <w:bookmarkEnd w:id="171"/>
+    <w:bookmarkStart w:id="173" w:name="ref-Titus09"/>
     <w:p>
       <w:pPr>
         <w:pStyle w:val="Bibliography"/>
@@ -5701,7 +5793,7 @@
       <w:r>
         <w:t xml:space="preserve"> </w:t>
       </w:r>
-      <w:hyperlink r:id="rId170">
+      <w:hyperlink r:id="rId172">
         <w:r>
           <w:rPr>
             <w:rStyle w:val="Hyperlink"/>
@@ -5713,8 +5805,8 @@
         <w:t xml:space="preserve">.</w:t>
       </w:r>
     </w:p>
-    <w:bookmarkEnd w:id="171"/>
-    <w:bookmarkStart w:id="173" w:name="ref-Tomasko20"/>
+    <w:bookmarkEnd w:id="173"/>
+    <w:bookmarkStart w:id="175" w:name="ref-Tomasko20"/>
     <w:p>
       <w:pPr>
         <w:pStyle w:val="Bibliography"/>
@@ -5783,7 +5875,7 @@
       <w:r>
         <w:t xml:space="preserve"> </w:t>
       </w:r>
-      <w:hyperlink r:id="rId172">
+      <w:hyperlink r:id="rId174">
         <w:r>
           <w:rPr>
             <w:rStyle w:val="Hyperlink"/>
@@ -5795,8 +5887,8 @@
         <w:t xml:space="preserve">.</w:t>
       </w:r>
     </w:p>
-    <w:bookmarkEnd w:id="173"/>
-    <w:bookmarkStart w:id="175" w:name="ref-Vogelmann12"/>
+    <w:bookmarkEnd w:id="175"/>
+    <w:bookmarkStart w:id="177" w:name="ref-Vogelmann12"/>
     <w:p>
       <w:pPr>
         <w:pStyle w:val="Bibliography"/>
@@ -5832,7 +5924,7 @@
       <w:r>
         <w:t xml:space="preserve"> </w:t>
       </w:r>
-      <w:hyperlink r:id="rId174">
+      <w:hyperlink r:id="rId176">
         <w:r>
           <w:rPr>
             <w:rStyle w:val="Hyperlink"/>
@@ -5844,8 +5936,8 @@
         <w:t xml:space="preserve">.</w:t>
       </w:r>
     </w:p>
-    <w:bookmarkEnd w:id="175"/>
-    <w:bookmarkStart w:id="177" w:name="ref-Wessel22"/>
+    <w:bookmarkEnd w:id="177"/>
+    <w:bookmarkStart w:id="179" w:name="ref-Wessel22"/>
     <w:p>
       <w:pPr>
         <w:pStyle w:val="Bibliography"/>
@@ -5881,7 +5973,7 @@
       <w:r>
         <w:t xml:space="preserve"> </w:t>
       </w:r>
-      <w:hyperlink r:id="rId176">
+      <w:hyperlink r:id="rId178">
         <w:r>
           <w:rPr>
             <w:rStyle w:val="Hyperlink"/>
@@ -5893,8 +5985,8 @@
         <w:t xml:space="preserve">.</w:t>
       </w:r>
     </w:p>
-    <w:bookmarkEnd w:id="177"/>
-    <w:bookmarkStart w:id="179" w:name="ref-Whitehead09"/>
+    <w:bookmarkEnd w:id="179"/>
+    <w:bookmarkStart w:id="181" w:name="ref-Whitehead09"/>
     <w:p>
       <w:pPr>
         <w:pStyle w:val="Bibliography"/>
@@ -5921,7 +6013,7 @@
       <w:r>
         <w:t xml:space="preserve"> </w:t>
       </w:r>
-      <w:hyperlink r:id="rId178">
+      <w:hyperlink r:id="rId180">
         <w:r>
           <w:rPr>
             <w:rStyle w:val="Hyperlink"/>
@@ -5933,8 +6025,8 @@
         <w:t xml:space="preserve">.</w:t>
       </w:r>
     </w:p>
-    <w:bookmarkEnd w:id="179"/>
-    <w:bookmarkStart w:id="181" w:name="ref-Yoskowitz15"/>
+    <w:bookmarkEnd w:id="181"/>
+    <w:bookmarkStart w:id="183" w:name="ref-Yoskowitz15"/>
     <w:p>
       <w:pPr>
         <w:pStyle w:val="Bibliography"/>
@@ -5961,7 +6053,7 @@
       <w:r>
         <w:t xml:space="preserve"> </w:t>
       </w:r>
-      <w:hyperlink r:id="rId180">
+      <w:hyperlink r:id="rId182">
         <w:r>
           <w:rPr>
             <w:rStyle w:val="Hyperlink"/>
@@ -5973,9 +6065,9 @@
         <w:t xml:space="preserve">.</w:t>
       </w:r>
     </w:p>
-    <w:bookmarkEnd w:id="181"/>
-    <w:bookmarkEnd w:id="182"/>
     <w:bookmarkEnd w:id="183"/>
+    <w:bookmarkEnd w:id="184"/>
+    <w:bookmarkEnd w:id="185"/>
     <w:sectPr>
       <w:footerReference r:id="rId9" w:type="default"/>
       <w:pgSz w:h="15840" w:w="12240"/>

</xml_diff>

<commit_message>
added gis workflow figure
</commit_message>
<xml_diff>
--- a/manu-draft.docx
+++ b/manu-draft.docx
@@ -1323,6 +1323,14 @@
         <w:pStyle w:val="FirstParagraph"/>
       </w:pPr>
       <w:r>
+        <w:t xml:space="preserve">Figure @ref(fig:gisworkflow).</w:t>
+      </w:r>
+    </w:p>
+    <w:p>
+      <w:pPr>
+        <w:pStyle w:val="BodyText"/>
+      </w:pPr>
+      <w:r>
         <w:t xml:space="preserve">Three strata, distinct geographic breakpoints in the watershed where different habitat management and restoration activities could take place, were created to establish the process for target and goal-setting within this framework. The first is the coastal stratum, which extends from the local Mean Lower Low Water elevation to elevation 5 feet above Mean Sea Level and is likely to be affected by frequent tidal flooding or inundation by 2070. The coastal stratum is the zone where emergent tidal wetland restoration would be conducted and includes low lying coastal uplands which serve as important tidal wetland buffers that will be critically important in the future as lands reserved to accommodate ideal wetland migration in response to sea level rise. The river floodplain stratum includes all hydrologically contiguous forested and non-forested wetlands within the river and stream corridors of the Tampa Bay watershed. Floodplain corridors provide vital watershed functions including fish and wildlife habitat and migratory pathways, floodwater attenuation and storage, erosion control, and delivery of complex organic matter to the estuarine food web. Finally, the upland stratum encompasses those areas outside of the coastal and river floodplain strata, including native upland habitats as well as hydrologically isolated wetlands. These habitats provide important aquifer recharge and wildlife habitat functions.</w:t>
       </w:r>
     </w:p>
@@ -2158,13 +2166,131 @@
     </w:p>
     <w:bookmarkEnd w:id="46"/>
     <w:bookmarkEnd w:id="47"/>
-    <w:bookmarkStart w:id="48" w:name="figure-captions"/>
+    <w:bookmarkStart w:id="51" w:name="figures"/>
     <w:p>
       <w:pPr>
         <w:pStyle w:val="Heading2"/>
       </w:pPr>
       <w:r>
-        <w:t xml:space="preserve">Figure captions</w:t>
+        <w:t xml:space="preserve">Figures</w:t>
+      </w:r>
+    </w:p>
+    <w:tbl>
+      <w:tblPr>
+        <w:tblStyle w:val="Table"/>
+        <w:tblW w:type="pct" w:w="5000"/>
+        <w:tblLook w:firstRow="0" w:lastRow="0" w:firstColumn="0" w:lastColumn="0" w:noHBand="0" w:noVBand="0" w:val="0000"/>
+      </w:tblPr>
+      <w:tblGrid>
+        <w:gridCol w:w="7920"/>
+      </w:tblGrid>
+      <w:tr>
+        <w:tc>
+          <w:tcPr/>
+          <w:p>
+            <w:pPr>
+              <w:pStyle w:val="Figure"/>
+              <w:jc w:val="center"/>
+            </w:pPr>
+            <w:r>
+              <w:drawing>
+                <wp:inline>
+                  <wp:extent cx="5943600" cy="6840747"/>
+                  <wp:effectExtent b="0" l="0" r="0" t="0"/>
+                  <wp:docPr descr="" title="" id="49" name="Picture"/>
+                  <a:graphic>
+                    <a:graphicData uri="http://schemas.openxmlformats.org/drawingml/2006/picture">
+                      <pic:pic>
+                        <pic:nvPicPr>
+                          <pic:cNvPr descr="figs/gisworkflow.png" id="50" name="Picture"/>
+                          <pic:cNvPicPr>
+                            <a:picLocks noChangeArrowheads="1" noChangeAspect="1"/>
+                          </pic:cNvPicPr>
+                        </pic:nvPicPr>
+                        <pic:blipFill>
+                          <a:blip r:embed="rId48"/>
+                          <a:stretch>
+                            <a:fillRect/>
+                          </a:stretch>
+                        </pic:blipFill>
+                        <pic:spPr bwMode="auto">
+                          <a:xfrm>
+                            <a:off x="0" y="0"/>
+                            <a:ext cx="5943600" cy="6840747"/>
+                          </a:xfrm>
+                          <a:prstGeom prst="rect">
+                            <a:avLst/>
+                          </a:prstGeom>
+                          <a:noFill/>
+                          <a:ln w="9525">
+                            <a:noFill/>
+                            <a:headEnd/>
+                            <a:tailEnd/>
+                          </a:ln>
+                        </pic:spPr>
+                      </pic:pic>
+                    </a:graphicData>
+                  </a:graphic>
+                </wp:inline>
+              </w:drawing>
+            </w:r>
+          </w:p>
+          <w:p>
+            <w:pPr>
+              <w:jc w:val="center"/>
+            </w:pPr>
+            <w:pPr>
+              <w:jc w:val="start"/>
+              <w:spacing w:before="200"/>
+              <w:pStyle w:val="ImageCaption"/>
+            </w:pPr>
+            <w:r>
+              <w:t xml:space="preserve">Spatial analysis workflow used to identify opportunity areas for habitat conservation and restoration in the Tampa Bay watershed. Workflows are divided into binning of land use/land cover categories into relevant habitat types and spatial overlay of datasets to identify the opportunity areas.</w:t>
+            </w:r>
+          </w:p>
+        </w:tc>
+      </w:tr>
+    </w:tbl>
+    <w:p>
+      <w:pPr>
+        <w:pStyle w:val="BodyText"/>
+      </w:pPr>
+      <w:r>
+        <w:t xml:space="preserve">Figure 2: Land use change as Sankey</w:t>
+      </w:r>
+    </w:p>
+    <w:p>
+      <w:pPr>
+        <w:pStyle w:val="BodyText"/>
+      </w:pPr>
+      <w:r>
+        <w:t xml:space="preserve">Figure 3: Subtidal habitat change as Sankey</w:t>
+      </w:r>
+    </w:p>
+    <w:p>
+      <w:pPr>
+        <w:pStyle w:val="BodyText"/>
+      </w:pPr>
+      <w:r>
+        <w:t xml:space="preserve">Figure 4: Map of opportunity assessment</w:t>
+      </w:r>
+    </w:p>
+    <w:p>
+      <w:pPr>
+        <w:pStyle w:val="BodyText"/>
+      </w:pPr>
+      <w:r>
+        <w:t xml:space="preserve">Figure 5: Map of restoration potential</w:t>
+      </w:r>
+    </w:p>
+    <w:bookmarkEnd w:id="51"/>
+    <w:bookmarkStart w:id="52" w:name="tables"/>
+    <w:p>
+      <w:pPr>
+        <w:pStyle w:val="Heading2"/>
+      </w:pPr>
+      <w:r>
+        <w:t xml:space="preserve">Tables</w:t>
       </w:r>
     </w:p>
     <w:p>
@@ -2172,7 +2298,7 @@
         <w:pStyle w:val="FirstParagraph"/>
       </w:pPr>
       <w:r>
-        <w:t xml:space="preserve">Figure 1: Spatial analysis workflow for the opportunity assessment and reservation potential</w:t>
+        <w:t xml:space="preserve">Table 1: Land use change table</w:t>
       </w:r>
     </w:p>
     <w:p>
@@ -2180,7 +2306,7 @@
         <w:pStyle w:val="BodyText"/>
       </w:pPr>
       <w:r>
-        <w:t xml:space="preserve">Figure 2: Land use change as Sankey</w:t>
+        <w:t xml:space="preserve">Table 2: Subtidal change table</w:t>
       </w:r>
     </w:p>
     <w:p>
@@ -2188,7 +2314,7 @@
         <w:pStyle w:val="BodyText"/>
       </w:pPr>
       <w:r>
-        <w:t xml:space="preserve">Figure 3: Subtidal habitat change as Sankey</w:t>
+        <w:t xml:space="preserve">Table 3: Summary of the opportunity assessment analysis</w:t>
       </w:r>
     </w:p>
     <w:p>
@@ -2196,71 +2322,21 @@
         <w:pStyle w:val="BodyText"/>
       </w:pPr>
       <w:r>
-        <w:t xml:space="preserve">Figure 4: Map of opportunity assessment</w:t>
-      </w:r>
-    </w:p>
-    <w:p>
-      <w:pPr>
-        <w:pStyle w:val="BodyText"/>
-      </w:pPr>
-      <w:r>
-        <w:t xml:space="preserve">Figure 5: Map of restoration potential</w:t>
-      </w:r>
-    </w:p>
-    <w:bookmarkEnd w:id="48"/>
-    <w:bookmarkStart w:id="49" w:name="tables"/>
+        <w:t xml:space="preserve">Table 4: Targets</w:t>
+      </w:r>
+    </w:p>
+    <w:bookmarkEnd w:id="52"/>
+    <w:bookmarkStart w:id="188" w:name="references"/>
     <w:p>
       <w:pPr>
         <w:pStyle w:val="Heading2"/>
       </w:pPr>
       <w:r>
-        <w:t xml:space="preserve">Tables</w:t>
-      </w:r>
-    </w:p>
-    <w:p>
-      <w:pPr>
-        <w:pStyle w:val="FirstParagraph"/>
-      </w:pPr>
-      <w:r>
-        <w:t xml:space="preserve">Table 1: Land use change table</w:t>
-      </w:r>
-    </w:p>
-    <w:p>
-      <w:pPr>
-        <w:pStyle w:val="BodyText"/>
-      </w:pPr>
-      <w:r>
-        <w:t xml:space="preserve">Table 2: Subtidal change table</w:t>
-      </w:r>
-    </w:p>
-    <w:p>
-      <w:pPr>
-        <w:pStyle w:val="BodyText"/>
-      </w:pPr>
-      <w:r>
-        <w:t xml:space="preserve">Table 3: Summary of the opportunity assessment analysis</w:t>
-      </w:r>
-    </w:p>
-    <w:p>
-      <w:pPr>
-        <w:pStyle w:val="BodyText"/>
-      </w:pPr>
-      <w:r>
-        <w:t xml:space="preserve">Table 4: Targets</w:t>
-      </w:r>
-    </w:p>
-    <w:bookmarkEnd w:id="49"/>
-    <w:bookmarkStart w:id="185" w:name="references"/>
-    <w:p>
-      <w:pPr>
-        <w:pStyle w:val="Heading2"/>
-      </w:pPr>
-      <w:r>
         <w:t xml:space="preserve">References</w:t>
       </w:r>
     </w:p>
-    <w:bookmarkStart w:id="184" w:name="refs"/>
-    <w:bookmarkStart w:id="51" w:name="ref-Arnell15"/>
+    <w:bookmarkStart w:id="187" w:name="refs"/>
+    <w:bookmarkStart w:id="54" w:name="ref-Arnell15"/>
     <w:p>
       <w:pPr>
         <w:pStyle w:val="Bibliography"/>
@@ -2296,7 +2372,7 @@
       <w:r>
         <w:t xml:space="preserve"> </w:t>
       </w:r>
-      <w:hyperlink r:id="rId50">
+      <w:hyperlink r:id="rId53">
         <w:r>
           <w:rPr>
             <w:rStyle w:val="Hyperlink"/>
@@ -2308,8 +2384,8 @@
         <w:t xml:space="preserve">.</w:t>
       </w:r>
     </w:p>
-    <w:bookmarkEnd w:id="51"/>
-    <w:bookmarkStart w:id="52" w:name="ref-Ash05"/>
+    <w:bookmarkEnd w:id="54"/>
+    <w:bookmarkStart w:id="55" w:name="ref-Ash05"/>
     <w:p>
       <w:pPr>
         <w:pStyle w:val="Bibliography"/>
@@ -2358,8 +2434,8 @@
         <w:t xml:space="preserve">, ed. S. F. Treat (St. Petersburg, Florida: Tampa Bay Estuary Program), 179–182.</w:t>
       </w:r>
     </w:p>
-    <w:bookmarkEnd w:id="52"/>
-    <w:bookmarkStart w:id="54" w:name="ref-AvilaGarcia20"/>
+    <w:bookmarkEnd w:id="55"/>
+    <w:bookmarkStart w:id="57" w:name="ref-AvilaGarcia20"/>
     <w:p>
       <w:pPr>
         <w:pStyle w:val="Bibliography"/>
@@ -2386,7 +2462,7 @@
       <w:r>
         <w:t xml:space="preserve"> </w:t>
       </w:r>
-      <w:hyperlink r:id="rId53">
+      <w:hyperlink r:id="rId56">
         <w:r>
           <w:rPr>
             <w:rStyle w:val="Hyperlink"/>
@@ -2398,8 +2474,8 @@
         <w:t xml:space="preserve">.</w:t>
       </w:r>
     </w:p>
-    <w:bookmarkEnd w:id="54"/>
-    <w:bookmarkStart w:id="56" w:name="ref-Benson18"/>
+    <w:bookmarkEnd w:id="57"/>
+    <w:bookmarkStart w:id="59" w:name="ref-Benson18"/>
     <w:p>
       <w:pPr>
         <w:pStyle w:val="Bibliography"/>
@@ -2426,7 +2502,7 @@
       <w:r>
         <w:t xml:space="preserve"> </w:t>
       </w:r>
-      <w:hyperlink r:id="rId55">
+      <w:hyperlink r:id="rId58">
         <w:r>
           <w:rPr>
             <w:rStyle w:val="Hyperlink"/>
@@ -2438,8 +2514,8 @@
         <w:t xml:space="preserve">.</w:t>
       </w:r>
     </w:p>
-    <w:bookmarkEnd w:id="56"/>
-    <w:bookmarkStart w:id="57" w:name="ref-Berntness85"/>
+    <w:bookmarkEnd w:id="59"/>
+    <w:bookmarkStart w:id="60" w:name="ref-Berntness85"/>
     <w:p>
       <w:pPr>
         <w:pStyle w:val="Bibliography"/>
@@ -2498,8 +2574,8 @@
         <w:t xml:space="preserve">66, 1042–1055.</w:t>
       </w:r>
     </w:p>
-    <w:bookmarkEnd w:id="57"/>
-    <w:bookmarkStart w:id="58" w:name="ref-Boland18"/>
+    <w:bookmarkEnd w:id="60"/>
+    <w:bookmarkStart w:id="61" w:name="ref-Boland18"/>
     <w:p>
       <w:pPr>
         <w:pStyle w:val="Bibliography"/>
@@ -2538,8 +2614,8 @@
         <w:t xml:space="preserve">approach. Gulf of Mexico Alliance, Habitat Resources Priority Issue Team.</w:t>
       </w:r>
     </w:p>
-    <w:bookmarkEnd w:id="58"/>
-    <w:bookmarkStart w:id="59" w:name="ref-Boswell12"/>
+    <w:bookmarkEnd w:id="61"/>
+    <w:bookmarkStart w:id="62" w:name="ref-Boswell12"/>
     <w:p>
       <w:pPr>
         <w:pStyle w:val="Bibliography"/>
@@ -2561,8 +2637,8 @@
         <w:t xml:space="preserve">. Punta Gorda, Florida: Charlotte Harbor National Estuary Program.</w:t>
       </w:r>
     </w:p>
-    <w:bookmarkEnd w:id="59"/>
-    <w:bookmarkStart w:id="60" w:name="ref-Brinson95"/>
+    <w:bookmarkEnd w:id="62"/>
+    <w:bookmarkStart w:id="63" w:name="ref-Brinson95"/>
     <w:p>
       <w:pPr>
         <w:pStyle w:val="Bibliography"/>
@@ -2587,8 +2663,8 @@
         <w:t xml:space="preserve">18, 648–659.</w:t>
       </w:r>
     </w:p>
-    <w:bookmarkEnd w:id="60"/>
-    <w:bookmarkStart w:id="62" w:name="ref-Burke20"/>
+    <w:bookmarkEnd w:id="63"/>
+    <w:bookmarkStart w:id="65" w:name="ref-Burke20"/>
     <w:p>
       <w:pPr>
         <w:pStyle w:val="Bibliography"/>
@@ -2635,7 +2711,7 @@
       <w:r>
         <w:t xml:space="preserve"> </w:t>
       </w:r>
-      <w:hyperlink r:id="rId61">
+      <w:hyperlink r:id="rId64">
         <w:r>
           <w:rPr>
             <w:rStyle w:val="Hyperlink"/>
@@ -2647,8 +2723,8 @@
         <w:t xml:space="preserve">.</w:t>
       </w:r>
     </w:p>
-    <w:bookmarkEnd w:id="62"/>
-    <w:bookmarkStart w:id="64" w:name="ref-Burke19"/>
+    <w:bookmarkEnd w:id="65"/>
+    <w:bookmarkStart w:id="67" w:name="ref-Burke19"/>
     <w:p>
       <w:pPr>
         <w:pStyle w:val="Bibliography"/>
@@ -2677,7 +2753,7 @@
       <w:r>
         <w:t xml:space="preserve"> </w:t>
       </w:r>
-      <w:hyperlink r:id="rId63">
+      <w:hyperlink r:id="rId66">
         <w:r>
           <w:rPr>
             <w:rStyle w:val="Hyperlink"/>
@@ -2689,8 +2765,8 @@
         <w:t xml:space="preserve">.</w:t>
       </w:r>
     </w:p>
-    <w:bookmarkEnd w:id="64"/>
-    <w:bookmarkStart w:id="66" w:name="ref-Calil15"/>
+    <w:bookmarkEnd w:id="67"/>
+    <w:bookmarkStart w:id="69" w:name="ref-Calil15"/>
     <w:p>
       <w:pPr>
         <w:pStyle w:val="Bibliography"/>
@@ -2717,7 +2793,7 @@
       <w:r>
         <w:t xml:space="preserve"> </w:t>
       </w:r>
-      <w:hyperlink r:id="rId65">
+      <w:hyperlink r:id="rId68">
         <w:r>
           <w:rPr>
             <w:rStyle w:val="Hyperlink"/>
@@ -2729,8 +2805,8 @@
         <w:t xml:space="preserve">.</w:t>
       </w:r>
     </w:p>
-    <w:bookmarkEnd w:id="66"/>
-    <w:bookmarkStart w:id="68" w:name="ref-Cavanaugh19"/>
+    <w:bookmarkEnd w:id="69"/>
+    <w:bookmarkStart w:id="71" w:name="ref-Cavanaugh19"/>
     <w:p>
       <w:pPr>
         <w:pStyle w:val="Bibliography"/>
@@ -2757,7 +2833,7 @@
       <w:r>
         <w:t xml:space="preserve"> </w:t>
       </w:r>
-      <w:hyperlink r:id="rId67">
+      <w:hyperlink r:id="rId70">
         <w:r>
           <w:rPr>
             <w:rStyle w:val="Hyperlink"/>
@@ -2769,8 +2845,8 @@
         <w:t xml:space="preserve">.</w:t>
       </w:r>
     </w:p>
-    <w:bookmarkEnd w:id="68"/>
-    <w:bookmarkStart w:id="70" w:name="ref-Cavanaugh14"/>
+    <w:bookmarkEnd w:id="71"/>
+    <w:bookmarkStart w:id="73" w:name="ref-Cavanaugh14"/>
     <w:p>
       <w:pPr>
         <w:pStyle w:val="Bibliography"/>
@@ -2797,7 +2873,7 @@
       <w:r>
         <w:t xml:space="preserve"> </w:t>
       </w:r>
-      <w:hyperlink r:id="rId69">
+      <w:hyperlink r:id="rId72">
         <w:r>
           <w:rPr>
             <w:rStyle w:val="Hyperlink"/>
@@ -2809,8 +2885,8 @@
         <w:t xml:space="preserve">.</w:t>
       </w:r>
     </w:p>
-    <w:bookmarkEnd w:id="70"/>
-    <w:bookmarkStart w:id="72" w:name="ref-Chung18"/>
+    <w:bookmarkEnd w:id="73"/>
+    <w:bookmarkStart w:id="75" w:name="ref-Chung18"/>
     <w:p>
       <w:pPr>
         <w:pStyle w:val="Bibliography"/>
@@ -2837,7 +2913,7 @@
       <w:r>
         <w:t xml:space="preserve"> </w:t>
       </w:r>
-      <w:hyperlink r:id="rId71">
+      <w:hyperlink r:id="rId74">
         <w:r>
           <w:rPr>
             <w:rStyle w:val="Hyperlink"/>
@@ -2849,8 +2925,8 @@
         <w:t xml:space="preserve">.</w:t>
       </w:r>
     </w:p>
-    <w:bookmarkEnd w:id="72"/>
-    <w:bookmarkStart w:id="73" w:name="ref-Cicchetti11"/>
+    <w:bookmarkEnd w:id="75"/>
+    <w:bookmarkStart w:id="76" w:name="ref-Cicchetti11"/>
     <w:p>
       <w:pPr>
         <w:pStyle w:val="Bibliography"/>
@@ -2911,8 +2987,8 @@
         <w:t xml:space="preserve">34, 1278–1292.</w:t>
       </w:r>
     </w:p>
-    <w:bookmarkEnd w:id="73"/>
-    <w:bookmarkStart w:id="74" w:name="ref-Coen07"/>
+    <w:bookmarkEnd w:id="76"/>
+    <w:bookmarkStart w:id="77" w:name="ref-Coen07"/>
     <w:p>
       <w:pPr>
         <w:pStyle w:val="Bibliography"/>
@@ -2937,8 +3013,8 @@
         <w:t xml:space="preserve">341, 303–307.</w:t>
       </w:r>
     </w:p>
-    <w:bookmarkEnd w:id="74"/>
-    <w:bookmarkStart w:id="76" w:name="ref-Comeaux12"/>
+    <w:bookmarkEnd w:id="77"/>
+    <w:bookmarkStart w:id="79" w:name="ref-Comeaux12"/>
     <w:p>
       <w:pPr>
         <w:pStyle w:val="Bibliography"/>
@@ -2983,7 +3059,7 @@
       <w:r>
         <w:t xml:space="preserve"> </w:t>
       </w:r>
-      <w:hyperlink r:id="rId75">
+      <w:hyperlink r:id="rId78">
         <w:r>
           <w:rPr>
             <w:rStyle w:val="Hyperlink"/>
@@ -2995,8 +3071,8 @@
         <w:t xml:space="preserve">.</w:t>
       </w:r>
     </w:p>
-    <w:bookmarkEnd w:id="76"/>
-    <w:bookmarkStart w:id="78" w:name="ref-Conner07"/>
+    <w:bookmarkEnd w:id="79"/>
+    <w:bookmarkStart w:id="81" w:name="ref-Conner07"/>
     <w:p>
       <w:pPr>
         <w:pStyle w:val="Bibliography"/>
@@ -3062,7 +3138,7 @@
       <w:r>
         <w:t xml:space="preserve"> </w:t>
       </w:r>
-      <w:hyperlink r:id="rId77">
+      <w:hyperlink r:id="rId80">
         <w:r>
           <w:rPr>
             <w:rStyle w:val="Hyperlink"/>
@@ -3074,8 +3150,8 @@
         <w:t xml:space="preserve">.</w:t>
       </w:r>
     </w:p>
-    <w:bookmarkEnd w:id="78"/>
-    <w:bookmarkStart w:id="79" w:name="ref-CSA19"/>
+    <w:bookmarkEnd w:id="81"/>
+    <w:bookmarkStart w:id="82" w:name="ref-CSA19"/>
     <w:p>
       <w:pPr>
         <w:pStyle w:val="Bibliography"/>
@@ -3102,8 +3178,8 @@
         <w:t xml:space="preserve">ay hard bottom mapping project. Tampa Bay Estuary Program, St. Petersburg, Florida.</w:t>
       </w:r>
     </w:p>
-    <w:bookmarkEnd w:id="79"/>
-    <w:bookmarkStart w:id="81" w:name="ref-Dontis20"/>
+    <w:bookmarkEnd w:id="82"/>
+    <w:bookmarkStart w:id="84" w:name="ref-Dontis20"/>
     <w:p>
       <w:pPr>
         <w:pStyle w:val="Bibliography"/>
@@ -3130,7 +3206,7 @@
       <w:r>
         <w:t xml:space="preserve"> </w:t>
       </w:r>
-      <w:hyperlink r:id="rId80">
+      <w:hyperlink r:id="rId83">
         <w:r>
           <w:rPr>
             <w:rStyle w:val="Hyperlink"/>
@@ -3142,8 +3218,8 @@
         <w:t xml:space="preserve">.</w:t>
       </w:r>
     </w:p>
-    <w:bookmarkEnd w:id="81"/>
-    <w:bookmarkStart w:id="83" w:name="ref-Duarte09"/>
+    <w:bookmarkEnd w:id="84"/>
+    <w:bookmarkStart w:id="86" w:name="ref-Duarte09"/>
     <w:p>
       <w:pPr>
         <w:pStyle w:val="Bibliography"/>
@@ -3179,7 +3255,7 @@
       <w:r>
         <w:t xml:space="preserve"> </w:t>
       </w:r>
-      <w:hyperlink r:id="rId82">
+      <w:hyperlink r:id="rId85">
         <w:r>
           <w:rPr>
             <w:rStyle w:val="Hyperlink"/>
@@ -3191,8 +3267,8 @@
         <w:t xml:space="preserve">.</w:t>
       </w:r>
     </w:p>
-    <w:bookmarkEnd w:id="83"/>
-    <w:bookmarkStart w:id="85" w:name="ref-Dupont08"/>
+    <w:bookmarkEnd w:id="86"/>
+    <w:bookmarkStart w:id="88" w:name="ref-Dupont08"/>
     <w:p>
       <w:pPr>
         <w:pStyle w:val="Bibliography"/>
@@ -3237,7 +3313,7 @@
       <w:r>
         <w:t xml:space="preserve"> </w:t>
       </w:r>
-      <w:hyperlink r:id="rId84">
+      <w:hyperlink r:id="rId87">
         <w:r>
           <w:rPr>
             <w:rStyle w:val="Hyperlink"/>
@@ -3249,8 +3325,8 @@
         <w:t xml:space="preserve">.</w:t>
       </w:r>
     </w:p>
-    <w:bookmarkEnd w:id="85"/>
-    <w:bookmarkStart w:id="87" w:name="ref-Eisma98"/>
+    <w:bookmarkEnd w:id="88"/>
+    <w:bookmarkStart w:id="90" w:name="ref-Eisma98"/>
     <w:p>
       <w:pPr>
         <w:pStyle w:val="Bibliography"/>
@@ -3274,7 +3350,7 @@
       <w:r>
         <w:t xml:space="preserve"> </w:t>
       </w:r>
-      <w:hyperlink r:id="rId86">
+      <w:hyperlink r:id="rId89">
         <w:r>
           <w:rPr>
             <w:rStyle w:val="Hyperlink"/>
@@ -3286,8 +3362,8 @@
         <w:t xml:space="preserve">.</w:t>
       </w:r>
     </w:p>
-    <w:bookmarkEnd w:id="87"/>
-    <w:bookmarkStart w:id="88" w:name="ref-Eleuterius79"/>
+    <w:bookmarkEnd w:id="90"/>
+    <w:bookmarkStart w:id="91" w:name="ref-Eleuterius79"/>
     <w:p>
       <w:pPr>
         <w:pStyle w:val="Bibliography"/>
@@ -3312,8 +3388,8 @@
         <w:t xml:space="preserve">29, 394–400.</w:t>
       </w:r>
     </w:p>
-    <w:bookmarkEnd w:id="88"/>
-    <w:bookmarkStart w:id="89" w:name="ref-EPA96"/>
+    <w:bookmarkEnd w:id="91"/>
+    <w:bookmarkStart w:id="92" w:name="ref-EPA96"/>
     <w:p>
       <w:pPr>
         <w:pStyle w:val="Bibliography"/>
@@ -3322,8 +3398,8 @@
         <w:t xml:space="preserve">Environmental Protection Agency (1996). Watershed approach framework. Office of Water (4501F).</w:t>
       </w:r>
     </w:p>
-    <w:bookmarkEnd w:id="89"/>
-    <w:bookmarkStart w:id="91" w:name="ref-Enwright15"/>
+    <w:bookmarkEnd w:id="92"/>
+    <w:bookmarkStart w:id="94" w:name="ref-Enwright15"/>
     <w:p>
       <w:pPr>
         <w:pStyle w:val="Bibliography"/>
@@ -3358,7 +3434,7 @@
       <w:r>
         <w:t xml:space="preserve"> </w:t>
       </w:r>
-      <w:hyperlink r:id="rId90">
+      <w:hyperlink r:id="rId93">
         <w:r>
           <w:rPr>
             <w:rStyle w:val="Hyperlink"/>
@@ -3370,8 +3446,8 @@
         <w:t xml:space="preserve">.</w:t>
       </w:r>
     </w:p>
-    <w:bookmarkEnd w:id="91"/>
-    <w:bookmarkStart w:id="93" w:name="ref-Enwright16"/>
+    <w:bookmarkEnd w:id="94"/>
+    <w:bookmarkStart w:id="96" w:name="ref-Enwright16"/>
     <w:p>
       <w:pPr>
         <w:pStyle w:val="Bibliography"/>
@@ -3398,7 +3474,7 @@
       <w:r>
         <w:t xml:space="preserve"> </w:t>
       </w:r>
-      <w:hyperlink r:id="rId92">
+      <w:hyperlink r:id="rId95">
         <w:r>
           <w:rPr>
             <w:rStyle w:val="Hyperlink"/>
@@ -3410,8 +3486,8 @@
         <w:t xml:space="preserve">.</w:t>
       </w:r>
     </w:p>
-    <w:bookmarkEnd w:id="93"/>
-    <w:bookmarkStart w:id="94" w:name="ref-zuErmgassen13"/>
+    <w:bookmarkEnd w:id="96"/>
+    <w:bookmarkStart w:id="97" w:name="ref-zuErmgassen13"/>
     <w:p>
       <w:pPr>
         <w:pStyle w:val="Bibliography"/>
@@ -3448,8 +3524,8 @@
         <w:t xml:space="preserve">36, 36–43.</w:t>
       </w:r>
     </w:p>
-    <w:bookmarkEnd w:id="94"/>
-    <w:bookmarkStart w:id="95" w:name="ref-FDOT99"/>
+    <w:bookmarkEnd w:id="97"/>
+    <w:bookmarkStart w:id="98" w:name="ref-FDOT99"/>
     <w:p>
       <w:pPr>
         <w:pStyle w:val="Bibliography"/>
@@ -3478,8 +3554,8 @@
         <w:t xml:space="preserve">. Third. Tallahassee, Florida: FDOT Surveying; Mapping Office Geographic Mapping Section.</w:t>
       </w:r>
     </w:p>
-    <w:bookmarkEnd w:id="95"/>
-    <w:bookmarkStart w:id="97" w:name="ref-Garner15"/>
+    <w:bookmarkEnd w:id="98"/>
+    <w:bookmarkStart w:id="100" w:name="ref-Garner15"/>
     <w:p>
       <w:pPr>
         <w:pStyle w:val="Bibliography"/>
@@ -3515,7 +3591,7 @@
       <w:r>
         <w:t xml:space="preserve"> </w:t>
       </w:r>
-      <w:hyperlink r:id="rId96">
+      <w:hyperlink r:id="rId99">
         <w:r>
           <w:rPr>
             <w:rStyle w:val="Hyperlink"/>
@@ -3527,8 +3603,8 @@
         <w:t xml:space="preserve">.</w:t>
       </w:r>
     </w:p>
-    <w:bookmarkEnd w:id="97"/>
-    <w:bookmarkStart w:id="99" w:name="ref-Geselbracht15"/>
+    <w:bookmarkEnd w:id="100"/>
+    <w:bookmarkStart w:id="102" w:name="ref-Geselbracht15"/>
     <w:p>
       <w:pPr>
         <w:pStyle w:val="Bibliography"/>
@@ -3582,7 +3658,7 @@
       <w:r>
         <w:t xml:space="preserve"> </w:t>
       </w:r>
-      <w:hyperlink r:id="rId98">
+      <w:hyperlink r:id="rId101">
         <w:r>
           <w:rPr>
             <w:rStyle w:val="Hyperlink"/>
@@ -3594,8 +3670,8 @@
         <w:t xml:space="preserve">.</w:t>
       </w:r>
     </w:p>
-    <w:bookmarkEnd w:id="99"/>
-    <w:bookmarkStart w:id="100" w:name="ref-Gregory06"/>
+    <w:bookmarkEnd w:id="102"/>
+    <w:bookmarkStart w:id="103" w:name="ref-Gregory06"/>
     <w:p>
       <w:pPr>
         <w:pStyle w:val="Bibliography"/>
@@ -3620,8 +3696,8 @@
         <w:t xml:space="preserve">16, 2411–2425.</w:t>
       </w:r>
     </w:p>
-    <w:bookmarkEnd w:id="100"/>
-    <w:bookmarkStart w:id="101" w:name="ref-Griffen05"/>
+    <w:bookmarkEnd w:id="103"/>
+    <w:bookmarkStart w:id="104" w:name="ref-Griffen05"/>
     <w:p>
       <w:pPr>
         <w:pStyle w:val="Bibliography"/>
@@ -3648,8 +3724,8 @@
         <w:t xml:space="preserve">ay dredged hole habitat assessment project. Tampa Bay Estuary Program, St. Petersburg, Florida.</w:t>
       </w:r>
     </w:p>
-    <w:bookmarkEnd w:id="101"/>
-    <w:bookmarkStart w:id="102" w:name="ref-Heck03"/>
+    <w:bookmarkEnd w:id="104"/>
+    <w:bookmarkStart w:id="105" w:name="ref-Heck03"/>
     <w:p>
       <w:pPr>
         <w:pStyle w:val="Bibliography"/>
@@ -3674,8 +3750,8 @@
         <w:t xml:space="preserve">253, 123–136.</w:t>
       </w:r>
     </w:p>
-    <w:bookmarkEnd w:id="102"/>
-    <w:bookmarkStart w:id="103" w:name="ref-Henningsen05"/>
+    <w:bookmarkEnd w:id="105"/>
+    <w:bookmarkStart w:id="106" w:name="ref-Henningsen05"/>
     <w:p>
       <w:pPr>
         <w:pStyle w:val="Bibliography"/>
@@ -3715,8 +3791,8 @@
         <w:t xml:space="preserve">, ed. S. F. Treat (St. Petersburg, FL: Tampa Bay Estuary Program), 165–170.</w:t>
       </w:r>
     </w:p>
-    <w:bookmarkEnd w:id="103"/>
-    <w:bookmarkStart w:id="104" w:name="ref-Hilderbrand05"/>
+    <w:bookmarkEnd w:id="106"/>
+    <w:bookmarkStart w:id="107" w:name="ref-Hilderbrand05"/>
     <w:p>
       <w:pPr>
         <w:pStyle w:val="Bibliography"/>
@@ -3741,8 +3817,8 @@
         <w:t xml:space="preserve">10, 19.</w:t>
       </w:r>
     </w:p>
-    <w:bookmarkEnd w:id="104"/>
-    <w:bookmarkStart w:id="105" w:name="ref-Hobbs07"/>
+    <w:bookmarkEnd w:id="107"/>
+    <w:bookmarkStart w:id="108" w:name="ref-Hobbs07"/>
     <w:p>
       <w:pPr>
         <w:pStyle w:val="Bibliography"/>
@@ -3767,8 +3843,8 @@
         <w:t xml:space="preserve">15, 354–357.</w:t>
       </w:r>
     </w:p>
-    <w:bookmarkEnd w:id="105"/>
-    <w:bookmarkStart w:id="107" w:name="ref-Holl01"/>
+    <w:bookmarkEnd w:id="108"/>
+    <w:bookmarkStart w:id="110" w:name="ref-Holl01"/>
     <w:p>
       <w:pPr>
         <w:pStyle w:val="Bibliography"/>
@@ -3795,7 +3871,7 @@
       <w:r>
         <w:t xml:space="preserve"> </w:t>
       </w:r>
-      <w:hyperlink r:id="rId106">
+      <w:hyperlink r:id="rId109">
         <w:r>
           <w:rPr>
             <w:rStyle w:val="Hyperlink"/>
@@ -3807,8 +3883,8 @@
         <w:t xml:space="preserve">.</w:t>
       </w:r>
     </w:p>
-    <w:bookmarkEnd w:id="107"/>
-    <w:bookmarkStart w:id="108" w:name="ref-Holling78"/>
+    <w:bookmarkEnd w:id="110"/>
+    <w:bookmarkStart w:id="111" w:name="ref-Holling78"/>
     <w:p>
       <w:pPr>
         <w:pStyle w:val="Bibliography"/>
@@ -3830,8 +3906,8 @@
         <w:t xml:space="preserve">. Chichester, UK: John Wiley &amp; Sons.</w:t>
       </w:r>
     </w:p>
-    <w:bookmarkEnd w:id="108"/>
-    <w:bookmarkStart w:id="110" w:name="ref-Houde93"/>
+    <w:bookmarkEnd w:id="111"/>
+    <w:bookmarkStart w:id="113" w:name="ref-Houde93"/>
     <w:p>
       <w:pPr>
         <w:pStyle w:val="Bibliography"/>
@@ -3858,7 +3934,7 @@
       <w:r>
         <w:t xml:space="preserve"> </w:t>
       </w:r>
-      <w:hyperlink r:id="rId109">
+      <w:hyperlink r:id="rId112">
         <w:r>
           <w:rPr>
             <w:rStyle w:val="Hyperlink"/>
@@ -3870,8 +3946,8 @@
         <w:t xml:space="preserve">.</w:t>
       </w:r>
     </w:p>
-    <w:bookmarkEnd w:id="110"/>
-    <w:bookmarkStart w:id="111" w:name="ref-Hsieh04"/>
+    <w:bookmarkEnd w:id="113"/>
+    <w:bookmarkStart w:id="114" w:name="ref-Hsieh04"/>
     <w:p>
       <w:pPr>
         <w:pStyle w:val="Bibliography"/>
@@ -3905,8 +3981,8 @@
         <w:t xml:space="preserve">, eds. S. Fagherazzi, M. Marani, and L. Blum (Washington: American Geophysical Union), 231–245.</w:t>
       </w:r>
     </w:p>
-    <w:bookmarkEnd w:id="111"/>
-    <w:bookmarkStart w:id="113" w:name="ref-Hughes11"/>
+    <w:bookmarkEnd w:id="114"/>
+    <w:bookmarkStart w:id="116" w:name="ref-Hughes11"/>
     <w:p>
       <w:pPr>
         <w:pStyle w:val="Bibliography"/>
@@ -3933,7 +4009,7 @@
       <w:r>
         <w:t xml:space="preserve"> </w:t>
       </w:r>
-      <w:hyperlink r:id="rId112">
+      <w:hyperlink r:id="rId115">
         <w:r>
           <w:rPr>
             <w:rStyle w:val="Hyperlink"/>
@@ -3945,8 +4021,8 @@
         <w:t xml:space="preserve">.</w:t>
       </w:r>
     </w:p>
-    <w:bookmarkEnd w:id="113"/>
-    <w:bookmarkStart w:id="115" w:name="ref-Iwamura13"/>
+    <w:bookmarkEnd w:id="116"/>
+    <w:bookmarkStart w:id="118" w:name="ref-Iwamura13"/>
     <w:p>
       <w:pPr>
         <w:pStyle w:val="Bibliography"/>
@@ -3973,7 +4049,7 @@
       <w:r>
         <w:t xml:space="preserve"> </w:t>
       </w:r>
-      <w:hyperlink r:id="rId114">
+      <w:hyperlink r:id="rId117">
         <w:r>
           <w:rPr>
             <w:rStyle w:val="Hyperlink"/>
@@ -3985,8 +4061,8 @@
         <w:t xml:space="preserve">.</w:t>
       </w:r>
     </w:p>
-    <w:bookmarkEnd w:id="115"/>
-    <w:bookmarkStart w:id="116" w:name="ref-Jaap90"/>
+    <w:bookmarkEnd w:id="118"/>
+    <w:bookmarkStart w:id="119" w:name="ref-Jaap90"/>
     <w:p>
       <w:pPr>
         <w:pStyle w:val="Bibliography"/>
@@ -4020,8 +4096,8 @@
         <w:t xml:space="preserve">, eds. R. L. Myers and J. J. Ewel (Orlando, Florida, USA: University of Central Florida Press), 574–618.</w:t>
       </w:r>
     </w:p>
-    <w:bookmarkEnd w:id="116"/>
-    <w:bookmarkStart w:id="117" w:name="ref-JEI16"/>
+    <w:bookmarkEnd w:id="119"/>
+    <w:bookmarkStart w:id="120" w:name="ref-JEI16"/>
     <w:p>
       <w:pPr>
         <w:pStyle w:val="Bibliography"/>
@@ -4066,8 +4142,8 @@
         <w:t xml:space="preserve">rogram. Tampa Bay Estuary Program, St. Petersburg, Florida.</w:t>
       </w:r>
     </w:p>
-    <w:bookmarkEnd w:id="117"/>
-    <w:bookmarkStart w:id="118" w:name="ref-JEI20"/>
+    <w:bookmarkEnd w:id="120"/>
+    <w:bookmarkStart w:id="121" w:name="ref-JEI20"/>
     <w:p>
       <w:pPr>
         <w:pStyle w:val="Bibliography"/>
@@ -4121,8 +4197,8 @@
         <w:t xml:space="preserve">rogram. Tampa Bay Estuary Program, St. Petersburg, Florida.</w:t>
       </w:r>
     </w:p>
-    <w:bookmarkEnd w:id="118"/>
-    <w:bookmarkStart w:id="119" w:name="ref-Kaufman17"/>
+    <w:bookmarkEnd w:id="121"/>
+    <w:bookmarkStart w:id="122" w:name="ref-Kaufman17"/>
     <w:p>
       <w:pPr>
         <w:pStyle w:val="Bibliography"/>
@@ -4194,8 +4270,8 @@
         <w:t xml:space="preserve">ay. Tampa Bay Estuary Program, St. Petersburg, Florida.</w:t>
       </w:r>
     </w:p>
-    <w:bookmarkEnd w:id="119"/>
-    <w:bookmarkStart w:id="120" w:name="ref-Kushlan90"/>
+    <w:bookmarkEnd w:id="122"/>
+    <w:bookmarkStart w:id="123" w:name="ref-Kushlan90"/>
     <w:p>
       <w:pPr>
         <w:pStyle w:val="Bibliography"/>
@@ -4229,8 +4305,8 @@
         <w:t xml:space="preserve">, eds. R. L. Myers and J. J. Ewel (Orlando, Florida: University of Central Florida Press), 324–363.</w:t>
       </w:r>
     </w:p>
-    <w:bookmarkEnd w:id="120"/>
-    <w:bookmarkStart w:id="121" w:name="ref-Lamb18"/>
+    <w:bookmarkEnd w:id="123"/>
+    <w:bookmarkStart w:id="124" w:name="ref-Lamb18"/>
     <w:p>
       <w:pPr>
         <w:pStyle w:val="Bibliography"/>
@@ -4255,8 +4331,8 @@
         <w:t xml:space="preserve">26, 657–666.</w:t>
       </w:r>
     </w:p>
-    <w:bookmarkEnd w:id="121"/>
-    <w:bookmarkStart w:id="122" w:name="ref-Lewis96"/>
+    <w:bookmarkEnd w:id="124"/>
+    <w:bookmarkStart w:id="125" w:name="ref-Lewis96"/>
     <w:p>
       <w:pPr>
         <w:pStyle w:val="Bibliography"/>
@@ -4283,8 +4359,8 @@
         <w:t xml:space="preserve">ay habitat protection and restoration: Restoring the balance. Tampa Bay Estuary Program, St. Petersburg, Florida.</w:t>
       </w:r>
     </w:p>
-    <w:bookmarkEnd w:id="122"/>
-    <w:bookmarkStart w:id="124" w:name="ref-Menendez18"/>
+    <w:bookmarkEnd w:id="125"/>
+    <w:bookmarkStart w:id="127" w:name="ref-Menendez18"/>
     <w:p>
       <w:pPr>
         <w:pStyle w:val="Bibliography"/>
@@ -4311,7 +4387,7 @@
       <w:r>
         <w:t xml:space="preserve"> </w:t>
       </w:r>
-      <w:hyperlink r:id="rId123">
+      <w:hyperlink r:id="rId126">
         <w:r>
           <w:rPr>
             <w:rStyle w:val="Hyperlink"/>
@@ -4323,8 +4399,8 @@
         <w:t xml:space="preserve">.</w:t>
       </w:r>
     </w:p>
-    <w:bookmarkEnd w:id="124"/>
-    <w:bookmarkStart w:id="125" w:name="ref-Meyers90"/>
+    <w:bookmarkEnd w:id="127"/>
+    <w:bookmarkStart w:id="128" w:name="ref-Meyers90"/>
     <w:p>
       <w:pPr>
         <w:pStyle w:val="Bibliography"/>
@@ -4346,8 +4422,8 @@
         <w:t xml:space="preserve">. Orlando, Florida: University of Central Florida Press.</w:t>
       </w:r>
     </w:p>
-    <w:bookmarkEnd w:id="125"/>
-    <w:bookmarkStart w:id="126" w:name="ref-Moore68"/>
+    <w:bookmarkEnd w:id="128"/>
+    <w:bookmarkStart w:id="129" w:name="ref-Moore68"/>
     <w:p>
       <w:pPr>
         <w:pStyle w:val="Bibliography"/>
@@ -4399,8 +4475,8 @@
         <w:t xml:space="preserve">18, 261–279.</w:t>
       </w:r>
     </w:p>
-    <w:bookmarkEnd w:id="126"/>
-    <w:bookmarkStart w:id="128" w:name="ref-Munson07"/>
+    <w:bookmarkEnd w:id="129"/>
+    <w:bookmarkStart w:id="131" w:name="ref-Munson07"/>
     <w:p>
       <w:pPr>
         <w:pStyle w:val="Bibliography"/>
@@ -4436,7 +4512,7 @@
       <w:r>
         <w:t xml:space="preserve"> </w:t>
       </w:r>
-      <w:hyperlink r:id="rId127">
+      <w:hyperlink r:id="rId130">
         <w:r>
           <w:rPr>
             <w:rStyle w:val="Hyperlink"/>
@@ -4448,8 +4524,8 @@
         <w:t xml:space="preserve">.</w:t>
       </w:r>
     </w:p>
-    <w:bookmarkEnd w:id="128"/>
-    <w:bookmarkStart w:id="129" w:name="ref-NOAA15"/>
+    <w:bookmarkEnd w:id="131"/>
+    <w:bookmarkStart w:id="132" w:name="ref-NOAA15"/>
     <w:p>
       <w:pPr>
         <w:pStyle w:val="Bibliography"/>
@@ -4499,8 +4575,8 @@
         <w:t xml:space="preserve">. Silver Spring, Maryland: National Oceanic; Atmospheric Administration.</w:t>
       </w:r>
     </w:p>
-    <w:bookmarkEnd w:id="129"/>
-    <w:bookmarkStart w:id="131" w:name="ref-Nerem18"/>
+    <w:bookmarkEnd w:id="132"/>
+    <w:bookmarkStart w:id="134" w:name="ref-Nerem18"/>
     <w:p>
       <w:pPr>
         <w:pStyle w:val="Bibliography"/>
@@ -4527,7 +4603,7 @@
       <w:r>
         <w:t xml:space="preserve"> </w:t>
       </w:r>
-      <w:hyperlink r:id="rId130">
+      <w:hyperlink r:id="rId133">
         <w:r>
           <w:rPr>
             <w:rStyle w:val="Hyperlink"/>
@@ -4539,8 +4615,8 @@
         <w:t xml:space="preserve">.</w:t>
       </w:r>
     </w:p>
-    <w:bookmarkEnd w:id="131"/>
-    <w:bookmarkStart w:id="132" w:name="ref-OKeife06"/>
+    <w:bookmarkEnd w:id="134"/>
+    <w:bookmarkStart w:id="135" w:name="ref-OKeife06"/>
     <w:p>
       <w:pPr>
         <w:pStyle w:val="Bibliography"/>
@@ -4603,8 +4679,8 @@
         <w:t xml:space="preserve">rogram. Tampa Bay Estuary Program, St. Petersburg, Florida.</w:t>
       </w:r>
     </w:p>
-    <w:bookmarkEnd w:id="132"/>
-    <w:bookmarkStart w:id="133" w:name="ref-Odum90"/>
+    <w:bookmarkEnd w:id="135"/>
+    <w:bookmarkStart w:id="136" w:name="ref-Odum90"/>
     <w:p>
       <w:pPr>
         <w:pStyle w:val="Bibliography"/>
@@ -4638,8 +4714,8 @@
         <w:t xml:space="preserve">, eds. R. L. Myers and J. J. Ewel (Orlando, Florida: University of Central Florida Press), 517–548.</w:t>
       </w:r>
     </w:p>
-    <w:bookmarkEnd w:id="133"/>
-    <w:bookmarkStart w:id="135" w:name="ref-Osland12"/>
+    <w:bookmarkEnd w:id="136"/>
+    <w:bookmarkStart w:id="138" w:name="ref-Osland12"/>
     <w:p>
       <w:pPr>
         <w:pStyle w:val="Bibliography"/>
@@ -4666,7 +4742,7 @@
       <w:r>
         <w:t xml:space="preserve"> </w:t>
       </w:r>
-      <w:hyperlink r:id="rId134">
+      <w:hyperlink r:id="rId137">
         <w:r>
           <w:rPr>
             <w:rStyle w:val="Hyperlink"/>
@@ -4678,8 +4754,8 @@
         <w:t xml:space="preserve">.</w:t>
       </w:r>
     </w:p>
-    <w:bookmarkEnd w:id="135"/>
-    <w:bookmarkStart w:id="137" w:name="ref-Palmer09"/>
+    <w:bookmarkEnd w:id="138"/>
+    <w:bookmarkStart w:id="140" w:name="ref-Palmer09"/>
     <w:p>
       <w:pPr>
         <w:pStyle w:val="Bibliography"/>
@@ -4706,7 +4782,7 @@
       <w:r>
         <w:t xml:space="preserve"> </w:t>
       </w:r>
-      <w:hyperlink r:id="rId136">
+      <w:hyperlink r:id="rId139">
         <w:r>
           <w:rPr>
             <w:rStyle w:val="Hyperlink"/>
@@ -4718,8 +4794,8 @@
         <w:t xml:space="preserve">.</w:t>
       </w:r>
     </w:p>
-    <w:bookmarkEnd w:id="137"/>
-    <w:bookmarkStart w:id="138" w:name="ref-Price17"/>
+    <w:bookmarkEnd w:id="140"/>
+    <w:bookmarkStart w:id="141" w:name="ref-Price17"/>
     <w:p>
       <w:pPr>
         <w:pStyle w:val="Bibliography"/>
@@ -4728,8 +4804,8 @@
         <w:t xml:space="preserve">Price, R., Loy, D., and Robison, D. (2017). Critical coastal habitat assessment: Baseline monitoring report. Tampa Bay Estuary Program, St. Petersburg, Florida.</w:t>
       </w:r>
     </w:p>
-    <w:bookmarkEnd w:id="138"/>
-    <w:bookmarkStart w:id="140" w:name="ref-Raabe12"/>
+    <w:bookmarkEnd w:id="141"/>
+    <w:bookmarkStart w:id="143" w:name="ref-Raabe12"/>
     <w:p>
       <w:pPr>
         <w:pStyle w:val="Bibliography"/>
@@ -4774,7 +4850,7 @@
       <w:r>
         <w:t xml:space="preserve"> </w:t>
       </w:r>
-      <w:hyperlink r:id="rId139">
+      <w:hyperlink r:id="rId142">
         <w:r>
           <w:rPr>
             <w:rStyle w:val="Hyperlink"/>
@@ -4786,8 +4862,8 @@
         <w:t xml:space="preserve">.</w:t>
       </w:r>
     </w:p>
-    <w:bookmarkEnd w:id="140"/>
-    <w:bookmarkStart w:id="141" w:name="ref-Raulerson19"/>
+    <w:bookmarkEnd w:id="143"/>
+    <w:bookmarkStart w:id="144" w:name="ref-Raulerson19"/>
     <w:p>
       <w:pPr>
         <w:pStyle w:val="Bibliography"/>
@@ -4859,8 +4935,8 @@
         <w:t xml:space="preserve">und. Tampa Bay Estuary Program, St. Petersburg, Florida.</w:t>
       </w:r>
     </w:p>
-    <w:bookmarkEnd w:id="141"/>
-    <w:bookmarkStart w:id="142" w:name="ref-Rayer20"/>
+    <w:bookmarkEnd w:id="144"/>
+    <w:bookmarkStart w:id="145" w:name="ref-Rayer20"/>
     <w:p>
       <w:pPr>
         <w:pStyle w:val="Bibliography"/>
@@ -4894,8 +4970,8 @@
         <w:t xml:space="preserve">53, 186.</w:t>
       </w:r>
     </w:p>
-    <w:bookmarkEnd w:id="142"/>
-    <w:bookmarkStart w:id="143" w:name="ref-RAE15"/>
+    <w:bookmarkEnd w:id="145"/>
+    <w:bookmarkStart w:id="146" w:name="ref-RAE15"/>
     <w:p>
       <w:pPr>
         <w:pStyle w:val="Bibliography"/>
@@ -4917,8 +4993,8 @@
         <w:t xml:space="preserve">. Arlington, Virginia: Restore America’s Estuaries.</w:t>
       </w:r>
     </w:p>
-    <w:bookmarkEnd w:id="143"/>
-    <w:bookmarkStart w:id="144" w:name="ref-Ries14"/>
+    <w:bookmarkEnd w:id="146"/>
+    <w:bookmarkStart w:id="147" w:name="ref-Ries14"/>
     <w:p>
       <w:pPr>
         <w:pStyle w:val="Bibliography"/>
@@ -4954,8 +5030,8 @@
         <w:t xml:space="preserve">lorida. Tampa Bay Estuary Program, St. Petersburg, Florida.</w:t>
       </w:r>
     </w:p>
-    <w:bookmarkEnd w:id="144"/>
-    <w:bookmarkStart w:id="145" w:name="ref-Robison10"/>
+    <w:bookmarkEnd w:id="147"/>
+    <w:bookmarkStart w:id="148" w:name="ref-Robison10"/>
     <w:p>
       <w:pPr>
         <w:pStyle w:val="Bibliography"/>
@@ -5036,8 +5112,8 @@
         <w:t xml:space="preserve">pdate. Tampa Bay Estuary Program, Saint Petersburg, Florida.</w:t>
       </w:r>
     </w:p>
-    <w:bookmarkEnd w:id="145"/>
-    <w:bookmarkStart w:id="147" w:name="ref-Robison20"/>
+    <w:bookmarkEnd w:id="148"/>
+    <w:bookmarkStart w:id="150" w:name="ref-Robison20"/>
     <w:p>
       <w:pPr>
         <w:pStyle w:val="Bibliography"/>
@@ -5048,7 +5124,7 @@
       <w:r>
         <w:t xml:space="preserve"> </w:t>
       </w:r>
-      <w:hyperlink r:id="rId146">
+      <w:hyperlink r:id="rId149">
         <w:r>
           <w:rPr>
             <w:rStyle w:val="Hyperlink"/>
@@ -5060,8 +5136,8 @@
         <w:t xml:space="preserve">.</w:t>
       </w:r>
     </w:p>
-    <w:bookmarkEnd w:id="147"/>
-    <w:bookmarkStart w:id="149" w:name="ref-Russell15"/>
+    <w:bookmarkEnd w:id="150"/>
+    <w:bookmarkStart w:id="152" w:name="ref-Russell15"/>
     <w:p>
       <w:pPr>
         <w:pStyle w:val="Bibliography"/>
@@ -5115,7 +5191,7 @@
       <w:r>
         <w:t xml:space="preserve"> </w:t>
       </w:r>
-      <w:hyperlink r:id="rId148">
+      <w:hyperlink r:id="rId151">
         <w:r>
           <w:rPr>
             <w:rStyle w:val="Hyperlink"/>
@@ -5127,8 +5203,8 @@
         <w:t xml:space="preserve">.</w:t>
       </w:r>
     </w:p>
-    <w:bookmarkEnd w:id="149"/>
-    <w:bookmarkStart w:id="151" w:name="ref-Scavia02"/>
+    <w:bookmarkEnd w:id="152"/>
+    <w:bookmarkStart w:id="154" w:name="ref-Scavia02"/>
     <w:p>
       <w:pPr>
         <w:pStyle w:val="Bibliography"/>
@@ -5167,7 +5243,7 @@
       <w:r>
         <w:t xml:space="preserve"> </w:t>
       </w:r>
-      <w:hyperlink r:id="rId150">
+      <w:hyperlink r:id="rId153">
         <w:r>
           <w:rPr>
             <w:rStyle w:val="Hyperlink"/>
@@ -5179,8 +5255,8 @@
         <w:t xml:space="preserve">.</w:t>
       </w:r>
     </w:p>
-    <w:bookmarkEnd w:id="151"/>
-    <w:bookmarkStart w:id="152" w:name="ref-Sheehan16"/>
+    <w:bookmarkEnd w:id="154"/>
+    <w:bookmarkStart w:id="155" w:name="ref-Sheehan16"/>
     <w:p>
       <w:pPr>
         <w:pStyle w:val="Bibliography"/>
@@ -5288,8 +5364,8 @@
         <w:t xml:space="preserve">stuaries. Tampa Bay Estuary Program, St. Petersburg, Florida.</w:t>
       </w:r>
     </w:p>
-    <w:bookmarkEnd w:id="152"/>
-    <w:bookmarkStart w:id="153" w:name="ref-Sherwood08"/>
+    <w:bookmarkEnd w:id="155"/>
+    <w:bookmarkStart w:id="156" w:name="ref-Sherwood08"/>
     <w:p>
       <w:pPr>
         <w:pStyle w:val="Bibliography"/>
@@ -5334,8 +5410,8 @@
         <w:t xml:space="preserve">rogram tidal tributaries project team. Tampa Bay Estuary Program, St. Petersburg, Florida.</w:t>
       </w:r>
     </w:p>
-    <w:bookmarkEnd w:id="153"/>
-    <w:bookmarkStart w:id="155" w:name="ref-Sherwood14"/>
+    <w:bookmarkEnd w:id="156"/>
+    <w:bookmarkStart w:id="158" w:name="ref-Sherwood14"/>
     <w:p>
       <w:pPr>
         <w:pStyle w:val="Bibliography"/>
@@ -5380,7 +5456,7 @@
       <w:r>
         <w:t xml:space="preserve"> </w:t>
       </w:r>
-      <w:hyperlink r:id="rId154">
+      <w:hyperlink r:id="rId157">
         <w:r>
           <w:rPr>
             <w:rStyle w:val="Hyperlink"/>
@@ -5392,8 +5468,8 @@
         <w:t xml:space="preserve">.</w:t>
       </w:r>
     </w:p>
-    <w:bookmarkEnd w:id="155"/>
-    <w:bookmarkStart w:id="156" w:name="ref-Sherwood17"/>
+    <w:bookmarkEnd w:id="158"/>
+    <w:bookmarkStart w:id="159" w:name="ref-Sherwood17"/>
     <w:p>
       <w:pPr>
         <w:pStyle w:val="Bibliography"/>
@@ -5451,8 +5527,8 @@
         <w:t xml:space="preserve">57, 294–319.</w:t>
       </w:r>
     </w:p>
-    <w:bookmarkEnd w:id="156"/>
-    <w:bookmarkStart w:id="157" w:name="ref-Sim14"/>
+    <w:bookmarkEnd w:id="159"/>
+    <w:bookmarkStart w:id="160" w:name="ref-Sim14"/>
     <w:p>
       <w:pPr>
         <w:pStyle w:val="Bibliography"/>
@@ -5477,8 +5553,8 @@
         <w:t xml:space="preserve">1, 1–5.</w:t>
       </w:r>
     </w:p>
-    <w:bookmarkEnd w:id="157"/>
-    <w:bookmarkStart w:id="159" w:name="ref-Smith18"/>
+    <w:bookmarkEnd w:id="160"/>
+    <w:bookmarkStart w:id="162" w:name="ref-Smith18"/>
     <w:p>
       <w:pPr>
         <w:pStyle w:val="Bibliography"/>
@@ -5523,7 +5599,7 @@
       <w:r>
         <w:t xml:space="preserve"> </w:t>
       </w:r>
-      <w:hyperlink r:id="rId158">
+      <w:hyperlink r:id="rId161">
         <w:r>
           <w:rPr>
             <w:rStyle w:val="Hyperlink"/>
@@ -5535,8 +5611,8 @@
         <w:t xml:space="preserve">.</w:t>
       </w:r>
     </w:p>
-    <w:bookmarkEnd w:id="159"/>
-    <w:bookmarkStart w:id="160" w:name="ref-SWFWMD14"/>
+    <w:bookmarkEnd w:id="162"/>
+    <w:bookmarkStart w:id="163" w:name="ref-SWFWMD14"/>
     <w:p>
       <w:pPr>
         <w:pStyle w:val="Bibliography"/>
@@ -5545,8 +5621,8 @@
         <w:t xml:space="preserve">Southwest Florida Water Management District (2014). Photo interpretation key for land use classification.</w:t>
       </w:r>
     </w:p>
-    <w:bookmarkEnd w:id="160"/>
-    <w:bookmarkStart w:id="162" w:name="ref-SWFWMD18"/>
+    <w:bookmarkEnd w:id="163"/>
+    <w:bookmarkStart w:id="165" w:name="ref-SWFWMD18"/>
     <w:p>
       <w:pPr>
         <w:pStyle w:val="Bibliography"/>
@@ -5557,7 +5633,7 @@
       <w:r>
         <w:t xml:space="preserve"> </w:t>
       </w:r>
-      <w:hyperlink r:id="rId161">
+      <w:hyperlink r:id="rId164">
         <w:r>
           <w:rPr>
             <w:rStyle w:val="Hyperlink"/>
@@ -5569,8 +5645,8 @@
         <w:t xml:space="preserve">.</w:t>
       </w:r>
     </w:p>
-    <w:bookmarkEnd w:id="162"/>
-    <w:bookmarkStart w:id="164" w:name="ref-SWFWMD19"/>
+    <w:bookmarkEnd w:id="165"/>
+    <w:bookmarkStart w:id="167" w:name="ref-SWFWMD19"/>
     <w:p>
       <w:pPr>
         <w:pStyle w:val="Bibliography"/>
@@ -5581,7 +5657,7 @@
       <w:r>
         <w:t xml:space="preserve"> </w:t>
       </w:r>
-      <w:hyperlink r:id="rId163">
+      <w:hyperlink r:id="rId166">
         <w:r>
           <w:rPr>
             <w:rStyle w:val="Hyperlink"/>
@@ -5593,8 +5669,8 @@
         <w:t xml:space="preserve">.</w:t>
       </w:r>
     </w:p>
-    <w:bookmarkEnd w:id="164"/>
-    <w:bookmarkStart w:id="165" w:name="ref-Spalding07"/>
+    <w:bookmarkEnd w:id="167"/>
+    <w:bookmarkStart w:id="168" w:name="ref-Spalding07"/>
     <w:p>
       <w:pPr>
         <w:pStyle w:val="Bibliography"/>
@@ -5619,8 +5695,8 @@
         <w:t xml:space="preserve">30, 214–225.</w:t>
       </w:r>
     </w:p>
-    <w:bookmarkEnd w:id="165"/>
-    <w:bookmarkStart w:id="166" w:name="ref-Sprandel00"/>
+    <w:bookmarkEnd w:id="168"/>
+    <w:bookmarkStart w:id="169" w:name="ref-Sprandel00"/>
     <w:p>
       <w:pPr>
         <w:pStyle w:val="Bibliography"/>
@@ -5645,8 +5721,8 @@
         <w:t xml:space="preserve">71, 708–720.</w:t>
       </w:r>
     </w:p>
-    <w:bookmarkEnd w:id="166"/>
-    <w:bookmarkStart w:id="168" w:name="ref-Stockmann14"/>
+    <w:bookmarkEnd w:id="169"/>
+    <w:bookmarkStart w:id="171" w:name="ref-Stockmann14"/>
     <w:p>
       <w:pPr>
         <w:pStyle w:val="Bibliography"/>
@@ -5673,7 +5749,7 @@
       <w:r>
         <w:t xml:space="preserve"> </w:t>
       </w:r>
-      <w:hyperlink r:id="rId167">
+      <w:hyperlink r:id="rId170">
         <w:r>
           <w:rPr>
             <w:rStyle w:val="Hyperlink"/>
@@ -5685,8 +5761,8 @@
         <w:t xml:space="preserve">.</w:t>
       </w:r>
     </w:p>
-    <w:bookmarkEnd w:id="168"/>
-    <w:bookmarkStart w:id="169" w:name="ref-Stout84"/>
+    <w:bookmarkEnd w:id="171"/>
+    <w:bookmarkStart w:id="172" w:name="ref-Stout84"/>
     <w:p>
       <w:pPr>
         <w:pStyle w:val="Bibliography"/>
@@ -5713,8 +5789,8 @@
         <w:t xml:space="preserve">exico: A community profile. National Coastal Ecosystems Team, Division of Biological Services, Research; Development, Fish; Wildlife Service, U.S. Department of the Interior.</w:t>
       </w:r>
     </w:p>
-    <w:bookmarkEnd w:id="169"/>
-    <w:bookmarkStart w:id="171" w:name="ref-Theobald97"/>
+    <w:bookmarkEnd w:id="172"/>
+    <w:bookmarkStart w:id="174" w:name="ref-Theobald97"/>
     <w:p>
       <w:pPr>
         <w:pStyle w:val="Bibliography"/>
@@ -5741,7 +5817,7 @@
       <w:r>
         <w:t xml:space="preserve"> </w:t>
       </w:r>
-      <w:hyperlink r:id="rId170">
+      <w:hyperlink r:id="rId173">
         <w:r>
           <w:rPr>
             <w:rStyle w:val="Hyperlink"/>
@@ -5753,8 +5829,8 @@
         <w:t xml:space="preserve">.</w:t>
       </w:r>
     </w:p>
-    <w:bookmarkEnd w:id="171"/>
-    <w:bookmarkStart w:id="173" w:name="ref-Titus09"/>
+    <w:bookmarkEnd w:id="174"/>
+    <w:bookmarkStart w:id="176" w:name="ref-Titus09"/>
     <w:p>
       <w:pPr>
         <w:pStyle w:val="Bibliography"/>
@@ -5793,7 +5869,7 @@
       <w:r>
         <w:t xml:space="preserve"> </w:t>
       </w:r>
-      <w:hyperlink r:id="rId172">
+      <w:hyperlink r:id="rId175">
         <w:r>
           <w:rPr>
             <w:rStyle w:val="Hyperlink"/>
@@ -5805,8 +5881,8 @@
         <w:t xml:space="preserve">.</w:t>
       </w:r>
     </w:p>
-    <w:bookmarkEnd w:id="173"/>
-    <w:bookmarkStart w:id="175" w:name="ref-Tomasko20"/>
+    <w:bookmarkEnd w:id="176"/>
+    <w:bookmarkStart w:id="178" w:name="ref-Tomasko20"/>
     <w:p>
       <w:pPr>
         <w:pStyle w:val="Bibliography"/>
@@ -5875,7 +5951,7 @@
       <w:r>
         <w:t xml:space="preserve"> </w:t>
       </w:r>
-      <w:hyperlink r:id="rId174">
+      <w:hyperlink r:id="rId177">
         <w:r>
           <w:rPr>
             <w:rStyle w:val="Hyperlink"/>
@@ -5887,8 +5963,8 @@
         <w:t xml:space="preserve">.</w:t>
       </w:r>
     </w:p>
-    <w:bookmarkEnd w:id="175"/>
-    <w:bookmarkStart w:id="177" w:name="ref-Vogelmann12"/>
+    <w:bookmarkEnd w:id="178"/>
+    <w:bookmarkStart w:id="180" w:name="ref-Vogelmann12"/>
     <w:p>
       <w:pPr>
         <w:pStyle w:val="Bibliography"/>
@@ -5924,7 +6000,7 @@
       <w:r>
         <w:t xml:space="preserve"> </w:t>
       </w:r>
-      <w:hyperlink r:id="rId176">
+      <w:hyperlink r:id="rId179">
         <w:r>
           <w:rPr>
             <w:rStyle w:val="Hyperlink"/>
@@ -5936,8 +6012,8 @@
         <w:t xml:space="preserve">.</w:t>
       </w:r>
     </w:p>
-    <w:bookmarkEnd w:id="177"/>
-    <w:bookmarkStart w:id="179" w:name="ref-Wessel22"/>
+    <w:bookmarkEnd w:id="180"/>
+    <w:bookmarkStart w:id="182" w:name="ref-Wessel22"/>
     <w:p>
       <w:pPr>
         <w:pStyle w:val="Bibliography"/>
@@ -5973,7 +6049,7 @@
       <w:r>
         <w:t xml:space="preserve"> </w:t>
       </w:r>
-      <w:hyperlink r:id="rId178">
+      <w:hyperlink r:id="rId181">
         <w:r>
           <w:rPr>
             <w:rStyle w:val="Hyperlink"/>
@@ -5985,8 +6061,8 @@
         <w:t xml:space="preserve">.</w:t>
       </w:r>
     </w:p>
-    <w:bookmarkEnd w:id="179"/>
-    <w:bookmarkStart w:id="181" w:name="ref-Whitehead09"/>
+    <w:bookmarkEnd w:id="182"/>
+    <w:bookmarkStart w:id="184" w:name="ref-Whitehead09"/>
     <w:p>
       <w:pPr>
         <w:pStyle w:val="Bibliography"/>
@@ -6013,7 +6089,7 @@
       <w:r>
         <w:t xml:space="preserve"> </w:t>
       </w:r>
-      <w:hyperlink r:id="rId180">
+      <w:hyperlink r:id="rId183">
         <w:r>
           <w:rPr>
             <w:rStyle w:val="Hyperlink"/>
@@ -6025,8 +6101,8 @@
         <w:t xml:space="preserve">.</w:t>
       </w:r>
     </w:p>
-    <w:bookmarkEnd w:id="181"/>
-    <w:bookmarkStart w:id="183" w:name="ref-Yoskowitz15"/>
+    <w:bookmarkEnd w:id="184"/>
+    <w:bookmarkStart w:id="186" w:name="ref-Yoskowitz15"/>
     <w:p>
       <w:pPr>
         <w:pStyle w:val="Bibliography"/>
@@ -6053,7 +6129,7 @@
       <w:r>
         <w:t xml:space="preserve"> </w:t>
       </w:r>
-      <w:hyperlink r:id="rId182">
+      <w:hyperlink r:id="rId185">
         <w:r>
           <w:rPr>
             <w:rStyle w:val="Hyperlink"/>
@@ -6065,9 +6141,9 @@
         <w:t xml:space="preserve">.</w:t>
       </w:r>
     </w:p>
-    <w:bookmarkEnd w:id="183"/>
-    <w:bookmarkEnd w:id="184"/>
-    <w:bookmarkEnd w:id="185"/>
+    <w:bookmarkEnd w:id="186"/>
+    <w:bookmarkEnd w:id="187"/>
+    <w:bookmarkEnd w:id="188"/>
     <w:sectPr>
       <w:footerReference r:id="rId9" w:type="default"/>
       <w:pgSz w:h="15840" w:w="12240"/>

</xml_diff>

<commit_message>
subtidal habitat change table
</commit_message>
<xml_diff>
--- a/manu-draft.docx
+++ b/manu-draft.docx
@@ -1504,6 +1504,14 @@
       </w:pPr>
       <w:r>
         <w:t xml:space="preserve">While no trend information is available, the best cumulative estimate of natural hard bottom extent in Tampa Bay is 171 ha (Table 2). Oyster bars covered 69 ha (Table 2) in 2018, and a 30% (6 ha) increase reflected since mapping began in 2014 (Table 3a) probably represents improved ground-truthing and photointerpretation of oyster bar signatures from aerial photography. Twelve artificial reefs in Tampa Bay are managed by Hillsborough, Manatee, and Pinellas Counties. Surface area estimates were not available for the Manatee and Pinellas County reefs, but assuming an average size of 4.2 ha, based on the Hillsborough County reefs, the total coverage of artificial reefs in Tampa Bay is estimated to be approximately 67 ha (Table 2).</w:t>
+      </w:r>
+    </w:p>
+    <w:p>
+      <w:pPr>
+        <w:pStyle w:val="BodyText"/>
+      </w:pPr>
+      <w:r>
+        <w:t xml:space="preserve">Table 1</w:t>
       </w:r>
     </w:p>
     <w:p>
@@ -2651,18 +2659,3275 @@
     </w:p>
     <w:p>
       <w:pPr>
-        <w:pStyle w:val="FirstParagraph"/>
-      </w:pPr>
-      <w:r>
-        <w:t xml:space="preserve">Table 1: Land use change table</w:t>
-      </w:r>
-    </w:p>
+        <w:pStyle w:val=""/>
+      </w:pPr>
+      <w:r>
+        <w:rPr>
+          <w:rFonts/>
+          <w:b w:val="true"/>
+        </w:rPr>
+        <w:t xml:space="preserve">Table</w:t>
+      </w:r>
+      <w:bookmarkStart w:id="a0bc4942-48db-4f16-b83a-04c8cfe062d3" w:name="unnamed-chunk-2"/>
+      <w:r xmlns:w="http://schemas.openxmlformats.org/wordprocessingml/2006/main" xmlns:wp="http://schemas.openxmlformats.org/drawingml/2006/wordprocessingDrawing" xmlns:r="http://schemas.openxmlformats.org/officeDocument/2006/relationships" xmlns:w14="http://schemas.microsoft.com/office/word/2010/wordml">
+        <w:rPr>
+          <w:rFonts/>
+          <w:b w:val="true"/>
+        </w:rPr>
+        <w:fldChar w:fldCharType="begin" w:dirty="true"/>
+      </w:r>
+      <w:r xmlns:w="http://schemas.openxmlformats.org/wordprocessingml/2006/main" xmlns:wp="http://schemas.openxmlformats.org/drawingml/2006/wordprocessingDrawing" xmlns:r="http://schemas.openxmlformats.org/officeDocument/2006/relationships" xmlns:w14="http://schemas.microsoft.com/office/word/2010/wordml">
+        <w:rPr>
+          <w:rFonts/>
+          <w:b w:val="true"/>
+        </w:rPr>
+        <w:instrText xml:space="preserve" w:dirty="true">SEQ tab \* Arabic</w:instrText>
+      </w:r>
+      <w:r xmlns:w="http://schemas.openxmlformats.org/wordprocessingml/2006/main" xmlns:wp="http://schemas.openxmlformats.org/drawingml/2006/wordprocessingDrawing" xmlns:r="http://schemas.openxmlformats.org/officeDocument/2006/relationships" xmlns:w14="http://schemas.microsoft.com/office/word/2010/wordml">
+        <w:rPr>
+          <w:rFonts/>
+          <w:b w:val="true"/>
+        </w:rPr>
+        <w:fldChar w:fldCharType="end" w:dirty="true"/>
+      </w:r>
+      <w:bookmarkEnd w:id="a0bc4942-48db-4f16-b83a-04c8cfe062d3"/>
+      <w:r>
+        <w:t xml:space="preserve">:</w:t>
+      </w:r>
+      <w:r>
+        <w:t xml:space="preserve">Change over time in hectares for subtidal habitats in Tampa Bay. Coluns show years with available data and the final two columns how the change in percent change from 1988 to 2018. Oyster bars were not meaningfully quantified prior to 2014.</w:t>
+      </w:r>
+    </w:p>
+    <w:tbl xmlns:w="http://schemas.openxmlformats.org/wordprocessingml/2006/main" xmlns:r="http://schemas.openxmlformats.org/officeDocument/2006/relationships" xmlns:w14="http://schemas.microsoft.com/office/word/2010/wordml" xmlns:wp="http://schemas.openxmlformats.org/drawingml/2006/wordprocessingDrawing" xmlns:a="http://schemas.openxmlformats.org/drawingml/2006/main" xmlns:pic="http://schemas.openxmlformats.org/drawingml/2006/picture">
+      <w:tblPr>
+        <w:tblLayout w:type="fixed"/>
+        <w:jc w:val="center"/>
+        <w:tblLook w:firstRow="1" w:lastRow="0" w:firstColumn="0" w:lastColumn="0" w:noHBand="0" w:noVBand="1"/>
+      </w:tblPr>
+      <w:tblGrid>
+        <w:gridCol w:w="1008"/>
+        <w:gridCol w:w="491"/>
+        <w:gridCol w:w="491"/>
+        <w:gridCol w:w="491"/>
+        <w:gridCol w:w="491"/>
+        <w:gridCol w:w="491"/>
+        <w:gridCol w:w="491"/>
+        <w:gridCol w:w="491"/>
+        <w:gridCol w:w="491"/>
+        <w:gridCol w:w="491"/>
+        <w:gridCol w:w="491"/>
+        <w:gridCol w:w="491"/>
+        <w:gridCol w:w="491"/>
+        <w:gridCol w:w="491"/>
+        <w:gridCol w:w="491"/>
+        <w:gridCol w:w="491"/>
+        <w:gridCol w:w="491"/>
+        <w:gridCol w:w="491"/>
+      </w:tblGrid>
+      <w:tr>
+        <w:trPr>
+          <w:cantSplit/>
+          <w:trHeight w:val="360" w:hRule="auto"/>
+          <w:tblHeader/>
+        </w:trPr>
+        header1
+        <w:tc>
+          <w:tcPr>
+            <w:tcBorders>
+              <w:bottom w:val="single" w:sz="16" w:space="0" w:color="666666"/>
+              <w:top w:val="single" w:sz="16" w:space="0" w:color="666666"/>
+              <w:left w:val="none" w:sz="0" w:space="0" w:color="000000"/>
+              <w:right w:val="single" w:sz="8" w:space="0" w:color="666666"/>
+            </w:tcBorders>
+            <w:shd w:val="clear" w:color="auto" w:fill="FFFFFF"/>
+            <w:tcMar>
+              <w:top w:w="0" w:type="dxa"/>
+              <w:bottom w:w="0" w:type="dxa"/>
+              <w:left w:w="0" w:type="dxa"/>
+              <w:right w:w="0" w:type="dxa"/>
+            </w:tcMar>
+            <w:vAlign w:val="center"/>
+          </w:tcPr>
+          <w:p>
+            <w:pPr>
+              <w:jc w:val="left"/>
+              <w:keepNext/>
+              <w:pBdr>
+                <w:bottom w:val="none" w:sz="0" w:space="0" w:color="000000"/>
+                <w:top w:val="none" w:sz="0" w:space="0" w:color="000000"/>
+                <w:left w:val="none" w:sz="0" w:space="0" w:color="000000"/>
+                <w:right w:val="none" w:sz="0" w:space="0" w:color="000000"/>
+              </w:pBdr>
+              <w:spacing w:after="0" w:before="0" w:line="240"/>
+              <w:ind w:firstLine="0" w:left="0" w:right="0"/>
+            </w:pPr>
+            <w:r xmlns:w="http://schemas.openxmlformats.org/wordprocessingml/2006/main" xmlns:wp="http://schemas.openxmlformats.org/drawingml/2006/wordprocessingDrawing" xmlns:r="http://schemas.openxmlformats.org/officeDocument/2006/relationships" xmlns:w14="http://schemas.microsoft.com/office/word/2010/wordml">
+              <w:rPr>
+                <w:rFonts w:ascii="Arial" w:hAnsi="Arial" w:eastAsia="Arial" w:cs="Arial"/>
+                <w:i w:val="false"/>
+                <w:b w:val="false"/>
+                <w:u w:val="none"/>
+                <w:sz w:val="14"/>
+                <w:szCs w:val="14"/>
+                <w:color w:val="000000"/>
+              </w:rPr>
+              <w:t xml:space="preserve">Habitat Type</w:t>
+            </w:r>
+          </w:p>
+        </w:tc>
+        <w:tc>
+          <w:tcPr>
+            <w:tcBorders>
+              <w:bottom w:val="single" w:sz="16" w:space="0" w:color="666666"/>
+              <w:top w:val="single" w:sz="16" w:space="0" w:color="666666"/>
+              <w:left w:val="single" w:sz="8" w:space="0" w:color="666666"/>
+              <w:right w:val="single" w:sz="8" w:space="0" w:color="666666"/>
+            </w:tcBorders>
+            <w:shd w:val="clear" w:color="auto" w:fill="FFFFFF"/>
+            <w:tcMar>
+              <w:top w:w="0" w:type="dxa"/>
+              <w:bottom w:w="0" w:type="dxa"/>
+              <w:left w:w="0" w:type="dxa"/>
+              <w:right w:w="0" w:type="dxa"/>
+            </w:tcMar>
+            <w:vAlign w:val="center"/>
+          </w:tcPr>
+          <w:p>
+            <w:pPr>
+              <w:jc w:val="center"/>
+              <w:keepNext/>
+              <w:pBdr>
+                <w:bottom w:val="none" w:sz="0" w:space="0" w:color="000000"/>
+                <w:top w:val="none" w:sz="0" w:space="0" w:color="000000"/>
+                <w:left w:val="none" w:sz="0" w:space="0" w:color="000000"/>
+                <w:right w:val="none" w:sz="0" w:space="0" w:color="000000"/>
+              </w:pBdr>
+              <w:spacing w:after="0" w:before="0" w:line="240"/>
+              <w:ind w:firstLine="0" w:left="0" w:right="0"/>
+            </w:pPr>
+            <w:r xmlns:w="http://schemas.openxmlformats.org/wordprocessingml/2006/main" xmlns:wp="http://schemas.openxmlformats.org/drawingml/2006/wordprocessingDrawing" xmlns:r="http://schemas.openxmlformats.org/officeDocument/2006/relationships" xmlns:w14="http://schemas.microsoft.com/office/word/2010/wordml">
+              <w:rPr>
+                <w:rFonts w:ascii="Arial" w:hAnsi="Arial" w:eastAsia="Arial" w:cs="Arial"/>
+                <w:i w:val="false"/>
+                <w:b w:val="false"/>
+                <w:u w:val="none"/>
+                <w:sz w:val="14"/>
+                <w:szCs w:val="14"/>
+                <w:color w:val="000000"/>
+              </w:rPr>
+              <w:t xml:space="preserve">1988</w:t>
+            </w:r>
+          </w:p>
+        </w:tc>
+        <w:tc>
+          <w:tcPr>
+            <w:tcBorders>
+              <w:bottom w:val="single" w:sz="16" w:space="0" w:color="666666"/>
+              <w:top w:val="single" w:sz="16" w:space="0" w:color="666666"/>
+              <w:left w:val="single" w:sz="8" w:space="0" w:color="666666"/>
+              <w:right w:val="single" w:sz="8" w:space="0" w:color="666666"/>
+            </w:tcBorders>
+            <w:shd w:val="clear" w:color="auto" w:fill="FFFFFF"/>
+            <w:tcMar>
+              <w:top w:w="0" w:type="dxa"/>
+              <w:bottom w:w="0" w:type="dxa"/>
+              <w:left w:w="0" w:type="dxa"/>
+              <w:right w:w="0" w:type="dxa"/>
+            </w:tcMar>
+            <w:vAlign w:val="center"/>
+          </w:tcPr>
+          <w:p>
+            <w:pPr>
+              <w:jc w:val="center"/>
+              <w:keepNext/>
+              <w:pBdr>
+                <w:bottom w:val="none" w:sz="0" w:space="0" w:color="000000"/>
+                <w:top w:val="none" w:sz="0" w:space="0" w:color="000000"/>
+                <w:left w:val="none" w:sz="0" w:space="0" w:color="000000"/>
+                <w:right w:val="none" w:sz="0" w:space="0" w:color="000000"/>
+              </w:pBdr>
+              <w:spacing w:after="0" w:before="0" w:line="240"/>
+              <w:ind w:firstLine="0" w:left="0" w:right="0"/>
+            </w:pPr>
+            <w:r xmlns:w="http://schemas.openxmlformats.org/wordprocessingml/2006/main" xmlns:wp="http://schemas.openxmlformats.org/drawingml/2006/wordprocessingDrawing" xmlns:r="http://schemas.openxmlformats.org/officeDocument/2006/relationships" xmlns:w14="http://schemas.microsoft.com/office/word/2010/wordml">
+              <w:rPr>
+                <w:rFonts w:ascii="Arial" w:hAnsi="Arial" w:eastAsia="Arial" w:cs="Arial"/>
+                <w:i w:val="false"/>
+                <w:b w:val="false"/>
+                <w:u w:val="none"/>
+                <w:sz w:val="14"/>
+                <w:szCs w:val="14"/>
+                <w:color w:val="000000"/>
+              </w:rPr>
+              <w:t xml:space="preserve">1990</w:t>
+            </w:r>
+          </w:p>
+        </w:tc>
+        <w:tc>
+          <w:tcPr>
+            <w:tcBorders>
+              <w:bottom w:val="single" w:sz="16" w:space="0" w:color="666666"/>
+              <w:top w:val="single" w:sz="16" w:space="0" w:color="666666"/>
+              <w:left w:val="single" w:sz="8" w:space="0" w:color="666666"/>
+              <w:right w:val="single" w:sz="8" w:space="0" w:color="666666"/>
+            </w:tcBorders>
+            <w:shd w:val="clear" w:color="auto" w:fill="FFFFFF"/>
+            <w:tcMar>
+              <w:top w:w="0" w:type="dxa"/>
+              <w:bottom w:w="0" w:type="dxa"/>
+              <w:left w:w="0" w:type="dxa"/>
+              <w:right w:w="0" w:type="dxa"/>
+            </w:tcMar>
+            <w:vAlign w:val="center"/>
+          </w:tcPr>
+          <w:p>
+            <w:pPr>
+              <w:jc w:val="center"/>
+              <w:keepNext/>
+              <w:pBdr>
+                <w:bottom w:val="none" w:sz="0" w:space="0" w:color="000000"/>
+                <w:top w:val="none" w:sz="0" w:space="0" w:color="000000"/>
+                <w:left w:val="none" w:sz="0" w:space="0" w:color="000000"/>
+                <w:right w:val="none" w:sz="0" w:space="0" w:color="000000"/>
+              </w:pBdr>
+              <w:spacing w:after="0" w:before="0" w:line="240"/>
+              <w:ind w:firstLine="0" w:left="0" w:right="0"/>
+            </w:pPr>
+            <w:r xmlns:w="http://schemas.openxmlformats.org/wordprocessingml/2006/main" xmlns:wp="http://schemas.openxmlformats.org/drawingml/2006/wordprocessingDrawing" xmlns:r="http://schemas.openxmlformats.org/officeDocument/2006/relationships" xmlns:w14="http://schemas.microsoft.com/office/word/2010/wordml">
+              <w:rPr>
+                <w:rFonts w:ascii="Arial" w:hAnsi="Arial" w:eastAsia="Arial" w:cs="Arial"/>
+                <w:i w:val="false"/>
+                <w:b w:val="false"/>
+                <w:u w:val="none"/>
+                <w:sz w:val="14"/>
+                <w:szCs w:val="14"/>
+                <w:color w:val="000000"/>
+              </w:rPr>
+              <w:t xml:space="preserve">1992</w:t>
+            </w:r>
+          </w:p>
+        </w:tc>
+        <w:tc>
+          <w:tcPr>
+            <w:tcBorders>
+              <w:bottom w:val="single" w:sz="16" w:space="0" w:color="666666"/>
+              <w:top w:val="single" w:sz="16" w:space="0" w:color="666666"/>
+              <w:left w:val="single" w:sz="8" w:space="0" w:color="666666"/>
+              <w:right w:val="single" w:sz="8" w:space="0" w:color="666666"/>
+            </w:tcBorders>
+            <w:shd w:val="clear" w:color="auto" w:fill="FFFFFF"/>
+            <w:tcMar>
+              <w:top w:w="0" w:type="dxa"/>
+              <w:bottom w:w="0" w:type="dxa"/>
+              <w:left w:w="0" w:type="dxa"/>
+              <w:right w:w="0" w:type="dxa"/>
+            </w:tcMar>
+            <w:vAlign w:val="center"/>
+          </w:tcPr>
+          <w:p>
+            <w:pPr>
+              <w:jc w:val="center"/>
+              <w:keepNext/>
+              <w:pBdr>
+                <w:bottom w:val="none" w:sz="0" w:space="0" w:color="000000"/>
+                <w:top w:val="none" w:sz="0" w:space="0" w:color="000000"/>
+                <w:left w:val="none" w:sz="0" w:space="0" w:color="000000"/>
+                <w:right w:val="none" w:sz="0" w:space="0" w:color="000000"/>
+              </w:pBdr>
+              <w:spacing w:after="0" w:before="0" w:line="240"/>
+              <w:ind w:firstLine="0" w:left="0" w:right="0"/>
+            </w:pPr>
+            <w:r xmlns:w="http://schemas.openxmlformats.org/wordprocessingml/2006/main" xmlns:wp="http://schemas.openxmlformats.org/drawingml/2006/wordprocessingDrawing" xmlns:r="http://schemas.openxmlformats.org/officeDocument/2006/relationships" xmlns:w14="http://schemas.microsoft.com/office/word/2010/wordml">
+              <w:rPr>
+                <w:rFonts w:ascii="Arial" w:hAnsi="Arial" w:eastAsia="Arial" w:cs="Arial"/>
+                <w:i w:val="false"/>
+                <w:b w:val="false"/>
+                <w:u w:val="none"/>
+                <w:sz w:val="14"/>
+                <w:szCs w:val="14"/>
+                <w:color w:val="000000"/>
+              </w:rPr>
+              <w:t xml:space="preserve">1994</w:t>
+            </w:r>
+          </w:p>
+        </w:tc>
+        <w:tc>
+          <w:tcPr>
+            <w:tcBorders>
+              <w:bottom w:val="single" w:sz="16" w:space="0" w:color="666666"/>
+              <w:top w:val="single" w:sz="16" w:space="0" w:color="666666"/>
+              <w:left w:val="single" w:sz="8" w:space="0" w:color="666666"/>
+              <w:right w:val="single" w:sz="8" w:space="0" w:color="666666"/>
+            </w:tcBorders>
+            <w:shd w:val="clear" w:color="auto" w:fill="FFFFFF"/>
+            <w:tcMar>
+              <w:top w:w="0" w:type="dxa"/>
+              <w:bottom w:w="0" w:type="dxa"/>
+              <w:left w:w="0" w:type="dxa"/>
+              <w:right w:w="0" w:type="dxa"/>
+            </w:tcMar>
+            <w:vAlign w:val="center"/>
+          </w:tcPr>
+          <w:p>
+            <w:pPr>
+              <w:jc w:val="center"/>
+              <w:keepNext/>
+              <w:pBdr>
+                <w:bottom w:val="none" w:sz="0" w:space="0" w:color="000000"/>
+                <w:top w:val="none" w:sz="0" w:space="0" w:color="000000"/>
+                <w:left w:val="none" w:sz="0" w:space="0" w:color="000000"/>
+                <w:right w:val="none" w:sz="0" w:space="0" w:color="000000"/>
+              </w:pBdr>
+              <w:spacing w:after="0" w:before="0" w:line="240"/>
+              <w:ind w:firstLine="0" w:left="0" w:right="0"/>
+            </w:pPr>
+            <w:r xmlns:w="http://schemas.openxmlformats.org/wordprocessingml/2006/main" xmlns:wp="http://schemas.openxmlformats.org/drawingml/2006/wordprocessingDrawing" xmlns:r="http://schemas.openxmlformats.org/officeDocument/2006/relationships" xmlns:w14="http://schemas.microsoft.com/office/word/2010/wordml">
+              <w:rPr>
+                <w:rFonts w:ascii="Arial" w:hAnsi="Arial" w:eastAsia="Arial" w:cs="Arial"/>
+                <w:i w:val="false"/>
+                <w:b w:val="false"/>
+                <w:u w:val="none"/>
+                <w:sz w:val="14"/>
+                <w:szCs w:val="14"/>
+                <w:color w:val="000000"/>
+              </w:rPr>
+              <w:t xml:space="preserve">1996</w:t>
+            </w:r>
+          </w:p>
+        </w:tc>
+        <w:tc>
+          <w:tcPr>
+            <w:tcBorders>
+              <w:bottom w:val="single" w:sz="16" w:space="0" w:color="666666"/>
+              <w:top w:val="single" w:sz="16" w:space="0" w:color="666666"/>
+              <w:left w:val="single" w:sz="8" w:space="0" w:color="666666"/>
+              <w:right w:val="single" w:sz="8" w:space="0" w:color="666666"/>
+            </w:tcBorders>
+            <w:shd w:val="clear" w:color="auto" w:fill="FFFFFF"/>
+            <w:tcMar>
+              <w:top w:w="0" w:type="dxa"/>
+              <w:bottom w:w="0" w:type="dxa"/>
+              <w:left w:w="0" w:type="dxa"/>
+              <w:right w:w="0" w:type="dxa"/>
+            </w:tcMar>
+            <w:vAlign w:val="center"/>
+          </w:tcPr>
+          <w:p>
+            <w:pPr>
+              <w:jc w:val="center"/>
+              <w:keepNext/>
+              <w:pBdr>
+                <w:bottom w:val="none" w:sz="0" w:space="0" w:color="000000"/>
+                <w:top w:val="none" w:sz="0" w:space="0" w:color="000000"/>
+                <w:left w:val="none" w:sz="0" w:space="0" w:color="000000"/>
+                <w:right w:val="none" w:sz="0" w:space="0" w:color="000000"/>
+              </w:pBdr>
+              <w:spacing w:after="0" w:before="0" w:line="240"/>
+              <w:ind w:firstLine="0" w:left="0" w:right="0"/>
+            </w:pPr>
+            <w:r xmlns:w="http://schemas.openxmlformats.org/wordprocessingml/2006/main" xmlns:wp="http://schemas.openxmlformats.org/drawingml/2006/wordprocessingDrawing" xmlns:r="http://schemas.openxmlformats.org/officeDocument/2006/relationships" xmlns:w14="http://schemas.microsoft.com/office/word/2010/wordml">
+              <w:rPr>
+                <w:rFonts w:ascii="Arial" w:hAnsi="Arial" w:eastAsia="Arial" w:cs="Arial"/>
+                <w:i w:val="false"/>
+                <w:b w:val="false"/>
+                <w:u w:val="none"/>
+                <w:sz w:val="14"/>
+                <w:szCs w:val="14"/>
+                <w:color w:val="000000"/>
+              </w:rPr>
+              <w:t xml:space="preserve">1999</w:t>
+            </w:r>
+          </w:p>
+        </w:tc>
+        <w:tc>
+          <w:tcPr>
+            <w:tcBorders>
+              <w:bottom w:val="single" w:sz="16" w:space="0" w:color="666666"/>
+              <w:top w:val="single" w:sz="16" w:space="0" w:color="666666"/>
+              <w:left w:val="single" w:sz="8" w:space="0" w:color="666666"/>
+              <w:right w:val="single" w:sz="8" w:space="0" w:color="666666"/>
+            </w:tcBorders>
+            <w:shd w:val="clear" w:color="auto" w:fill="FFFFFF"/>
+            <w:tcMar>
+              <w:top w:w="0" w:type="dxa"/>
+              <w:bottom w:w="0" w:type="dxa"/>
+              <w:left w:w="0" w:type="dxa"/>
+              <w:right w:w="0" w:type="dxa"/>
+            </w:tcMar>
+            <w:vAlign w:val="center"/>
+          </w:tcPr>
+          <w:p>
+            <w:pPr>
+              <w:jc w:val="center"/>
+              <w:keepNext/>
+              <w:pBdr>
+                <w:bottom w:val="none" w:sz="0" w:space="0" w:color="000000"/>
+                <w:top w:val="none" w:sz="0" w:space="0" w:color="000000"/>
+                <w:left w:val="none" w:sz="0" w:space="0" w:color="000000"/>
+                <w:right w:val="none" w:sz="0" w:space="0" w:color="000000"/>
+              </w:pBdr>
+              <w:spacing w:after="0" w:before="0" w:line="240"/>
+              <w:ind w:firstLine="0" w:left="0" w:right="0"/>
+            </w:pPr>
+            <w:r xmlns:w="http://schemas.openxmlformats.org/wordprocessingml/2006/main" xmlns:wp="http://schemas.openxmlformats.org/drawingml/2006/wordprocessingDrawing" xmlns:r="http://schemas.openxmlformats.org/officeDocument/2006/relationships" xmlns:w14="http://schemas.microsoft.com/office/word/2010/wordml">
+              <w:rPr>
+                <w:rFonts w:ascii="Arial" w:hAnsi="Arial" w:eastAsia="Arial" w:cs="Arial"/>
+                <w:i w:val="false"/>
+                <w:b w:val="false"/>
+                <w:u w:val="none"/>
+                <w:sz w:val="14"/>
+                <w:szCs w:val="14"/>
+                <w:color w:val="000000"/>
+              </w:rPr>
+              <w:t xml:space="preserve">2001</w:t>
+            </w:r>
+          </w:p>
+        </w:tc>
+        <w:tc>
+          <w:tcPr>
+            <w:tcBorders>
+              <w:bottom w:val="single" w:sz="16" w:space="0" w:color="666666"/>
+              <w:top w:val="single" w:sz="16" w:space="0" w:color="666666"/>
+              <w:left w:val="single" w:sz="8" w:space="0" w:color="666666"/>
+              <w:right w:val="single" w:sz="8" w:space="0" w:color="666666"/>
+            </w:tcBorders>
+            <w:shd w:val="clear" w:color="auto" w:fill="FFFFFF"/>
+            <w:tcMar>
+              <w:top w:w="0" w:type="dxa"/>
+              <w:bottom w:w="0" w:type="dxa"/>
+              <w:left w:w="0" w:type="dxa"/>
+              <w:right w:w="0" w:type="dxa"/>
+            </w:tcMar>
+            <w:vAlign w:val="center"/>
+          </w:tcPr>
+          <w:p>
+            <w:pPr>
+              <w:jc w:val="center"/>
+              <w:keepNext/>
+              <w:pBdr>
+                <w:bottom w:val="none" w:sz="0" w:space="0" w:color="000000"/>
+                <w:top w:val="none" w:sz="0" w:space="0" w:color="000000"/>
+                <w:left w:val="none" w:sz="0" w:space="0" w:color="000000"/>
+                <w:right w:val="none" w:sz="0" w:space="0" w:color="000000"/>
+              </w:pBdr>
+              <w:spacing w:after="0" w:before="0" w:line="240"/>
+              <w:ind w:firstLine="0" w:left="0" w:right="0"/>
+            </w:pPr>
+            <w:r xmlns:w="http://schemas.openxmlformats.org/wordprocessingml/2006/main" xmlns:wp="http://schemas.openxmlformats.org/drawingml/2006/wordprocessingDrawing" xmlns:r="http://schemas.openxmlformats.org/officeDocument/2006/relationships" xmlns:w14="http://schemas.microsoft.com/office/word/2010/wordml">
+              <w:rPr>
+                <w:rFonts w:ascii="Arial" w:hAnsi="Arial" w:eastAsia="Arial" w:cs="Arial"/>
+                <w:i w:val="false"/>
+                <w:b w:val="false"/>
+                <w:u w:val="none"/>
+                <w:sz w:val="14"/>
+                <w:szCs w:val="14"/>
+                <w:color w:val="000000"/>
+              </w:rPr>
+              <w:t xml:space="preserve">2004</w:t>
+            </w:r>
+          </w:p>
+        </w:tc>
+        <w:tc>
+          <w:tcPr>
+            <w:tcBorders>
+              <w:bottom w:val="single" w:sz="16" w:space="0" w:color="666666"/>
+              <w:top w:val="single" w:sz="16" w:space="0" w:color="666666"/>
+              <w:left w:val="single" w:sz="8" w:space="0" w:color="666666"/>
+              <w:right w:val="single" w:sz="8" w:space="0" w:color="666666"/>
+            </w:tcBorders>
+            <w:shd w:val="clear" w:color="auto" w:fill="FFFFFF"/>
+            <w:tcMar>
+              <w:top w:w="0" w:type="dxa"/>
+              <w:bottom w:w="0" w:type="dxa"/>
+              <w:left w:w="0" w:type="dxa"/>
+              <w:right w:w="0" w:type="dxa"/>
+            </w:tcMar>
+            <w:vAlign w:val="center"/>
+          </w:tcPr>
+          <w:p>
+            <w:pPr>
+              <w:jc w:val="center"/>
+              <w:keepNext/>
+              <w:pBdr>
+                <w:bottom w:val="none" w:sz="0" w:space="0" w:color="000000"/>
+                <w:top w:val="none" w:sz="0" w:space="0" w:color="000000"/>
+                <w:left w:val="none" w:sz="0" w:space="0" w:color="000000"/>
+                <w:right w:val="none" w:sz="0" w:space="0" w:color="000000"/>
+              </w:pBdr>
+              <w:spacing w:after="0" w:before="0" w:line="240"/>
+              <w:ind w:firstLine="0" w:left="0" w:right="0"/>
+            </w:pPr>
+            <w:r xmlns:w="http://schemas.openxmlformats.org/wordprocessingml/2006/main" xmlns:wp="http://schemas.openxmlformats.org/drawingml/2006/wordprocessingDrawing" xmlns:r="http://schemas.openxmlformats.org/officeDocument/2006/relationships" xmlns:w14="http://schemas.microsoft.com/office/word/2010/wordml">
+              <w:rPr>
+                <w:rFonts w:ascii="Arial" w:hAnsi="Arial" w:eastAsia="Arial" w:cs="Arial"/>
+                <w:i w:val="false"/>
+                <w:b w:val="false"/>
+                <w:u w:val="none"/>
+                <w:sz w:val="14"/>
+                <w:szCs w:val="14"/>
+                <w:color w:val="000000"/>
+              </w:rPr>
+              <w:t xml:space="preserve">2006</w:t>
+            </w:r>
+          </w:p>
+        </w:tc>
+        <w:tc>
+          <w:tcPr>
+            <w:tcBorders>
+              <w:bottom w:val="single" w:sz="16" w:space="0" w:color="666666"/>
+              <w:top w:val="single" w:sz="16" w:space="0" w:color="666666"/>
+              <w:left w:val="single" w:sz="8" w:space="0" w:color="666666"/>
+              <w:right w:val="single" w:sz="8" w:space="0" w:color="666666"/>
+            </w:tcBorders>
+            <w:shd w:val="clear" w:color="auto" w:fill="FFFFFF"/>
+            <w:tcMar>
+              <w:top w:w="0" w:type="dxa"/>
+              <w:bottom w:w="0" w:type="dxa"/>
+              <w:left w:w="0" w:type="dxa"/>
+              <w:right w:w="0" w:type="dxa"/>
+            </w:tcMar>
+            <w:vAlign w:val="center"/>
+          </w:tcPr>
+          <w:p>
+            <w:pPr>
+              <w:jc w:val="center"/>
+              <w:keepNext/>
+              <w:pBdr>
+                <w:bottom w:val="none" w:sz="0" w:space="0" w:color="000000"/>
+                <w:top w:val="none" w:sz="0" w:space="0" w:color="000000"/>
+                <w:left w:val="none" w:sz="0" w:space="0" w:color="000000"/>
+                <w:right w:val="none" w:sz="0" w:space="0" w:color="000000"/>
+              </w:pBdr>
+              <w:spacing w:after="0" w:before="0" w:line="240"/>
+              <w:ind w:firstLine="0" w:left="0" w:right="0"/>
+            </w:pPr>
+            <w:r xmlns:w="http://schemas.openxmlformats.org/wordprocessingml/2006/main" xmlns:wp="http://schemas.openxmlformats.org/drawingml/2006/wordprocessingDrawing" xmlns:r="http://schemas.openxmlformats.org/officeDocument/2006/relationships" xmlns:w14="http://schemas.microsoft.com/office/word/2010/wordml">
+              <w:rPr>
+                <w:rFonts w:ascii="Arial" w:hAnsi="Arial" w:eastAsia="Arial" w:cs="Arial"/>
+                <w:i w:val="false"/>
+                <w:b w:val="false"/>
+                <w:u w:val="none"/>
+                <w:sz w:val="14"/>
+                <w:szCs w:val="14"/>
+                <w:color w:val="000000"/>
+              </w:rPr>
+              <w:t xml:space="preserve">2008</w:t>
+            </w:r>
+          </w:p>
+        </w:tc>
+        <w:tc>
+          <w:tcPr>
+            <w:tcBorders>
+              <w:bottom w:val="single" w:sz="16" w:space="0" w:color="666666"/>
+              <w:top w:val="single" w:sz="16" w:space="0" w:color="666666"/>
+              <w:left w:val="single" w:sz="8" w:space="0" w:color="666666"/>
+              <w:right w:val="single" w:sz="8" w:space="0" w:color="666666"/>
+            </w:tcBorders>
+            <w:shd w:val="clear" w:color="auto" w:fill="FFFFFF"/>
+            <w:tcMar>
+              <w:top w:w="0" w:type="dxa"/>
+              <w:bottom w:w="0" w:type="dxa"/>
+              <w:left w:w="0" w:type="dxa"/>
+              <w:right w:w="0" w:type="dxa"/>
+            </w:tcMar>
+            <w:vAlign w:val="center"/>
+          </w:tcPr>
+          <w:p>
+            <w:pPr>
+              <w:jc w:val="center"/>
+              <w:keepNext/>
+              <w:pBdr>
+                <w:bottom w:val="none" w:sz="0" w:space="0" w:color="000000"/>
+                <w:top w:val="none" w:sz="0" w:space="0" w:color="000000"/>
+                <w:left w:val="none" w:sz="0" w:space="0" w:color="000000"/>
+                <w:right w:val="none" w:sz="0" w:space="0" w:color="000000"/>
+              </w:pBdr>
+              <w:spacing w:after="0" w:before="0" w:line="240"/>
+              <w:ind w:firstLine="0" w:left="0" w:right="0"/>
+            </w:pPr>
+            <w:r xmlns:w="http://schemas.openxmlformats.org/wordprocessingml/2006/main" xmlns:wp="http://schemas.openxmlformats.org/drawingml/2006/wordprocessingDrawing" xmlns:r="http://schemas.openxmlformats.org/officeDocument/2006/relationships" xmlns:w14="http://schemas.microsoft.com/office/word/2010/wordml">
+              <w:rPr>
+                <w:rFonts w:ascii="Arial" w:hAnsi="Arial" w:eastAsia="Arial" w:cs="Arial"/>
+                <w:i w:val="false"/>
+                <w:b w:val="false"/>
+                <w:u w:val="none"/>
+                <w:sz w:val="14"/>
+                <w:szCs w:val="14"/>
+                <w:color w:val="000000"/>
+              </w:rPr>
+              <w:t xml:space="preserve">2010</w:t>
+            </w:r>
+          </w:p>
+        </w:tc>
+        <w:tc>
+          <w:tcPr>
+            <w:tcBorders>
+              <w:bottom w:val="single" w:sz="16" w:space="0" w:color="666666"/>
+              <w:top w:val="single" w:sz="16" w:space="0" w:color="666666"/>
+              <w:left w:val="single" w:sz="8" w:space="0" w:color="666666"/>
+              <w:right w:val="single" w:sz="8" w:space="0" w:color="666666"/>
+            </w:tcBorders>
+            <w:shd w:val="clear" w:color="auto" w:fill="FFFFFF"/>
+            <w:tcMar>
+              <w:top w:w="0" w:type="dxa"/>
+              <w:bottom w:w="0" w:type="dxa"/>
+              <w:left w:w="0" w:type="dxa"/>
+              <w:right w:w="0" w:type="dxa"/>
+            </w:tcMar>
+            <w:vAlign w:val="center"/>
+          </w:tcPr>
+          <w:p>
+            <w:pPr>
+              <w:jc w:val="center"/>
+              <w:keepNext/>
+              <w:pBdr>
+                <w:bottom w:val="none" w:sz="0" w:space="0" w:color="000000"/>
+                <w:top w:val="none" w:sz="0" w:space="0" w:color="000000"/>
+                <w:left w:val="none" w:sz="0" w:space="0" w:color="000000"/>
+                <w:right w:val="none" w:sz="0" w:space="0" w:color="000000"/>
+              </w:pBdr>
+              <w:spacing w:after="0" w:before="0" w:line="240"/>
+              <w:ind w:firstLine="0" w:left="0" w:right="0"/>
+            </w:pPr>
+            <w:r xmlns:w="http://schemas.openxmlformats.org/wordprocessingml/2006/main" xmlns:wp="http://schemas.openxmlformats.org/drawingml/2006/wordprocessingDrawing" xmlns:r="http://schemas.openxmlformats.org/officeDocument/2006/relationships" xmlns:w14="http://schemas.microsoft.com/office/word/2010/wordml">
+              <w:rPr>
+                <w:rFonts w:ascii="Arial" w:hAnsi="Arial" w:eastAsia="Arial" w:cs="Arial"/>
+                <w:i w:val="false"/>
+                <w:b w:val="false"/>
+                <w:u w:val="none"/>
+                <w:sz w:val="14"/>
+                <w:szCs w:val="14"/>
+                <w:color w:val="000000"/>
+              </w:rPr>
+              <w:t xml:space="preserve">2012</w:t>
+            </w:r>
+          </w:p>
+        </w:tc>
+        <w:tc>
+          <w:tcPr>
+            <w:tcBorders>
+              <w:bottom w:val="single" w:sz="16" w:space="0" w:color="666666"/>
+              <w:top w:val="single" w:sz="16" w:space="0" w:color="666666"/>
+              <w:left w:val="single" w:sz="8" w:space="0" w:color="666666"/>
+              <w:right w:val="single" w:sz="8" w:space="0" w:color="666666"/>
+            </w:tcBorders>
+            <w:shd w:val="clear" w:color="auto" w:fill="FFFFFF"/>
+            <w:tcMar>
+              <w:top w:w="0" w:type="dxa"/>
+              <w:bottom w:w="0" w:type="dxa"/>
+              <w:left w:w="0" w:type="dxa"/>
+              <w:right w:w="0" w:type="dxa"/>
+            </w:tcMar>
+            <w:vAlign w:val="center"/>
+          </w:tcPr>
+          <w:p>
+            <w:pPr>
+              <w:jc w:val="center"/>
+              <w:keepNext/>
+              <w:pBdr>
+                <w:bottom w:val="none" w:sz="0" w:space="0" w:color="000000"/>
+                <w:top w:val="none" w:sz="0" w:space="0" w:color="000000"/>
+                <w:left w:val="none" w:sz="0" w:space="0" w:color="000000"/>
+                <w:right w:val="none" w:sz="0" w:space="0" w:color="000000"/>
+              </w:pBdr>
+              <w:spacing w:after="0" w:before="0" w:line="240"/>
+              <w:ind w:firstLine="0" w:left="0" w:right="0"/>
+            </w:pPr>
+            <w:r xmlns:w="http://schemas.openxmlformats.org/wordprocessingml/2006/main" xmlns:wp="http://schemas.openxmlformats.org/drawingml/2006/wordprocessingDrawing" xmlns:r="http://schemas.openxmlformats.org/officeDocument/2006/relationships" xmlns:w14="http://schemas.microsoft.com/office/word/2010/wordml">
+              <w:rPr>
+                <w:rFonts w:ascii="Arial" w:hAnsi="Arial" w:eastAsia="Arial" w:cs="Arial"/>
+                <w:i w:val="false"/>
+                <w:b w:val="false"/>
+                <w:u w:val="none"/>
+                <w:sz w:val="14"/>
+                <w:szCs w:val="14"/>
+                <w:color w:val="000000"/>
+              </w:rPr>
+              <w:t xml:space="preserve">2014</w:t>
+            </w:r>
+          </w:p>
+        </w:tc>
+        <w:tc>
+          <w:tcPr>
+            <w:tcBorders>
+              <w:bottom w:val="single" w:sz="16" w:space="0" w:color="666666"/>
+              <w:top w:val="single" w:sz="16" w:space="0" w:color="666666"/>
+              <w:left w:val="single" w:sz="8" w:space="0" w:color="666666"/>
+              <w:right w:val="single" w:sz="8" w:space="0" w:color="666666"/>
+            </w:tcBorders>
+            <w:shd w:val="clear" w:color="auto" w:fill="FFFFFF"/>
+            <w:tcMar>
+              <w:top w:w="0" w:type="dxa"/>
+              <w:bottom w:w="0" w:type="dxa"/>
+              <w:left w:w="0" w:type="dxa"/>
+              <w:right w:w="0" w:type="dxa"/>
+            </w:tcMar>
+            <w:vAlign w:val="center"/>
+          </w:tcPr>
+          <w:p>
+            <w:pPr>
+              <w:jc w:val="center"/>
+              <w:keepNext/>
+              <w:pBdr>
+                <w:bottom w:val="none" w:sz="0" w:space="0" w:color="000000"/>
+                <w:top w:val="none" w:sz="0" w:space="0" w:color="000000"/>
+                <w:left w:val="none" w:sz="0" w:space="0" w:color="000000"/>
+                <w:right w:val="none" w:sz="0" w:space="0" w:color="000000"/>
+              </w:pBdr>
+              <w:spacing w:after="0" w:before="0" w:line="240"/>
+              <w:ind w:firstLine="0" w:left="0" w:right="0"/>
+            </w:pPr>
+            <w:r xmlns:w="http://schemas.openxmlformats.org/wordprocessingml/2006/main" xmlns:wp="http://schemas.openxmlformats.org/drawingml/2006/wordprocessingDrawing" xmlns:r="http://schemas.openxmlformats.org/officeDocument/2006/relationships" xmlns:w14="http://schemas.microsoft.com/office/word/2010/wordml">
+              <w:rPr>
+                <w:rFonts w:ascii="Arial" w:hAnsi="Arial" w:eastAsia="Arial" w:cs="Arial"/>
+                <w:i w:val="false"/>
+                <w:b w:val="false"/>
+                <w:u w:val="none"/>
+                <w:sz w:val="14"/>
+                <w:szCs w:val="14"/>
+                <w:color w:val="000000"/>
+              </w:rPr>
+              <w:t xml:space="preserve">2016</w:t>
+            </w:r>
+          </w:p>
+        </w:tc>
+        <w:tc>
+          <w:tcPr>
+            <w:tcBorders>
+              <w:bottom w:val="single" w:sz="16" w:space="0" w:color="666666"/>
+              <w:top w:val="single" w:sz="16" w:space="0" w:color="666666"/>
+              <w:left w:val="single" w:sz="8" w:space="0" w:color="666666"/>
+              <w:right w:val="single" w:sz="8" w:space="0" w:color="666666"/>
+            </w:tcBorders>
+            <w:shd w:val="clear" w:color="auto" w:fill="FFFFFF"/>
+            <w:tcMar>
+              <w:top w:w="0" w:type="dxa"/>
+              <w:bottom w:w="0" w:type="dxa"/>
+              <w:left w:w="0" w:type="dxa"/>
+              <w:right w:w="0" w:type="dxa"/>
+            </w:tcMar>
+            <w:vAlign w:val="center"/>
+          </w:tcPr>
+          <w:p>
+            <w:pPr>
+              <w:jc w:val="center"/>
+              <w:keepNext/>
+              <w:pBdr>
+                <w:bottom w:val="none" w:sz="0" w:space="0" w:color="000000"/>
+                <w:top w:val="none" w:sz="0" w:space="0" w:color="000000"/>
+                <w:left w:val="none" w:sz="0" w:space="0" w:color="000000"/>
+                <w:right w:val="none" w:sz="0" w:space="0" w:color="000000"/>
+              </w:pBdr>
+              <w:spacing w:after="0" w:before="0" w:line="240"/>
+              <w:ind w:firstLine="0" w:left="0" w:right="0"/>
+            </w:pPr>
+            <w:r xmlns:w="http://schemas.openxmlformats.org/wordprocessingml/2006/main" xmlns:wp="http://schemas.openxmlformats.org/drawingml/2006/wordprocessingDrawing" xmlns:r="http://schemas.openxmlformats.org/officeDocument/2006/relationships" xmlns:w14="http://schemas.microsoft.com/office/word/2010/wordml">
+              <w:rPr>
+                <w:rFonts w:ascii="Arial" w:hAnsi="Arial" w:eastAsia="Arial" w:cs="Arial"/>
+                <w:i w:val="false"/>
+                <w:b w:val="false"/>
+                <w:u w:val="none"/>
+                <w:sz w:val="14"/>
+                <w:szCs w:val="14"/>
+                <w:color w:val="000000"/>
+              </w:rPr>
+              <w:t xml:space="preserve">2018</w:t>
+            </w:r>
+          </w:p>
+        </w:tc>
+        <w:tc>
+          <w:tcPr>
+            <w:tcBorders>
+              <w:bottom w:val="single" w:sz="16" w:space="0" w:color="666666"/>
+              <w:top w:val="single" w:sz="16" w:space="0" w:color="666666"/>
+              <w:left w:val="single" w:sz="8" w:space="0" w:color="666666"/>
+              <w:right w:val="single" w:sz="8" w:space="0" w:color="666666"/>
+            </w:tcBorders>
+            <w:shd w:val="clear" w:color="auto" w:fill="FFFFFF"/>
+            <w:tcMar>
+              <w:top w:w="0" w:type="dxa"/>
+              <w:bottom w:w="0" w:type="dxa"/>
+              <w:left w:w="0" w:type="dxa"/>
+              <w:right w:w="0" w:type="dxa"/>
+            </w:tcMar>
+            <w:vAlign w:val="center"/>
+          </w:tcPr>
+          <w:p>
+            <w:pPr>
+              <w:jc w:val="center"/>
+              <w:keepNext/>
+              <w:pBdr>
+                <w:bottom w:val="none" w:sz="0" w:space="0" w:color="000000"/>
+                <w:top w:val="none" w:sz="0" w:space="0" w:color="000000"/>
+                <w:left w:val="none" w:sz="0" w:space="0" w:color="000000"/>
+                <w:right w:val="none" w:sz="0" w:space="0" w:color="000000"/>
+              </w:pBdr>
+              <w:spacing w:after="0" w:before="0" w:line="240"/>
+              <w:ind w:firstLine="0" w:left="0" w:right="0"/>
+            </w:pPr>
+            <w:r xmlns:w="http://schemas.openxmlformats.org/wordprocessingml/2006/main" xmlns:wp="http://schemas.openxmlformats.org/drawingml/2006/wordprocessingDrawing" xmlns:r="http://schemas.openxmlformats.org/officeDocument/2006/relationships" xmlns:w14="http://schemas.microsoft.com/office/word/2010/wordml">
+              <w:rPr>
+                <w:rFonts w:ascii="Arial" w:hAnsi="Arial" w:eastAsia="Arial" w:cs="Arial"/>
+                <w:i w:val="false"/>
+                <w:b w:val="false"/>
+                <w:u w:val="none"/>
+                <w:sz w:val="14"/>
+                <w:szCs w:val="14"/>
+                <w:color w:val="000000"/>
+              </w:rPr>
+              <w:t xml:space="preserve">1988 to 2018</w:t>
+            </w:r>
+          </w:p>
+        </w:tc>
+        <w:tc>
+          <w:tcPr>
+            <w:tcBorders>
+              <w:bottom w:val="single" w:sz="16" w:space="0" w:color="666666"/>
+              <w:top w:val="single" w:sz="16" w:space="0" w:color="666666"/>
+              <w:left w:val="single" w:sz="8" w:space="0" w:color="666666"/>
+              <w:right w:val="none" w:sz="0" w:space="0" w:color="000000"/>
+            </w:tcBorders>
+            <w:shd w:val="clear" w:color="auto" w:fill="FFFFFF"/>
+            <w:tcMar>
+              <w:top w:w="0" w:type="dxa"/>
+              <w:bottom w:w="0" w:type="dxa"/>
+              <w:left w:w="0" w:type="dxa"/>
+              <w:right w:w="0" w:type="dxa"/>
+            </w:tcMar>
+            <w:vAlign w:val="center"/>
+          </w:tcPr>
+          <w:p>
+            <w:pPr>
+              <w:jc w:val="center"/>
+              <w:keepNext/>
+              <w:pBdr>
+                <w:bottom w:val="none" w:sz="0" w:space="0" w:color="000000"/>
+                <w:top w:val="none" w:sz="0" w:space="0" w:color="000000"/>
+                <w:left w:val="none" w:sz="0" w:space="0" w:color="000000"/>
+                <w:right w:val="none" w:sz="0" w:space="0" w:color="000000"/>
+              </w:pBdr>
+              <w:spacing w:after="0" w:before="0" w:line="240"/>
+              <w:ind w:firstLine="0" w:left="0" w:right="0"/>
+            </w:pPr>
+            <w:r xmlns:w="http://schemas.openxmlformats.org/wordprocessingml/2006/main" xmlns:wp="http://schemas.openxmlformats.org/drawingml/2006/wordprocessingDrawing" xmlns:r="http://schemas.openxmlformats.org/officeDocument/2006/relationships" xmlns:w14="http://schemas.microsoft.com/office/word/2010/wordml">
+              <w:rPr>
+                <w:rFonts w:ascii="Arial" w:hAnsi="Arial" w:eastAsia="Arial" w:cs="Arial"/>
+                <w:i w:val="false"/>
+                <w:b w:val="false"/>
+                <w:u w:val="none"/>
+                <w:sz w:val="14"/>
+                <w:szCs w:val="14"/>
+                <w:color w:val="000000"/>
+              </w:rPr>
+              <w:t xml:space="preserve">% change</w:t>
+            </w:r>
+          </w:p>
+        </w:tc>
+      </w:tr>
+      <w:tr>
+        <w:trPr>
+          <w:cantSplit/>
+          <w:trHeight w:val="360" w:hRule="auto"/>
+        </w:trPr>
+        body1
+        <w:tc>
+          <w:tcPr>
+            <w:tcBorders>
+              <w:bottom w:val="single" w:sz="8" w:space="0" w:color="666666"/>
+              <w:top w:val="single" w:sz="8" w:space="0" w:color="666666"/>
+              <w:left w:val="none" w:sz="0" w:space="0" w:color="000000"/>
+              <w:right w:val="single" w:sz="8" w:space="0" w:color="666666"/>
+            </w:tcBorders>
+            <w:shd w:val="clear" w:color="auto" w:fill="FFFFFF"/>
+            <w:tcMar>
+              <w:top w:w="0" w:type="dxa"/>
+              <w:bottom w:w="0" w:type="dxa"/>
+              <w:left w:w="0" w:type="dxa"/>
+              <w:right w:w="0" w:type="dxa"/>
+            </w:tcMar>
+            <w:vAlign w:val="center"/>
+          </w:tcPr>
+          <w:p>
+            <w:pPr>
+              <w:jc w:val="left"/>
+              <w:keepNext/>
+              <w:pBdr>
+                <w:bottom w:val="none" w:sz="0" w:space="0" w:color="000000"/>
+                <w:top w:val="none" w:sz="0" w:space="0" w:color="000000"/>
+                <w:left w:val="none" w:sz="0" w:space="0" w:color="000000"/>
+                <w:right w:val="none" w:sz="0" w:space="0" w:color="000000"/>
+              </w:pBdr>
+              <w:spacing w:after="0" w:before="0" w:line="240"/>
+              <w:ind w:firstLine="0" w:left="0" w:right="0"/>
+            </w:pPr>
+            <w:r xmlns:w="http://schemas.openxmlformats.org/wordprocessingml/2006/main" xmlns:wp="http://schemas.openxmlformats.org/drawingml/2006/wordprocessingDrawing" xmlns:r="http://schemas.openxmlformats.org/officeDocument/2006/relationships" xmlns:w14="http://schemas.microsoft.com/office/word/2010/wordml">
+              <w:rPr>
+                <w:rFonts w:ascii="Arial" w:hAnsi="Arial" w:eastAsia="Arial" w:cs="Arial"/>
+                <w:i w:val="false"/>
+                <w:b w:val="false"/>
+                <w:u w:val="none"/>
+                <w:sz w:val="14"/>
+                <w:szCs w:val="14"/>
+                <w:color w:val="000000"/>
+              </w:rPr>
+              <w:t xml:space="preserve">Seagrasses</w:t>
+            </w:r>
+          </w:p>
+        </w:tc>
+        <w:tc>
+          <w:tcPr>
+            <w:tcBorders>
+              <w:bottom w:val="single" w:sz="8" w:space="0" w:color="666666"/>
+              <w:top w:val="single" w:sz="8" w:space="0" w:color="666666"/>
+              <w:left w:val="single" w:sz="8" w:space="0" w:color="666666"/>
+              <w:right w:val="single" w:sz="8" w:space="0" w:color="666666"/>
+            </w:tcBorders>
+            <w:shd w:val="clear" w:color="auto" w:fill="FFFFFF"/>
+            <w:tcMar>
+              <w:top w:w="0" w:type="dxa"/>
+              <w:bottom w:w="0" w:type="dxa"/>
+              <w:left w:w="0" w:type="dxa"/>
+              <w:right w:w="0" w:type="dxa"/>
+            </w:tcMar>
+            <w:vAlign w:val="center"/>
+          </w:tcPr>
+          <w:p>
+            <w:pPr>
+              <w:jc w:val="center"/>
+              <w:keepNext/>
+              <w:pBdr>
+                <w:bottom w:val="none" w:sz="0" w:space="0" w:color="000000"/>
+                <w:top w:val="none" w:sz="0" w:space="0" w:color="000000"/>
+                <w:left w:val="none" w:sz="0" w:space="0" w:color="000000"/>
+                <w:right w:val="none" w:sz="0" w:space="0" w:color="000000"/>
+              </w:pBdr>
+              <w:spacing w:after="0" w:before="0" w:line="240"/>
+              <w:ind w:firstLine="0" w:left="0" w:right="0"/>
+            </w:pPr>
+            <w:r xmlns:w="http://schemas.openxmlformats.org/wordprocessingml/2006/main" xmlns:wp="http://schemas.openxmlformats.org/drawingml/2006/wordprocessingDrawing" xmlns:r="http://schemas.openxmlformats.org/officeDocument/2006/relationships" xmlns:w14="http://schemas.microsoft.com/office/word/2010/wordml">
+              <w:rPr>
+                <w:rFonts w:ascii="Arial" w:hAnsi="Arial" w:eastAsia="Arial" w:cs="Arial"/>
+                <w:i w:val="false"/>
+                <w:b w:val="false"/>
+                <w:u w:val="none"/>
+                <w:sz w:val="14"/>
+                <w:szCs w:val="14"/>
+                <w:color w:val="000000"/>
+              </w:rPr>
+              <w:t xml:space="preserve">9,307</w:t>
+            </w:r>
+          </w:p>
+        </w:tc>
+        <w:tc>
+          <w:tcPr>
+            <w:tcBorders>
+              <w:bottom w:val="single" w:sz="8" w:space="0" w:color="666666"/>
+              <w:top w:val="single" w:sz="8" w:space="0" w:color="666666"/>
+              <w:left w:val="single" w:sz="8" w:space="0" w:color="666666"/>
+              <w:right w:val="single" w:sz="8" w:space="0" w:color="666666"/>
+            </w:tcBorders>
+            <w:shd w:val="clear" w:color="auto" w:fill="FFFFFF"/>
+            <w:tcMar>
+              <w:top w:w="0" w:type="dxa"/>
+              <w:bottom w:w="0" w:type="dxa"/>
+              <w:left w:w="0" w:type="dxa"/>
+              <w:right w:w="0" w:type="dxa"/>
+            </w:tcMar>
+            <w:vAlign w:val="center"/>
+          </w:tcPr>
+          <w:p>
+            <w:pPr>
+              <w:jc w:val="center"/>
+              <w:keepNext/>
+              <w:pBdr>
+                <w:bottom w:val="none" w:sz="0" w:space="0" w:color="000000"/>
+                <w:top w:val="none" w:sz="0" w:space="0" w:color="000000"/>
+                <w:left w:val="none" w:sz="0" w:space="0" w:color="000000"/>
+                <w:right w:val="none" w:sz="0" w:space="0" w:color="000000"/>
+              </w:pBdr>
+              <w:spacing w:after="0" w:before="0" w:line="240"/>
+              <w:ind w:firstLine="0" w:left="0" w:right="0"/>
+            </w:pPr>
+            <w:r xmlns:w="http://schemas.openxmlformats.org/wordprocessingml/2006/main" xmlns:wp="http://schemas.openxmlformats.org/drawingml/2006/wordprocessingDrawing" xmlns:r="http://schemas.openxmlformats.org/officeDocument/2006/relationships" xmlns:w14="http://schemas.microsoft.com/office/word/2010/wordml">
+              <w:rPr>
+                <w:rFonts w:ascii="Arial" w:hAnsi="Arial" w:eastAsia="Arial" w:cs="Arial"/>
+                <w:i w:val="false"/>
+                <w:b w:val="false"/>
+                <w:u w:val="none"/>
+                <w:sz w:val="14"/>
+                <w:szCs w:val="14"/>
+                <w:color w:val="000000"/>
+              </w:rPr>
+              <w:t xml:space="preserve">10,086</w:t>
+            </w:r>
+          </w:p>
+        </w:tc>
+        <w:tc>
+          <w:tcPr>
+            <w:tcBorders>
+              <w:bottom w:val="single" w:sz="8" w:space="0" w:color="666666"/>
+              <w:top w:val="single" w:sz="8" w:space="0" w:color="666666"/>
+              <w:left w:val="single" w:sz="8" w:space="0" w:color="666666"/>
+              <w:right w:val="single" w:sz="8" w:space="0" w:color="666666"/>
+            </w:tcBorders>
+            <w:shd w:val="clear" w:color="auto" w:fill="FFFFFF"/>
+            <w:tcMar>
+              <w:top w:w="0" w:type="dxa"/>
+              <w:bottom w:w="0" w:type="dxa"/>
+              <w:left w:w="0" w:type="dxa"/>
+              <w:right w:w="0" w:type="dxa"/>
+            </w:tcMar>
+            <w:vAlign w:val="center"/>
+          </w:tcPr>
+          <w:p>
+            <w:pPr>
+              <w:jc w:val="center"/>
+              <w:keepNext/>
+              <w:pBdr>
+                <w:bottom w:val="none" w:sz="0" w:space="0" w:color="000000"/>
+                <w:top w:val="none" w:sz="0" w:space="0" w:color="000000"/>
+                <w:left w:val="none" w:sz="0" w:space="0" w:color="000000"/>
+                <w:right w:val="none" w:sz="0" w:space="0" w:color="000000"/>
+              </w:pBdr>
+              <w:spacing w:after="0" w:before="0" w:line="240"/>
+              <w:ind w:firstLine="0" w:left="0" w:right="0"/>
+            </w:pPr>
+            <w:r xmlns:w="http://schemas.openxmlformats.org/wordprocessingml/2006/main" xmlns:wp="http://schemas.openxmlformats.org/drawingml/2006/wordprocessingDrawing" xmlns:r="http://schemas.openxmlformats.org/officeDocument/2006/relationships" xmlns:w14="http://schemas.microsoft.com/office/word/2010/wordml">
+              <w:rPr>
+                <w:rFonts w:ascii="Arial" w:hAnsi="Arial" w:eastAsia="Arial" w:cs="Arial"/>
+                <w:i w:val="false"/>
+                <w:b w:val="false"/>
+                <w:u w:val="none"/>
+                <w:sz w:val="14"/>
+                <w:szCs w:val="14"/>
+                <w:color w:val="000000"/>
+              </w:rPr>
+              <w:t xml:space="preserve">10,299</w:t>
+            </w:r>
+          </w:p>
+        </w:tc>
+        <w:tc>
+          <w:tcPr>
+            <w:tcBorders>
+              <w:bottom w:val="single" w:sz="8" w:space="0" w:color="666666"/>
+              <w:top w:val="single" w:sz="8" w:space="0" w:color="666666"/>
+              <w:left w:val="single" w:sz="8" w:space="0" w:color="666666"/>
+              <w:right w:val="single" w:sz="8" w:space="0" w:color="666666"/>
+            </w:tcBorders>
+            <w:shd w:val="clear" w:color="auto" w:fill="FFFFFF"/>
+            <w:tcMar>
+              <w:top w:w="0" w:type="dxa"/>
+              <w:bottom w:w="0" w:type="dxa"/>
+              <w:left w:w="0" w:type="dxa"/>
+              <w:right w:w="0" w:type="dxa"/>
+            </w:tcMar>
+            <w:vAlign w:val="center"/>
+          </w:tcPr>
+          <w:p>
+            <w:pPr>
+              <w:jc w:val="center"/>
+              <w:keepNext/>
+              <w:pBdr>
+                <w:bottom w:val="none" w:sz="0" w:space="0" w:color="000000"/>
+                <w:top w:val="none" w:sz="0" w:space="0" w:color="000000"/>
+                <w:left w:val="none" w:sz="0" w:space="0" w:color="000000"/>
+                <w:right w:val="none" w:sz="0" w:space="0" w:color="000000"/>
+              </w:pBdr>
+              <w:spacing w:after="0" w:before="0" w:line="240"/>
+              <w:ind w:firstLine="0" w:left="0" w:right="0"/>
+            </w:pPr>
+            <w:r xmlns:w="http://schemas.openxmlformats.org/wordprocessingml/2006/main" xmlns:wp="http://schemas.openxmlformats.org/drawingml/2006/wordprocessingDrawing" xmlns:r="http://schemas.openxmlformats.org/officeDocument/2006/relationships" xmlns:w14="http://schemas.microsoft.com/office/word/2010/wordml">
+              <w:rPr>
+                <w:rFonts w:ascii="Arial" w:hAnsi="Arial" w:eastAsia="Arial" w:cs="Arial"/>
+                <w:i w:val="false"/>
+                <w:b w:val="false"/>
+                <w:u w:val="none"/>
+                <w:sz w:val="14"/>
+                <w:szCs w:val="14"/>
+                <w:color w:val="000000"/>
+              </w:rPr>
+              <w:t xml:space="preserve">10,609</w:t>
+            </w:r>
+          </w:p>
+        </w:tc>
+        <w:tc>
+          <w:tcPr>
+            <w:tcBorders>
+              <w:bottom w:val="single" w:sz="8" w:space="0" w:color="666666"/>
+              <w:top w:val="single" w:sz="8" w:space="0" w:color="666666"/>
+              <w:left w:val="single" w:sz="8" w:space="0" w:color="666666"/>
+              <w:right w:val="single" w:sz="8" w:space="0" w:color="666666"/>
+            </w:tcBorders>
+            <w:shd w:val="clear" w:color="auto" w:fill="FFFFFF"/>
+            <w:tcMar>
+              <w:top w:w="0" w:type="dxa"/>
+              <w:bottom w:w="0" w:type="dxa"/>
+              <w:left w:w="0" w:type="dxa"/>
+              <w:right w:w="0" w:type="dxa"/>
+            </w:tcMar>
+            <w:vAlign w:val="center"/>
+          </w:tcPr>
+          <w:p>
+            <w:pPr>
+              <w:jc w:val="center"/>
+              <w:keepNext/>
+              <w:pBdr>
+                <w:bottom w:val="none" w:sz="0" w:space="0" w:color="000000"/>
+                <w:top w:val="none" w:sz="0" w:space="0" w:color="000000"/>
+                <w:left w:val="none" w:sz="0" w:space="0" w:color="000000"/>
+                <w:right w:val="none" w:sz="0" w:space="0" w:color="000000"/>
+              </w:pBdr>
+              <w:spacing w:after="0" w:before="0" w:line="240"/>
+              <w:ind w:firstLine="0" w:left="0" w:right="0"/>
+            </w:pPr>
+            <w:r xmlns:w="http://schemas.openxmlformats.org/wordprocessingml/2006/main" xmlns:wp="http://schemas.openxmlformats.org/drawingml/2006/wordprocessingDrawing" xmlns:r="http://schemas.openxmlformats.org/officeDocument/2006/relationships" xmlns:w14="http://schemas.microsoft.com/office/word/2010/wordml">
+              <w:rPr>
+                <w:rFonts w:ascii="Arial" w:hAnsi="Arial" w:eastAsia="Arial" w:cs="Arial"/>
+                <w:i w:val="false"/>
+                <w:b w:val="false"/>
+                <w:u w:val="none"/>
+                <w:sz w:val="14"/>
+                <w:szCs w:val="14"/>
+                <w:color w:val="000000"/>
+              </w:rPr>
+              <w:t xml:space="preserve">10,758</w:t>
+            </w:r>
+          </w:p>
+        </w:tc>
+        <w:tc>
+          <w:tcPr>
+            <w:tcBorders>
+              <w:bottom w:val="single" w:sz="8" w:space="0" w:color="666666"/>
+              <w:top w:val="single" w:sz="8" w:space="0" w:color="666666"/>
+              <w:left w:val="single" w:sz="8" w:space="0" w:color="666666"/>
+              <w:right w:val="single" w:sz="8" w:space="0" w:color="666666"/>
+            </w:tcBorders>
+            <w:shd w:val="clear" w:color="auto" w:fill="FFFFFF"/>
+            <w:tcMar>
+              <w:top w:w="0" w:type="dxa"/>
+              <w:bottom w:w="0" w:type="dxa"/>
+              <w:left w:w="0" w:type="dxa"/>
+              <w:right w:w="0" w:type="dxa"/>
+            </w:tcMar>
+            <w:vAlign w:val="center"/>
+          </w:tcPr>
+          <w:p>
+            <w:pPr>
+              <w:jc w:val="center"/>
+              <w:keepNext/>
+              <w:pBdr>
+                <w:bottom w:val="none" w:sz="0" w:space="0" w:color="000000"/>
+                <w:top w:val="none" w:sz="0" w:space="0" w:color="000000"/>
+                <w:left w:val="none" w:sz="0" w:space="0" w:color="000000"/>
+                <w:right w:val="none" w:sz="0" w:space="0" w:color="000000"/>
+              </w:pBdr>
+              <w:spacing w:after="0" w:before="0" w:line="240"/>
+              <w:ind w:firstLine="0" w:left="0" w:right="0"/>
+            </w:pPr>
+            <w:r xmlns:w="http://schemas.openxmlformats.org/wordprocessingml/2006/main" xmlns:wp="http://schemas.openxmlformats.org/drawingml/2006/wordprocessingDrawing" xmlns:r="http://schemas.openxmlformats.org/officeDocument/2006/relationships" xmlns:w14="http://schemas.microsoft.com/office/word/2010/wordml">
+              <w:rPr>
+                <w:rFonts w:ascii="Arial" w:hAnsi="Arial" w:eastAsia="Arial" w:cs="Arial"/>
+                <w:i w:val="false"/>
+                <w:b w:val="false"/>
+                <w:u w:val="none"/>
+                <w:sz w:val="14"/>
+                <w:szCs w:val="14"/>
+                <w:color w:val="000000"/>
+              </w:rPr>
+              <w:t xml:space="preserve">9,920</w:t>
+            </w:r>
+          </w:p>
+        </w:tc>
+        <w:tc>
+          <w:tcPr>
+            <w:tcBorders>
+              <w:bottom w:val="single" w:sz="8" w:space="0" w:color="666666"/>
+              <w:top w:val="single" w:sz="8" w:space="0" w:color="666666"/>
+              <w:left w:val="single" w:sz="8" w:space="0" w:color="666666"/>
+              <w:right w:val="single" w:sz="8" w:space="0" w:color="666666"/>
+            </w:tcBorders>
+            <w:shd w:val="clear" w:color="auto" w:fill="FFFFFF"/>
+            <w:tcMar>
+              <w:top w:w="0" w:type="dxa"/>
+              <w:bottom w:w="0" w:type="dxa"/>
+              <w:left w:w="0" w:type="dxa"/>
+              <w:right w:w="0" w:type="dxa"/>
+            </w:tcMar>
+            <w:vAlign w:val="center"/>
+          </w:tcPr>
+          <w:p>
+            <w:pPr>
+              <w:jc w:val="center"/>
+              <w:keepNext/>
+              <w:pBdr>
+                <w:bottom w:val="none" w:sz="0" w:space="0" w:color="000000"/>
+                <w:top w:val="none" w:sz="0" w:space="0" w:color="000000"/>
+                <w:left w:val="none" w:sz="0" w:space="0" w:color="000000"/>
+                <w:right w:val="none" w:sz="0" w:space="0" w:color="000000"/>
+              </w:pBdr>
+              <w:spacing w:after="0" w:before="0" w:line="240"/>
+              <w:ind w:firstLine="0" w:left="0" w:right="0"/>
+            </w:pPr>
+            <w:r xmlns:w="http://schemas.openxmlformats.org/wordprocessingml/2006/main" xmlns:wp="http://schemas.openxmlformats.org/drawingml/2006/wordprocessingDrawing" xmlns:r="http://schemas.openxmlformats.org/officeDocument/2006/relationships" xmlns:w14="http://schemas.microsoft.com/office/word/2010/wordml">
+              <w:rPr>
+                <w:rFonts w:ascii="Arial" w:hAnsi="Arial" w:eastAsia="Arial" w:cs="Arial"/>
+                <w:i w:val="false"/>
+                <w:b w:val="false"/>
+                <w:u w:val="none"/>
+                <w:sz w:val="14"/>
+                <w:szCs w:val="14"/>
+                <w:color w:val="000000"/>
+              </w:rPr>
+              <w:t xml:space="preserve">10,417</w:t>
+            </w:r>
+          </w:p>
+        </w:tc>
+        <w:tc>
+          <w:tcPr>
+            <w:tcBorders>
+              <w:bottom w:val="single" w:sz="8" w:space="0" w:color="666666"/>
+              <w:top w:val="single" w:sz="8" w:space="0" w:color="666666"/>
+              <w:left w:val="single" w:sz="8" w:space="0" w:color="666666"/>
+              <w:right w:val="single" w:sz="8" w:space="0" w:color="666666"/>
+            </w:tcBorders>
+            <w:shd w:val="clear" w:color="auto" w:fill="FFFFFF"/>
+            <w:tcMar>
+              <w:top w:w="0" w:type="dxa"/>
+              <w:bottom w:w="0" w:type="dxa"/>
+              <w:left w:w="0" w:type="dxa"/>
+              <w:right w:w="0" w:type="dxa"/>
+            </w:tcMar>
+            <w:vAlign w:val="center"/>
+          </w:tcPr>
+          <w:p>
+            <w:pPr>
+              <w:jc w:val="center"/>
+              <w:keepNext/>
+              <w:pBdr>
+                <w:bottom w:val="none" w:sz="0" w:space="0" w:color="000000"/>
+                <w:top w:val="none" w:sz="0" w:space="0" w:color="000000"/>
+                <w:left w:val="none" w:sz="0" w:space="0" w:color="000000"/>
+                <w:right w:val="none" w:sz="0" w:space="0" w:color="000000"/>
+              </w:pBdr>
+              <w:spacing w:after="0" w:before="0" w:line="240"/>
+              <w:ind w:firstLine="0" w:left="0" w:right="0"/>
+            </w:pPr>
+            <w:r xmlns:w="http://schemas.openxmlformats.org/wordprocessingml/2006/main" xmlns:wp="http://schemas.openxmlformats.org/drawingml/2006/wordprocessingDrawing" xmlns:r="http://schemas.openxmlformats.org/officeDocument/2006/relationships" xmlns:w14="http://schemas.microsoft.com/office/word/2010/wordml">
+              <w:rPr>
+                <w:rFonts w:ascii="Arial" w:hAnsi="Arial" w:eastAsia="Arial" w:cs="Arial"/>
+                <w:i w:val="false"/>
+                <w:b w:val="false"/>
+                <w:u w:val="none"/>
+                <w:sz w:val="14"/>
+                <w:szCs w:val="14"/>
+                <w:color w:val="000000"/>
+              </w:rPr>
+              <w:t xml:space="preserve">10,795</w:t>
+            </w:r>
+          </w:p>
+        </w:tc>
+        <w:tc>
+          <w:tcPr>
+            <w:tcBorders>
+              <w:bottom w:val="single" w:sz="8" w:space="0" w:color="666666"/>
+              <w:top w:val="single" w:sz="8" w:space="0" w:color="666666"/>
+              <w:left w:val="single" w:sz="8" w:space="0" w:color="666666"/>
+              <w:right w:val="single" w:sz="8" w:space="0" w:color="666666"/>
+            </w:tcBorders>
+            <w:shd w:val="clear" w:color="auto" w:fill="FFFFFF"/>
+            <w:tcMar>
+              <w:top w:w="0" w:type="dxa"/>
+              <w:bottom w:w="0" w:type="dxa"/>
+              <w:left w:w="0" w:type="dxa"/>
+              <w:right w:w="0" w:type="dxa"/>
+            </w:tcMar>
+            <w:vAlign w:val="center"/>
+          </w:tcPr>
+          <w:p>
+            <w:pPr>
+              <w:jc w:val="center"/>
+              <w:keepNext/>
+              <w:pBdr>
+                <w:bottom w:val="none" w:sz="0" w:space="0" w:color="000000"/>
+                <w:top w:val="none" w:sz="0" w:space="0" w:color="000000"/>
+                <w:left w:val="none" w:sz="0" w:space="0" w:color="000000"/>
+                <w:right w:val="none" w:sz="0" w:space="0" w:color="000000"/>
+              </w:pBdr>
+              <w:spacing w:after="0" w:before="0" w:line="240"/>
+              <w:ind w:firstLine="0" w:left="0" w:right="0"/>
+            </w:pPr>
+            <w:r xmlns:w="http://schemas.openxmlformats.org/wordprocessingml/2006/main" xmlns:wp="http://schemas.openxmlformats.org/drawingml/2006/wordprocessingDrawing" xmlns:r="http://schemas.openxmlformats.org/officeDocument/2006/relationships" xmlns:w14="http://schemas.microsoft.com/office/word/2010/wordml">
+              <w:rPr>
+                <w:rFonts w:ascii="Arial" w:hAnsi="Arial" w:eastAsia="Arial" w:cs="Arial"/>
+                <w:i w:val="false"/>
+                <w:b w:val="false"/>
+                <w:u w:val="none"/>
+                <w:sz w:val="14"/>
+                <w:szCs w:val="14"/>
+                <w:color w:val="000000"/>
+              </w:rPr>
+              <w:t xml:space="preserve">11,309</w:t>
+            </w:r>
+          </w:p>
+        </w:tc>
+        <w:tc>
+          <w:tcPr>
+            <w:tcBorders>
+              <w:bottom w:val="single" w:sz="8" w:space="0" w:color="666666"/>
+              <w:top w:val="single" w:sz="8" w:space="0" w:color="666666"/>
+              <w:left w:val="single" w:sz="8" w:space="0" w:color="666666"/>
+              <w:right w:val="single" w:sz="8" w:space="0" w:color="666666"/>
+            </w:tcBorders>
+            <w:shd w:val="clear" w:color="auto" w:fill="FFFFFF"/>
+            <w:tcMar>
+              <w:top w:w="0" w:type="dxa"/>
+              <w:bottom w:w="0" w:type="dxa"/>
+              <w:left w:w="0" w:type="dxa"/>
+              <w:right w:w="0" w:type="dxa"/>
+            </w:tcMar>
+            <w:vAlign w:val="center"/>
+          </w:tcPr>
+          <w:p>
+            <w:pPr>
+              <w:jc w:val="center"/>
+              <w:keepNext/>
+              <w:pBdr>
+                <w:bottom w:val="none" w:sz="0" w:space="0" w:color="000000"/>
+                <w:top w:val="none" w:sz="0" w:space="0" w:color="000000"/>
+                <w:left w:val="none" w:sz="0" w:space="0" w:color="000000"/>
+                <w:right w:val="none" w:sz="0" w:space="0" w:color="000000"/>
+              </w:pBdr>
+              <w:spacing w:after="0" w:before="0" w:line="240"/>
+              <w:ind w:firstLine="0" w:left="0" w:right="0"/>
+            </w:pPr>
+            <w:r xmlns:w="http://schemas.openxmlformats.org/wordprocessingml/2006/main" xmlns:wp="http://schemas.openxmlformats.org/drawingml/2006/wordprocessingDrawing" xmlns:r="http://schemas.openxmlformats.org/officeDocument/2006/relationships" xmlns:w14="http://schemas.microsoft.com/office/word/2010/wordml">
+              <w:rPr>
+                <w:rFonts w:ascii="Arial" w:hAnsi="Arial" w:eastAsia="Arial" w:cs="Arial"/>
+                <w:i w:val="false"/>
+                <w:b w:val="false"/>
+                <w:u w:val="none"/>
+                <w:sz w:val="14"/>
+                <w:szCs w:val="14"/>
+                <w:color w:val="000000"/>
+              </w:rPr>
+              <w:t xml:space="preserve">11,862</w:t>
+            </w:r>
+          </w:p>
+        </w:tc>
+        <w:tc>
+          <w:tcPr>
+            <w:tcBorders>
+              <w:bottom w:val="single" w:sz="8" w:space="0" w:color="666666"/>
+              <w:top w:val="single" w:sz="8" w:space="0" w:color="666666"/>
+              <w:left w:val="single" w:sz="8" w:space="0" w:color="666666"/>
+              <w:right w:val="single" w:sz="8" w:space="0" w:color="666666"/>
+            </w:tcBorders>
+            <w:shd w:val="clear" w:color="auto" w:fill="FFFFFF"/>
+            <w:tcMar>
+              <w:top w:w="0" w:type="dxa"/>
+              <w:bottom w:w="0" w:type="dxa"/>
+              <w:left w:w="0" w:type="dxa"/>
+              <w:right w:w="0" w:type="dxa"/>
+            </w:tcMar>
+            <w:vAlign w:val="center"/>
+          </w:tcPr>
+          <w:p>
+            <w:pPr>
+              <w:jc w:val="center"/>
+              <w:keepNext/>
+              <w:pBdr>
+                <w:bottom w:val="none" w:sz="0" w:space="0" w:color="000000"/>
+                <w:top w:val="none" w:sz="0" w:space="0" w:color="000000"/>
+                <w:left w:val="none" w:sz="0" w:space="0" w:color="000000"/>
+                <w:right w:val="none" w:sz="0" w:space="0" w:color="000000"/>
+              </w:pBdr>
+              <w:spacing w:after="0" w:before="0" w:line="240"/>
+              <w:ind w:firstLine="0" w:left="0" w:right="0"/>
+            </w:pPr>
+            <w:r xmlns:w="http://schemas.openxmlformats.org/wordprocessingml/2006/main" xmlns:wp="http://schemas.openxmlformats.org/drawingml/2006/wordprocessingDrawing" xmlns:r="http://schemas.openxmlformats.org/officeDocument/2006/relationships" xmlns:w14="http://schemas.microsoft.com/office/word/2010/wordml">
+              <w:rPr>
+                <w:rFonts w:ascii="Arial" w:hAnsi="Arial" w:eastAsia="Arial" w:cs="Arial"/>
+                <w:i w:val="false"/>
+                <w:b w:val="false"/>
+                <w:u w:val="none"/>
+                <w:sz w:val="14"/>
+                <w:szCs w:val="14"/>
+                <w:color w:val="000000"/>
+              </w:rPr>
+              <w:t xml:space="preserve">13,171</w:t>
+            </w:r>
+          </w:p>
+        </w:tc>
+        <w:tc>
+          <w:tcPr>
+            <w:tcBorders>
+              <w:bottom w:val="single" w:sz="8" w:space="0" w:color="666666"/>
+              <w:top w:val="single" w:sz="8" w:space="0" w:color="666666"/>
+              <w:left w:val="single" w:sz="8" w:space="0" w:color="666666"/>
+              <w:right w:val="single" w:sz="8" w:space="0" w:color="666666"/>
+            </w:tcBorders>
+            <w:shd w:val="clear" w:color="auto" w:fill="FFFFFF"/>
+            <w:tcMar>
+              <w:top w:w="0" w:type="dxa"/>
+              <w:bottom w:w="0" w:type="dxa"/>
+              <w:left w:w="0" w:type="dxa"/>
+              <w:right w:w="0" w:type="dxa"/>
+            </w:tcMar>
+            <w:vAlign w:val="center"/>
+          </w:tcPr>
+          <w:p>
+            <w:pPr>
+              <w:jc w:val="center"/>
+              <w:keepNext/>
+              <w:pBdr>
+                <w:bottom w:val="none" w:sz="0" w:space="0" w:color="000000"/>
+                <w:top w:val="none" w:sz="0" w:space="0" w:color="000000"/>
+                <w:left w:val="none" w:sz="0" w:space="0" w:color="000000"/>
+                <w:right w:val="none" w:sz="0" w:space="0" w:color="000000"/>
+              </w:pBdr>
+              <w:spacing w:after="0" w:before="0" w:line="240"/>
+              <w:ind w:firstLine="0" w:left="0" w:right="0"/>
+            </w:pPr>
+            <w:r xmlns:w="http://schemas.openxmlformats.org/wordprocessingml/2006/main" xmlns:wp="http://schemas.openxmlformats.org/drawingml/2006/wordprocessingDrawing" xmlns:r="http://schemas.openxmlformats.org/officeDocument/2006/relationships" xmlns:w14="http://schemas.microsoft.com/office/word/2010/wordml">
+              <w:rPr>
+                <w:rFonts w:ascii="Arial" w:hAnsi="Arial" w:eastAsia="Arial" w:cs="Arial"/>
+                <w:i w:val="false"/>
+                <w:b w:val="false"/>
+                <w:u w:val="none"/>
+                <w:sz w:val="14"/>
+                <w:szCs w:val="14"/>
+                <w:color w:val="000000"/>
+              </w:rPr>
+              <w:t xml:space="preserve">13,874</w:t>
+            </w:r>
+          </w:p>
+        </w:tc>
+        <w:tc>
+          <w:tcPr>
+            <w:tcBorders>
+              <w:bottom w:val="single" w:sz="8" w:space="0" w:color="666666"/>
+              <w:top w:val="single" w:sz="8" w:space="0" w:color="666666"/>
+              <w:left w:val="single" w:sz="8" w:space="0" w:color="666666"/>
+              <w:right w:val="single" w:sz="8" w:space="0" w:color="666666"/>
+            </w:tcBorders>
+            <w:shd w:val="clear" w:color="auto" w:fill="FFFFFF"/>
+            <w:tcMar>
+              <w:top w:w="0" w:type="dxa"/>
+              <w:bottom w:w="0" w:type="dxa"/>
+              <w:left w:w="0" w:type="dxa"/>
+              <w:right w:w="0" w:type="dxa"/>
+            </w:tcMar>
+            <w:vAlign w:val="center"/>
+          </w:tcPr>
+          <w:p>
+            <w:pPr>
+              <w:jc w:val="center"/>
+              <w:keepNext/>
+              <w:pBdr>
+                <w:bottom w:val="none" w:sz="0" w:space="0" w:color="000000"/>
+                <w:top w:val="none" w:sz="0" w:space="0" w:color="000000"/>
+                <w:left w:val="none" w:sz="0" w:space="0" w:color="000000"/>
+                <w:right w:val="none" w:sz="0" w:space="0" w:color="000000"/>
+              </w:pBdr>
+              <w:spacing w:after="0" w:before="0" w:line="240"/>
+              <w:ind w:firstLine="0" w:left="0" w:right="0"/>
+            </w:pPr>
+            <w:r xmlns:w="http://schemas.openxmlformats.org/wordprocessingml/2006/main" xmlns:wp="http://schemas.openxmlformats.org/drawingml/2006/wordprocessingDrawing" xmlns:r="http://schemas.openxmlformats.org/officeDocument/2006/relationships" xmlns:w14="http://schemas.microsoft.com/office/word/2010/wordml">
+              <w:rPr>
+                <w:rFonts w:ascii="Arial" w:hAnsi="Arial" w:eastAsia="Arial" w:cs="Arial"/>
+                <w:i w:val="false"/>
+                <w:b w:val="false"/>
+                <w:u w:val="none"/>
+                <w:sz w:val="14"/>
+                <w:szCs w:val="14"/>
+                <w:color w:val="000000"/>
+              </w:rPr>
+              <w:t xml:space="preserve">16,153</w:t>
+            </w:r>
+          </w:p>
+        </w:tc>
+        <w:tc>
+          <w:tcPr>
+            <w:tcBorders>
+              <w:bottom w:val="single" w:sz="8" w:space="0" w:color="666666"/>
+              <w:top w:val="single" w:sz="8" w:space="0" w:color="666666"/>
+              <w:left w:val="single" w:sz="8" w:space="0" w:color="666666"/>
+              <w:right w:val="single" w:sz="8" w:space="0" w:color="666666"/>
+            </w:tcBorders>
+            <w:shd w:val="clear" w:color="auto" w:fill="FFFFFF"/>
+            <w:tcMar>
+              <w:top w:w="0" w:type="dxa"/>
+              <w:bottom w:w="0" w:type="dxa"/>
+              <w:left w:w="0" w:type="dxa"/>
+              <w:right w:w="0" w:type="dxa"/>
+            </w:tcMar>
+            <w:vAlign w:val="center"/>
+          </w:tcPr>
+          <w:p>
+            <w:pPr>
+              <w:jc w:val="center"/>
+              <w:keepNext/>
+              <w:pBdr>
+                <w:bottom w:val="none" w:sz="0" w:space="0" w:color="000000"/>
+                <w:top w:val="none" w:sz="0" w:space="0" w:color="000000"/>
+                <w:left w:val="none" w:sz="0" w:space="0" w:color="000000"/>
+                <w:right w:val="none" w:sz="0" w:space="0" w:color="000000"/>
+              </w:pBdr>
+              <w:spacing w:after="0" w:before="0" w:line="240"/>
+              <w:ind w:firstLine="0" w:left="0" w:right="0"/>
+            </w:pPr>
+            <w:r xmlns:w="http://schemas.openxmlformats.org/wordprocessingml/2006/main" xmlns:wp="http://schemas.openxmlformats.org/drawingml/2006/wordprocessingDrawing" xmlns:r="http://schemas.openxmlformats.org/officeDocument/2006/relationships" xmlns:w14="http://schemas.microsoft.com/office/word/2010/wordml">
+              <w:rPr>
+                <w:rFonts w:ascii="Arial" w:hAnsi="Arial" w:eastAsia="Arial" w:cs="Arial"/>
+                <w:i w:val="false"/>
+                <w:b w:val="false"/>
+                <w:u w:val="none"/>
+                <w:sz w:val="14"/>
+                <w:szCs w:val="14"/>
+                <w:color w:val="000000"/>
+              </w:rPr>
+              <w:t xml:space="preserve">16,701</w:t>
+            </w:r>
+          </w:p>
+        </w:tc>
+        <w:tc>
+          <w:tcPr>
+            <w:tcBorders>
+              <w:bottom w:val="single" w:sz="8" w:space="0" w:color="666666"/>
+              <w:top w:val="single" w:sz="8" w:space="0" w:color="666666"/>
+              <w:left w:val="single" w:sz="8" w:space="0" w:color="666666"/>
+              <w:right w:val="single" w:sz="8" w:space="0" w:color="666666"/>
+            </w:tcBorders>
+            <w:shd w:val="clear" w:color="auto" w:fill="FFFFFF"/>
+            <w:tcMar>
+              <w:top w:w="0" w:type="dxa"/>
+              <w:bottom w:w="0" w:type="dxa"/>
+              <w:left w:w="0" w:type="dxa"/>
+              <w:right w:w="0" w:type="dxa"/>
+            </w:tcMar>
+            <w:vAlign w:val="center"/>
+          </w:tcPr>
+          <w:p>
+            <w:pPr>
+              <w:jc w:val="center"/>
+              <w:keepNext/>
+              <w:pBdr>
+                <w:bottom w:val="none" w:sz="0" w:space="0" w:color="000000"/>
+                <w:top w:val="none" w:sz="0" w:space="0" w:color="000000"/>
+                <w:left w:val="none" w:sz="0" w:space="0" w:color="000000"/>
+                <w:right w:val="none" w:sz="0" w:space="0" w:color="000000"/>
+              </w:pBdr>
+              <w:spacing w:after="0" w:before="0" w:line="240"/>
+              <w:ind w:firstLine="0" w:left="0" w:right="0"/>
+            </w:pPr>
+            <w:r xmlns:w="http://schemas.openxmlformats.org/wordprocessingml/2006/main" xmlns:wp="http://schemas.openxmlformats.org/drawingml/2006/wordprocessingDrawing" xmlns:r="http://schemas.openxmlformats.org/officeDocument/2006/relationships" xmlns:w14="http://schemas.microsoft.com/office/word/2010/wordml">
+              <w:rPr>
+                <w:rFonts w:ascii="Arial" w:hAnsi="Arial" w:eastAsia="Arial" w:cs="Arial"/>
+                <w:i w:val="false"/>
+                <w:b w:val="false"/>
+                <w:u w:val="none"/>
+                <w:sz w:val="14"/>
+                <w:szCs w:val="14"/>
+                <w:color w:val="000000"/>
+              </w:rPr>
+              <w:t xml:space="preserve">16,293</w:t>
+            </w:r>
+          </w:p>
+        </w:tc>
+        <w:tc>
+          <w:tcPr>
+            <w:tcBorders>
+              <w:bottom w:val="single" w:sz="8" w:space="0" w:color="666666"/>
+              <w:top w:val="single" w:sz="8" w:space="0" w:color="666666"/>
+              <w:left w:val="single" w:sz="8" w:space="0" w:color="666666"/>
+              <w:right w:val="single" w:sz="8" w:space="0" w:color="666666"/>
+            </w:tcBorders>
+            <w:shd w:val="clear" w:color="auto" w:fill="FFFFFF"/>
+            <w:tcMar>
+              <w:top w:w="0" w:type="dxa"/>
+              <w:bottom w:w="0" w:type="dxa"/>
+              <w:left w:w="0" w:type="dxa"/>
+              <w:right w:w="0" w:type="dxa"/>
+            </w:tcMar>
+            <w:vAlign w:val="center"/>
+          </w:tcPr>
+          <w:p>
+            <w:pPr>
+              <w:jc w:val="center"/>
+              <w:keepNext/>
+              <w:pBdr>
+                <w:bottom w:val="none" w:sz="0" w:space="0" w:color="000000"/>
+                <w:top w:val="none" w:sz="0" w:space="0" w:color="000000"/>
+                <w:left w:val="none" w:sz="0" w:space="0" w:color="000000"/>
+                <w:right w:val="none" w:sz="0" w:space="0" w:color="000000"/>
+              </w:pBdr>
+              <w:spacing w:after="0" w:before="0" w:line="240"/>
+              <w:ind w:firstLine="0" w:left="0" w:right="0"/>
+            </w:pPr>
+            <w:r xmlns:w="http://schemas.openxmlformats.org/wordprocessingml/2006/main" xmlns:wp="http://schemas.openxmlformats.org/drawingml/2006/wordprocessingDrawing" xmlns:r="http://schemas.openxmlformats.org/officeDocument/2006/relationships" xmlns:w14="http://schemas.microsoft.com/office/word/2010/wordml">
+              <w:rPr>
+                <w:rFonts w:ascii="Arial" w:hAnsi="Arial" w:eastAsia="Arial" w:cs="Arial"/>
+                <w:i w:val="false"/>
+                <w:b w:val="false"/>
+                <w:u w:val="none"/>
+                <w:sz w:val="14"/>
+                <w:szCs w:val="14"/>
+                <w:color w:val="000000"/>
+              </w:rPr>
+              <w:t xml:space="preserve">6,986</w:t>
+            </w:r>
+          </w:p>
+        </w:tc>
+        <w:tc>
+          <w:tcPr>
+            <w:tcBorders>
+              <w:bottom w:val="single" w:sz="8" w:space="0" w:color="666666"/>
+              <w:top w:val="single" w:sz="8" w:space="0" w:color="666666"/>
+              <w:left w:val="single" w:sz="8" w:space="0" w:color="666666"/>
+              <w:right w:val="none" w:sz="0" w:space="0" w:color="000000"/>
+            </w:tcBorders>
+            <w:shd w:val="clear" w:color="auto" w:fill="00FF00"/>
+            <w:tcMar>
+              <w:top w:w="0" w:type="dxa"/>
+              <w:bottom w:w="0" w:type="dxa"/>
+              <w:left w:w="0" w:type="dxa"/>
+              <w:right w:w="0" w:type="dxa"/>
+            </w:tcMar>
+            <w:vAlign w:val="center"/>
+          </w:tcPr>
+          <w:p>
+            <w:pPr>
+              <w:jc w:val="center"/>
+              <w:keepNext/>
+              <w:pBdr>
+                <w:bottom w:val="none" w:sz="0" w:space="0" w:color="000000"/>
+                <w:top w:val="none" w:sz="0" w:space="0" w:color="000000"/>
+                <w:left w:val="none" w:sz="0" w:space="0" w:color="000000"/>
+                <w:right w:val="none" w:sz="0" w:space="0" w:color="000000"/>
+              </w:pBdr>
+              <w:spacing w:after="0" w:before="0" w:line="240"/>
+              <w:ind w:firstLine="0" w:left="0" w:right="0"/>
+            </w:pPr>
+            <w:r xmlns:w="http://schemas.openxmlformats.org/wordprocessingml/2006/main" xmlns:wp="http://schemas.openxmlformats.org/drawingml/2006/wordprocessingDrawing" xmlns:r="http://schemas.openxmlformats.org/officeDocument/2006/relationships" xmlns:w14="http://schemas.microsoft.com/office/word/2010/wordml">
+              <w:rPr>
+                <w:rFonts w:ascii="Arial" w:hAnsi="Arial" w:eastAsia="Arial" w:cs="Arial"/>
+                <w:i w:val="false"/>
+                <w:b w:val="false"/>
+                <w:u w:val="none"/>
+                <w:sz w:val="14"/>
+                <w:szCs w:val="14"/>
+                <w:color w:val="000000"/>
+              </w:rPr>
+              <w:t xml:space="preserve">75</w:t>
+            </w:r>
+          </w:p>
+        </w:tc>
+      </w:tr>
+      <w:tr>
+        <w:trPr>
+          <w:cantSplit/>
+          <w:trHeight w:val="360" w:hRule="auto"/>
+        </w:trPr>
+        body2
+        <w:tc>
+          <w:tcPr>
+            <w:tcBorders>
+              <w:bottom w:val="single" w:sz="8" w:space="0" w:color="666666"/>
+              <w:top w:val="single" w:sz="8" w:space="0" w:color="666666"/>
+              <w:left w:val="none" w:sz="0" w:space="0" w:color="000000"/>
+              <w:right w:val="single" w:sz="8" w:space="0" w:color="666666"/>
+            </w:tcBorders>
+            <w:shd w:val="clear" w:color="auto" w:fill="FFFFFF"/>
+            <w:tcMar>
+              <w:top w:w="0" w:type="dxa"/>
+              <w:bottom w:w="0" w:type="dxa"/>
+              <w:left w:w="0" w:type="dxa"/>
+              <w:right w:w="0" w:type="dxa"/>
+            </w:tcMar>
+            <w:vAlign w:val="center"/>
+          </w:tcPr>
+          <w:p>
+            <w:pPr>
+              <w:jc w:val="left"/>
+              <w:keepNext/>
+              <w:pBdr>
+                <w:bottom w:val="none" w:sz="0" w:space="0" w:color="000000"/>
+                <w:top w:val="none" w:sz="0" w:space="0" w:color="000000"/>
+                <w:left w:val="none" w:sz="0" w:space="0" w:color="000000"/>
+                <w:right w:val="none" w:sz="0" w:space="0" w:color="000000"/>
+              </w:pBdr>
+              <w:spacing w:after="0" w:before="0" w:line="240"/>
+              <w:ind w:firstLine="0" w:left="0" w:right="0"/>
+            </w:pPr>
+            <w:r xmlns:w="http://schemas.openxmlformats.org/wordprocessingml/2006/main" xmlns:wp="http://schemas.openxmlformats.org/drawingml/2006/wordprocessingDrawing" xmlns:r="http://schemas.openxmlformats.org/officeDocument/2006/relationships" xmlns:w14="http://schemas.microsoft.com/office/word/2010/wordml">
+              <w:rPr>
+                <w:rFonts w:ascii="Arial" w:hAnsi="Arial" w:eastAsia="Arial" w:cs="Arial"/>
+                <w:i w:val="false"/>
+                <w:b w:val="false"/>
+                <w:u w:val="none"/>
+                <w:sz w:val="14"/>
+                <w:szCs w:val="14"/>
+                <w:color w:val="000000"/>
+              </w:rPr>
+              <w:t xml:space="preserve">Tidal Flats</w:t>
+            </w:r>
+          </w:p>
+        </w:tc>
+        <w:tc>
+          <w:tcPr>
+            <w:tcBorders>
+              <w:bottom w:val="single" w:sz="8" w:space="0" w:color="666666"/>
+              <w:top w:val="single" w:sz="8" w:space="0" w:color="666666"/>
+              <w:left w:val="single" w:sz="8" w:space="0" w:color="666666"/>
+              <w:right w:val="single" w:sz="8" w:space="0" w:color="666666"/>
+            </w:tcBorders>
+            <w:shd w:val="clear" w:color="auto" w:fill="FFFFFF"/>
+            <w:tcMar>
+              <w:top w:w="0" w:type="dxa"/>
+              <w:bottom w:w="0" w:type="dxa"/>
+              <w:left w:w="0" w:type="dxa"/>
+              <w:right w:w="0" w:type="dxa"/>
+            </w:tcMar>
+            <w:vAlign w:val="center"/>
+          </w:tcPr>
+          <w:p>
+            <w:pPr>
+              <w:jc w:val="center"/>
+              <w:keepNext/>
+              <w:pBdr>
+                <w:bottom w:val="none" w:sz="0" w:space="0" w:color="000000"/>
+                <w:top w:val="none" w:sz="0" w:space="0" w:color="000000"/>
+                <w:left w:val="none" w:sz="0" w:space="0" w:color="000000"/>
+                <w:right w:val="none" w:sz="0" w:space="0" w:color="000000"/>
+              </w:pBdr>
+              <w:spacing w:after="0" w:before="0" w:line="240"/>
+              <w:ind w:firstLine="0" w:left="0" w:right="0"/>
+            </w:pPr>
+            <w:r xmlns:w="http://schemas.openxmlformats.org/wordprocessingml/2006/main" xmlns:wp="http://schemas.openxmlformats.org/drawingml/2006/wordprocessingDrawing" xmlns:r="http://schemas.openxmlformats.org/officeDocument/2006/relationships" xmlns:w14="http://schemas.microsoft.com/office/word/2010/wordml">
+              <w:rPr>
+                <w:rFonts w:ascii="Arial" w:hAnsi="Arial" w:eastAsia="Arial" w:cs="Arial"/>
+                <w:i w:val="false"/>
+                <w:b w:val="false"/>
+                <w:u w:val="none"/>
+                <w:sz w:val="14"/>
+                <w:szCs w:val="14"/>
+                <w:color w:val="000000"/>
+              </w:rPr>
+              <w:t xml:space="preserve">8,700</w:t>
+            </w:r>
+          </w:p>
+        </w:tc>
+        <w:tc>
+          <w:tcPr>
+            <w:tcBorders>
+              <w:bottom w:val="single" w:sz="8" w:space="0" w:color="666666"/>
+              <w:top w:val="single" w:sz="8" w:space="0" w:color="666666"/>
+              <w:left w:val="single" w:sz="8" w:space="0" w:color="666666"/>
+              <w:right w:val="single" w:sz="8" w:space="0" w:color="666666"/>
+            </w:tcBorders>
+            <w:shd w:val="clear" w:color="auto" w:fill="FFFFFF"/>
+            <w:tcMar>
+              <w:top w:w="0" w:type="dxa"/>
+              <w:bottom w:w="0" w:type="dxa"/>
+              <w:left w:w="0" w:type="dxa"/>
+              <w:right w:w="0" w:type="dxa"/>
+            </w:tcMar>
+            <w:vAlign w:val="center"/>
+          </w:tcPr>
+          <w:p>
+            <w:pPr>
+              <w:jc w:val="center"/>
+              <w:keepNext/>
+              <w:pBdr>
+                <w:bottom w:val="none" w:sz="0" w:space="0" w:color="000000"/>
+                <w:top w:val="none" w:sz="0" w:space="0" w:color="000000"/>
+                <w:left w:val="none" w:sz="0" w:space="0" w:color="000000"/>
+                <w:right w:val="none" w:sz="0" w:space="0" w:color="000000"/>
+              </w:pBdr>
+              <w:spacing w:after="0" w:before="0" w:line="240"/>
+              <w:ind w:firstLine="0" w:left="0" w:right="0"/>
+            </w:pPr>
+            <w:r xmlns:w="http://schemas.openxmlformats.org/wordprocessingml/2006/main" xmlns:wp="http://schemas.openxmlformats.org/drawingml/2006/wordprocessingDrawing" xmlns:r="http://schemas.openxmlformats.org/officeDocument/2006/relationships" xmlns:w14="http://schemas.microsoft.com/office/word/2010/wordml">
+              <w:rPr>
+                <w:rFonts w:ascii="Arial" w:hAnsi="Arial" w:eastAsia="Arial" w:cs="Arial"/>
+                <w:i w:val="false"/>
+                <w:b w:val="false"/>
+                <w:u w:val="none"/>
+                <w:sz w:val="14"/>
+                <w:szCs w:val="14"/>
+                <w:color w:val="000000"/>
+              </w:rPr>
+              <w:t xml:space="preserve">8,207</w:t>
+            </w:r>
+          </w:p>
+        </w:tc>
+        <w:tc>
+          <w:tcPr>
+            <w:tcBorders>
+              <w:bottom w:val="single" w:sz="8" w:space="0" w:color="666666"/>
+              <w:top w:val="single" w:sz="8" w:space="0" w:color="666666"/>
+              <w:left w:val="single" w:sz="8" w:space="0" w:color="666666"/>
+              <w:right w:val="single" w:sz="8" w:space="0" w:color="666666"/>
+            </w:tcBorders>
+            <w:shd w:val="clear" w:color="auto" w:fill="FFFFFF"/>
+            <w:tcMar>
+              <w:top w:w="0" w:type="dxa"/>
+              <w:bottom w:w="0" w:type="dxa"/>
+              <w:left w:w="0" w:type="dxa"/>
+              <w:right w:w="0" w:type="dxa"/>
+            </w:tcMar>
+            <w:vAlign w:val="center"/>
+          </w:tcPr>
+          <w:p>
+            <w:pPr>
+              <w:jc w:val="center"/>
+              <w:keepNext/>
+              <w:pBdr>
+                <w:bottom w:val="none" w:sz="0" w:space="0" w:color="000000"/>
+                <w:top w:val="none" w:sz="0" w:space="0" w:color="000000"/>
+                <w:left w:val="none" w:sz="0" w:space="0" w:color="000000"/>
+                <w:right w:val="none" w:sz="0" w:space="0" w:color="000000"/>
+              </w:pBdr>
+              <w:spacing w:after="0" w:before="0" w:line="240"/>
+              <w:ind w:firstLine="0" w:left="0" w:right="0"/>
+            </w:pPr>
+            <w:r xmlns:w="http://schemas.openxmlformats.org/wordprocessingml/2006/main" xmlns:wp="http://schemas.openxmlformats.org/drawingml/2006/wordprocessingDrawing" xmlns:r="http://schemas.openxmlformats.org/officeDocument/2006/relationships" xmlns:w14="http://schemas.microsoft.com/office/word/2010/wordml">
+              <w:rPr>
+                <w:rFonts w:ascii="Arial" w:hAnsi="Arial" w:eastAsia="Arial" w:cs="Arial"/>
+                <w:i w:val="false"/>
+                <w:b w:val="false"/>
+                <w:u w:val="none"/>
+                <w:sz w:val="14"/>
+                <w:szCs w:val="14"/>
+                <w:color w:val="000000"/>
+              </w:rPr>
+              <w:t xml:space="preserve">8,272</w:t>
+            </w:r>
+          </w:p>
+        </w:tc>
+        <w:tc>
+          <w:tcPr>
+            <w:tcBorders>
+              <w:bottom w:val="single" w:sz="8" w:space="0" w:color="666666"/>
+              <w:top w:val="single" w:sz="8" w:space="0" w:color="666666"/>
+              <w:left w:val="single" w:sz="8" w:space="0" w:color="666666"/>
+              <w:right w:val="single" w:sz="8" w:space="0" w:color="666666"/>
+            </w:tcBorders>
+            <w:shd w:val="clear" w:color="auto" w:fill="FFFFFF"/>
+            <w:tcMar>
+              <w:top w:w="0" w:type="dxa"/>
+              <w:bottom w:w="0" w:type="dxa"/>
+              <w:left w:w="0" w:type="dxa"/>
+              <w:right w:w="0" w:type="dxa"/>
+            </w:tcMar>
+            <w:vAlign w:val="center"/>
+          </w:tcPr>
+          <w:p>
+            <w:pPr>
+              <w:jc w:val="center"/>
+              <w:keepNext/>
+              <w:pBdr>
+                <w:bottom w:val="none" w:sz="0" w:space="0" w:color="000000"/>
+                <w:top w:val="none" w:sz="0" w:space="0" w:color="000000"/>
+                <w:left w:val="none" w:sz="0" w:space="0" w:color="000000"/>
+                <w:right w:val="none" w:sz="0" w:space="0" w:color="000000"/>
+              </w:pBdr>
+              <w:spacing w:after="0" w:before="0" w:line="240"/>
+              <w:ind w:firstLine="0" w:left="0" w:right="0"/>
+            </w:pPr>
+            <w:r xmlns:w="http://schemas.openxmlformats.org/wordprocessingml/2006/main" xmlns:wp="http://schemas.openxmlformats.org/drawingml/2006/wordprocessingDrawing" xmlns:r="http://schemas.openxmlformats.org/officeDocument/2006/relationships" xmlns:w14="http://schemas.microsoft.com/office/word/2010/wordml">
+              <w:rPr>
+                <w:rFonts w:ascii="Arial" w:hAnsi="Arial" w:eastAsia="Arial" w:cs="Arial"/>
+                <w:i w:val="false"/>
+                <w:b w:val="false"/>
+                <w:u w:val="none"/>
+                <w:sz w:val="14"/>
+                <w:szCs w:val="14"/>
+                <w:color w:val="000000"/>
+              </w:rPr>
+              <w:t xml:space="preserve">8,117</w:t>
+            </w:r>
+          </w:p>
+        </w:tc>
+        <w:tc>
+          <w:tcPr>
+            <w:tcBorders>
+              <w:bottom w:val="single" w:sz="8" w:space="0" w:color="666666"/>
+              <w:top w:val="single" w:sz="8" w:space="0" w:color="666666"/>
+              <w:left w:val="single" w:sz="8" w:space="0" w:color="666666"/>
+              <w:right w:val="single" w:sz="8" w:space="0" w:color="666666"/>
+            </w:tcBorders>
+            <w:shd w:val="clear" w:color="auto" w:fill="FFFFFF"/>
+            <w:tcMar>
+              <w:top w:w="0" w:type="dxa"/>
+              <w:bottom w:w="0" w:type="dxa"/>
+              <w:left w:w="0" w:type="dxa"/>
+              <w:right w:w="0" w:type="dxa"/>
+            </w:tcMar>
+            <w:vAlign w:val="center"/>
+          </w:tcPr>
+          <w:p>
+            <w:pPr>
+              <w:jc w:val="center"/>
+              <w:keepNext/>
+              <w:pBdr>
+                <w:bottom w:val="none" w:sz="0" w:space="0" w:color="000000"/>
+                <w:top w:val="none" w:sz="0" w:space="0" w:color="000000"/>
+                <w:left w:val="none" w:sz="0" w:space="0" w:color="000000"/>
+                <w:right w:val="none" w:sz="0" w:space="0" w:color="000000"/>
+              </w:pBdr>
+              <w:spacing w:after="0" w:before="0" w:line="240"/>
+              <w:ind w:firstLine="0" w:left="0" w:right="0"/>
+            </w:pPr>
+            <w:r xmlns:w="http://schemas.openxmlformats.org/wordprocessingml/2006/main" xmlns:wp="http://schemas.openxmlformats.org/drawingml/2006/wordprocessingDrawing" xmlns:r="http://schemas.openxmlformats.org/officeDocument/2006/relationships" xmlns:w14="http://schemas.microsoft.com/office/word/2010/wordml">
+              <w:rPr>
+                <w:rFonts w:ascii="Arial" w:hAnsi="Arial" w:eastAsia="Arial" w:cs="Arial"/>
+                <w:i w:val="false"/>
+                <w:b w:val="false"/>
+                <w:u w:val="none"/>
+                <w:sz w:val="14"/>
+                <w:szCs w:val="14"/>
+                <w:color w:val="000000"/>
+              </w:rPr>
+              <w:t xml:space="preserve">8,199</w:t>
+            </w:r>
+          </w:p>
+        </w:tc>
+        <w:tc>
+          <w:tcPr>
+            <w:tcBorders>
+              <w:bottom w:val="single" w:sz="8" w:space="0" w:color="666666"/>
+              <w:top w:val="single" w:sz="8" w:space="0" w:color="666666"/>
+              <w:left w:val="single" w:sz="8" w:space="0" w:color="666666"/>
+              <w:right w:val="single" w:sz="8" w:space="0" w:color="666666"/>
+            </w:tcBorders>
+            <w:shd w:val="clear" w:color="auto" w:fill="FFFFFF"/>
+            <w:tcMar>
+              <w:top w:w="0" w:type="dxa"/>
+              <w:bottom w:w="0" w:type="dxa"/>
+              <w:left w:w="0" w:type="dxa"/>
+              <w:right w:w="0" w:type="dxa"/>
+            </w:tcMar>
+            <w:vAlign w:val="center"/>
+          </w:tcPr>
+          <w:p>
+            <w:pPr>
+              <w:jc w:val="center"/>
+              <w:keepNext/>
+              <w:pBdr>
+                <w:bottom w:val="none" w:sz="0" w:space="0" w:color="000000"/>
+                <w:top w:val="none" w:sz="0" w:space="0" w:color="000000"/>
+                <w:left w:val="none" w:sz="0" w:space="0" w:color="000000"/>
+                <w:right w:val="none" w:sz="0" w:space="0" w:color="000000"/>
+              </w:pBdr>
+              <w:spacing w:after="0" w:before="0" w:line="240"/>
+              <w:ind w:firstLine="0" w:left="0" w:right="0"/>
+            </w:pPr>
+            <w:r xmlns:w="http://schemas.openxmlformats.org/wordprocessingml/2006/main" xmlns:wp="http://schemas.openxmlformats.org/drawingml/2006/wordprocessingDrawing" xmlns:r="http://schemas.openxmlformats.org/officeDocument/2006/relationships" xmlns:w14="http://schemas.microsoft.com/office/word/2010/wordml">
+              <w:rPr>
+                <w:rFonts w:ascii="Arial" w:hAnsi="Arial" w:eastAsia="Arial" w:cs="Arial"/>
+                <w:i w:val="false"/>
+                <w:b w:val="false"/>
+                <w:u w:val="none"/>
+                <w:sz w:val="14"/>
+                <w:szCs w:val="14"/>
+                <w:color w:val="000000"/>
+              </w:rPr>
+              <w:t xml:space="preserve">10,878</w:t>
+            </w:r>
+          </w:p>
+        </w:tc>
+        <w:tc>
+          <w:tcPr>
+            <w:tcBorders>
+              <w:bottom w:val="single" w:sz="8" w:space="0" w:color="666666"/>
+              <w:top w:val="single" w:sz="8" w:space="0" w:color="666666"/>
+              <w:left w:val="single" w:sz="8" w:space="0" w:color="666666"/>
+              <w:right w:val="single" w:sz="8" w:space="0" w:color="666666"/>
+            </w:tcBorders>
+            <w:shd w:val="clear" w:color="auto" w:fill="FFFFFF"/>
+            <w:tcMar>
+              <w:top w:w="0" w:type="dxa"/>
+              <w:bottom w:w="0" w:type="dxa"/>
+              <w:left w:w="0" w:type="dxa"/>
+              <w:right w:w="0" w:type="dxa"/>
+            </w:tcMar>
+            <w:vAlign w:val="center"/>
+          </w:tcPr>
+          <w:p>
+            <w:pPr>
+              <w:jc w:val="center"/>
+              <w:keepNext/>
+              <w:pBdr>
+                <w:bottom w:val="none" w:sz="0" w:space="0" w:color="000000"/>
+                <w:top w:val="none" w:sz="0" w:space="0" w:color="000000"/>
+                <w:left w:val="none" w:sz="0" w:space="0" w:color="000000"/>
+                <w:right w:val="none" w:sz="0" w:space="0" w:color="000000"/>
+              </w:pBdr>
+              <w:spacing w:after="0" w:before="0" w:line="240"/>
+              <w:ind w:firstLine="0" w:left="0" w:right="0"/>
+            </w:pPr>
+            <w:r xmlns:w="http://schemas.openxmlformats.org/wordprocessingml/2006/main" xmlns:wp="http://schemas.openxmlformats.org/drawingml/2006/wordprocessingDrawing" xmlns:r="http://schemas.openxmlformats.org/officeDocument/2006/relationships" xmlns:w14="http://schemas.microsoft.com/office/word/2010/wordml">
+              <w:rPr>
+                <w:rFonts w:ascii="Arial" w:hAnsi="Arial" w:eastAsia="Arial" w:cs="Arial"/>
+                <w:i w:val="false"/>
+                <w:b w:val="false"/>
+                <w:u w:val="none"/>
+                <w:sz w:val="14"/>
+                <w:szCs w:val="14"/>
+                <w:color w:val="000000"/>
+              </w:rPr>
+              <w:t xml:space="preserve">10,300</w:t>
+            </w:r>
+          </w:p>
+        </w:tc>
+        <w:tc>
+          <w:tcPr>
+            <w:tcBorders>
+              <w:bottom w:val="single" w:sz="8" w:space="0" w:color="666666"/>
+              <w:top w:val="single" w:sz="8" w:space="0" w:color="666666"/>
+              <w:left w:val="single" w:sz="8" w:space="0" w:color="666666"/>
+              <w:right w:val="single" w:sz="8" w:space="0" w:color="666666"/>
+            </w:tcBorders>
+            <w:shd w:val="clear" w:color="auto" w:fill="FFFFFF"/>
+            <w:tcMar>
+              <w:top w:w="0" w:type="dxa"/>
+              <w:bottom w:w="0" w:type="dxa"/>
+              <w:left w:w="0" w:type="dxa"/>
+              <w:right w:w="0" w:type="dxa"/>
+            </w:tcMar>
+            <w:vAlign w:val="center"/>
+          </w:tcPr>
+          <w:p>
+            <w:pPr>
+              <w:jc w:val="center"/>
+              <w:keepNext/>
+              <w:pBdr>
+                <w:bottom w:val="none" w:sz="0" w:space="0" w:color="000000"/>
+                <w:top w:val="none" w:sz="0" w:space="0" w:color="000000"/>
+                <w:left w:val="none" w:sz="0" w:space="0" w:color="000000"/>
+                <w:right w:val="none" w:sz="0" w:space="0" w:color="000000"/>
+              </w:pBdr>
+              <w:spacing w:after="0" w:before="0" w:line="240"/>
+              <w:ind w:firstLine="0" w:left="0" w:right="0"/>
+            </w:pPr>
+            <w:r xmlns:w="http://schemas.openxmlformats.org/wordprocessingml/2006/main" xmlns:wp="http://schemas.openxmlformats.org/drawingml/2006/wordprocessingDrawing" xmlns:r="http://schemas.openxmlformats.org/officeDocument/2006/relationships" xmlns:w14="http://schemas.microsoft.com/office/word/2010/wordml">
+              <w:rPr>
+                <w:rFonts w:ascii="Arial" w:hAnsi="Arial" w:eastAsia="Arial" w:cs="Arial"/>
+                <w:i w:val="false"/>
+                <w:b w:val="false"/>
+                <w:u w:val="none"/>
+                <w:sz w:val="14"/>
+                <w:szCs w:val="14"/>
+                <w:color w:val="000000"/>
+              </w:rPr>
+              <w:t xml:space="preserve">11,601</w:t>
+            </w:r>
+          </w:p>
+        </w:tc>
+        <w:tc>
+          <w:tcPr>
+            <w:tcBorders>
+              <w:bottom w:val="single" w:sz="8" w:space="0" w:color="666666"/>
+              <w:top w:val="single" w:sz="8" w:space="0" w:color="666666"/>
+              <w:left w:val="single" w:sz="8" w:space="0" w:color="666666"/>
+              <w:right w:val="single" w:sz="8" w:space="0" w:color="666666"/>
+            </w:tcBorders>
+            <w:shd w:val="clear" w:color="auto" w:fill="FFFFFF"/>
+            <w:tcMar>
+              <w:top w:w="0" w:type="dxa"/>
+              <w:bottom w:w="0" w:type="dxa"/>
+              <w:left w:w="0" w:type="dxa"/>
+              <w:right w:w="0" w:type="dxa"/>
+            </w:tcMar>
+            <w:vAlign w:val="center"/>
+          </w:tcPr>
+          <w:p>
+            <w:pPr>
+              <w:jc w:val="center"/>
+              <w:keepNext/>
+              <w:pBdr>
+                <w:bottom w:val="none" w:sz="0" w:space="0" w:color="000000"/>
+                <w:top w:val="none" w:sz="0" w:space="0" w:color="000000"/>
+                <w:left w:val="none" w:sz="0" w:space="0" w:color="000000"/>
+                <w:right w:val="none" w:sz="0" w:space="0" w:color="000000"/>
+              </w:pBdr>
+              <w:spacing w:after="0" w:before="0" w:line="240"/>
+              <w:ind w:firstLine="0" w:left="0" w:right="0"/>
+            </w:pPr>
+            <w:r xmlns:w="http://schemas.openxmlformats.org/wordprocessingml/2006/main" xmlns:wp="http://schemas.openxmlformats.org/drawingml/2006/wordprocessingDrawing" xmlns:r="http://schemas.openxmlformats.org/officeDocument/2006/relationships" xmlns:w14="http://schemas.microsoft.com/office/word/2010/wordml">
+              <w:rPr>
+                <w:rFonts w:ascii="Arial" w:hAnsi="Arial" w:eastAsia="Arial" w:cs="Arial"/>
+                <w:i w:val="false"/>
+                <w:b w:val="false"/>
+                <w:u w:val="none"/>
+                <w:sz w:val="14"/>
+                <w:szCs w:val="14"/>
+                <w:color w:val="000000"/>
+              </w:rPr>
+              <w:t xml:space="preserve">11,387</w:t>
+            </w:r>
+          </w:p>
+        </w:tc>
+        <w:tc>
+          <w:tcPr>
+            <w:tcBorders>
+              <w:bottom w:val="single" w:sz="8" w:space="0" w:color="666666"/>
+              <w:top w:val="single" w:sz="8" w:space="0" w:color="666666"/>
+              <w:left w:val="single" w:sz="8" w:space="0" w:color="666666"/>
+              <w:right w:val="single" w:sz="8" w:space="0" w:color="666666"/>
+            </w:tcBorders>
+            <w:shd w:val="clear" w:color="auto" w:fill="FFFFFF"/>
+            <w:tcMar>
+              <w:top w:w="0" w:type="dxa"/>
+              <w:bottom w:w="0" w:type="dxa"/>
+              <w:left w:w="0" w:type="dxa"/>
+              <w:right w:w="0" w:type="dxa"/>
+            </w:tcMar>
+            <w:vAlign w:val="center"/>
+          </w:tcPr>
+          <w:p>
+            <w:pPr>
+              <w:jc w:val="center"/>
+              <w:keepNext/>
+              <w:pBdr>
+                <w:bottom w:val="none" w:sz="0" w:space="0" w:color="000000"/>
+                <w:top w:val="none" w:sz="0" w:space="0" w:color="000000"/>
+                <w:left w:val="none" w:sz="0" w:space="0" w:color="000000"/>
+                <w:right w:val="none" w:sz="0" w:space="0" w:color="000000"/>
+              </w:pBdr>
+              <w:spacing w:after="0" w:before="0" w:line="240"/>
+              <w:ind w:firstLine="0" w:left="0" w:right="0"/>
+            </w:pPr>
+            <w:r xmlns:w="http://schemas.openxmlformats.org/wordprocessingml/2006/main" xmlns:wp="http://schemas.openxmlformats.org/drawingml/2006/wordprocessingDrawing" xmlns:r="http://schemas.openxmlformats.org/officeDocument/2006/relationships" xmlns:w14="http://schemas.microsoft.com/office/word/2010/wordml">
+              <w:rPr>
+                <w:rFonts w:ascii="Arial" w:hAnsi="Arial" w:eastAsia="Arial" w:cs="Arial"/>
+                <w:i w:val="false"/>
+                <w:b w:val="false"/>
+                <w:u w:val="none"/>
+                <w:sz w:val="14"/>
+                <w:szCs w:val="14"/>
+                <w:color w:val="000000"/>
+              </w:rPr>
+              <w:t xml:space="preserve">10,878</w:t>
+            </w:r>
+          </w:p>
+        </w:tc>
+        <w:tc>
+          <w:tcPr>
+            <w:tcBorders>
+              <w:bottom w:val="single" w:sz="8" w:space="0" w:color="666666"/>
+              <w:top w:val="single" w:sz="8" w:space="0" w:color="666666"/>
+              <w:left w:val="single" w:sz="8" w:space="0" w:color="666666"/>
+              <w:right w:val="single" w:sz="8" w:space="0" w:color="666666"/>
+            </w:tcBorders>
+            <w:shd w:val="clear" w:color="auto" w:fill="FFFFFF"/>
+            <w:tcMar>
+              <w:top w:w="0" w:type="dxa"/>
+              <w:bottom w:w="0" w:type="dxa"/>
+              <w:left w:w="0" w:type="dxa"/>
+              <w:right w:w="0" w:type="dxa"/>
+            </w:tcMar>
+            <w:vAlign w:val="center"/>
+          </w:tcPr>
+          <w:p>
+            <w:pPr>
+              <w:jc w:val="center"/>
+              <w:keepNext/>
+              <w:pBdr>
+                <w:bottom w:val="none" w:sz="0" w:space="0" w:color="000000"/>
+                <w:top w:val="none" w:sz="0" w:space="0" w:color="000000"/>
+                <w:left w:val="none" w:sz="0" w:space="0" w:color="000000"/>
+                <w:right w:val="none" w:sz="0" w:space="0" w:color="000000"/>
+              </w:pBdr>
+              <w:spacing w:after="0" w:before="0" w:line="240"/>
+              <w:ind w:firstLine="0" w:left="0" w:right="0"/>
+            </w:pPr>
+            <w:r xmlns:w="http://schemas.openxmlformats.org/wordprocessingml/2006/main" xmlns:wp="http://schemas.openxmlformats.org/drawingml/2006/wordprocessingDrawing" xmlns:r="http://schemas.openxmlformats.org/officeDocument/2006/relationships" xmlns:w14="http://schemas.microsoft.com/office/word/2010/wordml">
+              <w:rPr>
+                <w:rFonts w:ascii="Arial" w:hAnsi="Arial" w:eastAsia="Arial" w:cs="Arial"/>
+                <w:i w:val="false"/>
+                <w:b w:val="false"/>
+                <w:u w:val="none"/>
+                <w:sz w:val="14"/>
+                <w:szCs w:val="14"/>
+                <w:color w:val="000000"/>
+              </w:rPr>
+              <w:t xml:space="preserve">9,617</w:t>
+            </w:r>
+          </w:p>
+        </w:tc>
+        <w:tc>
+          <w:tcPr>
+            <w:tcBorders>
+              <w:bottom w:val="single" w:sz="8" w:space="0" w:color="666666"/>
+              <w:top w:val="single" w:sz="8" w:space="0" w:color="666666"/>
+              <w:left w:val="single" w:sz="8" w:space="0" w:color="666666"/>
+              <w:right w:val="single" w:sz="8" w:space="0" w:color="666666"/>
+            </w:tcBorders>
+            <w:shd w:val="clear" w:color="auto" w:fill="FFFFFF"/>
+            <w:tcMar>
+              <w:top w:w="0" w:type="dxa"/>
+              <w:bottom w:w="0" w:type="dxa"/>
+              <w:left w:w="0" w:type="dxa"/>
+              <w:right w:w="0" w:type="dxa"/>
+            </w:tcMar>
+            <w:vAlign w:val="center"/>
+          </w:tcPr>
+          <w:p>
+            <w:pPr>
+              <w:jc w:val="center"/>
+              <w:keepNext/>
+              <w:pBdr>
+                <w:bottom w:val="none" w:sz="0" w:space="0" w:color="000000"/>
+                <w:top w:val="none" w:sz="0" w:space="0" w:color="000000"/>
+                <w:left w:val="none" w:sz="0" w:space="0" w:color="000000"/>
+                <w:right w:val="none" w:sz="0" w:space="0" w:color="000000"/>
+              </w:pBdr>
+              <w:spacing w:after="0" w:before="0" w:line="240"/>
+              <w:ind w:firstLine="0" w:left="0" w:right="0"/>
+            </w:pPr>
+            <w:r xmlns:w="http://schemas.openxmlformats.org/wordprocessingml/2006/main" xmlns:wp="http://schemas.openxmlformats.org/drawingml/2006/wordprocessingDrawing" xmlns:r="http://schemas.openxmlformats.org/officeDocument/2006/relationships" xmlns:w14="http://schemas.microsoft.com/office/word/2010/wordml">
+              <w:rPr>
+                <w:rFonts w:ascii="Arial" w:hAnsi="Arial" w:eastAsia="Arial" w:cs="Arial"/>
+                <w:i w:val="false"/>
+                <w:b w:val="false"/>
+                <w:u w:val="none"/>
+                <w:sz w:val="14"/>
+                <w:szCs w:val="14"/>
+                <w:color w:val="000000"/>
+              </w:rPr>
+              <w:t xml:space="preserve">8,714</w:t>
+            </w:r>
+          </w:p>
+        </w:tc>
+        <w:tc>
+          <w:tcPr>
+            <w:tcBorders>
+              <w:bottom w:val="single" w:sz="8" w:space="0" w:color="666666"/>
+              <w:top w:val="single" w:sz="8" w:space="0" w:color="666666"/>
+              <w:left w:val="single" w:sz="8" w:space="0" w:color="666666"/>
+              <w:right w:val="single" w:sz="8" w:space="0" w:color="666666"/>
+            </w:tcBorders>
+            <w:shd w:val="clear" w:color="auto" w:fill="FFFFFF"/>
+            <w:tcMar>
+              <w:top w:w="0" w:type="dxa"/>
+              <w:bottom w:w="0" w:type="dxa"/>
+              <w:left w:w="0" w:type="dxa"/>
+              <w:right w:w="0" w:type="dxa"/>
+            </w:tcMar>
+            <w:vAlign w:val="center"/>
+          </w:tcPr>
+          <w:p>
+            <w:pPr>
+              <w:jc w:val="center"/>
+              <w:keepNext/>
+              <w:pBdr>
+                <w:bottom w:val="none" w:sz="0" w:space="0" w:color="000000"/>
+                <w:top w:val="none" w:sz="0" w:space="0" w:color="000000"/>
+                <w:left w:val="none" w:sz="0" w:space="0" w:color="000000"/>
+                <w:right w:val="none" w:sz="0" w:space="0" w:color="000000"/>
+              </w:pBdr>
+              <w:spacing w:after="0" w:before="0" w:line="240"/>
+              <w:ind w:firstLine="0" w:left="0" w:right="0"/>
+            </w:pPr>
+            <w:r xmlns:w="http://schemas.openxmlformats.org/wordprocessingml/2006/main" xmlns:wp="http://schemas.openxmlformats.org/drawingml/2006/wordprocessingDrawing" xmlns:r="http://schemas.openxmlformats.org/officeDocument/2006/relationships" xmlns:w14="http://schemas.microsoft.com/office/word/2010/wordml">
+              <w:rPr>
+                <w:rFonts w:ascii="Arial" w:hAnsi="Arial" w:eastAsia="Arial" w:cs="Arial"/>
+                <w:i w:val="false"/>
+                <w:b w:val="false"/>
+                <w:u w:val="none"/>
+                <w:sz w:val="14"/>
+                <w:szCs w:val="14"/>
+                <w:color w:val="000000"/>
+              </w:rPr>
+              <w:t xml:space="preserve">5,976</w:t>
+            </w:r>
+          </w:p>
+        </w:tc>
+        <w:tc>
+          <w:tcPr>
+            <w:tcBorders>
+              <w:bottom w:val="single" w:sz="8" w:space="0" w:color="666666"/>
+              <w:top w:val="single" w:sz="8" w:space="0" w:color="666666"/>
+              <w:left w:val="single" w:sz="8" w:space="0" w:color="666666"/>
+              <w:right w:val="single" w:sz="8" w:space="0" w:color="666666"/>
+            </w:tcBorders>
+            <w:shd w:val="clear" w:color="auto" w:fill="FFFFFF"/>
+            <w:tcMar>
+              <w:top w:w="0" w:type="dxa"/>
+              <w:bottom w:w="0" w:type="dxa"/>
+              <w:left w:w="0" w:type="dxa"/>
+              <w:right w:w="0" w:type="dxa"/>
+            </w:tcMar>
+            <w:vAlign w:val="center"/>
+          </w:tcPr>
+          <w:p>
+            <w:pPr>
+              <w:jc w:val="center"/>
+              <w:keepNext/>
+              <w:pBdr>
+                <w:bottom w:val="none" w:sz="0" w:space="0" w:color="000000"/>
+                <w:top w:val="none" w:sz="0" w:space="0" w:color="000000"/>
+                <w:left w:val="none" w:sz="0" w:space="0" w:color="000000"/>
+                <w:right w:val="none" w:sz="0" w:space="0" w:color="000000"/>
+              </w:pBdr>
+              <w:spacing w:after="0" w:before="0" w:line="240"/>
+              <w:ind w:firstLine="0" w:left="0" w:right="0"/>
+            </w:pPr>
+            <w:r xmlns:w="http://schemas.openxmlformats.org/wordprocessingml/2006/main" xmlns:wp="http://schemas.openxmlformats.org/drawingml/2006/wordprocessingDrawing" xmlns:r="http://schemas.openxmlformats.org/officeDocument/2006/relationships" xmlns:w14="http://schemas.microsoft.com/office/word/2010/wordml">
+              <w:rPr>
+                <w:rFonts w:ascii="Arial" w:hAnsi="Arial" w:eastAsia="Arial" w:cs="Arial"/>
+                <w:i w:val="false"/>
+                <w:b w:val="false"/>
+                <w:u w:val="none"/>
+                <w:sz w:val="14"/>
+                <w:szCs w:val="14"/>
+                <w:color w:val="000000"/>
+              </w:rPr>
+              <w:t xml:space="preserve">5,557</w:t>
+            </w:r>
+          </w:p>
+        </w:tc>
+        <w:tc>
+          <w:tcPr>
+            <w:tcBorders>
+              <w:bottom w:val="single" w:sz="8" w:space="0" w:color="666666"/>
+              <w:top w:val="single" w:sz="8" w:space="0" w:color="666666"/>
+              <w:left w:val="single" w:sz="8" w:space="0" w:color="666666"/>
+              <w:right w:val="single" w:sz="8" w:space="0" w:color="666666"/>
+            </w:tcBorders>
+            <w:shd w:val="clear" w:color="auto" w:fill="FFFFFF"/>
+            <w:tcMar>
+              <w:top w:w="0" w:type="dxa"/>
+              <w:bottom w:w="0" w:type="dxa"/>
+              <w:left w:w="0" w:type="dxa"/>
+              <w:right w:w="0" w:type="dxa"/>
+            </w:tcMar>
+            <w:vAlign w:val="center"/>
+          </w:tcPr>
+          <w:p>
+            <w:pPr>
+              <w:jc w:val="center"/>
+              <w:keepNext/>
+              <w:pBdr>
+                <w:bottom w:val="none" w:sz="0" w:space="0" w:color="000000"/>
+                <w:top w:val="none" w:sz="0" w:space="0" w:color="000000"/>
+                <w:left w:val="none" w:sz="0" w:space="0" w:color="000000"/>
+                <w:right w:val="none" w:sz="0" w:space="0" w:color="000000"/>
+              </w:pBdr>
+              <w:spacing w:after="0" w:before="0" w:line="240"/>
+              <w:ind w:firstLine="0" w:left="0" w:right="0"/>
+            </w:pPr>
+            <w:r xmlns:w="http://schemas.openxmlformats.org/wordprocessingml/2006/main" xmlns:wp="http://schemas.openxmlformats.org/drawingml/2006/wordprocessingDrawing" xmlns:r="http://schemas.openxmlformats.org/officeDocument/2006/relationships" xmlns:w14="http://schemas.microsoft.com/office/word/2010/wordml">
+              <w:rPr>
+                <w:rFonts w:ascii="Arial" w:hAnsi="Arial" w:eastAsia="Arial" w:cs="Arial"/>
+                <w:i w:val="false"/>
+                <w:b w:val="false"/>
+                <w:u w:val="none"/>
+                <w:sz w:val="14"/>
+                <w:szCs w:val="14"/>
+                <w:color w:val="000000"/>
+              </w:rPr>
+              <w:t xml:space="preserve">6,569</w:t>
+            </w:r>
+          </w:p>
+        </w:tc>
+        <w:tc>
+          <w:tcPr>
+            <w:tcBorders>
+              <w:bottom w:val="single" w:sz="8" w:space="0" w:color="666666"/>
+              <w:top w:val="single" w:sz="8" w:space="0" w:color="666666"/>
+              <w:left w:val="single" w:sz="8" w:space="0" w:color="666666"/>
+              <w:right w:val="single" w:sz="8" w:space="0" w:color="666666"/>
+            </w:tcBorders>
+            <w:shd w:val="clear" w:color="auto" w:fill="FFFFFF"/>
+            <w:tcMar>
+              <w:top w:w="0" w:type="dxa"/>
+              <w:bottom w:w="0" w:type="dxa"/>
+              <w:left w:w="0" w:type="dxa"/>
+              <w:right w:w="0" w:type="dxa"/>
+            </w:tcMar>
+            <w:vAlign w:val="center"/>
+          </w:tcPr>
+          <w:p>
+            <w:pPr>
+              <w:jc w:val="center"/>
+              <w:keepNext/>
+              <w:pBdr>
+                <w:bottom w:val="none" w:sz="0" w:space="0" w:color="000000"/>
+                <w:top w:val="none" w:sz="0" w:space="0" w:color="000000"/>
+                <w:left w:val="none" w:sz="0" w:space="0" w:color="000000"/>
+                <w:right w:val="none" w:sz="0" w:space="0" w:color="000000"/>
+              </w:pBdr>
+              <w:spacing w:after="0" w:before="0" w:line="240"/>
+              <w:ind w:firstLine="0" w:left="0" w:right="0"/>
+            </w:pPr>
+            <w:r xmlns:w="http://schemas.openxmlformats.org/wordprocessingml/2006/main" xmlns:wp="http://schemas.openxmlformats.org/drawingml/2006/wordprocessingDrawing" xmlns:r="http://schemas.openxmlformats.org/officeDocument/2006/relationships" xmlns:w14="http://schemas.microsoft.com/office/word/2010/wordml">
+              <w:rPr>
+                <w:rFonts w:ascii="Arial" w:hAnsi="Arial" w:eastAsia="Arial" w:cs="Arial"/>
+                <w:i w:val="false"/>
+                <w:b w:val="false"/>
+                <w:u w:val="none"/>
+                <w:sz w:val="14"/>
+                <w:szCs w:val="14"/>
+                <w:color w:val="000000"/>
+              </w:rPr>
+              <w:t xml:space="preserve">-2,130</w:t>
+            </w:r>
+          </w:p>
+        </w:tc>
+        <w:tc>
+          <w:tcPr>
+            <w:tcBorders>
+              <w:bottom w:val="single" w:sz="8" w:space="0" w:color="666666"/>
+              <w:top w:val="single" w:sz="8" w:space="0" w:color="666666"/>
+              <w:left w:val="single" w:sz="8" w:space="0" w:color="666666"/>
+              <w:right w:val="none" w:sz="0" w:space="0" w:color="000000"/>
+            </w:tcBorders>
+            <w:shd w:val="clear" w:color="auto" w:fill="FF0000"/>
+            <w:tcMar>
+              <w:top w:w="0" w:type="dxa"/>
+              <w:bottom w:w="0" w:type="dxa"/>
+              <w:left w:w="0" w:type="dxa"/>
+              <w:right w:w="0" w:type="dxa"/>
+            </w:tcMar>
+            <w:vAlign w:val="center"/>
+          </w:tcPr>
+          <w:p>
+            <w:pPr>
+              <w:jc w:val="center"/>
+              <w:keepNext/>
+              <w:pBdr>
+                <w:bottom w:val="none" w:sz="0" w:space="0" w:color="000000"/>
+                <w:top w:val="none" w:sz="0" w:space="0" w:color="000000"/>
+                <w:left w:val="none" w:sz="0" w:space="0" w:color="000000"/>
+                <w:right w:val="none" w:sz="0" w:space="0" w:color="000000"/>
+              </w:pBdr>
+              <w:spacing w:after="0" w:before="0" w:line="240"/>
+              <w:ind w:firstLine="0" w:left="0" w:right="0"/>
+            </w:pPr>
+            <w:r xmlns:w="http://schemas.openxmlformats.org/wordprocessingml/2006/main" xmlns:wp="http://schemas.openxmlformats.org/drawingml/2006/wordprocessingDrawing" xmlns:r="http://schemas.openxmlformats.org/officeDocument/2006/relationships" xmlns:w14="http://schemas.microsoft.com/office/word/2010/wordml">
+              <w:rPr>
+                <w:rFonts w:ascii="Arial" w:hAnsi="Arial" w:eastAsia="Arial" w:cs="Arial"/>
+                <w:i w:val="false"/>
+                <w:b w:val="false"/>
+                <w:u w:val="none"/>
+                <w:sz w:val="14"/>
+                <w:szCs w:val="14"/>
+                <w:color w:val="000000"/>
+              </w:rPr>
+              <w:t xml:space="preserve">-24</w:t>
+            </w:r>
+          </w:p>
+        </w:tc>
+      </w:tr>
+      <w:tr>
+        <w:trPr>
+          <w:cantSplit/>
+          <w:trHeight w:val="360" w:hRule="auto"/>
+        </w:trPr>
+        body3
+        <w:tc>
+          <w:tcPr>
+            <w:tcBorders>
+              <w:bottom w:val="single" w:sz="16" w:space="0" w:color="666666"/>
+              <w:top w:val="single" w:sz="8" w:space="0" w:color="666666"/>
+              <w:left w:val="none" w:sz="0" w:space="0" w:color="000000"/>
+              <w:right w:val="single" w:sz="8" w:space="0" w:color="666666"/>
+            </w:tcBorders>
+            <w:shd w:val="clear" w:color="auto" w:fill="FFFFFF"/>
+            <w:tcMar>
+              <w:top w:w="0" w:type="dxa"/>
+              <w:bottom w:w="0" w:type="dxa"/>
+              <w:left w:w="0" w:type="dxa"/>
+              <w:right w:w="0" w:type="dxa"/>
+            </w:tcMar>
+            <w:vAlign w:val="center"/>
+          </w:tcPr>
+          <w:p>
+            <w:pPr>
+              <w:jc w:val="left"/>
+              <w:keepNext/>
+              <w:pBdr>
+                <w:bottom w:val="none" w:sz="0" w:space="0" w:color="000000"/>
+                <w:top w:val="none" w:sz="0" w:space="0" w:color="000000"/>
+                <w:left w:val="none" w:sz="0" w:space="0" w:color="000000"/>
+                <w:right w:val="none" w:sz="0" w:space="0" w:color="000000"/>
+              </w:pBdr>
+              <w:spacing w:after="0" w:before="0" w:line="240"/>
+              <w:ind w:firstLine="0" w:left="0" w:right="0"/>
+            </w:pPr>
+            <w:r xmlns:w="http://schemas.openxmlformats.org/wordprocessingml/2006/main" xmlns:wp="http://schemas.openxmlformats.org/drawingml/2006/wordprocessingDrawing" xmlns:r="http://schemas.openxmlformats.org/officeDocument/2006/relationships" xmlns:w14="http://schemas.microsoft.com/office/word/2010/wordml">
+              <w:rPr>
+                <w:rFonts w:ascii="Arial" w:hAnsi="Arial" w:eastAsia="Arial" w:cs="Arial"/>
+                <w:i w:val="false"/>
+                <w:b w:val="false"/>
+                <w:u w:val="none"/>
+                <w:sz w:val="14"/>
+                <w:szCs w:val="14"/>
+                <w:color w:val="000000"/>
+              </w:rPr>
+              <w:t xml:space="preserve">Oyster Bars</w:t>
+            </w:r>
+          </w:p>
+        </w:tc>
+        <w:tc>
+          <w:tcPr>
+            <w:tcBorders>
+              <w:bottom w:val="single" w:sz="16" w:space="0" w:color="666666"/>
+              <w:top w:val="single" w:sz="8" w:space="0" w:color="666666"/>
+              <w:left w:val="single" w:sz="8" w:space="0" w:color="666666"/>
+              <w:right w:val="single" w:sz="8" w:space="0" w:color="666666"/>
+            </w:tcBorders>
+            <w:shd w:val="clear" w:color="auto" w:fill="FFFFFF"/>
+            <w:tcMar>
+              <w:top w:w="0" w:type="dxa"/>
+              <w:bottom w:w="0" w:type="dxa"/>
+              <w:left w:w="0" w:type="dxa"/>
+              <w:right w:w="0" w:type="dxa"/>
+            </w:tcMar>
+            <w:vAlign w:val="center"/>
+          </w:tcPr>
+          <w:p>
+            <w:pPr>
+              <w:jc w:val="center"/>
+              <w:keepNext/>
+              <w:pBdr>
+                <w:bottom w:val="none" w:sz="0" w:space="0" w:color="000000"/>
+                <w:top w:val="none" w:sz="0" w:space="0" w:color="000000"/>
+                <w:left w:val="none" w:sz="0" w:space="0" w:color="000000"/>
+                <w:right w:val="none" w:sz="0" w:space="0" w:color="000000"/>
+              </w:pBdr>
+              <w:spacing w:after="0" w:before="0" w:line="240"/>
+              <w:ind w:firstLine="0" w:left="0" w:right="0"/>
+            </w:pPr>
+            <w:r xmlns:w="http://schemas.openxmlformats.org/wordprocessingml/2006/main" xmlns:wp="http://schemas.openxmlformats.org/drawingml/2006/wordprocessingDrawing" xmlns:r="http://schemas.openxmlformats.org/officeDocument/2006/relationships" xmlns:w14="http://schemas.microsoft.com/office/word/2010/wordml">
+              <w:rPr>
+                <w:rFonts w:ascii="Arial" w:hAnsi="Arial" w:eastAsia="Arial" w:cs="Arial"/>
+                <w:i w:val="false"/>
+                <w:b w:val="false"/>
+                <w:u w:val="none"/>
+                <w:sz w:val="14"/>
+                <w:szCs w:val="14"/>
+                <w:color w:val="000000"/>
+              </w:rPr>
+              <w:t xml:space="preserve">-</w:t>
+            </w:r>
+          </w:p>
+        </w:tc>
+        <w:tc>
+          <w:tcPr>
+            <w:tcBorders>
+              <w:bottom w:val="single" w:sz="16" w:space="0" w:color="666666"/>
+              <w:top w:val="single" w:sz="8" w:space="0" w:color="666666"/>
+              <w:left w:val="single" w:sz="8" w:space="0" w:color="666666"/>
+              <w:right w:val="single" w:sz="8" w:space="0" w:color="666666"/>
+            </w:tcBorders>
+            <w:shd w:val="clear" w:color="auto" w:fill="FFFFFF"/>
+            <w:tcMar>
+              <w:top w:w="0" w:type="dxa"/>
+              <w:bottom w:w="0" w:type="dxa"/>
+              <w:left w:w="0" w:type="dxa"/>
+              <w:right w:w="0" w:type="dxa"/>
+            </w:tcMar>
+            <w:vAlign w:val="center"/>
+          </w:tcPr>
+          <w:p>
+            <w:pPr>
+              <w:jc w:val="center"/>
+              <w:keepNext/>
+              <w:pBdr>
+                <w:bottom w:val="none" w:sz="0" w:space="0" w:color="000000"/>
+                <w:top w:val="none" w:sz="0" w:space="0" w:color="000000"/>
+                <w:left w:val="none" w:sz="0" w:space="0" w:color="000000"/>
+                <w:right w:val="none" w:sz="0" w:space="0" w:color="000000"/>
+              </w:pBdr>
+              <w:spacing w:after="0" w:before="0" w:line="240"/>
+              <w:ind w:firstLine="0" w:left="0" w:right="0"/>
+            </w:pPr>
+            <w:r xmlns:w="http://schemas.openxmlformats.org/wordprocessingml/2006/main" xmlns:wp="http://schemas.openxmlformats.org/drawingml/2006/wordprocessingDrawing" xmlns:r="http://schemas.openxmlformats.org/officeDocument/2006/relationships" xmlns:w14="http://schemas.microsoft.com/office/word/2010/wordml">
+              <w:rPr>
+                <w:rFonts w:ascii="Arial" w:hAnsi="Arial" w:eastAsia="Arial" w:cs="Arial"/>
+                <w:i w:val="false"/>
+                <w:b w:val="false"/>
+                <w:u w:val="none"/>
+                <w:sz w:val="14"/>
+                <w:szCs w:val="14"/>
+                <w:color w:val="000000"/>
+              </w:rPr>
+              <w:t xml:space="preserve">-</w:t>
+            </w:r>
+          </w:p>
+        </w:tc>
+        <w:tc>
+          <w:tcPr>
+            <w:tcBorders>
+              <w:bottom w:val="single" w:sz="16" w:space="0" w:color="666666"/>
+              <w:top w:val="single" w:sz="8" w:space="0" w:color="666666"/>
+              <w:left w:val="single" w:sz="8" w:space="0" w:color="666666"/>
+              <w:right w:val="single" w:sz="8" w:space="0" w:color="666666"/>
+            </w:tcBorders>
+            <w:shd w:val="clear" w:color="auto" w:fill="FFFFFF"/>
+            <w:tcMar>
+              <w:top w:w="0" w:type="dxa"/>
+              <w:bottom w:w="0" w:type="dxa"/>
+              <w:left w:w="0" w:type="dxa"/>
+              <w:right w:w="0" w:type="dxa"/>
+            </w:tcMar>
+            <w:vAlign w:val="center"/>
+          </w:tcPr>
+          <w:p>
+            <w:pPr>
+              <w:jc w:val="center"/>
+              <w:keepNext/>
+              <w:pBdr>
+                <w:bottom w:val="none" w:sz="0" w:space="0" w:color="000000"/>
+                <w:top w:val="none" w:sz="0" w:space="0" w:color="000000"/>
+                <w:left w:val="none" w:sz="0" w:space="0" w:color="000000"/>
+                <w:right w:val="none" w:sz="0" w:space="0" w:color="000000"/>
+              </w:pBdr>
+              <w:spacing w:after="0" w:before="0" w:line="240"/>
+              <w:ind w:firstLine="0" w:left="0" w:right="0"/>
+            </w:pPr>
+            <w:r xmlns:w="http://schemas.openxmlformats.org/wordprocessingml/2006/main" xmlns:wp="http://schemas.openxmlformats.org/drawingml/2006/wordprocessingDrawing" xmlns:r="http://schemas.openxmlformats.org/officeDocument/2006/relationships" xmlns:w14="http://schemas.microsoft.com/office/word/2010/wordml">
+              <w:rPr>
+                <w:rFonts w:ascii="Arial" w:hAnsi="Arial" w:eastAsia="Arial" w:cs="Arial"/>
+                <w:i w:val="false"/>
+                <w:b w:val="false"/>
+                <w:u w:val="none"/>
+                <w:sz w:val="14"/>
+                <w:szCs w:val="14"/>
+                <w:color w:val="000000"/>
+              </w:rPr>
+              <w:t xml:space="preserve">-</w:t>
+            </w:r>
+          </w:p>
+        </w:tc>
+        <w:tc>
+          <w:tcPr>
+            <w:tcBorders>
+              <w:bottom w:val="single" w:sz="16" w:space="0" w:color="666666"/>
+              <w:top w:val="single" w:sz="8" w:space="0" w:color="666666"/>
+              <w:left w:val="single" w:sz="8" w:space="0" w:color="666666"/>
+              <w:right w:val="single" w:sz="8" w:space="0" w:color="666666"/>
+            </w:tcBorders>
+            <w:shd w:val="clear" w:color="auto" w:fill="FFFFFF"/>
+            <w:tcMar>
+              <w:top w:w="0" w:type="dxa"/>
+              <w:bottom w:w="0" w:type="dxa"/>
+              <w:left w:w="0" w:type="dxa"/>
+              <w:right w:w="0" w:type="dxa"/>
+            </w:tcMar>
+            <w:vAlign w:val="center"/>
+          </w:tcPr>
+          <w:p>
+            <w:pPr>
+              <w:jc w:val="center"/>
+              <w:keepNext/>
+              <w:pBdr>
+                <w:bottom w:val="none" w:sz="0" w:space="0" w:color="000000"/>
+                <w:top w:val="none" w:sz="0" w:space="0" w:color="000000"/>
+                <w:left w:val="none" w:sz="0" w:space="0" w:color="000000"/>
+                <w:right w:val="none" w:sz="0" w:space="0" w:color="000000"/>
+              </w:pBdr>
+              <w:spacing w:after="0" w:before="0" w:line="240"/>
+              <w:ind w:firstLine="0" w:left="0" w:right="0"/>
+            </w:pPr>
+            <w:r xmlns:w="http://schemas.openxmlformats.org/wordprocessingml/2006/main" xmlns:wp="http://schemas.openxmlformats.org/drawingml/2006/wordprocessingDrawing" xmlns:r="http://schemas.openxmlformats.org/officeDocument/2006/relationships" xmlns:w14="http://schemas.microsoft.com/office/word/2010/wordml">
+              <w:rPr>
+                <w:rFonts w:ascii="Arial" w:hAnsi="Arial" w:eastAsia="Arial" w:cs="Arial"/>
+                <w:i w:val="false"/>
+                <w:b w:val="false"/>
+                <w:u w:val="none"/>
+                <w:sz w:val="14"/>
+                <w:szCs w:val="14"/>
+                <w:color w:val="000000"/>
+              </w:rPr>
+              <w:t xml:space="preserve">-</w:t>
+            </w:r>
+          </w:p>
+        </w:tc>
+        <w:tc>
+          <w:tcPr>
+            <w:tcBorders>
+              <w:bottom w:val="single" w:sz="16" w:space="0" w:color="666666"/>
+              <w:top w:val="single" w:sz="8" w:space="0" w:color="666666"/>
+              <w:left w:val="single" w:sz="8" w:space="0" w:color="666666"/>
+              <w:right w:val="single" w:sz="8" w:space="0" w:color="666666"/>
+            </w:tcBorders>
+            <w:shd w:val="clear" w:color="auto" w:fill="FFFFFF"/>
+            <w:tcMar>
+              <w:top w:w="0" w:type="dxa"/>
+              <w:bottom w:w="0" w:type="dxa"/>
+              <w:left w:w="0" w:type="dxa"/>
+              <w:right w:w="0" w:type="dxa"/>
+            </w:tcMar>
+            <w:vAlign w:val="center"/>
+          </w:tcPr>
+          <w:p>
+            <w:pPr>
+              <w:jc w:val="center"/>
+              <w:keepNext/>
+              <w:pBdr>
+                <w:bottom w:val="none" w:sz="0" w:space="0" w:color="000000"/>
+                <w:top w:val="none" w:sz="0" w:space="0" w:color="000000"/>
+                <w:left w:val="none" w:sz="0" w:space="0" w:color="000000"/>
+                <w:right w:val="none" w:sz="0" w:space="0" w:color="000000"/>
+              </w:pBdr>
+              <w:spacing w:after="0" w:before="0" w:line="240"/>
+              <w:ind w:firstLine="0" w:left="0" w:right="0"/>
+            </w:pPr>
+            <w:r xmlns:w="http://schemas.openxmlformats.org/wordprocessingml/2006/main" xmlns:wp="http://schemas.openxmlformats.org/drawingml/2006/wordprocessingDrawing" xmlns:r="http://schemas.openxmlformats.org/officeDocument/2006/relationships" xmlns:w14="http://schemas.microsoft.com/office/word/2010/wordml">
+              <w:rPr>
+                <w:rFonts w:ascii="Arial" w:hAnsi="Arial" w:eastAsia="Arial" w:cs="Arial"/>
+                <w:i w:val="false"/>
+                <w:b w:val="false"/>
+                <w:u w:val="none"/>
+                <w:sz w:val="14"/>
+                <w:szCs w:val="14"/>
+                <w:color w:val="000000"/>
+              </w:rPr>
+              <w:t xml:space="preserve">-</w:t>
+            </w:r>
+          </w:p>
+        </w:tc>
+        <w:tc>
+          <w:tcPr>
+            <w:tcBorders>
+              <w:bottom w:val="single" w:sz="16" w:space="0" w:color="666666"/>
+              <w:top w:val="single" w:sz="8" w:space="0" w:color="666666"/>
+              <w:left w:val="single" w:sz="8" w:space="0" w:color="666666"/>
+              <w:right w:val="single" w:sz="8" w:space="0" w:color="666666"/>
+            </w:tcBorders>
+            <w:shd w:val="clear" w:color="auto" w:fill="FFFFFF"/>
+            <w:tcMar>
+              <w:top w:w="0" w:type="dxa"/>
+              <w:bottom w:w="0" w:type="dxa"/>
+              <w:left w:w="0" w:type="dxa"/>
+              <w:right w:w="0" w:type="dxa"/>
+            </w:tcMar>
+            <w:vAlign w:val="center"/>
+          </w:tcPr>
+          <w:p>
+            <w:pPr>
+              <w:jc w:val="center"/>
+              <w:keepNext/>
+              <w:pBdr>
+                <w:bottom w:val="none" w:sz="0" w:space="0" w:color="000000"/>
+                <w:top w:val="none" w:sz="0" w:space="0" w:color="000000"/>
+                <w:left w:val="none" w:sz="0" w:space="0" w:color="000000"/>
+                <w:right w:val="none" w:sz="0" w:space="0" w:color="000000"/>
+              </w:pBdr>
+              <w:spacing w:after="0" w:before="0" w:line="240"/>
+              <w:ind w:firstLine="0" w:left="0" w:right="0"/>
+            </w:pPr>
+            <w:r xmlns:w="http://schemas.openxmlformats.org/wordprocessingml/2006/main" xmlns:wp="http://schemas.openxmlformats.org/drawingml/2006/wordprocessingDrawing" xmlns:r="http://schemas.openxmlformats.org/officeDocument/2006/relationships" xmlns:w14="http://schemas.microsoft.com/office/word/2010/wordml">
+              <w:rPr>
+                <w:rFonts w:ascii="Arial" w:hAnsi="Arial" w:eastAsia="Arial" w:cs="Arial"/>
+                <w:i w:val="false"/>
+                <w:b w:val="false"/>
+                <w:u w:val="none"/>
+                <w:sz w:val="14"/>
+                <w:szCs w:val="14"/>
+                <w:color w:val="000000"/>
+              </w:rPr>
+              <w:t xml:space="preserve">-</w:t>
+            </w:r>
+          </w:p>
+        </w:tc>
+        <w:tc>
+          <w:tcPr>
+            <w:tcBorders>
+              <w:bottom w:val="single" w:sz="16" w:space="0" w:color="666666"/>
+              <w:top w:val="single" w:sz="8" w:space="0" w:color="666666"/>
+              <w:left w:val="single" w:sz="8" w:space="0" w:color="666666"/>
+              <w:right w:val="single" w:sz="8" w:space="0" w:color="666666"/>
+            </w:tcBorders>
+            <w:shd w:val="clear" w:color="auto" w:fill="FFFFFF"/>
+            <w:tcMar>
+              <w:top w:w="0" w:type="dxa"/>
+              <w:bottom w:w="0" w:type="dxa"/>
+              <w:left w:w="0" w:type="dxa"/>
+              <w:right w:w="0" w:type="dxa"/>
+            </w:tcMar>
+            <w:vAlign w:val="center"/>
+          </w:tcPr>
+          <w:p>
+            <w:pPr>
+              <w:jc w:val="center"/>
+              <w:keepNext/>
+              <w:pBdr>
+                <w:bottom w:val="none" w:sz="0" w:space="0" w:color="000000"/>
+                <w:top w:val="none" w:sz="0" w:space="0" w:color="000000"/>
+                <w:left w:val="none" w:sz="0" w:space="0" w:color="000000"/>
+                <w:right w:val="none" w:sz="0" w:space="0" w:color="000000"/>
+              </w:pBdr>
+              <w:spacing w:after="0" w:before="0" w:line="240"/>
+              <w:ind w:firstLine="0" w:left="0" w:right="0"/>
+            </w:pPr>
+            <w:r xmlns:w="http://schemas.openxmlformats.org/wordprocessingml/2006/main" xmlns:wp="http://schemas.openxmlformats.org/drawingml/2006/wordprocessingDrawing" xmlns:r="http://schemas.openxmlformats.org/officeDocument/2006/relationships" xmlns:w14="http://schemas.microsoft.com/office/word/2010/wordml">
+              <w:rPr>
+                <w:rFonts w:ascii="Arial" w:hAnsi="Arial" w:eastAsia="Arial" w:cs="Arial"/>
+                <w:i w:val="false"/>
+                <w:b w:val="false"/>
+                <w:u w:val="none"/>
+                <w:sz w:val="14"/>
+                <w:szCs w:val="14"/>
+                <w:color w:val="000000"/>
+              </w:rPr>
+              <w:t xml:space="preserve">-</w:t>
+            </w:r>
+          </w:p>
+        </w:tc>
+        <w:tc>
+          <w:tcPr>
+            <w:tcBorders>
+              <w:bottom w:val="single" w:sz="16" w:space="0" w:color="666666"/>
+              <w:top w:val="single" w:sz="8" w:space="0" w:color="666666"/>
+              <w:left w:val="single" w:sz="8" w:space="0" w:color="666666"/>
+              <w:right w:val="single" w:sz="8" w:space="0" w:color="666666"/>
+            </w:tcBorders>
+            <w:shd w:val="clear" w:color="auto" w:fill="FFFFFF"/>
+            <w:tcMar>
+              <w:top w:w="0" w:type="dxa"/>
+              <w:bottom w:w="0" w:type="dxa"/>
+              <w:left w:w="0" w:type="dxa"/>
+              <w:right w:w="0" w:type="dxa"/>
+            </w:tcMar>
+            <w:vAlign w:val="center"/>
+          </w:tcPr>
+          <w:p>
+            <w:pPr>
+              <w:jc w:val="center"/>
+              <w:keepNext/>
+              <w:pBdr>
+                <w:bottom w:val="none" w:sz="0" w:space="0" w:color="000000"/>
+                <w:top w:val="none" w:sz="0" w:space="0" w:color="000000"/>
+                <w:left w:val="none" w:sz="0" w:space="0" w:color="000000"/>
+                <w:right w:val="none" w:sz="0" w:space="0" w:color="000000"/>
+              </w:pBdr>
+              <w:spacing w:after="0" w:before="0" w:line="240"/>
+              <w:ind w:firstLine="0" w:left="0" w:right="0"/>
+            </w:pPr>
+            <w:r xmlns:w="http://schemas.openxmlformats.org/wordprocessingml/2006/main" xmlns:wp="http://schemas.openxmlformats.org/drawingml/2006/wordprocessingDrawing" xmlns:r="http://schemas.openxmlformats.org/officeDocument/2006/relationships" xmlns:w14="http://schemas.microsoft.com/office/word/2010/wordml">
+              <w:rPr>
+                <w:rFonts w:ascii="Arial" w:hAnsi="Arial" w:eastAsia="Arial" w:cs="Arial"/>
+                <w:i w:val="false"/>
+                <w:b w:val="false"/>
+                <w:u w:val="none"/>
+                <w:sz w:val="14"/>
+                <w:szCs w:val="14"/>
+                <w:color w:val="000000"/>
+              </w:rPr>
+              <w:t xml:space="preserve">-</w:t>
+            </w:r>
+          </w:p>
+        </w:tc>
+        <w:tc>
+          <w:tcPr>
+            <w:tcBorders>
+              <w:bottom w:val="single" w:sz="16" w:space="0" w:color="666666"/>
+              <w:top w:val="single" w:sz="8" w:space="0" w:color="666666"/>
+              <w:left w:val="single" w:sz="8" w:space="0" w:color="666666"/>
+              <w:right w:val="single" w:sz="8" w:space="0" w:color="666666"/>
+            </w:tcBorders>
+            <w:shd w:val="clear" w:color="auto" w:fill="FFFFFF"/>
+            <w:tcMar>
+              <w:top w:w="0" w:type="dxa"/>
+              <w:bottom w:w="0" w:type="dxa"/>
+              <w:left w:w="0" w:type="dxa"/>
+              <w:right w:w="0" w:type="dxa"/>
+            </w:tcMar>
+            <w:vAlign w:val="center"/>
+          </w:tcPr>
+          <w:p>
+            <w:pPr>
+              <w:jc w:val="center"/>
+              <w:keepNext/>
+              <w:pBdr>
+                <w:bottom w:val="none" w:sz="0" w:space="0" w:color="000000"/>
+                <w:top w:val="none" w:sz="0" w:space="0" w:color="000000"/>
+                <w:left w:val="none" w:sz="0" w:space="0" w:color="000000"/>
+                <w:right w:val="none" w:sz="0" w:space="0" w:color="000000"/>
+              </w:pBdr>
+              <w:spacing w:after="0" w:before="0" w:line="240"/>
+              <w:ind w:firstLine="0" w:left="0" w:right="0"/>
+            </w:pPr>
+            <w:r xmlns:w="http://schemas.openxmlformats.org/wordprocessingml/2006/main" xmlns:wp="http://schemas.openxmlformats.org/drawingml/2006/wordprocessingDrawing" xmlns:r="http://schemas.openxmlformats.org/officeDocument/2006/relationships" xmlns:w14="http://schemas.microsoft.com/office/word/2010/wordml">
+              <w:rPr>
+                <w:rFonts w:ascii="Arial" w:hAnsi="Arial" w:eastAsia="Arial" w:cs="Arial"/>
+                <w:i w:val="false"/>
+                <w:b w:val="false"/>
+                <w:u w:val="none"/>
+                <w:sz w:val="14"/>
+                <w:szCs w:val="14"/>
+                <w:color w:val="000000"/>
+              </w:rPr>
+              <w:t xml:space="preserve">-</w:t>
+            </w:r>
+          </w:p>
+        </w:tc>
+        <w:tc>
+          <w:tcPr>
+            <w:tcBorders>
+              <w:bottom w:val="single" w:sz="16" w:space="0" w:color="666666"/>
+              <w:top w:val="single" w:sz="8" w:space="0" w:color="666666"/>
+              <w:left w:val="single" w:sz="8" w:space="0" w:color="666666"/>
+              <w:right w:val="single" w:sz="8" w:space="0" w:color="666666"/>
+            </w:tcBorders>
+            <w:shd w:val="clear" w:color="auto" w:fill="FFFFFF"/>
+            <w:tcMar>
+              <w:top w:w="0" w:type="dxa"/>
+              <w:bottom w:w="0" w:type="dxa"/>
+              <w:left w:w="0" w:type="dxa"/>
+              <w:right w:w="0" w:type="dxa"/>
+            </w:tcMar>
+            <w:vAlign w:val="center"/>
+          </w:tcPr>
+          <w:p>
+            <w:pPr>
+              <w:jc w:val="center"/>
+              <w:keepNext/>
+              <w:pBdr>
+                <w:bottom w:val="none" w:sz="0" w:space="0" w:color="000000"/>
+                <w:top w:val="none" w:sz="0" w:space="0" w:color="000000"/>
+                <w:left w:val="none" w:sz="0" w:space="0" w:color="000000"/>
+                <w:right w:val="none" w:sz="0" w:space="0" w:color="000000"/>
+              </w:pBdr>
+              <w:spacing w:after="0" w:before="0" w:line="240"/>
+              <w:ind w:firstLine="0" w:left="0" w:right="0"/>
+            </w:pPr>
+            <w:r xmlns:w="http://schemas.openxmlformats.org/wordprocessingml/2006/main" xmlns:wp="http://schemas.openxmlformats.org/drawingml/2006/wordprocessingDrawing" xmlns:r="http://schemas.openxmlformats.org/officeDocument/2006/relationships" xmlns:w14="http://schemas.microsoft.com/office/word/2010/wordml">
+              <w:rPr>
+                <w:rFonts w:ascii="Arial" w:hAnsi="Arial" w:eastAsia="Arial" w:cs="Arial"/>
+                <w:i w:val="false"/>
+                <w:b w:val="false"/>
+                <w:u w:val="none"/>
+                <w:sz w:val="14"/>
+                <w:szCs w:val="14"/>
+                <w:color w:val="000000"/>
+              </w:rPr>
+              <w:t xml:space="preserve">-</w:t>
+            </w:r>
+          </w:p>
+        </w:tc>
+        <w:tc>
+          <w:tcPr>
+            <w:tcBorders>
+              <w:bottom w:val="single" w:sz="16" w:space="0" w:color="666666"/>
+              <w:top w:val="single" w:sz="8" w:space="0" w:color="666666"/>
+              <w:left w:val="single" w:sz="8" w:space="0" w:color="666666"/>
+              <w:right w:val="single" w:sz="8" w:space="0" w:color="666666"/>
+            </w:tcBorders>
+            <w:shd w:val="clear" w:color="auto" w:fill="FFFFFF"/>
+            <w:tcMar>
+              <w:top w:w="0" w:type="dxa"/>
+              <w:bottom w:w="0" w:type="dxa"/>
+              <w:left w:w="0" w:type="dxa"/>
+              <w:right w:w="0" w:type="dxa"/>
+            </w:tcMar>
+            <w:vAlign w:val="center"/>
+          </w:tcPr>
+          <w:p>
+            <w:pPr>
+              <w:jc w:val="center"/>
+              <w:keepNext/>
+              <w:pBdr>
+                <w:bottom w:val="none" w:sz="0" w:space="0" w:color="000000"/>
+                <w:top w:val="none" w:sz="0" w:space="0" w:color="000000"/>
+                <w:left w:val="none" w:sz="0" w:space="0" w:color="000000"/>
+                <w:right w:val="none" w:sz="0" w:space="0" w:color="000000"/>
+              </w:pBdr>
+              <w:spacing w:after="0" w:before="0" w:line="240"/>
+              <w:ind w:firstLine="0" w:left="0" w:right="0"/>
+            </w:pPr>
+            <w:r xmlns:w="http://schemas.openxmlformats.org/wordprocessingml/2006/main" xmlns:wp="http://schemas.openxmlformats.org/drawingml/2006/wordprocessingDrawing" xmlns:r="http://schemas.openxmlformats.org/officeDocument/2006/relationships" xmlns:w14="http://schemas.microsoft.com/office/word/2010/wordml">
+              <w:rPr>
+                <w:rFonts w:ascii="Arial" w:hAnsi="Arial" w:eastAsia="Arial" w:cs="Arial"/>
+                <w:i w:val="false"/>
+                <w:b w:val="false"/>
+                <w:u w:val="none"/>
+                <w:sz w:val="14"/>
+                <w:szCs w:val="14"/>
+                <w:color w:val="000000"/>
+              </w:rPr>
+              <w:t xml:space="preserve">-</w:t>
+            </w:r>
+          </w:p>
+        </w:tc>
+        <w:tc>
+          <w:tcPr>
+            <w:tcBorders>
+              <w:bottom w:val="single" w:sz="16" w:space="0" w:color="666666"/>
+              <w:top w:val="single" w:sz="8" w:space="0" w:color="666666"/>
+              <w:left w:val="single" w:sz="8" w:space="0" w:color="666666"/>
+              <w:right w:val="single" w:sz="8" w:space="0" w:color="666666"/>
+            </w:tcBorders>
+            <w:shd w:val="clear" w:color="auto" w:fill="FFFFFF"/>
+            <w:tcMar>
+              <w:top w:w="0" w:type="dxa"/>
+              <w:bottom w:w="0" w:type="dxa"/>
+              <w:left w:w="0" w:type="dxa"/>
+              <w:right w:w="0" w:type="dxa"/>
+            </w:tcMar>
+            <w:vAlign w:val="center"/>
+          </w:tcPr>
+          <w:p>
+            <w:pPr>
+              <w:jc w:val="center"/>
+              <w:keepNext/>
+              <w:pBdr>
+                <w:bottom w:val="none" w:sz="0" w:space="0" w:color="000000"/>
+                <w:top w:val="none" w:sz="0" w:space="0" w:color="000000"/>
+                <w:left w:val="none" w:sz="0" w:space="0" w:color="000000"/>
+                <w:right w:val="none" w:sz="0" w:space="0" w:color="000000"/>
+              </w:pBdr>
+              <w:spacing w:after="0" w:before="0" w:line="240"/>
+              <w:ind w:firstLine="0" w:left="0" w:right="0"/>
+            </w:pPr>
+            <w:r xmlns:w="http://schemas.openxmlformats.org/wordprocessingml/2006/main" xmlns:wp="http://schemas.openxmlformats.org/drawingml/2006/wordprocessingDrawing" xmlns:r="http://schemas.openxmlformats.org/officeDocument/2006/relationships" xmlns:w14="http://schemas.microsoft.com/office/word/2010/wordml">
+              <w:rPr>
+                <w:rFonts w:ascii="Arial" w:hAnsi="Arial" w:eastAsia="Arial" w:cs="Arial"/>
+                <w:i w:val="false"/>
+                <w:b w:val="false"/>
+                <w:u w:val="none"/>
+                <w:sz w:val="14"/>
+                <w:szCs w:val="14"/>
+                <w:color w:val="000000"/>
+              </w:rPr>
+              <w:t xml:space="preserve">-</w:t>
+            </w:r>
+          </w:p>
+        </w:tc>
+        <w:tc>
+          <w:tcPr>
+            <w:tcBorders>
+              <w:bottom w:val="single" w:sz="16" w:space="0" w:color="666666"/>
+              <w:top w:val="single" w:sz="8" w:space="0" w:color="666666"/>
+              <w:left w:val="single" w:sz="8" w:space="0" w:color="666666"/>
+              <w:right w:val="single" w:sz="8" w:space="0" w:color="666666"/>
+            </w:tcBorders>
+            <w:shd w:val="clear" w:color="auto" w:fill="FFFFFF"/>
+            <w:tcMar>
+              <w:top w:w="0" w:type="dxa"/>
+              <w:bottom w:w="0" w:type="dxa"/>
+              <w:left w:w="0" w:type="dxa"/>
+              <w:right w:w="0" w:type="dxa"/>
+            </w:tcMar>
+            <w:vAlign w:val="center"/>
+          </w:tcPr>
+          <w:p>
+            <w:pPr>
+              <w:jc w:val="center"/>
+              <w:keepNext/>
+              <w:pBdr>
+                <w:bottom w:val="none" w:sz="0" w:space="0" w:color="000000"/>
+                <w:top w:val="none" w:sz="0" w:space="0" w:color="000000"/>
+                <w:left w:val="none" w:sz="0" w:space="0" w:color="000000"/>
+                <w:right w:val="none" w:sz="0" w:space="0" w:color="000000"/>
+              </w:pBdr>
+              <w:spacing w:after="0" w:before="0" w:line="240"/>
+              <w:ind w:firstLine="0" w:left="0" w:right="0"/>
+            </w:pPr>
+            <w:r xmlns:w="http://schemas.openxmlformats.org/wordprocessingml/2006/main" xmlns:wp="http://schemas.openxmlformats.org/drawingml/2006/wordprocessingDrawing" xmlns:r="http://schemas.openxmlformats.org/officeDocument/2006/relationships" xmlns:w14="http://schemas.microsoft.com/office/word/2010/wordml">
+              <w:rPr>
+                <w:rFonts w:ascii="Arial" w:hAnsi="Arial" w:eastAsia="Arial" w:cs="Arial"/>
+                <w:i w:val="false"/>
+                <w:b w:val="false"/>
+                <w:u w:val="none"/>
+                <w:sz w:val="14"/>
+                <w:szCs w:val="14"/>
+                <w:color w:val="000000"/>
+              </w:rPr>
+              <w:t xml:space="preserve">52</w:t>
+            </w:r>
+          </w:p>
+        </w:tc>
+        <w:tc>
+          <w:tcPr>
+            <w:tcBorders>
+              <w:bottom w:val="single" w:sz="16" w:space="0" w:color="666666"/>
+              <w:top w:val="single" w:sz="8" w:space="0" w:color="666666"/>
+              <w:left w:val="single" w:sz="8" w:space="0" w:color="666666"/>
+              <w:right w:val="single" w:sz="8" w:space="0" w:color="666666"/>
+            </w:tcBorders>
+            <w:shd w:val="clear" w:color="auto" w:fill="FFFFFF"/>
+            <w:tcMar>
+              <w:top w:w="0" w:type="dxa"/>
+              <w:bottom w:w="0" w:type="dxa"/>
+              <w:left w:w="0" w:type="dxa"/>
+              <w:right w:w="0" w:type="dxa"/>
+            </w:tcMar>
+            <w:vAlign w:val="center"/>
+          </w:tcPr>
+          <w:p>
+            <w:pPr>
+              <w:jc w:val="center"/>
+              <w:keepNext/>
+              <w:pBdr>
+                <w:bottom w:val="none" w:sz="0" w:space="0" w:color="000000"/>
+                <w:top w:val="none" w:sz="0" w:space="0" w:color="000000"/>
+                <w:left w:val="none" w:sz="0" w:space="0" w:color="000000"/>
+                <w:right w:val="none" w:sz="0" w:space="0" w:color="000000"/>
+              </w:pBdr>
+              <w:spacing w:after="0" w:before="0" w:line="240"/>
+              <w:ind w:firstLine="0" w:left="0" w:right="0"/>
+            </w:pPr>
+            <w:r xmlns:w="http://schemas.openxmlformats.org/wordprocessingml/2006/main" xmlns:wp="http://schemas.openxmlformats.org/drawingml/2006/wordprocessingDrawing" xmlns:r="http://schemas.openxmlformats.org/officeDocument/2006/relationships" xmlns:w14="http://schemas.microsoft.com/office/word/2010/wordml">
+              <w:rPr>
+                <w:rFonts w:ascii="Arial" w:hAnsi="Arial" w:eastAsia="Arial" w:cs="Arial"/>
+                <w:i w:val="false"/>
+                <w:b w:val="false"/>
+                <w:u w:val="none"/>
+                <w:sz w:val="14"/>
+                <w:szCs w:val="14"/>
+                <w:color w:val="000000"/>
+              </w:rPr>
+              <w:t xml:space="preserve">65</w:t>
+            </w:r>
+          </w:p>
+        </w:tc>
+        <w:tc>
+          <w:tcPr>
+            <w:tcBorders>
+              <w:bottom w:val="single" w:sz="16" w:space="0" w:color="666666"/>
+              <w:top w:val="single" w:sz="8" w:space="0" w:color="666666"/>
+              <w:left w:val="single" w:sz="8" w:space="0" w:color="666666"/>
+              <w:right w:val="single" w:sz="8" w:space="0" w:color="666666"/>
+            </w:tcBorders>
+            <w:shd w:val="clear" w:color="auto" w:fill="FFFFFF"/>
+            <w:tcMar>
+              <w:top w:w="0" w:type="dxa"/>
+              <w:bottom w:w="0" w:type="dxa"/>
+              <w:left w:w="0" w:type="dxa"/>
+              <w:right w:w="0" w:type="dxa"/>
+            </w:tcMar>
+            <w:vAlign w:val="center"/>
+          </w:tcPr>
+          <w:p>
+            <w:pPr>
+              <w:jc w:val="center"/>
+              <w:keepNext/>
+              <w:pBdr>
+                <w:bottom w:val="none" w:sz="0" w:space="0" w:color="000000"/>
+                <w:top w:val="none" w:sz="0" w:space="0" w:color="000000"/>
+                <w:left w:val="none" w:sz="0" w:space="0" w:color="000000"/>
+                <w:right w:val="none" w:sz="0" w:space="0" w:color="000000"/>
+              </w:pBdr>
+              <w:spacing w:after="0" w:before="0" w:line="240"/>
+              <w:ind w:firstLine="0" w:left="0" w:right="0"/>
+            </w:pPr>
+            <w:r xmlns:w="http://schemas.openxmlformats.org/wordprocessingml/2006/main" xmlns:wp="http://schemas.openxmlformats.org/drawingml/2006/wordprocessingDrawing" xmlns:r="http://schemas.openxmlformats.org/officeDocument/2006/relationships" xmlns:w14="http://schemas.microsoft.com/office/word/2010/wordml">
+              <w:rPr>
+                <w:rFonts w:ascii="Arial" w:hAnsi="Arial" w:eastAsia="Arial" w:cs="Arial"/>
+                <w:i w:val="false"/>
+                <w:b w:val="false"/>
+                <w:u w:val="none"/>
+                <w:sz w:val="14"/>
+                <w:szCs w:val="14"/>
+                <w:color w:val="000000"/>
+              </w:rPr>
+              <w:t xml:space="preserve">67</w:t>
+            </w:r>
+          </w:p>
+        </w:tc>
+        <w:tc>
+          <w:tcPr>
+            <w:tcBorders>
+              <w:bottom w:val="single" w:sz="16" w:space="0" w:color="666666"/>
+              <w:top w:val="single" w:sz="8" w:space="0" w:color="666666"/>
+              <w:left w:val="single" w:sz="8" w:space="0" w:color="666666"/>
+              <w:right w:val="single" w:sz="8" w:space="0" w:color="666666"/>
+            </w:tcBorders>
+            <w:shd w:val="clear" w:color="auto" w:fill="FFFFFF"/>
+            <w:tcMar>
+              <w:top w:w="0" w:type="dxa"/>
+              <w:bottom w:w="0" w:type="dxa"/>
+              <w:left w:w="0" w:type="dxa"/>
+              <w:right w:w="0" w:type="dxa"/>
+            </w:tcMar>
+            <w:vAlign w:val="center"/>
+          </w:tcPr>
+          <w:p>
+            <w:pPr>
+              <w:jc w:val="center"/>
+              <w:keepNext/>
+              <w:pBdr>
+                <w:bottom w:val="none" w:sz="0" w:space="0" w:color="000000"/>
+                <w:top w:val="none" w:sz="0" w:space="0" w:color="000000"/>
+                <w:left w:val="none" w:sz="0" w:space="0" w:color="000000"/>
+                <w:right w:val="none" w:sz="0" w:space="0" w:color="000000"/>
+              </w:pBdr>
+              <w:spacing w:after="0" w:before="0" w:line="240"/>
+              <w:ind w:firstLine="0" w:left="0" w:right="0"/>
+            </w:pPr>
+            <w:r xmlns:w="http://schemas.openxmlformats.org/wordprocessingml/2006/main" xmlns:wp="http://schemas.openxmlformats.org/drawingml/2006/wordprocessingDrawing" xmlns:r="http://schemas.openxmlformats.org/officeDocument/2006/relationships" xmlns:w14="http://schemas.microsoft.com/office/word/2010/wordml">
+              <w:rPr>
+                <w:rFonts w:ascii="Arial" w:hAnsi="Arial" w:eastAsia="Arial" w:cs="Arial"/>
+                <w:i w:val="false"/>
+                <w:b w:val="false"/>
+                <w:u w:val="none"/>
+                <w:sz w:val="14"/>
+                <w:szCs w:val="14"/>
+                <w:color w:val="000000"/>
+              </w:rPr>
+              <w:t xml:space="preserve">-</w:t>
+            </w:r>
+          </w:p>
+        </w:tc>
+        <w:tc>
+          <w:tcPr>
+            <w:tcBorders>
+              <w:bottom w:val="single" w:sz="16" w:space="0" w:color="666666"/>
+              <w:top w:val="single" w:sz="8" w:space="0" w:color="666666"/>
+              <w:left w:val="single" w:sz="8" w:space="0" w:color="666666"/>
+              <w:right w:val="none" w:sz="0" w:space="0" w:color="000000"/>
+            </w:tcBorders>
+            <w:shd w:val="clear" w:color="auto" w:fill="FFFFFF"/>
+            <w:tcMar>
+              <w:top w:w="0" w:type="dxa"/>
+              <w:bottom w:w="0" w:type="dxa"/>
+              <w:left w:w="0" w:type="dxa"/>
+              <w:right w:w="0" w:type="dxa"/>
+            </w:tcMar>
+            <w:vAlign w:val="center"/>
+          </w:tcPr>
+          <w:p>
+            <w:pPr>
+              <w:jc w:val="center"/>
+              <w:keepNext/>
+              <w:pBdr>
+                <w:bottom w:val="none" w:sz="0" w:space="0" w:color="000000"/>
+                <w:top w:val="none" w:sz="0" w:space="0" w:color="000000"/>
+                <w:left w:val="none" w:sz="0" w:space="0" w:color="000000"/>
+                <w:right w:val="none" w:sz="0" w:space="0" w:color="000000"/>
+              </w:pBdr>
+              <w:spacing w:after="0" w:before="0" w:line="240"/>
+              <w:ind w:firstLine="0" w:left="0" w:right="0"/>
+            </w:pPr>
+            <w:r xmlns:w="http://schemas.openxmlformats.org/wordprocessingml/2006/main" xmlns:wp="http://schemas.openxmlformats.org/drawingml/2006/wordprocessingDrawing" xmlns:r="http://schemas.openxmlformats.org/officeDocument/2006/relationships" xmlns:w14="http://schemas.microsoft.com/office/word/2010/wordml">
+              <w:rPr>
+                <w:rFonts w:ascii="Arial" w:hAnsi="Arial" w:eastAsia="Arial" w:cs="Arial"/>
+                <w:i w:val="false"/>
+                <w:b w:val="false"/>
+                <w:u w:val="none"/>
+                <w:sz w:val="14"/>
+                <w:szCs w:val="14"/>
+                <w:color w:val="000000"/>
+              </w:rPr>
+              <w:t xml:space="preserve">-</w:t>
+            </w:r>
+          </w:p>
+        </w:tc>
+      </w:tr>
+    </w:tbl>
     <w:p>
       <w:pPr>
         <w:pStyle w:val="BodyText"/>
       </w:pPr>
       <w:r>
-        <w:t xml:space="preserve">Table 2: Subtidal change table</w:t>
+        <w:t xml:space="preserve">Table 2: Land use change table</w:t>
       </w:r>
     </w:p>
     <w:p>
@@ -8549,6 +11814,11 @@
     <w:unhideWhenUsed/>
     <w:rsid w:val="003C73CD"/>
   </w:style>
+  <w:style w:type="paragraph" w:customStyle="1" w:styleId="">
+    <w:name w:val=""/>
+    <w:basedOn w:val="BodyText"/>
+    <w:qFormat/>
+  </w:style>
 </w:styles>
 </file>
 

</xml_diff>

<commit_message>
habitat status and trend results text revised
</commit_message>
<xml_diff>
--- a/manu-draft.docx
+++ b/manu-draft.docx
@@ -1209,7 +1209,7 @@
     </w:p>
     <w:bookmarkEnd w:id="30"/>
     <w:bookmarkEnd w:id="31"/>
-    <w:bookmarkStart w:id="40" w:name="results"/>
+    <w:bookmarkStart w:id="36" w:name="results"/>
     <w:p>
       <w:pPr>
         <w:pStyle w:val="Heading2"/>
@@ -1218,28 +1218,39 @@
         <w:t xml:space="preserve">Results</w:t>
       </w:r>
     </w:p>
-    <w:bookmarkStart w:id="36" w:name="habitat-status-and-trends-1"/>
+    <w:bookmarkStart w:id="32" w:name="habitat-status-and-trends-1"/>
     <w:p>
       <w:pPr>
         <w:pStyle w:val="Heading3"/>
       </w:pPr>
       <w:r>
         <w:t xml:space="preserve">Habitat status and trends</w:t>
-      </w:r>
-    </w:p>
-    <w:bookmarkStart w:id="32" w:name="subtidal-habitats"/>
-    <w:p>
-      <w:pPr>
-        <w:pStyle w:val="Heading4"/>
-      </w:pPr>
-      <w:r>
-        <w:t xml:space="preserve">Subtidal habitats</w:t>
       </w:r>
     </w:p>
     <w:p>
       <w:pPr>
         <w:pStyle w:val="FirstParagraph"/>
       </w:pPr>
+      <w:r>
+        <w:t xml:space="preserve">Current estimates for subtidal habitats without historical trend information included 171 ha for natural hard bottom and 67 hectares for artificial reefs. The former estimate was obtained from previous mapping work to locate and quantify these habitats using sonar mapping</w:t>
+      </w:r>
+      <w:r>
+        <w:t xml:space="preserve"> </w:t>
+      </w:r>
+      <w:r>
+        <w:t xml:space="preserve">(CSA Ocean Sciences, 2019)</w:t>
+      </w:r>
+      <w:r>
+        <w:t xml:space="preserve">. The latter estimate was obtained from county governments that manage artificial reefs in the bay.</w:t>
+      </w:r>
+    </w:p>
+    <w:p>
+      <w:pPr>
+        <w:pStyle w:val="BodyText"/>
+      </w:pPr>
+      <w:r>
+        <w:t xml:space="preserve">Current estimates and trend information were available for seagrasses, tidal flats, and oyster bars (Table 1). Oyster bars were estimated at 67 ha in 2018 (Table 1), showing a 29% increase since mapping began in 2014. This increase may represent improved ground-truthing and photointerpretation of oyster bars from aerial photography. Tidal flats have generally increased in area from 1988 to the mid-2000s, followed by a decrease to 2018. The current estimate for tidal flats is 6,569 hectares, showing a 24% decline compared to the 1988 estimate of 8,700 hectares. Seagrasses have increased by 75% since 1988 to a current estimate of 6,986 ha. The change analysis comparing 1988 to 2018 for subtidal habitats (</w:t>
+      </w:r>
       <w:hyperlink w:anchor="fig-subtchgdatalluv">
         <w:r>
           <w:rPr>
@@ -1248,45 +1259,17 @@
           <w:t xml:space="preserve">Figure 3</w:t>
         </w:r>
       </w:hyperlink>
+      <w:r>
+        <w:t xml:space="preserve">) confirmed trends in Table 1 and showed that the seagrass increases were primarily associated with the colonization of non-vegetated areas of tidal flats, as well as unclassified areas of open water.</w:t>
+      </w:r>
     </w:p>
     <w:p>
       <w:pPr>
         <w:pStyle w:val="BodyText"/>
       </w:pPr>
       <w:r>
-        <w:t xml:space="preserve">While no trend information is available, the best cumulative estimate of natural hard bottom extent in Tampa Bay is 171 ha (Table 2). Oyster bars covered 69 ha (Table 2) in 2018, and a 30% (6 ha) increase reflected since mapping began in 2014 (Table 3a) probably represents improved ground-truthing and photointerpretation of oyster bar signatures from aerial photography. Twelve artificial reefs in Tampa Bay are managed by Hillsborough, Manatee, and Pinellas Counties. Surface area estimates were not available for the Manatee and Pinellas County reefs, but assuming an average size of 4.2 ha, based on the Hillsborough County reefs, the total coverage of artificial reefs in Tampa Bay is estimated to be approximately 67 ha (Table 2).</w:t>
-      </w:r>
-    </w:p>
-    <w:p>
-      <w:pPr>
-        <w:pStyle w:val="BodyText"/>
-      </w:pPr>
-      <w:r>
-        <w:t xml:space="preserve">Table 1</w:t>
-      </w:r>
-    </w:p>
-    <w:p>
-      <w:pPr>
-        <w:pStyle w:val="BodyText"/>
-      </w:pPr>
-      <w:r>
-        <w:t xml:space="preserve">Total seagrass coverage has increased by 7,027 ha (75%) during the 30-year period of record (Table 3a), and the most current (2018) estimate of total seagrass meadow coverage in Tampa Bay is 16,452 ha. The 2018 coverage of tidal flats and sand other than beaches in Tampa Bay was 6,564 ha (Table 2). A decrease of 4,496 ha (55%) during the 30-year period of record (Table 3a) is associated with the expansion of seagrass to previously non-vegetated bottom area.</w:t>
-      </w:r>
-    </w:p>
-    <w:bookmarkEnd w:id="32"/>
-    <w:bookmarkStart w:id="34" w:name="intertidal-habitats"/>
-    <w:p>
-      <w:pPr>
-        <w:pStyle w:val="Heading4"/>
-      </w:pPr>
-      <w:r>
-        <w:t xml:space="preserve">Intertidal habitats</w:t>
-      </w:r>
-    </w:p>
-    <w:p>
-      <w:pPr>
-        <w:pStyle w:val="FirstParagraph"/>
-      </w:pPr>
+        <w:t xml:space="preserve">Total intertidal habitat (mangroves, salt barrens, and salt marshes) showed a 12% increase of 835 ha from 1990 to 2017, with a current estimate of 8,340 ha (Table 2). Mangroves increased by 15% to 6,276 ha, salt barrens increased by 7% to 203 ha, and salt marshes increased by 3% to 1,861 ha. The current estimate of the extent of mangrove forests in Tampa Bay is 6,192 ha. Mangrove forest coverage increased by 684 ha (12%). Salt marshes in Tampa Bay cover 1,844 ha, and coverage increased by 30 ha (2%). Despite a net increase in salt marsh habitat, the change analysis showed that 153 ha were changed to mangrove habitat (</w:t>
+      </w:r>
       <w:hyperlink w:anchor="fig-chgdatalluv">
         <w:r>
           <w:rPr>
@@ -1295,57 +1278,17 @@
           <w:t xml:space="preserve">Figure 4</w:t>
         </w:r>
       </w:hyperlink>
+      <w:r>
+        <w:t xml:space="preserve">). The current extent of tidal tributary length is 622 km (no trend information is available).</w:t>
+      </w:r>
     </w:p>
     <w:p>
       <w:pPr>
         <w:pStyle w:val="BodyText"/>
       </w:pPr>
       <w:r>
-        <w:t xml:space="preserve">Table 2</w:t>
-      </w:r>
-    </w:p>
-    <w:p>
-      <w:pPr>
-        <w:pStyle w:val="BodyText"/>
-      </w:pPr>
-      <w:r>
-        <w:t xml:space="preserve">Between 1990 and 2017, the suite of emergent tidal wetlands (mangroves, salt barrens, and salt marshes) experienced a net gain of 725 ha (10%, Table 3b). The current estimate of the extent of mangrove forests in Tampa Bay is 6,192 ha. Mangrove forest coverage increased by 684 ha (12%). Salt marshes in Tampa Bay cover 1,844 ha, and coverage increased by 30 ha (2%). However, from 1990 to 2017, it is estimated that a net area of 219 ha of salt marshes converted from salt marsh to mangrove habitat (</w:t>
-      </w:r>
-      <w:hyperlink r:id="rId33">
-        <w:r>
-          <w:rPr>
-            <w:rStyle w:val="Hyperlink"/>
-          </w:rPr>
-          <w:t xml:space="preserve">https://tbep-tech.github.io/landuse/</w:t>
-        </w:r>
-      </w:hyperlink>
-      <w:r>
-        <w:t xml:space="preserve">). The 2017 estimate of the extent of salt barrens in Tampa Bay is 201 ha, and coverage has increased by 14 ha (7%) during the 27-year period of record (Table 3b). Based on GIS data from Janicki Environmental and Mote Marine Laboratory</w:t>
-      </w:r>
-      <w:r>
-        <w:t xml:space="preserve"> </w:t>
-      </w:r>
-      <w:r>
-        <w:t xml:space="preserve">(Janicki Environmental, Inc. and Mote Marine Laboratory, 2016, 2020)</w:t>
-      </w:r>
-      <w:r>
-        <w:t xml:space="preserve">, the extent of tidal creek habitat in the Tampa Bay watershed is approximately 623 km (Table 2). No trend analysis is available.</w:t>
-      </w:r>
-    </w:p>
-    <w:bookmarkEnd w:id="34"/>
-    <w:bookmarkStart w:id="35" w:name="supratidal-habitats"/>
-    <w:p>
-      <w:pPr>
-        <w:pStyle w:val="Heading4"/>
-      </w:pPr>
-      <w:r>
-        <w:t xml:space="preserve">Supratidal habitats</w:t>
-      </w:r>
-    </w:p>
-    <w:p>
-      <w:pPr>
-        <w:pStyle w:val="FirstParagraph"/>
-      </w:pPr>
+        <w:t xml:space="preserve">Trend assessments for supratidal habitats showed the effects of increasing land development in the Tampa Bay watershed (Table 2). Developed lands showed a 44% increase to 217,047 ha from 1990 to 2017, with a notable 30% decrease to 1,446 ha for coastal uplands, a 38% decrease to 57,836 ha for native uplands, and an 18% decrease to 189,512 ha for restorable lands. Non-forested freshwater wetlands showed a 24% increase to 27,358 ha, while forested freshwater wetlands decrased by 5% to 61,667 ha. The change analysis (</w:t>
+      </w:r>
       <w:hyperlink w:anchor="fig-chgdatalluv">
         <w:r>
           <w:rPr>
@@ -1354,52 +1297,12 @@
           <w:t xml:space="preserve">Figure 4</w:t>
         </w:r>
       </w:hyperlink>
+      <w:r>
+        <w:t xml:space="preserve">) showed that a majority of land conversion to developed came from restorable lands (21,292 ha) and native uplands (7,184 ha), with smaller proportions converted from forested freshwater wetlands (1,407 ha) and coastal uplands (193 ha). Supratidal habitats converted to restorable primarily included native uplands (8,304 ha), forested freshwater wetlands (1,700 ha), and developed (2,794 ha). The increase in non-forested freshwater wetlands was primarily from restorable lands (2,759 ha).</w:t>
+      </w:r>
     </w:p>
-    <w:p>
-      <w:pPr>
-        <w:pStyle w:val="BodyText"/>
-      </w:pPr>
-      <w:r>
-        <w:t xml:space="preserve">Table 2</w:t>
-      </w:r>
-    </w:p>
-    <w:p>
-      <w:pPr>
-        <w:pStyle w:val="BodyText"/>
-      </w:pPr>
-      <w:r>
-        <w:t xml:space="preserve">As determined in the 2017 land use/land cover update, the most current estimate of the extent of non-coastal native upland habitats in the Tampa Bay watershed is 56,899 ha, and the extent of</w:t>
-      </w:r>
-      <w:r>
-        <w:t xml:space="preserve"> </w:t>
-      </w:r>
-      <w:r>
-        <w:t xml:space="preserve">“</w:t>
-      </w:r>
-      <w:r>
-        <w:t xml:space="preserve">coastal uplands</w:t>
-      </w:r>
-      <w:r>
-        <w:t xml:space="preserve">”</w:t>
-      </w:r>
-      <w:r>
-        <w:t xml:space="preserve"> </w:t>
-      </w:r>
-      <w:r>
-        <w:t xml:space="preserve">(defined as below the 5-foot contour) in the Tampa Bay watershed is 1,465 ha (Table 2). Over the 27-year period of record, the suite of native upland habitats has experienced a net loss of 37,051 ha (39%, Table 3b).</w:t>
-      </w:r>
-    </w:p>
-    <w:p>
-      <w:pPr>
-        <w:pStyle w:val="BodyText"/>
-      </w:pPr>
-      <w:r>
-        <w:t xml:space="preserve">The 2017 extent of freshwater wetlands in the Tampa Bay watershed was 88,917 ha (Table 2). Of this total, forested freshwater wetlands comprised 61,565 ha (69%), while non-forested freshwater wetlands comprised 27,351 ha (31%). From 1990-2017, the suite of freshwater wetlands experienced a net gain of 2,444 ha (3%, Table 3b). There has been a 5,335 ha (24%) increase in vegetated non-forested freshwater wetlands since 1990, while forested freshwater wetlands have decreased by 2,891 ha (4%).</w:t>
-      </w:r>
-    </w:p>
-    <w:bookmarkEnd w:id="35"/>
-    <w:bookmarkEnd w:id="36"/>
-    <w:bookmarkStart w:id="37" w:name="habitat-restoration"/>
+    <w:bookmarkEnd w:id="32"/>
+    <w:bookmarkStart w:id="33" w:name="habitat-restoration"/>
     <w:p>
       <w:pPr>
         <w:pStyle w:val="Heading3"/>
@@ -1416,8 +1319,8 @@
         <w:t xml:space="preserve">A total of 460 projects were documented between 1971 and 2019 (Table 4), addressing the full range of habitat types, including Estuarine (n=228), Freshwater (n=53), Uplands (n=119), and Mixed (n=60). A total of 1,978 ha have been restored, and 12,930 ha and 42.8 km of linear projects were enhanced during the time period. Forty lead partners were documented as responsible for the projects, although some of these lead partners are departments within the same overall agency. Eighty-nine living shoreline projects, seawall enhancements, and oyster reef module installations along shorelines were inventoried, with a linear footprint of 18.2 km.</w:t>
       </w:r>
     </w:p>
-    <w:bookmarkEnd w:id="37"/>
-    <w:bookmarkStart w:id="38" w:name="habitat-restoration-opportunities"/>
+    <w:bookmarkEnd w:id="33"/>
+    <w:bookmarkStart w:id="34" w:name="habitat-restoration-opportunities"/>
     <w:p>
       <w:pPr>
         <w:pStyle w:val="Heading3"/>
@@ -1647,8 +1550,8 @@
         <w:t xml:space="preserve">. There is 2,566 km of shoreline in Tampa Bay, and approximately 33% is recommended for living shoreline enhancement.</w:t>
       </w:r>
     </w:p>
-    <w:bookmarkEnd w:id="38"/>
-    <w:bookmarkStart w:id="39" w:name="establishment-of-goals-and-targets"/>
+    <w:bookmarkEnd w:id="34"/>
+    <w:bookmarkStart w:id="35" w:name="establishment-of-goals-and-targets"/>
     <w:p>
       <w:pPr>
         <w:pStyle w:val="Heading3"/>
@@ -1764,9 +1667,9 @@
         <w:t xml:space="preserve">.</w:t>
       </w:r>
     </w:p>
-    <w:bookmarkEnd w:id="39"/>
-    <w:bookmarkEnd w:id="40"/>
-    <w:bookmarkStart w:id="45" w:name="discussion"/>
+    <w:bookmarkEnd w:id="35"/>
+    <w:bookmarkEnd w:id="36"/>
+    <w:bookmarkStart w:id="41" w:name="discussion"/>
     <w:p>
       <w:pPr>
         <w:pStyle w:val="Heading2"/>
@@ -1809,7 +1712,7 @@
         <w:t xml:space="preserve">This replicable method for setting restoration targets and goals provides a systematic attempt to identify habitat protection and restoration targets that are based on what is actually achievable within those limitations. It focuses on existing opportunities for all habitat types, and what is realistically possible in the future, rather than attempting to mimic previous ecological conditions.</w:t>
       </w:r>
     </w:p>
-    <w:bookmarkStart w:id="41" w:name="habitat-trends"/>
+    <w:bookmarkStart w:id="37" w:name="habitat-trends"/>
     <w:p>
       <w:pPr>
         <w:pStyle w:val="Heading3"/>
@@ -1869,8 +1772,8 @@
         <w:t xml:space="preserve">) habitat, common and historically abundant native habitats, such as pine flatwoods, are left largely unprotected. Unless local governments in the Tampa Bay watershed improve local protections for native uplands, such as strengthening language within comprehensive plans and development ordinances, this trend will likely continue.</w:t>
       </w:r>
     </w:p>
-    <w:bookmarkEnd w:id="41"/>
-    <w:bookmarkStart w:id="42" w:name="habitat-restoration-1"/>
+    <w:bookmarkEnd w:id="37"/>
+    <w:bookmarkStart w:id="38" w:name="habitat-restoration-1"/>
     <w:p>
       <w:pPr>
         <w:pStyle w:val="Heading3"/>
@@ -1920,8 +1823,8 @@
         <w:t xml:space="preserve">. Therefore, varied approaches to leverage resources, including traditional grants, partner funding, and use of volunteers for habitat restoration are recommended to maximize the potential for successful target and goal achievement.</w:t>
       </w:r>
     </w:p>
-    <w:bookmarkEnd w:id="42"/>
-    <w:bookmarkStart w:id="43" w:name="Xd7ceba8d9332fe2afa224be9da801456391d3dc"/>
+    <w:bookmarkEnd w:id="38"/>
+    <w:bookmarkStart w:id="39" w:name="Xd7ceba8d9332fe2afa224be9da801456391d3dc"/>
     <w:p>
       <w:pPr>
         <w:pStyle w:val="Heading3"/>
@@ -1999,8 +1902,8 @@
         <w:t xml:space="preserve">TBEP will form a public-private partnership to provide the framework for the development of a coordinated approach linking regulatory (compensatory mitigation) and resource management (publicly funded habitat enhancement, restoration, and establishment) programs in the watershed. The creation of the Habitat Management Consortium is expected to provide benefits such as optimizing and improving the cost-effectiveness of habitat protection, restoration and mitigation activities in the watershed.</w:t>
       </w:r>
     </w:p>
-    <w:bookmarkEnd w:id="43"/>
-    <w:bookmarkStart w:id="44" w:name="conclusion"/>
+    <w:bookmarkEnd w:id="39"/>
+    <w:bookmarkStart w:id="40" w:name="conclusion"/>
     <w:p>
       <w:pPr>
         <w:pStyle w:val="Heading3"/>
@@ -2025,9 +1928,9 @@
         <w:t xml:space="preserve">Our new approach will continue to engage multiple partner agencies, non-governmental organizations, and private citizens in the successful implementation of the restoration plan. Emphases will include recognition of land types particularly vulnerable to climate change or development stressors and these needs will be communicated to restoration partners. Consistent education, targeted funding opportunities, and reporting will also ensure that these newly established targets and goals lead to successful restoration projects, land acquisition, and enhanced ecosystem services.</w:t>
       </w:r>
     </w:p>
-    <w:bookmarkEnd w:id="44"/>
-    <w:bookmarkEnd w:id="45"/>
-    <w:bookmarkStart w:id="70" w:name="figures"/>
+    <w:bookmarkEnd w:id="40"/>
+    <w:bookmarkEnd w:id="41"/>
+    <w:bookmarkStart w:id="66" w:name="figures"/>
     <w:p>
       <w:pPr>
         <w:pStyle w:val="Heading2"/>
@@ -2048,7 +1951,7 @@
       <w:tr>
         <w:tc>
           <w:tcPr/>
-          <w:bookmarkStart w:id="49" w:name="fig-lulcmap"/>
+          <w:bookmarkStart w:id="45" w:name="fig-lulcmap"/>
           <w:p>
             <w:pPr>
               <w:pStyle w:val="Figure"/>
@@ -2059,18 +1962,18 @@
                 <wp:inline>
                   <wp:extent cx="5943600" cy="4245428"/>
                   <wp:effectExtent b="0" l="0" r="0" t="0"/>
-                  <wp:docPr descr="" title="" id="47" name="Picture"/>
+                  <wp:docPr descr="" title="" id="43" name="Picture"/>
                   <a:graphic>
                     <a:graphicData uri="http://schemas.openxmlformats.org/drawingml/2006/picture">
                       <pic:pic>
                         <pic:nvPicPr>
-                          <pic:cNvPr descr="figs/lulcmap.png" id="48" name="Picture"/>
+                          <pic:cNvPr descr="figs/lulcmap.png" id="44" name="Picture"/>
                           <pic:cNvPicPr>
                             <a:picLocks noChangeArrowheads="1" noChangeAspect="1"/>
                           </pic:cNvPicPr>
                         </pic:nvPicPr>
                         <pic:blipFill>
-                          <a:blip r:embed="rId46"/>
+                          <a:blip r:embed="rId42"/>
                           <a:stretch>
                             <a:fillRect/>
                           </a:stretch>
@@ -2107,10 +2010,10 @@
               <w:pStyle w:val="ImageCaption"/>
             </w:pPr>
             <w:r>
-              <w:t xml:space="preserve">Figure 1: Land use and land cover for the Tampa Bay watershed, Florida, USA.</w:t>
-            </w:r>
-          </w:p>
-          <w:bookmarkEnd w:id="49"/>
+              <w:t xml:space="preserve">Figure 1: Land use and land cover for the Tampa Bay watershed, Florida, USA. The watershed includes the natural hydrologic boundary with minor modifications to include partners working with the Tampa Bay Estuary Program.</w:t>
+            </w:r>
+          </w:p>
+          <w:bookmarkEnd w:id="45"/>
         </w:tc>
       </w:tr>
     </w:tbl>
@@ -2127,7 +2030,7 @@
       <w:tr>
         <w:tc>
           <w:tcPr/>
-          <w:bookmarkStart w:id="53" w:name="fig-gisworkflow"/>
+          <w:bookmarkStart w:id="49" w:name="fig-gisworkflow"/>
           <w:p>
             <w:pPr>
               <w:pStyle w:val="Figure"/>
@@ -2138,18 +2041,18 @@
                 <wp:inline>
                   <wp:extent cx="5943600" cy="6840747"/>
                   <wp:effectExtent b="0" l="0" r="0" t="0"/>
-                  <wp:docPr descr="" title="" id="51" name="Picture"/>
+                  <wp:docPr descr="" title="" id="47" name="Picture"/>
                   <a:graphic>
                     <a:graphicData uri="http://schemas.openxmlformats.org/drawingml/2006/picture">
                       <pic:pic>
                         <pic:nvPicPr>
-                          <pic:cNvPr descr="figs/gisworkflow.png" id="52" name="Picture"/>
+                          <pic:cNvPr descr="figs/gisworkflow.png" id="48" name="Picture"/>
                           <pic:cNvPicPr>
                             <a:picLocks noChangeArrowheads="1" noChangeAspect="1"/>
                           </pic:cNvPicPr>
                         </pic:nvPicPr>
                         <pic:blipFill>
-                          <a:blip r:embed="rId50"/>
+                          <a:blip r:embed="rId46"/>
                           <a:stretch>
                             <a:fillRect/>
                           </a:stretch>
@@ -2189,7 +2092,7 @@
               <w:t xml:space="preserve">Figure 2: Spatial analysis workflow used to identify opportunity areas and restoration potential in the Tampa Bay watershed. Workflows are divided into binning of land use/land cover categories into relevant habitat types and spatial overlay of datasets to identify the opportunity areas.</w:t>
             </w:r>
           </w:p>
-          <w:bookmarkEnd w:id="53"/>
+          <w:bookmarkEnd w:id="49"/>
         </w:tc>
       </w:tr>
     </w:tbl>
@@ -2206,7 +2109,7 @@
       <w:tr>
         <w:tc>
           <w:tcPr/>
-          <w:bookmarkStart w:id="57" w:name="fig-subtchgdatalluv"/>
+          <w:bookmarkStart w:id="53" w:name="fig-subtchgdatalluv"/>
           <w:p>
             <w:pPr>
               <w:pStyle w:val="Figure"/>
@@ -2217,18 +2120,18 @@
                 <wp:inline>
                   <wp:extent cx="4663745" cy="6755550"/>
                   <wp:effectExtent b="0" l="0" r="0" t="0"/>
-                  <wp:docPr descr="" title="" id="55" name="Picture"/>
+                  <wp:docPr descr="" title="" id="51" name="Picture"/>
                   <a:graphic>
                     <a:graphicData uri="http://schemas.openxmlformats.org/drawingml/2006/picture">
                       <pic:pic>
                         <pic:nvPicPr>
-                          <pic:cNvPr descr="figs/subtchgdatalluv.png" id="56" name="Picture"/>
+                          <pic:cNvPr descr="figs/subtchgdatalluv.png" id="52" name="Picture"/>
                           <pic:cNvPicPr>
                             <a:picLocks noChangeArrowheads="1" noChangeAspect="1"/>
                           </pic:cNvPicPr>
                         </pic:nvPicPr>
                         <pic:blipFill>
-                          <a:blip r:embed="rId54"/>
+                          <a:blip r:embed="rId50"/>
                           <a:stretch>
                             <a:fillRect/>
                           </a:stretch>
@@ -2268,7 +2171,7 @@
               <w:t xml:space="preserve">Figure 3: Change analysis of habitat categories in the subtidal strata of the Tampa Bay watershed. The left column shows relative areas in 1988 and the right column shows relative areas in 2018 for each habitat category. The grey lines show the proportional change of each habitat category between the years.</w:t>
             </w:r>
           </w:p>
-          <w:bookmarkEnd w:id="57"/>
+          <w:bookmarkEnd w:id="53"/>
         </w:tc>
       </w:tr>
     </w:tbl>
@@ -2285,7 +2188,7 @@
       <w:tr>
         <w:tc>
           <w:tcPr/>
-          <w:bookmarkStart w:id="61" w:name="fig-chgdatalluv"/>
+          <w:bookmarkStart w:id="57" w:name="fig-chgdatalluv"/>
           <w:p>
             <w:pPr>
               <w:pStyle w:val="Figure"/>
@@ -2296,18 +2199,18 @@
                 <wp:inline>
                   <wp:extent cx="5943600" cy="5940900"/>
                   <wp:effectExtent b="0" l="0" r="0" t="0"/>
-                  <wp:docPr descr="" title="" id="59" name="Picture"/>
+                  <wp:docPr descr="" title="" id="55" name="Picture"/>
                   <a:graphic>
                     <a:graphicData uri="http://schemas.openxmlformats.org/drawingml/2006/picture">
                       <pic:pic>
                         <pic:nvPicPr>
-                          <pic:cNvPr descr="figs/chgdatalluv.png" id="60" name="Picture"/>
+                          <pic:cNvPr descr="figs/chgdatalluv.png" id="56" name="Picture"/>
                           <pic:cNvPicPr>
                             <a:picLocks noChangeArrowheads="1" noChangeAspect="1"/>
                           </pic:cNvPicPr>
                         </pic:nvPicPr>
                         <pic:blipFill>
-                          <a:blip r:embed="rId58"/>
+                          <a:blip r:embed="rId54"/>
                           <a:stretch>
                             <a:fillRect/>
                           </a:stretch>
@@ -2347,7 +2250,7 @@
               <w:t xml:space="preserve">Figure 4: Change analysis of habitat categories in the intertidal and supratidal strata of the Tampa Bay watershed. The left column shows relative areas in 1990 and the right column shows relative areas in 2017 for each habitat category. The grey lines show the proportional change of each habitat category between the years.</w:t>
             </w:r>
           </w:p>
-          <w:bookmarkEnd w:id="61"/>
+          <w:bookmarkEnd w:id="57"/>
         </w:tc>
       </w:tr>
     </w:tbl>
@@ -2364,7 +2267,86 @@
       <w:tr>
         <w:tc>
           <w:tcPr/>
-          <w:bookmarkStart w:id="65" w:name="fig-oppmap"/>
+          <w:bookmarkStart w:id="61" w:name="fig-oppmap"/>
+          <w:p>
+            <w:pPr>
+              <w:pStyle w:val="Figure"/>
+              <w:jc w:val="center"/>
+            </w:pPr>
+            <w:r>
+              <w:drawing>
+                <wp:inline>
+                  <wp:extent cx="5943600" cy="3714749"/>
+                  <wp:effectExtent b="0" l="0" r="0" t="0"/>
+                  <wp:docPr descr="" title="" id="59" name="Picture"/>
+                  <a:graphic>
+                    <a:graphicData uri="http://schemas.openxmlformats.org/drawingml/2006/picture">
+                      <pic:pic>
+                        <pic:nvPicPr>
+                          <pic:cNvPr descr="figs/oppmap.png" id="60" name="Picture"/>
+                          <pic:cNvPicPr>
+                            <a:picLocks noChangeArrowheads="1" noChangeAspect="1"/>
+                          </pic:cNvPicPr>
+                        </pic:nvPicPr>
+                        <pic:blipFill>
+                          <a:blip r:embed="rId58"/>
+                          <a:stretch>
+                            <a:fillRect/>
+                          </a:stretch>
+                        </pic:blipFill>
+                        <pic:spPr bwMode="auto">
+                          <a:xfrm>
+                            <a:off x="0" y="0"/>
+                            <a:ext cx="5943600" cy="3714749"/>
+                          </a:xfrm>
+                          <a:prstGeom prst="rect">
+                            <a:avLst/>
+                          </a:prstGeom>
+                          <a:noFill/>
+                          <a:ln w="9525">
+                            <a:noFill/>
+                            <a:headEnd/>
+                            <a:tailEnd/>
+                          </a:ln>
+                        </pic:spPr>
+                      </pic:pic>
+                    </a:graphicData>
+                  </a:graphic>
+                </wp:inline>
+              </w:drawing>
+            </w:r>
+          </w:p>
+          <w:p>
+            <w:pPr>
+              <w:jc w:val="center"/>
+            </w:pPr>
+            <w:pPr>
+              <w:jc w:val="start"/>
+              <w:spacing w:before="200"/>
+              <w:pStyle w:val="ImageCaption"/>
+            </w:pPr>
+            <w:r>
+              <w:t xml:space="preserve">Figure 5: Opportunity areas for habitat conservation and reservation in the Tampa Bay watershed. Green indicates existing conservation, blue indicates proposed conservation, and pink indicates reservations opportunities. Each category is also grouped into native and restorable habitats. The outline is the Tampa Bay watershed.</w:t>
+            </w:r>
+          </w:p>
+          <w:bookmarkEnd w:id="61"/>
+        </w:tc>
+      </w:tr>
+    </w:tbl>
+    <w:p/>
+    <w:tbl>
+      <w:tblPr>
+        <w:tblStyle w:val="Table"/>
+        <w:tblW w:type="pct" w:w="5000"/>
+        <w:tblLook w:firstRow="0" w:lastRow="0" w:firstColumn="0" w:lastColumn="0" w:noHBand="0" w:noVBand="0" w:val="0000"/>
+      </w:tblPr>
+      <w:tblGrid>
+        <w:gridCol w:w="7920"/>
+      </w:tblGrid>
+      <w:tr>
+        <w:tc>
+          <w:tcPr/>
+          <w:bookmarkStart w:id="65" w:name="fig-restmap"/>
           <w:p>
             <w:pPr>
               <w:pStyle w:val="Figure"/>
@@ -2380,7 +2362,7 @@
                     <a:graphicData uri="http://schemas.openxmlformats.org/drawingml/2006/picture">
                       <pic:pic>
                         <pic:nvPicPr>
-                          <pic:cNvPr descr="figs/oppmap.png" id="64" name="Picture"/>
+                          <pic:cNvPr descr="figs/restmap.png" id="64" name="Picture"/>
                           <pic:cNvPicPr>
                             <a:picLocks noChangeArrowheads="1" noChangeAspect="1"/>
                           </pic:cNvPicPr>
@@ -2423,89 +2405,10 @@
               <w:pStyle w:val="ImageCaption"/>
             </w:pPr>
             <w:r>
-              <w:t xml:space="preserve">Figure 5: Opportunity areas for habitat conservation and reservation in the Tampa Bay watershed. Green indicates existing conservation, blue indicates proposed conservation, and pink indicates reservations opportunities. Each category is also grouped into native and restorable habitats.</w:t>
+              <w:t xml:space="preserve">Figure 6: Habitat restoration potential in the Tampa Bay watershed. Areas are identified as those where habitat restoration could target the four identified categories as coastal uplands, freshwater wetlands, native uplands, or tidal wetlands. Categories are based on the opportunity areas and soil types. The outline is the Tampa Bay watershed.</w:t>
             </w:r>
           </w:p>
           <w:bookmarkEnd w:id="65"/>
-        </w:tc>
-      </w:tr>
-    </w:tbl>
-    <w:p/>
-    <w:tbl>
-      <w:tblPr>
-        <w:tblStyle w:val="Table"/>
-        <w:tblW w:type="pct" w:w="5000"/>
-        <w:tblLook w:firstRow="0" w:lastRow="0" w:firstColumn="0" w:lastColumn="0" w:noHBand="0" w:noVBand="0" w:val="0000"/>
-      </w:tblPr>
-      <w:tblGrid>
-        <w:gridCol w:w="7920"/>
-      </w:tblGrid>
-      <w:tr>
-        <w:tc>
-          <w:tcPr/>
-          <w:bookmarkStart w:id="69" w:name="fig-restmap"/>
-          <w:p>
-            <w:pPr>
-              <w:pStyle w:val="Figure"/>
-              <w:jc w:val="center"/>
-            </w:pPr>
-            <w:r>
-              <w:drawing>
-                <wp:inline>
-                  <wp:extent cx="5943600" cy="3714749"/>
-                  <wp:effectExtent b="0" l="0" r="0" t="0"/>
-                  <wp:docPr descr="" title="" id="67" name="Picture"/>
-                  <a:graphic>
-                    <a:graphicData uri="http://schemas.openxmlformats.org/drawingml/2006/picture">
-                      <pic:pic>
-                        <pic:nvPicPr>
-                          <pic:cNvPr descr="figs/restmap.png" id="68" name="Picture"/>
-                          <pic:cNvPicPr>
-                            <a:picLocks noChangeArrowheads="1" noChangeAspect="1"/>
-                          </pic:cNvPicPr>
-                        </pic:nvPicPr>
-                        <pic:blipFill>
-                          <a:blip r:embed="rId66"/>
-                          <a:stretch>
-                            <a:fillRect/>
-                          </a:stretch>
-                        </pic:blipFill>
-                        <pic:spPr bwMode="auto">
-                          <a:xfrm>
-                            <a:off x="0" y="0"/>
-                            <a:ext cx="5943600" cy="3714749"/>
-                          </a:xfrm>
-                          <a:prstGeom prst="rect">
-                            <a:avLst/>
-                          </a:prstGeom>
-                          <a:noFill/>
-                          <a:ln w="9525">
-                            <a:noFill/>
-                            <a:headEnd/>
-                            <a:tailEnd/>
-                          </a:ln>
-                        </pic:spPr>
-                      </pic:pic>
-                    </a:graphicData>
-                  </a:graphic>
-                </wp:inline>
-              </w:drawing>
-            </w:r>
-          </w:p>
-          <w:p>
-            <w:pPr>
-              <w:jc w:val="center"/>
-            </w:pPr>
-            <w:pPr>
-              <w:jc w:val="start"/>
-              <w:spacing w:before="200"/>
-              <w:pStyle w:val="ImageCaption"/>
-            </w:pPr>
-            <w:r>
-              <w:t xml:space="preserve">Figure 6: Habitat restoration potential in the Tampa Bay watershed. Areas are identified as those where habitat restoration could target the four identified categories as coastal uplands, freshwater wetlands, native uplands, or tidal wetlands. Categories are based on the opportunity areas and soil types.</w:t>
-            </w:r>
-          </w:p>
-          <w:bookmarkEnd w:id="69"/>
         </w:tc>
       </w:tr>
     </w:tbl>
@@ -2514,8 +2417,8 @@
         <w:br w:type="page"/>
       </w:r>
     </w:p>
-    <w:bookmarkEnd w:id="70"/>
-    <w:bookmarkStart w:id="71" w:name="tables"/>
+    <w:bookmarkEnd w:id="66"/>
+    <w:bookmarkStart w:id="67" w:name="tables"/>
     <w:p>
       <w:pPr>
         <w:pStyle w:val="Heading2"/>
@@ -2535,7 +2438,7 @@
         </w:rPr>
         <w:t xml:space="preserve">Table</w:t>
       </w:r>
-      <w:bookmarkStart w:id="c7abb3f0-0326-4d6b-8011-8a126ce7c54c" w:name="unnamed-chunk-2"/>
+      <w:bookmarkStart w:id="8040b357-e0f9-459e-a74a-2ce47b4f228f" w:name="unnamed-chunk-2"/>
       <w:r xmlns:w="http://schemas.openxmlformats.org/wordprocessingml/2006/main" xmlns:wp="http://schemas.openxmlformats.org/drawingml/2006/wordprocessingDrawing" xmlns:r="http://schemas.openxmlformats.org/officeDocument/2006/relationships" xmlns:w14="http://schemas.microsoft.com/office/word/2010/wordml">
         <w:rPr>
           <w:rFonts/>
@@ -2557,7 +2460,7 @@
         </w:rPr>
         <w:fldChar w:fldCharType="end" w:dirty="true"/>
       </w:r>
-      <w:bookmarkEnd w:id="c7abb3f0-0326-4d6b-8011-8a126ce7c54c"/>
+      <w:bookmarkEnd w:id="8040b357-e0f9-459e-a74a-2ce47b4f228f"/>
       <w:r>
         <w:t xml:space="preserve">:</w:t>
       </w:r>
@@ -5805,7 +5708,7 @@
         </w:rPr>
         <w:t xml:space="preserve">Table</w:t>
       </w:r>
-      <w:bookmarkStart w:id="a9278d2e-9b95-452a-a1b1-8712b66e1300" w:name="unnamed-chunk-3"/>
+      <w:bookmarkStart w:id="2a879d6d-f1b3-4db8-b5d7-8308b6aa0d41" w:name="unnamed-chunk-3"/>
       <w:r xmlns:w="http://schemas.openxmlformats.org/wordprocessingml/2006/main" xmlns:wp="http://schemas.openxmlformats.org/drawingml/2006/wordprocessingDrawing" xmlns:r="http://schemas.openxmlformats.org/officeDocument/2006/relationships" xmlns:w14="http://schemas.microsoft.com/office/word/2010/wordml">
         <w:rPr>
           <w:rFonts/>
@@ -5827,7 +5730,7 @@
         </w:rPr>
         <w:fldChar w:fldCharType="end" w:dirty="true"/>
       </w:r>
-      <w:bookmarkEnd w:id="a9278d2e-9b95-452a-a1b1-8712b66e1300"/>
+      <w:bookmarkEnd w:id="2a879d6d-f1b3-4db8-b5d7-8308b6aa0d41"/>
       <w:r>
         <w:t xml:space="preserve">:</w:t>
       </w:r>
@@ -12828,7 +12731,7 @@
         </w:rPr>
         <w:t xml:space="preserve">Table</w:t>
       </w:r>
-      <w:bookmarkStart w:id="ad9b7d1a-f344-4d3f-b7b9-82f6fc1dfe25" w:name="unnamed-chunk-4"/>
+      <w:bookmarkStart w:id="9378f9ac-6893-4df2-87b0-f276c5f263f5" w:name="unnamed-chunk-4"/>
       <w:r xmlns:w="http://schemas.openxmlformats.org/wordprocessingml/2006/main" xmlns:wp="http://schemas.openxmlformats.org/drawingml/2006/wordprocessingDrawing" xmlns:r="http://schemas.openxmlformats.org/officeDocument/2006/relationships" xmlns:w14="http://schemas.microsoft.com/office/word/2010/wordml">
         <w:rPr>
           <w:rFonts/>
@@ -12850,7 +12753,7 @@
         </w:rPr>
         <w:fldChar w:fldCharType="end" w:dirty="true"/>
       </w:r>
-      <w:bookmarkEnd w:id="ad9b7d1a-f344-4d3f-b7b9-82f6fc1dfe25"/>
+      <w:bookmarkEnd w:id="9378f9ac-6893-4df2-87b0-f276c5f263f5"/>
       <w:r>
         <w:t xml:space="preserve">:</w:t>
       </w:r>
@@ -18796,7 +18699,7 @@
         </w:rPr>
         <w:t xml:space="preserve">Table</w:t>
       </w:r>
-      <w:bookmarkStart w:id="ab18cecc-7cd9-405d-abfe-d2e1c3b52e34" w:name="unnamed-chunk-5"/>
+      <w:bookmarkStart w:id="e0063c9a-6e07-46de-b656-3dbc9b061ec6" w:name="unnamed-chunk-5"/>
       <w:r xmlns:w="http://schemas.openxmlformats.org/wordprocessingml/2006/main" xmlns:wp="http://schemas.openxmlformats.org/drawingml/2006/wordprocessingDrawing" xmlns:r="http://schemas.openxmlformats.org/officeDocument/2006/relationships" xmlns:w14="http://schemas.microsoft.com/office/word/2010/wordml">
         <w:rPr>
           <w:rFonts/>
@@ -18818,7 +18721,7 @@
         </w:rPr>
         <w:fldChar w:fldCharType="end" w:dirty="true"/>
       </w:r>
-      <w:bookmarkEnd w:id="ab18cecc-7cd9-405d-abfe-d2e1c3b52e34"/>
+      <w:bookmarkEnd w:id="e0063c9a-6e07-46de-b656-3dbc9b061ec6"/>
       <w:r>
         <w:t xml:space="preserve">:</w:t>
       </w:r>
@@ -24252,8 +24155,8 @@
         <w:br w:type="page"/>
       </w:r>
     </w:p>
-    <w:bookmarkEnd w:id="71"/>
-    <w:bookmarkStart w:id="192" w:name="references"/>
+    <w:bookmarkEnd w:id="67"/>
+    <w:bookmarkStart w:id="189" w:name="references"/>
     <w:p>
       <w:pPr>
         <w:pStyle w:val="Heading2"/>
@@ -24262,8 +24165,8 @@
         <w:t xml:space="preserve">References</w:t>
       </w:r>
     </w:p>
-    <w:bookmarkStart w:id="191" w:name="refs"/>
-    <w:bookmarkStart w:id="73" w:name="ref-Allaire17"/>
+    <w:bookmarkStart w:id="188" w:name="refs"/>
+    <w:bookmarkStart w:id="69" w:name="ref-Allaire17"/>
     <w:p>
       <w:pPr>
         <w:pStyle w:val="Bibliography"/>
@@ -24287,7 +24190,7 @@
       <w:r>
         <w:t xml:space="preserve"> </w:t>
       </w:r>
-      <w:hyperlink r:id="rId72">
+      <w:hyperlink r:id="rId68">
         <w:r>
           <w:rPr>
             <w:rStyle w:val="Hyperlink"/>
@@ -24299,8 +24202,8 @@
         <w:t xml:space="preserve">.</w:t>
       </w:r>
     </w:p>
-    <w:bookmarkEnd w:id="73"/>
-    <w:bookmarkStart w:id="74" w:name="ref-Ash05"/>
+    <w:bookmarkEnd w:id="69"/>
+    <w:bookmarkStart w:id="70" w:name="ref-Ash05"/>
     <w:p>
       <w:pPr>
         <w:pStyle w:val="Bibliography"/>
@@ -24349,8 +24252,8 @@
         <w:t xml:space="preserve">, ed. S. F. Treat (St. Petersburg, Florida: Tampa Bay Estuary Program), 179–182.</w:t>
       </w:r>
     </w:p>
-    <w:bookmarkEnd w:id="74"/>
-    <w:bookmarkStart w:id="76" w:name="ref-AvilaGarcia20"/>
+    <w:bookmarkEnd w:id="70"/>
+    <w:bookmarkStart w:id="72" w:name="ref-AvilaGarcia20"/>
     <w:p>
       <w:pPr>
         <w:pStyle w:val="Bibliography"/>
@@ -24377,7 +24280,7 @@
       <w:r>
         <w:t xml:space="preserve"> </w:t>
       </w:r>
-      <w:hyperlink r:id="rId75">
+      <w:hyperlink r:id="rId71">
         <w:r>
           <w:rPr>
             <w:rStyle w:val="Hyperlink"/>
@@ -24389,8 +24292,8 @@
         <w:t xml:space="preserve">.</w:t>
       </w:r>
     </w:p>
-    <w:bookmarkEnd w:id="76"/>
-    <w:bookmarkStart w:id="78" w:name="ref-Beck22"/>
+    <w:bookmarkEnd w:id="72"/>
+    <w:bookmarkStart w:id="74" w:name="ref-Beck22"/>
     <w:p>
       <w:pPr>
         <w:pStyle w:val="Bibliography"/>
@@ -24414,7 +24317,7 @@
       <w:r>
         <w:t xml:space="preserve"> </w:t>
       </w:r>
-      <w:hyperlink r:id="rId77">
+      <w:hyperlink r:id="rId73">
         <w:r>
           <w:rPr>
             <w:rStyle w:val="Hyperlink"/>
@@ -24426,8 +24329,8 @@
         <w:t xml:space="preserve">.</w:t>
       </w:r>
     </w:p>
-    <w:bookmarkEnd w:id="78"/>
-    <w:bookmarkStart w:id="80" w:name="ref-Benson18"/>
+    <w:bookmarkEnd w:id="74"/>
+    <w:bookmarkStart w:id="76" w:name="ref-Benson18"/>
     <w:p>
       <w:pPr>
         <w:pStyle w:val="Bibliography"/>
@@ -24454,7 +24357,7 @@
       <w:r>
         <w:t xml:space="preserve"> </w:t>
       </w:r>
-      <w:hyperlink r:id="rId79">
+      <w:hyperlink r:id="rId75">
         <w:r>
           <w:rPr>
             <w:rStyle w:val="Hyperlink"/>
@@ -24466,8 +24369,8 @@
         <w:t xml:space="preserve">.</w:t>
       </w:r>
     </w:p>
-    <w:bookmarkEnd w:id="80"/>
-    <w:bookmarkStart w:id="81" w:name="ref-Berntness85"/>
+    <w:bookmarkEnd w:id="76"/>
+    <w:bookmarkStart w:id="77" w:name="ref-Berntness85"/>
     <w:p>
       <w:pPr>
         <w:pStyle w:val="Bibliography"/>
@@ -24526,8 +24429,8 @@
         <w:t xml:space="preserve">66, 1042–1055.</w:t>
       </w:r>
     </w:p>
-    <w:bookmarkEnd w:id="81"/>
-    <w:bookmarkStart w:id="82" w:name="ref-Boland18"/>
+    <w:bookmarkEnd w:id="77"/>
+    <w:bookmarkStart w:id="78" w:name="ref-Boland18"/>
     <w:p>
       <w:pPr>
         <w:pStyle w:val="Bibliography"/>
@@ -24566,8 +24469,8 @@
         <w:t xml:space="preserve">approach. Gulf of Mexico Alliance, Habitat Resources Priority Issue Team.</w:t>
       </w:r>
     </w:p>
-    <w:bookmarkEnd w:id="82"/>
-    <w:bookmarkStart w:id="83" w:name="ref-Boswell12"/>
+    <w:bookmarkEnd w:id="78"/>
+    <w:bookmarkStart w:id="79" w:name="ref-Boswell12"/>
     <w:p>
       <w:pPr>
         <w:pStyle w:val="Bibliography"/>
@@ -24589,8 +24492,8 @@
         <w:t xml:space="preserve">. Punta Gorda, Florida: Charlotte Harbor National Estuary Program.</w:t>
       </w:r>
     </w:p>
-    <w:bookmarkEnd w:id="83"/>
-    <w:bookmarkStart w:id="84" w:name="ref-Brinson95"/>
+    <w:bookmarkEnd w:id="79"/>
+    <w:bookmarkStart w:id="80" w:name="ref-Brinson95"/>
     <w:p>
       <w:pPr>
         <w:pStyle w:val="Bibliography"/>
@@ -24615,8 +24518,8 @@
         <w:t xml:space="preserve">18, 648–659.</w:t>
       </w:r>
     </w:p>
-    <w:bookmarkEnd w:id="84"/>
-    <w:bookmarkStart w:id="86" w:name="ref-Burke20"/>
+    <w:bookmarkEnd w:id="80"/>
+    <w:bookmarkStart w:id="82" w:name="ref-Burke20"/>
     <w:p>
       <w:pPr>
         <w:pStyle w:val="Bibliography"/>
@@ -24663,7 +24566,7 @@
       <w:r>
         <w:t xml:space="preserve"> </w:t>
       </w:r>
-      <w:hyperlink r:id="rId85">
+      <w:hyperlink r:id="rId81">
         <w:r>
           <w:rPr>
             <w:rStyle w:val="Hyperlink"/>
@@ -24675,8 +24578,8 @@
         <w:t xml:space="preserve">.</w:t>
       </w:r>
     </w:p>
-    <w:bookmarkEnd w:id="86"/>
-    <w:bookmarkStart w:id="88" w:name="ref-Burke19"/>
+    <w:bookmarkEnd w:id="82"/>
+    <w:bookmarkStart w:id="84" w:name="ref-Burke19"/>
     <w:p>
       <w:pPr>
         <w:pStyle w:val="Bibliography"/>
@@ -24705,7 +24608,7 @@
       <w:r>
         <w:t xml:space="preserve"> </w:t>
       </w:r>
-      <w:hyperlink r:id="rId87">
+      <w:hyperlink r:id="rId83">
         <w:r>
           <w:rPr>
             <w:rStyle w:val="Hyperlink"/>
@@ -24717,8 +24620,8 @@
         <w:t xml:space="preserve">.</w:t>
       </w:r>
     </w:p>
-    <w:bookmarkEnd w:id="88"/>
-    <w:bookmarkStart w:id="90" w:name="ref-Calil15"/>
+    <w:bookmarkEnd w:id="84"/>
+    <w:bookmarkStart w:id="86" w:name="ref-Calil15"/>
     <w:p>
       <w:pPr>
         <w:pStyle w:val="Bibliography"/>
@@ -24745,7 +24648,7 @@
       <w:r>
         <w:t xml:space="preserve"> </w:t>
       </w:r>
-      <w:hyperlink r:id="rId89">
+      <w:hyperlink r:id="rId85">
         <w:r>
           <w:rPr>
             <w:rStyle w:val="Hyperlink"/>
@@ -24757,8 +24660,8 @@
         <w:t xml:space="preserve">.</w:t>
       </w:r>
     </w:p>
-    <w:bookmarkEnd w:id="90"/>
-    <w:bookmarkStart w:id="92" w:name="ref-Cavanaugh19"/>
+    <w:bookmarkEnd w:id="86"/>
+    <w:bookmarkStart w:id="88" w:name="ref-Cavanaugh19"/>
     <w:p>
       <w:pPr>
         <w:pStyle w:val="Bibliography"/>
@@ -24785,7 +24688,7 @@
       <w:r>
         <w:t xml:space="preserve"> </w:t>
       </w:r>
-      <w:hyperlink r:id="rId91">
+      <w:hyperlink r:id="rId87">
         <w:r>
           <w:rPr>
             <w:rStyle w:val="Hyperlink"/>
@@ -24797,8 +24700,8 @@
         <w:t xml:space="preserve">.</w:t>
       </w:r>
     </w:p>
-    <w:bookmarkEnd w:id="92"/>
-    <w:bookmarkStart w:id="94" w:name="ref-Cavanaugh14"/>
+    <w:bookmarkEnd w:id="88"/>
+    <w:bookmarkStart w:id="90" w:name="ref-Cavanaugh14"/>
     <w:p>
       <w:pPr>
         <w:pStyle w:val="Bibliography"/>
@@ -24825,7 +24728,7 @@
       <w:r>
         <w:t xml:space="preserve"> </w:t>
       </w:r>
-      <w:hyperlink r:id="rId93">
+      <w:hyperlink r:id="rId89">
         <w:r>
           <w:rPr>
             <w:rStyle w:val="Hyperlink"/>
@@ -24837,8 +24740,8 @@
         <w:t xml:space="preserve">.</w:t>
       </w:r>
     </w:p>
-    <w:bookmarkEnd w:id="94"/>
-    <w:bookmarkStart w:id="96" w:name="ref-Chung18"/>
+    <w:bookmarkEnd w:id="90"/>
+    <w:bookmarkStart w:id="92" w:name="ref-Chung18"/>
     <w:p>
       <w:pPr>
         <w:pStyle w:val="Bibliography"/>
@@ -24865,7 +24768,7 @@
       <w:r>
         <w:t xml:space="preserve"> </w:t>
       </w:r>
-      <w:hyperlink r:id="rId95">
+      <w:hyperlink r:id="rId91">
         <w:r>
           <w:rPr>
             <w:rStyle w:val="Hyperlink"/>
@@ -24877,8 +24780,8 @@
         <w:t xml:space="preserve">.</w:t>
       </w:r>
     </w:p>
-    <w:bookmarkEnd w:id="96"/>
-    <w:bookmarkStart w:id="97" w:name="ref-Cicchetti11"/>
+    <w:bookmarkEnd w:id="92"/>
+    <w:bookmarkStart w:id="93" w:name="ref-Cicchetti11"/>
     <w:p>
       <w:pPr>
         <w:pStyle w:val="Bibliography"/>
@@ -24939,8 +24842,8 @@
         <w:t xml:space="preserve">34, 1278–1292.</w:t>
       </w:r>
     </w:p>
-    <w:bookmarkEnd w:id="97"/>
-    <w:bookmarkStart w:id="98" w:name="ref-Coen07"/>
+    <w:bookmarkEnd w:id="93"/>
+    <w:bookmarkStart w:id="94" w:name="ref-Coen07"/>
     <w:p>
       <w:pPr>
         <w:pStyle w:val="Bibliography"/>
@@ -24965,8 +24868,8 @@
         <w:t xml:space="preserve">341, 303–307.</w:t>
       </w:r>
     </w:p>
-    <w:bookmarkEnd w:id="98"/>
-    <w:bookmarkStart w:id="100" w:name="ref-Comeaux12"/>
+    <w:bookmarkEnd w:id="94"/>
+    <w:bookmarkStart w:id="96" w:name="ref-Comeaux12"/>
     <w:p>
       <w:pPr>
         <w:pStyle w:val="Bibliography"/>
@@ -25011,7 +24914,7 @@
       <w:r>
         <w:t xml:space="preserve"> </w:t>
       </w:r>
-      <w:hyperlink r:id="rId99">
+      <w:hyperlink r:id="rId95">
         <w:r>
           <w:rPr>
             <w:rStyle w:val="Hyperlink"/>
@@ -25023,8 +24926,8 @@
         <w:t xml:space="preserve">.</w:t>
       </w:r>
     </w:p>
-    <w:bookmarkEnd w:id="100"/>
-    <w:bookmarkStart w:id="102" w:name="ref-Conner07"/>
+    <w:bookmarkEnd w:id="96"/>
+    <w:bookmarkStart w:id="98" w:name="ref-Conner07"/>
     <w:p>
       <w:pPr>
         <w:pStyle w:val="Bibliography"/>
@@ -25090,7 +24993,7 @@
       <w:r>
         <w:t xml:space="preserve"> </w:t>
       </w:r>
-      <w:hyperlink r:id="rId101">
+      <w:hyperlink r:id="rId97">
         <w:r>
           <w:rPr>
             <w:rStyle w:val="Hyperlink"/>
@@ -25102,8 +25005,36 @@
         <w:t xml:space="preserve">.</w:t>
       </w:r>
     </w:p>
-    <w:bookmarkEnd w:id="102"/>
-    <w:bookmarkStart w:id="104" w:name="ref-Dontis20"/>
+    <w:bookmarkEnd w:id="98"/>
+    <w:bookmarkStart w:id="99" w:name="ref-CSA19"/>
+    <w:p>
+      <w:pPr>
+        <w:pStyle w:val="Bibliography"/>
+      </w:pPr>
+      <w:r>
+        <w:t xml:space="preserve">CSA Ocean Sciences (2019).</w:t>
+      </w:r>
+      <w:r>
+        <w:t xml:space="preserve"> </w:t>
+      </w:r>
+      <w:r>
+        <w:t xml:space="preserve">T</w:t>
+      </w:r>
+      <w:r>
+        <w:t xml:space="preserve">ampa</w:t>
+      </w:r>
+      <w:r>
+        <w:t xml:space="preserve"> </w:t>
+      </w:r>
+      <w:r>
+        <w:t xml:space="preserve">B</w:t>
+      </w:r>
+      <w:r>
+        <w:t xml:space="preserve">ay hard bottom mapping project. Tampa Bay Estuary Program, St. Petersburg, Florida.</w:t>
+      </w:r>
+    </w:p>
+    <w:bookmarkEnd w:id="99"/>
+    <w:bookmarkStart w:id="101" w:name="ref-Dontis20"/>
     <w:p>
       <w:pPr>
         <w:pStyle w:val="Bibliography"/>
@@ -25130,7 +25061,7 @@
       <w:r>
         <w:t xml:space="preserve"> </w:t>
       </w:r>
-      <w:hyperlink r:id="rId103">
+      <w:hyperlink r:id="rId100">
         <w:r>
           <w:rPr>
             <w:rStyle w:val="Hyperlink"/>
@@ -25142,8 +25073,8 @@
         <w:t xml:space="preserve">.</w:t>
       </w:r>
     </w:p>
-    <w:bookmarkEnd w:id="104"/>
-    <w:bookmarkStart w:id="106" w:name="ref-Duarte09"/>
+    <w:bookmarkEnd w:id="101"/>
+    <w:bookmarkStart w:id="103" w:name="ref-Duarte09"/>
     <w:p>
       <w:pPr>
         <w:pStyle w:val="Bibliography"/>
@@ -25179,7 +25110,7 @@
       <w:r>
         <w:t xml:space="preserve"> </w:t>
       </w:r>
-      <w:hyperlink r:id="rId105">
+      <w:hyperlink r:id="rId102">
         <w:r>
           <w:rPr>
             <w:rStyle w:val="Hyperlink"/>
@@ -25191,8 +25122,8 @@
         <w:t xml:space="preserve">.</w:t>
       </w:r>
     </w:p>
-    <w:bookmarkEnd w:id="106"/>
-    <w:bookmarkStart w:id="108" w:name="ref-Dupont08"/>
+    <w:bookmarkEnd w:id="103"/>
+    <w:bookmarkStart w:id="105" w:name="ref-Dupont08"/>
     <w:p>
       <w:pPr>
         <w:pStyle w:val="Bibliography"/>
@@ -25237,7 +25168,7 @@
       <w:r>
         <w:t xml:space="preserve"> </w:t>
       </w:r>
-      <w:hyperlink r:id="rId107">
+      <w:hyperlink r:id="rId104">
         <w:r>
           <w:rPr>
             <w:rStyle w:val="Hyperlink"/>
@@ -25249,8 +25180,8 @@
         <w:t xml:space="preserve">.</w:t>
       </w:r>
     </w:p>
-    <w:bookmarkEnd w:id="108"/>
-    <w:bookmarkStart w:id="110" w:name="ref-Eisma98"/>
+    <w:bookmarkEnd w:id="105"/>
+    <w:bookmarkStart w:id="107" w:name="ref-Eisma98"/>
     <w:p>
       <w:pPr>
         <w:pStyle w:val="Bibliography"/>
@@ -25274,7 +25205,7 @@
       <w:r>
         <w:t xml:space="preserve"> </w:t>
       </w:r>
-      <w:hyperlink r:id="rId109">
+      <w:hyperlink r:id="rId106">
         <w:r>
           <w:rPr>
             <w:rStyle w:val="Hyperlink"/>
@@ -25286,8 +25217,8 @@
         <w:t xml:space="preserve">.</w:t>
       </w:r>
     </w:p>
-    <w:bookmarkEnd w:id="110"/>
-    <w:bookmarkStart w:id="111" w:name="ref-Eleuterius79"/>
+    <w:bookmarkEnd w:id="107"/>
+    <w:bookmarkStart w:id="108" w:name="ref-Eleuterius79"/>
     <w:p>
       <w:pPr>
         <w:pStyle w:val="Bibliography"/>
@@ -25312,8 +25243,8 @@
         <w:t xml:space="preserve">29, 394–400.</w:t>
       </w:r>
     </w:p>
-    <w:bookmarkEnd w:id="111"/>
-    <w:bookmarkStart w:id="112" w:name="ref-EPA96"/>
+    <w:bookmarkEnd w:id="108"/>
+    <w:bookmarkStart w:id="109" w:name="ref-EPA96"/>
     <w:p>
       <w:pPr>
         <w:pStyle w:val="Bibliography"/>
@@ -25322,8 +25253,8 @@
         <w:t xml:space="preserve">Environmental Protection Agency (1996). Watershed approach framework. Office of Water (4501F).</w:t>
       </w:r>
     </w:p>
-    <w:bookmarkEnd w:id="112"/>
-    <w:bookmarkStart w:id="114" w:name="ref-Enwright15"/>
+    <w:bookmarkEnd w:id="109"/>
+    <w:bookmarkStart w:id="111" w:name="ref-Enwright15"/>
     <w:p>
       <w:pPr>
         <w:pStyle w:val="Bibliography"/>
@@ -25358,7 +25289,7 @@
       <w:r>
         <w:t xml:space="preserve"> </w:t>
       </w:r>
-      <w:hyperlink r:id="rId113">
+      <w:hyperlink r:id="rId110">
         <w:r>
           <w:rPr>
             <w:rStyle w:val="Hyperlink"/>
@@ -25370,8 +25301,8 @@
         <w:t xml:space="preserve">.</w:t>
       </w:r>
     </w:p>
-    <w:bookmarkEnd w:id="114"/>
-    <w:bookmarkStart w:id="115" w:name="ref-zuErmgassen13"/>
+    <w:bookmarkEnd w:id="111"/>
+    <w:bookmarkStart w:id="112" w:name="ref-zuErmgassen13"/>
     <w:p>
       <w:pPr>
         <w:pStyle w:val="Bibliography"/>
@@ -25408,8 +25339,8 @@
         <w:t xml:space="preserve">36, 36–43.</w:t>
       </w:r>
     </w:p>
-    <w:bookmarkEnd w:id="115"/>
-    <w:bookmarkStart w:id="116" w:name="ref-FDOT99"/>
+    <w:bookmarkEnd w:id="112"/>
+    <w:bookmarkStart w:id="113" w:name="ref-FDOT99"/>
     <w:p>
       <w:pPr>
         <w:pStyle w:val="Bibliography"/>
@@ -25438,8 +25369,8 @@
         <w:t xml:space="preserve">. Third. Tallahassee, Florida: FDOT Surveying; Mapping Office Geographic Mapping Section.</w:t>
       </w:r>
     </w:p>
-    <w:bookmarkEnd w:id="116"/>
-    <w:bookmarkStart w:id="118" w:name="ref-Geselbracht15"/>
+    <w:bookmarkEnd w:id="113"/>
+    <w:bookmarkStart w:id="115" w:name="ref-Geselbracht15"/>
     <w:p>
       <w:pPr>
         <w:pStyle w:val="Bibliography"/>
@@ -25493,7 +25424,7 @@
       <w:r>
         <w:t xml:space="preserve"> </w:t>
       </w:r>
-      <w:hyperlink r:id="rId117">
+      <w:hyperlink r:id="rId114">
         <w:r>
           <w:rPr>
             <w:rStyle w:val="Hyperlink"/>
@@ -25505,8 +25436,8 @@
         <w:t xml:space="preserve">.</w:t>
       </w:r>
     </w:p>
-    <w:bookmarkEnd w:id="118"/>
-    <w:bookmarkStart w:id="119" w:name="ref-Gregory06"/>
+    <w:bookmarkEnd w:id="115"/>
+    <w:bookmarkStart w:id="116" w:name="ref-Gregory06"/>
     <w:p>
       <w:pPr>
         <w:pStyle w:val="Bibliography"/>
@@ -25531,8 +25462,8 @@
         <w:t xml:space="preserve">16, 2411–2425.</w:t>
       </w:r>
     </w:p>
-    <w:bookmarkEnd w:id="119"/>
-    <w:bookmarkStart w:id="120" w:name="ref-Heck03"/>
+    <w:bookmarkEnd w:id="116"/>
+    <w:bookmarkStart w:id="117" w:name="ref-Heck03"/>
     <w:p>
       <w:pPr>
         <w:pStyle w:val="Bibliography"/>
@@ -25557,8 +25488,8 @@
         <w:t xml:space="preserve">253, 123–136.</w:t>
       </w:r>
     </w:p>
-    <w:bookmarkEnd w:id="120"/>
-    <w:bookmarkStart w:id="121" w:name="ref-Henningsen05"/>
+    <w:bookmarkEnd w:id="117"/>
+    <w:bookmarkStart w:id="118" w:name="ref-Henningsen05"/>
     <w:p>
       <w:pPr>
         <w:pStyle w:val="Bibliography"/>
@@ -25598,8 +25529,8 @@
         <w:t xml:space="preserve">, ed. S. F. Treat (St. Petersburg, FL: Tampa Bay Estuary Program), 165–170.</w:t>
       </w:r>
     </w:p>
-    <w:bookmarkEnd w:id="121"/>
-    <w:bookmarkStart w:id="122" w:name="ref-Hilderbrand05"/>
+    <w:bookmarkEnd w:id="118"/>
+    <w:bookmarkStart w:id="119" w:name="ref-Hilderbrand05"/>
     <w:p>
       <w:pPr>
         <w:pStyle w:val="Bibliography"/>
@@ -25624,8 +25555,8 @@
         <w:t xml:space="preserve">10, 19.</w:t>
       </w:r>
     </w:p>
-    <w:bookmarkEnd w:id="122"/>
-    <w:bookmarkStart w:id="123" w:name="ref-Hobbs07"/>
+    <w:bookmarkEnd w:id="119"/>
+    <w:bookmarkStart w:id="120" w:name="ref-Hobbs07"/>
     <w:p>
       <w:pPr>
         <w:pStyle w:val="Bibliography"/>
@@ -25650,8 +25581,8 @@
         <w:t xml:space="preserve">15, 354–357.</w:t>
       </w:r>
     </w:p>
-    <w:bookmarkEnd w:id="123"/>
-    <w:bookmarkStart w:id="125" w:name="ref-Holl01"/>
+    <w:bookmarkEnd w:id="120"/>
+    <w:bookmarkStart w:id="122" w:name="ref-Holl01"/>
     <w:p>
       <w:pPr>
         <w:pStyle w:val="Bibliography"/>
@@ -25678,7 +25609,7 @@
       <w:r>
         <w:t xml:space="preserve"> </w:t>
       </w:r>
-      <w:hyperlink r:id="rId124">
+      <w:hyperlink r:id="rId121">
         <w:r>
           <w:rPr>
             <w:rStyle w:val="Hyperlink"/>
@@ -25690,8 +25621,8 @@
         <w:t xml:space="preserve">.</w:t>
       </w:r>
     </w:p>
-    <w:bookmarkEnd w:id="125"/>
-    <w:bookmarkStart w:id="126" w:name="ref-Holling78"/>
+    <w:bookmarkEnd w:id="122"/>
+    <w:bookmarkStart w:id="123" w:name="ref-Holling78"/>
     <w:p>
       <w:pPr>
         <w:pStyle w:val="Bibliography"/>
@@ -25713,8 +25644,8 @@
         <w:t xml:space="preserve">. Chichester, UK: John Wiley &amp; Sons.</w:t>
       </w:r>
     </w:p>
-    <w:bookmarkEnd w:id="126"/>
-    <w:bookmarkStart w:id="128" w:name="ref-Houde93"/>
+    <w:bookmarkEnd w:id="123"/>
+    <w:bookmarkStart w:id="125" w:name="ref-Houde93"/>
     <w:p>
       <w:pPr>
         <w:pStyle w:val="Bibliography"/>
@@ -25741,7 +25672,7 @@
       <w:r>
         <w:t xml:space="preserve"> </w:t>
       </w:r>
-      <w:hyperlink r:id="rId127">
+      <w:hyperlink r:id="rId124">
         <w:r>
           <w:rPr>
             <w:rStyle w:val="Hyperlink"/>
@@ -25753,8 +25684,8 @@
         <w:t xml:space="preserve">.</w:t>
       </w:r>
     </w:p>
-    <w:bookmarkEnd w:id="128"/>
-    <w:bookmarkStart w:id="129" w:name="ref-Hsieh04"/>
+    <w:bookmarkEnd w:id="125"/>
+    <w:bookmarkStart w:id="126" w:name="ref-Hsieh04"/>
     <w:p>
       <w:pPr>
         <w:pStyle w:val="Bibliography"/>
@@ -25788,8 +25719,8 @@
         <w:t xml:space="preserve">, eds. S. Fagherazzi, M. Marani, and L. Blum (Washington: American Geophysical Union), 231–245.</w:t>
       </w:r>
     </w:p>
-    <w:bookmarkEnd w:id="129"/>
-    <w:bookmarkStart w:id="130" w:name="ref-Jaap90"/>
+    <w:bookmarkEnd w:id="126"/>
+    <w:bookmarkStart w:id="127" w:name="ref-Jaap90"/>
     <w:p>
       <w:pPr>
         <w:pStyle w:val="Bibliography"/>
@@ -25823,8 +25754,8 @@
         <w:t xml:space="preserve">, eds. R. L. Myers and J. J. Ewel (Orlando, Florida, USA: University of Central Florida Press), 574–618.</w:t>
       </w:r>
     </w:p>
-    <w:bookmarkEnd w:id="130"/>
-    <w:bookmarkStart w:id="131" w:name="ref-JEI16"/>
+    <w:bookmarkEnd w:id="127"/>
+    <w:bookmarkStart w:id="128" w:name="ref-JEI16"/>
     <w:p>
       <w:pPr>
         <w:pStyle w:val="Bibliography"/>
@@ -25869,8 +25800,8 @@
         <w:t xml:space="preserve">rogram. Tampa Bay Estuary Program, St. Petersburg, Florida.</w:t>
       </w:r>
     </w:p>
-    <w:bookmarkEnd w:id="131"/>
-    <w:bookmarkStart w:id="132" w:name="ref-JEI20"/>
+    <w:bookmarkEnd w:id="128"/>
+    <w:bookmarkStart w:id="129" w:name="ref-JEI20"/>
     <w:p>
       <w:pPr>
         <w:pStyle w:val="Bibliography"/>
@@ -25924,8 +25855,8 @@
         <w:t xml:space="preserve">rogram. Tampa Bay Estuary Program, St. Petersburg, Florida.</w:t>
       </w:r>
     </w:p>
-    <w:bookmarkEnd w:id="132"/>
-    <w:bookmarkStart w:id="133" w:name="ref-Kushlan90"/>
+    <w:bookmarkEnd w:id="129"/>
+    <w:bookmarkStart w:id="130" w:name="ref-Kushlan90"/>
     <w:p>
       <w:pPr>
         <w:pStyle w:val="Bibliography"/>
@@ -25959,8 +25890,8 @@
         <w:t xml:space="preserve">, eds. R. L. Myers and J. J. Ewel (Orlando, Florida: University of Central Florida Press), 324–363.</w:t>
       </w:r>
     </w:p>
-    <w:bookmarkEnd w:id="133"/>
-    <w:bookmarkStart w:id="134" w:name="ref-Lewis96"/>
+    <w:bookmarkEnd w:id="130"/>
+    <w:bookmarkStart w:id="131" w:name="ref-Lewis96"/>
     <w:p>
       <w:pPr>
         <w:pStyle w:val="Bibliography"/>
@@ -25987,8 +25918,8 @@
         <w:t xml:space="preserve">ay habitat protection and restoration: Restoring the balance. Tampa Bay Estuary Program, St. Petersburg, Florida.</w:t>
       </w:r>
     </w:p>
-    <w:bookmarkEnd w:id="134"/>
-    <w:bookmarkStart w:id="136" w:name="ref-Lowndes17"/>
+    <w:bookmarkEnd w:id="131"/>
+    <w:bookmarkStart w:id="133" w:name="ref-Lowndes17"/>
     <w:p>
       <w:pPr>
         <w:pStyle w:val="Bibliography"/>
@@ -26015,7 +25946,7 @@
       <w:r>
         <w:t xml:space="preserve"> </w:t>
       </w:r>
-      <w:hyperlink r:id="rId135">
+      <w:hyperlink r:id="rId132">
         <w:r>
           <w:rPr>
             <w:rStyle w:val="Hyperlink"/>
@@ -26027,8 +25958,8 @@
         <w:t xml:space="preserve">.</w:t>
       </w:r>
     </w:p>
-    <w:bookmarkEnd w:id="136"/>
-    <w:bookmarkStart w:id="137" w:name="ref-tbep0519"/>
+    <w:bookmarkEnd w:id="133"/>
+    <w:bookmarkStart w:id="134" w:name="ref-tbep0519"/>
     <w:p>
       <w:pPr>
         <w:pStyle w:val="Bibliography"/>
@@ -26048,7 +25979,7 @@
       <w:r>
         <w:t xml:space="preserve"> </w:t>
       </w:r>
-      <w:hyperlink r:id="rId87">
+      <w:hyperlink r:id="rId83">
         <w:r>
           <w:rPr>
             <w:rStyle w:val="Hyperlink"/>
@@ -26060,8 +25991,8 @@
         <w:t xml:space="preserve">.</w:t>
       </w:r>
     </w:p>
-    <w:bookmarkEnd w:id="137"/>
-    <w:bookmarkStart w:id="139" w:name="ref-Menendez18"/>
+    <w:bookmarkEnd w:id="134"/>
+    <w:bookmarkStart w:id="136" w:name="ref-Menendez18"/>
     <w:p>
       <w:pPr>
         <w:pStyle w:val="Bibliography"/>
@@ -26088,7 +26019,7 @@
       <w:r>
         <w:t xml:space="preserve"> </w:t>
       </w:r>
-      <w:hyperlink r:id="rId138">
+      <w:hyperlink r:id="rId135">
         <w:r>
           <w:rPr>
             <w:rStyle w:val="Hyperlink"/>
@@ -26100,8 +26031,8 @@
         <w:t xml:space="preserve">.</w:t>
       </w:r>
     </w:p>
-    <w:bookmarkEnd w:id="139"/>
-    <w:bookmarkStart w:id="140" w:name="ref-Meyers90"/>
+    <w:bookmarkEnd w:id="136"/>
+    <w:bookmarkStart w:id="137" w:name="ref-Meyers90"/>
     <w:p>
       <w:pPr>
         <w:pStyle w:val="Bibliography"/>
@@ -26123,8 +26054,8 @@
         <w:t xml:space="preserve">. Orlando, Florida: University of Central Florida Press.</w:t>
       </w:r>
     </w:p>
-    <w:bookmarkEnd w:id="140"/>
-    <w:bookmarkStart w:id="141" w:name="ref-Moore68"/>
+    <w:bookmarkEnd w:id="137"/>
+    <w:bookmarkStart w:id="138" w:name="ref-Moore68"/>
     <w:p>
       <w:pPr>
         <w:pStyle w:val="Bibliography"/>
@@ -26176,8 +26107,8 @@
         <w:t xml:space="preserve">18, 261–279.</w:t>
       </w:r>
     </w:p>
-    <w:bookmarkEnd w:id="141"/>
-    <w:bookmarkStart w:id="143" w:name="ref-Munson07"/>
+    <w:bookmarkEnd w:id="138"/>
+    <w:bookmarkStart w:id="140" w:name="ref-Munson07"/>
     <w:p>
       <w:pPr>
         <w:pStyle w:val="Bibliography"/>
@@ -26213,7 +26144,7 @@
       <w:r>
         <w:t xml:space="preserve"> </w:t>
       </w:r>
-      <w:hyperlink r:id="rId142">
+      <w:hyperlink r:id="rId139">
         <w:r>
           <w:rPr>
             <w:rStyle w:val="Hyperlink"/>
@@ -26225,8 +26156,8 @@
         <w:t xml:space="preserve">.</w:t>
       </w:r>
     </w:p>
-    <w:bookmarkEnd w:id="143"/>
-    <w:bookmarkStart w:id="144" w:name="ref-NOAA15"/>
+    <w:bookmarkEnd w:id="140"/>
+    <w:bookmarkStart w:id="141" w:name="ref-NOAA15"/>
     <w:p>
       <w:pPr>
         <w:pStyle w:val="Bibliography"/>
@@ -26276,8 +26207,8 @@
         <w:t xml:space="preserve">. Silver Spring, Maryland: National Oceanic; Atmospheric Administration.</w:t>
       </w:r>
     </w:p>
-    <w:bookmarkEnd w:id="144"/>
-    <w:bookmarkStart w:id="145" w:name="ref-Odum90"/>
+    <w:bookmarkEnd w:id="141"/>
+    <w:bookmarkStart w:id="142" w:name="ref-Odum90"/>
     <w:p>
       <w:pPr>
         <w:pStyle w:val="Bibliography"/>
@@ -26311,8 +26242,8 @@
         <w:t xml:space="preserve">, eds. R. L. Myers and J. J. Ewel (Orlando, Florida: University of Central Florida Press), 517–548.</w:t>
       </w:r>
     </w:p>
-    <w:bookmarkEnd w:id="145"/>
-    <w:bookmarkStart w:id="147" w:name="ref-Osland12"/>
+    <w:bookmarkEnd w:id="142"/>
+    <w:bookmarkStart w:id="144" w:name="ref-Osland12"/>
     <w:p>
       <w:pPr>
         <w:pStyle w:val="Bibliography"/>
@@ -26339,7 +26270,7 @@
       <w:r>
         <w:t xml:space="preserve"> </w:t>
       </w:r>
-      <w:hyperlink r:id="rId146">
+      <w:hyperlink r:id="rId143">
         <w:r>
           <w:rPr>
             <w:rStyle w:val="Hyperlink"/>
@@ -26351,8 +26282,8 @@
         <w:t xml:space="preserve">.</w:t>
       </w:r>
     </w:p>
-    <w:bookmarkEnd w:id="147"/>
-    <w:bookmarkStart w:id="149" w:name="ref-Palmer09"/>
+    <w:bookmarkEnd w:id="144"/>
+    <w:bookmarkStart w:id="146" w:name="ref-Palmer09"/>
     <w:p>
       <w:pPr>
         <w:pStyle w:val="Bibliography"/>
@@ -26379,7 +26310,7 @@
       <w:r>
         <w:t xml:space="preserve"> </w:t>
       </w:r>
-      <w:hyperlink r:id="rId148">
+      <w:hyperlink r:id="rId145">
         <w:r>
           <w:rPr>
             <w:rStyle w:val="Hyperlink"/>
@@ -26391,8 +26322,8 @@
         <w:t xml:space="preserve">.</w:t>
       </w:r>
     </w:p>
-    <w:bookmarkEnd w:id="149"/>
-    <w:bookmarkStart w:id="151" w:name="ref-Pebesma18"/>
+    <w:bookmarkEnd w:id="146"/>
+    <w:bookmarkStart w:id="148" w:name="ref-Pebesma18"/>
     <w:p>
       <w:pPr>
         <w:pStyle w:val="Bibliography"/>
@@ -26428,7 +26359,7 @@
       <w:r>
         <w:t xml:space="preserve"> </w:t>
       </w:r>
-      <w:hyperlink r:id="rId150">
+      <w:hyperlink r:id="rId147">
         <w:r>
           <w:rPr>
             <w:rStyle w:val="Hyperlink"/>
@@ -26440,8 +26371,8 @@
         <w:t xml:space="preserve">.</w:t>
       </w:r>
     </w:p>
-    <w:bookmarkEnd w:id="151"/>
-    <w:bookmarkStart w:id="153" w:name="ref-RCT22"/>
+    <w:bookmarkEnd w:id="148"/>
+    <w:bookmarkStart w:id="150" w:name="ref-RCT22"/>
     <w:p>
       <w:pPr>
         <w:pStyle w:val="Bibliography"/>
@@ -26465,7 +26396,7 @@
       <w:r>
         <w:t xml:space="preserve"> </w:t>
       </w:r>
-      <w:hyperlink r:id="rId152">
+      <w:hyperlink r:id="rId149">
         <w:r>
           <w:rPr>
             <w:rStyle w:val="Hyperlink"/>
@@ -26477,8 +26408,8 @@
         <w:t xml:space="preserve">.</w:t>
       </w:r>
     </w:p>
-    <w:bookmarkEnd w:id="153"/>
-    <w:bookmarkStart w:id="155" w:name="ref-Raabe12"/>
+    <w:bookmarkEnd w:id="150"/>
+    <w:bookmarkStart w:id="152" w:name="ref-Raabe12"/>
     <w:p>
       <w:pPr>
         <w:pStyle w:val="Bibliography"/>
@@ -26523,7 +26454,7 @@
       <w:r>
         <w:t xml:space="preserve"> </w:t>
       </w:r>
-      <w:hyperlink r:id="rId154">
+      <w:hyperlink r:id="rId151">
         <w:r>
           <w:rPr>
             <w:rStyle w:val="Hyperlink"/>
@@ -26535,8 +26466,8 @@
         <w:t xml:space="preserve">.</w:t>
       </w:r>
     </w:p>
-    <w:bookmarkEnd w:id="155"/>
-    <w:bookmarkStart w:id="156" w:name="ref-Rayer20"/>
+    <w:bookmarkEnd w:id="152"/>
+    <w:bookmarkStart w:id="153" w:name="ref-Rayer20"/>
     <w:p>
       <w:pPr>
         <w:pStyle w:val="Bibliography"/>
@@ -26570,8 +26501,8 @@
         <w:t xml:space="preserve">53, 186.</w:t>
       </w:r>
     </w:p>
-    <w:bookmarkEnd w:id="156"/>
-    <w:bookmarkStart w:id="157" w:name="ref-RAE15"/>
+    <w:bookmarkEnd w:id="153"/>
+    <w:bookmarkStart w:id="154" w:name="ref-RAE15"/>
     <w:p>
       <w:pPr>
         <w:pStyle w:val="Bibliography"/>
@@ -26593,8 +26524,8 @@
         <w:t xml:space="preserve">. Arlington, Virginia: Restore America’s Estuaries.</w:t>
       </w:r>
     </w:p>
-    <w:bookmarkEnd w:id="157"/>
-    <w:bookmarkStart w:id="158" w:name="ref-Ries14"/>
+    <w:bookmarkEnd w:id="154"/>
+    <w:bookmarkStart w:id="155" w:name="ref-Ries14"/>
     <w:p>
       <w:pPr>
         <w:pStyle w:val="Bibliography"/>
@@ -26630,8 +26561,8 @@
         <w:t xml:space="preserve">lorida. Tampa Bay Estuary Program, St. Petersburg, Florida.</w:t>
       </w:r>
     </w:p>
-    <w:bookmarkEnd w:id="158"/>
-    <w:bookmarkStart w:id="159" w:name="ref-Robison10"/>
+    <w:bookmarkEnd w:id="155"/>
+    <w:bookmarkStart w:id="156" w:name="ref-Robison10"/>
     <w:p>
       <w:pPr>
         <w:pStyle w:val="Bibliography"/>
@@ -26712,8 +26643,8 @@
         <w:t xml:space="preserve">pdate. Tampa Bay Estuary Program, Saint Petersburg, Florida.</w:t>
       </w:r>
     </w:p>
-    <w:bookmarkEnd w:id="159"/>
-    <w:bookmarkStart w:id="161" w:name="ref-Russell15"/>
+    <w:bookmarkEnd w:id="156"/>
+    <w:bookmarkStart w:id="158" w:name="ref-Russell15"/>
     <w:p>
       <w:pPr>
         <w:pStyle w:val="Bibliography"/>
@@ -26767,7 +26698,7 @@
       <w:r>
         <w:t xml:space="preserve"> </w:t>
       </w:r>
-      <w:hyperlink r:id="rId160">
+      <w:hyperlink r:id="rId157">
         <w:r>
           <w:rPr>
             <w:rStyle w:val="Hyperlink"/>
@@ -26779,8 +26710,8 @@
         <w:t xml:space="preserve">.</w:t>
       </w:r>
     </w:p>
-    <w:bookmarkEnd w:id="161"/>
-    <w:bookmarkStart w:id="162" w:name="ref-Sherwood08"/>
+    <w:bookmarkEnd w:id="158"/>
+    <w:bookmarkStart w:id="159" w:name="ref-Sherwood08"/>
     <w:p>
       <w:pPr>
         <w:pStyle w:val="Bibliography"/>
@@ -26825,8 +26756,8 @@
         <w:t xml:space="preserve">rogram tidal tributaries project team. Tampa Bay Estuary Program, St. Petersburg, Florida.</w:t>
       </w:r>
     </w:p>
-    <w:bookmarkEnd w:id="162"/>
-    <w:bookmarkStart w:id="164" w:name="ref-Sherwood14"/>
+    <w:bookmarkEnd w:id="159"/>
+    <w:bookmarkStart w:id="161" w:name="ref-Sherwood14"/>
     <w:p>
       <w:pPr>
         <w:pStyle w:val="Bibliography"/>
@@ -26871,7 +26802,7 @@
       <w:r>
         <w:t xml:space="preserve"> </w:t>
       </w:r>
-      <w:hyperlink r:id="rId163">
+      <w:hyperlink r:id="rId160">
         <w:r>
           <w:rPr>
             <w:rStyle w:val="Hyperlink"/>
@@ -26883,8 +26814,8 @@
         <w:t xml:space="preserve">.</w:t>
       </w:r>
     </w:p>
-    <w:bookmarkEnd w:id="164"/>
-    <w:bookmarkStart w:id="165" w:name="ref-Sherwood17"/>
+    <w:bookmarkEnd w:id="161"/>
+    <w:bookmarkStart w:id="162" w:name="ref-Sherwood17"/>
     <w:p>
       <w:pPr>
         <w:pStyle w:val="Bibliography"/>
@@ -26942,8 +26873,8 @@
         <w:t xml:space="preserve">57, 294–319.</w:t>
       </w:r>
     </w:p>
-    <w:bookmarkEnd w:id="165"/>
-    <w:bookmarkStart w:id="166" w:name="ref-Sim14"/>
+    <w:bookmarkEnd w:id="162"/>
+    <w:bookmarkStart w:id="163" w:name="ref-Sim14"/>
     <w:p>
       <w:pPr>
         <w:pStyle w:val="Bibliography"/>
@@ -26968,8 +26899,8 @@
         <w:t xml:space="preserve">1, 1–5.</w:t>
       </w:r>
     </w:p>
-    <w:bookmarkEnd w:id="166"/>
-    <w:bookmarkStart w:id="168" w:name="ref-Smith18"/>
+    <w:bookmarkEnd w:id="163"/>
+    <w:bookmarkStart w:id="165" w:name="ref-Smith18"/>
     <w:p>
       <w:pPr>
         <w:pStyle w:val="Bibliography"/>
@@ -27014,7 +26945,7 @@
       <w:r>
         <w:t xml:space="preserve"> </w:t>
       </w:r>
-      <w:hyperlink r:id="rId167">
+      <w:hyperlink r:id="rId164">
         <w:r>
           <w:rPr>
             <w:rStyle w:val="Hyperlink"/>
@@ -27026,8 +26957,8 @@
         <w:t xml:space="preserve">.</w:t>
       </w:r>
     </w:p>
-    <w:bookmarkEnd w:id="168"/>
-    <w:bookmarkStart w:id="169" w:name="ref-SWFWMD14"/>
+    <w:bookmarkEnd w:id="165"/>
+    <w:bookmarkStart w:id="166" w:name="ref-SWFWMD14"/>
     <w:p>
       <w:pPr>
         <w:pStyle w:val="Bibliography"/>
@@ -27036,8 +26967,8 @@
         <w:t xml:space="preserve">Southwest Florida Water Management District (2014). Photo interpretation key for land use classification.</w:t>
       </w:r>
     </w:p>
-    <w:bookmarkEnd w:id="169"/>
-    <w:bookmarkStart w:id="171" w:name="ref-SWFWMD18"/>
+    <w:bookmarkEnd w:id="166"/>
+    <w:bookmarkStart w:id="168" w:name="ref-SWFWMD18"/>
     <w:p>
       <w:pPr>
         <w:pStyle w:val="Bibliography"/>
@@ -27048,7 +26979,7 @@
       <w:r>
         <w:t xml:space="preserve"> </w:t>
       </w:r>
-      <w:hyperlink r:id="rId170">
+      <w:hyperlink r:id="rId167">
         <w:r>
           <w:rPr>
             <w:rStyle w:val="Hyperlink"/>
@@ -27060,8 +26991,8 @@
         <w:t xml:space="preserve">.</w:t>
       </w:r>
     </w:p>
-    <w:bookmarkEnd w:id="171"/>
-    <w:bookmarkStart w:id="173" w:name="ref-SWFWMD19"/>
+    <w:bookmarkEnd w:id="168"/>
+    <w:bookmarkStart w:id="170" w:name="ref-SWFWMD19"/>
     <w:p>
       <w:pPr>
         <w:pStyle w:val="Bibliography"/>
@@ -27072,7 +27003,7 @@
       <w:r>
         <w:t xml:space="preserve"> </w:t>
       </w:r>
-      <w:hyperlink r:id="rId172">
+      <w:hyperlink r:id="rId169">
         <w:r>
           <w:rPr>
             <w:rStyle w:val="Hyperlink"/>
@@ -27084,8 +27015,8 @@
         <w:t xml:space="preserve">.</w:t>
       </w:r>
     </w:p>
-    <w:bookmarkEnd w:id="173"/>
-    <w:bookmarkStart w:id="174" w:name="ref-Sprandel00"/>
+    <w:bookmarkEnd w:id="170"/>
+    <w:bookmarkStart w:id="171" w:name="ref-Sprandel00"/>
     <w:p>
       <w:pPr>
         <w:pStyle w:val="Bibliography"/>
@@ -27110,8 +27041,8 @@
         <w:t xml:space="preserve">71, 708–720.</w:t>
       </w:r>
     </w:p>
-    <w:bookmarkEnd w:id="174"/>
-    <w:bookmarkStart w:id="176" w:name="ref-Stockmann14"/>
+    <w:bookmarkEnd w:id="171"/>
+    <w:bookmarkStart w:id="173" w:name="ref-Stockmann14"/>
     <w:p>
       <w:pPr>
         <w:pStyle w:val="Bibliography"/>
@@ -27138,7 +27069,7 @@
       <w:r>
         <w:t xml:space="preserve"> </w:t>
       </w:r>
-      <w:hyperlink r:id="rId175">
+      <w:hyperlink r:id="rId172">
         <w:r>
           <w:rPr>
             <w:rStyle w:val="Hyperlink"/>
@@ -27150,8 +27081,8 @@
         <w:t xml:space="preserve">.</w:t>
       </w:r>
     </w:p>
-    <w:bookmarkEnd w:id="176"/>
-    <w:bookmarkStart w:id="178" w:name="ref-Theobald97"/>
+    <w:bookmarkEnd w:id="173"/>
+    <w:bookmarkStart w:id="175" w:name="ref-Theobald97"/>
     <w:p>
       <w:pPr>
         <w:pStyle w:val="Bibliography"/>
@@ -27178,7 +27109,7 @@
       <w:r>
         <w:t xml:space="preserve"> </w:t>
       </w:r>
-      <w:hyperlink r:id="rId177">
+      <w:hyperlink r:id="rId174">
         <w:r>
           <w:rPr>
             <w:rStyle w:val="Hyperlink"/>
@@ -27190,8 +27121,8 @@
         <w:t xml:space="preserve">.</w:t>
       </w:r>
     </w:p>
-    <w:bookmarkEnd w:id="178"/>
-    <w:bookmarkStart w:id="180" w:name="ref-Titus09"/>
+    <w:bookmarkEnd w:id="175"/>
+    <w:bookmarkStart w:id="177" w:name="ref-Titus09"/>
     <w:p>
       <w:pPr>
         <w:pStyle w:val="Bibliography"/>
@@ -27230,7 +27161,7 @@
       <w:r>
         <w:t xml:space="preserve"> </w:t>
       </w:r>
-      <w:hyperlink r:id="rId179">
+      <w:hyperlink r:id="rId176">
         <w:r>
           <w:rPr>
             <w:rStyle w:val="Hyperlink"/>
@@ -27242,8 +27173,8 @@
         <w:t xml:space="preserve">.</w:t>
       </w:r>
     </w:p>
-    <w:bookmarkEnd w:id="180"/>
-    <w:bookmarkStart w:id="182" w:name="ref-Tomasko20"/>
+    <w:bookmarkEnd w:id="177"/>
+    <w:bookmarkStart w:id="179" w:name="ref-Tomasko20"/>
     <w:p>
       <w:pPr>
         <w:pStyle w:val="Bibliography"/>
@@ -27312,7 +27243,7 @@
       <w:r>
         <w:t xml:space="preserve"> </w:t>
       </w:r>
-      <w:hyperlink r:id="rId181">
+      <w:hyperlink r:id="rId178">
         <w:r>
           <w:rPr>
             <w:rStyle w:val="Hyperlink"/>
@@ -27324,8 +27255,8 @@
         <w:t xml:space="preserve">.</w:t>
       </w:r>
     </w:p>
-    <w:bookmarkEnd w:id="182"/>
-    <w:bookmarkStart w:id="184" w:name="ref-Vogelmann12"/>
+    <w:bookmarkEnd w:id="179"/>
+    <w:bookmarkStart w:id="181" w:name="ref-Vogelmann12"/>
     <w:p>
       <w:pPr>
         <w:pStyle w:val="Bibliography"/>
@@ -27361,7 +27292,7 @@
       <w:r>
         <w:t xml:space="preserve"> </w:t>
       </w:r>
-      <w:hyperlink r:id="rId183">
+      <w:hyperlink r:id="rId180">
         <w:r>
           <w:rPr>
             <w:rStyle w:val="Hyperlink"/>
@@ -27373,8 +27304,8 @@
         <w:t xml:space="preserve">.</w:t>
       </w:r>
     </w:p>
-    <w:bookmarkEnd w:id="184"/>
-    <w:bookmarkStart w:id="186" w:name="ref-Wessel22"/>
+    <w:bookmarkEnd w:id="181"/>
+    <w:bookmarkStart w:id="183" w:name="ref-Wessel22"/>
     <w:p>
       <w:pPr>
         <w:pStyle w:val="Bibliography"/>
@@ -27410,7 +27341,7 @@
       <w:r>
         <w:t xml:space="preserve"> </w:t>
       </w:r>
-      <w:hyperlink r:id="rId185">
+      <w:hyperlink r:id="rId182">
         <w:r>
           <w:rPr>
             <w:rStyle w:val="Hyperlink"/>
@@ -27422,8 +27353,8 @@
         <w:t xml:space="preserve">.</w:t>
       </w:r>
     </w:p>
-    <w:bookmarkEnd w:id="186"/>
-    <w:bookmarkStart w:id="188" w:name="ref-Wickham19"/>
+    <w:bookmarkEnd w:id="183"/>
+    <w:bookmarkStart w:id="185" w:name="ref-Wickham19"/>
     <w:p>
       <w:pPr>
         <w:pStyle w:val="Bibliography"/>
@@ -27459,7 +27390,7 @@
       <w:r>
         <w:t xml:space="preserve"> </w:t>
       </w:r>
-      <w:hyperlink r:id="rId187">
+      <w:hyperlink r:id="rId184">
         <w:r>
           <w:rPr>
             <w:rStyle w:val="Hyperlink"/>
@@ -27471,8 +27402,8 @@
         <w:t xml:space="preserve">.</w:t>
       </w:r>
     </w:p>
-    <w:bookmarkEnd w:id="188"/>
-    <w:bookmarkStart w:id="190" w:name="ref-Yoskowitz15"/>
+    <w:bookmarkEnd w:id="185"/>
+    <w:bookmarkStart w:id="187" w:name="ref-Yoskowitz15"/>
     <w:p>
       <w:pPr>
         <w:pStyle w:val="Bibliography"/>
@@ -27499,7 +27430,7 @@
       <w:r>
         <w:t xml:space="preserve"> </w:t>
       </w:r>
-      <w:hyperlink r:id="rId189">
+      <w:hyperlink r:id="rId186">
         <w:r>
           <w:rPr>
             <w:rStyle w:val="Hyperlink"/>
@@ -27511,9 +27442,9 @@
         <w:t xml:space="preserve">.</w:t>
       </w:r>
     </w:p>
-    <w:bookmarkEnd w:id="190"/>
-    <w:bookmarkEnd w:id="191"/>
-    <w:bookmarkEnd w:id="192"/>
+    <w:bookmarkEnd w:id="187"/>
+    <w:bookmarkEnd w:id="188"/>
+    <w:bookmarkEnd w:id="189"/>
     <w:sectPr>
       <w:footerReference r:id="rId9" w:type="default"/>
       <w:pgSz w:h="15840" w:w="12240"/>

</xml_diff>

<commit_message>
working on opportunity and restoration area results text, added summary objects for areas
</commit_message>
<xml_diff>
--- a/manu-draft.docx
+++ b/manu-draft.docx
@@ -1232,24 +1232,7 @@
         <w:pStyle w:val="FirstParagraph"/>
       </w:pPr>
       <w:r>
-        <w:t xml:space="preserve">Current estimates for subtidal habitats without historical trend information included 171 ha for natural hard bottom and 67 hectares for artificial reefs. The former estimate was obtained from previous mapping work to locate and quantify these habitats using sonar mapping</w:t>
-      </w:r>
-      <w:r>
-        <w:t xml:space="preserve"> </w:t>
-      </w:r>
-      <w:r>
-        <w:t xml:space="preserve">(CSA Ocean Sciences, 2019)</w:t>
-      </w:r>
-      <w:r>
-        <w:t xml:space="preserve">. The latter estimate was obtained from county governments that manage artificial reefs in the bay.</w:t>
-      </w:r>
-    </w:p>
-    <w:p>
-      <w:pPr>
-        <w:pStyle w:val="BodyText"/>
-      </w:pPr>
-      <w:r>
-        <w:t xml:space="preserve">Current estimates and trend information were available for seagrasses, tidal flats, and oyster bars (Table 1). Oyster bars were estimated at 67 ha in 2018 (Table 1), showing a 29% increase since mapping began in 2014. This increase may represent improved ground-truthing and photointerpretation of oyster bars from aerial photography. Tidal flats have generally increased in area from 1988 to the mid-2000s, followed by a decrease to 2018. The current estimate for tidal flats is 6,569 hectares, showing a 24% decline compared to the 1988 estimate of 8,700 hectares. Seagrasses have increased by 75% since 1988 to a current estimate of 6,986 ha. The change analysis comparing 1988 to 2018 for subtidal habitats (</w:t>
+        <w:t xml:space="preserve">Current estimates and trend information were available for seagrasses, tidal flats, and oyster bars (Table 1). Oyster bars were estimated at 67 ha in 2018 (Table 1), showing a 29% increase since mapping began in 2014. This increase may represent improved ground-truthing and photointerpretation of oyster bars from aerial photography. Tidal flats have generally increased from 1988 to the mid-2000s, followed by a decrease to present. The current estimate for tidal flats is 6,569 hectares, showing a 24% decline compared to the 1988 estimate of 8,700 hectares. Seagrasses have increased by 75% since 1988 to a current estimate of 6,986 ha. The change analysis comparing 1988 to 2018 for subtidal habitats (</w:t>
       </w:r>
       <w:hyperlink w:anchor="fig-subtchgdatalluv">
         <w:r>
@@ -1260,7 +1243,7 @@
         </w:r>
       </w:hyperlink>
       <w:r>
-        <w:t xml:space="preserve">) confirmed trends in Table 1 and showed that the seagrass increases were primarily associated with the colonization of non-vegetated areas of tidal flats, as well as unclassified areas of open water.</w:t>
+        <w:t xml:space="preserve">) confirmed trends in Table 1 and showed that the seagrass increases were primarily associated with the colonization of non-vegetated areas of tidal flats, as well as unclassified areas of open water. Current estimates for subtidal habitats without historical trend information included 171 ha for natural hard bottom and 67 hectares for artificial reefs.</w:t>
       </w:r>
     </w:p>
     <w:p>
@@ -1268,7 +1251,7 @@
         <w:pStyle w:val="BodyText"/>
       </w:pPr>
       <w:r>
-        <w:t xml:space="preserve">Total intertidal habitat (mangroves, salt barrens, and salt marshes) showed a 12% increase of 835 ha from 1990 to 2017, with a current estimate of 8,340 ha (Table 2). Mangroves increased by 15% to 6,276 ha, salt barrens increased by 7% to 203 ha, and salt marshes increased by 3% to 1,861 ha. The current estimate of the extent of mangrove forests in Tampa Bay is 6,192 ha. Mangrove forest coverage increased by 684 ha (12%). Salt marshes in Tampa Bay cover 1,844 ha, and coverage increased by 30 ha (2%). Despite a net increase in salt marsh habitat, the change analysis showed that 153 ha were changed to mangrove habitat (</w:t>
+        <w:t xml:space="preserve">Total intertidal habitat (mangroves, salt barrens, and salt marshes) showed a 12% increase of 835 ha from 1990 to 2017, with a current estimate of 8,340 ha (Table 2). Mangroves increased by 15% to 6,276 ha, salt barrens increased by 7% to 203 ha, and salt marshes increased by 3% to 1,861 ha. Despite a net increase in salt marsh habitat, the change analysis showed that 153 ha were replaced by mangrove habitat (</w:t>
       </w:r>
       <w:hyperlink w:anchor="fig-chgdatalluv">
         <w:r>
@@ -1287,7 +1270,7 @@
         <w:pStyle w:val="BodyText"/>
       </w:pPr>
       <w:r>
-        <w:t xml:space="preserve">Trend assessments for supratidal habitats showed the effects of increasing land development in the Tampa Bay watershed (Table 2). Developed lands showed a 44% increase to 217,047 ha from 1990 to 2017, with a notable 30% decrease to 1,446 ha for coastal uplands, a 38% decrease to 57,836 ha for native uplands, and an 18% decrease to 189,512 ha for restorable lands. Non-forested freshwater wetlands showed a 24% increase to 27,358 ha, while forested freshwater wetlands decrased by 5% to 61,667 ha. The change analysis (</w:t>
+        <w:t xml:space="preserve">Trend assessments for supratidal habitats showed the effects of increasing land development and loss of restorable habitats in the Tampa Bay watershed (Table 2). Developed lands showed a 44% increase to 217,047 ha from 1990 to 2017, with a notable 30% loss of 1,446 ha for coastal uplands, a 38% loss to 57,836 ha for native uplands, and an 18% decrease to 189,512 ha for restorable lands. Non-forested freshwater wetlands showed a 24% increase to 27,358 ha, while forested freshwater wetlands decrased by 5% to 61,667 ha. The change analysis (</w:t>
       </w:r>
       <w:hyperlink w:anchor="fig-chgdatalluv">
         <w:r>
@@ -2438,7 +2421,7 @@
         </w:rPr>
         <w:t xml:space="preserve">Table</w:t>
       </w:r>
-      <w:bookmarkStart w:id="8040b357-e0f9-459e-a74a-2ce47b4f228f" w:name="unnamed-chunk-2"/>
+      <w:bookmarkStart w:id="4dbbcc9f-94c2-4463-ad89-af7e69550240" w:name="unnamed-chunk-2"/>
       <w:r xmlns:w="http://schemas.openxmlformats.org/wordprocessingml/2006/main" xmlns:wp="http://schemas.openxmlformats.org/drawingml/2006/wordprocessingDrawing" xmlns:r="http://schemas.openxmlformats.org/officeDocument/2006/relationships" xmlns:w14="http://schemas.microsoft.com/office/word/2010/wordml">
         <w:rPr>
           <w:rFonts/>
@@ -2460,7 +2443,7 @@
         </w:rPr>
         <w:fldChar w:fldCharType="end" w:dirty="true"/>
       </w:r>
-      <w:bookmarkEnd w:id="8040b357-e0f9-459e-a74a-2ce47b4f228f"/>
+      <w:bookmarkEnd w:id="4dbbcc9f-94c2-4463-ad89-af7e69550240"/>
       <w:r>
         <w:t xml:space="preserve">:</w:t>
       </w:r>
@@ -5708,7 +5691,7 @@
         </w:rPr>
         <w:t xml:space="preserve">Table</w:t>
       </w:r>
-      <w:bookmarkStart w:id="2a879d6d-f1b3-4db8-b5d7-8308b6aa0d41" w:name="unnamed-chunk-3"/>
+      <w:bookmarkStart w:id="5e656a04-7e77-46a6-a8e1-98ec79f59733" w:name="unnamed-chunk-3"/>
       <w:r xmlns:w="http://schemas.openxmlformats.org/wordprocessingml/2006/main" xmlns:wp="http://schemas.openxmlformats.org/drawingml/2006/wordprocessingDrawing" xmlns:r="http://schemas.openxmlformats.org/officeDocument/2006/relationships" xmlns:w14="http://schemas.microsoft.com/office/word/2010/wordml">
         <w:rPr>
           <w:rFonts/>
@@ -5730,7 +5713,7 @@
         </w:rPr>
         <w:fldChar w:fldCharType="end" w:dirty="true"/>
       </w:r>
-      <w:bookmarkEnd w:id="2a879d6d-f1b3-4db8-b5d7-8308b6aa0d41"/>
+      <w:bookmarkEnd w:id="5e656a04-7e77-46a6-a8e1-98ec79f59733"/>
       <w:r>
         <w:t xml:space="preserve">:</w:t>
       </w:r>
@@ -12731,7 +12714,7 @@
         </w:rPr>
         <w:t xml:space="preserve">Table</w:t>
       </w:r>
-      <w:bookmarkStart w:id="9378f9ac-6893-4df2-87b0-f276c5f263f5" w:name="unnamed-chunk-4"/>
+      <w:bookmarkStart w:id="a6be3718-4616-4013-879e-4dcaa60b505f" w:name="unnamed-chunk-4"/>
       <w:r xmlns:w="http://schemas.openxmlformats.org/wordprocessingml/2006/main" xmlns:wp="http://schemas.openxmlformats.org/drawingml/2006/wordprocessingDrawing" xmlns:r="http://schemas.openxmlformats.org/officeDocument/2006/relationships" xmlns:w14="http://schemas.microsoft.com/office/word/2010/wordml">
         <w:rPr>
           <w:rFonts/>
@@ -12753,7 +12736,7 @@
         </w:rPr>
         <w:fldChar w:fldCharType="end" w:dirty="true"/>
       </w:r>
-      <w:bookmarkEnd w:id="9378f9ac-6893-4df2-87b0-f276c5f263f5"/>
+      <w:bookmarkEnd w:id="a6be3718-4616-4013-879e-4dcaa60b505f"/>
       <w:r>
         <w:t xml:space="preserve">:</w:t>
       </w:r>
@@ -18699,7 +18682,7 @@
         </w:rPr>
         <w:t xml:space="preserve">Table</w:t>
       </w:r>
-      <w:bookmarkStart w:id="e0063c9a-6e07-46de-b656-3dbc9b061ec6" w:name="unnamed-chunk-5"/>
+      <w:bookmarkStart w:id="d2863678-fd99-4545-b1f7-123f9e17bd06" w:name="unnamed-chunk-5"/>
       <w:r xmlns:w="http://schemas.openxmlformats.org/wordprocessingml/2006/main" xmlns:wp="http://schemas.openxmlformats.org/drawingml/2006/wordprocessingDrawing" xmlns:r="http://schemas.openxmlformats.org/officeDocument/2006/relationships" xmlns:w14="http://schemas.microsoft.com/office/word/2010/wordml">
         <w:rPr>
           <w:rFonts/>
@@ -18721,7 +18704,7 @@
         </w:rPr>
         <w:fldChar w:fldCharType="end" w:dirty="true"/>
       </w:r>
-      <w:bookmarkEnd w:id="e0063c9a-6e07-46de-b656-3dbc9b061ec6"/>
+      <w:bookmarkEnd w:id="d2863678-fd99-4545-b1f7-123f9e17bd06"/>
       <w:r>
         <w:t xml:space="preserve">:</w:t>
       </w:r>
@@ -24156,7 +24139,7 @@
       </w:r>
     </w:p>
     <w:bookmarkEnd w:id="67"/>
-    <w:bookmarkStart w:id="189" w:name="references"/>
+    <w:bookmarkStart w:id="188" w:name="references"/>
     <w:p>
       <w:pPr>
         <w:pStyle w:val="Heading2"/>
@@ -24165,7 +24148,7 @@
         <w:t xml:space="preserve">References</w:t>
       </w:r>
     </w:p>
-    <w:bookmarkStart w:id="188" w:name="refs"/>
+    <w:bookmarkStart w:id="187" w:name="refs"/>
     <w:bookmarkStart w:id="69" w:name="ref-Allaire17"/>
     <w:p>
       <w:pPr>
@@ -25006,35 +24989,7 @@
       </w:r>
     </w:p>
     <w:bookmarkEnd w:id="98"/>
-    <w:bookmarkStart w:id="99" w:name="ref-CSA19"/>
-    <w:p>
-      <w:pPr>
-        <w:pStyle w:val="Bibliography"/>
-      </w:pPr>
-      <w:r>
-        <w:t xml:space="preserve">CSA Ocean Sciences (2019).</w:t>
-      </w:r>
-      <w:r>
-        <w:t xml:space="preserve"> </w:t>
-      </w:r>
-      <w:r>
-        <w:t xml:space="preserve">T</w:t>
-      </w:r>
-      <w:r>
-        <w:t xml:space="preserve">ampa</w:t>
-      </w:r>
-      <w:r>
-        <w:t xml:space="preserve"> </w:t>
-      </w:r>
-      <w:r>
-        <w:t xml:space="preserve">B</w:t>
-      </w:r>
-      <w:r>
-        <w:t xml:space="preserve">ay hard bottom mapping project. Tampa Bay Estuary Program, St. Petersburg, Florida.</w:t>
-      </w:r>
-    </w:p>
-    <w:bookmarkEnd w:id="99"/>
-    <w:bookmarkStart w:id="101" w:name="ref-Dontis20"/>
+    <w:bookmarkStart w:id="100" w:name="ref-Dontis20"/>
     <w:p>
       <w:pPr>
         <w:pStyle w:val="Bibliography"/>
@@ -25061,7 +25016,7 @@
       <w:r>
         <w:t xml:space="preserve"> </w:t>
       </w:r>
-      <w:hyperlink r:id="rId100">
+      <w:hyperlink r:id="rId99">
         <w:r>
           <w:rPr>
             <w:rStyle w:val="Hyperlink"/>
@@ -25073,8 +25028,8 @@
         <w:t xml:space="preserve">.</w:t>
       </w:r>
     </w:p>
-    <w:bookmarkEnd w:id="101"/>
-    <w:bookmarkStart w:id="103" w:name="ref-Duarte09"/>
+    <w:bookmarkEnd w:id="100"/>
+    <w:bookmarkStart w:id="102" w:name="ref-Duarte09"/>
     <w:p>
       <w:pPr>
         <w:pStyle w:val="Bibliography"/>
@@ -25110,7 +25065,7 @@
       <w:r>
         <w:t xml:space="preserve"> </w:t>
       </w:r>
-      <w:hyperlink r:id="rId102">
+      <w:hyperlink r:id="rId101">
         <w:r>
           <w:rPr>
             <w:rStyle w:val="Hyperlink"/>
@@ -25122,8 +25077,8 @@
         <w:t xml:space="preserve">.</w:t>
       </w:r>
     </w:p>
-    <w:bookmarkEnd w:id="103"/>
-    <w:bookmarkStart w:id="105" w:name="ref-Dupont08"/>
+    <w:bookmarkEnd w:id="102"/>
+    <w:bookmarkStart w:id="104" w:name="ref-Dupont08"/>
     <w:p>
       <w:pPr>
         <w:pStyle w:val="Bibliography"/>
@@ -25168,7 +25123,7 @@
       <w:r>
         <w:t xml:space="preserve"> </w:t>
       </w:r>
-      <w:hyperlink r:id="rId104">
+      <w:hyperlink r:id="rId103">
         <w:r>
           <w:rPr>
             <w:rStyle w:val="Hyperlink"/>
@@ -25180,8 +25135,8 @@
         <w:t xml:space="preserve">.</w:t>
       </w:r>
     </w:p>
-    <w:bookmarkEnd w:id="105"/>
-    <w:bookmarkStart w:id="107" w:name="ref-Eisma98"/>
+    <w:bookmarkEnd w:id="104"/>
+    <w:bookmarkStart w:id="106" w:name="ref-Eisma98"/>
     <w:p>
       <w:pPr>
         <w:pStyle w:val="Bibliography"/>
@@ -25205,7 +25160,7 @@
       <w:r>
         <w:t xml:space="preserve"> </w:t>
       </w:r>
-      <w:hyperlink r:id="rId106">
+      <w:hyperlink r:id="rId105">
         <w:r>
           <w:rPr>
             <w:rStyle w:val="Hyperlink"/>
@@ -25217,8 +25172,8 @@
         <w:t xml:space="preserve">.</w:t>
       </w:r>
     </w:p>
-    <w:bookmarkEnd w:id="107"/>
-    <w:bookmarkStart w:id="108" w:name="ref-Eleuterius79"/>
+    <w:bookmarkEnd w:id="106"/>
+    <w:bookmarkStart w:id="107" w:name="ref-Eleuterius79"/>
     <w:p>
       <w:pPr>
         <w:pStyle w:val="Bibliography"/>
@@ -25243,8 +25198,8 @@
         <w:t xml:space="preserve">29, 394–400.</w:t>
       </w:r>
     </w:p>
-    <w:bookmarkEnd w:id="108"/>
-    <w:bookmarkStart w:id="109" w:name="ref-EPA96"/>
+    <w:bookmarkEnd w:id="107"/>
+    <w:bookmarkStart w:id="108" w:name="ref-EPA96"/>
     <w:p>
       <w:pPr>
         <w:pStyle w:val="Bibliography"/>
@@ -25253,8 +25208,8 @@
         <w:t xml:space="preserve">Environmental Protection Agency (1996). Watershed approach framework. Office of Water (4501F).</w:t>
       </w:r>
     </w:p>
-    <w:bookmarkEnd w:id="109"/>
-    <w:bookmarkStart w:id="111" w:name="ref-Enwright15"/>
+    <w:bookmarkEnd w:id="108"/>
+    <w:bookmarkStart w:id="110" w:name="ref-Enwright15"/>
     <w:p>
       <w:pPr>
         <w:pStyle w:val="Bibliography"/>
@@ -25289,7 +25244,7 @@
       <w:r>
         <w:t xml:space="preserve"> </w:t>
       </w:r>
-      <w:hyperlink r:id="rId110">
+      <w:hyperlink r:id="rId109">
         <w:r>
           <w:rPr>
             <w:rStyle w:val="Hyperlink"/>
@@ -25301,8 +25256,8 @@
         <w:t xml:space="preserve">.</w:t>
       </w:r>
     </w:p>
-    <w:bookmarkEnd w:id="111"/>
-    <w:bookmarkStart w:id="112" w:name="ref-zuErmgassen13"/>
+    <w:bookmarkEnd w:id="110"/>
+    <w:bookmarkStart w:id="111" w:name="ref-zuErmgassen13"/>
     <w:p>
       <w:pPr>
         <w:pStyle w:val="Bibliography"/>
@@ -25339,8 +25294,8 @@
         <w:t xml:space="preserve">36, 36–43.</w:t>
       </w:r>
     </w:p>
-    <w:bookmarkEnd w:id="112"/>
-    <w:bookmarkStart w:id="113" w:name="ref-FDOT99"/>
+    <w:bookmarkEnd w:id="111"/>
+    <w:bookmarkStart w:id="112" w:name="ref-FDOT99"/>
     <w:p>
       <w:pPr>
         <w:pStyle w:val="Bibliography"/>
@@ -25369,8 +25324,8 @@
         <w:t xml:space="preserve">. Third. Tallahassee, Florida: FDOT Surveying; Mapping Office Geographic Mapping Section.</w:t>
       </w:r>
     </w:p>
-    <w:bookmarkEnd w:id="113"/>
-    <w:bookmarkStart w:id="115" w:name="ref-Geselbracht15"/>
+    <w:bookmarkEnd w:id="112"/>
+    <w:bookmarkStart w:id="114" w:name="ref-Geselbracht15"/>
     <w:p>
       <w:pPr>
         <w:pStyle w:val="Bibliography"/>
@@ -25424,7 +25379,7 @@
       <w:r>
         <w:t xml:space="preserve"> </w:t>
       </w:r>
-      <w:hyperlink r:id="rId114">
+      <w:hyperlink r:id="rId113">
         <w:r>
           <w:rPr>
             <w:rStyle w:val="Hyperlink"/>
@@ -25436,8 +25391,8 @@
         <w:t xml:space="preserve">.</w:t>
       </w:r>
     </w:p>
-    <w:bookmarkEnd w:id="115"/>
-    <w:bookmarkStart w:id="116" w:name="ref-Gregory06"/>
+    <w:bookmarkEnd w:id="114"/>
+    <w:bookmarkStart w:id="115" w:name="ref-Gregory06"/>
     <w:p>
       <w:pPr>
         <w:pStyle w:val="Bibliography"/>
@@ -25462,8 +25417,8 @@
         <w:t xml:space="preserve">16, 2411–2425.</w:t>
       </w:r>
     </w:p>
-    <w:bookmarkEnd w:id="116"/>
-    <w:bookmarkStart w:id="117" w:name="ref-Heck03"/>
+    <w:bookmarkEnd w:id="115"/>
+    <w:bookmarkStart w:id="116" w:name="ref-Heck03"/>
     <w:p>
       <w:pPr>
         <w:pStyle w:val="Bibliography"/>
@@ -25488,8 +25443,8 @@
         <w:t xml:space="preserve">253, 123–136.</w:t>
       </w:r>
     </w:p>
-    <w:bookmarkEnd w:id="117"/>
-    <w:bookmarkStart w:id="118" w:name="ref-Henningsen05"/>
+    <w:bookmarkEnd w:id="116"/>
+    <w:bookmarkStart w:id="117" w:name="ref-Henningsen05"/>
     <w:p>
       <w:pPr>
         <w:pStyle w:val="Bibliography"/>
@@ -25529,8 +25484,8 @@
         <w:t xml:space="preserve">, ed. S. F. Treat (St. Petersburg, FL: Tampa Bay Estuary Program), 165–170.</w:t>
       </w:r>
     </w:p>
-    <w:bookmarkEnd w:id="118"/>
-    <w:bookmarkStart w:id="119" w:name="ref-Hilderbrand05"/>
+    <w:bookmarkEnd w:id="117"/>
+    <w:bookmarkStart w:id="118" w:name="ref-Hilderbrand05"/>
     <w:p>
       <w:pPr>
         <w:pStyle w:val="Bibliography"/>
@@ -25555,8 +25510,8 @@
         <w:t xml:space="preserve">10, 19.</w:t>
       </w:r>
     </w:p>
-    <w:bookmarkEnd w:id="119"/>
-    <w:bookmarkStart w:id="120" w:name="ref-Hobbs07"/>
+    <w:bookmarkEnd w:id="118"/>
+    <w:bookmarkStart w:id="119" w:name="ref-Hobbs07"/>
     <w:p>
       <w:pPr>
         <w:pStyle w:val="Bibliography"/>
@@ -25581,8 +25536,8 @@
         <w:t xml:space="preserve">15, 354–357.</w:t>
       </w:r>
     </w:p>
-    <w:bookmarkEnd w:id="120"/>
-    <w:bookmarkStart w:id="122" w:name="ref-Holl01"/>
+    <w:bookmarkEnd w:id="119"/>
+    <w:bookmarkStart w:id="121" w:name="ref-Holl01"/>
     <w:p>
       <w:pPr>
         <w:pStyle w:val="Bibliography"/>
@@ -25609,7 +25564,7 @@
       <w:r>
         <w:t xml:space="preserve"> </w:t>
       </w:r>
-      <w:hyperlink r:id="rId121">
+      <w:hyperlink r:id="rId120">
         <w:r>
           <w:rPr>
             <w:rStyle w:val="Hyperlink"/>
@@ -25621,8 +25576,8 @@
         <w:t xml:space="preserve">.</w:t>
       </w:r>
     </w:p>
-    <w:bookmarkEnd w:id="122"/>
-    <w:bookmarkStart w:id="123" w:name="ref-Holling78"/>
+    <w:bookmarkEnd w:id="121"/>
+    <w:bookmarkStart w:id="122" w:name="ref-Holling78"/>
     <w:p>
       <w:pPr>
         <w:pStyle w:val="Bibliography"/>
@@ -25644,8 +25599,8 @@
         <w:t xml:space="preserve">. Chichester, UK: John Wiley &amp; Sons.</w:t>
       </w:r>
     </w:p>
-    <w:bookmarkEnd w:id="123"/>
-    <w:bookmarkStart w:id="125" w:name="ref-Houde93"/>
+    <w:bookmarkEnd w:id="122"/>
+    <w:bookmarkStart w:id="124" w:name="ref-Houde93"/>
     <w:p>
       <w:pPr>
         <w:pStyle w:val="Bibliography"/>
@@ -25672,7 +25627,7 @@
       <w:r>
         <w:t xml:space="preserve"> </w:t>
       </w:r>
-      <w:hyperlink r:id="rId124">
+      <w:hyperlink r:id="rId123">
         <w:r>
           <w:rPr>
             <w:rStyle w:val="Hyperlink"/>
@@ -25684,8 +25639,8 @@
         <w:t xml:space="preserve">.</w:t>
       </w:r>
     </w:p>
-    <w:bookmarkEnd w:id="125"/>
-    <w:bookmarkStart w:id="126" w:name="ref-Hsieh04"/>
+    <w:bookmarkEnd w:id="124"/>
+    <w:bookmarkStart w:id="125" w:name="ref-Hsieh04"/>
     <w:p>
       <w:pPr>
         <w:pStyle w:val="Bibliography"/>
@@ -25719,8 +25674,8 @@
         <w:t xml:space="preserve">, eds. S. Fagherazzi, M. Marani, and L. Blum (Washington: American Geophysical Union), 231–245.</w:t>
       </w:r>
     </w:p>
-    <w:bookmarkEnd w:id="126"/>
-    <w:bookmarkStart w:id="127" w:name="ref-Jaap90"/>
+    <w:bookmarkEnd w:id="125"/>
+    <w:bookmarkStart w:id="126" w:name="ref-Jaap90"/>
     <w:p>
       <w:pPr>
         <w:pStyle w:val="Bibliography"/>
@@ -25754,8 +25709,8 @@
         <w:t xml:space="preserve">, eds. R. L. Myers and J. J. Ewel (Orlando, Florida, USA: University of Central Florida Press), 574–618.</w:t>
       </w:r>
     </w:p>
-    <w:bookmarkEnd w:id="127"/>
-    <w:bookmarkStart w:id="128" w:name="ref-JEI16"/>
+    <w:bookmarkEnd w:id="126"/>
+    <w:bookmarkStart w:id="127" w:name="ref-JEI16"/>
     <w:p>
       <w:pPr>
         <w:pStyle w:val="Bibliography"/>
@@ -25800,8 +25755,8 @@
         <w:t xml:space="preserve">rogram. Tampa Bay Estuary Program, St. Petersburg, Florida.</w:t>
       </w:r>
     </w:p>
-    <w:bookmarkEnd w:id="128"/>
-    <w:bookmarkStart w:id="129" w:name="ref-JEI20"/>
+    <w:bookmarkEnd w:id="127"/>
+    <w:bookmarkStart w:id="128" w:name="ref-JEI20"/>
     <w:p>
       <w:pPr>
         <w:pStyle w:val="Bibliography"/>
@@ -25855,8 +25810,8 @@
         <w:t xml:space="preserve">rogram. Tampa Bay Estuary Program, St. Petersburg, Florida.</w:t>
       </w:r>
     </w:p>
-    <w:bookmarkEnd w:id="129"/>
-    <w:bookmarkStart w:id="130" w:name="ref-Kushlan90"/>
+    <w:bookmarkEnd w:id="128"/>
+    <w:bookmarkStart w:id="129" w:name="ref-Kushlan90"/>
     <w:p>
       <w:pPr>
         <w:pStyle w:val="Bibliography"/>
@@ -25890,8 +25845,8 @@
         <w:t xml:space="preserve">, eds. R. L. Myers and J. J. Ewel (Orlando, Florida: University of Central Florida Press), 324–363.</w:t>
       </w:r>
     </w:p>
-    <w:bookmarkEnd w:id="130"/>
-    <w:bookmarkStart w:id="131" w:name="ref-Lewis96"/>
+    <w:bookmarkEnd w:id="129"/>
+    <w:bookmarkStart w:id="130" w:name="ref-Lewis96"/>
     <w:p>
       <w:pPr>
         <w:pStyle w:val="Bibliography"/>
@@ -25918,8 +25873,8 @@
         <w:t xml:space="preserve">ay habitat protection and restoration: Restoring the balance. Tampa Bay Estuary Program, St. Petersburg, Florida.</w:t>
       </w:r>
     </w:p>
-    <w:bookmarkEnd w:id="131"/>
-    <w:bookmarkStart w:id="133" w:name="ref-Lowndes17"/>
+    <w:bookmarkEnd w:id="130"/>
+    <w:bookmarkStart w:id="132" w:name="ref-Lowndes17"/>
     <w:p>
       <w:pPr>
         <w:pStyle w:val="Bibliography"/>
@@ -25946,7 +25901,7 @@
       <w:r>
         <w:t xml:space="preserve"> </w:t>
       </w:r>
-      <w:hyperlink r:id="rId132">
+      <w:hyperlink r:id="rId131">
         <w:r>
           <w:rPr>
             <w:rStyle w:val="Hyperlink"/>
@@ -25958,8 +25913,8 @@
         <w:t xml:space="preserve">.</w:t>
       </w:r>
     </w:p>
-    <w:bookmarkEnd w:id="133"/>
-    <w:bookmarkStart w:id="134" w:name="ref-tbep0519"/>
+    <w:bookmarkEnd w:id="132"/>
+    <w:bookmarkStart w:id="133" w:name="ref-tbep0519"/>
     <w:p>
       <w:pPr>
         <w:pStyle w:val="Bibliography"/>
@@ -25991,8 +25946,8 @@
         <w:t xml:space="preserve">.</w:t>
       </w:r>
     </w:p>
-    <w:bookmarkEnd w:id="134"/>
-    <w:bookmarkStart w:id="136" w:name="ref-Menendez18"/>
+    <w:bookmarkEnd w:id="133"/>
+    <w:bookmarkStart w:id="135" w:name="ref-Menendez18"/>
     <w:p>
       <w:pPr>
         <w:pStyle w:val="Bibliography"/>
@@ -26019,7 +25974,7 @@
       <w:r>
         <w:t xml:space="preserve"> </w:t>
       </w:r>
-      <w:hyperlink r:id="rId135">
+      <w:hyperlink r:id="rId134">
         <w:r>
           <w:rPr>
             <w:rStyle w:val="Hyperlink"/>
@@ -26031,8 +25986,8 @@
         <w:t xml:space="preserve">.</w:t>
       </w:r>
     </w:p>
-    <w:bookmarkEnd w:id="136"/>
-    <w:bookmarkStart w:id="137" w:name="ref-Meyers90"/>
+    <w:bookmarkEnd w:id="135"/>
+    <w:bookmarkStart w:id="136" w:name="ref-Meyers90"/>
     <w:p>
       <w:pPr>
         <w:pStyle w:val="Bibliography"/>
@@ -26054,8 +26009,8 @@
         <w:t xml:space="preserve">. Orlando, Florida: University of Central Florida Press.</w:t>
       </w:r>
     </w:p>
-    <w:bookmarkEnd w:id="137"/>
-    <w:bookmarkStart w:id="138" w:name="ref-Moore68"/>
+    <w:bookmarkEnd w:id="136"/>
+    <w:bookmarkStart w:id="137" w:name="ref-Moore68"/>
     <w:p>
       <w:pPr>
         <w:pStyle w:val="Bibliography"/>
@@ -26107,8 +26062,8 @@
         <w:t xml:space="preserve">18, 261–279.</w:t>
       </w:r>
     </w:p>
-    <w:bookmarkEnd w:id="138"/>
-    <w:bookmarkStart w:id="140" w:name="ref-Munson07"/>
+    <w:bookmarkEnd w:id="137"/>
+    <w:bookmarkStart w:id="139" w:name="ref-Munson07"/>
     <w:p>
       <w:pPr>
         <w:pStyle w:val="Bibliography"/>
@@ -26144,7 +26099,7 @@
       <w:r>
         <w:t xml:space="preserve"> </w:t>
       </w:r>
-      <w:hyperlink r:id="rId139">
+      <w:hyperlink r:id="rId138">
         <w:r>
           <w:rPr>
             <w:rStyle w:val="Hyperlink"/>
@@ -26156,8 +26111,8 @@
         <w:t xml:space="preserve">.</w:t>
       </w:r>
     </w:p>
-    <w:bookmarkEnd w:id="140"/>
-    <w:bookmarkStart w:id="141" w:name="ref-NOAA15"/>
+    <w:bookmarkEnd w:id="139"/>
+    <w:bookmarkStart w:id="140" w:name="ref-NOAA15"/>
     <w:p>
       <w:pPr>
         <w:pStyle w:val="Bibliography"/>
@@ -26207,8 +26162,8 @@
         <w:t xml:space="preserve">. Silver Spring, Maryland: National Oceanic; Atmospheric Administration.</w:t>
       </w:r>
     </w:p>
-    <w:bookmarkEnd w:id="141"/>
-    <w:bookmarkStart w:id="142" w:name="ref-Odum90"/>
+    <w:bookmarkEnd w:id="140"/>
+    <w:bookmarkStart w:id="141" w:name="ref-Odum90"/>
     <w:p>
       <w:pPr>
         <w:pStyle w:val="Bibliography"/>
@@ -26242,8 +26197,8 @@
         <w:t xml:space="preserve">, eds. R. L. Myers and J. J. Ewel (Orlando, Florida: University of Central Florida Press), 517–548.</w:t>
       </w:r>
     </w:p>
-    <w:bookmarkEnd w:id="142"/>
-    <w:bookmarkStart w:id="144" w:name="ref-Osland12"/>
+    <w:bookmarkEnd w:id="141"/>
+    <w:bookmarkStart w:id="143" w:name="ref-Osland12"/>
     <w:p>
       <w:pPr>
         <w:pStyle w:val="Bibliography"/>
@@ -26270,7 +26225,7 @@
       <w:r>
         <w:t xml:space="preserve"> </w:t>
       </w:r>
-      <w:hyperlink r:id="rId143">
+      <w:hyperlink r:id="rId142">
         <w:r>
           <w:rPr>
             <w:rStyle w:val="Hyperlink"/>
@@ -26282,8 +26237,8 @@
         <w:t xml:space="preserve">.</w:t>
       </w:r>
     </w:p>
-    <w:bookmarkEnd w:id="144"/>
-    <w:bookmarkStart w:id="146" w:name="ref-Palmer09"/>
+    <w:bookmarkEnd w:id="143"/>
+    <w:bookmarkStart w:id="145" w:name="ref-Palmer09"/>
     <w:p>
       <w:pPr>
         <w:pStyle w:val="Bibliography"/>
@@ -26310,7 +26265,7 @@
       <w:r>
         <w:t xml:space="preserve"> </w:t>
       </w:r>
-      <w:hyperlink r:id="rId145">
+      <w:hyperlink r:id="rId144">
         <w:r>
           <w:rPr>
             <w:rStyle w:val="Hyperlink"/>
@@ -26322,8 +26277,8 @@
         <w:t xml:space="preserve">.</w:t>
       </w:r>
     </w:p>
-    <w:bookmarkEnd w:id="146"/>
-    <w:bookmarkStart w:id="148" w:name="ref-Pebesma18"/>
+    <w:bookmarkEnd w:id="145"/>
+    <w:bookmarkStart w:id="147" w:name="ref-Pebesma18"/>
     <w:p>
       <w:pPr>
         <w:pStyle w:val="Bibliography"/>
@@ -26359,7 +26314,7 @@
       <w:r>
         <w:t xml:space="preserve"> </w:t>
       </w:r>
-      <w:hyperlink r:id="rId147">
+      <w:hyperlink r:id="rId146">
         <w:r>
           <w:rPr>
             <w:rStyle w:val="Hyperlink"/>
@@ -26371,8 +26326,8 @@
         <w:t xml:space="preserve">.</w:t>
       </w:r>
     </w:p>
-    <w:bookmarkEnd w:id="148"/>
-    <w:bookmarkStart w:id="150" w:name="ref-RCT22"/>
+    <w:bookmarkEnd w:id="147"/>
+    <w:bookmarkStart w:id="149" w:name="ref-RCT22"/>
     <w:p>
       <w:pPr>
         <w:pStyle w:val="Bibliography"/>
@@ -26396,7 +26351,7 @@
       <w:r>
         <w:t xml:space="preserve"> </w:t>
       </w:r>
-      <w:hyperlink r:id="rId149">
+      <w:hyperlink r:id="rId148">
         <w:r>
           <w:rPr>
             <w:rStyle w:val="Hyperlink"/>
@@ -26408,8 +26363,8 @@
         <w:t xml:space="preserve">.</w:t>
       </w:r>
     </w:p>
-    <w:bookmarkEnd w:id="150"/>
-    <w:bookmarkStart w:id="152" w:name="ref-Raabe12"/>
+    <w:bookmarkEnd w:id="149"/>
+    <w:bookmarkStart w:id="151" w:name="ref-Raabe12"/>
     <w:p>
       <w:pPr>
         <w:pStyle w:val="Bibliography"/>
@@ -26454,7 +26409,7 @@
       <w:r>
         <w:t xml:space="preserve"> </w:t>
       </w:r>
-      <w:hyperlink r:id="rId151">
+      <w:hyperlink r:id="rId150">
         <w:r>
           <w:rPr>
             <w:rStyle w:val="Hyperlink"/>
@@ -26466,8 +26421,8 @@
         <w:t xml:space="preserve">.</w:t>
       </w:r>
     </w:p>
-    <w:bookmarkEnd w:id="152"/>
-    <w:bookmarkStart w:id="153" w:name="ref-Rayer20"/>
+    <w:bookmarkEnd w:id="151"/>
+    <w:bookmarkStart w:id="152" w:name="ref-Rayer20"/>
     <w:p>
       <w:pPr>
         <w:pStyle w:val="Bibliography"/>
@@ -26501,8 +26456,8 @@
         <w:t xml:space="preserve">53, 186.</w:t>
       </w:r>
     </w:p>
-    <w:bookmarkEnd w:id="153"/>
-    <w:bookmarkStart w:id="154" w:name="ref-RAE15"/>
+    <w:bookmarkEnd w:id="152"/>
+    <w:bookmarkStart w:id="153" w:name="ref-RAE15"/>
     <w:p>
       <w:pPr>
         <w:pStyle w:val="Bibliography"/>
@@ -26524,8 +26479,8 @@
         <w:t xml:space="preserve">. Arlington, Virginia: Restore America’s Estuaries.</w:t>
       </w:r>
     </w:p>
-    <w:bookmarkEnd w:id="154"/>
-    <w:bookmarkStart w:id="155" w:name="ref-Ries14"/>
+    <w:bookmarkEnd w:id="153"/>
+    <w:bookmarkStart w:id="154" w:name="ref-Ries14"/>
     <w:p>
       <w:pPr>
         <w:pStyle w:val="Bibliography"/>
@@ -26561,8 +26516,8 @@
         <w:t xml:space="preserve">lorida. Tampa Bay Estuary Program, St. Petersburg, Florida.</w:t>
       </w:r>
     </w:p>
-    <w:bookmarkEnd w:id="155"/>
-    <w:bookmarkStart w:id="156" w:name="ref-Robison10"/>
+    <w:bookmarkEnd w:id="154"/>
+    <w:bookmarkStart w:id="155" w:name="ref-Robison10"/>
     <w:p>
       <w:pPr>
         <w:pStyle w:val="Bibliography"/>
@@ -26643,8 +26598,8 @@
         <w:t xml:space="preserve">pdate. Tampa Bay Estuary Program, Saint Petersburg, Florida.</w:t>
       </w:r>
     </w:p>
-    <w:bookmarkEnd w:id="156"/>
-    <w:bookmarkStart w:id="158" w:name="ref-Russell15"/>
+    <w:bookmarkEnd w:id="155"/>
+    <w:bookmarkStart w:id="157" w:name="ref-Russell15"/>
     <w:p>
       <w:pPr>
         <w:pStyle w:val="Bibliography"/>
@@ -26698,7 +26653,7 @@
       <w:r>
         <w:t xml:space="preserve"> </w:t>
       </w:r>
-      <w:hyperlink r:id="rId157">
+      <w:hyperlink r:id="rId156">
         <w:r>
           <w:rPr>
             <w:rStyle w:val="Hyperlink"/>
@@ -26710,8 +26665,8 @@
         <w:t xml:space="preserve">.</w:t>
       </w:r>
     </w:p>
-    <w:bookmarkEnd w:id="158"/>
-    <w:bookmarkStart w:id="159" w:name="ref-Sherwood08"/>
+    <w:bookmarkEnd w:id="157"/>
+    <w:bookmarkStart w:id="158" w:name="ref-Sherwood08"/>
     <w:p>
       <w:pPr>
         <w:pStyle w:val="Bibliography"/>
@@ -26756,8 +26711,8 @@
         <w:t xml:space="preserve">rogram tidal tributaries project team. Tampa Bay Estuary Program, St. Petersburg, Florida.</w:t>
       </w:r>
     </w:p>
-    <w:bookmarkEnd w:id="159"/>
-    <w:bookmarkStart w:id="161" w:name="ref-Sherwood14"/>
+    <w:bookmarkEnd w:id="158"/>
+    <w:bookmarkStart w:id="160" w:name="ref-Sherwood14"/>
     <w:p>
       <w:pPr>
         <w:pStyle w:val="Bibliography"/>
@@ -26802,7 +26757,7 @@
       <w:r>
         <w:t xml:space="preserve"> </w:t>
       </w:r>
-      <w:hyperlink r:id="rId160">
+      <w:hyperlink r:id="rId159">
         <w:r>
           <w:rPr>
             <w:rStyle w:val="Hyperlink"/>
@@ -26814,8 +26769,8 @@
         <w:t xml:space="preserve">.</w:t>
       </w:r>
     </w:p>
-    <w:bookmarkEnd w:id="161"/>
-    <w:bookmarkStart w:id="162" w:name="ref-Sherwood17"/>
+    <w:bookmarkEnd w:id="160"/>
+    <w:bookmarkStart w:id="161" w:name="ref-Sherwood17"/>
     <w:p>
       <w:pPr>
         <w:pStyle w:val="Bibliography"/>
@@ -26873,8 +26828,8 @@
         <w:t xml:space="preserve">57, 294–319.</w:t>
       </w:r>
     </w:p>
-    <w:bookmarkEnd w:id="162"/>
-    <w:bookmarkStart w:id="163" w:name="ref-Sim14"/>
+    <w:bookmarkEnd w:id="161"/>
+    <w:bookmarkStart w:id="162" w:name="ref-Sim14"/>
     <w:p>
       <w:pPr>
         <w:pStyle w:val="Bibliography"/>
@@ -26899,8 +26854,8 @@
         <w:t xml:space="preserve">1, 1–5.</w:t>
       </w:r>
     </w:p>
-    <w:bookmarkEnd w:id="163"/>
-    <w:bookmarkStart w:id="165" w:name="ref-Smith18"/>
+    <w:bookmarkEnd w:id="162"/>
+    <w:bookmarkStart w:id="164" w:name="ref-Smith18"/>
     <w:p>
       <w:pPr>
         <w:pStyle w:val="Bibliography"/>
@@ -26945,7 +26900,7 @@
       <w:r>
         <w:t xml:space="preserve"> </w:t>
       </w:r>
-      <w:hyperlink r:id="rId164">
+      <w:hyperlink r:id="rId163">
         <w:r>
           <w:rPr>
             <w:rStyle w:val="Hyperlink"/>
@@ -26957,8 +26912,8 @@
         <w:t xml:space="preserve">.</w:t>
       </w:r>
     </w:p>
-    <w:bookmarkEnd w:id="165"/>
-    <w:bookmarkStart w:id="166" w:name="ref-SWFWMD14"/>
+    <w:bookmarkEnd w:id="164"/>
+    <w:bookmarkStart w:id="165" w:name="ref-SWFWMD14"/>
     <w:p>
       <w:pPr>
         <w:pStyle w:val="Bibliography"/>
@@ -26967,8 +26922,8 @@
         <w:t xml:space="preserve">Southwest Florida Water Management District (2014). Photo interpretation key for land use classification.</w:t>
       </w:r>
     </w:p>
-    <w:bookmarkEnd w:id="166"/>
-    <w:bookmarkStart w:id="168" w:name="ref-SWFWMD18"/>
+    <w:bookmarkEnd w:id="165"/>
+    <w:bookmarkStart w:id="167" w:name="ref-SWFWMD18"/>
     <w:p>
       <w:pPr>
         <w:pStyle w:val="Bibliography"/>
@@ -26979,7 +26934,7 @@
       <w:r>
         <w:t xml:space="preserve"> </w:t>
       </w:r>
-      <w:hyperlink r:id="rId167">
+      <w:hyperlink r:id="rId166">
         <w:r>
           <w:rPr>
             <w:rStyle w:val="Hyperlink"/>
@@ -26991,8 +26946,8 @@
         <w:t xml:space="preserve">.</w:t>
       </w:r>
     </w:p>
-    <w:bookmarkEnd w:id="168"/>
-    <w:bookmarkStart w:id="170" w:name="ref-SWFWMD19"/>
+    <w:bookmarkEnd w:id="167"/>
+    <w:bookmarkStart w:id="169" w:name="ref-SWFWMD19"/>
     <w:p>
       <w:pPr>
         <w:pStyle w:val="Bibliography"/>
@@ -27003,7 +26958,7 @@
       <w:r>
         <w:t xml:space="preserve"> </w:t>
       </w:r>
-      <w:hyperlink r:id="rId169">
+      <w:hyperlink r:id="rId168">
         <w:r>
           <w:rPr>
             <w:rStyle w:val="Hyperlink"/>
@@ -27015,8 +26970,8 @@
         <w:t xml:space="preserve">.</w:t>
       </w:r>
     </w:p>
-    <w:bookmarkEnd w:id="170"/>
-    <w:bookmarkStart w:id="171" w:name="ref-Sprandel00"/>
+    <w:bookmarkEnd w:id="169"/>
+    <w:bookmarkStart w:id="170" w:name="ref-Sprandel00"/>
     <w:p>
       <w:pPr>
         <w:pStyle w:val="Bibliography"/>
@@ -27041,8 +26996,8 @@
         <w:t xml:space="preserve">71, 708–720.</w:t>
       </w:r>
     </w:p>
-    <w:bookmarkEnd w:id="171"/>
-    <w:bookmarkStart w:id="173" w:name="ref-Stockmann14"/>
+    <w:bookmarkEnd w:id="170"/>
+    <w:bookmarkStart w:id="172" w:name="ref-Stockmann14"/>
     <w:p>
       <w:pPr>
         <w:pStyle w:val="Bibliography"/>
@@ -27069,7 +27024,7 @@
       <w:r>
         <w:t xml:space="preserve"> </w:t>
       </w:r>
-      <w:hyperlink r:id="rId172">
+      <w:hyperlink r:id="rId171">
         <w:r>
           <w:rPr>
             <w:rStyle w:val="Hyperlink"/>
@@ -27081,8 +27036,8 @@
         <w:t xml:space="preserve">.</w:t>
       </w:r>
     </w:p>
-    <w:bookmarkEnd w:id="173"/>
-    <w:bookmarkStart w:id="175" w:name="ref-Theobald97"/>
+    <w:bookmarkEnd w:id="172"/>
+    <w:bookmarkStart w:id="174" w:name="ref-Theobald97"/>
     <w:p>
       <w:pPr>
         <w:pStyle w:val="Bibliography"/>
@@ -27109,7 +27064,7 @@
       <w:r>
         <w:t xml:space="preserve"> </w:t>
       </w:r>
-      <w:hyperlink r:id="rId174">
+      <w:hyperlink r:id="rId173">
         <w:r>
           <w:rPr>
             <w:rStyle w:val="Hyperlink"/>
@@ -27121,8 +27076,8 @@
         <w:t xml:space="preserve">.</w:t>
       </w:r>
     </w:p>
-    <w:bookmarkEnd w:id="175"/>
-    <w:bookmarkStart w:id="177" w:name="ref-Titus09"/>
+    <w:bookmarkEnd w:id="174"/>
+    <w:bookmarkStart w:id="176" w:name="ref-Titus09"/>
     <w:p>
       <w:pPr>
         <w:pStyle w:val="Bibliography"/>
@@ -27161,7 +27116,7 @@
       <w:r>
         <w:t xml:space="preserve"> </w:t>
       </w:r>
-      <w:hyperlink r:id="rId176">
+      <w:hyperlink r:id="rId175">
         <w:r>
           <w:rPr>
             <w:rStyle w:val="Hyperlink"/>
@@ -27173,8 +27128,8 @@
         <w:t xml:space="preserve">.</w:t>
       </w:r>
     </w:p>
-    <w:bookmarkEnd w:id="177"/>
-    <w:bookmarkStart w:id="179" w:name="ref-Tomasko20"/>
+    <w:bookmarkEnd w:id="176"/>
+    <w:bookmarkStart w:id="178" w:name="ref-Tomasko20"/>
     <w:p>
       <w:pPr>
         <w:pStyle w:val="Bibliography"/>
@@ -27243,7 +27198,7 @@
       <w:r>
         <w:t xml:space="preserve"> </w:t>
       </w:r>
-      <w:hyperlink r:id="rId178">
+      <w:hyperlink r:id="rId177">
         <w:r>
           <w:rPr>
             <w:rStyle w:val="Hyperlink"/>
@@ -27255,8 +27210,8 @@
         <w:t xml:space="preserve">.</w:t>
       </w:r>
     </w:p>
-    <w:bookmarkEnd w:id="179"/>
-    <w:bookmarkStart w:id="181" w:name="ref-Vogelmann12"/>
+    <w:bookmarkEnd w:id="178"/>
+    <w:bookmarkStart w:id="180" w:name="ref-Vogelmann12"/>
     <w:p>
       <w:pPr>
         <w:pStyle w:val="Bibliography"/>
@@ -27292,7 +27247,7 @@
       <w:r>
         <w:t xml:space="preserve"> </w:t>
       </w:r>
-      <w:hyperlink r:id="rId180">
+      <w:hyperlink r:id="rId179">
         <w:r>
           <w:rPr>
             <w:rStyle w:val="Hyperlink"/>
@@ -27304,8 +27259,8 @@
         <w:t xml:space="preserve">.</w:t>
       </w:r>
     </w:p>
-    <w:bookmarkEnd w:id="181"/>
-    <w:bookmarkStart w:id="183" w:name="ref-Wessel22"/>
+    <w:bookmarkEnd w:id="180"/>
+    <w:bookmarkStart w:id="182" w:name="ref-Wessel22"/>
     <w:p>
       <w:pPr>
         <w:pStyle w:val="Bibliography"/>
@@ -27341,7 +27296,7 @@
       <w:r>
         <w:t xml:space="preserve"> </w:t>
       </w:r>
-      <w:hyperlink r:id="rId182">
+      <w:hyperlink r:id="rId181">
         <w:r>
           <w:rPr>
             <w:rStyle w:val="Hyperlink"/>
@@ -27353,8 +27308,8 @@
         <w:t xml:space="preserve">.</w:t>
       </w:r>
     </w:p>
-    <w:bookmarkEnd w:id="183"/>
-    <w:bookmarkStart w:id="185" w:name="ref-Wickham19"/>
+    <w:bookmarkEnd w:id="182"/>
+    <w:bookmarkStart w:id="184" w:name="ref-Wickham19"/>
     <w:p>
       <w:pPr>
         <w:pStyle w:val="Bibliography"/>
@@ -27390,7 +27345,7 @@
       <w:r>
         <w:t xml:space="preserve"> </w:t>
       </w:r>
-      <w:hyperlink r:id="rId184">
+      <w:hyperlink r:id="rId183">
         <w:r>
           <w:rPr>
             <w:rStyle w:val="Hyperlink"/>
@@ -27402,8 +27357,8 @@
         <w:t xml:space="preserve">.</w:t>
       </w:r>
     </w:p>
-    <w:bookmarkEnd w:id="185"/>
-    <w:bookmarkStart w:id="187" w:name="ref-Yoskowitz15"/>
+    <w:bookmarkEnd w:id="184"/>
+    <w:bookmarkStart w:id="186" w:name="ref-Yoskowitz15"/>
     <w:p>
       <w:pPr>
         <w:pStyle w:val="Bibliography"/>
@@ -27430,7 +27385,7 @@
       <w:r>
         <w:t xml:space="preserve"> </w:t>
       </w:r>
-      <w:hyperlink r:id="rId186">
+      <w:hyperlink r:id="rId185">
         <w:r>
           <w:rPr>
             <w:rStyle w:val="Hyperlink"/>
@@ -27442,9 +27397,9 @@
         <w:t xml:space="preserve">.</w:t>
       </w:r>
     </w:p>
+    <w:bookmarkEnd w:id="186"/>
     <w:bookmarkEnd w:id="187"/>
     <w:bookmarkEnd w:id="188"/>
-    <w:bookmarkEnd w:id="189"/>
     <w:sectPr>
       <w:footerReference r:id="rId9" w:type="default"/>
       <w:pgSz w:h="15840" w:w="12240"/>

</xml_diff>

<commit_message>
adding area estimates to text for opp area summary
</commit_message>
<xml_diff>
--- a/manu-draft.docx
+++ b/manu-draft.docx
@@ -972,13 +972,13 @@
       </w:r>
     </w:p>
     <w:bookmarkEnd w:id="26"/>
-    <w:bookmarkStart w:id="28" w:name="restoration-database"/>
+    <w:bookmarkStart w:id="28" w:name="restoration-and-enhancement-projects"/>
     <w:p>
       <w:pPr>
         <w:pStyle w:val="Heading3"/>
       </w:pPr>
       <w:r>
-        <w:t xml:space="preserve">Restoration database</w:t>
+        <w:t xml:space="preserve">Restoration and enhancement projects</w:t>
       </w:r>
     </w:p>
     <w:p>
@@ -986,7 +986,7 @@
         <w:pStyle w:val="FirstParagraph"/>
       </w:pPr>
       <w:r>
-        <w:t xml:space="preserve">Past restoration projects were quantified for each of the major habitat types, when available, to inform expectations for setting short-term goals and long-term targets. Information regarding habitat restoration and enhancement activities in the Tampa Bay area over the past 40 years were compiled, reviewed, and consolidated into a single database. Data were gathered from the SWFWMD Surface Water Improvement and Management Program, Federal Government Performance and Results Act reporting, the Tampa Bay Water Atlas (</w:t>
+        <w:t xml:space="preserve">Past restoration projects were quantified for each of the major habitat types, when available, to inform expectations for setting short-term goals and long-term targets. Information regarding habitat restoration and enhancement activities in the Tampa Bay area over the past 40 years was compiled from various sources. Restoration was defined as any activity that involved earthwork to reshape the land or the addition of structural elements (e.g., rock). Enhancement was defined as any activity not including earthwork that improved the environment (e.g., planting native vegetation, invasive species or debris removal, prescribed burns, etc.). Data were gathered from the SWFWMD Surface Water Improvement and Management Program, Federal Government Performance and Results Act reporting, the Tampa Bay Water Atlas (</w:t>
       </w:r>
       <w:hyperlink r:id="rId27">
         <w:r>
@@ -1001,13 +1001,13 @@
       </w:r>
     </w:p>
     <w:bookmarkEnd w:id="28"/>
-    <w:bookmarkStart w:id="30" w:name="X3ee14f540c6971491d0c5ce5ddb0f35ab125cab"/>
+    <w:bookmarkStart w:id="30" w:name="Xed57c4af28049ab9d518c5740b98e1bbed8cc69"/>
     <w:p>
       <w:pPr>
         <w:pStyle w:val="Heading3"/>
       </w:pPr>
       <w:r>
-        <w:t xml:space="preserve">Creating and combining opportunity layers</w:t>
+        <w:t xml:space="preserve">Opportunity areas and restoration potential</w:t>
       </w:r>
     </w:p>
     <w:p>
@@ -1045,7 +1045,7 @@
         <w:pStyle w:val="BodyText"/>
       </w:pPr>
       <w:r>
-        <w:t xml:space="preserve">After binning, the native and restorable lands were overlaid with additional layers to identify 1) reservation native and reservation restorable areas, and 2) existing and proposed native and restorable areas. Collectively, each of these unique products are considered the opportunity areas in the Tampa Bay watershed. The reservation native and reservation restorable areas are native and restorable habitats, respectively, that occur in the 5-foot contour or coastal stratum. This area extends from the local Mean Lower Low Water elevation to elevation 5 feet above Mean Sea Level and is likely to be affected by frequent tidal flooding or inundation</w:t>
+        <w:t xml:space="preserve">After binning, the native and restorable lands were overlaid with additional layers to identify 1) reservation native and reservation restorable areas, and 2) existing and proposed native and restorable areas. Collectively, each of these unique products are considered the opportunity areas in the Tampa Bay watershed. The reservation native and reservation restorable areas are native and restorable habitats, respectively, that occur in the 5-foot contour or coastal stratum. This area extends from the local Mean Lower Low Water (MLLW) elevation to elevation 5 feet above Mean Sea Level and is likely to be affected by frequent tidal flooding or inundation</w:t>
       </w:r>
       <w:r>
         <w:t xml:space="preserve"> </w:t>
@@ -1270,7 +1270,7 @@
         <w:pStyle w:val="BodyText"/>
       </w:pPr>
       <w:r>
-        <w:t xml:space="preserve">Trend assessments for supratidal habitats showed the effects of increasing land development and loss of restorable habitats in the Tampa Bay watershed (Table 2). Developed lands showed a 44% increase to 217,047 ha from 1990 to 2017, with a notable 30% loss of 1,446 ha for coastal uplands, a 38% loss to 57,836 ha for native uplands, and an 18% decrease to 189,512 ha for restorable lands. Non-forested freshwater wetlands showed a 24% increase to 27,358 ha, while forested freshwater wetlands decrased by 5% to 61,667 ha. The change analysis (</w:t>
+        <w:t xml:space="preserve">Trend assessments for supratidal habitats showed the effects of increasing land development and loss of restorable habitats in the Tampa Bay watershed (Table 2). Developed lands showed a 44% increase to 217,047 ha from 1990 to 2017, with a notable 30% decrease to 1,446 ha for coastal uplands, a 38% decrease to 57,836 ha for native uplands, and an 18% decrease to 189,512 ha for restorable lands. Non-forested freshwater wetlands showed a 24% increase to 27,358 ha, while forested freshwater wetlands decreased by 5% to 61,667 ha. The change analysis (</w:t>
       </w:r>
       <w:hyperlink w:anchor="fig-chgdatalluv">
         <w:r>
@@ -1281,17 +1281,17 @@
         </w:r>
       </w:hyperlink>
       <w:r>
-        <w:t xml:space="preserve">) showed that a majority of land conversion to developed came from restorable lands (21,292 ha) and native uplands (7,184 ha), with smaller proportions converted from forested freshwater wetlands (1,407 ha) and coastal uplands (193 ha). Supratidal habitats converted to restorable primarily included native uplands (8,304 ha), forested freshwater wetlands (1,700 ha), and developed (2,794 ha). The increase in non-forested freshwater wetlands was primarily from restorable lands (2,759 ha).</w:t>
+        <w:t xml:space="preserve">) showed that a majority of land conversion to developed came from restorable lands (21,292 ha) and native uplands (7,184 ha), with smaller proportions converted from forested freshwater wetlands (1,407 ha) and coastal uplands (193 ha). Habitats converted to restorable primarily included native uplands (8,304 ha), forested freshwater wetlands (1,700 ha), and developed (2,794 ha). The increase in non-forested freshwater wetlands was primarily from restorable lands (2,759 ha).</w:t>
       </w:r>
     </w:p>
     <w:bookmarkEnd w:id="32"/>
-    <w:bookmarkStart w:id="33" w:name="habitat-restoration"/>
+    <w:bookmarkStart w:id="33" w:name="habitat-restoration-and-enhancement"/>
     <w:p>
       <w:pPr>
         <w:pStyle w:val="Heading3"/>
       </w:pPr>
       <w:r>
-        <w:t xml:space="preserve">Habitat restoration</w:t>
+        <w:t xml:space="preserve">Habitat restoration and enhancement</w:t>
       </w:r>
     </w:p>
     <w:p>
@@ -1299,23 +1299,26 @@
         <w:pStyle w:val="FirstParagraph"/>
       </w:pPr>
       <w:r>
-        <w:t xml:space="preserve">A total of 460 projects were documented between 1971 and 2019 (Table 4), addressing the full range of habitat types, including Estuarine (n=228), Freshwater (n=53), Uplands (n=119), and Mixed (n=60). A total of 1,978 ha have been restored, and 12,930 ha and 42.8 km of linear projects were enhanced during the time period. Forty lead partners were documented as responsible for the projects, although some of these lead partners are departments within the same overall agency. Eighty-nine living shoreline projects, seawall enhancements, and oyster reef module installations along shorelines were inventoried, with a linear footprint of 18.2 km.</w:t>
+        <w:t xml:space="preserve">A total of 460 restoration projects were documented in Tampa Bay and its watershed between 1971 and 2019. These projects were divided among habitat types that included estuarine (n = 228), freshwater (n = 53), uplands (n = 119), and a mix of all three (n = 60). A total of 1,978 ha have been restored, whereas 12,930 ha and 42.8 km (as shoreline or tributaries) were enhanced. Forty partners were responsible for these projects, although some were from departments within the same agency. Eighty-nine living shoreline projects, seawall enhancements, and oyster reef installations were documented, with a total linear length of 18.2 km.</w:t>
       </w:r>
     </w:p>
     <w:bookmarkEnd w:id="33"/>
-    <w:bookmarkStart w:id="34" w:name="habitat-restoration-opportunities"/>
+    <w:bookmarkStart w:id="34" w:name="X6606b98287e568586071856efa22fc64c5f11ad"/>
     <w:p>
       <w:pPr>
         <w:pStyle w:val="Heading3"/>
       </w:pPr>
       <w:r>
-        <w:t xml:space="preserve">Habitat restoration opportunities</w:t>
+        <w:t xml:space="preserve">Summary of opportunity areas and restoration potential</w:t>
       </w:r>
     </w:p>
     <w:p>
       <w:pPr>
         <w:pStyle w:val="FirstParagraph"/>
       </w:pPr>
+      <w:r>
+        <w:t xml:space="preserve">The map of the remaining opportunity areas provided an areal estimate of where practitioners could target future restoration projects (</w:t>
+      </w:r>
       <w:hyperlink w:anchor="fig-oppmap">
         <w:r>
           <w:rPr>
@@ -1324,124 +1327,34 @@
           <w:t xml:space="preserve">Figure 5</w:t>
         </w:r>
       </w:hyperlink>
+      <w:r>
+        <w:t xml:space="preserve">). Native lands (existing conservation native, proposed conservation native, reservation native) totaled 119,854 ha (20.4% of the watershed above MLLW). Similarly, restorable lands (existing conservation restorable, proposed conservation restorable, reservation restorable) totalled 83,894 ha (14.3% of watershed). Understandably, most of the native and restorable lands occurred in undeveloped areas of the watershed, particularly in the north and southwest. Existing conservation lands (existing conservation native, existing conservation restorable) totalled 79,395 ha (13.5% of the watershed) and proposed conservation lands (proposed conservation native, proposed conservation restorable) totalled 117,855 ha (20.1%). Reservation areas in the coastal stratum (reservation native, reservation restorable) totalled 6,498 ha (1.1% of the watershed).</w:t>
+      </w:r>
     </w:p>
     <w:p>
       <w:pPr>
         <w:pStyle w:val="BodyText"/>
       </w:pPr>
       <w:r>
-        <w:t xml:space="preserve">In 2017, 1,555 km</w:t>
-      </w:r>
-      <w:r>
-        <w:rPr>
-          <w:vertAlign w:val="superscript"/>
-        </w:rPr>
-        <w:t xml:space="preserve">2</w:t>
-      </w:r>
-      <w:r>
-        <w:t xml:space="preserve"> </w:t>
-      </w:r>
-      <w:r>
-        <w:t xml:space="preserve">of land (26.5%) in the Tampa Bay watershed above the MLLW line was classified as natural and 2,144 km</w:t>
-      </w:r>
-      <w:r>
-        <w:rPr>
-          <w:vertAlign w:val="superscript"/>
-        </w:rPr>
-        <w:t xml:space="preserve">2</w:t>
-      </w:r>
-      <w:r>
-        <w:t xml:space="preserve"> </w:t>
-      </w:r>
-      <w:r>
-        <w:t xml:space="preserve">(37%) was considered restorable. Developed areas in the Tampa Bay watershed encompassed 2,172 km</w:t>
-      </w:r>
-      <w:r>
-        <w:rPr>
-          <w:vertAlign w:val="superscript"/>
-        </w:rPr>
-        <w:t xml:space="preserve">2</w:t>
-      </w:r>
-      <w:r>
-        <w:t xml:space="preserve"> </w:t>
-      </w:r>
-      <w:r>
-        <w:t xml:space="preserve">(36.5%) of the 5,872 km</w:t>
-      </w:r>
-      <w:r>
-        <w:rPr>
-          <w:vertAlign w:val="superscript"/>
-        </w:rPr>
-        <w:t xml:space="preserve">2</w:t>
-      </w:r>
-      <w:r>
-        <w:t xml:space="preserve"> </w:t>
-      </w:r>
-      <w:r>
-        <w:t xml:space="preserve">watershed area. Between 2014 and 2017, the developed footprint increased by seven percent (7%, Fig 2).</w:t>
-      </w:r>
-    </w:p>
-    <w:p>
-      <w:pPr>
-        <w:pStyle w:val="BodyText"/>
-      </w:pPr>
-      <w:r>
-        <w:t xml:space="preserve">The Tampa Bay watershed included a total of 1,260 km</w:t>
-      </w:r>
-      <w:r>
-        <w:rPr>
-          <w:vertAlign w:val="superscript"/>
-        </w:rPr>
-        <w:t xml:space="preserve">2</w:t>
-      </w:r>
-      <w:r>
-        <w:t xml:space="preserve"> </w:t>
-      </w:r>
-      <w:r>
-        <w:t xml:space="preserve">of existing conservation lands, either publicly owned or in conservation easements. However, excluding subtidal areas owned by the State of Florida results in a total of 816 km</w:t>
-      </w:r>
-      <w:r>
-        <w:rPr>
-          <w:vertAlign w:val="superscript"/>
-        </w:rPr>
-        <w:t xml:space="preserve">2</w:t>
-      </w:r>
-      <w:r>
-        <w:t xml:space="preserve"> </w:t>
-      </w:r>
-      <w:r>
-        <w:t xml:space="preserve">of conservation lands, about 13.9% of the watershed area occurring above the MLLW line. (Fig 3). Proposed conservation lands in the Tampa Bay watershed total 1,254 km</w:t>
-      </w:r>
-      <w:r>
-        <w:rPr>
-          <w:vertAlign w:val="superscript"/>
-        </w:rPr>
-        <w:t xml:space="preserve">2</w:t>
-      </w:r>
-      <w:r>
-        <w:t xml:space="preserve">. The mapped proposed conservation lands generally link eastward and provide wildlife connectivity to the larger-scale Florida Wildlife Corridor (Fig 3).</w:t>
-      </w:r>
-    </w:p>
-    <w:p>
-      <w:pPr>
-        <w:pStyle w:val="BodyText"/>
-      </w:pPr>
-      <w:r>
-        <w:t xml:space="preserve">Reservation lands, from the MLLW line landward to elevation 5-feet (NAVD 88), currently (2017) include 4,622 ha proposed for conservation in the Tampa Bay watershed, with 3,303 ha of native habitats and 1,319 ha of restorable habitats (Fig 1).</w:t>
-      </w:r>
-    </w:p>
-    <w:p>
-      <w:pPr>
-        <w:pStyle w:val="BodyText"/>
-      </w:pPr>
-      <w:r>
-        <w:t xml:space="preserve">Xeric soils were roughly aggregated in an east-west band through the middle of the watershed (Fig 4). Approximately 2,107 km2 was classified as xeric, while 3,760 km2 was classified as mesic/hydric.</w:t>
-      </w:r>
-    </w:p>
-    <w:p>
-      <w:pPr>
-        <w:pStyle w:val="BodyText"/>
-      </w:pPr>
+        <w:t xml:space="preserve">Combining the restorable lands in</w:t>
+      </w:r>
+      <w:r>
+        <w:t xml:space="preserve"> </w:t>
+      </w:r>
+      <w:hyperlink w:anchor="fig-oppmap">
+        <w:r>
+          <w:rPr>
+            <w:rStyle w:val="Hyperlink"/>
+          </w:rPr>
+          <w:t xml:space="preserve">Figure 5</w:t>
+        </w:r>
+      </w:hyperlink>
+      <w:r>
+        <w:t xml:space="preserve"> </w:t>
+      </w:r>
+      <w:r>
+        <w:t xml:space="preserve">with the coastal stratum, soils, and salinity data provided a spatial summary of the restoration potential grouped by habitat type (</w:t>
+      </w:r>
       <w:hyperlink w:anchor="fig-restmap">
         <w:r>
           <w:rPr>
@@ -1450,6 +1363,9 @@
           <w:t xml:space="preserve">Figure 6</w:t>
         </w:r>
       </w:hyperlink>
+      <w:r>
+        <w:t xml:space="preserve">).</w:t>
+      </w:r>
     </w:p>
     <w:p>
       <w:pPr>
@@ -1756,7 +1672,7 @@
       </w:r>
     </w:p>
     <w:bookmarkEnd w:id="37"/>
-    <w:bookmarkStart w:id="38" w:name="habitat-restoration-1"/>
+    <w:bookmarkStart w:id="38" w:name="habitat-restoration"/>
     <w:p>
       <w:pPr>
         <w:pStyle w:val="Heading3"/>
@@ -2421,7 +2337,7 @@
         </w:rPr>
         <w:t xml:space="preserve">Table</w:t>
       </w:r>
-      <w:bookmarkStart w:id="4dbbcc9f-94c2-4463-ad89-af7e69550240" w:name="unnamed-chunk-2"/>
+      <w:bookmarkStart w:id="e345f569-65c9-4936-b6fb-2d8f3db21ea9" w:name="unnamed-chunk-2"/>
       <w:r xmlns:w="http://schemas.openxmlformats.org/wordprocessingml/2006/main" xmlns:wp="http://schemas.openxmlformats.org/drawingml/2006/wordprocessingDrawing" xmlns:r="http://schemas.openxmlformats.org/officeDocument/2006/relationships" xmlns:w14="http://schemas.microsoft.com/office/word/2010/wordml">
         <w:rPr>
           <w:rFonts/>
@@ -2443,7 +2359,7 @@
         </w:rPr>
         <w:fldChar w:fldCharType="end" w:dirty="true"/>
       </w:r>
-      <w:bookmarkEnd w:id="4dbbcc9f-94c2-4463-ad89-af7e69550240"/>
+      <w:bookmarkEnd w:id="e345f569-65c9-4936-b6fb-2d8f3db21ea9"/>
       <w:r>
         <w:t xml:space="preserve">:</w:t>
       </w:r>
@@ -5691,7 +5607,7 @@
         </w:rPr>
         <w:t xml:space="preserve">Table</w:t>
       </w:r>
-      <w:bookmarkStart w:id="5e656a04-7e77-46a6-a8e1-98ec79f59733" w:name="unnamed-chunk-3"/>
+      <w:bookmarkStart w:id="1cbbfe14-df15-4cfb-bf94-7dcd7b319fce" w:name="unnamed-chunk-3"/>
       <w:r xmlns:w="http://schemas.openxmlformats.org/wordprocessingml/2006/main" xmlns:wp="http://schemas.openxmlformats.org/drawingml/2006/wordprocessingDrawing" xmlns:r="http://schemas.openxmlformats.org/officeDocument/2006/relationships" xmlns:w14="http://schemas.microsoft.com/office/word/2010/wordml">
         <w:rPr>
           <w:rFonts/>
@@ -5713,7 +5629,7 @@
         </w:rPr>
         <w:fldChar w:fldCharType="end" w:dirty="true"/>
       </w:r>
-      <w:bookmarkEnd w:id="5e656a04-7e77-46a6-a8e1-98ec79f59733"/>
+      <w:bookmarkEnd w:id="1cbbfe14-df15-4cfb-bf94-7dcd7b319fce"/>
       <w:r>
         <w:t xml:space="preserve">:</w:t>
       </w:r>
@@ -12714,7 +12630,7 @@
         </w:rPr>
         <w:t xml:space="preserve">Table</w:t>
       </w:r>
-      <w:bookmarkStart w:id="a6be3718-4616-4013-879e-4dcaa60b505f" w:name="unnamed-chunk-4"/>
+      <w:bookmarkStart w:id="62b10962-a83d-4c95-80ff-15876d060807" w:name="unnamed-chunk-4"/>
       <w:r xmlns:w="http://schemas.openxmlformats.org/wordprocessingml/2006/main" xmlns:wp="http://schemas.openxmlformats.org/drawingml/2006/wordprocessingDrawing" xmlns:r="http://schemas.openxmlformats.org/officeDocument/2006/relationships" xmlns:w14="http://schemas.microsoft.com/office/word/2010/wordml">
         <w:rPr>
           <w:rFonts/>
@@ -12736,7 +12652,7 @@
         </w:rPr>
         <w:fldChar w:fldCharType="end" w:dirty="true"/>
       </w:r>
-      <w:bookmarkEnd w:id="a6be3718-4616-4013-879e-4dcaa60b505f"/>
+      <w:bookmarkEnd w:id="62b10962-a83d-4c95-80ff-15876d060807"/>
       <w:r>
         <w:t xml:space="preserve">:</w:t>
       </w:r>
@@ -18682,7 +18598,7 @@
         </w:rPr>
         <w:t xml:space="preserve">Table</w:t>
       </w:r>
-      <w:bookmarkStart w:id="d2863678-fd99-4545-b1f7-123f9e17bd06" w:name="unnamed-chunk-5"/>
+      <w:bookmarkStart w:id="7827a901-68f9-46e3-9994-4a3b8d044903" w:name="unnamed-chunk-5"/>
       <w:r xmlns:w="http://schemas.openxmlformats.org/wordprocessingml/2006/main" xmlns:wp="http://schemas.openxmlformats.org/drawingml/2006/wordprocessingDrawing" xmlns:r="http://schemas.openxmlformats.org/officeDocument/2006/relationships" xmlns:w14="http://schemas.microsoft.com/office/word/2010/wordml">
         <w:rPr>
           <w:rFonts/>
@@ -18704,7 +18620,7 @@
         </w:rPr>
         <w:fldChar w:fldCharType="end" w:dirty="true"/>
       </w:r>
-      <w:bookmarkEnd w:id="d2863678-fd99-4545-b1f7-123f9e17bd06"/>
+      <w:bookmarkEnd w:id="7827a901-68f9-46e3-9994-4a3b8d044903"/>
       <w:r>
         <w:t xml:space="preserve">:</w:t>
       </w:r>

</xml_diff>

<commit_message>
results revision done, simplified current extent and target tables
</commit_message>
<xml_diff>
--- a/manu-draft.docx
+++ b/manu-draft.docx
@@ -840,7 +840,7 @@
         <w:t xml:space="preserve"> </w:t>
       </w:r>
       <w:r>
-        <w:t xml:space="preserve">(M. Burke, L. Carnahan, K. Hammer-Levy, G. Mitchum, 2019)</w:t>
+        <w:t xml:space="preserve">(Burke et al., 2019)</w:t>
       </w:r>
       <w:r>
         <w:t xml:space="preserve">.</w:t>
@@ -861,7 +861,7 @@
         <w:pStyle w:val="FirstParagraph"/>
       </w:pPr>
       <w:r>
-        <w:t xml:space="preserve">Opportunity areas for restoration and recommended coverage targets for habitat types were identified by integrating multiple datasets available for the region. First, habitat status and historical trends were quantified using land use/land cover and subtidal datasets to understand relative changes that have occurred over time. Second, historic habitat restoration efforts conducted in the Tampa Bay watershed were synthesized as a guide for understanding a feasible level of effort for future projects that could be conducted by restoration practitioners. The first two steps were used to identify short-term (2030) goals and long-term (2050) targets for coverage (hectares) of native habitats. Finally, remaining opportunities for restoration were spatially identified by combining current coverages with existing or proposed protected areas and areas anticipated to be impacted by sea-level rise. As such, the approach identifies goals and targets and provides spatially explicit information that identifies where restoration practitioners should pursue projects to meet these goals and targets.</w:t>
+        <w:t xml:space="preserve">Opportunity areas for restoration and recommended coverage targets for habitat types were identified by integrating multiple datasets available for the region. First, habitat status and historical trends were quantified using land use/land cover and subtidal datasets to understand relative changes that have occurred over time. Second, historic habitat restoration efforts conducted in the Tampa Bay watershed were synthesized as a guide for understanding a feasible level of effort for future projects that could be conducted by restoration practitioners. The first two steps were used to identify short-term (2030) targets and long-term (2050) goals for coverage (hectares) of native habitats. Finally, remaining opportunities for restoration were spatially identified by combining current coverages with existing or proposed protected areas and areas anticipated to be impacted by sea-level rise. As such, the approach identifies goals and targets and provides spatially explicit information that identifies where restoration practitioners should pursue projects to meet these goals and targets.</w:t>
       </w:r>
     </w:p>
     <w:bookmarkEnd w:id="25"/>
@@ -1051,7 +1051,17 @@
         <w:t xml:space="preserve"> </w:t>
       </w:r>
       <w:r>
-        <w:t xml:space="preserve">(M. Burke, L. Carnahan, K. Hammer-Levy, G. Mitchum, 2019)</w:t>
+        <w:t xml:space="preserve">(</w:t>
+      </w:r>
+      <w:r>
+        <w:rPr>
+          <w:bCs/>
+          <w:b/>
+        </w:rPr>
+        <w:t xml:space="preserve">tbep0519?</w:t>
+      </w:r>
+      <w:r>
+        <w:t xml:space="preserve">)</w:t>
       </w:r>
       <w:r>
         <w:t xml:space="preserve">. Native habitats in this stratum were identified as those to be reserved, whereas restorable habitats were identified as those where tidal wetlands could be restored.</w:t>
@@ -1087,7 +1097,7 @@
         <w:pStyle w:val="BodyText"/>
       </w:pPr>
       <w:r>
-        <w:t xml:space="preserve">All opportunity areas identified as restorable included reservation restorable (in the coastal stratum), existing conservation restorable, and proposed conservation restorable. These layers were further grouped into their restoration potential as discrete habitat types that could be the goal of future restoration projects. The restoration potential was defined using the coastal stratum, soil types, and salinities of adjacent waters.</w:t>
+        <w:t xml:space="preserve">All opportunity areas identified as restorable included reservation restorable (in the coastal stratum), existing conservation restorable, and proposed conservation restorable. To identify discrete habitat types that could be the goal of future restoration projects, restorable lands in the coastal stratum and on existing conservation areas (reservation restorable and existing conservation restorable) were further grouped into their restoration potential. Proposed conservation areas were excluded from the analysis to provide a more confident assessment of restoration potential in areas that have already been acquired (i.e., existing conservation) or are immediately threatened by sea-level rise and/or coastal development (i.e., the coastal stratum). The restoration potential was defined using soil types, described as follows.</w:t>
       </w:r>
     </w:p>
     <w:p>
@@ -1116,7 +1126,7 @@
         <w:t xml:space="preserve"> </w:t>
       </w:r>
       <w:r>
-        <w:t xml:space="preserve">created a soils suitability analysis for wetland mitigation and restoration and classified all soils in the Tampa Bay watershed as xeric, mesic, or hydric. The mesic and hydric categories were combined to represent wetland restoration potential, while the xeric category was used to represent upland restoration potential.</w:t>
+        <w:t xml:space="preserve">created a soils suitability analysis for wetland mitigation and restoration and classified all soils in the Tampa Bay watershed as xeric, mesic, or hydric. The mesic and hydric categories were combined to represent wetland restoration potential, while the xeric category was used to represent upland restoration potential. A distinction was made between tidal and freshwater wetland restoration potential by intersecting the mesic and hydric soils with the coastal stratum. Mesic or hydric soils that occur below the 5-foot contour were assigned a restoration potential for tidal wetlands, while mesic or hydric soils occurring above the 5-foot contour were assigned a restoration potential for freshwater wetlands.</w:t>
       </w:r>
     </w:p>
     <w:p>
@@ -1124,36 +1134,6 @@
         <w:pStyle w:val="BodyText"/>
       </w:pPr>
       <w:r>
-        <w:t xml:space="preserve">A distinction was made between tidal and freshwater wetland restoration potential by intersecting the mesic and hydric soils with the coastal stratum. Mesic or hydric soils that occur below the 5-foot contour were assigned a restoration potential for tidal wetlands, while mesic or hydric soils occurring above the 5-foot contour were assigned a restoration potential for freshwater wetlands. A final restoration potential category was created for low salinity salt marshes (</w:t>
-      </w:r>
-      <w:r>
-        <w:rPr>
-          <w:iCs/>
-          <w:i/>
-        </w:rPr>
-        <w:t xml:space="preserve">Juncus</w:t>
-      </w:r>
-      <w:r>
-        <w:t xml:space="preserve"> </w:t>
-      </w:r>
-      <w:r>
-        <w:t xml:space="preserve">spp.) in the coastal stratum. These included restorable lands with mesic or hydric soils and also lands adjacent to waters with average salinity values less than 18 psu</w:t>
-      </w:r>
-      <w:r>
-        <w:t xml:space="preserve"> </w:t>
-      </w:r>
-      <w:r>
-        <w:t xml:space="preserve">(Eleuterius and Eleuterius, 1979)</w:t>
-      </w:r>
-      <w:r>
-        <w:t xml:space="preserve">. The salinity values were identified using salinity isohalines created from a long-term water quality data set provided by the Environmental Protection Commission of Hillsborough County.</w:t>
-      </w:r>
-    </w:p>
-    <w:p>
-      <w:pPr>
-        <w:pStyle w:val="BodyText"/>
-      </w:pPr>
-      <w:r>
         <w:t xml:space="preserve">Two distinct mapping products were created from the above analysis. The first was an opportunities map that showed areas in the watershed identified as existing conservation native, existing conservation restorable, proposed conservation native, proposed conservation restorable, reservation native, and reservation restorable. The second was a map that identified the restorable lands (either proposed, existing, or reservation) based on their restoration potential as coastal uplands, freshwater wetlands, native uplands, or tidal wetlands (which included salt marshes). All analyses were conducted using the R statistical programming language</w:t>
       </w:r>
       <w:r>
@@ -1163,7 +1143,7 @@
         <w:t xml:space="preserve">(R Core Team, 2022)</w:t>
       </w:r>
       <w:r>
-        <w:t xml:space="preserve">, specifically leveraging tools from the tidyverse package for data wrangling</w:t>
+        <w:t xml:space="preserve">, specifically leveraging functions from the tidyverse package for data wrangling</w:t>
       </w:r>
       <w:r>
         <w:t xml:space="preserve"> </w:t>
@@ -1317,7 +1297,10 @@
         <w:pStyle w:val="FirstParagraph"/>
       </w:pPr>
       <w:r>
-        <w:t xml:space="preserve">The map of the remaining opportunity areas provided an areal estimate of where practitioners could target future restoration projects (</w:t>
+        <w:t xml:space="preserve">Summaries of the current extent of each habitat type are shown in Table 3 as representations of the opportunity areas and restoration potential. The extent of each habitat in existing conservation lands and proposed conservation lands is shown. Summaries of the restoration potential under existing and proposed conservation lands is also shown. The majority of restoration opportunities on existing conservation lands are for native uplands and freshwater wetlands. Less opportunities exist for intertidal wetlands (mangrove forests, salt barrens, and salt marshes). These summaries are also shown spatially in</w:t>
+      </w:r>
+      <w:r>
+        <w:t xml:space="preserve"> </w:t>
       </w:r>
       <w:hyperlink w:anchor="fig-oppmap">
         <w:r>
@@ -1328,7 +1311,24 @@
         </w:r>
       </w:hyperlink>
       <w:r>
-        <w:t xml:space="preserve">). Native lands (existing conservation native, proposed conservation native, reservation native) totaled 119,854 ha (20.4% of the watershed above MLLW). Similarly, restorable lands (existing conservation restorable, proposed conservation restorable, reservation restorable) totalled 83,894 ha (14.3% of watershed). Understandably, most of the native and restorable lands occurred in undeveloped areas of the watershed, particularly in the north and southwest. Existing conservation lands (existing conservation native, existing conservation restorable) totalled 79,395 ha (13.5% of the watershed) and proposed conservation lands (proposed conservation native, proposed conservation restorable) totalled 117,855 ha (20.1%). Reservation areas in the coastal stratum (reservation native, reservation restorable) totalled 6,498 ha (1.1% of the watershed).</w:t>
+        <w:t xml:space="preserve"> </w:t>
+      </w:r>
+      <w:r>
+        <w:t xml:space="preserve">and</w:t>
+      </w:r>
+      <w:r>
+        <w:t xml:space="preserve"> </w:t>
+      </w:r>
+      <w:hyperlink w:anchor="fig-restmap">
+        <w:r>
+          <w:rPr>
+            <w:rStyle w:val="Hyperlink"/>
+          </w:rPr>
+          <w:t xml:space="preserve">Figure 6</w:t>
+        </w:r>
+      </w:hyperlink>
+      <w:r>
+        <w:t xml:space="preserve">.</w:t>
       </w:r>
     </w:p>
     <w:p>
@@ -1336,10 +1336,7 @@
         <w:pStyle w:val="BodyText"/>
       </w:pPr>
       <w:r>
-        <w:t xml:space="preserve">Combining the restorable lands in</w:t>
-      </w:r>
-      <w:r>
-        <w:t xml:space="preserve"> </w:t>
+        <w:t xml:space="preserve">The map of the remaining opportunity areas provided an areal estimate of where practitioners could target future restoration projects (</w:t>
       </w:r>
       <w:hyperlink w:anchor="fig-oppmap">
         <w:r>
@@ -1350,10 +1347,15 @@
         </w:r>
       </w:hyperlink>
       <w:r>
-        <w:t xml:space="preserve"> </w:t>
-      </w:r>
-      <w:r>
-        <w:t xml:space="preserve">with the coastal stratum, soils, and salinity data provided a spatial summary of the restoration potential grouped by habitat type (</w:t>
+        <w:t xml:space="preserve">). Native lands (existing conservation native, proposed conservation native, reservation native) totaled 119,854 ha (20.4% of the watershed above MLLW). Similarly, restorable lands (existing conservation restorable, proposed conservation restorable, reservation restorable) totalled 83,894 ha (14.3% of the watershed). Understandably, most of the native and restorable lands occurred in undeveloped areas in the north and southwest. Existing conservation lands (existing conservation native, existing conservation restorable) totalled 79,395 ha (13.5% of the watershed) and proposed conservation lands (proposed conservation native, proposed conservation restorable) totalled 117,855 ha (20.1% of the watershed). Reservation areas in the coastal stratum (reservation native, reservation restorable) totalled 6,498 ha (1.1% of the watershed).</w:t>
+      </w:r>
+    </w:p>
+    <w:p>
+      <w:pPr>
+        <w:pStyle w:val="BodyText"/>
+      </w:pPr>
+      <w:r>
+        <w:t xml:space="preserve">Combining the restorable lands on existing conservation areas and in the coastal stratum with soils data provided a spatial summary of the restoration potential grouped by habitat type (</w:t>
       </w:r>
       <w:hyperlink w:anchor="fig-restmap">
         <w:r>
@@ -1364,99 +1366,17 @@
         </w:r>
       </w:hyperlink>
       <w:r>
-        <w:t xml:space="preserve">).</w:t>
-      </w:r>
-    </w:p>
-    <w:p>
-      <w:pPr>
-        <w:pStyle w:val="BodyText"/>
-      </w:pPr>
-      <w:r>
-        <w:t xml:space="preserve">Table 3</w:t>
-      </w:r>
-    </w:p>
-    <w:p>
-      <w:pPr>
-        <w:pStyle w:val="BodyText"/>
-      </w:pPr>
-      <w:r>
-        <w:t xml:space="preserve">Integration of all of the opportunity layers provides a summary of the available restoration for the TBEP habitats of interest (Table 5). The</w:t>
-      </w:r>
-      <w:r>
-        <w:t xml:space="preserve"> </w:t>
-      </w:r>
-      <w:r>
-        <w:t xml:space="preserve">“</w:t>
-      </w:r>
-      <w:r>
-        <w:t xml:space="preserve">Native Habitats</w:t>
-      </w:r>
-      <w:r>
-        <w:t xml:space="preserve">”</w:t>
-      </w:r>
-      <w:r>
-        <w:t xml:space="preserve"> </w:t>
-      </w:r>
-      <w:r>
-        <w:t xml:space="preserve">columns show the total current extent as well as the portion of the current extent occurring on existing conservation lands and proposed conservation lands, respectively. The</w:t>
-      </w:r>
-      <w:r>
-        <w:t xml:space="preserve"> </w:t>
-      </w:r>
-      <w:r>
-        <w:t xml:space="preserve">“</w:t>
-      </w:r>
-      <w:r>
-        <w:t xml:space="preserve">Restorable Habitats</w:t>
-      </w:r>
-      <w:r>
-        <w:t xml:space="preserve">”</w:t>
-      </w:r>
-      <w:r>
-        <w:t xml:space="preserve"> </w:t>
-      </w:r>
-      <w:r>
-        <w:t xml:space="preserve">columns show the total restoration opportunity as well as the portion of the total restoration opportunity on existing and proposed conservation lands. The majority of restoration opportunities on existing conservation lands are for native uplands and freshwater wetlands (Table 5). However, there are approximately 627 ha of emergent tidal wetland restoration opportunities on existing conservation lands, including 530 ha applicable to higher salinity mangrove forests and salt barrens, and 16 ha applicable to lower salinity salt marsh (e.g.,</w:t>
-      </w:r>
-      <w:r>
-        <w:t xml:space="preserve"> </w:t>
-      </w:r>
-      <w:r>
-        <w:rPr>
-          <w:iCs/>
-          <w:i/>
-        </w:rPr>
-        <w:t xml:space="preserve">Juncus roemerianus</w:t>
-      </w:r>
-      <w:r>
-        <w:t xml:space="preserve">) restoration and creation.</w:t>
-      </w:r>
-    </w:p>
-    <w:p>
-      <w:pPr>
-        <w:pStyle w:val="BodyText"/>
-      </w:pPr>
-      <w:r>
-        <w:t xml:space="preserve">The best estimates of total restoration opportunities for urban shorelines and tidal tributaries are provided by the Tampa Bay Living Shoreline Suitability Model (LSSM) prepared by the Florida Fish and Wildlife Conservation Commission</w:t>
-      </w:r>
-      <w:r>
-        <w:t xml:space="preserve"> </w:t>
-      </w:r>
-      <w:r>
-        <w:t xml:space="preserve">(Boland and O’Keife, 2018)</w:t>
-      </w:r>
-      <w:r>
-        <w:t xml:space="preserve">. There is 2,566 km of shoreline in Tampa Bay, and approximately 33% is recommended for living shoreline enhancement.</w:t>
+        <w:t xml:space="preserve">). A total of 17,205 ha (2.9% of the watershed) were identified as potentially restorable as coastal uplands (128 ha, &lt; 0.1% of the watershed), freshwater wetlands (11,034 ha, 1.9% of the watershed), native uplands (5,419 ha, 0.9% of the watershed), or tidal wetlands (624 ha, 0.1% of the watershed).</w:t>
       </w:r>
     </w:p>
     <w:bookmarkEnd w:id="34"/>
-    <w:bookmarkStart w:id="35" w:name="establishment-of-goals-and-targets"/>
+    <w:bookmarkStart w:id="35" w:name="establishment-of-targets-and-goals"/>
     <w:p>
       <w:pPr>
         <w:pStyle w:val="Heading3"/>
       </w:pPr>
       <w:r>
-        <w:t xml:space="preserve">Establishment of goals and targets</w:t>
+        <w:t xml:space="preserve">Establishment of targets and goals</w:t>
       </w:r>
     </w:p>
     <w:p>
@@ -1464,106 +1384,7 @@
         <w:pStyle w:val="FirstParagraph"/>
       </w:pPr>
       <w:r>
-        <w:t xml:space="preserve">Table 4</w:t>
-      </w:r>
-    </w:p>
-    <w:p>
-      <w:pPr>
-        <w:pStyle w:val="BodyText"/>
-      </w:pPr>
-      <w:r>
-        <w:t xml:space="preserve">Recommended targets were based on habitat status and trends, habitat restoration data, identified restoration opportunities, and current and anticipated trends in development, available funding, and regulations</w:t>
-      </w:r>
-      <w:r>
-        <w:t xml:space="preserve"> </w:t>
-      </w:r>
-      <w:r>
-        <w:t xml:space="preserve">(Hilderbrand et al., 2005; Hobbs, 2007)</w:t>
-      </w:r>
-      <w:r>
-        <w:t xml:space="preserve">.</w:t>
-      </w:r>
-    </w:p>
-    <w:p>
-      <w:pPr>
-        <w:pStyle w:val="BodyText"/>
-      </w:pPr>
-      <w:r>
-        <w:t xml:space="preserve">The targets and goals (Table 6) identify where the 2017 CCMP Bay Habitat goals and strategies and the 2021-2025 Strategic Plan</w:t>
-      </w:r>
-      <w:r>
-        <w:t xml:space="preserve"> </w:t>
-      </w:r>
-      <w:r>
-        <w:t xml:space="preserve">(Burke and Amaral, 2020)</w:t>
-      </w:r>
-      <w:r>
-        <w:t xml:space="preserve"> </w:t>
-      </w:r>
-      <w:r>
-        <w:t xml:space="preserve">thriving habitats and abundant wildlife programmatic priorities can be implemented. However, it also recognizes that the identified habitat protection and restoration areas will change over time, and will be revisited on a 10-year recurring cycle. A 30-year planning horizon (2050) is also identified based upon sea-level rise projections developed specifically for Tampa Bay</w:t>
-      </w:r>
-      <w:r>
-        <w:t xml:space="preserve"> </w:t>
-      </w:r>
-      <w:r>
-        <w:t xml:space="preserve">(Burke et al., 2019)</w:t>
-      </w:r>
-      <w:r>
-        <w:t xml:space="preserve">. The coastal stratum (from the existing mean low water line to the approximate 5-foot contour) is projected to directly experience the effects of sea-level rise by 2050, and is the primary focus area for coastal habitat protection and restoration activities. Land acquisition or protection (through conservation easements or other mechanisms) will be needed to ensure completion of targets and goals for both salt marsh and upland habitats (Fig 3).</w:t>
-      </w:r>
-    </w:p>
-    <w:p>
-      <w:pPr>
-        <w:pStyle w:val="BodyText"/>
-      </w:pPr>
-      <w:r>
-        <w:t xml:space="preserve">Targets that maintain current coverage (</w:t>
-      </w:r>
-      <w:r>
-        <w:t xml:space="preserve">“</w:t>
-      </w:r>
-      <w:r>
-        <w:t xml:space="preserve">hold-the line strategies</w:t>
-      </w:r>
-      <w:r>
-        <w:t xml:space="preserve">”</w:t>
-      </w:r>
-      <w:r>
-        <w:t xml:space="preserve">) were identified for habitats that appear to currently be sustained at acceptable levels. Evolving information such as an Oyster Habitat Suitability Index</w:t>
-      </w:r>
-      <w:r>
-        <w:t xml:space="preserve"> </w:t>
-      </w:r>
-      <w:r>
-        <w:t xml:space="preserve">(Boswell et al., 2012)</w:t>
-      </w:r>
-      <w:r>
-        <w:t xml:space="preserve"> </w:t>
-      </w:r>
-      <w:r>
-        <w:t xml:space="preserve">and ongoing mapping exercises will be used to identify optimal locations to conduct restoration activities that help achieve targets and goals. Coordination with the establishment of state-mandated minimum flows</w:t>
-      </w:r>
-      <w:r>
-        <w:t xml:space="preserve"> </w:t>
-      </w:r>
-      <w:r>
-        <w:t xml:space="preserve">(Munson et al., 2007)</w:t>
-      </w:r>
-      <w:r>
-        <w:t xml:space="preserve"> </w:t>
-      </w:r>
-      <w:r>
-        <w:t xml:space="preserve">will be necessary for restoration and maintenance of low-salinity salt marsh habitats that will experience higher salinities and rapid transition to mangroves under existing sea-level rise scenarios</w:t>
-      </w:r>
-      <w:r>
-        <w:t xml:space="preserve"> </w:t>
-      </w:r>
-      <w:r>
-        <w:t xml:space="preserve">(Sherwood and Greening, 2014; Geselbracht et al., 2015)</w:t>
-      </w:r>
-      <w:r>
-        <w:t xml:space="preserve">.</w:t>
+        <w:t xml:space="preserve">Identifying short-term (2030) targets and long-term (2050) goals for the extent of native habitats in Tampa Bay was informed by the assessment of current extents, past trends, and relative effort for past restoration and enhancement projects. Table 4 shows the targets and goals identified through this analysis and the associated rationale. For example, the targets and goals are established based on the current extent and the restoration potential. If restoration potential exists and coverage restored from past projects suggests a reasonable level of effort, the targets and goals reflect the current extent plus the restoration opportunity. Conversely, other habitats with no identified restoration opportunity, or current extents are sufficient (e.g., mangrove forests), were assigned targets and goals similar to the current extent, i.e., these habitats should be protected and restoration is not recommended. Implicit in the targets and the goals is recurring re-assessment over time to evaluate progress and adjust expectations as appropriate.</w:t>
       </w:r>
     </w:p>
     <w:bookmarkEnd w:id="35"/>
@@ -2337,7 +2158,7 @@
         </w:rPr>
         <w:t xml:space="preserve">Table</w:t>
       </w:r>
-      <w:bookmarkStart w:id="e345f569-65c9-4936-b6fb-2d8f3db21ea9" w:name="unnamed-chunk-2"/>
+      <w:bookmarkStart w:id="09ca616b-7140-4599-94dd-2e1a422c1a7b" w:name="unnamed-chunk-2"/>
       <w:r xmlns:w="http://schemas.openxmlformats.org/wordprocessingml/2006/main" xmlns:wp="http://schemas.openxmlformats.org/drawingml/2006/wordprocessingDrawing" xmlns:r="http://schemas.openxmlformats.org/officeDocument/2006/relationships" xmlns:w14="http://schemas.microsoft.com/office/word/2010/wordml">
         <w:rPr>
           <w:rFonts/>
@@ -2359,7 +2180,7 @@
         </w:rPr>
         <w:fldChar w:fldCharType="end" w:dirty="true"/>
       </w:r>
-      <w:bookmarkEnd w:id="e345f569-65c9-4936-b6fb-2d8f3db21ea9"/>
+      <w:bookmarkEnd w:id="09ca616b-7140-4599-94dd-2e1a422c1a7b"/>
       <w:r>
         <w:t xml:space="preserve">:</w:t>
       </w:r>
@@ -5607,7 +5428,7 @@
         </w:rPr>
         <w:t xml:space="preserve">Table</w:t>
       </w:r>
-      <w:bookmarkStart w:id="1cbbfe14-df15-4cfb-bf94-7dcd7b319fce" w:name="unnamed-chunk-3"/>
+      <w:bookmarkStart w:id="812252b5-ad9a-48cd-9513-240e05d0df29" w:name="unnamed-chunk-3"/>
       <w:r xmlns:w="http://schemas.openxmlformats.org/wordprocessingml/2006/main" xmlns:wp="http://schemas.openxmlformats.org/drawingml/2006/wordprocessingDrawing" xmlns:r="http://schemas.openxmlformats.org/officeDocument/2006/relationships" xmlns:w14="http://schemas.microsoft.com/office/word/2010/wordml">
         <w:rPr>
           <w:rFonts/>
@@ -5629,7 +5450,7 @@
         </w:rPr>
         <w:fldChar w:fldCharType="end" w:dirty="true"/>
       </w:r>
-      <w:bookmarkEnd w:id="1cbbfe14-df15-4cfb-bf94-7dcd7b319fce"/>
+      <w:bookmarkEnd w:id="812252b5-ad9a-48cd-9513-240e05d0df29"/>
       <w:r>
         <w:t xml:space="preserve">:</w:t>
       </w:r>
@@ -12630,7 +12451,7 @@
         </w:rPr>
         <w:t xml:space="preserve">Table</w:t>
       </w:r>
-      <w:bookmarkStart w:id="62b10962-a83d-4c95-80ff-15876d060807" w:name="unnamed-chunk-4"/>
+      <w:bookmarkStart w:id="8902b499-2588-4ed2-9d79-f6e4853944d3" w:name="unnamed-chunk-4"/>
       <w:r xmlns:w="http://schemas.openxmlformats.org/wordprocessingml/2006/main" xmlns:wp="http://schemas.openxmlformats.org/drawingml/2006/wordprocessingDrawing" xmlns:r="http://schemas.openxmlformats.org/officeDocument/2006/relationships" xmlns:w14="http://schemas.microsoft.com/office/word/2010/wordml">
         <w:rPr>
           <w:rFonts/>
@@ -12652,7 +12473,7 @@
         </w:rPr>
         <w:fldChar w:fldCharType="end" w:dirty="true"/>
       </w:r>
-      <w:bookmarkEnd w:id="62b10962-a83d-4c95-80ff-15876d060807"/>
+      <w:bookmarkEnd w:id="8902b499-2588-4ed2-9d79-f6e4853944d3"/>
       <w:r>
         <w:t xml:space="preserve">:</w:t>
       </w:r>
@@ -15269,7 +15090,7 @@
                 <w:szCs w:val="16"/>
                 <w:color w:val="000000"/>
               </w:rPr>
-              <w:t xml:space="preserve">LSSM</w:t>
+              <w:t xml:space="preserve">N/A</w:t>
             </w:r>
           </w:p>
         </w:tc>
@@ -15357,7 +15178,7 @@
                 <w:szCs w:val="16"/>
                 <w:color w:val="000000"/>
               </w:rPr>
-              <w:t xml:space="preserve">LSSM</w:t>
+              <w:t xml:space="preserve">N/A</w:t>
             </w:r>
           </w:p>
         </w:tc>
@@ -16404,7 +16225,7 @@
                 <w:szCs w:val="16"/>
                 <w:color w:val="000000"/>
               </w:rPr>
-              <w:t xml:space="preserve">527 ha (JU)</w:t>
+              <w:t xml:space="preserve">527 ha</w:t>
             </w:r>
           </w:p>
         </w:tc>
@@ -16448,7 +16269,7 @@
                 <w:szCs w:val="16"/>
                 <w:color w:val="000000"/>
               </w:rPr>
-              <w:t xml:space="preserve">102 ha (JU)</w:t>
+              <w:t xml:space="preserve">102 ha</w:t>
             </w:r>
           </w:p>
         </w:tc>
@@ -16492,7 +16313,7 @@
                 <w:szCs w:val="16"/>
                 <w:color w:val="000000"/>
               </w:rPr>
-              <w:t xml:space="preserve">424 ha (JU)</w:t>
+              <w:t xml:space="preserve">424 ha</w:t>
             </w:r>
           </w:p>
         </w:tc>
@@ -16763,7 +16584,7 @@
                 <w:szCs w:val="16"/>
                 <w:color w:val="000000"/>
               </w:rPr>
-              <w:t xml:space="preserve">LSSM</w:t>
+              <w:t xml:space="preserve">N/A</w:t>
             </w:r>
           </w:p>
         </w:tc>
@@ -18386,7 +18207,7 @@
                 <w:szCs w:val="16"/>
                 <w:color w:val="000000"/>
               </w:rPr>
-              <w:t xml:space="preserve">N/A - Not Applicable; I/D - Insufficient Data; LSSM - Living Shoreline Suitability Model; JU - Potential</w:t>
+              <w:t xml:space="preserve">N/A - Not Applicable; I/D - Insufficient Data</w:t>
             </w:r>
             <w:r xmlns:w="http://schemas.openxmlformats.org/wordprocessingml/2006/main" xmlns:wp="http://schemas.openxmlformats.org/drawingml/2006/wordprocessingDrawing" xmlns:r="http://schemas.openxmlformats.org/officeDocument/2006/relationships" xmlns:w14="http://schemas.microsoft.com/office/word/2010/wordml">
               <w:rPr>
@@ -18399,80 +18220,6 @@
                 <w:color w:val="000000"/>
               </w:rPr>
               <w:t xml:space="preserve"/>
-            </w:r>
-            <w:r xmlns:w="http://schemas.openxmlformats.org/wordprocessingml/2006/main" xmlns:wp="http://schemas.openxmlformats.org/drawingml/2006/wordprocessingDrawing" xmlns:r="http://schemas.openxmlformats.org/officeDocument/2006/relationships" xmlns:w14="http://schemas.microsoft.com/office/word/2010/wordml">
-              <w:rPr>
-                <w:rFonts w:ascii="Arial" w:hAnsi="Arial" w:eastAsia="Arial" w:cs="Arial"/>
-                <w:i w:val="false"/>
-                <w:b w:val="false"/>
-                <w:u w:val="none"/>
-                <w:vertAlign w:val="superscript"/>
-                <w:sz w:val="16"/>
-                <w:szCs w:val="16"/>
-                <w:color w:val="000000"/>
-              </w:rPr>
-              <w:t xml:space="preserve"/>
-            </w:r>
-            <w:r xmlns:w="http://schemas.openxmlformats.org/wordprocessingml/2006/main" xmlns:wp="http://schemas.openxmlformats.org/drawingml/2006/wordprocessingDrawing" xmlns:r="http://schemas.openxmlformats.org/officeDocument/2006/relationships" xmlns:w14="http://schemas.microsoft.com/office/word/2010/wordml">
-              <w:rPr>
-                <w:rFonts w:ascii="Arial" w:hAnsi="Arial" w:eastAsia="Arial" w:cs="Arial"/>
-                <w:i w:val="true"/>
-                <w:b w:val="false"/>
-                <w:u w:val="none"/>
-                <w:sz w:val="16"/>
-                <w:szCs w:val="16"/>
-                <w:color w:val="000000"/>
-              </w:rPr>
-              <w:t xml:space="preserve">Juncus</w:t>
-            </w:r>
-            <w:r xmlns:w="http://schemas.openxmlformats.org/wordprocessingml/2006/main" xmlns:wp="http://schemas.openxmlformats.org/drawingml/2006/wordprocessingDrawing" xmlns:r="http://schemas.openxmlformats.org/officeDocument/2006/relationships" xmlns:w14="http://schemas.microsoft.com/office/word/2010/wordml">
-              <w:rPr>
-                <w:rFonts w:ascii="Arial" w:hAnsi="Arial" w:eastAsia="Arial" w:cs="Arial"/>
-                <w:i w:val="false"/>
-                <w:b w:val="false"/>
-                <w:u w:val="none"/>
-                <w:sz w:val="16"/>
-                <w:szCs w:val="16"/>
-                <w:color w:val="000000"/>
-              </w:rPr>
-              <w:t xml:space="preserve"> </w:t>
-            </w:r>
-            <w:r xmlns:w="http://schemas.openxmlformats.org/wordprocessingml/2006/main" xmlns:wp="http://schemas.openxmlformats.org/drawingml/2006/wordprocessingDrawing" xmlns:r="http://schemas.openxmlformats.org/officeDocument/2006/relationships" xmlns:w14="http://schemas.microsoft.com/office/word/2010/wordml">
-              <w:rPr>
-                <w:rFonts w:ascii="Arial" w:hAnsi="Arial" w:eastAsia="Arial" w:cs="Arial"/>
-                <w:i w:val="false"/>
-                <w:b w:val="false"/>
-                <w:u w:val="none"/>
-                <w:vertAlign w:val="superscript"/>
-                <w:sz w:val="16"/>
-                <w:szCs w:val="16"/>
-                <w:color w:val="000000"/>
-              </w:rPr>
-              <w:t xml:space="preserve"/>
-            </w:r>
-            <w:r xmlns:w="http://schemas.openxmlformats.org/wordprocessingml/2006/main" xmlns:wp="http://schemas.openxmlformats.org/drawingml/2006/wordprocessingDrawing" xmlns:r="http://schemas.openxmlformats.org/officeDocument/2006/relationships" xmlns:w14="http://schemas.microsoft.com/office/word/2010/wordml">
-              <w:rPr>
-                <w:rFonts w:ascii="Arial" w:hAnsi="Arial" w:eastAsia="Arial" w:cs="Arial"/>
-                <w:i w:val="false"/>
-                <w:b w:val="false"/>
-                <w:u w:val="none"/>
-                <w:sz w:val="16"/>
-                <w:szCs w:val="16"/>
-                <w:color w:val="000000"/>
-              </w:rPr>
-              <w:t xml:space="preserve">Marsh Opportunity</w:t>
-            </w:r>
-            <w:r xmlns:w="http://schemas.openxmlformats.org/wordprocessingml/2006/main" xmlns:wp="http://schemas.openxmlformats.org/drawingml/2006/wordprocessingDrawing" xmlns:r="http://schemas.openxmlformats.org/officeDocument/2006/relationships" xmlns:w14="http://schemas.microsoft.com/office/word/2010/wordml">
-              <w:rPr>
-                <w:rFonts w:ascii="Arial" w:hAnsi="Arial" w:eastAsia="Arial" w:cs="Arial"/>
-                <w:i w:val="false"/>
-                <w:b w:val="false"/>
-                <w:u w:val="none"/>
-                <w:sz w:val="16"/>
-                <w:szCs w:val="16"/>
-                <w:color w:val="000000"/>
-              </w:rPr>
-              <w:t xml:space="preserve"> </w:t>
             </w:r>
           </w:p>
         </w:tc>
@@ -18598,7 +18345,7 @@
         </w:rPr>
         <w:t xml:space="preserve">Table</w:t>
       </w:r>
-      <w:bookmarkStart w:id="7827a901-68f9-46e3-9994-4a3b8d044903" w:name="unnamed-chunk-5"/>
+      <w:bookmarkStart w:id="7713cbc7-80a7-40a8-90fc-fa045279b706" w:name="unnamed-chunk-5"/>
       <w:r xmlns:w="http://schemas.openxmlformats.org/wordprocessingml/2006/main" xmlns:wp="http://schemas.openxmlformats.org/drawingml/2006/wordprocessingDrawing" xmlns:r="http://schemas.openxmlformats.org/officeDocument/2006/relationships" xmlns:w14="http://schemas.microsoft.com/office/word/2010/wordml">
         <w:rPr>
           <w:rFonts/>
@@ -18620,7 +18367,7 @@
         </w:rPr>
         <w:fldChar w:fldCharType="end" w:dirty="true"/>
       </w:r>
-      <w:bookmarkEnd w:id="7827a901-68f9-46e3-9994-4a3b8d044903"/>
+      <w:bookmarkEnd w:id="7713cbc7-80a7-40a8-90fc-fa045279b706"/>
       <w:r>
         <w:t xml:space="preserve">:</w:t>
       </w:r>
@@ -20829,7 +20576,7 @@
                 <w:szCs w:val="16"/>
                 <w:color w:val="000000"/>
               </w:rPr>
-              <w:t xml:space="preserve">LSSM</w:t>
+              <w:t xml:space="preserve">N/A</w:t>
             </w:r>
           </w:p>
         </w:tc>
@@ -23905,7 +23652,7 @@
                 <w:szCs w:val="16"/>
                 <w:color w:val="000000"/>
               </w:rPr>
-              <w:t xml:space="preserve">N/A - Not Applicable; I/D - Insufficient Data; LSSM - Living Shoreline Suitability Model; JU - Potential</w:t>
+              <w:t xml:space="preserve">N/A - Not Applicable; I/D - Insufficient Data; LSSM - Living Shoreline Suitability Model</w:t>
             </w:r>
             <w:r xmlns:w="http://schemas.openxmlformats.org/wordprocessingml/2006/main" xmlns:wp="http://schemas.openxmlformats.org/drawingml/2006/wordprocessingDrawing" xmlns:r="http://schemas.openxmlformats.org/officeDocument/2006/relationships" xmlns:w14="http://schemas.microsoft.com/office/word/2010/wordml">
               <w:rPr>
@@ -23918,80 +23665,6 @@
                 <w:color w:val="000000"/>
               </w:rPr>
               <w:t xml:space="preserve"/>
-            </w:r>
-            <w:r xmlns:w="http://schemas.openxmlformats.org/wordprocessingml/2006/main" xmlns:wp="http://schemas.openxmlformats.org/drawingml/2006/wordprocessingDrawing" xmlns:r="http://schemas.openxmlformats.org/officeDocument/2006/relationships" xmlns:w14="http://schemas.microsoft.com/office/word/2010/wordml">
-              <w:rPr>
-                <w:rFonts w:ascii="Arial" w:hAnsi="Arial" w:eastAsia="Arial" w:cs="Arial"/>
-                <w:i w:val="false"/>
-                <w:b w:val="false"/>
-                <w:u w:val="none"/>
-                <w:vertAlign w:val="superscript"/>
-                <w:sz w:val="16"/>
-                <w:szCs w:val="16"/>
-                <w:color w:val="000000"/>
-              </w:rPr>
-              <w:t xml:space="preserve"/>
-            </w:r>
-            <w:r xmlns:w="http://schemas.openxmlformats.org/wordprocessingml/2006/main" xmlns:wp="http://schemas.openxmlformats.org/drawingml/2006/wordprocessingDrawing" xmlns:r="http://schemas.openxmlformats.org/officeDocument/2006/relationships" xmlns:w14="http://schemas.microsoft.com/office/word/2010/wordml">
-              <w:rPr>
-                <w:rFonts w:ascii="Arial" w:hAnsi="Arial" w:eastAsia="Arial" w:cs="Arial"/>
-                <w:i w:val="true"/>
-                <w:b w:val="false"/>
-                <w:u w:val="none"/>
-                <w:sz w:val="16"/>
-                <w:szCs w:val="16"/>
-                <w:color w:val="000000"/>
-              </w:rPr>
-              <w:t xml:space="preserve">Juncus</w:t>
-            </w:r>
-            <w:r xmlns:w="http://schemas.openxmlformats.org/wordprocessingml/2006/main" xmlns:wp="http://schemas.openxmlformats.org/drawingml/2006/wordprocessingDrawing" xmlns:r="http://schemas.openxmlformats.org/officeDocument/2006/relationships" xmlns:w14="http://schemas.microsoft.com/office/word/2010/wordml">
-              <w:rPr>
-                <w:rFonts w:ascii="Arial" w:hAnsi="Arial" w:eastAsia="Arial" w:cs="Arial"/>
-                <w:i w:val="false"/>
-                <w:b w:val="false"/>
-                <w:u w:val="none"/>
-                <w:sz w:val="16"/>
-                <w:szCs w:val="16"/>
-                <w:color w:val="000000"/>
-              </w:rPr>
-              <w:t xml:space="preserve"> </w:t>
-            </w:r>
-            <w:r xmlns:w="http://schemas.openxmlformats.org/wordprocessingml/2006/main" xmlns:wp="http://schemas.openxmlformats.org/drawingml/2006/wordprocessingDrawing" xmlns:r="http://schemas.openxmlformats.org/officeDocument/2006/relationships" xmlns:w14="http://schemas.microsoft.com/office/word/2010/wordml">
-              <w:rPr>
-                <w:rFonts w:ascii="Arial" w:hAnsi="Arial" w:eastAsia="Arial" w:cs="Arial"/>
-                <w:i w:val="false"/>
-                <w:b w:val="false"/>
-                <w:u w:val="none"/>
-                <w:vertAlign w:val="superscript"/>
-                <w:sz w:val="16"/>
-                <w:szCs w:val="16"/>
-                <w:color w:val="000000"/>
-              </w:rPr>
-              <w:t xml:space="preserve"/>
-            </w:r>
-            <w:r xmlns:w="http://schemas.openxmlformats.org/wordprocessingml/2006/main" xmlns:wp="http://schemas.openxmlformats.org/drawingml/2006/wordprocessingDrawing" xmlns:r="http://schemas.openxmlformats.org/officeDocument/2006/relationships" xmlns:w14="http://schemas.microsoft.com/office/word/2010/wordml">
-              <w:rPr>
-                <w:rFonts w:ascii="Arial" w:hAnsi="Arial" w:eastAsia="Arial" w:cs="Arial"/>
-                <w:i w:val="false"/>
-                <w:b w:val="false"/>
-                <w:u w:val="none"/>
-                <w:sz w:val="16"/>
-                <w:szCs w:val="16"/>
-                <w:color w:val="000000"/>
-              </w:rPr>
-              <w:t xml:space="preserve">Marsh Opportunity</w:t>
-            </w:r>
-            <w:r xmlns:w="http://schemas.openxmlformats.org/wordprocessingml/2006/main" xmlns:wp="http://schemas.openxmlformats.org/drawingml/2006/wordprocessingDrawing" xmlns:r="http://schemas.openxmlformats.org/officeDocument/2006/relationships" xmlns:w14="http://schemas.microsoft.com/office/word/2010/wordml">
-              <w:rPr>
-                <w:rFonts w:ascii="Arial" w:hAnsi="Arial" w:eastAsia="Arial" w:cs="Arial"/>
-                <w:i w:val="false"/>
-                <w:b w:val="false"/>
-                <w:u w:val="none"/>
-                <w:sz w:val="16"/>
-                <w:szCs w:val="16"/>
-                <w:color w:val="000000"/>
-              </w:rPr>
-              <w:t xml:space="preserve"> </w:t>
             </w:r>
           </w:p>
         </w:tc>
@@ -24055,7 +23728,7 @@
       </w:r>
     </w:p>
     <w:bookmarkEnd w:id="67"/>
-    <w:bookmarkStart w:id="188" w:name="references"/>
+    <w:bookmarkStart w:id="174" w:name="references"/>
     <w:p>
       <w:pPr>
         <w:pStyle w:val="Heading2"/>
@@ -24064,7 +23737,7 @@
         <w:t xml:space="preserve">References</w:t>
       </w:r>
     </w:p>
-    <w:bookmarkStart w:id="187" w:name="refs"/>
+    <w:bookmarkStart w:id="173" w:name="refs"/>
     <w:bookmarkStart w:id="69" w:name="ref-Allaire17"/>
     <w:p>
       <w:pPr>
@@ -24329,70 +24002,7 @@
       </w:r>
     </w:p>
     <w:bookmarkEnd w:id="77"/>
-    <w:bookmarkStart w:id="78" w:name="ref-Boland18"/>
-    <w:p>
-      <w:pPr>
-        <w:pStyle w:val="Bibliography"/>
-      </w:pPr>
-      <w:r>
-        <w:t xml:space="preserve">Boland, C. D., and O’Keife, K. (2018). Living shoreline suitability model for</w:t>
-      </w:r>
-      <w:r>
-        <w:t xml:space="preserve"> </w:t>
-      </w:r>
-      <w:r>
-        <w:t xml:space="preserve">T</w:t>
-      </w:r>
-      <w:r>
-        <w:t xml:space="preserve">ampa</w:t>
-      </w:r>
-      <w:r>
-        <w:t xml:space="preserve"> </w:t>
-      </w:r>
-      <w:r>
-        <w:t xml:space="preserve">B</w:t>
-      </w:r>
-      <w:r>
-        <w:t xml:space="preserve">ay: A</w:t>
-      </w:r>
-      <w:r>
-        <w:t xml:space="preserve"> </w:t>
-      </w:r>
-      <w:r>
-        <w:t xml:space="preserve">GIS</w:t>
-      </w:r>
-      <w:r>
-        <w:t xml:space="preserve"> </w:t>
-      </w:r>
-      <w:r>
-        <w:t xml:space="preserve">approach. Gulf of Mexico Alliance, Habitat Resources Priority Issue Team.</w:t>
-      </w:r>
-    </w:p>
-    <w:bookmarkEnd w:id="78"/>
-    <w:bookmarkStart w:id="79" w:name="ref-Boswell12"/>
-    <w:p>
-      <w:pPr>
-        <w:pStyle w:val="Bibliography"/>
-      </w:pPr>
-      <w:r>
-        <w:t xml:space="preserve">Boswell, J. G., Ott, J. A., Birch, A., and Cobb, D. (2012).</w:t>
-      </w:r>
-      <w:r>
-        <w:t xml:space="preserve"> </w:t>
-      </w:r>
-      <w:r>
-        <w:rPr>
-          <w:iCs/>
-          <w:i/>
-        </w:rPr>
-        <w:t xml:space="preserve">Oyster habitat restoration plan</w:t>
-      </w:r>
-      <w:r>
-        <w:t xml:space="preserve">. Punta Gorda, Florida: Charlotte Harbor National Estuary Program.</w:t>
-      </w:r>
-    </w:p>
-    <w:bookmarkEnd w:id="79"/>
-    <w:bookmarkStart w:id="80" w:name="ref-Brinson95"/>
+    <w:bookmarkStart w:id="78" w:name="ref-Brinson95"/>
     <w:p>
       <w:pPr>
         <w:pStyle w:val="Bibliography"/>
@@ -24417,14 +24027,14 @@
         <w:t xml:space="preserve">18, 648–659.</w:t>
       </w:r>
     </w:p>
-    <w:bookmarkEnd w:id="80"/>
-    <w:bookmarkStart w:id="82" w:name="ref-Burke20"/>
+    <w:bookmarkEnd w:id="78"/>
+    <w:bookmarkStart w:id="80" w:name="ref-Burke19"/>
     <w:p>
       <w:pPr>
         <w:pStyle w:val="Bibliography"/>
       </w:pPr>
       <w:r>
-        <w:t xml:space="preserve">Burke, M. C., and Amaral, M. (2020).</w:t>
+        <w:t xml:space="preserve">Burke, M., Carnahan, L., Hammer-Levy, K., and Mitchum, G. (2019). Recommended projections of sea level rise for the</w:t>
       </w:r>
       <w:r>
         <w:t xml:space="preserve"> </w:t>
@@ -24442,72 +24052,12 @@
         <w:t xml:space="preserve">B</w:t>
       </w:r>
       <w:r>
-        <w:t xml:space="preserve">ay</w:t>
-      </w:r>
-      <w:r>
-        <w:t xml:space="preserve"> </w:t>
-      </w:r>
-      <w:r>
-        <w:t xml:space="preserve">E</w:t>
-      </w:r>
-      <w:r>
-        <w:t xml:space="preserve">stuary</w:t>
-      </w:r>
-      <w:r>
-        <w:t xml:space="preserve"> </w:t>
-      </w:r>
-      <w:r>
-        <w:t xml:space="preserve">P</w:t>
-      </w:r>
-      <w:r>
-        <w:t xml:space="preserve">rogram: Strategic plan 2021-2025. Tampa Bay Estuary Program, St. Petersburg, Florida Available at:</w:t>
-      </w:r>
-      <w:r>
-        <w:t xml:space="preserve"> </w:t>
-      </w:r>
-      <w:hyperlink r:id="rId81">
-        <w:r>
-          <w:rPr>
-            <w:rStyle w:val="Hyperlink"/>
-          </w:rPr>
-          <w:t xml:space="preserve">https://drive.google.com/file/d/11xohuoaHDxNHRqgXoOHdI37FpWvac_rn/view?usp=sharing</w:t>
-        </w:r>
-      </w:hyperlink>
-      <w:r>
-        <w:t xml:space="preserve">.</w:t>
-      </w:r>
-    </w:p>
-    <w:bookmarkEnd w:id="82"/>
-    <w:bookmarkStart w:id="84" w:name="ref-Burke19"/>
-    <w:p>
-      <w:pPr>
-        <w:pStyle w:val="Bibliography"/>
-      </w:pPr>
-      <w:r>
-        <w:t xml:space="preserve">Burke, M., Carnahan, L., Hammer-Levy, K., and Mitchum, G. (2019). Recommended projections of sea level rise for the</w:t>
-      </w:r>
-      <w:r>
-        <w:t xml:space="preserve"> </w:t>
-      </w:r>
-      <w:r>
-        <w:t xml:space="preserve">T</w:t>
-      </w:r>
-      <w:r>
-        <w:t xml:space="preserve">ampa</w:t>
-      </w:r>
-      <w:r>
-        <w:t xml:space="preserve"> </w:t>
-      </w:r>
-      <w:r>
-        <w:t xml:space="preserve">B</w:t>
-      </w:r>
-      <w:r>
         <w:t xml:space="preserve">ay region (update). Tampa Bay Estuary Program, St. Petersburg, Florida Available at:</w:t>
       </w:r>
       <w:r>
         <w:t xml:space="preserve"> </w:t>
       </w:r>
-      <w:hyperlink r:id="rId83">
+      <w:hyperlink r:id="rId79">
         <w:r>
           <w:rPr>
             <w:rStyle w:val="Hyperlink"/>
@@ -24519,8 +24069,8 @@
         <w:t xml:space="preserve">.</w:t>
       </w:r>
     </w:p>
-    <w:bookmarkEnd w:id="84"/>
-    <w:bookmarkStart w:id="86" w:name="ref-Calil15"/>
+    <w:bookmarkEnd w:id="80"/>
+    <w:bookmarkStart w:id="82" w:name="ref-Calil15"/>
     <w:p>
       <w:pPr>
         <w:pStyle w:val="Bibliography"/>
@@ -24547,7 +24097,7 @@
       <w:r>
         <w:t xml:space="preserve"> </w:t>
       </w:r>
-      <w:hyperlink r:id="rId85">
+      <w:hyperlink r:id="rId81">
         <w:r>
           <w:rPr>
             <w:rStyle w:val="Hyperlink"/>
@@ -24559,8 +24109,8 @@
         <w:t xml:space="preserve">.</w:t>
       </w:r>
     </w:p>
-    <w:bookmarkEnd w:id="86"/>
-    <w:bookmarkStart w:id="88" w:name="ref-Cavanaugh19"/>
+    <w:bookmarkEnd w:id="82"/>
+    <w:bookmarkStart w:id="84" w:name="ref-Cavanaugh19"/>
     <w:p>
       <w:pPr>
         <w:pStyle w:val="Bibliography"/>
@@ -24587,7 +24137,7 @@
       <w:r>
         <w:t xml:space="preserve"> </w:t>
       </w:r>
-      <w:hyperlink r:id="rId87">
+      <w:hyperlink r:id="rId83">
         <w:r>
           <w:rPr>
             <w:rStyle w:val="Hyperlink"/>
@@ -24599,8 +24149,8 @@
         <w:t xml:space="preserve">.</w:t>
       </w:r>
     </w:p>
-    <w:bookmarkEnd w:id="88"/>
-    <w:bookmarkStart w:id="90" w:name="ref-Cavanaugh14"/>
+    <w:bookmarkEnd w:id="84"/>
+    <w:bookmarkStart w:id="86" w:name="ref-Cavanaugh14"/>
     <w:p>
       <w:pPr>
         <w:pStyle w:val="Bibliography"/>
@@ -24627,7 +24177,7 @@
       <w:r>
         <w:t xml:space="preserve"> </w:t>
       </w:r>
-      <w:hyperlink r:id="rId89">
+      <w:hyperlink r:id="rId85">
         <w:r>
           <w:rPr>
             <w:rStyle w:val="Hyperlink"/>
@@ -24639,8 +24189,8 @@
         <w:t xml:space="preserve">.</w:t>
       </w:r>
     </w:p>
-    <w:bookmarkEnd w:id="90"/>
-    <w:bookmarkStart w:id="92" w:name="ref-Chung18"/>
+    <w:bookmarkEnd w:id="86"/>
+    <w:bookmarkStart w:id="88" w:name="ref-Chung18"/>
     <w:p>
       <w:pPr>
         <w:pStyle w:val="Bibliography"/>
@@ -24667,7 +24217,7 @@
       <w:r>
         <w:t xml:space="preserve"> </w:t>
       </w:r>
-      <w:hyperlink r:id="rId91">
+      <w:hyperlink r:id="rId87">
         <w:r>
           <w:rPr>
             <w:rStyle w:val="Hyperlink"/>
@@ -24679,8 +24229,8 @@
         <w:t xml:space="preserve">.</w:t>
       </w:r>
     </w:p>
-    <w:bookmarkEnd w:id="92"/>
-    <w:bookmarkStart w:id="93" w:name="ref-Cicchetti11"/>
+    <w:bookmarkEnd w:id="88"/>
+    <w:bookmarkStart w:id="89" w:name="ref-Cicchetti11"/>
     <w:p>
       <w:pPr>
         <w:pStyle w:val="Bibliography"/>
@@ -24741,8 +24291,8 @@
         <w:t xml:space="preserve">34, 1278–1292.</w:t>
       </w:r>
     </w:p>
-    <w:bookmarkEnd w:id="93"/>
-    <w:bookmarkStart w:id="94" w:name="ref-Coen07"/>
+    <w:bookmarkEnd w:id="89"/>
+    <w:bookmarkStart w:id="90" w:name="ref-Coen07"/>
     <w:p>
       <w:pPr>
         <w:pStyle w:val="Bibliography"/>
@@ -24767,8 +24317,8 @@
         <w:t xml:space="preserve">341, 303–307.</w:t>
       </w:r>
     </w:p>
-    <w:bookmarkEnd w:id="94"/>
-    <w:bookmarkStart w:id="96" w:name="ref-Comeaux12"/>
+    <w:bookmarkEnd w:id="90"/>
+    <w:bookmarkStart w:id="92" w:name="ref-Comeaux12"/>
     <w:p>
       <w:pPr>
         <w:pStyle w:val="Bibliography"/>
@@ -24813,7 +24363,7 @@
       <w:r>
         <w:t xml:space="preserve"> </w:t>
       </w:r>
-      <w:hyperlink r:id="rId95">
+      <w:hyperlink r:id="rId91">
         <w:r>
           <w:rPr>
             <w:rStyle w:val="Hyperlink"/>
@@ -24825,8 +24375,8 @@
         <w:t xml:space="preserve">.</w:t>
       </w:r>
     </w:p>
-    <w:bookmarkEnd w:id="96"/>
-    <w:bookmarkStart w:id="98" w:name="ref-Conner07"/>
+    <w:bookmarkEnd w:id="92"/>
+    <w:bookmarkStart w:id="94" w:name="ref-Conner07"/>
     <w:p>
       <w:pPr>
         <w:pStyle w:val="Bibliography"/>
@@ -24892,7 +24442,7 @@
       <w:r>
         <w:t xml:space="preserve"> </w:t>
       </w:r>
-      <w:hyperlink r:id="rId97">
+      <w:hyperlink r:id="rId93">
         <w:r>
           <w:rPr>
             <w:rStyle w:val="Hyperlink"/>
@@ -24904,8 +24454,8 @@
         <w:t xml:space="preserve">.</w:t>
       </w:r>
     </w:p>
-    <w:bookmarkEnd w:id="98"/>
-    <w:bookmarkStart w:id="100" w:name="ref-Dontis20"/>
+    <w:bookmarkEnd w:id="94"/>
+    <w:bookmarkStart w:id="96" w:name="ref-Dontis20"/>
     <w:p>
       <w:pPr>
         <w:pStyle w:val="Bibliography"/>
@@ -24932,7 +24482,7 @@
       <w:r>
         <w:t xml:space="preserve"> </w:t>
       </w:r>
-      <w:hyperlink r:id="rId99">
+      <w:hyperlink r:id="rId95">
         <w:r>
           <w:rPr>
             <w:rStyle w:val="Hyperlink"/>
@@ -24944,8 +24494,8 @@
         <w:t xml:space="preserve">.</w:t>
       </w:r>
     </w:p>
-    <w:bookmarkEnd w:id="100"/>
-    <w:bookmarkStart w:id="102" w:name="ref-Duarte09"/>
+    <w:bookmarkEnd w:id="96"/>
+    <w:bookmarkStart w:id="98" w:name="ref-Duarte09"/>
     <w:p>
       <w:pPr>
         <w:pStyle w:val="Bibliography"/>
@@ -24981,7 +24531,7 @@
       <w:r>
         <w:t xml:space="preserve"> </w:t>
       </w:r>
-      <w:hyperlink r:id="rId101">
+      <w:hyperlink r:id="rId97">
         <w:r>
           <w:rPr>
             <w:rStyle w:val="Hyperlink"/>
@@ -24993,8 +24543,8 @@
         <w:t xml:space="preserve">.</w:t>
       </w:r>
     </w:p>
-    <w:bookmarkEnd w:id="102"/>
-    <w:bookmarkStart w:id="104" w:name="ref-Dupont08"/>
+    <w:bookmarkEnd w:id="98"/>
+    <w:bookmarkStart w:id="100" w:name="ref-Dupont08"/>
     <w:p>
       <w:pPr>
         <w:pStyle w:val="Bibliography"/>
@@ -25039,7 +24589,7 @@
       <w:r>
         <w:t xml:space="preserve"> </w:t>
       </w:r>
-      <w:hyperlink r:id="rId103">
+      <w:hyperlink r:id="rId99">
         <w:r>
           <w:rPr>
             <w:rStyle w:val="Hyperlink"/>
@@ -25051,8 +24601,8 @@
         <w:t xml:space="preserve">.</w:t>
       </w:r>
     </w:p>
-    <w:bookmarkEnd w:id="104"/>
-    <w:bookmarkStart w:id="106" w:name="ref-Eisma98"/>
+    <w:bookmarkEnd w:id="100"/>
+    <w:bookmarkStart w:id="102" w:name="ref-Eisma98"/>
     <w:p>
       <w:pPr>
         <w:pStyle w:val="Bibliography"/>
@@ -25076,7 +24626,7 @@
       <w:r>
         <w:t xml:space="preserve"> </w:t>
       </w:r>
-      <w:hyperlink r:id="rId105">
+      <w:hyperlink r:id="rId101">
         <w:r>
           <w:rPr>
             <w:rStyle w:val="Hyperlink"/>
@@ -25088,49 +24638,23 @@
         <w:t xml:space="preserve">.</w:t>
       </w:r>
     </w:p>
-    <w:bookmarkEnd w:id="106"/>
-    <w:bookmarkStart w:id="107" w:name="ref-Eleuterius79"/>
+    <w:bookmarkEnd w:id="102"/>
+    <w:bookmarkStart w:id="103" w:name="ref-EPA96"/>
     <w:p>
       <w:pPr>
         <w:pStyle w:val="Bibliography"/>
       </w:pPr>
       <w:r>
-        <w:t xml:space="preserve">Eleuterius, L. N., and Eleuterius, C. K. (1979). Tide levels and salt marsh zonation.</w:t>
-      </w:r>
-      <w:r>
-        <w:t xml:space="preserve"> </w:t>
-      </w:r>
-      <w:r>
-        <w:rPr>
-          <w:iCs/>
-          <w:i/>
-        </w:rPr>
-        <w:t xml:space="preserve">Bulletin of Marine Science</w:t>
-      </w:r>
-      <w:r>
-        <w:t xml:space="preserve"> </w:t>
-      </w:r>
-      <w:r>
-        <w:t xml:space="preserve">29, 394–400.</w:t>
+        <w:t xml:space="preserve">Environmental Protection Agency (1996). Watershed approach framework. Office of Water (4501F).</w:t>
       </w:r>
     </w:p>
-    <w:bookmarkEnd w:id="107"/>
-    <w:bookmarkStart w:id="108" w:name="ref-EPA96"/>
+    <w:bookmarkEnd w:id="103"/>
+    <w:bookmarkStart w:id="105" w:name="ref-Enwright15"/>
     <w:p>
       <w:pPr>
         <w:pStyle w:val="Bibliography"/>
       </w:pPr>
       <w:r>
-        <w:t xml:space="preserve">Environmental Protection Agency (1996). Watershed approach framework. Office of Water (4501F).</w:t>
-      </w:r>
-    </w:p>
-    <w:bookmarkEnd w:id="108"/>
-    <w:bookmarkStart w:id="110" w:name="ref-Enwright15"/>
-    <w:p>
-      <w:pPr>
-        <w:pStyle w:val="Bibliography"/>
-      </w:pPr>
-      <w:r>
         <w:t xml:space="preserve">Enwright, N. M., Griffith, K. T., and Osland, M. J. (2015). Incorporating future change into current conservation planning - evaluating tidal saline wetland migration along the</w:t>
       </w:r>
       <w:r>
@@ -25160,7 +24684,7 @@
       <w:r>
         <w:t xml:space="preserve"> </w:t>
       </w:r>
-      <w:hyperlink r:id="rId109">
+      <w:hyperlink r:id="rId104">
         <w:r>
           <w:rPr>
             <w:rStyle w:val="Hyperlink"/>
@@ -25172,8 +24696,8 @@
         <w:t xml:space="preserve">.</w:t>
       </w:r>
     </w:p>
-    <w:bookmarkEnd w:id="110"/>
-    <w:bookmarkStart w:id="111" w:name="ref-zuErmgassen13"/>
+    <w:bookmarkEnd w:id="105"/>
+    <w:bookmarkStart w:id="106" w:name="ref-zuErmgassen13"/>
     <w:p>
       <w:pPr>
         <w:pStyle w:val="Bibliography"/>
@@ -25210,8 +24734,8 @@
         <w:t xml:space="preserve">36, 36–43.</w:t>
       </w:r>
     </w:p>
-    <w:bookmarkEnd w:id="111"/>
-    <w:bookmarkStart w:id="112" w:name="ref-FDOT99"/>
+    <w:bookmarkEnd w:id="106"/>
+    <w:bookmarkStart w:id="107" w:name="ref-FDOT99"/>
     <w:p>
       <w:pPr>
         <w:pStyle w:val="Bibliography"/>
@@ -25240,75 +24764,8 @@
         <w:t xml:space="preserve">. Third. Tallahassee, Florida: FDOT Surveying; Mapping Office Geographic Mapping Section.</w:t>
       </w:r>
     </w:p>
-    <w:bookmarkEnd w:id="112"/>
-    <w:bookmarkStart w:id="114" w:name="ref-Geselbracht15"/>
-    <w:p>
-      <w:pPr>
-        <w:pStyle w:val="Bibliography"/>
-      </w:pPr>
-      <w:r>
-        <w:t xml:space="preserve">Geselbracht, L. L., Freeman, K., Birch, A. P., Brenner, J., and Gordon, D. R. (2015). Modeled sea level rise impacts on coastal ecosystems at six major estuaries on</w:t>
-      </w:r>
-      <w:r>
-        <w:t xml:space="preserve"> </w:t>
-      </w:r>
-      <w:r>
-        <w:t xml:space="preserve">F</w:t>
-      </w:r>
-      <w:r>
-        <w:t xml:space="preserve">lorida’s</w:t>
-      </w:r>
-      <w:r>
-        <w:t xml:space="preserve"> </w:t>
-      </w:r>
-      <w:r>
-        <w:t xml:space="preserve">G</w:t>
-      </w:r>
-      <w:r>
-        <w:t xml:space="preserve">ulf</w:t>
-      </w:r>
-      <w:r>
-        <w:t xml:space="preserve"> </w:t>
-      </w:r>
-      <w:r>
-        <w:t xml:space="preserve">C</w:t>
-      </w:r>
-      <w:r>
-        <w:t xml:space="preserve">oast: Implications for adaptation planning.</w:t>
-      </w:r>
-      <w:r>
-        <w:t xml:space="preserve"> </w:t>
-      </w:r>
-      <w:r>
-        <w:rPr>
-          <w:iCs/>
-          <w:i/>
-        </w:rPr>
-        <w:t xml:space="preserve">PLoS ONE</w:t>
-      </w:r>
-      <w:r>
-        <w:t xml:space="preserve"> </w:t>
-      </w:r>
-      <w:r>
-        <w:t xml:space="preserve">10, e0132079. Available at:</w:t>
-      </w:r>
-      <w:r>
-        <w:t xml:space="preserve"> </w:t>
-      </w:r>
-      <w:hyperlink r:id="rId113">
-        <w:r>
-          <w:rPr>
-            <w:rStyle w:val="Hyperlink"/>
-          </w:rPr>
-          <w:t xml:space="preserve">https://doi.org/10.1371/journal.pone.0132079</w:t>
-        </w:r>
-      </w:hyperlink>
-      <w:r>
-        <w:t xml:space="preserve">.</w:t>
-      </w:r>
-    </w:p>
-    <w:bookmarkEnd w:id="114"/>
-    <w:bookmarkStart w:id="115" w:name="ref-Gregory06"/>
+    <w:bookmarkEnd w:id="107"/>
+    <w:bookmarkStart w:id="108" w:name="ref-Gregory06"/>
     <w:p>
       <w:pPr>
         <w:pStyle w:val="Bibliography"/>
@@ -25333,8 +24790,8 @@
         <w:t xml:space="preserve">16, 2411–2425.</w:t>
       </w:r>
     </w:p>
-    <w:bookmarkEnd w:id="115"/>
-    <w:bookmarkStart w:id="116" w:name="ref-Heck03"/>
+    <w:bookmarkEnd w:id="108"/>
+    <w:bookmarkStart w:id="109" w:name="ref-Heck03"/>
     <w:p>
       <w:pPr>
         <w:pStyle w:val="Bibliography"/>
@@ -25359,8 +24816,8 @@
         <w:t xml:space="preserve">253, 123–136.</w:t>
       </w:r>
     </w:p>
-    <w:bookmarkEnd w:id="116"/>
-    <w:bookmarkStart w:id="117" w:name="ref-Henningsen05"/>
+    <w:bookmarkEnd w:id="109"/>
+    <w:bookmarkStart w:id="110" w:name="ref-Henningsen05"/>
     <w:p>
       <w:pPr>
         <w:pStyle w:val="Bibliography"/>
@@ -25400,40 +24857,14 @@
         <w:t xml:space="preserve">, ed. S. F. Treat (St. Petersburg, FL: Tampa Bay Estuary Program), 165–170.</w:t>
       </w:r>
     </w:p>
-    <w:bookmarkEnd w:id="117"/>
-    <w:bookmarkStart w:id="118" w:name="ref-Hilderbrand05"/>
+    <w:bookmarkEnd w:id="110"/>
+    <w:bookmarkStart w:id="112" w:name="ref-Holl01"/>
     <w:p>
       <w:pPr>
         <w:pStyle w:val="Bibliography"/>
       </w:pPr>
       <w:r>
-        <w:t xml:space="preserve">Hilderbrand, R. M., Watts, A. C., and Randle, A. M. (2005). The myths of restoration ecology.</w:t>
-      </w:r>
-      <w:r>
-        <w:t xml:space="preserve"> </w:t>
-      </w:r>
-      <w:r>
-        <w:rPr>
-          <w:iCs/>
-          <w:i/>
-        </w:rPr>
-        <w:t xml:space="preserve">Ecology and Society</w:t>
-      </w:r>
-      <w:r>
-        <w:t xml:space="preserve"> </w:t>
-      </w:r>
-      <w:r>
-        <w:t xml:space="preserve">10, 19.</w:t>
-      </w:r>
-    </w:p>
-    <w:bookmarkEnd w:id="118"/>
-    <w:bookmarkStart w:id="119" w:name="ref-Hobbs07"/>
-    <w:p>
-      <w:pPr>
-        <w:pStyle w:val="Bibliography"/>
-      </w:pPr>
-      <w:r>
-        <w:t xml:space="preserve">Hobbs, R. J. (2007). Setting effective and realistic restoration goals: Key directions for research.</w:t>
+        <w:t xml:space="preserve">Holl, K. D., and Howarth, R. B. (2001). Paying for restoration.</w:t>
       </w:r>
       <w:r>
         <w:t xml:space="preserve"> </w:t>
@@ -25449,38 +24880,12 @@
         <w:t xml:space="preserve"> </w:t>
       </w:r>
       <w:r>
-        <w:t xml:space="preserve">15, 354–357.</w:t>
-      </w:r>
-    </w:p>
-    <w:bookmarkEnd w:id="119"/>
-    <w:bookmarkStart w:id="121" w:name="ref-Holl01"/>
-    <w:p>
-      <w:pPr>
-        <w:pStyle w:val="Bibliography"/>
-      </w:pPr>
-      <w:r>
-        <w:t xml:space="preserve">Holl, K. D., and Howarth, R. B. (2001). Paying for restoration.</w:t>
-      </w:r>
-      <w:r>
-        <w:t xml:space="preserve"> </w:t>
-      </w:r>
-      <w:r>
-        <w:rPr>
-          <w:iCs/>
-          <w:i/>
-        </w:rPr>
-        <w:t xml:space="preserve">Restoration Ecology</w:t>
-      </w:r>
-      <w:r>
-        <w:t xml:space="preserve"> </w:t>
-      </w:r>
-      <w:r>
         <w:t xml:space="preserve">8, 260–267. Available at:</w:t>
       </w:r>
       <w:r>
         <w:t xml:space="preserve"> </w:t>
       </w:r>
-      <w:hyperlink r:id="rId120">
+      <w:hyperlink r:id="rId111">
         <w:r>
           <w:rPr>
             <w:rStyle w:val="Hyperlink"/>
@@ -25492,8 +24897,8 @@
         <w:t xml:space="preserve">.</w:t>
       </w:r>
     </w:p>
-    <w:bookmarkEnd w:id="121"/>
-    <w:bookmarkStart w:id="122" w:name="ref-Holling78"/>
+    <w:bookmarkEnd w:id="112"/>
+    <w:bookmarkStart w:id="113" w:name="ref-Holling78"/>
     <w:p>
       <w:pPr>
         <w:pStyle w:val="Bibliography"/>
@@ -25515,8 +24920,8 @@
         <w:t xml:space="preserve">. Chichester, UK: John Wiley &amp; Sons.</w:t>
       </w:r>
     </w:p>
-    <w:bookmarkEnd w:id="122"/>
-    <w:bookmarkStart w:id="124" w:name="ref-Houde93"/>
+    <w:bookmarkEnd w:id="113"/>
+    <w:bookmarkStart w:id="115" w:name="ref-Houde93"/>
     <w:p>
       <w:pPr>
         <w:pStyle w:val="Bibliography"/>
@@ -25543,7 +24948,7 @@
       <w:r>
         <w:t xml:space="preserve"> </w:t>
       </w:r>
-      <w:hyperlink r:id="rId123">
+      <w:hyperlink r:id="rId114">
         <w:r>
           <w:rPr>
             <w:rStyle w:val="Hyperlink"/>
@@ -25555,8 +24960,8 @@
         <w:t xml:space="preserve">.</w:t>
       </w:r>
     </w:p>
-    <w:bookmarkEnd w:id="124"/>
-    <w:bookmarkStart w:id="125" w:name="ref-Hsieh04"/>
+    <w:bookmarkEnd w:id="115"/>
+    <w:bookmarkStart w:id="116" w:name="ref-Hsieh04"/>
     <w:p>
       <w:pPr>
         <w:pStyle w:val="Bibliography"/>
@@ -25590,8 +24995,8 @@
         <w:t xml:space="preserve">, eds. S. Fagherazzi, M. Marani, and L. Blum (Washington: American Geophysical Union), 231–245.</w:t>
       </w:r>
     </w:p>
-    <w:bookmarkEnd w:id="125"/>
-    <w:bookmarkStart w:id="126" w:name="ref-Jaap90"/>
+    <w:bookmarkEnd w:id="116"/>
+    <w:bookmarkStart w:id="117" w:name="ref-Jaap90"/>
     <w:p>
       <w:pPr>
         <w:pStyle w:val="Bibliography"/>
@@ -25625,8 +25030,8 @@
         <w:t xml:space="preserve">, eds. R. L. Myers and J. J. Ewel (Orlando, Florida, USA: University of Central Florida Press), 574–618.</w:t>
       </w:r>
     </w:p>
-    <w:bookmarkEnd w:id="126"/>
-    <w:bookmarkStart w:id="127" w:name="ref-JEI16"/>
+    <w:bookmarkEnd w:id="117"/>
+    <w:bookmarkStart w:id="118" w:name="ref-JEI16"/>
     <w:p>
       <w:pPr>
         <w:pStyle w:val="Bibliography"/>
@@ -25671,8 +25076,8 @@
         <w:t xml:space="preserve">rogram. Tampa Bay Estuary Program, St. Petersburg, Florida.</w:t>
       </w:r>
     </w:p>
-    <w:bookmarkEnd w:id="127"/>
-    <w:bookmarkStart w:id="128" w:name="ref-JEI20"/>
+    <w:bookmarkEnd w:id="118"/>
+    <w:bookmarkStart w:id="119" w:name="ref-JEI20"/>
     <w:p>
       <w:pPr>
         <w:pStyle w:val="Bibliography"/>
@@ -25726,8 +25131,8 @@
         <w:t xml:space="preserve">rogram. Tampa Bay Estuary Program, St. Petersburg, Florida.</w:t>
       </w:r>
     </w:p>
-    <w:bookmarkEnd w:id="128"/>
-    <w:bookmarkStart w:id="129" w:name="ref-Kushlan90"/>
+    <w:bookmarkEnd w:id="119"/>
+    <w:bookmarkStart w:id="120" w:name="ref-Kushlan90"/>
     <w:p>
       <w:pPr>
         <w:pStyle w:val="Bibliography"/>
@@ -25761,8 +25166,8 @@
         <w:t xml:space="preserve">, eds. R. L. Myers and J. J. Ewel (Orlando, Florida: University of Central Florida Press), 324–363.</w:t>
       </w:r>
     </w:p>
-    <w:bookmarkEnd w:id="129"/>
-    <w:bookmarkStart w:id="130" w:name="ref-Lewis96"/>
+    <w:bookmarkEnd w:id="120"/>
+    <w:bookmarkStart w:id="121" w:name="ref-Lewis96"/>
     <w:p>
       <w:pPr>
         <w:pStyle w:val="Bibliography"/>
@@ -25789,8 +25194,8 @@
         <w:t xml:space="preserve">ay habitat protection and restoration: Restoring the balance. Tampa Bay Estuary Program, St. Petersburg, Florida.</w:t>
       </w:r>
     </w:p>
-    <w:bookmarkEnd w:id="130"/>
-    <w:bookmarkStart w:id="132" w:name="ref-Lowndes17"/>
+    <w:bookmarkEnd w:id="121"/>
+    <w:bookmarkStart w:id="123" w:name="ref-Lowndes17"/>
     <w:p>
       <w:pPr>
         <w:pStyle w:val="Bibliography"/>
@@ -25817,7 +25222,7 @@
       <w:r>
         <w:t xml:space="preserve"> </w:t>
       </w:r>
-      <w:hyperlink r:id="rId131">
+      <w:hyperlink r:id="rId122">
         <w:r>
           <w:rPr>
             <w:rStyle w:val="Hyperlink"/>
@@ -25829,41 +25234,8 @@
         <w:t xml:space="preserve">.</w:t>
       </w:r>
     </w:p>
-    <w:bookmarkEnd w:id="132"/>
-    <w:bookmarkStart w:id="133" w:name="ref-tbep0519"/>
-    <w:p>
-      <w:pPr>
-        <w:pStyle w:val="Bibliography"/>
-      </w:pPr>
-      <w:r>
-        <w:t xml:space="preserve">M. Burke, L. Carnahan, K. Hammer-Levy, G. Mitchum (2019).</w:t>
-      </w:r>
-      <w:r>
-        <w:t xml:space="preserve"> </w:t>
-      </w:r>
-      <w:r>
-        <w:t xml:space="preserve">Recommended Projections of Sea Level Rise for the Tampa Bay Region (Update)</w:t>
-      </w:r>
-      <w:r>
-        <w:t xml:space="preserve">. St. Petersburg, Florida: Tampa Bay Estuary Program Available at:</w:t>
-      </w:r>
-      <w:r>
-        <w:t xml:space="preserve"> </w:t>
-      </w:r>
-      <w:hyperlink r:id="rId83">
-        <w:r>
-          <w:rPr>
-            <w:rStyle w:val="Hyperlink"/>
-          </w:rPr>
-          <w:t xml:space="preserve">https://drive.google.com/file/d/1c_KTSJ4TgVX9IugnyDadr2Hc0gjAuQg2/view?usp=drivesdk</w:t>
-        </w:r>
-      </w:hyperlink>
-      <w:r>
-        <w:t xml:space="preserve">.</w:t>
-      </w:r>
-    </w:p>
-    <w:bookmarkEnd w:id="133"/>
-    <w:bookmarkStart w:id="135" w:name="ref-Menendez18"/>
+    <w:bookmarkEnd w:id="123"/>
+    <w:bookmarkStart w:id="125" w:name="ref-Menendez18"/>
     <w:p>
       <w:pPr>
         <w:pStyle w:val="Bibliography"/>
@@ -25890,7 +25262,7 @@
       <w:r>
         <w:t xml:space="preserve"> </w:t>
       </w:r>
-      <w:hyperlink r:id="rId134">
+      <w:hyperlink r:id="rId124">
         <w:r>
           <w:rPr>
             <w:rStyle w:val="Hyperlink"/>
@@ -25902,8 +25274,8 @@
         <w:t xml:space="preserve">.</w:t>
       </w:r>
     </w:p>
-    <w:bookmarkEnd w:id="135"/>
-    <w:bookmarkStart w:id="136" w:name="ref-Meyers90"/>
+    <w:bookmarkEnd w:id="125"/>
+    <w:bookmarkStart w:id="126" w:name="ref-Meyers90"/>
     <w:p>
       <w:pPr>
         <w:pStyle w:val="Bibliography"/>
@@ -25925,8 +25297,8 @@
         <w:t xml:space="preserve">. Orlando, Florida: University of Central Florida Press.</w:t>
       </w:r>
     </w:p>
-    <w:bookmarkEnd w:id="136"/>
-    <w:bookmarkStart w:id="137" w:name="ref-Moore68"/>
+    <w:bookmarkEnd w:id="126"/>
+    <w:bookmarkStart w:id="127" w:name="ref-Moore68"/>
     <w:p>
       <w:pPr>
         <w:pStyle w:val="Bibliography"/>
@@ -25978,57 +25350,8 @@
         <w:t xml:space="preserve">18, 261–279.</w:t>
       </w:r>
     </w:p>
-    <w:bookmarkEnd w:id="137"/>
-    <w:bookmarkStart w:id="139" w:name="ref-Munson07"/>
-    <w:p>
-      <w:pPr>
-        <w:pStyle w:val="Bibliography"/>
-      </w:pPr>
-      <w:r>
-        <w:t xml:space="preserve">Munson, A. B., Delfino, J. J., and Leeper, D. A. (2007). Determining minimum flows and levels: The</w:t>
-      </w:r>
-      <w:r>
-        <w:t xml:space="preserve"> </w:t>
-      </w:r>
-      <w:r>
-        <w:t xml:space="preserve">F</w:t>
-      </w:r>
-      <w:r>
-        <w:t xml:space="preserve">lorida experience.</w:t>
-      </w:r>
-      <w:r>
-        <w:t xml:space="preserve"> </w:t>
-      </w:r>
-      <w:r>
-        <w:rPr>
-          <w:iCs/>
-          <w:i/>
-        </w:rPr>
-        <w:t xml:space="preserve">Journal of the American Water Resources Association</w:t>
-      </w:r>
-      <w:r>
-        <w:t xml:space="preserve"> </w:t>
-      </w:r>
-      <w:r>
-        <w:t xml:space="preserve">41, 1–10. Available at:</w:t>
-      </w:r>
-      <w:r>
-        <w:t xml:space="preserve"> </w:t>
-      </w:r>
-      <w:hyperlink r:id="rId138">
-        <w:r>
-          <w:rPr>
-            <w:rStyle w:val="Hyperlink"/>
-          </w:rPr>
-          <w:t xml:space="preserve">https://doi.org/10.1111/j.1752-1688.2005.tb03712.x</w:t>
-        </w:r>
-      </w:hyperlink>
-      <w:r>
-        <w:t xml:space="preserve">.</w:t>
-      </w:r>
-    </w:p>
-    <w:bookmarkEnd w:id="139"/>
-    <w:bookmarkStart w:id="140" w:name="ref-NOAA15"/>
+    <w:bookmarkEnd w:id="127"/>
+    <w:bookmarkStart w:id="128" w:name="ref-NOAA15"/>
     <w:p>
       <w:pPr>
         <w:pStyle w:val="Bibliography"/>
@@ -26078,8 +25401,8 @@
         <w:t xml:space="preserve">. Silver Spring, Maryland: National Oceanic; Atmospheric Administration.</w:t>
       </w:r>
     </w:p>
-    <w:bookmarkEnd w:id="140"/>
-    <w:bookmarkStart w:id="141" w:name="ref-Odum90"/>
+    <w:bookmarkEnd w:id="128"/>
+    <w:bookmarkStart w:id="129" w:name="ref-Odum90"/>
     <w:p>
       <w:pPr>
         <w:pStyle w:val="Bibliography"/>
@@ -26113,8 +25436,8 @@
         <w:t xml:space="preserve">, eds. R. L. Myers and J. J. Ewel (Orlando, Florida: University of Central Florida Press), 517–548.</w:t>
       </w:r>
     </w:p>
-    <w:bookmarkEnd w:id="141"/>
-    <w:bookmarkStart w:id="143" w:name="ref-Osland12"/>
+    <w:bookmarkEnd w:id="129"/>
+    <w:bookmarkStart w:id="131" w:name="ref-Osland12"/>
     <w:p>
       <w:pPr>
         <w:pStyle w:val="Bibliography"/>
@@ -26141,7 +25464,7 @@
       <w:r>
         <w:t xml:space="preserve"> </w:t>
       </w:r>
-      <w:hyperlink r:id="rId142">
+      <w:hyperlink r:id="rId130">
         <w:r>
           <w:rPr>
             <w:rStyle w:val="Hyperlink"/>
@@ -26153,8 +25476,8 @@
         <w:t xml:space="preserve">.</w:t>
       </w:r>
     </w:p>
-    <w:bookmarkEnd w:id="143"/>
-    <w:bookmarkStart w:id="145" w:name="ref-Palmer09"/>
+    <w:bookmarkEnd w:id="131"/>
+    <w:bookmarkStart w:id="133" w:name="ref-Palmer09"/>
     <w:p>
       <w:pPr>
         <w:pStyle w:val="Bibliography"/>
@@ -26181,7 +25504,7 @@
       <w:r>
         <w:t xml:space="preserve"> </w:t>
       </w:r>
-      <w:hyperlink r:id="rId144">
+      <w:hyperlink r:id="rId132">
         <w:r>
           <w:rPr>
             <w:rStyle w:val="Hyperlink"/>
@@ -26193,8 +25516,8 @@
         <w:t xml:space="preserve">.</w:t>
       </w:r>
     </w:p>
-    <w:bookmarkEnd w:id="145"/>
-    <w:bookmarkStart w:id="147" w:name="ref-Pebesma18"/>
+    <w:bookmarkEnd w:id="133"/>
+    <w:bookmarkStart w:id="135" w:name="ref-Pebesma18"/>
     <w:p>
       <w:pPr>
         <w:pStyle w:val="Bibliography"/>
@@ -26230,7 +25553,7 @@
       <w:r>
         <w:t xml:space="preserve"> </w:t>
       </w:r>
-      <w:hyperlink r:id="rId146">
+      <w:hyperlink r:id="rId134">
         <w:r>
           <w:rPr>
             <w:rStyle w:val="Hyperlink"/>
@@ -26242,8 +25565,8 @@
         <w:t xml:space="preserve">.</w:t>
       </w:r>
     </w:p>
-    <w:bookmarkEnd w:id="147"/>
-    <w:bookmarkStart w:id="149" w:name="ref-RCT22"/>
+    <w:bookmarkEnd w:id="135"/>
+    <w:bookmarkStart w:id="137" w:name="ref-RCT22"/>
     <w:p>
       <w:pPr>
         <w:pStyle w:val="Bibliography"/>
@@ -26267,7 +25590,7 @@
       <w:r>
         <w:t xml:space="preserve"> </w:t>
       </w:r>
-      <w:hyperlink r:id="rId148">
+      <w:hyperlink r:id="rId136">
         <w:r>
           <w:rPr>
             <w:rStyle w:val="Hyperlink"/>
@@ -26279,8 +25602,8 @@
         <w:t xml:space="preserve">.</w:t>
       </w:r>
     </w:p>
-    <w:bookmarkEnd w:id="149"/>
-    <w:bookmarkStart w:id="151" w:name="ref-Raabe12"/>
+    <w:bookmarkEnd w:id="137"/>
+    <w:bookmarkStart w:id="139" w:name="ref-Raabe12"/>
     <w:p>
       <w:pPr>
         <w:pStyle w:val="Bibliography"/>
@@ -26325,7 +25648,7 @@
       <w:r>
         <w:t xml:space="preserve"> </w:t>
       </w:r>
-      <w:hyperlink r:id="rId150">
+      <w:hyperlink r:id="rId138">
         <w:r>
           <w:rPr>
             <w:rStyle w:val="Hyperlink"/>
@@ -26337,8 +25660,8 @@
         <w:t xml:space="preserve">.</w:t>
       </w:r>
     </w:p>
-    <w:bookmarkEnd w:id="151"/>
-    <w:bookmarkStart w:id="152" w:name="ref-Rayer20"/>
+    <w:bookmarkEnd w:id="139"/>
+    <w:bookmarkStart w:id="140" w:name="ref-Rayer20"/>
     <w:p>
       <w:pPr>
         <w:pStyle w:val="Bibliography"/>
@@ -26372,8 +25695,8 @@
         <w:t xml:space="preserve">53, 186.</w:t>
       </w:r>
     </w:p>
-    <w:bookmarkEnd w:id="152"/>
-    <w:bookmarkStart w:id="153" w:name="ref-RAE15"/>
+    <w:bookmarkEnd w:id="140"/>
+    <w:bookmarkStart w:id="141" w:name="ref-RAE15"/>
     <w:p>
       <w:pPr>
         <w:pStyle w:val="Bibliography"/>
@@ -26395,8 +25718,8 @@
         <w:t xml:space="preserve">. Arlington, Virginia: Restore America’s Estuaries.</w:t>
       </w:r>
     </w:p>
-    <w:bookmarkEnd w:id="153"/>
-    <w:bookmarkStart w:id="154" w:name="ref-Ries14"/>
+    <w:bookmarkEnd w:id="141"/>
+    <w:bookmarkStart w:id="142" w:name="ref-Ries14"/>
     <w:p>
       <w:pPr>
         <w:pStyle w:val="Bibliography"/>
@@ -26432,8 +25755,8 @@
         <w:t xml:space="preserve">lorida. Tampa Bay Estuary Program, St. Petersburg, Florida.</w:t>
       </w:r>
     </w:p>
-    <w:bookmarkEnd w:id="154"/>
-    <w:bookmarkStart w:id="155" w:name="ref-Robison10"/>
+    <w:bookmarkEnd w:id="142"/>
+    <w:bookmarkStart w:id="143" w:name="ref-Robison10"/>
     <w:p>
       <w:pPr>
         <w:pStyle w:val="Bibliography"/>
@@ -26514,8 +25837,8 @@
         <w:t xml:space="preserve">pdate. Tampa Bay Estuary Program, Saint Petersburg, Florida.</w:t>
       </w:r>
     </w:p>
-    <w:bookmarkEnd w:id="155"/>
-    <w:bookmarkStart w:id="157" w:name="ref-Russell15"/>
+    <w:bookmarkEnd w:id="143"/>
+    <w:bookmarkStart w:id="145" w:name="ref-Russell15"/>
     <w:p>
       <w:pPr>
         <w:pStyle w:val="Bibliography"/>
@@ -26569,7 +25892,7 @@
       <w:r>
         <w:t xml:space="preserve"> </w:t>
       </w:r>
-      <w:hyperlink r:id="rId156">
+      <w:hyperlink r:id="rId144">
         <w:r>
           <w:rPr>
             <w:rStyle w:val="Hyperlink"/>
@@ -26581,8 +25904,8 @@
         <w:t xml:space="preserve">.</w:t>
       </w:r>
     </w:p>
-    <w:bookmarkEnd w:id="157"/>
-    <w:bookmarkStart w:id="158" w:name="ref-Sherwood08"/>
+    <w:bookmarkEnd w:id="145"/>
+    <w:bookmarkStart w:id="146" w:name="ref-Sherwood08"/>
     <w:p>
       <w:pPr>
         <w:pStyle w:val="Bibliography"/>
@@ -26627,66 +25950,8 @@
         <w:t xml:space="preserve">rogram tidal tributaries project team. Tampa Bay Estuary Program, St. Petersburg, Florida.</w:t>
       </w:r>
     </w:p>
-    <w:bookmarkEnd w:id="158"/>
-    <w:bookmarkStart w:id="160" w:name="ref-Sherwood14"/>
-    <w:p>
-      <w:pPr>
-        <w:pStyle w:val="Bibliography"/>
-      </w:pPr>
-      <w:r>
-        <w:t xml:space="preserve">Sherwood, E. T., and Greening, H. S. (2014). Potential impacts and management implications of climate change on</w:t>
-      </w:r>
-      <w:r>
-        <w:t xml:space="preserve"> </w:t>
-      </w:r>
-      <w:r>
-        <w:t xml:space="preserve">T</w:t>
-      </w:r>
-      <w:r>
-        <w:t xml:space="preserve">ampa</w:t>
-      </w:r>
-      <w:r>
-        <w:t xml:space="preserve"> </w:t>
-      </w:r>
-      <w:r>
-        <w:t xml:space="preserve">B</w:t>
-      </w:r>
-      <w:r>
-        <w:t xml:space="preserve">ay estuary critical coastal habitats.</w:t>
-      </w:r>
-      <w:r>
-        <w:t xml:space="preserve"> </w:t>
-      </w:r>
-      <w:r>
-        <w:rPr>
-          <w:iCs/>
-          <w:i/>
-        </w:rPr>
-        <w:t xml:space="preserve">Environmental Management</w:t>
-      </w:r>
-      <w:r>
-        <w:t xml:space="preserve"> </w:t>
-      </w:r>
-      <w:r>
-        <w:t xml:space="preserve">53, 401–415. Available at:</w:t>
-      </w:r>
-      <w:r>
-        <w:t xml:space="preserve"> </w:t>
-      </w:r>
-      <w:hyperlink r:id="rId159">
-        <w:r>
-          <w:rPr>
-            <w:rStyle w:val="Hyperlink"/>
-          </w:rPr>
-          <w:t xml:space="preserve">https://doi.org/10.1007/s00267-013-0179-5</w:t>
-        </w:r>
-      </w:hyperlink>
-      <w:r>
-        <w:t xml:space="preserve">.</w:t>
-      </w:r>
-    </w:p>
-    <w:bookmarkEnd w:id="160"/>
-    <w:bookmarkStart w:id="161" w:name="ref-Sherwood17"/>
+    <w:bookmarkEnd w:id="146"/>
+    <w:bookmarkStart w:id="147" w:name="ref-Sherwood17"/>
     <w:p>
       <w:pPr>
         <w:pStyle w:val="Bibliography"/>
@@ -26744,8 +26009,8 @@
         <w:t xml:space="preserve">57, 294–319.</w:t>
       </w:r>
     </w:p>
-    <w:bookmarkEnd w:id="161"/>
-    <w:bookmarkStart w:id="162" w:name="ref-Sim14"/>
+    <w:bookmarkEnd w:id="147"/>
+    <w:bookmarkStart w:id="148" w:name="ref-Sim14"/>
     <w:p>
       <w:pPr>
         <w:pStyle w:val="Bibliography"/>
@@ -26770,8 +26035,8 @@
         <w:t xml:space="preserve">1, 1–5.</w:t>
       </w:r>
     </w:p>
-    <w:bookmarkEnd w:id="162"/>
-    <w:bookmarkStart w:id="164" w:name="ref-Smith18"/>
+    <w:bookmarkEnd w:id="148"/>
+    <w:bookmarkStart w:id="150" w:name="ref-Smith18"/>
     <w:p>
       <w:pPr>
         <w:pStyle w:val="Bibliography"/>
@@ -26816,7 +26081,7 @@
       <w:r>
         <w:t xml:space="preserve"> </w:t>
       </w:r>
-      <w:hyperlink r:id="rId163">
+      <w:hyperlink r:id="rId149">
         <w:r>
           <w:rPr>
             <w:rStyle w:val="Hyperlink"/>
@@ -26828,8 +26093,8 @@
         <w:t xml:space="preserve">.</w:t>
       </w:r>
     </w:p>
-    <w:bookmarkEnd w:id="164"/>
-    <w:bookmarkStart w:id="165" w:name="ref-SWFWMD14"/>
+    <w:bookmarkEnd w:id="150"/>
+    <w:bookmarkStart w:id="151" w:name="ref-SWFWMD14"/>
     <w:p>
       <w:pPr>
         <w:pStyle w:val="Bibliography"/>
@@ -26838,8 +26103,8 @@
         <w:t xml:space="preserve">Southwest Florida Water Management District (2014). Photo interpretation key for land use classification.</w:t>
       </w:r>
     </w:p>
-    <w:bookmarkEnd w:id="165"/>
-    <w:bookmarkStart w:id="167" w:name="ref-SWFWMD18"/>
+    <w:bookmarkEnd w:id="151"/>
+    <w:bookmarkStart w:id="153" w:name="ref-SWFWMD18"/>
     <w:p>
       <w:pPr>
         <w:pStyle w:val="Bibliography"/>
@@ -26850,7 +26115,7 @@
       <w:r>
         <w:t xml:space="preserve"> </w:t>
       </w:r>
-      <w:hyperlink r:id="rId166">
+      <w:hyperlink r:id="rId152">
         <w:r>
           <w:rPr>
             <w:rStyle w:val="Hyperlink"/>
@@ -26862,8 +26127,8 @@
         <w:t xml:space="preserve">.</w:t>
       </w:r>
     </w:p>
-    <w:bookmarkEnd w:id="167"/>
-    <w:bookmarkStart w:id="169" w:name="ref-SWFWMD19"/>
+    <w:bookmarkEnd w:id="153"/>
+    <w:bookmarkStart w:id="155" w:name="ref-SWFWMD19"/>
     <w:p>
       <w:pPr>
         <w:pStyle w:val="Bibliography"/>
@@ -26874,7 +26139,7 @@
       <w:r>
         <w:t xml:space="preserve"> </w:t>
       </w:r>
-      <w:hyperlink r:id="rId168">
+      <w:hyperlink r:id="rId154">
         <w:r>
           <w:rPr>
             <w:rStyle w:val="Hyperlink"/>
@@ -26886,8 +26151,8 @@
         <w:t xml:space="preserve">.</w:t>
       </w:r>
     </w:p>
-    <w:bookmarkEnd w:id="169"/>
-    <w:bookmarkStart w:id="170" w:name="ref-Sprandel00"/>
+    <w:bookmarkEnd w:id="155"/>
+    <w:bookmarkStart w:id="156" w:name="ref-Sprandel00"/>
     <w:p>
       <w:pPr>
         <w:pStyle w:val="Bibliography"/>
@@ -26912,8 +26177,8 @@
         <w:t xml:space="preserve">71, 708–720.</w:t>
       </w:r>
     </w:p>
-    <w:bookmarkEnd w:id="170"/>
-    <w:bookmarkStart w:id="172" w:name="ref-Stockmann14"/>
+    <w:bookmarkEnd w:id="156"/>
+    <w:bookmarkStart w:id="158" w:name="ref-Stockmann14"/>
     <w:p>
       <w:pPr>
         <w:pStyle w:val="Bibliography"/>
@@ -26940,7 +26205,7 @@
       <w:r>
         <w:t xml:space="preserve"> </w:t>
       </w:r>
-      <w:hyperlink r:id="rId171">
+      <w:hyperlink r:id="rId157">
         <w:r>
           <w:rPr>
             <w:rStyle w:val="Hyperlink"/>
@@ -26952,8 +26217,8 @@
         <w:t xml:space="preserve">.</w:t>
       </w:r>
     </w:p>
-    <w:bookmarkEnd w:id="172"/>
-    <w:bookmarkStart w:id="174" w:name="ref-Theobald97"/>
+    <w:bookmarkEnd w:id="158"/>
+    <w:bookmarkStart w:id="160" w:name="ref-Theobald97"/>
     <w:p>
       <w:pPr>
         <w:pStyle w:val="Bibliography"/>
@@ -26980,7 +26245,7 @@
       <w:r>
         <w:t xml:space="preserve"> </w:t>
       </w:r>
-      <w:hyperlink r:id="rId173">
+      <w:hyperlink r:id="rId159">
         <w:r>
           <w:rPr>
             <w:rStyle w:val="Hyperlink"/>
@@ -26992,8 +26257,8 @@
         <w:t xml:space="preserve">.</w:t>
       </w:r>
     </w:p>
-    <w:bookmarkEnd w:id="174"/>
-    <w:bookmarkStart w:id="176" w:name="ref-Titus09"/>
+    <w:bookmarkEnd w:id="160"/>
+    <w:bookmarkStart w:id="162" w:name="ref-Titus09"/>
     <w:p>
       <w:pPr>
         <w:pStyle w:val="Bibliography"/>
@@ -27032,7 +26297,7 @@
       <w:r>
         <w:t xml:space="preserve"> </w:t>
       </w:r>
-      <w:hyperlink r:id="rId175">
+      <w:hyperlink r:id="rId161">
         <w:r>
           <w:rPr>
             <w:rStyle w:val="Hyperlink"/>
@@ -27044,8 +26309,8 @@
         <w:t xml:space="preserve">.</w:t>
       </w:r>
     </w:p>
-    <w:bookmarkEnd w:id="176"/>
-    <w:bookmarkStart w:id="178" w:name="ref-Tomasko20"/>
+    <w:bookmarkEnd w:id="162"/>
+    <w:bookmarkStart w:id="164" w:name="ref-Tomasko20"/>
     <w:p>
       <w:pPr>
         <w:pStyle w:val="Bibliography"/>
@@ -27114,7 +26379,7 @@
       <w:r>
         <w:t xml:space="preserve"> </w:t>
       </w:r>
-      <w:hyperlink r:id="rId177">
+      <w:hyperlink r:id="rId163">
         <w:r>
           <w:rPr>
             <w:rStyle w:val="Hyperlink"/>
@@ -27126,8 +26391,8 @@
         <w:t xml:space="preserve">.</w:t>
       </w:r>
     </w:p>
-    <w:bookmarkEnd w:id="178"/>
-    <w:bookmarkStart w:id="180" w:name="ref-Vogelmann12"/>
+    <w:bookmarkEnd w:id="164"/>
+    <w:bookmarkStart w:id="166" w:name="ref-Vogelmann12"/>
     <w:p>
       <w:pPr>
         <w:pStyle w:val="Bibliography"/>
@@ -27163,7 +26428,7 @@
       <w:r>
         <w:t xml:space="preserve"> </w:t>
       </w:r>
-      <w:hyperlink r:id="rId179">
+      <w:hyperlink r:id="rId165">
         <w:r>
           <w:rPr>
             <w:rStyle w:val="Hyperlink"/>
@@ -27175,8 +26440,8 @@
         <w:t xml:space="preserve">.</w:t>
       </w:r>
     </w:p>
-    <w:bookmarkEnd w:id="180"/>
-    <w:bookmarkStart w:id="182" w:name="ref-Wessel22"/>
+    <w:bookmarkEnd w:id="166"/>
+    <w:bookmarkStart w:id="168" w:name="ref-Wessel22"/>
     <w:p>
       <w:pPr>
         <w:pStyle w:val="Bibliography"/>
@@ -27212,7 +26477,7 @@
       <w:r>
         <w:t xml:space="preserve"> </w:t>
       </w:r>
-      <w:hyperlink r:id="rId181">
+      <w:hyperlink r:id="rId167">
         <w:r>
           <w:rPr>
             <w:rStyle w:val="Hyperlink"/>
@@ -27224,8 +26489,8 @@
         <w:t xml:space="preserve">.</w:t>
       </w:r>
     </w:p>
-    <w:bookmarkEnd w:id="182"/>
-    <w:bookmarkStart w:id="184" w:name="ref-Wickham19"/>
+    <w:bookmarkEnd w:id="168"/>
+    <w:bookmarkStart w:id="170" w:name="ref-Wickham19"/>
     <w:p>
       <w:pPr>
         <w:pStyle w:val="Bibliography"/>
@@ -27261,7 +26526,7 @@
       <w:r>
         <w:t xml:space="preserve"> </w:t>
       </w:r>
-      <w:hyperlink r:id="rId183">
+      <w:hyperlink r:id="rId169">
         <w:r>
           <w:rPr>
             <w:rStyle w:val="Hyperlink"/>
@@ -27273,8 +26538,8 @@
         <w:t xml:space="preserve">.</w:t>
       </w:r>
     </w:p>
-    <w:bookmarkEnd w:id="184"/>
-    <w:bookmarkStart w:id="186" w:name="ref-Yoskowitz15"/>
+    <w:bookmarkEnd w:id="170"/>
+    <w:bookmarkStart w:id="172" w:name="ref-Yoskowitz15"/>
     <w:p>
       <w:pPr>
         <w:pStyle w:val="Bibliography"/>
@@ -27301,7 +26566,7 @@
       <w:r>
         <w:t xml:space="preserve"> </w:t>
       </w:r>
-      <w:hyperlink r:id="rId185">
+      <w:hyperlink r:id="rId171">
         <w:r>
           <w:rPr>
             <w:rStyle w:val="Hyperlink"/>
@@ -27313,9 +26578,9 @@
         <w:t xml:space="preserve">.</w:t>
       </w:r>
     </w:p>
-    <w:bookmarkEnd w:id="186"/>
-    <w:bookmarkEnd w:id="187"/>
-    <w:bookmarkEnd w:id="188"/>
+    <w:bookmarkEnd w:id="172"/>
+    <w:bookmarkEnd w:id="173"/>
+    <w:bookmarkEnd w:id="174"/>
     <w:sectPr>
       <w:footerReference r:id="rId9" w:type="default"/>
       <w:pgSz w:h="15840" w:w="12240"/>

</xml_diff>

<commit_message>
starting discussion revision and additions
</commit_message>
<xml_diff>
--- a/manu-draft.docx
+++ b/manu-draft.docx
@@ -1279,7 +1279,7 @@
         <w:pStyle w:val="FirstParagraph"/>
       </w:pPr>
       <w:r>
-        <w:t xml:space="preserve">A total of 460 restoration projects were documented in Tampa Bay and its watershed between 1971 and 2019. These projects were divided among habitat types that included estuarine (n = 228), freshwater (n = 53), uplands (n = 119), and a mix of all three (n = 60). A total of 1,978 ha have been restored, whereas 12,930 ha and 42.8 km (as shoreline or tributaries) were enhanced. Forty partners were responsible for these projects, although some were from departments within the same agency. Eighty-nine living shoreline projects, seawall enhancements, and oyster reef installations were documented, with a total linear length of 18.2 km.</w:t>
+        <w:t xml:space="preserve">A total of 460 restoration projects were documented in Tampa Bay and its watershed between 1971 and 2019. These projects were divided among habitat types that included estuarine (n = 228), freshwater (n = 53), uplands (n = 119), and a mix of all three (n = 60). A total of 1,978 ha have been restored, whereas 12,930 ha and 42.8 km (as shoreline or tributaries) were enhanced. Forty partners were responsible for these projects, although some were from departments within the same agency. Eighty-nine living shoreline projects, seawall enhancements, and oyster reef installations were documented, with a total length of 18.2 km. Although projects were documented for the whole period of record, few projects were completed prior to 1990. From 1990 to 2010 and from 2010 to 2019, an annual mean of 68 ha/yr and 81 ha/yr of habitat was restored, respectively. These means were used to define appropriate expectations for future restoration, described below.</w:t>
       </w:r>
     </w:p>
     <w:bookmarkEnd w:id="33"/>
@@ -1347,7 +1347,7 @@
         </w:r>
       </w:hyperlink>
       <w:r>
-        <w:t xml:space="preserve">). Native lands (existing conservation native, proposed conservation native, reservation native) totaled 119,854 ha (20.4% of the watershed above MLLW). Similarly, restorable lands (existing conservation restorable, proposed conservation restorable, reservation restorable) totalled 83,894 ha (14.3% of the watershed). Understandably, most of the native and restorable lands occurred in undeveloped areas in the north and southwest. Existing conservation lands (existing conservation native, existing conservation restorable) totalled 79,395 ha (13.5% of the watershed) and proposed conservation lands (proposed conservation native, proposed conservation restorable) totalled 117,855 ha (20.1% of the watershed). Reservation areas in the coastal stratum (reservation native, reservation restorable) totalled 6,498 ha (1.1% of the watershed).</w:t>
+        <w:t xml:space="preserve">). Native lands currently protected, proposed for protection, or in the coastal stratum (existing conservation native, proposed conservation native, reservation native) totaled 119,854 ha (20.4% of the watershed above MLLW). Similarly, restorable lands currently protected, proposed for protection, or in the coastal stratum (existing conservation restorable, proposed conservation restorable, reservation restorable) totalled 83,894 ha (14.3% of the watershed). Understandably, most of the native and restorable lands occurred in undeveloped areas in the north and southwest. Existing conservation lands (existing conservation native, existing conservation restorable) totalled 79,395 ha (13.5% of the watershed) and proposed conservation lands (proposed conservation native, proposed conservation restorable) totalled 117,855 ha (20.1% of the watershed). Reservation areas in the coastal stratum (reservation native, reservation restorable) totalled 6,498 ha (1.1% of the watershed).</w:t>
       </w:r>
     </w:p>
     <w:p>
@@ -1384,12 +1384,12 @@
         <w:pStyle w:val="FirstParagraph"/>
       </w:pPr>
       <w:r>
-        <w:t xml:space="preserve">Identifying short-term (2030) targets and long-term (2050) goals for the extent of native habitats in Tampa Bay was informed by the assessment of current extents, past trends, and relative effort for past restoration and enhancement projects. Table 4 shows the targets and goals identified through this analysis and the associated rationale. For example, the targets and goals are established based on the current extent and the restoration potential. If restoration potential exists and coverage restored from past projects suggests a reasonable level of effort, the targets and goals reflect the current extent plus the restoration opportunity. Conversely, other habitats with no identified restoration opportunity, or current extents are sufficient (e.g., mangrove forests), were assigned targets and goals similar to the current extent, i.e., these habitats should be protected and restoration is not recommended. Implicit in the targets and the goals is recurring re-assessment over time to evaluate progress and adjust expectations as appropriate.</w:t>
+        <w:t xml:space="preserve">Identifying short-term (2030) targets and long-term (2050) goals for the restoration extent of native habitats in Tampa Bay was informed by the assessment of current extents, past trends, and relative effort for past restoration and enhancement projects. Table 4 shows the targets and goals identified through this analysis and the associated rationale. For example, the targets and goals are established based on the current extent and the restoration potential. If restoration potential exists and coverage restored from past projects suggests a reasonable level of effort, the targets and goals reflect the current extent plus the restoration opportunity. Conversely, other habitats with no identified restoration opportunity, or current extents are sufficient (e.g., mangrove forests), were assigned targets and goals similar to the current extent, i.e., these habitats should be protected and restoration is not recommended. Implicit in the targets and the goals is recurring re-assessment over time to evaluate progress and adjust expectations as appropriate.</w:t>
       </w:r>
     </w:p>
     <w:bookmarkEnd w:id="35"/>
     <w:bookmarkEnd w:id="36"/>
-    <w:bookmarkStart w:id="41" w:name="discussion"/>
+    <w:bookmarkStart w:id="42" w:name="discussion"/>
     <w:p>
       <w:pPr>
         <w:pStyle w:val="Heading2"/>
@@ -1403,33 +1403,19 @@
         <w:pStyle w:val="FirstParagraph"/>
       </w:pPr>
       <w:r>
-        <w:t xml:space="preserve">Because of multiple stressors such as encroaching development and climate change, habitat protection and restoration priorities should be tempered and</w:t>
-      </w:r>
-      <w:r>
-        <w:t xml:space="preserve"> </w:t>
-      </w:r>
-      <w:r>
-        <w:t xml:space="preserve">“</w:t>
-      </w:r>
-      <w:r>
-        <w:t xml:space="preserve">reality tested</w:t>
-      </w:r>
-      <w:r>
-        <w:t xml:space="preserve">”</w:t>
-      </w:r>
-      <w:r>
-        <w:t xml:space="preserve"> </w:t>
-      </w:r>
-      <w:r>
-        <w:t xml:space="preserve">by what is actually possible today, and what is possible in the future. Many native and potentially restorable habitats are limited, and there will always be restrictions on the financial resources that can be dedicated to public conservation land acquisition and habitat restoration activities.</w:t>
-      </w:r>
-    </w:p>
-    <w:p>
-      <w:pPr>
-        <w:pStyle w:val="BodyText"/>
-      </w:pPr>
-      <w:r>
-        <w:t xml:space="preserve">This replicable method for setting restoration targets and goals provides a systematic attempt to identify habitat protection and restoration targets that are based on what is actually achievable within those limitations. It focuses on existing opportunities for all habitat types, and what is realistically possible in the future, rather than attempting to mimic previous ecological conditions.</w:t>
+        <w:t xml:space="preserve">Priorities for habitat restoration should be informed and validated by current assessments and what is possible to achieve in the future. These priorities are necessary to define given anticipated impacts of land development and climate change, while also considering competing societal interests for the use of the environment and the reality of limited resources for land acquisition and restoration. Our approach balances these tradeoffs by providing a systematic workflow to identify targets and goals that is informed by current extent, past trends, and realistic effort from past projects. Further, locations are identified where these targets and goals could be achieved based on existing opportunities for protected or restorable habitats, including areas anticipated be impacted by coastal stressors (i.e., sea level rise and land development). This approach departs from previous restoration paradigms by identifying what is possible rather than attempting to recreate historical baselines. Methods are also provided using open source tools</w:t>
+      </w:r>
+      <w:r>
+        <w:t xml:space="preserve"> </w:t>
+      </w:r>
+      <w:r>
+        <w:t xml:space="preserve">(Beck et al., 2022)</w:t>
+      </w:r>
+      <w:r>
+        <w:t xml:space="preserve"> </w:t>
+      </w:r>
+      <w:r>
+        <w:t xml:space="preserve">that 1) allow for the most current datasets to be synthesized to update progress on achieving targets and goals, and 2) can be used in other locations with similar needs for identifying restoration priorities.</w:t>
       </w:r>
     </w:p>
     <w:bookmarkStart w:id="37" w:name="habitat-trends"/>
@@ -1446,7 +1432,7 @@
         <w:pStyle w:val="FirstParagraph"/>
       </w:pPr>
       <w:r>
-        <w:t xml:space="preserve">When viewed as a whole, the most significant and meaningful trends in the TBEP habitats of interest over the periods of record examined include: 1) the 75 percent gain in seagrasses since 1988; 2) the slight gains in emergent tidal wetlands (10%) and freshwater wetlands (2%) since 1990; and 3) the 39% loss in native upland habitats since 1990.</w:t>
+        <w:t xml:space="preserve">Identifying appropriate targets and goals would not have been possible without a detailed assessment of current extent and past trends of native habitats in Tampa Bay and its watershed. The most notable trends included 1) the increase of seagrasses by 75%, 2) the increase in emergent tidal wetlands (12%) and freshwater wetlands (24%), and 3) the loss in native uplands (38%).</w:t>
       </w:r>
     </w:p>
     <w:p>
@@ -1454,16 +1440,47 @@
         <w:pStyle w:val="BodyText"/>
       </w:pPr>
       <w:r>
-        <w:t xml:space="preserve">The intertidal zone in Tampa Bay is currently experiencing dynamic change, driven by sea-level rise and climate change, whereby mangrove forests are outcompeting salt marshes and salt barrens for the available niche space. Without increasing the total area of the intertidal zone, restoring a greater coverage of mangroves would reduce the niche space available for salt marshes and salt barrens. This phenomenon has been observed throughout the Gulf of Mexico, and has been attributed to both climate change (e.g., fewer freeze events) and sea-level rise</w:t>
-      </w:r>
-      <w:r>
-        <w:t xml:space="preserve"> </w:t>
-      </w:r>
-      <w:r>
-        <w:t xml:space="preserve">(Comeaux et al., 2012)</w:t>
-      </w:r>
-      <w:r>
-        <w:t xml:space="preserve">.</w:t>
+        <w:t xml:space="preserve">Seagrass recovery in Tampa Bay is a well-known success story that demonstrated how public-private partnerships can effectively reduce total nitrogen loads into Tampa Bay</w:t>
+      </w:r>
+      <w:r>
+        <w:t xml:space="preserve"> </w:t>
+      </w:r>
+      <w:r>
+        <w:t xml:space="preserve">(Greening et al.; Sherwood et al., 2017)</w:t>
+      </w:r>
+      <w:r>
+        <w:t xml:space="preserve"> </w:t>
+      </w:r>
+      <w:r>
+        <w:t xml:space="preserve">. The nutrient reductions, primarily from point-source controls and advanced wastewater treatment, contributed to improvements in water quality and light environments that were favorable for seagrass growth. However, the most recent coverage estimate in 2020 showed a seagrass loss of 18% since the peak in 2016, falling below the target defined herein. These data were unavailable at the time the habitat restoration workflow was initially developed and recent seagrass changes have prompted bay managers to assess barriers in achieving the seagrass restoration goal. In particular, much of the seagrass losses have occurred in Old Tampa Bay, where recurring algal blooms of</w:t>
+      </w:r>
+      <w:r>
+        <w:t xml:space="preserve"> </w:t>
+      </w:r>
+      <w:r>
+        <w:rPr>
+          <w:iCs/>
+          <w:i/>
+        </w:rPr>
+        <w:t xml:space="preserve">Pyrodinium bahamense</w:t>
+      </w:r>
+      <w:r>
+        <w:t xml:space="preserve"> </w:t>
+      </w:r>
+      <w:r>
+        <w:t xml:space="preserve">have contributed to water quality decline</w:t>
+      </w:r>
+      <w:r>
+        <w:t xml:space="preserve"> </w:t>
+      </w:r>
+      <w:r>
+        <w:t xml:space="preserve">(Lopez et al., 2019)</w:t>
+      </w:r>
+      <w:r>
+        <w:t xml:space="preserve"> </w:t>
+      </w:r>
+      <w:r>
+        <w:t xml:space="preserve">. Ongoing research to understand mechanisms for mitigating these blooms will be critical for restoring seagrass in Tampa Bay.</w:t>
       </w:r>
     </w:p>
     <w:p>
@@ -1471,7 +1488,33 @@
         <w:pStyle w:val="BodyText"/>
       </w:pPr>
       <w:r>
-        <w:t xml:space="preserve">The observed gains in wetlands (Table 3b) are likely a reflection of: 1) the effectiveness of state and federal wetland regulatory programs; and 2) the cumulative gains resulting from, primarily, publicly-funded habitat restoration projects (Table 4). Minor gains in some emergent tidal wetlands (e.g., salt barrens) may also be a reflection of the landward expansion of the complex suite of these habitats associated with climate change and sea-level rise. Gains in vegetated non-forested freshwater wetlands are related to the clearing of forested wetlands followed by the creation of herbaceous mitigation areas and stormwater systems.</w:t>
+        <w:t xml:space="preserve">Emergent tidal and freshwater wetlands in Tampa Bay have also experienced dramatic changes over the last three decades. Dual pressures from sea-level rise and climate change have impacted tidal wetlands, such that mangrove forests are outcompeting salt marshes and salt barrens for available niche space. Mangrove expansion as a result of climate change has been observed throughout the Gulf of Mexico</w:t>
+      </w:r>
+      <w:r>
+        <w:t xml:space="preserve"> </w:t>
+      </w:r>
+      <w:r>
+        <w:t xml:space="preserve">(Comeaux et al., 2012)</w:t>
+      </w:r>
+      <w:r>
+        <w:t xml:space="preserve">. As such, the identified targets and goals for mangroves indicate protection of mangrove habitats, without the need for additional restoration. However, mangroves will continue to expand in the intertidal zone contributing to additional losses of salt marshes and salt barrens. The reservation areas identified in</w:t>
+      </w:r>
+      <w:r>
+        <w:t xml:space="preserve"> </w:t>
+      </w:r>
+      <w:hyperlink w:anchor="fig-oppmap">
+        <w:r>
+          <w:rPr>
+            <w:rStyle w:val="Hyperlink"/>
+          </w:rPr>
+          <w:t xml:space="preserve">Figure 5</w:t>
+        </w:r>
+      </w:hyperlink>
+      <w:r>
+        <w:t xml:space="preserve"> </w:t>
+      </w:r>
+      <w:r>
+        <w:t xml:space="preserve">represent critical remaining areas in the intertidal zone that could be protected to prevent additional losses of tidal wetlands. Likewise, gains in non-forested freshwater wetlands are a reflection of 1) the effectiveness of state and federal wetland regulatory programs, and 2) the cumulative gains from publicly-funded habitat restoration projects. A similar approach could be used for salt marshes or salt barrens.</w:t>
       </w:r>
     </w:p>
     <w:p>
@@ -1479,7 +1522,43 @@
         <w:pStyle w:val="BodyText"/>
       </w:pPr>
       <w:r>
-        <w:t xml:space="preserve">The decrease in native uplands (Table 3b) is the result of continued development in the Tampa Bay watershed, combined with the lack of regulatory protection of native uplands. Attaining the target and goal will require concerted restoration of native upland habitats on existing conservation lands, as well as new conservation lands to offset the continued loss of these habitats to development, and amendments to existing planning, zoning and land development policies or regulations. While federal and state regulations related to listed species management impart some protection to certain rare habitats, such as scrub jay (</w:t>
+        <w:t xml:space="preserve">The decrease in native uplands is the result of continued development in the Tampa Bay watershed (</w:t>
+      </w:r>
+      <w:hyperlink w:anchor="fig-chgdatalluv">
+        <w:r>
+          <w:rPr>
+            <w:rStyle w:val="Hyperlink"/>
+          </w:rPr>
+          <w:t xml:space="preserve">Figure 4</w:t>
+        </w:r>
+      </w:hyperlink>
+      <w:r>
+        <w:t xml:space="preserve">) and lack of regulatory protection of these habitats. Attaining the target and goal will require restoration of upland habitats on existing conservation lands (i.e., restoration potential in</w:t>
+      </w:r>
+      <w:r>
+        <w:t xml:space="preserve"> </w:t>
+      </w:r>
+      <w:hyperlink w:anchor="fig-restmap">
+        <w:r>
+          <w:rPr>
+            <w:rStyle w:val="Hyperlink"/>
+          </w:rPr>
+          <w:t xml:space="preserve">Figure 6</w:t>
+        </w:r>
+      </w:hyperlink>
+      <w:r>
+        <w:t xml:space="preserve">) and new conservation lands to offset the continued loss of these habitats to development. The long-term conversion of restorable lands to developed (</w:t>
+      </w:r>
+      <w:hyperlink w:anchor="fig-chgdatalluv">
+        <w:r>
+          <w:rPr>
+            <w:rStyle w:val="Hyperlink"/>
+          </w:rPr>
+          <w:t xml:space="preserve">Figure 4</w:t>
+        </w:r>
+      </w:hyperlink>
+      <w:r>
+        <w:t xml:space="preserve">) presents additional challenges for restoration of native uplands. Amendments to existing planning, zoning and land development policies or regulations will be needed to address these issues. While federal and state regulations related to listed species management provide some protection to rare habitats, such as scrub jay (</w:t>
       </w:r>
       <w:r>
         <w:rPr>
@@ -1489,7 +1568,7 @@
         <w:t xml:space="preserve">Aphelocoma coerulescens</w:t>
       </w:r>
       <w:r>
-        <w:t xml:space="preserve">) habitat, common and historically abundant native habitats, such as pine flatwoods, are left largely unprotected. Unless local governments in the Tampa Bay watershed improve local protections for native uplands, such as strengthening language within comprehensive plans and development ordinances, this trend will likely continue.</w:t>
+        <w:t xml:space="preserve">) habitat, common and historically abundant native habitats are largely unprotected (e.g., pine flatwoods). Reductions in native uplands will likely continue unless local governments improve regulatory protections, such as strengthening language within comprehensive plans and development ordinances.</w:t>
       </w:r>
     </w:p>
     <w:bookmarkEnd w:id="37"/>
@@ -1507,7 +1586,16 @@
         <w:pStyle w:val="FirstParagraph"/>
       </w:pPr>
       <w:r>
-        <w:t xml:space="preserve">Increases observed in tidal and freshwater wetlands are primarily due to publicly-funded habitat restoration projects, state and federal wetland regulatory programs, and to a lesser extent, regulatory mitigation. While restoration activities date to 1971, few projects were completed prior to 1990, and from 1990-2010, an annual mean of 68 ha of habitat was restored. Over the past decade (2010-2019), this rate of restoration project completion has increased to over 81 ha/yr. Assuming that funding levels remain in the same range as the past decade, this annual mean can be used to set reasonable limits on restoration potential and targets.</w:t>
+        <w:t xml:space="preserve">There is a general consensus among restoration practitioners and natural resource managers that habitat restoration and management is most cost-effective on publicly-owned conservation lands and provides long-term benefits. Furthermore, given current development trends in the Tampa Bay watershed, public acquisition of remaining critical lands (e.g., coastal uplands, river floodplain wetlands) is a high priority, and some restoration targets (e.g., salt marshes) will not be feasible without additional public acquisition or public-private partnerships</w:t>
+      </w:r>
+      <w:r>
+        <w:t xml:space="preserve"> </w:t>
+      </w:r>
+      <w:r>
+        <w:t xml:space="preserve">(Holl and Howarth, 2001; Benson et al., 2018)</w:t>
+      </w:r>
+      <w:r>
+        <w:t xml:space="preserve">. Therefore, varied approaches to leverage resources, including traditional grants, partner funding, and use of volunteers for habitat restoration are recommended to maximize the potential for successful target and goal achievement. Increases observed in tidal and freshwater wetlands are primarily due to publicly-funded habitat restoration projects, state and federal wetland regulatory programs, and to a lesser extent, regulatory mitigation. Assuming that funding levels remain in the same range as the past decade, estimates of past restoration effort can be used to set reasonable limits on restoration potential and targets.</w:t>
       </w:r>
     </w:p>
     <w:p>
@@ -1515,7 +1603,7 @@
         <w:pStyle w:val="BodyText"/>
       </w:pPr>
       <w:r>
-        <w:t xml:space="preserve">While existing development areas are not considered feasible for major habitat restoration activities at this time, there are many opportunities to enhance and restore habitat functions and improve coastal resilience in urbanized locations. Examples include the construction of living shorelines, placement of submerged habitat modules along developed urban shorelines and seawalls, and creation of backyard habitats. Tidal tributary restoration could also entail improvements including removal of salinity barriers and filling of dredged channel sections with low dissolved oxygen.</w:t>
+        <w:t xml:space="preserve">Four major types of disturbed sites around the Tampa Bay coastline have been identified as priority estuarine habitat restoration sites by stakeholders over the past two decades, including dredged holes, filled and spoil disposal areas, abandoned aquaculture ponds; and coastal borrow pits and stormwater ponds. Substantial opportunities also exist for upland restoration on reclaimed mined lands within the watershed.</w:t>
       </w:r>
     </w:p>
     <w:p>
@@ -1523,7 +1611,70 @@
         <w:pStyle w:val="BodyText"/>
       </w:pPr>
       <w:r>
-        <w:t xml:space="preserve">Four major types of disturbed sites around the Tampa Bay coastline have been identified as priority estuarine habitat restoration sites by TBEP stakeholders over the past two decades, including dredged holes, filled and spoil disposal areas, abandoned aquaculture ponds; and coastal borrow pits and stormwater ponds. Substantial opportunities also exist for upland restoration on reclaimed mined lands within the watershed.</w:t>
+        <w:t xml:space="preserve">While existing development areas are not considered feasible for major habitat restoration activities at this time, there are many opportunities to enhance and restore habitat functions and improve coastal resilience in urbanized locations. Examples include the construction of living shorelines, placement of submerged habitat modules along developed urban shorelines and seawalls, and creation of backyard habitats. Tidal tributary restoration could also entail improvements including removal of salinity barriers and filling of dredged channel sections with low dissolved oxygen.</w:t>
+      </w:r>
+    </w:p>
+    <w:bookmarkEnd w:id="38"/>
+    <w:bookmarkStart w:id="39" w:name="rolling-easements-and-mitigation"/>
+    <w:p>
+      <w:pPr>
+        <w:pStyle w:val="Heading3"/>
+      </w:pPr>
+      <w:r>
+        <w:t xml:space="preserve">Rolling easements and mitigation</w:t>
+      </w:r>
+    </w:p>
+    <w:p>
+      <w:pPr>
+        <w:pStyle w:val="FirstParagraph"/>
+      </w:pPr>
+      <w:r>
+        <w:t xml:space="preserve">As discussed, land acquisition for coastal habitat restoration must prioritize adjacent low-lying coastal uplands to serve as buffers to accommodate future landward migration of tidal wetlands in response to sea-level rise. Where public acquisition is not possible, other conservation mechanisms need to be explored. Coastal setbacks, buffers, or public easements are traditionally used to restrict development within a given distance from the shoreline. A rolling easement is a dynamic mechanism that</w:t>
+      </w:r>
+      <w:r>
+        <w:t xml:space="preserve"> </w:t>
+      </w:r>
+      <w:r>
+        <w:t xml:space="preserve">“</w:t>
+      </w:r>
+      <w:r>
+        <w:t xml:space="preserve">rolls</w:t>
+      </w:r>
+      <w:r>
+        <w:t xml:space="preserve">”</w:t>
+      </w:r>
+      <w:r>
+        <w:t xml:space="preserve"> </w:t>
+      </w:r>
+      <w:r>
+        <w:t xml:space="preserve">landward as sea levels rise and cause tidal encroachments onto low-lying coastal uplands</w:t>
+      </w:r>
+      <w:r>
+        <w:t xml:space="preserve"> </w:t>
+      </w:r>
+      <w:r>
+        <w:t xml:space="preserve">(Titus et al., 2009)</w:t>
+      </w:r>
+      <w:r>
+        <w:t xml:space="preserve">. The application of rolling easements in Tampa Bay could disincentivize more intense urban development (e.g., discourage up-zoning) of low-lying coastal uplands that may be currently in less intense agricultural or recreational (e.g., golf courses) land uses. Under a rolling easement, landowners would be able to maintain current economic uses, while</w:t>
+      </w:r>
+      <w:r>
+        <w:t xml:space="preserve"> </w:t>
+      </w:r>
+      <w:r>
+        <w:t xml:space="preserve">“</w:t>
+      </w:r>
+      <w:r>
+        <w:t xml:space="preserve">reserving</w:t>
+      </w:r>
+      <w:r>
+        <w:t xml:space="preserve">”</w:t>
+      </w:r>
+      <w:r>
+        <w:t xml:space="preserve"> </w:t>
+      </w:r>
+      <w:r>
+        <w:t xml:space="preserve">such lands to accommodate tidal wetland migration with advancing sea-level rise.</w:t>
       </w:r>
     </w:p>
     <w:p>
@@ -1531,26 +1682,17 @@
         <w:pStyle w:val="BodyText"/>
       </w:pPr>
       <w:r>
-        <w:t xml:space="preserve">There is a general consensus among restoration practitioners and natural resource managers that habitat restoration and management is most cost-effective on publicly-owned conservation lands and provides long-term benefits. Furthermore, given current development trends in the Tampa Bay watershed, public acquisition of remaining critical lands (e.g., coastal uplands, river floodplain wetlands) is a high priority, and some restoration targets (e.g., salt marshes) will not be feasible without additional public acquisition or public-private partnerships</w:t>
-      </w:r>
-      <w:r>
-        <w:t xml:space="preserve"> </w:t>
-      </w:r>
-      <w:r>
-        <w:t xml:space="preserve">(Holl and Howarth, 2001; Benson et al., 2018)</w:t>
-      </w:r>
-      <w:r>
-        <w:t xml:space="preserve">. Therefore, varied approaches to leverage resources, including traditional grants, partner funding, and use of volunteers for habitat restoration are recommended to maximize the potential for successful target and goal achievement.</w:t>
+        <w:t xml:space="preserve">Wetland impacts and associated compensatory mitigation projects authorized under wetland regulatory programs have historically been conducted independent of watershed-level planning and monitoring processes. This disconnect has contributed to fragmented implementation and inconsistent compliance monitoring of mitigation projects, as well as historically poor documentation of wetland losses and gains in the Tampa Bay watershed. However, if properly focused and comprehensively coordinated, compensatory mitigation activities could significantly contribute to the attainment of wetland habitat restoration goals and targets for the Tampa Bay estuarine system and its contributing watershed.</w:t>
       </w:r>
     </w:p>
-    <w:bookmarkEnd w:id="38"/>
-    <w:bookmarkStart w:id="39" w:name="Xd7ceba8d9332fe2afa224be9da801456391d3dc"/>
+    <w:bookmarkEnd w:id="39"/>
+    <w:bookmarkStart w:id="40" w:name="limitations-of-the-approach"/>
     <w:p>
       <w:pPr>
         <w:pStyle w:val="Heading3"/>
       </w:pPr>
       <w:r>
-        <w:t xml:space="preserve">Rolling easements, mitigation, and restoration consortium</w:t>
+        <w:t xml:space="preserve">Limitations of the approach</w:t>
       </w:r>
     </w:p>
     <w:p>
@@ -1558,52 +1700,7 @@
         <w:pStyle w:val="FirstParagraph"/>
       </w:pPr>
       <w:r>
-        <w:t xml:space="preserve">As discussed, land acquisition for coastal habitat restoration must prioritize adjacent low-lying coastal uplands to serve as buffers to accommodate future landward migration of tidal wetlands in response to sea-level rise. Where public acquisition is not possible, other conservation mechanisms need to be explored. Coastal setbacks, buffers, or public easements are traditionally used to restrict development within a given distance from the shoreline. A rolling easement is a dynamic mechanism that</w:t>
-      </w:r>
-      <w:r>
-        <w:t xml:space="preserve"> </w:t>
-      </w:r>
-      <w:r>
-        <w:t xml:space="preserve">“</w:t>
-      </w:r>
-      <w:r>
-        <w:t xml:space="preserve">rolls</w:t>
-      </w:r>
-      <w:r>
-        <w:t xml:space="preserve">”</w:t>
-      </w:r>
-      <w:r>
-        <w:t xml:space="preserve"> </w:t>
-      </w:r>
-      <w:r>
-        <w:t xml:space="preserve">landward as sea levels rise and cause tidal encroachments onto low-lying coastal uplands</w:t>
-      </w:r>
-      <w:r>
-        <w:t xml:space="preserve"> </w:t>
-      </w:r>
-      <w:r>
-        <w:t xml:space="preserve">(Titus et al., 2009)</w:t>
-      </w:r>
-      <w:r>
-        <w:t xml:space="preserve">. The application of rolling easements in Tampa Bay could disincentivize more intense urban development (e.g., discourage up-zoning) of low-lying coastal uplands that may be currently in less intense agricultural or recreational (e.g., golf courses) land uses. Under a rolling easement, landowners would be able to maintain current economic uses, while</w:t>
-      </w:r>
-      <w:r>
-        <w:t xml:space="preserve"> </w:t>
-      </w:r>
-      <w:r>
-        <w:t xml:space="preserve">“</w:t>
-      </w:r>
-      <w:r>
-        <w:t xml:space="preserve">reserving</w:t>
-      </w:r>
-      <w:r>
-        <w:t xml:space="preserve">”</w:t>
-      </w:r>
-      <w:r>
-        <w:t xml:space="preserve"> </w:t>
-      </w:r>
-      <w:r>
-        <w:t xml:space="preserve">such lands to accommodate tidal wetland migration with advancing sea-level rise.</w:t>
+        <w:t xml:space="preserve">Identifying restoration priorities was data intensive and would not have been possible without the resources available for the region. The workflow for identifying priorities required detailed and spatially-explicit datasets specific to the Tampa Bay watershed. Long-term datasets describing land use and cover in the watershed and the extent of in-bay habitats were necessary to categorize current extent and past trends. Similarly, supporting datasets included those that described existing and proposed conservation areas, soils, past restoration activities, and relevant spatial boundaries (i.e., watershed and coastline). Many of these datasets are available outside of Tampa Bay, although temporal and spatial resolutions may limit application to other areas. Additionally, considerable effort was made in working with regional partners to identify and fill knowledge gaps for relevant habitat types. For example, inventories of hard bottom habitats, living shorelines, tidal tributaries, and artificial reefs were created through special studies or were available only as current estimates from regional entities. Tracking progress towards targets in goals for these habitats will require regular updates to these datasets that are not part of routine land use and cover maps.</w:t>
       </w:r>
     </w:p>
     <w:p>
@@ -1611,7 +1708,25 @@
         <w:pStyle w:val="BodyText"/>
       </w:pPr>
       <w:r>
-        <w:t xml:space="preserve">Wetland impacts and associated compensatory mitigation projects authorized under wetland regulatory programs have historically been conducted independent of watershed-level planning and monitoring processes. This disconnect has contributed to fragmented implementation and inconsistent compliance monitoring of mitigation projects, as well as historically poor documentation of wetland losses and gains in the Tampa Bay watershed. However, if properly focused and comprehensively coordinated, compensatory mitigation activities could significantly contribute to the attainment of wetland habitat restoration goals and targets for the Tampa Bay estuarine system and its contributing watershed.</w:t>
+        <w:t xml:space="preserve">An additional assumption of the workflow, particularly for tracking progress, is that projects reported by partners will ultimately manifest in map products. Specifically, restoration effort by regional partners is catalogued in the available restoration database, which not only depends on voluntary reporting, but also represents a source of information on restoration extent that is separate from land cover maps. An expectation is that acreage restored for a given habitat as reported by a partner will ultimately be shown as a change in land use and cover on regional maps. The temporal lag between an actual project and how it may be reflected in a GIS product is unknown, which may create a disconnect between the updates in achieving targets and goals as new data layers are released and the effort reported by partners. The spatial resolution of mapping products may also be insufficient to detect habitat changes as reported in the restoration database. For these reasons, projects reported by partners are currently summarized separately from the assessments above that depend on GIS layers. Additional work is needed to reconcile these datasets for more streamline reporting.</w:t>
+      </w:r>
+    </w:p>
+    <w:bookmarkEnd w:id="40"/>
+    <w:bookmarkStart w:id="41" w:name="conclusion"/>
+    <w:p>
+      <w:pPr>
+        <w:pStyle w:val="Heading3"/>
+      </w:pPr>
+      <w:r>
+        <w:t xml:space="preserve">Conclusion</w:t>
+      </w:r>
+    </w:p>
+    <w:p>
+      <w:pPr>
+        <w:pStyle w:val="FirstParagraph"/>
+      </w:pPr>
+      <w:r>
+        <w:t xml:space="preserve">The establishment of targets and goals considering climate change, development, land availability, and past achievements, expands the restoration palette to a more comprehensive list of habitats within the system. If successfully implemented, the 2050 goals would total over 4,000 ha of habitat restoration throughout the Tampa Bay watershed. Land acquisition will be an important component of successful completion of different targets and goals, including the salt marsh restoration target for the first ten years. Land acquisition will also provide new opportunities for outdoor access, given that these projects often have a public recreation component.</w:t>
       </w:r>
     </w:p>
     <w:p>
@@ -1619,38 +1734,12 @@
         <w:pStyle w:val="BodyText"/>
       </w:pPr>
       <w:r>
-        <w:t xml:space="preserve">TBEP will form a public-private partnership to provide the framework for the development of a coordinated approach linking regulatory (compensatory mitigation) and resource management (publicly funded habitat enhancement, restoration, and establishment) programs in the watershed. The creation of the Habitat Management Consortium is expected to provide benefits such as optimizing and improving the cost-effectiveness of habitat protection, restoration and mitigation activities in the watershed.</w:t>
+        <w:t xml:space="preserve">Our new approach will continue to engage multiple partner agencies, non-governmental organizations, and private citizens in the successful implementation of the restoration plan. Emphases will include recognition of land types particularly vulnerable to climate change or development stressors and these needs will be communicated to restoration partners. Consistent education, targeted funding opportunities, and reporting will also ensure that these newly established targets and goals lead to successful restoration projects, land acquisition, and enhanced ecosystem services.</w:t>
       </w:r>
     </w:p>
-    <w:bookmarkEnd w:id="39"/>
-    <w:bookmarkStart w:id="40" w:name="conclusion"/>
-    <w:p>
-      <w:pPr>
-        <w:pStyle w:val="Heading3"/>
-      </w:pPr>
-      <w:r>
-        <w:t xml:space="preserve">Conclusion</w:t>
-      </w:r>
-    </w:p>
-    <w:p>
-      <w:pPr>
-        <w:pStyle w:val="FirstParagraph"/>
-      </w:pPr>
-      <w:r>
-        <w:t xml:space="preserve">The establishment of targets and goals considering climate change, development, land availability, and past achievements, expands the restoration palette to a more comprehensive list of habitats within the system. If successfully implemented, the 2050 goals would total over 4,000 ha of habitat restoration throughout the Tampa Bay watershed. Land acquisition will be an important component of successful completion of different targets and goals, including the salt marsh restoration target for the first ten years. Land acquisition will also provide new opportunities for outdoor access, given that these projects often have a public recreation component.</w:t>
-      </w:r>
-    </w:p>
-    <w:p>
-      <w:pPr>
-        <w:pStyle w:val="BodyText"/>
-      </w:pPr>
-      <w:r>
-        <w:t xml:space="preserve">Our new approach will continue to engage multiple partner agencies, non-governmental organizations, and private citizens in the successful implementation of the restoration plan. Emphases will include recognition of land types particularly vulnerable to climate change or development stressors and these needs will be communicated to restoration partners. Consistent education, targeted funding opportunities, and reporting will also ensure that these newly established targets and goals lead to successful restoration projects, land acquisition, and enhanced ecosystem services.</w:t>
-      </w:r>
-    </w:p>
-    <w:bookmarkEnd w:id="40"/>
     <w:bookmarkEnd w:id="41"/>
-    <w:bookmarkStart w:id="66" w:name="figures"/>
+    <w:bookmarkEnd w:id="42"/>
+    <w:bookmarkStart w:id="67" w:name="figures"/>
     <w:p>
       <w:pPr>
         <w:pStyle w:val="Heading2"/>
@@ -1671,7 +1760,7 @@
       <w:tr>
         <w:tc>
           <w:tcPr/>
-          <w:bookmarkStart w:id="45" w:name="fig-lulcmap"/>
+          <w:bookmarkStart w:id="46" w:name="fig-lulcmap"/>
           <w:p>
             <w:pPr>
               <w:pStyle w:val="Figure"/>
@@ -1682,18 +1771,18 @@
                 <wp:inline>
                   <wp:extent cx="5943600" cy="4245428"/>
                   <wp:effectExtent b="0" l="0" r="0" t="0"/>
-                  <wp:docPr descr="" title="" id="43" name="Picture"/>
+                  <wp:docPr descr="" title="" id="44" name="Picture"/>
                   <a:graphic>
                     <a:graphicData uri="http://schemas.openxmlformats.org/drawingml/2006/picture">
                       <pic:pic>
                         <pic:nvPicPr>
-                          <pic:cNvPr descr="figs/lulcmap.png" id="44" name="Picture"/>
+                          <pic:cNvPr descr="figs/lulcmap.png" id="45" name="Picture"/>
                           <pic:cNvPicPr>
                             <a:picLocks noChangeArrowheads="1" noChangeAspect="1"/>
                           </pic:cNvPicPr>
                         </pic:nvPicPr>
                         <pic:blipFill>
-                          <a:blip r:embed="rId42"/>
+                          <a:blip r:embed="rId43"/>
                           <a:stretch>
                             <a:fillRect/>
                           </a:stretch>
@@ -1733,7 +1822,7 @@
               <w:t xml:space="preserve">Figure 1: Land use and land cover for the Tampa Bay watershed, Florida, USA. The watershed includes the natural hydrologic boundary with minor modifications to include partners working with the Tampa Bay Estuary Program.</w:t>
             </w:r>
           </w:p>
-          <w:bookmarkEnd w:id="45"/>
+          <w:bookmarkEnd w:id="46"/>
         </w:tc>
       </w:tr>
     </w:tbl>
@@ -1750,7 +1839,7 @@
       <w:tr>
         <w:tc>
           <w:tcPr/>
-          <w:bookmarkStart w:id="49" w:name="fig-gisworkflow"/>
+          <w:bookmarkStart w:id="50" w:name="fig-gisworkflow"/>
           <w:p>
             <w:pPr>
               <w:pStyle w:val="Figure"/>
@@ -1761,18 +1850,18 @@
                 <wp:inline>
                   <wp:extent cx="5943600" cy="6840747"/>
                   <wp:effectExtent b="0" l="0" r="0" t="0"/>
-                  <wp:docPr descr="" title="" id="47" name="Picture"/>
+                  <wp:docPr descr="" title="" id="48" name="Picture"/>
                   <a:graphic>
                     <a:graphicData uri="http://schemas.openxmlformats.org/drawingml/2006/picture">
                       <pic:pic>
                         <pic:nvPicPr>
-                          <pic:cNvPr descr="figs/gisworkflow.png" id="48" name="Picture"/>
+                          <pic:cNvPr descr="figs/gisworkflow.png" id="49" name="Picture"/>
                           <pic:cNvPicPr>
                             <a:picLocks noChangeArrowheads="1" noChangeAspect="1"/>
                           </pic:cNvPicPr>
                         </pic:nvPicPr>
                         <pic:blipFill>
-                          <a:blip r:embed="rId46"/>
+                          <a:blip r:embed="rId47"/>
                           <a:stretch>
                             <a:fillRect/>
                           </a:stretch>
@@ -1812,7 +1901,7 @@
               <w:t xml:space="preserve">Figure 2: Spatial analysis workflow used to identify opportunity areas and restoration potential in the Tampa Bay watershed. Workflows are divided into binning of land use/land cover categories into relevant habitat types and spatial overlay of datasets to identify the opportunity areas.</w:t>
             </w:r>
           </w:p>
-          <w:bookmarkEnd w:id="49"/>
+          <w:bookmarkEnd w:id="50"/>
         </w:tc>
       </w:tr>
     </w:tbl>
@@ -1829,7 +1918,7 @@
       <w:tr>
         <w:tc>
           <w:tcPr/>
-          <w:bookmarkStart w:id="53" w:name="fig-subtchgdatalluv"/>
+          <w:bookmarkStart w:id="54" w:name="fig-subtchgdatalluv"/>
           <w:p>
             <w:pPr>
               <w:pStyle w:val="Figure"/>
@@ -1840,18 +1929,18 @@
                 <wp:inline>
                   <wp:extent cx="4663745" cy="6755550"/>
                   <wp:effectExtent b="0" l="0" r="0" t="0"/>
-                  <wp:docPr descr="" title="" id="51" name="Picture"/>
+                  <wp:docPr descr="" title="" id="52" name="Picture"/>
                   <a:graphic>
                     <a:graphicData uri="http://schemas.openxmlformats.org/drawingml/2006/picture">
                       <pic:pic>
                         <pic:nvPicPr>
-                          <pic:cNvPr descr="figs/subtchgdatalluv.png" id="52" name="Picture"/>
+                          <pic:cNvPr descr="figs/subtchgdatalluv.png" id="53" name="Picture"/>
                           <pic:cNvPicPr>
                             <a:picLocks noChangeArrowheads="1" noChangeAspect="1"/>
                           </pic:cNvPicPr>
                         </pic:nvPicPr>
                         <pic:blipFill>
-                          <a:blip r:embed="rId50"/>
+                          <a:blip r:embed="rId51"/>
                           <a:stretch>
                             <a:fillRect/>
                           </a:stretch>
@@ -1891,7 +1980,7 @@
               <w:t xml:space="preserve">Figure 3: Change analysis of habitat categories in the subtidal strata of the Tampa Bay watershed. The left column shows relative areas in 1988 and the right column shows relative areas in 2018 for each habitat category. The grey lines show the proportional change of each habitat category between the years.</w:t>
             </w:r>
           </w:p>
-          <w:bookmarkEnd w:id="53"/>
+          <w:bookmarkEnd w:id="54"/>
         </w:tc>
       </w:tr>
     </w:tbl>
@@ -1908,7 +1997,7 @@
       <w:tr>
         <w:tc>
           <w:tcPr/>
-          <w:bookmarkStart w:id="57" w:name="fig-chgdatalluv"/>
+          <w:bookmarkStart w:id="58" w:name="fig-chgdatalluv"/>
           <w:p>
             <w:pPr>
               <w:pStyle w:val="Figure"/>
@@ -1919,18 +2008,18 @@
                 <wp:inline>
                   <wp:extent cx="5943600" cy="5940900"/>
                   <wp:effectExtent b="0" l="0" r="0" t="0"/>
-                  <wp:docPr descr="" title="" id="55" name="Picture"/>
+                  <wp:docPr descr="" title="" id="56" name="Picture"/>
                   <a:graphic>
                     <a:graphicData uri="http://schemas.openxmlformats.org/drawingml/2006/picture">
                       <pic:pic>
                         <pic:nvPicPr>
-                          <pic:cNvPr descr="figs/chgdatalluv.png" id="56" name="Picture"/>
+                          <pic:cNvPr descr="figs/chgdatalluv.png" id="57" name="Picture"/>
                           <pic:cNvPicPr>
                             <a:picLocks noChangeArrowheads="1" noChangeAspect="1"/>
                           </pic:cNvPicPr>
                         </pic:nvPicPr>
                         <pic:blipFill>
-                          <a:blip r:embed="rId54"/>
+                          <a:blip r:embed="rId55"/>
                           <a:stretch>
                             <a:fillRect/>
                           </a:stretch>
@@ -1970,7 +2059,7 @@
               <w:t xml:space="preserve">Figure 4: Change analysis of habitat categories in the intertidal and supratidal strata of the Tampa Bay watershed. The left column shows relative areas in 1990 and the right column shows relative areas in 2017 for each habitat category. The grey lines show the proportional change of each habitat category between the years.</w:t>
             </w:r>
           </w:p>
-          <w:bookmarkEnd w:id="57"/>
+          <w:bookmarkEnd w:id="58"/>
         </w:tc>
       </w:tr>
     </w:tbl>
@@ -1987,7 +2076,7 @@
       <w:tr>
         <w:tc>
           <w:tcPr/>
-          <w:bookmarkStart w:id="61" w:name="fig-oppmap"/>
+          <w:bookmarkStart w:id="62" w:name="fig-oppmap"/>
           <w:p>
             <w:pPr>
               <w:pStyle w:val="Figure"/>
@@ -1998,18 +2087,18 @@
                 <wp:inline>
                   <wp:extent cx="5943600" cy="3714749"/>
                   <wp:effectExtent b="0" l="0" r="0" t="0"/>
-                  <wp:docPr descr="" title="" id="59" name="Picture"/>
+                  <wp:docPr descr="" title="" id="60" name="Picture"/>
                   <a:graphic>
                     <a:graphicData uri="http://schemas.openxmlformats.org/drawingml/2006/picture">
                       <pic:pic>
                         <pic:nvPicPr>
-                          <pic:cNvPr descr="figs/oppmap.png" id="60" name="Picture"/>
+                          <pic:cNvPr descr="figs/oppmap.png" id="61" name="Picture"/>
                           <pic:cNvPicPr>
                             <a:picLocks noChangeArrowheads="1" noChangeAspect="1"/>
                           </pic:cNvPicPr>
                         </pic:nvPicPr>
                         <pic:blipFill>
-                          <a:blip r:embed="rId58"/>
+                          <a:blip r:embed="rId59"/>
                           <a:stretch>
                             <a:fillRect/>
                           </a:stretch>
@@ -2049,7 +2138,7 @@
               <w:t xml:space="preserve">Figure 5: Opportunity areas for habitat conservation and reservation in the Tampa Bay watershed. Green indicates existing conservation, blue indicates proposed conservation, and pink indicates reservations opportunities. Each category is also grouped into native and restorable habitats. The outline is the Tampa Bay watershed.</w:t>
             </w:r>
           </w:p>
-          <w:bookmarkEnd w:id="61"/>
+          <w:bookmarkEnd w:id="62"/>
         </w:tc>
       </w:tr>
     </w:tbl>
@@ -2066,7 +2155,7 @@
       <w:tr>
         <w:tc>
           <w:tcPr/>
-          <w:bookmarkStart w:id="65" w:name="fig-restmap"/>
+          <w:bookmarkStart w:id="66" w:name="fig-restmap"/>
           <w:p>
             <w:pPr>
               <w:pStyle w:val="Figure"/>
@@ -2077,18 +2166,18 @@
                 <wp:inline>
                   <wp:extent cx="5943600" cy="3714749"/>
                   <wp:effectExtent b="0" l="0" r="0" t="0"/>
-                  <wp:docPr descr="" title="" id="63" name="Picture"/>
+                  <wp:docPr descr="" title="" id="64" name="Picture"/>
                   <a:graphic>
                     <a:graphicData uri="http://schemas.openxmlformats.org/drawingml/2006/picture">
                       <pic:pic>
                         <pic:nvPicPr>
-                          <pic:cNvPr descr="figs/restmap.png" id="64" name="Picture"/>
+                          <pic:cNvPr descr="figs/restmap.png" id="65" name="Picture"/>
                           <pic:cNvPicPr>
                             <a:picLocks noChangeArrowheads="1" noChangeAspect="1"/>
                           </pic:cNvPicPr>
                         </pic:nvPicPr>
                         <pic:blipFill>
-                          <a:blip r:embed="rId62"/>
+                          <a:blip r:embed="rId63"/>
                           <a:stretch>
                             <a:fillRect/>
                           </a:stretch>
@@ -2128,7 +2217,7 @@
               <w:t xml:space="preserve">Figure 6: Habitat restoration potential in the Tampa Bay watershed. Areas are identified as those where habitat restoration could target the four identified categories as coastal uplands, freshwater wetlands, native uplands, or tidal wetlands. Categories are based on the opportunity areas and soil types. The outline is the Tampa Bay watershed.</w:t>
             </w:r>
           </w:p>
-          <w:bookmarkEnd w:id="65"/>
+          <w:bookmarkEnd w:id="66"/>
         </w:tc>
       </w:tr>
     </w:tbl>
@@ -2137,8 +2226,8 @@
         <w:br w:type="page"/>
       </w:r>
     </w:p>
-    <w:bookmarkEnd w:id="66"/>
-    <w:bookmarkStart w:id="67" w:name="tables"/>
+    <w:bookmarkEnd w:id="67"/>
+    <w:bookmarkStart w:id="68" w:name="tables"/>
     <w:p>
       <w:pPr>
         <w:pStyle w:val="Heading2"/>
@@ -2158,7 +2247,7 @@
         </w:rPr>
         <w:t xml:space="preserve">Table</w:t>
       </w:r>
-      <w:bookmarkStart w:id="09ca616b-7140-4599-94dd-2e1a422c1a7b" w:name="unnamed-chunk-2"/>
+      <w:bookmarkStart w:id="2a456808-80e8-47a6-88d9-6a328ae006aa" w:name="unnamed-chunk-2"/>
       <w:r xmlns:w="http://schemas.openxmlformats.org/wordprocessingml/2006/main" xmlns:wp="http://schemas.openxmlformats.org/drawingml/2006/wordprocessingDrawing" xmlns:r="http://schemas.openxmlformats.org/officeDocument/2006/relationships" xmlns:w14="http://schemas.microsoft.com/office/word/2010/wordml">
         <w:rPr>
           <w:rFonts/>
@@ -2180,7 +2269,7 @@
         </w:rPr>
         <w:fldChar w:fldCharType="end" w:dirty="true"/>
       </w:r>
-      <w:bookmarkEnd w:id="09ca616b-7140-4599-94dd-2e1a422c1a7b"/>
+      <w:bookmarkEnd w:id="2a456808-80e8-47a6-88d9-6a328ae006aa"/>
       <w:r>
         <w:t xml:space="preserve">:</w:t>
       </w:r>
@@ -5428,7 +5517,7 @@
         </w:rPr>
         <w:t xml:space="preserve">Table</w:t>
       </w:r>
-      <w:bookmarkStart w:id="812252b5-ad9a-48cd-9513-240e05d0df29" w:name="unnamed-chunk-3"/>
+      <w:bookmarkStart w:id="e86cb417-adea-4d71-a492-82dd0d0740f2" w:name="unnamed-chunk-3"/>
       <w:r xmlns:w="http://schemas.openxmlformats.org/wordprocessingml/2006/main" xmlns:wp="http://schemas.openxmlformats.org/drawingml/2006/wordprocessingDrawing" xmlns:r="http://schemas.openxmlformats.org/officeDocument/2006/relationships" xmlns:w14="http://schemas.microsoft.com/office/word/2010/wordml">
         <w:rPr>
           <w:rFonts/>
@@ -5450,7 +5539,7 @@
         </w:rPr>
         <w:fldChar w:fldCharType="end" w:dirty="true"/>
       </w:r>
-      <w:bookmarkEnd w:id="812252b5-ad9a-48cd-9513-240e05d0df29"/>
+      <w:bookmarkEnd w:id="e86cb417-adea-4d71-a492-82dd0d0740f2"/>
       <w:r>
         <w:t xml:space="preserve">:</w:t>
       </w:r>
@@ -12451,7 +12540,7 @@
         </w:rPr>
         <w:t xml:space="preserve">Table</w:t>
       </w:r>
-      <w:bookmarkStart w:id="8902b499-2588-4ed2-9d79-f6e4853944d3" w:name="unnamed-chunk-4"/>
+      <w:bookmarkStart w:id="51a4198f-4567-449f-9f87-faa0da0d9b10" w:name="unnamed-chunk-4"/>
       <w:r xmlns:w="http://schemas.openxmlformats.org/wordprocessingml/2006/main" xmlns:wp="http://schemas.openxmlformats.org/drawingml/2006/wordprocessingDrawing" xmlns:r="http://schemas.openxmlformats.org/officeDocument/2006/relationships" xmlns:w14="http://schemas.microsoft.com/office/word/2010/wordml">
         <w:rPr>
           <w:rFonts/>
@@ -12473,7 +12562,7 @@
         </w:rPr>
         <w:fldChar w:fldCharType="end" w:dirty="true"/>
       </w:r>
-      <w:bookmarkEnd w:id="8902b499-2588-4ed2-9d79-f6e4853944d3"/>
+      <w:bookmarkEnd w:id="51a4198f-4567-449f-9f87-faa0da0d9b10"/>
       <w:r>
         <w:t xml:space="preserve">:</w:t>
       </w:r>
@@ -18345,7 +18434,7 @@
         </w:rPr>
         <w:t xml:space="preserve">Table</w:t>
       </w:r>
-      <w:bookmarkStart w:id="7713cbc7-80a7-40a8-90fc-fa045279b706" w:name="unnamed-chunk-5"/>
+      <w:bookmarkStart w:id="71118b98-006d-4934-85cf-4b6a65ef246c" w:name="unnamed-chunk-5"/>
       <w:r xmlns:w="http://schemas.openxmlformats.org/wordprocessingml/2006/main" xmlns:wp="http://schemas.openxmlformats.org/drawingml/2006/wordprocessingDrawing" xmlns:r="http://schemas.openxmlformats.org/officeDocument/2006/relationships" xmlns:w14="http://schemas.microsoft.com/office/word/2010/wordml">
         <w:rPr>
           <w:rFonts/>
@@ -18367,7 +18456,7 @@
         </w:rPr>
         <w:fldChar w:fldCharType="end" w:dirty="true"/>
       </w:r>
-      <w:bookmarkEnd w:id="7713cbc7-80a7-40a8-90fc-fa045279b706"/>
+      <w:bookmarkEnd w:id="71118b98-006d-4934-85cf-4b6a65ef246c"/>
       <w:r>
         <w:t xml:space="preserve">:</w:t>
       </w:r>
@@ -23727,8 +23816,8 @@
         <w:br w:type="page"/>
       </w:r>
     </w:p>
-    <w:bookmarkEnd w:id="67"/>
-    <w:bookmarkStart w:id="174" w:name="references"/>
+    <w:bookmarkEnd w:id="68"/>
+    <w:bookmarkStart w:id="178" w:name="references"/>
     <w:p>
       <w:pPr>
         <w:pStyle w:val="Heading2"/>
@@ -23737,8 +23826,8 @@
         <w:t xml:space="preserve">References</w:t>
       </w:r>
     </w:p>
-    <w:bookmarkStart w:id="173" w:name="refs"/>
-    <w:bookmarkStart w:id="69" w:name="ref-Allaire17"/>
+    <w:bookmarkStart w:id="177" w:name="refs"/>
+    <w:bookmarkStart w:id="70" w:name="ref-Allaire17"/>
     <w:p>
       <w:pPr>
         <w:pStyle w:val="Bibliography"/>
@@ -23762,7 +23851,7 @@
       <w:r>
         <w:t xml:space="preserve"> </w:t>
       </w:r>
-      <w:hyperlink r:id="rId68">
+      <w:hyperlink r:id="rId69">
         <w:r>
           <w:rPr>
             <w:rStyle w:val="Hyperlink"/>
@@ -23774,8 +23863,8 @@
         <w:t xml:space="preserve">.</w:t>
       </w:r>
     </w:p>
-    <w:bookmarkEnd w:id="69"/>
-    <w:bookmarkStart w:id="70" w:name="ref-Ash05"/>
+    <w:bookmarkEnd w:id="70"/>
+    <w:bookmarkStart w:id="71" w:name="ref-Ash05"/>
     <w:p>
       <w:pPr>
         <w:pStyle w:val="Bibliography"/>
@@ -23824,8 +23913,8 @@
         <w:t xml:space="preserve">, ed. S. F. Treat (St. Petersburg, Florida: Tampa Bay Estuary Program), 179–182.</w:t>
       </w:r>
     </w:p>
-    <w:bookmarkEnd w:id="70"/>
-    <w:bookmarkStart w:id="72" w:name="ref-AvilaGarcia20"/>
+    <w:bookmarkEnd w:id="71"/>
+    <w:bookmarkStart w:id="73" w:name="ref-AvilaGarcia20"/>
     <w:p>
       <w:pPr>
         <w:pStyle w:val="Bibliography"/>
@@ -23852,7 +23941,7 @@
       <w:r>
         <w:t xml:space="preserve"> </w:t>
       </w:r>
-      <w:hyperlink r:id="rId71">
+      <w:hyperlink r:id="rId72">
         <w:r>
           <w:rPr>
             <w:rStyle w:val="Hyperlink"/>
@@ -23864,8 +23953,8 @@
         <w:t xml:space="preserve">.</w:t>
       </w:r>
     </w:p>
-    <w:bookmarkEnd w:id="72"/>
-    <w:bookmarkStart w:id="74" w:name="ref-Beck22"/>
+    <w:bookmarkEnd w:id="73"/>
+    <w:bookmarkStart w:id="75" w:name="ref-Beck22"/>
     <w:p>
       <w:pPr>
         <w:pStyle w:val="Bibliography"/>
@@ -23889,7 +23978,7 @@
       <w:r>
         <w:t xml:space="preserve"> </w:t>
       </w:r>
-      <w:hyperlink r:id="rId73">
+      <w:hyperlink r:id="rId74">
         <w:r>
           <w:rPr>
             <w:rStyle w:val="Hyperlink"/>
@@ -23901,8 +23990,8 @@
         <w:t xml:space="preserve">.</w:t>
       </w:r>
     </w:p>
-    <w:bookmarkEnd w:id="74"/>
-    <w:bookmarkStart w:id="76" w:name="ref-Benson18"/>
+    <w:bookmarkEnd w:id="75"/>
+    <w:bookmarkStart w:id="77" w:name="ref-Benson18"/>
     <w:p>
       <w:pPr>
         <w:pStyle w:val="Bibliography"/>
@@ -23929,7 +24018,7 @@
       <w:r>
         <w:t xml:space="preserve"> </w:t>
       </w:r>
-      <w:hyperlink r:id="rId75">
+      <w:hyperlink r:id="rId76">
         <w:r>
           <w:rPr>
             <w:rStyle w:val="Hyperlink"/>
@@ -23941,8 +24030,8 @@
         <w:t xml:space="preserve">.</w:t>
       </w:r>
     </w:p>
-    <w:bookmarkEnd w:id="76"/>
-    <w:bookmarkStart w:id="77" w:name="ref-Berntness85"/>
+    <w:bookmarkEnd w:id="77"/>
+    <w:bookmarkStart w:id="78" w:name="ref-Berntness85"/>
     <w:p>
       <w:pPr>
         <w:pStyle w:val="Bibliography"/>
@@ -24001,8 +24090,8 @@
         <w:t xml:space="preserve">66, 1042–1055.</w:t>
       </w:r>
     </w:p>
-    <w:bookmarkEnd w:id="77"/>
-    <w:bookmarkStart w:id="78" w:name="ref-Brinson95"/>
+    <w:bookmarkEnd w:id="78"/>
+    <w:bookmarkStart w:id="79" w:name="ref-Brinson95"/>
     <w:p>
       <w:pPr>
         <w:pStyle w:val="Bibliography"/>
@@ -24027,8 +24116,8 @@
         <w:t xml:space="preserve">18, 648–659.</w:t>
       </w:r>
     </w:p>
-    <w:bookmarkEnd w:id="78"/>
-    <w:bookmarkStart w:id="80" w:name="ref-Burke19"/>
+    <w:bookmarkEnd w:id="79"/>
+    <w:bookmarkStart w:id="81" w:name="ref-Burke19"/>
     <w:p>
       <w:pPr>
         <w:pStyle w:val="Bibliography"/>
@@ -24057,7 +24146,7 @@
       <w:r>
         <w:t xml:space="preserve"> </w:t>
       </w:r>
-      <w:hyperlink r:id="rId79">
+      <w:hyperlink r:id="rId80">
         <w:r>
           <w:rPr>
             <w:rStyle w:val="Hyperlink"/>
@@ -24069,8 +24158,8 @@
         <w:t xml:space="preserve">.</w:t>
       </w:r>
     </w:p>
-    <w:bookmarkEnd w:id="80"/>
-    <w:bookmarkStart w:id="82" w:name="ref-Calil15"/>
+    <w:bookmarkEnd w:id="81"/>
+    <w:bookmarkStart w:id="83" w:name="ref-Calil15"/>
     <w:p>
       <w:pPr>
         <w:pStyle w:val="Bibliography"/>
@@ -24097,7 +24186,7 @@
       <w:r>
         <w:t xml:space="preserve"> </w:t>
       </w:r>
-      <w:hyperlink r:id="rId81">
+      <w:hyperlink r:id="rId82">
         <w:r>
           <w:rPr>
             <w:rStyle w:val="Hyperlink"/>
@@ -24109,8 +24198,8 @@
         <w:t xml:space="preserve">.</w:t>
       </w:r>
     </w:p>
-    <w:bookmarkEnd w:id="82"/>
-    <w:bookmarkStart w:id="84" w:name="ref-Cavanaugh19"/>
+    <w:bookmarkEnd w:id="83"/>
+    <w:bookmarkStart w:id="85" w:name="ref-Cavanaugh19"/>
     <w:p>
       <w:pPr>
         <w:pStyle w:val="Bibliography"/>
@@ -24137,7 +24226,7 @@
       <w:r>
         <w:t xml:space="preserve"> </w:t>
       </w:r>
-      <w:hyperlink r:id="rId83">
+      <w:hyperlink r:id="rId84">
         <w:r>
           <w:rPr>
             <w:rStyle w:val="Hyperlink"/>
@@ -24149,8 +24238,8 @@
         <w:t xml:space="preserve">.</w:t>
       </w:r>
     </w:p>
-    <w:bookmarkEnd w:id="84"/>
-    <w:bookmarkStart w:id="86" w:name="ref-Cavanaugh14"/>
+    <w:bookmarkEnd w:id="85"/>
+    <w:bookmarkStart w:id="87" w:name="ref-Cavanaugh14"/>
     <w:p>
       <w:pPr>
         <w:pStyle w:val="Bibliography"/>
@@ -24177,7 +24266,7 @@
       <w:r>
         <w:t xml:space="preserve"> </w:t>
       </w:r>
-      <w:hyperlink r:id="rId85">
+      <w:hyperlink r:id="rId86">
         <w:r>
           <w:rPr>
             <w:rStyle w:val="Hyperlink"/>
@@ -24189,8 +24278,8 @@
         <w:t xml:space="preserve">.</w:t>
       </w:r>
     </w:p>
-    <w:bookmarkEnd w:id="86"/>
-    <w:bookmarkStart w:id="88" w:name="ref-Chung18"/>
+    <w:bookmarkEnd w:id="87"/>
+    <w:bookmarkStart w:id="89" w:name="ref-Chung18"/>
     <w:p>
       <w:pPr>
         <w:pStyle w:val="Bibliography"/>
@@ -24217,7 +24306,7 @@
       <w:r>
         <w:t xml:space="preserve"> </w:t>
       </w:r>
-      <w:hyperlink r:id="rId87">
+      <w:hyperlink r:id="rId88">
         <w:r>
           <w:rPr>
             <w:rStyle w:val="Hyperlink"/>
@@ -24229,8 +24318,8 @@
         <w:t xml:space="preserve">.</w:t>
       </w:r>
     </w:p>
-    <w:bookmarkEnd w:id="88"/>
-    <w:bookmarkStart w:id="89" w:name="ref-Cicchetti11"/>
+    <w:bookmarkEnd w:id="89"/>
+    <w:bookmarkStart w:id="90" w:name="ref-Cicchetti11"/>
     <w:p>
       <w:pPr>
         <w:pStyle w:val="Bibliography"/>
@@ -24291,8 +24380,8 @@
         <w:t xml:space="preserve">34, 1278–1292.</w:t>
       </w:r>
     </w:p>
-    <w:bookmarkEnd w:id="89"/>
-    <w:bookmarkStart w:id="90" w:name="ref-Coen07"/>
+    <w:bookmarkEnd w:id="90"/>
+    <w:bookmarkStart w:id="91" w:name="ref-Coen07"/>
     <w:p>
       <w:pPr>
         <w:pStyle w:val="Bibliography"/>
@@ -24317,8 +24406,8 @@
         <w:t xml:space="preserve">341, 303–307.</w:t>
       </w:r>
     </w:p>
-    <w:bookmarkEnd w:id="90"/>
-    <w:bookmarkStart w:id="92" w:name="ref-Comeaux12"/>
+    <w:bookmarkEnd w:id="91"/>
+    <w:bookmarkStart w:id="93" w:name="ref-Comeaux12"/>
     <w:p>
       <w:pPr>
         <w:pStyle w:val="Bibliography"/>
@@ -24363,7 +24452,7 @@
       <w:r>
         <w:t xml:space="preserve"> </w:t>
       </w:r>
-      <w:hyperlink r:id="rId91">
+      <w:hyperlink r:id="rId92">
         <w:r>
           <w:rPr>
             <w:rStyle w:val="Hyperlink"/>
@@ -24375,8 +24464,8 @@
         <w:t xml:space="preserve">.</w:t>
       </w:r>
     </w:p>
-    <w:bookmarkEnd w:id="92"/>
-    <w:bookmarkStart w:id="94" w:name="ref-Conner07"/>
+    <w:bookmarkEnd w:id="93"/>
+    <w:bookmarkStart w:id="95" w:name="ref-Conner07"/>
     <w:p>
       <w:pPr>
         <w:pStyle w:val="Bibliography"/>
@@ -24442,7 +24531,7 @@
       <w:r>
         <w:t xml:space="preserve"> </w:t>
       </w:r>
-      <w:hyperlink r:id="rId93">
+      <w:hyperlink r:id="rId94">
         <w:r>
           <w:rPr>
             <w:rStyle w:val="Hyperlink"/>
@@ -24454,8 +24543,8 @@
         <w:t xml:space="preserve">.</w:t>
       </w:r>
     </w:p>
-    <w:bookmarkEnd w:id="94"/>
-    <w:bookmarkStart w:id="96" w:name="ref-Dontis20"/>
+    <w:bookmarkEnd w:id="95"/>
+    <w:bookmarkStart w:id="97" w:name="ref-Dontis20"/>
     <w:p>
       <w:pPr>
         <w:pStyle w:val="Bibliography"/>
@@ -24482,7 +24571,7 @@
       <w:r>
         <w:t xml:space="preserve"> </w:t>
       </w:r>
-      <w:hyperlink r:id="rId95">
+      <w:hyperlink r:id="rId96">
         <w:r>
           <w:rPr>
             <w:rStyle w:val="Hyperlink"/>
@@ -24494,8 +24583,8 @@
         <w:t xml:space="preserve">.</w:t>
       </w:r>
     </w:p>
-    <w:bookmarkEnd w:id="96"/>
-    <w:bookmarkStart w:id="98" w:name="ref-Duarte09"/>
+    <w:bookmarkEnd w:id="97"/>
+    <w:bookmarkStart w:id="99" w:name="ref-Duarte09"/>
     <w:p>
       <w:pPr>
         <w:pStyle w:val="Bibliography"/>
@@ -24531,7 +24620,7 @@
       <w:r>
         <w:t xml:space="preserve"> </w:t>
       </w:r>
-      <w:hyperlink r:id="rId97">
+      <w:hyperlink r:id="rId98">
         <w:r>
           <w:rPr>
             <w:rStyle w:val="Hyperlink"/>
@@ -24543,8 +24632,8 @@
         <w:t xml:space="preserve">.</w:t>
       </w:r>
     </w:p>
-    <w:bookmarkEnd w:id="98"/>
-    <w:bookmarkStart w:id="100" w:name="ref-Dupont08"/>
+    <w:bookmarkEnd w:id="99"/>
+    <w:bookmarkStart w:id="101" w:name="ref-Dupont08"/>
     <w:p>
       <w:pPr>
         <w:pStyle w:val="Bibliography"/>
@@ -24589,7 +24678,7 @@
       <w:r>
         <w:t xml:space="preserve"> </w:t>
       </w:r>
-      <w:hyperlink r:id="rId99">
+      <w:hyperlink r:id="rId100">
         <w:r>
           <w:rPr>
             <w:rStyle w:val="Hyperlink"/>
@@ -24601,8 +24690,8 @@
         <w:t xml:space="preserve">.</w:t>
       </w:r>
     </w:p>
-    <w:bookmarkEnd w:id="100"/>
-    <w:bookmarkStart w:id="102" w:name="ref-Eisma98"/>
+    <w:bookmarkEnd w:id="101"/>
+    <w:bookmarkStart w:id="103" w:name="ref-Eisma98"/>
     <w:p>
       <w:pPr>
         <w:pStyle w:val="Bibliography"/>
@@ -24626,7 +24715,7 @@
       <w:r>
         <w:t xml:space="preserve"> </w:t>
       </w:r>
-      <w:hyperlink r:id="rId101">
+      <w:hyperlink r:id="rId102">
         <w:r>
           <w:rPr>
             <w:rStyle w:val="Hyperlink"/>
@@ -24638,8 +24727,8 @@
         <w:t xml:space="preserve">.</w:t>
       </w:r>
     </w:p>
-    <w:bookmarkEnd w:id="102"/>
-    <w:bookmarkStart w:id="103" w:name="ref-EPA96"/>
+    <w:bookmarkEnd w:id="103"/>
+    <w:bookmarkStart w:id="104" w:name="ref-EPA96"/>
     <w:p>
       <w:pPr>
         <w:pStyle w:val="Bibliography"/>
@@ -24648,8 +24737,8 @@
         <w:t xml:space="preserve">Environmental Protection Agency (1996). Watershed approach framework. Office of Water (4501F).</w:t>
       </w:r>
     </w:p>
-    <w:bookmarkEnd w:id="103"/>
-    <w:bookmarkStart w:id="105" w:name="ref-Enwright15"/>
+    <w:bookmarkEnd w:id="104"/>
+    <w:bookmarkStart w:id="106" w:name="ref-Enwright15"/>
     <w:p>
       <w:pPr>
         <w:pStyle w:val="Bibliography"/>
@@ -24684,7 +24773,7 @@
       <w:r>
         <w:t xml:space="preserve"> </w:t>
       </w:r>
-      <w:hyperlink r:id="rId104">
+      <w:hyperlink r:id="rId105">
         <w:r>
           <w:rPr>
             <w:rStyle w:val="Hyperlink"/>
@@ -24696,8 +24785,8 @@
         <w:t xml:space="preserve">.</w:t>
       </w:r>
     </w:p>
-    <w:bookmarkEnd w:id="105"/>
-    <w:bookmarkStart w:id="106" w:name="ref-zuErmgassen13"/>
+    <w:bookmarkEnd w:id="106"/>
+    <w:bookmarkStart w:id="107" w:name="ref-zuErmgassen13"/>
     <w:p>
       <w:pPr>
         <w:pStyle w:val="Bibliography"/>
@@ -24734,8 +24823,8 @@
         <w:t xml:space="preserve">36, 36–43.</w:t>
       </w:r>
     </w:p>
-    <w:bookmarkEnd w:id="106"/>
-    <w:bookmarkStart w:id="107" w:name="ref-FDOT99"/>
+    <w:bookmarkEnd w:id="107"/>
+    <w:bookmarkStart w:id="108" w:name="ref-FDOT99"/>
     <w:p>
       <w:pPr>
         <w:pStyle w:val="Bibliography"/>
@@ -24764,8 +24853,18 @@
         <w:t xml:space="preserve">. Third. Tallahassee, Florida: FDOT Surveying; Mapping Office Geographic Mapping Section.</w:t>
       </w:r>
     </w:p>
-    <w:bookmarkEnd w:id="107"/>
-    <w:bookmarkStart w:id="108" w:name="ref-Gregory06"/>
+    <w:bookmarkEnd w:id="108"/>
+    <w:bookmarkStart w:id="109" w:name="ref-Greening14"/>
+    <w:p>
+      <w:pPr>
+        <w:pStyle w:val="Bibliography"/>
+      </w:pPr>
+      <w:r>
+        <w:t xml:space="preserve">Greening, H., Janicki, A., Sherwood, E., Pribble, R., and Johansson, J. O. R.</w:t>
+      </w:r>
+    </w:p>
+    <w:bookmarkEnd w:id="109"/>
+    <w:bookmarkStart w:id="110" w:name="ref-Gregory06"/>
     <w:p>
       <w:pPr>
         <w:pStyle w:val="Bibliography"/>
@@ -24790,8 +24889,8 @@
         <w:t xml:space="preserve">16, 2411–2425.</w:t>
       </w:r>
     </w:p>
-    <w:bookmarkEnd w:id="108"/>
-    <w:bookmarkStart w:id="109" w:name="ref-Heck03"/>
+    <w:bookmarkEnd w:id="110"/>
+    <w:bookmarkStart w:id="111" w:name="ref-Heck03"/>
     <w:p>
       <w:pPr>
         <w:pStyle w:val="Bibliography"/>
@@ -24816,8 +24915,8 @@
         <w:t xml:space="preserve">253, 123–136.</w:t>
       </w:r>
     </w:p>
-    <w:bookmarkEnd w:id="109"/>
-    <w:bookmarkStart w:id="110" w:name="ref-Henningsen05"/>
+    <w:bookmarkEnd w:id="111"/>
+    <w:bookmarkStart w:id="112" w:name="ref-Henningsen05"/>
     <w:p>
       <w:pPr>
         <w:pStyle w:val="Bibliography"/>
@@ -24857,8 +24956,8 @@
         <w:t xml:space="preserve">, ed. S. F. Treat (St. Petersburg, FL: Tampa Bay Estuary Program), 165–170.</w:t>
       </w:r>
     </w:p>
-    <w:bookmarkEnd w:id="110"/>
-    <w:bookmarkStart w:id="112" w:name="ref-Holl01"/>
+    <w:bookmarkEnd w:id="112"/>
+    <w:bookmarkStart w:id="114" w:name="ref-Holl01"/>
     <w:p>
       <w:pPr>
         <w:pStyle w:val="Bibliography"/>
@@ -24885,7 +24984,7 @@
       <w:r>
         <w:t xml:space="preserve"> </w:t>
       </w:r>
-      <w:hyperlink r:id="rId111">
+      <w:hyperlink r:id="rId113">
         <w:r>
           <w:rPr>
             <w:rStyle w:val="Hyperlink"/>
@@ -24897,8 +24996,8 @@
         <w:t xml:space="preserve">.</w:t>
       </w:r>
     </w:p>
-    <w:bookmarkEnd w:id="112"/>
-    <w:bookmarkStart w:id="113" w:name="ref-Holling78"/>
+    <w:bookmarkEnd w:id="114"/>
+    <w:bookmarkStart w:id="115" w:name="ref-Holling78"/>
     <w:p>
       <w:pPr>
         <w:pStyle w:val="Bibliography"/>
@@ -24920,8 +25019,8 @@
         <w:t xml:space="preserve">. Chichester, UK: John Wiley &amp; Sons.</w:t>
       </w:r>
     </w:p>
-    <w:bookmarkEnd w:id="113"/>
-    <w:bookmarkStart w:id="115" w:name="ref-Houde93"/>
+    <w:bookmarkEnd w:id="115"/>
+    <w:bookmarkStart w:id="117" w:name="ref-Houde93"/>
     <w:p>
       <w:pPr>
         <w:pStyle w:val="Bibliography"/>
@@ -24948,7 +25047,7 @@
       <w:r>
         <w:t xml:space="preserve"> </w:t>
       </w:r>
-      <w:hyperlink r:id="rId114">
+      <w:hyperlink r:id="rId116">
         <w:r>
           <w:rPr>
             <w:rStyle w:val="Hyperlink"/>
@@ -24960,8 +25059,8 @@
         <w:t xml:space="preserve">.</w:t>
       </w:r>
     </w:p>
-    <w:bookmarkEnd w:id="115"/>
-    <w:bookmarkStart w:id="116" w:name="ref-Hsieh04"/>
+    <w:bookmarkEnd w:id="117"/>
+    <w:bookmarkStart w:id="118" w:name="ref-Hsieh04"/>
     <w:p>
       <w:pPr>
         <w:pStyle w:val="Bibliography"/>
@@ -24995,8 +25094,8 @@
         <w:t xml:space="preserve">, eds. S. Fagherazzi, M. Marani, and L. Blum (Washington: American Geophysical Union), 231–245.</w:t>
       </w:r>
     </w:p>
-    <w:bookmarkEnd w:id="116"/>
-    <w:bookmarkStart w:id="117" w:name="ref-Jaap90"/>
+    <w:bookmarkEnd w:id="118"/>
+    <w:bookmarkStart w:id="119" w:name="ref-Jaap90"/>
     <w:p>
       <w:pPr>
         <w:pStyle w:val="Bibliography"/>
@@ -25030,8 +25129,8 @@
         <w:t xml:space="preserve">, eds. R. L. Myers and J. J. Ewel (Orlando, Florida, USA: University of Central Florida Press), 574–618.</w:t>
       </w:r>
     </w:p>
-    <w:bookmarkEnd w:id="117"/>
-    <w:bookmarkStart w:id="118" w:name="ref-JEI16"/>
+    <w:bookmarkEnd w:id="119"/>
+    <w:bookmarkStart w:id="120" w:name="ref-JEI16"/>
     <w:p>
       <w:pPr>
         <w:pStyle w:val="Bibliography"/>
@@ -25076,8 +25175,8 @@
         <w:t xml:space="preserve">rogram. Tampa Bay Estuary Program, St. Petersburg, Florida.</w:t>
       </w:r>
     </w:p>
-    <w:bookmarkEnd w:id="118"/>
-    <w:bookmarkStart w:id="119" w:name="ref-JEI20"/>
+    <w:bookmarkEnd w:id="120"/>
+    <w:bookmarkStart w:id="121" w:name="ref-JEI20"/>
     <w:p>
       <w:pPr>
         <w:pStyle w:val="Bibliography"/>
@@ -25131,8 +25230,8 @@
         <w:t xml:space="preserve">rogram. Tampa Bay Estuary Program, St. Petersburg, Florida.</w:t>
       </w:r>
     </w:p>
-    <w:bookmarkEnd w:id="119"/>
-    <w:bookmarkStart w:id="120" w:name="ref-Kushlan90"/>
+    <w:bookmarkEnd w:id="121"/>
+    <w:bookmarkStart w:id="122" w:name="ref-Kushlan90"/>
     <w:p>
       <w:pPr>
         <w:pStyle w:val="Bibliography"/>
@@ -25166,8 +25265,8 @@
         <w:t xml:space="preserve">, eds. R. L. Myers and J. J. Ewel (Orlando, Florida: University of Central Florida Press), 324–363.</w:t>
       </w:r>
     </w:p>
-    <w:bookmarkEnd w:id="120"/>
-    <w:bookmarkStart w:id="121" w:name="ref-Lewis96"/>
+    <w:bookmarkEnd w:id="122"/>
+    <w:bookmarkStart w:id="123" w:name="ref-Lewis96"/>
     <w:p>
       <w:pPr>
         <w:pStyle w:val="Bibliography"/>
@@ -25194,8 +25293,64 @@
         <w:t xml:space="preserve">ay habitat protection and restoration: Restoring the balance. Tampa Bay Estuary Program, St. Petersburg, Florida.</w:t>
       </w:r>
     </w:p>
-    <w:bookmarkEnd w:id="121"/>
-    <w:bookmarkStart w:id="123" w:name="ref-Lowndes17"/>
+    <w:bookmarkEnd w:id="123"/>
+    <w:bookmarkStart w:id="125" w:name="ref-Lopez19"/>
+    <w:p>
+      <w:pPr>
+        <w:pStyle w:val="Bibliography"/>
+      </w:pPr>
+      <w:r>
+        <w:t xml:space="preserve">Lopez, C. B., Karim, A., Murasko, S., Marot, M., Smith, C. G., and Corcoran, A. A. (2019). Temperature mediates secondary dormancy in resting cysts of</w:t>
+      </w:r>
+      <w:r>
+        <w:t xml:space="preserve"> </w:t>
+      </w:r>
+      <w:r>
+        <w:rPr>
+          <w:iCs/>
+          <w:i/>
+        </w:rPr>
+        <w:t xml:space="preserve">Pyrodinium bahamense</w:t>
+      </w:r>
+      <w:r>
+        <w:t xml:space="preserve"> </w:t>
+      </w:r>
+      <w:r>
+        <w:t xml:space="preserve">(dinophyceae).</w:t>
+      </w:r>
+      <w:r>
+        <w:t xml:space="preserve"> </w:t>
+      </w:r>
+      <w:r>
+        <w:rPr>
+          <w:iCs/>
+          <w:i/>
+        </w:rPr>
+        <w:t xml:space="preserve">Journal of Phycology</w:t>
+      </w:r>
+      <w:r>
+        <w:t xml:space="preserve"> </w:t>
+      </w:r>
+      <w:r>
+        <w:t xml:space="preserve">55, 924–935. doi:</w:t>
+      </w:r>
+      <w:r>
+        <w:t xml:space="preserve"> </w:t>
+      </w:r>
+      <w:hyperlink r:id="rId124">
+        <w:r>
+          <w:rPr>
+            <w:rStyle w:val="Hyperlink"/>
+          </w:rPr>
+          <w:t xml:space="preserve">10.1111/jpy.12883</w:t>
+        </w:r>
+      </w:hyperlink>
+      <w:r>
+        <w:t xml:space="preserve">.</w:t>
+      </w:r>
+    </w:p>
+    <w:bookmarkEnd w:id="125"/>
+    <w:bookmarkStart w:id="127" w:name="ref-Lowndes17"/>
     <w:p>
       <w:pPr>
         <w:pStyle w:val="Bibliography"/>
@@ -25222,7 +25377,7 @@
       <w:r>
         <w:t xml:space="preserve"> </w:t>
       </w:r>
-      <w:hyperlink r:id="rId122">
+      <w:hyperlink r:id="rId126">
         <w:r>
           <w:rPr>
             <w:rStyle w:val="Hyperlink"/>
@@ -25234,8 +25389,8 @@
         <w:t xml:space="preserve">.</w:t>
       </w:r>
     </w:p>
-    <w:bookmarkEnd w:id="123"/>
-    <w:bookmarkStart w:id="125" w:name="ref-Menendez18"/>
+    <w:bookmarkEnd w:id="127"/>
+    <w:bookmarkStart w:id="129" w:name="ref-Menendez18"/>
     <w:p>
       <w:pPr>
         <w:pStyle w:val="Bibliography"/>
@@ -25262,7 +25417,7 @@
       <w:r>
         <w:t xml:space="preserve"> </w:t>
       </w:r>
-      <w:hyperlink r:id="rId124">
+      <w:hyperlink r:id="rId128">
         <w:r>
           <w:rPr>
             <w:rStyle w:val="Hyperlink"/>
@@ -25274,8 +25429,8 @@
         <w:t xml:space="preserve">.</w:t>
       </w:r>
     </w:p>
-    <w:bookmarkEnd w:id="125"/>
-    <w:bookmarkStart w:id="126" w:name="ref-Meyers90"/>
+    <w:bookmarkEnd w:id="129"/>
+    <w:bookmarkStart w:id="130" w:name="ref-Meyers90"/>
     <w:p>
       <w:pPr>
         <w:pStyle w:val="Bibliography"/>
@@ -25297,8 +25452,8 @@
         <w:t xml:space="preserve">. Orlando, Florida: University of Central Florida Press.</w:t>
       </w:r>
     </w:p>
-    <w:bookmarkEnd w:id="126"/>
-    <w:bookmarkStart w:id="127" w:name="ref-Moore68"/>
+    <w:bookmarkEnd w:id="130"/>
+    <w:bookmarkStart w:id="131" w:name="ref-Moore68"/>
     <w:p>
       <w:pPr>
         <w:pStyle w:val="Bibliography"/>
@@ -25350,8 +25505,8 @@
         <w:t xml:space="preserve">18, 261–279.</w:t>
       </w:r>
     </w:p>
-    <w:bookmarkEnd w:id="127"/>
-    <w:bookmarkStart w:id="128" w:name="ref-NOAA15"/>
+    <w:bookmarkEnd w:id="131"/>
+    <w:bookmarkStart w:id="132" w:name="ref-NOAA15"/>
     <w:p>
       <w:pPr>
         <w:pStyle w:val="Bibliography"/>
@@ -25401,8 +25556,8 @@
         <w:t xml:space="preserve">. Silver Spring, Maryland: National Oceanic; Atmospheric Administration.</w:t>
       </w:r>
     </w:p>
-    <w:bookmarkEnd w:id="128"/>
-    <w:bookmarkStart w:id="129" w:name="ref-Odum90"/>
+    <w:bookmarkEnd w:id="132"/>
+    <w:bookmarkStart w:id="133" w:name="ref-Odum90"/>
     <w:p>
       <w:pPr>
         <w:pStyle w:val="Bibliography"/>
@@ -25436,8 +25591,8 @@
         <w:t xml:space="preserve">, eds. R. L. Myers and J. J. Ewel (Orlando, Florida: University of Central Florida Press), 517–548.</w:t>
       </w:r>
     </w:p>
-    <w:bookmarkEnd w:id="129"/>
-    <w:bookmarkStart w:id="131" w:name="ref-Osland12"/>
+    <w:bookmarkEnd w:id="133"/>
+    <w:bookmarkStart w:id="135" w:name="ref-Osland12"/>
     <w:p>
       <w:pPr>
         <w:pStyle w:val="Bibliography"/>
@@ -25464,7 +25619,7 @@
       <w:r>
         <w:t xml:space="preserve"> </w:t>
       </w:r>
-      <w:hyperlink r:id="rId130">
+      <w:hyperlink r:id="rId134">
         <w:r>
           <w:rPr>
             <w:rStyle w:val="Hyperlink"/>
@@ -25476,8 +25631,8 @@
         <w:t xml:space="preserve">.</w:t>
       </w:r>
     </w:p>
-    <w:bookmarkEnd w:id="131"/>
-    <w:bookmarkStart w:id="133" w:name="ref-Palmer09"/>
+    <w:bookmarkEnd w:id="135"/>
+    <w:bookmarkStart w:id="137" w:name="ref-Palmer09"/>
     <w:p>
       <w:pPr>
         <w:pStyle w:val="Bibliography"/>
@@ -25504,7 +25659,7 @@
       <w:r>
         <w:t xml:space="preserve"> </w:t>
       </w:r>
-      <w:hyperlink r:id="rId132">
+      <w:hyperlink r:id="rId136">
         <w:r>
           <w:rPr>
             <w:rStyle w:val="Hyperlink"/>
@@ -25516,8 +25671,8 @@
         <w:t xml:space="preserve">.</w:t>
       </w:r>
     </w:p>
-    <w:bookmarkEnd w:id="133"/>
-    <w:bookmarkStart w:id="135" w:name="ref-Pebesma18"/>
+    <w:bookmarkEnd w:id="137"/>
+    <w:bookmarkStart w:id="139" w:name="ref-Pebesma18"/>
     <w:p>
       <w:pPr>
         <w:pStyle w:val="Bibliography"/>
@@ -25553,7 +25708,7 @@
       <w:r>
         <w:t xml:space="preserve"> </w:t>
       </w:r>
-      <w:hyperlink r:id="rId134">
+      <w:hyperlink r:id="rId138">
         <w:r>
           <w:rPr>
             <w:rStyle w:val="Hyperlink"/>
@@ -25565,8 +25720,8 @@
         <w:t xml:space="preserve">.</w:t>
       </w:r>
     </w:p>
-    <w:bookmarkEnd w:id="135"/>
-    <w:bookmarkStart w:id="137" w:name="ref-RCT22"/>
+    <w:bookmarkEnd w:id="139"/>
+    <w:bookmarkStart w:id="141" w:name="ref-RCT22"/>
     <w:p>
       <w:pPr>
         <w:pStyle w:val="Bibliography"/>
@@ -25590,7 +25745,7 @@
       <w:r>
         <w:t xml:space="preserve"> </w:t>
       </w:r>
-      <w:hyperlink r:id="rId136">
+      <w:hyperlink r:id="rId140">
         <w:r>
           <w:rPr>
             <w:rStyle w:val="Hyperlink"/>
@@ -25602,8 +25757,8 @@
         <w:t xml:space="preserve">.</w:t>
       </w:r>
     </w:p>
-    <w:bookmarkEnd w:id="137"/>
-    <w:bookmarkStart w:id="139" w:name="ref-Raabe12"/>
+    <w:bookmarkEnd w:id="141"/>
+    <w:bookmarkStart w:id="143" w:name="ref-Raabe12"/>
     <w:p>
       <w:pPr>
         <w:pStyle w:val="Bibliography"/>
@@ -25648,7 +25803,7 @@
       <w:r>
         <w:t xml:space="preserve"> </w:t>
       </w:r>
-      <w:hyperlink r:id="rId138">
+      <w:hyperlink r:id="rId142">
         <w:r>
           <w:rPr>
             <w:rStyle w:val="Hyperlink"/>
@@ -25660,8 +25815,8 @@
         <w:t xml:space="preserve">.</w:t>
       </w:r>
     </w:p>
-    <w:bookmarkEnd w:id="139"/>
-    <w:bookmarkStart w:id="140" w:name="ref-Rayer20"/>
+    <w:bookmarkEnd w:id="143"/>
+    <w:bookmarkStart w:id="144" w:name="ref-Rayer20"/>
     <w:p>
       <w:pPr>
         <w:pStyle w:val="Bibliography"/>
@@ -25695,8 +25850,8 @@
         <w:t xml:space="preserve">53, 186.</w:t>
       </w:r>
     </w:p>
-    <w:bookmarkEnd w:id="140"/>
-    <w:bookmarkStart w:id="141" w:name="ref-RAE15"/>
+    <w:bookmarkEnd w:id="144"/>
+    <w:bookmarkStart w:id="145" w:name="ref-RAE15"/>
     <w:p>
       <w:pPr>
         <w:pStyle w:val="Bibliography"/>
@@ -25718,8 +25873,8 @@
         <w:t xml:space="preserve">. Arlington, Virginia: Restore America’s Estuaries.</w:t>
       </w:r>
     </w:p>
-    <w:bookmarkEnd w:id="141"/>
-    <w:bookmarkStart w:id="142" w:name="ref-Ries14"/>
+    <w:bookmarkEnd w:id="145"/>
+    <w:bookmarkStart w:id="146" w:name="ref-Ries14"/>
     <w:p>
       <w:pPr>
         <w:pStyle w:val="Bibliography"/>
@@ -25755,8 +25910,8 @@
         <w:t xml:space="preserve">lorida. Tampa Bay Estuary Program, St. Petersburg, Florida.</w:t>
       </w:r>
     </w:p>
-    <w:bookmarkEnd w:id="142"/>
-    <w:bookmarkStart w:id="143" w:name="ref-Robison10"/>
+    <w:bookmarkEnd w:id="146"/>
+    <w:bookmarkStart w:id="147" w:name="ref-Robison10"/>
     <w:p>
       <w:pPr>
         <w:pStyle w:val="Bibliography"/>
@@ -25837,8 +25992,8 @@
         <w:t xml:space="preserve">pdate. Tampa Bay Estuary Program, Saint Petersburg, Florida.</w:t>
       </w:r>
     </w:p>
-    <w:bookmarkEnd w:id="143"/>
-    <w:bookmarkStart w:id="145" w:name="ref-Russell15"/>
+    <w:bookmarkEnd w:id="147"/>
+    <w:bookmarkStart w:id="149" w:name="ref-Russell15"/>
     <w:p>
       <w:pPr>
         <w:pStyle w:val="Bibliography"/>
@@ -25892,7 +26047,7 @@
       <w:r>
         <w:t xml:space="preserve"> </w:t>
       </w:r>
-      <w:hyperlink r:id="rId144">
+      <w:hyperlink r:id="rId148">
         <w:r>
           <w:rPr>
             <w:rStyle w:val="Hyperlink"/>
@@ -25904,8 +26059,8 @@
         <w:t xml:space="preserve">.</w:t>
       </w:r>
     </w:p>
-    <w:bookmarkEnd w:id="145"/>
-    <w:bookmarkStart w:id="146" w:name="ref-Sherwood08"/>
+    <w:bookmarkEnd w:id="149"/>
+    <w:bookmarkStart w:id="150" w:name="ref-Sherwood08"/>
     <w:p>
       <w:pPr>
         <w:pStyle w:val="Bibliography"/>
@@ -25950,8 +26105,8 @@
         <w:t xml:space="preserve">rogram tidal tributaries project team. Tampa Bay Estuary Program, St. Petersburg, Florida.</w:t>
       </w:r>
     </w:p>
-    <w:bookmarkEnd w:id="146"/>
-    <w:bookmarkStart w:id="147" w:name="ref-Sherwood17"/>
+    <w:bookmarkEnd w:id="150"/>
+    <w:bookmarkStart w:id="151" w:name="ref-Sherwood17"/>
     <w:p>
       <w:pPr>
         <w:pStyle w:val="Bibliography"/>
@@ -26009,8 +26164,8 @@
         <w:t xml:space="preserve">57, 294–319.</w:t>
       </w:r>
     </w:p>
-    <w:bookmarkEnd w:id="147"/>
-    <w:bookmarkStart w:id="148" w:name="ref-Sim14"/>
+    <w:bookmarkEnd w:id="151"/>
+    <w:bookmarkStart w:id="152" w:name="ref-Sim14"/>
     <w:p>
       <w:pPr>
         <w:pStyle w:val="Bibliography"/>
@@ -26035,8 +26190,8 @@
         <w:t xml:space="preserve">1, 1–5.</w:t>
       </w:r>
     </w:p>
-    <w:bookmarkEnd w:id="148"/>
-    <w:bookmarkStart w:id="150" w:name="ref-Smith18"/>
+    <w:bookmarkEnd w:id="152"/>
+    <w:bookmarkStart w:id="154" w:name="ref-Smith18"/>
     <w:p>
       <w:pPr>
         <w:pStyle w:val="Bibliography"/>
@@ -26081,7 +26236,7 @@
       <w:r>
         <w:t xml:space="preserve"> </w:t>
       </w:r>
-      <w:hyperlink r:id="rId149">
+      <w:hyperlink r:id="rId153">
         <w:r>
           <w:rPr>
             <w:rStyle w:val="Hyperlink"/>
@@ -26093,8 +26248,8 @@
         <w:t xml:space="preserve">.</w:t>
       </w:r>
     </w:p>
-    <w:bookmarkEnd w:id="150"/>
-    <w:bookmarkStart w:id="151" w:name="ref-SWFWMD14"/>
+    <w:bookmarkEnd w:id="154"/>
+    <w:bookmarkStart w:id="155" w:name="ref-SWFWMD14"/>
     <w:p>
       <w:pPr>
         <w:pStyle w:val="Bibliography"/>
@@ -26103,8 +26258,8 @@
         <w:t xml:space="preserve">Southwest Florida Water Management District (2014). Photo interpretation key for land use classification.</w:t>
       </w:r>
     </w:p>
-    <w:bookmarkEnd w:id="151"/>
-    <w:bookmarkStart w:id="153" w:name="ref-SWFWMD18"/>
+    <w:bookmarkEnd w:id="155"/>
+    <w:bookmarkStart w:id="157" w:name="ref-SWFWMD18"/>
     <w:p>
       <w:pPr>
         <w:pStyle w:val="Bibliography"/>
@@ -26115,7 +26270,7 @@
       <w:r>
         <w:t xml:space="preserve"> </w:t>
       </w:r>
-      <w:hyperlink r:id="rId152">
+      <w:hyperlink r:id="rId156">
         <w:r>
           <w:rPr>
             <w:rStyle w:val="Hyperlink"/>
@@ -26127,8 +26282,8 @@
         <w:t xml:space="preserve">.</w:t>
       </w:r>
     </w:p>
-    <w:bookmarkEnd w:id="153"/>
-    <w:bookmarkStart w:id="155" w:name="ref-SWFWMD19"/>
+    <w:bookmarkEnd w:id="157"/>
+    <w:bookmarkStart w:id="159" w:name="ref-SWFWMD19"/>
     <w:p>
       <w:pPr>
         <w:pStyle w:val="Bibliography"/>
@@ -26139,7 +26294,7 @@
       <w:r>
         <w:t xml:space="preserve"> </w:t>
       </w:r>
-      <w:hyperlink r:id="rId154">
+      <w:hyperlink r:id="rId158">
         <w:r>
           <w:rPr>
             <w:rStyle w:val="Hyperlink"/>
@@ -26151,8 +26306,8 @@
         <w:t xml:space="preserve">.</w:t>
       </w:r>
     </w:p>
-    <w:bookmarkEnd w:id="155"/>
-    <w:bookmarkStart w:id="156" w:name="ref-Sprandel00"/>
+    <w:bookmarkEnd w:id="159"/>
+    <w:bookmarkStart w:id="160" w:name="ref-Sprandel00"/>
     <w:p>
       <w:pPr>
         <w:pStyle w:val="Bibliography"/>
@@ -26177,8 +26332,8 @@
         <w:t xml:space="preserve">71, 708–720.</w:t>
       </w:r>
     </w:p>
-    <w:bookmarkEnd w:id="156"/>
-    <w:bookmarkStart w:id="158" w:name="ref-Stockmann14"/>
+    <w:bookmarkEnd w:id="160"/>
+    <w:bookmarkStart w:id="162" w:name="ref-Stockmann14"/>
     <w:p>
       <w:pPr>
         <w:pStyle w:val="Bibliography"/>
@@ -26205,7 +26360,7 @@
       <w:r>
         <w:t xml:space="preserve"> </w:t>
       </w:r>
-      <w:hyperlink r:id="rId157">
+      <w:hyperlink r:id="rId161">
         <w:r>
           <w:rPr>
             <w:rStyle w:val="Hyperlink"/>
@@ -26217,8 +26372,8 @@
         <w:t xml:space="preserve">.</w:t>
       </w:r>
     </w:p>
-    <w:bookmarkEnd w:id="158"/>
-    <w:bookmarkStart w:id="160" w:name="ref-Theobald97"/>
+    <w:bookmarkEnd w:id="162"/>
+    <w:bookmarkStart w:id="164" w:name="ref-Theobald97"/>
     <w:p>
       <w:pPr>
         <w:pStyle w:val="Bibliography"/>
@@ -26245,7 +26400,7 @@
       <w:r>
         <w:t xml:space="preserve"> </w:t>
       </w:r>
-      <w:hyperlink r:id="rId159">
+      <w:hyperlink r:id="rId163">
         <w:r>
           <w:rPr>
             <w:rStyle w:val="Hyperlink"/>
@@ -26257,8 +26412,8 @@
         <w:t xml:space="preserve">.</w:t>
       </w:r>
     </w:p>
-    <w:bookmarkEnd w:id="160"/>
-    <w:bookmarkStart w:id="162" w:name="ref-Titus09"/>
+    <w:bookmarkEnd w:id="164"/>
+    <w:bookmarkStart w:id="166" w:name="ref-Titus09"/>
     <w:p>
       <w:pPr>
         <w:pStyle w:val="Bibliography"/>
@@ -26297,7 +26452,7 @@
       <w:r>
         <w:t xml:space="preserve"> </w:t>
       </w:r>
-      <w:hyperlink r:id="rId161">
+      <w:hyperlink r:id="rId165">
         <w:r>
           <w:rPr>
             <w:rStyle w:val="Hyperlink"/>
@@ -26309,8 +26464,8 @@
         <w:t xml:space="preserve">.</w:t>
       </w:r>
     </w:p>
-    <w:bookmarkEnd w:id="162"/>
-    <w:bookmarkStart w:id="164" w:name="ref-Tomasko20"/>
+    <w:bookmarkEnd w:id="166"/>
+    <w:bookmarkStart w:id="168" w:name="ref-Tomasko20"/>
     <w:p>
       <w:pPr>
         <w:pStyle w:val="Bibliography"/>
@@ -26379,7 +26534,7 @@
       <w:r>
         <w:t xml:space="preserve"> </w:t>
       </w:r>
-      <w:hyperlink r:id="rId163">
+      <w:hyperlink r:id="rId167">
         <w:r>
           <w:rPr>
             <w:rStyle w:val="Hyperlink"/>
@@ -26391,8 +26546,8 @@
         <w:t xml:space="preserve">.</w:t>
       </w:r>
     </w:p>
-    <w:bookmarkEnd w:id="164"/>
-    <w:bookmarkStart w:id="166" w:name="ref-Vogelmann12"/>
+    <w:bookmarkEnd w:id="168"/>
+    <w:bookmarkStart w:id="170" w:name="ref-Vogelmann12"/>
     <w:p>
       <w:pPr>
         <w:pStyle w:val="Bibliography"/>
@@ -26428,7 +26583,7 @@
       <w:r>
         <w:t xml:space="preserve"> </w:t>
       </w:r>
-      <w:hyperlink r:id="rId165">
+      <w:hyperlink r:id="rId169">
         <w:r>
           <w:rPr>
             <w:rStyle w:val="Hyperlink"/>
@@ -26440,8 +26595,8 @@
         <w:t xml:space="preserve">.</w:t>
       </w:r>
     </w:p>
-    <w:bookmarkEnd w:id="166"/>
-    <w:bookmarkStart w:id="168" w:name="ref-Wessel22"/>
+    <w:bookmarkEnd w:id="170"/>
+    <w:bookmarkStart w:id="172" w:name="ref-Wessel22"/>
     <w:p>
       <w:pPr>
         <w:pStyle w:val="Bibliography"/>
@@ -26477,7 +26632,7 @@
       <w:r>
         <w:t xml:space="preserve"> </w:t>
       </w:r>
-      <w:hyperlink r:id="rId167">
+      <w:hyperlink r:id="rId171">
         <w:r>
           <w:rPr>
             <w:rStyle w:val="Hyperlink"/>
@@ -26489,8 +26644,8 @@
         <w:t xml:space="preserve">.</w:t>
       </w:r>
     </w:p>
-    <w:bookmarkEnd w:id="168"/>
-    <w:bookmarkStart w:id="170" w:name="ref-Wickham19"/>
+    <w:bookmarkEnd w:id="172"/>
+    <w:bookmarkStart w:id="174" w:name="ref-Wickham19"/>
     <w:p>
       <w:pPr>
         <w:pStyle w:val="Bibliography"/>
@@ -26526,7 +26681,7 @@
       <w:r>
         <w:t xml:space="preserve"> </w:t>
       </w:r>
-      <w:hyperlink r:id="rId169">
+      <w:hyperlink r:id="rId173">
         <w:r>
           <w:rPr>
             <w:rStyle w:val="Hyperlink"/>
@@ -26538,8 +26693,8 @@
         <w:t xml:space="preserve">.</w:t>
       </w:r>
     </w:p>
-    <w:bookmarkEnd w:id="170"/>
-    <w:bookmarkStart w:id="172" w:name="ref-Yoskowitz15"/>
+    <w:bookmarkEnd w:id="174"/>
+    <w:bookmarkStart w:id="176" w:name="ref-Yoskowitz15"/>
     <w:p>
       <w:pPr>
         <w:pStyle w:val="Bibliography"/>
@@ -26566,7 +26721,7 @@
       <w:r>
         <w:t xml:space="preserve"> </w:t>
       </w:r>
-      <w:hyperlink r:id="rId171">
+      <w:hyperlink r:id="rId175">
         <w:r>
           <w:rPr>
             <w:rStyle w:val="Hyperlink"/>
@@ -26578,9 +26733,9 @@
         <w:t xml:space="preserve">.</w:t>
       </w:r>
     </w:p>
-    <w:bookmarkEnd w:id="172"/>
-    <w:bookmarkEnd w:id="173"/>
-    <w:bookmarkEnd w:id="174"/>
+    <w:bookmarkEnd w:id="176"/>
+    <w:bookmarkEnd w:id="177"/>
+    <w:bookmarkEnd w:id="178"/>
     <w:sectPr>
       <w:footerReference r:id="rId9" w:type="default"/>
       <w:pgSz w:h="15840" w:w="12240"/>

</xml_diff>

<commit_message>
working on restoration text in discussion
</commit_message>
<xml_diff>
--- a/manu-draft.docx
+++ b/manu-draft.docx
@@ -1403,7 +1403,7 @@
         <w:pStyle w:val="FirstParagraph"/>
       </w:pPr>
       <w:r>
-        <w:t xml:space="preserve">Priorities for habitat restoration should be informed and validated by current assessments and what is possible to achieve in the future. These priorities are necessary to define given anticipated impacts of land development and climate change, while also considering competing societal interests for the use of the environment and the reality of limited resources for land acquisition and restoration. Our approach balances these tradeoffs by providing a systematic workflow to identify targets and goals that is informed by current extent, past trends, and realistic effort from past projects. Further, locations are identified where these targets and goals could be achieved based on existing opportunities for protected or restorable habitats, including areas anticipated be impacted by coastal stressors (i.e., sea level rise and land development). This approach departs from previous restoration paradigms by identifying what is possible rather than attempting to recreate historical baselines. Methods are also provided using open source tools</w:t>
+        <w:t xml:space="preserve">Priorities for habitat restoration should be informed by current assessments and what is possible to achieve in the future. These priorities are necessary to define given anticipated impacts of land development and climate change, while also considering competing societal interests for the use of the environment and the reality of limited resources for land acquisition and restoration. Our approach balances these tradeoffs by providing a systematic workflow to identify targets and goals that is informed by current extent, past trends, and realistic effort from past projects. Further, locations are identified where these targets and goals could be achieved based on existing opportunities for protected or restorable habitats, including areas anticipated to be impacted by coastal stressors (i.e., sea level rise and land development). This approach departs from previous restoration paradigms by identifying what is possible rather than attempting to recreate historical baselines. Methods are also provided using open source tools</w:t>
       </w:r>
       <w:r>
         <w:t xml:space="preserve"> </w:t>
@@ -1432,7 +1432,7 @@
         <w:pStyle w:val="FirstParagraph"/>
       </w:pPr>
       <w:r>
-        <w:t xml:space="preserve">Identifying appropriate targets and goals would not have been possible without a detailed assessment of current extent and past trends of native habitats in Tampa Bay and its watershed. The most notable trends included 1) the increase of seagrasses by 75%, 2) the increase in emergent tidal wetlands (12%) and freshwater wetlands (24%), and 3) the loss in native uplands (38%).</w:t>
+        <w:t xml:space="preserve">Identifying appropriate targets and goals would not have been possible without a detailed assessment of current extent and past trends of native habitats in Tampa Bay and its watershed. The most notable trends included 1) the increase of seagrasses by 75%, 2) the increase of emergent tidal wetlands (12%) and freshwater wetlands (24%), and 3) the loss of native uplands (38%).</w:t>
       </w:r>
     </w:p>
     <w:p>
@@ -1452,7 +1452,7 @@
         <w:t xml:space="preserve"> </w:t>
       </w:r>
       <w:r>
-        <w:t xml:space="preserve">. The nutrient reductions, primarily from point-source controls and advanced wastewater treatment, contributed to improvements in water quality and light environments that were favorable for seagrass growth. However, the most recent coverage estimate in 2020 showed a seagrass loss of 18% since the peak in 2016, falling below the target defined herein. These data were unavailable at the time the habitat restoration workflow was initially developed and recent seagrass changes have prompted bay managers to assess barriers in achieving the seagrass restoration goal. In particular, much of the seagrass losses have occurred in Old Tampa Bay, where recurring algal blooms of</w:t>
+        <w:t xml:space="preserve">. The nutrient reductions, primarily from point-source controls and advanced wastewater treatment, contributed to improvements in water quality and light environments that were favorable for seagrass growth. However, the most recent coverage estimate in 2020 showed a seagrass loss of 18% since the peak in 2016, falling below the target defined herein. These data were unavailable at the time the habitat restoration workflow was initially developed and trends informed by the new restoration paradigm have prompted bay managers to assess barriers in achieving the seagrass restoration goal. In particular, much of the seagrass losses have occurred in Old Tampa Bay, where recurring algal blooms of</w:t>
       </w:r>
       <w:r>
         <w:t xml:space="preserve"> </w:t>
@@ -1497,7 +1497,7 @@
         <w:t xml:space="preserve">(Comeaux et al., 2012)</w:t>
       </w:r>
       <w:r>
-        <w:t xml:space="preserve">. As such, the identified targets and goals for mangroves indicate protection of mangrove habitats, without the need for additional restoration. However, mangroves will continue to expand in the intertidal zone contributing to additional losses of salt marshes and salt barrens. The reservation areas identified in</w:t>
+        <w:t xml:space="preserve">. As such, the identified targets and goals for mangroves indicate protection of these habitats, without the need for additional restoration. However, mangroves will continue to expand in the intertidal zone contributing to additional losses of salt marshes and salt barrens. The reservation areas identified in</w:t>
       </w:r>
       <w:r>
         <w:t xml:space="preserve"> </w:t>
@@ -1558,7 +1558,7 @@
         </w:r>
       </w:hyperlink>
       <w:r>
-        <w:t xml:space="preserve">) presents additional challenges for restoration of native uplands. Amendments to existing planning, zoning and land development policies or regulations will be needed to address these issues. While federal and state regulations related to listed species management provide some protection to rare habitats, such as scrub jay (</w:t>
+        <w:t xml:space="preserve">) presents additional challenges for restoration of native uplands. Amendments to existing planning, zoning, and land development policies will be needed to address these issues. While federal and state regulations related to listed species management provide some protection to rare habitats, such as scrub jay (</w:t>
       </w:r>
       <w:r>
         <w:rPr>
@@ -1586,7 +1586,7 @@
         <w:pStyle w:val="FirstParagraph"/>
       </w:pPr>
       <w:r>
-        <w:t xml:space="preserve">There is a general consensus among restoration practitioners and natural resource managers that habitat restoration and management is most cost-effective on publicly-owned conservation lands and provides long-term benefits. Furthermore, given current development trends in the Tampa Bay watershed, public acquisition of remaining critical lands (e.g., coastal uplands, river floodplain wetlands) is a high priority, and some restoration targets (e.g., salt marshes) will not be feasible without additional public acquisition or public-private partnerships</w:t>
+        <w:t xml:space="preserve">Habitat restoration and management will have long-term benefits and will be most cost-effective on publicly-owned conservation lands. Moreover, public acquisition of remaining critical lands (e.g., coastal uplands) is a high priority given current development trends in the Tampa Bay watershed. Other restoration targets (e.g., salt marshes) will not be feasible without additional public acquisition or public-private partnerships as a mechanism for doing so</w:t>
       </w:r>
       <w:r>
         <w:t xml:space="preserve"> </w:t>
@@ -1595,7 +1595,7 @@
         <w:t xml:space="preserve">(Holl and Howarth, 2001; Benson et al., 2018)</w:t>
       </w:r>
       <w:r>
-        <w:t xml:space="preserve">. Therefore, varied approaches to leverage resources, including traditional grants, partner funding, and use of volunteers for habitat restoration are recommended to maximize the potential for successful target and goal achievement. Increases observed in tidal and freshwater wetlands are primarily due to publicly-funded habitat restoration projects, state and federal wetland regulatory programs, and to a lesser extent, regulatory mitigation. Assuming that funding levels remain in the same range as the past decade, estimates of past restoration effort can be used to set reasonable limits on restoration potential and targets.</w:t>
+        <w:t xml:space="preserve">. Therefore, varied approaches to leverage resources are recommended to achieve the defined targets and goals. These approaches could include pursuing traditional grants, matching funds from multiple partners, and volunteer initiatives for habitat restoration. Recent gains in tidal and freshwater wetlands are primarily due to publicly-funded habitat restoration projects, state and federal wetland regulatory programs, and to a lesser extent, regulatory mitigation. Restoration activities for habitats without similar regulatory frameworks should pursue the options above to achieve the defined targets and goals.</w:t>
       </w:r>
     </w:p>
     <w:p>
@@ -1603,15 +1603,32 @@
         <w:pStyle w:val="BodyText"/>
       </w:pPr>
       <w:r>
-        <w:t xml:space="preserve">Four major types of disturbed sites around the Tampa Bay coastline have been identified as priority estuarine habitat restoration sites by stakeholders over the past two decades, including dredged holes, filled and spoil disposal areas, abandoned aquaculture ponds; and coastal borrow pits and stormwater ponds. Substantial opportunities also exist for upland restoration on reclaimed mined lands within the watershed.</w:t>
-      </w:r>
-    </w:p>
-    <w:p>
-      <w:pPr>
-        <w:pStyle w:val="BodyText"/>
-      </w:pPr>
-      <w:r>
-        <w:t xml:space="preserve">While existing development areas are not considered feasible for major habitat restoration activities at this time, there are many opportunities to enhance and restore habitat functions and improve coastal resilience in urbanized locations. Examples include the construction of living shorelines, placement of submerged habitat modules along developed urban shorelines and seawalls, and creation of backyard habitats. Tidal tributary restoration could also entail improvements including removal of salinity barriers and filling of dredged channel sections with low dissolved oxygen.</w:t>
+        <w:t xml:space="preserve">Other restoration activities could be pursued for the opportunity areas identified herein. Substantial opportunities exist for upland restoration on reclaimed mined lands within the watershed (</w:t>
+      </w:r>
+      <w:hyperlink w:anchor="fig-lulcmap">
+        <w:r>
+          <w:rPr>
+            <w:rStyle w:val="Hyperlink"/>
+          </w:rPr>
+          <w:t xml:space="preserve">Figure 1</w:t>
+        </w:r>
+      </w:hyperlink>
+      <w:r>
+        <w:t xml:space="preserve">,</w:t>
+      </w:r>
+      <w:r>
+        <w:t xml:space="preserve"> </w:t>
+      </w:r>
+      <w:hyperlink w:anchor="fig-oppmap">
+        <w:r>
+          <w:rPr>
+            <w:rStyle w:val="Hyperlink"/>
+          </w:rPr>
+          <w:t xml:space="preserve">Figure 5</w:t>
+        </w:r>
+      </w:hyperlink>
+      <w:r>
+        <w:t xml:space="preserve">). For estuarine habitats, opportunity areas could include dredged holes, and filled and spoil disposal areas, either for enhancing existing subtidal habitats or as areas that could be colonized by seagrasses. Opportunities also exist on developed lands primarily through enhancement projects, although these have not been explicitly identified in the products created herein. Examples include the construction of living shorelines, placement of submerged habitat modules along developed urban shorelines and seawalls, and creation of backyard habitats. Tidal tributary restoration could also include removal of salinity barriers and filling of dredged channel sections. Overall, restoration practitioners must consider several options and choose those that are most feasible given the available resources and likelihood of success.</w:t>
       </w:r>
     </w:p>
     <w:bookmarkEnd w:id="38"/>
@@ -2247,7 +2264,7 @@
         </w:rPr>
         <w:t xml:space="preserve">Table</w:t>
       </w:r>
-      <w:bookmarkStart w:id="2a456808-80e8-47a6-88d9-6a328ae006aa" w:name="unnamed-chunk-2"/>
+      <w:bookmarkStart w:id="0d1952e1-8434-4619-97b2-8e5433273233" w:name="unnamed-chunk-2"/>
       <w:r xmlns:w="http://schemas.openxmlformats.org/wordprocessingml/2006/main" xmlns:wp="http://schemas.openxmlformats.org/drawingml/2006/wordprocessingDrawing" xmlns:r="http://schemas.openxmlformats.org/officeDocument/2006/relationships" xmlns:w14="http://schemas.microsoft.com/office/word/2010/wordml">
         <w:rPr>
           <w:rFonts/>
@@ -2269,7 +2286,7 @@
         </w:rPr>
         <w:fldChar w:fldCharType="end" w:dirty="true"/>
       </w:r>
-      <w:bookmarkEnd w:id="2a456808-80e8-47a6-88d9-6a328ae006aa"/>
+      <w:bookmarkEnd w:id="0d1952e1-8434-4619-97b2-8e5433273233"/>
       <w:r>
         <w:t xml:space="preserve">:</w:t>
       </w:r>
@@ -5517,7 +5534,7 @@
         </w:rPr>
         <w:t xml:space="preserve">Table</w:t>
       </w:r>
-      <w:bookmarkStart w:id="e86cb417-adea-4d71-a492-82dd0d0740f2" w:name="unnamed-chunk-3"/>
+      <w:bookmarkStart w:id="ab47c3ba-c02f-47a4-b95a-6b66671d663a" w:name="unnamed-chunk-3"/>
       <w:r xmlns:w="http://schemas.openxmlformats.org/wordprocessingml/2006/main" xmlns:wp="http://schemas.openxmlformats.org/drawingml/2006/wordprocessingDrawing" xmlns:r="http://schemas.openxmlformats.org/officeDocument/2006/relationships" xmlns:w14="http://schemas.microsoft.com/office/word/2010/wordml">
         <w:rPr>
           <w:rFonts/>
@@ -5539,7 +5556,7 @@
         </w:rPr>
         <w:fldChar w:fldCharType="end" w:dirty="true"/>
       </w:r>
-      <w:bookmarkEnd w:id="e86cb417-adea-4d71-a492-82dd0d0740f2"/>
+      <w:bookmarkEnd w:id="ab47c3ba-c02f-47a4-b95a-6b66671d663a"/>
       <w:r>
         <w:t xml:space="preserve">:</w:t>
       </w:r>
@@ -12540,7 +12557,7 @@
         </w:rPr>
         <w:t xml:space="preserve">Table</w:t>
       </w:r>
-      <w:bookmarkStart w:id="51a4198f-4567-449f-9f87-faa0da0d9b10" w:name="unnamed-chunk-4"/>
+      <w:bookmarkStart w:id="1edc7563-7f63-4c8e-a92b-c3f78321d9c6" w:name="unnamed-chunk-4"/>
       <w:r xmlns:w="http://schemas.openxmlformats.org/wordprocessingml/2006/main" xmlns:wp="http://schemas.openxmlformats.org/drawingml/2006/wordprocessingDrawing" xmlns:r="http://schemas.openxmlformats.org/officeDocument/2006/relationships" xmlns:w14="http://schemas.microsoft.com/office/word/2010/wordml">
         <w:rPr>
           <w:rFonts/>
@@ -12562,7 +12579,7 @@
         </w:rPr>
         <w:fldChar w:fldCharType="end" w:dirty="true"/>
       </w:r>
-      <w:bookmarkEnd w:id="51a4198f-4567-449f-9f87-faa0da0d9b10"/>
+      <w:bookmarkEnd w:id="1edc7563-7f63-4c8e-a92b-c3f78321d9c6"/>
       <w:r>
         <w:t xml:space="preserve">:</w:t>
       </w:r>
@@ -18434,7 +18451,7 @@
         </w:rPr>
         <w:t xml:space="preserve">Table</w:t>
       </w:r>
-      <w:bookmarkStart w:id="71118b98-006d-4934-85cf-4b6a65ef246c" w:name="unnamed-chunk-5"/>
+      <w:bookmarkStart w:id="99513e17-102d-4b8a-ad48-ff903697b9f1" w:name="unnamed-chunk-5"/>
       <w:r xmlns:w="http://schemas.openxmlformats.org/wordprocessingml/2006/main" xmlns:wp="http://schemas.openxmlformats.org/drawingml/2006/wordprocessingDrawing" xmlns:r="http://schemas.openxmlformats.org/officeDocument/2006/relationships" xmlns:w14="http://schemas.microsoft.com/office/word/2010/wordml">
         <w:rPr>
           <w:rFonts/>
@@ -18456,7 +18473,7 @@
         </w:rPr>
         <w:fldChar w:fldCharType="end" w:dirty="true"/>
       </w:r>
-      <w:bookmarkEnd w:id="71118b98-006d-4934-85cf-4b6a65ef246c"/>
+      <w:bookmarkEnd w:id="99513e17-102d-4b8a-ad48-ff903697b9f1"/>
       <w:r>
         <w:t xml:space="preserve">:</w:t>
       </w:r>

</xml_diff>

<commit_message>
discussion revision done, fixes to current and target tables
</commit_message>
<xml_diff>
--- a/manu-draft.docx
+++ b/manu-draft.docx
@@ -93,7 +93,7 @@
         <w:pStyle w:val="Author"/>
       </w:pPr>
       <w:r>
-        <w:t xml:space="preserve">Gary E Raulerson</w:t>
+        <w:t xml:space="preserve">Marcus W Beck</w:t>
       </w:r>
       <w:r>
         <w:rPr>
@@ -102,6 +102,18 @@
         <w:t xml:space="preserve">1</w:t>
       </w:r>
       <w:r>
+        <w:rPr>
+          <w:vertAlign w:val="superscript"/>
+        </w:rPr>
+        <w:t xml:space="preserve">,</w:t>
+      </w:r>
+      <w:r>
+        <w:rPr>
+          <w:vertAlign w:val="superscript"/>
+        </w:rPr>
+        <w:t xml:space="preserve">✉</w:t>
+      </w:r>
+      <w:r>
         <w:t xml:space="preserve">,</w:t>
       </w:r>
       <w:r>
@@ -123,25 +135,13 @@
         <w:t xml:space="preserve"> </w:t>
       </w:r>
       <w:r>
-        <w:t xml:space="preserve">Marcus W Beck</w:t>
+        <w:t xml:space="preserve">Gary E Raulerson</w:t>
       </w:r>
       <w:r>
         <w:rPr>
           <w:vertAlign w:val="superscript"/>
         </w:rPr>
         <w:t xml:space="preserve">1</w:t>
-      </w:r>
-      <w:r>
-        <w:rPr>
-          <w:vertAlign w:val="superscript"/>
-        </w:rPr>
-        <w:t xml:space="preserve">,</w:t>
-      </w:r>
-      <w:r>
-        <w:rPr>
-          <w:vertAlign w:val="superscript"/>
-        </w:rPr>
-        <w:t xml:space="preserve">✉</w:t>
       </w:r>
       <w:r>
         <w:t xml:space="preserve">,</w:t>
@@ -314,7 +314,7 @@
         <w:pStyle w:val="FirstParagraph"/>
       </w:pPr>
       <w:r>
-        <w:t xml:space="preserve">Native habitats in Florida face dual pressures at the land-sea interface from urban development and sea-level rise associated with climate change. To address these pressures, restoration practitioners require robust tools that identify reasonable goals given historical land use trends, current status of the habitat mosaic, and anticipated future impacts from coastal stressors. A target-setting approach for native habitats was created for the Tampa Bay watershed that identifies current restoration opportunities and establishes short (2030) and long-term (2050) goals. The approach was informed through a three-decade habitat change analysis and over forty years of habitat restoration experience in the region. Restoration goals were defined based on what is possible today and the projected needs for the future, rather than attempting to replicate past ecological conditions. The new paradigm also accounts for the expected impacts of sea-level rise, climate change, and watershed development - stressors which are pervasive in Florida. The resulting habitat goals are spatially explicit with maps that identify remaining restoration and conservation opportunities, while also providing an approach for the entire watershed that targets subtidal, intertidal, and coastal uplands. This approach represents a general framework to support coastal planning decisions that need to address competing interests and could be applied in other coastal settings where sustainable urbanization practices need to co-exist with natural environments. Methods for repeatable analyses are also available using an open source workflow to update progress over time and for adoption by others.</w:t>
+        <w:t xml:space="preserve">Native habitats in Florida face dual pressures at the land-sea interface from urban development and sea-level rise associated with climate change. To address these pressures, restoration practitioners require robust tools that identify reasonable goals given historical land use trends, current status of the habitat mosaic, and anticipated future impacts from coastal stressors. A target-setting approach for native habitats was created for the Tampa Bay watershed that identifies current restoration opportunities and establishes short-term (2030) targets and long-term (2050) goals. The approach was informed through a three-decade habitat change analysis and over forty years of habitat restoration projects in the region. Restoration goals were defined based on what is possible today and the projected needs for the future, rather than attempting to replicate past ecological conditions. The new paradigm also accounts for the expected impacts of sea-level rise, climate change, and watershed development - stressors which are pervasive in Florida. The resulting habitat goals are spatially explicit with maps that identify remaining restoration opportunities, while also providing an approach for the entire watershed that targets subtidal, intertidal, and uplands. This approach represents a general framework to support coastal planning decisions that need to address competing interests and could be applied in other coastal settings where sustainable urbanization practices need to co-exist with natural environments. Methods for repeatable analyses are also available using an open source workflow to update progress over time and for adoption by others.</w:t>
       </w:r>
     </w:p>
     <w:bookmarkEnd w:id="21"/>
@@ -332,7 +332,7 @@
         <w:pStyle w:val="FirstParagraph"/>
       </w:pPr>
       <w:r>
-        <w:t xml:space="preserve">The health of estuarine systems and coastal habitats is inextricably linked to land uses and management of the watershed</w:t>
+        <w:t xml:space="preserve">The health of estuarine systems and coastal habitats is tightly linked to land use and management of the watershed</w:t>
       </w:r>
       <w:r>
         <w:t xml:space="preserve"> </w:t>
@@ -407,7 +407,7 @@
         <w:t xml:space="preserve">(Theobald et al., 1997; Sim and Mesev, 2014)</w:t>
       </w:r>
       <w:r>
-        <w:t xml:space="preserve">. Related changes in habitats in response to climate change (sea-level rise and warming) include landward migration of mangroves into salt marshes, upstream migration of salt marshes within tidal tributaries, and upland forest migration</w:t>
+        <w:t xml:space="preserve">. Habitat changes in response to climate change include landward migration of mangroves into salt marshes, upstream migration of salt marshes within tidal tributaries, and upland forest migration</w:t>
       </w:r>
       <w:r>
         <w:t xml:space="preserve"> </w:t>
@@ -416,7 +416,7 @@
         <w:t xml:space="preserve">(Brinson et al., 1995; Vogelmann et al., 2012; Cavanaugh et al., 2019)</w:t>
       </w:r>
       <w:r>
-        <w:t xml:space="preserve">. Management of coastal habitats requires an understanding of how stressores impact these resources, while balancing competing societal uses.</w:t>
+        <w:t xml:space="preserve">. Management of coastal habitats requires an understanding of how stressors impact these resources, while balancing competing societal uses.</w:t>
       </w:r>
     </w:p>
     <w:p>
@@ -442,7 +442,7 @@
         <w:t xml:space="preserve">(Enwright et al., 2015)</w:t>
       </w:r>
       <w:r>
-        <w:t xml:space="preserve">. Given projected habitat losses without management intervention and the limited resources available (i.e., time, land, funding, and labor force), appropriate and realistic sites for restoration need to be identified that account for future stressors and past trends.</w:t>
+        <w:t xml:space="preserve">. Given projected habitat losses without management intervention and the limited resources available, appropriate and realistic sites for restoration need to be identified that account for future stressors and past trends.</w:t>
       </w:r>
     </w:p>
     <w:p>
@@ -1051,17 +1051,7 @@
         <w:t xml:space="preserve"> </w:t>
       </w:r>
       <w:r>
-        <w:t xml:space="preserve">(</w:t>
-      </w:r>
-      <w:r>
-        <w:rPr>
-          <w:bCs/>
-          <w:b/>
-        </w:rPr>
-        <w:t xml:space="preserve">tbep0519?</w:t>
-      </w:r>
-      <w:r>
-        <w:t xml:space="preserve">)</w:t>
+        <w:t xml:space="preserve">(Burke et al., 2019)</w:t>
       </w:r>
       <w:r>
         <w:t xml:space="preserve">. Native habitats in this stratum were identified as those to be reserved, whereas restorable habitats were identified as those where tidal wetlands could be restored.</w:t>
@@ -1389,7 +1379,7 @@
     </w:p>
     <w:bookmarkEnd w:id="35"/>
     <w:bookmarkEnd w:id="36"/>
-    <w:bookmarkStart w:id="42" w:name="discussion"/>
+    <w:bookmarkStart w:id="41" w:name="discussion"/>
     <w:p>
       <w:pPr>
         <w:pStyle w:val="Heading2"/>
@@ -1403,7 +1393,7 @@
         <w:pStyle w:val="FirstParagraph"/>
       </w:pPr>
       <w:r>
-        <w:t xml:space="preserve">Priorities for habitat restoration should be informed by current assessments and what is possible to achieve in the future. These priorities are necessary to define given anticipated impacts of land development and climate change, while also considering competing societal interests for the use of the environment and the reality of limited resources for land acquisition and restoration. Our approach balances these tradeoffs by providing a systematic workflow to identify targets and goals that is informed by current extent, past trends, and realistic effort from past projects. Further, locations are identified where these targets and goals could be achieved based on existing opportunities for protected or restorable habitats, including areas anticipated to be impacted by coastal stressors (i.e., sea level rise and land development). This approach departs from previous restoration paradigms by identifying what is possible rather than attempting to recreate historical baselines. Methods are also provided using open source tools</w:t>
+        <w:t xml:space="preserve">Priorities for habitat restoration should be informed by current assessments and what is possible to achieve in the future. These priorities are necessary given anticipated impacts of land development and climate change, while also considering competing societal interests for use of the environment and limited resources for land acquisition and restoration. Our approach balances these tradeoffs by providing a systematic workflow to identify targets and goals that is informed by current extent, past trends, and realistic effort from past projects. Further, locations are identified where these targets and goals could be achieved based on existing opportunities for restorable habitats, including areas anticipated to be impacted by coastal stressors (i.e., sea level rise and land development). This approach departs from previous restoration paradigms by identifying what is possible rather than attempting to recreate historical baselines. Methods are also provided using open source tools</w:t>
       </w:r>
       <w:r>
         <w:t xml:space="preserve"> </w:t>
@@ -1572,13 +1562,13 @@
       </w:r>
     </w:p>
     <w:bookmarkEnd w:id="37"/>
-    <w:bookmarkStart w:id="38" w:name="habitat-restoration"/>
+    <w:bookmarkStart w:id="38" w:name="achieving-restoration-targets-and-goals"/>
     <w:p>
       <w:pPr>
         <w:pStyle w:val="Heading3"/>
       </w:pPr>
       <w:r>
-        <w:t xml:space="preserve">Habitat restoration</w:t>
+        <w:t xml:space="preserve">Achieving restoration targets and goals</w:t>
       </w:r>
     </w:p>
     <w:p>
@@ -1586,7 +1576,7 @@
         <w:pStyle w:val="FirstParagraph"/>
       </w:pPr>
       <w:r>
-        <w:t xml:space="preserve">Habitat restoration and management will have long-term benefits and will be most cost-effective on publicly-owned conservation lands. Moreover, public acquisition of remaining critical lands (e.g., coastal uplands) is a high priority given current development trends in the Tampa Bay watershed. Other restoration targets (e.g., salt marshes) will not be feasible without additional public acquisition or public-private partnerships as a mechanism for doing so</w:t>
+        <w:t xml:space="preserve">Achieving the defined targets and goals will require diverse approaches for habitat restoration and management. Focusing efforts on publicly-owned conservation lands is expected to have long-term benefits and will be most cost-effective given the level of restoration effort compared to habitats that have already been impacted by anthropogenic activities. As such, public acquisition of remaining critical lands (e.g., coastal uplands) is a high priority given current development trends in the Tampa Bay watershed. Other restoration targets (e.g., salt marshes) will not be feasible without additional public acquisition or public-private partnerships as a mechanism for doing so</w:t>
       </w:r>
       <w:r>
         <w:t xml:space="preserve"> </w:t>
@@ -1595,7 +1585,7 @@
         <w:t xml:space="preserve">(Holl and Howarth, 2001; Benson et al., 2018)</w:t>
       </w:r>
       <w:r>
-        <w:t xml:space="preserve">. Therefore, varied approaches to leverage resources are recommended to achieve the defined targets and goals. These approaches could include pursuing traditional grants, matching funds from multiple partners, and volunteer initiatives for habitat restoration. Recent gains in tidal and freshwater wetlands are primarily due to publicly-funded habitat restoration projects, state and federal wetland regulatory programs, and to a lesser extent, regulatory mitigation. Restoration activities for habitats without similar regulatory frameworks should pursue the options above to achieve the defined targets and goals.</w:t>
+        <w:t xml:space="preserve">. Therefore, varied approaches to leverage resources for restoration are needed and could include pursuing traditional grants, matching funds from multiple partners, and volunteer initiatives for habitat restoration. Recent gains in tidal and freshwater wetlands are primarily due to publicly-funded habitat restoration projects, state and federal wetland regulatory programs, and to a lesser extent, regulatory mitigation. Restoration activities for habitats without similar regulatory frameworks should pursue the options above to achieve the defined targets and goals.</w:t>
       </w:r>
     </w:p>
     <w:p>
@@ -1628,17 +1618,51 @@
         </w:r>
       </w:hyperlink>
       <w:r>
-        <w:t xml:space="preserve">). For estuarine habitats, opportunity areas could include dredged holes, and filled and spoil disposal areas, either for enhancing existing subtidal habitats or as areas that could be colonized by seagrasses. Opportunities also exist on developed lands primarily through enhancement projects, although these have not been explicitly identified in the products created herein. Examples include the construction of living shorelines, placement of submerged habitat modules along developed urban shorelines and seawalls, and creation of backyard habitats. Tidal tributary restoration could also include removal of salinity barriers and filling of dredged channel sections. Overall, restoration practitioners must consider several options and choose those that are most feasible given the available resources and likelihood of success.</w:t>
+        <w:t xml:space="preserve">). For estuarine habitats, opportunity areas could include dredged holes or spoil disposal areas, either for enhancing existing subtidal habitats or creating areas that could be colonized by seagrasses. Some opportunities also exist on developed lands primarily through enhancement projects, although these have not been explicitly identified in the products created herein. Examples include the construction of living shorelines in place of hardened seawalls, placement of submerged habitat modules (e.g., artificial oyster reef) along urban shorelines, and creation of backyard habitats. Tidal tributary restoration could also include removal of salinity barriers and filling of dredged channel sections. Overall, restoration practitioners must consider several options and choose those that are most feasible given the available resources and likelihood of success.</w:t>
+      </w:r>
+    </w:p>
+    <w:p>
+      <w:pPr>
+        <w:pStyle w:val="BodyText"/>
+      </w:pPr>
+      <w:r>
+        <w:t xml:space="preserve">Creative approaches may be required in areas impacted by sea-level rise if land acquisition is not possible. These approaches are necessary to accommodate future landward migration of tidal wetlands or the protection of coastal uplands, while also preventing or minimizing development activities that can inhibit landward habitat shifts. Coastal setbacks, buffers, or public easements are traditionally used to restrict development within a given distance from the shoreline. However, rolling easements may be an alternative approach whereby protected areas are allowed to</w:t>
+      </w:r>
+      <w:r>
+        <w:t xml:space="preserve"> </w:t>
+      </w:r>
+      <w:r>
+        <w:t xml:space="preserve">“</w:t>
+      </w:r>
+      <w:r>
+        <w:t xml:space="preserve">roll</w:t>
+      </w:r>
+      <w:r>
+        <w:t xml:space="preserve">”</w:t>
+      </w:r>
+      <w:r>
+        <w:t xml:space="preserve"> </w:t>
+      </w:r>
+      <w:r>
+        <w:t xml:space="preserve">landward with expected changes in sea level rise. Rolling easements could disincentivize more intense urban development of low-lying coastal uplands in less developed agricultural or recreational land uses. Landowners could maintain current economic uses with a rolling easement, while reserving such lands to accommodate landward habitat migration.</w:t>
+      </w:r>
+    </w:p>
+    <w:p>
+      <w:pPr>
+        <w:pStyle w:val="BodyText"/>
+      </w:pPr>
+      <w:r>
+        <w:t xml:space="preserve">Finally, wetland impacts and associated compensatory mitigation projects authorized under wetland regulatory programs could serve as possible restoration mechanisms. Mitigation activities have historically been conducted independent of watershed-level planning and monitoring processes. This disconnect has contributed to fragmented implementation and inconsistent compliance monitoring of mitigation projects, including historically poor documentation of wetland losses and gains in the Tampa Bay watershed. However, if properly focused and coordinated, compensatory mitigation activities could significantly contribute to the attainment of restoration targets and goals for the region.</w:t>
       </w:r>
     </w:p>
     <w:bookmarkEnd w:id="38"/>
-    <w:bookmarkStart w:id="39" w:name="rolling-easements-and-mitigation"/>
+    <w:bookmarkStart w:id="39" w:name="limitations-of-the-approach"/>
     <w:p>
       <w:pPr>
         <w:pStyle w:val="Heading3"/>
       </w:pPr>
       <w:r>
-        <w:t xml:space="preserve">Rolling easements and mitigation</w:t>
+        <w:t xml:space="preserve">Limitations of the approach</w:t>
       </w:r>
     </w:p>
     <w:p>
@@ -1646,52 +1670,7 @@
         <w:pStyle w:val="FirstParagraph"/>
       </w:pPr>
       <w:r>
-        <w:t xml:space="preserve">As discussed, land acquisition for coastal habitat restoration must prioritize adjacent low-lying coastal uplands to serve as buffers to accommodate future landward migration of tidal wetlands in response to sea-level rise. Where public acquisition is not possible, other conservation mechanisms need to be explored. Coastal setbacks, buffers, or public easements are traditionally used to restrict development within a given distance from the shoreline. A rolling easement is a dynamic mechanism that</w:t>
-      </w:r>
-      <w:r>
-        <w:t xml:space="preserve"> </w:t>
-      </w:r>
-      <w:r>
-        <w:t xml:space="preserve">“</w:t>
-      </w:r>
-      <w:r>
-        <w:t xml:space="preserve">rolls</w:t>
-      </w:r>
-      <w:r>
-        <w:t xml:space="preserve">”</w:t>
-      </w:r>
-      <w:r>
-        <w:t xml:space="preserve"> </w:t>
-      </w:r>
-      <w:r>
-        <w:t xml:space="preserve">landward as sea levels rise and cause tidal encroachments onto low-lying coastal uplands</w:t>
-      </w:r>
-      <w:r>
-        <w:t xml:space="preserve"> </w:t>
-      </w:r>
-      <w:r>
-        <w:t xml:space="preserve">(Titus et al., 2009)</w:t>
-      </w:r>
-      <w:r>
-        <w:t xml:space="preserve">. The application of rolling easements in Tampa Bay could disincentivize more intense urban development (e.g., discourage up-zoning) of low-lying coastal uplands that may be currently in less intense agricultural or recreational (e.g., golf courses) land uses. Under a rolling easement, landowners would be able to maintain current economic uses, while</w:t>
-      </w:r>
-      <w:r>
-        <w:t xml:space="preserve"> </w:t>
-      </w:r>
-      <w:r>
-        <w:t xml:space="preserve">“</w:t>
-      </w:r>
-      <w:r>
-        <w:t xml:space="preserve">reserving</w:t>
-      </w:r>
-      <w:r>
-        <w:t xml:space="preserve">”</w:t>
-      </w:r>
-      <w:r>
-        <w:t xml:space="preserve"> </w:t>
-      </w:r>
-      <w:r>
-        <w:t xml:space="preserve">such lands to accommodate tidal wetland migration with advancing sea-level rise.</w:t>
+        <w:t xml:space="preserve">Identifying restoration priorities was data intensive and would not have been possible without the resources available for the region. The workflow for identifying priorities required detailed and spatially-explicit datasets specific to the Tampa Bay watershed. Long-term datasets describing land use and cover in the watershed and the extent of in-bay habitats were necessary to categorize current extent and past trends. Similarly, supporting datasets included those that described existing and proposed conservation areas, soils, past restoration activities, and relevant spatial boundaries (i.e., watershed and coastline). Many of these datasets are available outside of Tampa Bay, although temporal and spatial resolutions may limit application to other areas. Additionally, considerable effort was made in working with regional partners to identify and fill knowledge gaps for relevant habitat types. For example, inventories of hard bottom habitats, living shorelines, tidal tributaries, and artificial reefs were created through special studies or were available only as current estimates from regional entities. Tracking progress towards targets in goals for these habitats will require regular updates to these datasets that are not part of routine land use and cover maps.</w:t>
       </w:r>
     </w:p>
     <w:p>
@@ -1699,17 +1678,17 @@
         <w:pStyle w:val="BodyText"/>
       </w:pPr>
       <w:r>
-        <w:t xml:space="preserve">Wetland impacts and associated compensatory mitigation projects authorized under wetland regulatory programs have historically been conducted independent of watershed-level planning and monitoring processes. This disconnect has contributed to fragmented implementation and inconsistent compliance monitoring of mitigation projects, as well as historically poor documentation of wetland losses and gains in the Tampa Bay watershed. However, if properly focused and comprehensively coordinated, compensatory mitigation activities could significantly contribute to the attainment of wetland habitat restoration goals and targets for the Tampa Bay estuarine system and its contributing watershed.</w:t>
+        <w:t xml:space="preserve">An additional assumption of the workflow, particularly for tracking progress, is that projects reported by partners will ultimately manifest in map products. Specifically, restoration effort by regional partners is cataloged in the available restoration database, which not only depends on voluntary reporting, but also represents a source of information on restoration extent that is separate from land cover maps. An expectation is that acreage restored for a given habitat as reported by a partner will ultimately be shown as a change in land use and cover on regional maps. The temporal lag between an actual project and how it may be reflected in a GIS product is unknown, which may create a disconnect between the updates in achieving targets and goals as new data layers are released and the effort reported by partners. The spatial resolution of mapping products may also be insufficient to detect habitat changes as reported in the restoration database. For these reasons, projects reported by partners are currently summarized separately from the assessments above that depend on GIS layers. Additional work is needed to reconcile these datasets for more streamline reporting.</w:t>
       </w:r>
     </w:p>
     <w:bookmarkEnd w:id="39"/>
-    <w:bookmarkStart w:id="40" w:name="limitations-of-the-approach"/>
+    <w:bookmarkStart w:id="40" w:name="conclusion"/>
     <w:p>
       <w:pPr>
         <w:pStyle w:val="Heading3"/>
       </w:pPr>
       <w:r>
-        <w:t xml:space="preserve">Limitations of the approach</w:t>
+        <w:t xml:space="preserve">Conclusion</w:t>
       </w:r>
     </w:p>
     <w:p>
@@ -1717,46 +1696,12 @@
         <w:pStyle w:val="FirstParagraph"/>
       </w:pPr>
       <w:r>
-        <w:t xml:space="preserve">Identifying restoration priorities was data intensive and would not have been possible without the resources available for the region. The workflow for identifying priorities required detailed and spatially-explicit datasets specific to the Tampa Bay watershed. Long-term datasets describing land use and cover in the watershed and the extent of in-bay habitats were necessary to categorize current extent and past trends. Similarly, supporting datasets included those that described existing and proposed conservation areas, soils, past restoration activities, and relevant spatial boundaries (i.e., watershed and coastline). Many of these datasets are available outside of Tampa Bay, although temporal and spatial resolutions may limit application to other areas. Additionally, considerable effort was made in working with regional partners to identify and fill knowledge gaps for relevant habitat types. For example, inventories of hard bottom habitats, living shorelines, tidal tributaries, and artificial reefs were created through special studies or were available only as current estimates from regional entities. Tracking progress towards targets in goals for these habitats will require regular updates to these datasets that are not part of routine land use and cover maps.</w:t>
-      </w:r>
-    </w:p>
-    <w:p>
-      <w:pPr>
-        <w:pStyle w:val="BodyText"/>
-      </w:pPr>
-      <w:r>
-        <w:t xml:space="preserve">An additional assumption of the workflow, particularly for tracking progress, is that projects reported by partners will ultimately manifest in map products. Specifically, restoration effort by regional partners is catalogued in the available restoration database, which not only depends on voluntary reporting, but also represents a source of information on restoration extent that is separate from land cover maps. An expectation is that acreage restored for a given habitat as reported by a partner will ultimately be shown as a change in land use and cover on regional maps. The temporal lag between an actual project and how it may be reflected in a GIS product is unknown, which may create a disconnect between the updates in achieving targets and goals as new data layers are released and the effort reported by partners. The spatial resolution of mapping products may also be insufficient to detect habitat changes as reported in the restoration database. For these reasons, projects reported by partners are currently summarized separately from the assessments above that depend on GIS layers. Additional work is needed to reconcile these datasets for more streamline reporting.</w:t>
+        <w:t xml:space="preserve">The establishment of targets and goals that account for climate change, development trajectories, land availability, and past restoration effort expands the restoration opportunities to a more comprehensive list of habitats for the entire watershed. Land acquisition is critical for attaining the defined targets and goals and will also provide new opportunities for outdoor access to the broader community. Successful restoration is also contingent on engaging multiple partners, non-governmental organizations, and private citizens. The products created herein will guide these efforts for the next thirty years by providing a continuously updated assessment of where the opportunities exist and if targets and goals are expected to be met. The Tampa Bay area is not unique in its challenges for protecting native habitats and the approach is readily transferable to other locations where restoration priorities are needed in response to pervasive coastal stressors.</w:t>
       </w:r>
     </w:p>
     <w:bookmarkEnd w:id="40"/>
-    <w:bookmarkStart w:id="41" w:name="conclusion"/>
-    <w:p>
-      <w:pPr>
-        <w:pStyle w:val="Heading3"/>
-      </w:pPr>
-      <w:r>
-        <w:t xml:space="preserve">Conclusion</w:t>
-      </w:r>
-    </w:p>
-    <w:p>
-      <w:pPr>
-        <w:pStyle w:val="FirstParagraph"/>
-      </w:pPr>
-      <w:r>
-        <w:t xml:space="preserve">The establishment of targets and goals considering climate change, development, land availability, and past achievements, expands the restoration palette to a more comprehensive list of habitats within the system. If successfully implemented, the 2050 goals would total over 4,000 ha of habitat restoration throughout the Tampa Bay watershed. Land acquisition will be an important component of successful completion of different targets and goals, including the salt marsh restoration target for the first ten years. Land acquisition will also provide new opportunities for outdoor access, given that these projects often have a public recreation component.</w:t>
-      </w:r>
-    </w:p>
-    <w:p>
-      <w:pPr>
-        <w:pStyle w:val="BodyText"/>
-      </w:pPr>
-      <w:r>
-        <w:t xml:space="preserve">Our new approach will continue to engage multiple partner agencies, non-governmental organizations, and private citizens in the successful implementation of the restoration plan. Emphases will include recognition of land types particularly vulnerable to climate change or development stressors and these needs will be communicated to restoration partners. Consistent education, targeted funding opportunities, and reporting will also ensure that these newly established targets and goals lead to successful restoration projects, land acquisition, and enhanced ecosystem services.</w:t>
-      </w:r>
-    </w:p>
     <w:bookmarkEnd w:id="41"/>
-    <w:bookmarkEnd w:id="42"/>
-    <w:bookmarkStart w:id="67" w:name="figures"/>
+    <w:bookmarkStart w:id="66" w:name="figures"/>
     <w:p>
       <w:pPr>
         <w:pStyle w:val="Heading2"/>
@@ -1777,7 +1722,7 @@
       <w:tr>
         <w:tc>
           <w:tcPr/>
-          <w:bookmarkStart w:id="46" w:name="fig-lulcmap"/>
+          <w:bookmarkStart w:id="45" w:name="fig-lulcmap"/>
           <w:p>
             <w:pPr>
               <w:pStyle w:val="Figure"/>
@@ -1788,18 +1733,18 @@
                 <wp:inline>
                   <wp:extent cx="5943600" cy="4245428"/>
                   <wp:effectExtent b="0" l="0" r="0" t="0"/>
-                  <wp:docPr descr="" title="" id="44" name="Picture"/>
+                  <wp:docPr descr="" title="" id="43" name="Picture"/>
                   <a:graphic>
                     <a:graphicData uri="http://schemas.openxmlformats.org/drawingml/2006/picture">
                       <pic:pic>
                         <pic:nvPicPr>
-                          <pic:cNvPr descr="figs/lulcmap.png" id="45" name="Picture"/>
+                          <pic:cNvPr descr="figs/lulcmap.png" id="44" name="Picture"/>
                           <pic:cNvPicPr>
                             <a:picLocks noChangeArrowheads="1" noChangeAspect="1"/>
                           </pic:cNvPicPr>
                         </pic:nvPicPr>
                         <pic:blipFill>
-                          <a:blip r:embed="rId43"/>
+                          <a:blip r:embed="rId42"/>
                           <a:stretch>
                             <a:fillRect/>
                           </a:stretch>
@@ -1839,7 +1784,7 @@
               <w:t xml:space="preserve">Figure 1: Land use and land cover for the Tampa Bay watershed, Florida, USA. The watershed includes the natural hydrologic boundary with minor modifications to include partners working with the Tampa Bay Estuary Program.</w:t>
             </w:r>
           </w:p>
-          <w:bookmarkEnd w:id="46"/>
+          <w:bookmarkEnd w:id="45"/>
         </w:tc>
       </w:tr>
     </w:tbl>
@@ -1856,7 +1801,7 @@
       <w:tr>
         <w:tc>
           <w:tcPr/>
-          <w:bookmarkStart w:id="50" w:name="fig-gisworkflow"/>
+          <w:bookmarkStart w:id="49" w:name="fig-gisworkflow"/>
           <w:p>
             <w:pPr>
               <w:pStyle w:val="Figure"/>
@@ -1867,18 +1812,18 @@
                 <wp:inline>
                   <wp:extent cx="5943600" cy="6840747"/>
                   <wp:effectExtent b="0" l="0" r="0" t="0"/>
-                  <wp:docPr descr="" title="" id="48" name="Picture"/>
+                  <wp:docPr descr="" title="" id="47" name="Picture"/>
                   <a:graphic>
                     <a:graphicData uri="http://schemas.openxmlformats.org/drawingml/2006/picture">
                       <pic:pic>
                         <pic:nvPicPr>
-                          <pic:cNvPr descr="figs/gisworkflow.png" id="49" name="Picture"/>
+                          <pic:cNvPr descr="figs/gisworkflow.png" id="48" name="Picture"/>
                           <pic:cNvPicPr>
                             <a:picLocks noChangeArrowheads="1" noChangeAspect="1"/>
                           </pic:cNvPicPr>
                         </pic:nvPicPr>
                         <pic:blipFill>
-                          <a:blip r:embed="rId47"/>
+                          <a:blip r:embed="rId46"/>
                           <a:stretch>
                             <a:fillRect/>
                           </a:stretch>
@@ -1918,7 +1863,7 @@
               <w:t xml:space="preserve">Figure 2: Spatial analysis workflow used to identify opportunity areas and restoration potential in the Tampa Bay watershed. Workflows are divided into binning of land use/land cover categories into relevant habitat types and spatial overlay of datasets to identify the opportunity areas.</w:t>
             </w:r>
           </w:p>
-          <w:bookmarkEnd w:id="50"/>
+          <w:bookmarkEnd w:id="49"/>
         </w:tc>
       </w:tr>
     </w:tbl>
@@ -1935,7 +1880,7 @@
       <w:tr>
         <w:tc>
           <w:tcPr/>
-          <w:bookmarkStart w:id="54" w:name="fig-subtchgdatalluv"/>
+          <w:bookmarkStart w:id="53" w:name="fig-subtchgdatalluv"/>
           <w:p>
             <w:pPr>
               <w:pStyle w:val="Figure"/>
@@ -1946,18 +1891,18 @@
                 <wp:inline>
                   <wp:extent cx="4663745" cy="6755550"/>
                   <wp:effectExtent b="0" l="0" r="0" t="0"/>
-                  <wp:docPr descr="" title="" id="52" name="Picture"/>
+                  <wp:docPr descr="" title="" id="51" name="Picture"/>
                   <a:graphic>
                     <a:graphicData uri="http://schemas.openxmlformats.org/drawingml/2006/picture">
                       <pic:pic>
                         <pic:nvPicPr>
-                          <pic:cNvPr descr="figs/subtchgdatalluv.png" id="53" name="Picture"/>
+                          <pic:cNvPr descr="figs/subtchgdatalluv.png" id="52" name="Picture"/>
                           <pic:cNvPicPr>
                             <a:picLocks noChangeArrowheads="1" noChangeAspect="1"/>
                           </pic:cNvPicPr>
                         </pic:nvPicPr>
                         <pic:blipFill>
-                          <a:blip r:embed="rId51"/>
+                          <a:blip r:embed="rId50"/>
                           <a:stretch>
                             <a:fillRect/>
                           </a:stretch>
@@ -1997,7 +1942,7 @@
               <w:t xml:space="preserve">Figure 3: Change analysis of habitat categories in the subtidal strata of the Tampa Bay watershed. The left column shows relative areas in 1988 and the right column shows relative areas in 2018 for each habitat category. The grey lines show the proportional change of each habitat category between the years.</w:t>
             </w:r>
           </w:p>
-          <w:bookmarkEnd w:id="54"/>
+          <w:bookmarkEnd w:id="53"/>
         </w:tc>
       </w:tr>
     </w:tbl>
@@ -2014,7 +1959,7 @@
       <w:tr>
         <w:tc>
           <w:tcPr/>
-          <w:bookmarkStart w:id="58" w:name="fig-chgdatalluv"/>
+          <w:bookmarkStart w:id="57" w:name="fig-chgdatalluv"/>
           <w:p>
             <w:pPr>
               <w:pStyle w:val="Figure"/>
@@ -2025,18 +1970,18 @@
                 <wp:inline>
                   <wp:extent cx="5943600" cy="5940900"/>
                   <wp:effectExtent b="0" l="0" r="0" t="0"/>
-                  <wp:docPr descr="" title="" id="56" name="Picture"/>
+                  <wp:docPr descr="" title="" id="55" name="Picture"/>
                   <a:graphic>
                     <a:graphicData uri="http://schemas.openxmlformats.org/drawingml/2006/picture">
                       <pic:pic>
                         <pic:nvPicPr>
-                          <pic:cNvPr descr="figs/chgdatalluv.png" id="57" name="Picture"/>
+                          <pic:cNvPr descr="figs/chgdatalluv.png" id="56" name="Picture"/>
                           <pic:cNvPicPr>
                             <a:picLocks noChangeArrowheads="1" noChangeAspect="1"/>
                           </pic:cNvPicPr>
                         </pic:nvPicPr>
                         <pic:blipFill>
-                          <a:blip r:embed="rId55"/>
+                          <a:blip r:embed="rId54"/>
                           <a:stretch>
                             <a:fillRect/>
                           </a:stretch>
@@ -2076,7 +2021,7 @@
               <w:t xml:space="preserve">Figure 4: Change analysis of habitat categories in the intertidal and supratidal strata of the Tampa Bay watershed. The left column shows relative areas in 1990 and the right column shows relative areas in 2017 for each habitat category. The grey lines show the proportional change of each habitat category between the years.</w:t>
             </w:r>
           </w:p>
-          <w:bookmarkEnd w:id="58"/>
+          <w:bookmarkEnd w:id="57"/>
         </w:tc>
       </w:tr>
     </w:tbl>
@@ -2093,7 +2038,7 @@
       <w:tr>
         <w:tc>
           <w:tcPr/>
-          <w:bookmarkStart w:id="62" w:name="fig-oppmap"/>
+          <w:bookmarkStart w:id="61" w:name="fig-oppmap"/>
           <w:p>
             <w:pPr>
               <w:pStyle w:val="Figure"/>
@@ -2104,18 +2049,18 @@
                 <wp:inline>
                   <wp:extent cx="5943600" cy="3714749"/>
                   <wp:effectExtent b="0" l="0" r="0" t="0"/>
-                  <wp:docPr descr="" title="" id="60" name="Picture"/>
+                  <wp:docPr descr="" title="" id="59" name="Picture"/>
                   <a:graphic>
                     <a:graphicData uri="http://schemas.openxmlformats.org/drawingml/2006/picture">
                       <pic:pic>
                         <pic:nvPicPr>
-                          <pic:cNvPr descr="figs/oppmap.png" id="61" name="Picture"/>
+                          <pic:cNvPr descr="figs/oppmap.png" id="60" name="Picture"/>
                           <pic:cNvPicPr>
                             <a:picLocks noChangeArrowheads="1" noChangeAspect="1"/>
                           </pic:cNvPicPr>
                         </pic:nvPicPr>
                         <pic:blipFill>
-                          <a:blip r:embed="rId59"/>
+                          <a:blip r:embed="rId58"/>
                           <a:stretch>
                             <a:fillRect/>
                           </a:stretch>
@@ -2155,7 +2100,7 @@
               <w:t xml:space="preserve">Figure 5: Opportunity areas for habitat conservation and reservation in the Tampa Bay watershed. Green indicates existing conservation, blue indicates proposed conservation, and pink indicates reservations opportunities. Each category is also grouped into native and restorable habitats. The outline is the Tampa Bay watershed.</w:t>
             </w:r>
           </w:p>
-          <w:bookmarkEnd w:id="62"/>
+          <w:bookmarkEnd w:id="61"/>
         </w:tc>
       </w:tr>
     </w:tbl>
@@ -2172,7 +2117,7 @@
       <w:tr>
         <w:tc>
           <w:tcPr/>
-          <w:bookmarkStart w:id="66" w:name="fig-restmap"/>
+          <w:bookmarkStart w:id="65" w:name="fig-restmap"/>
           <w:p>
             <w:pPr>
               <w:pStyle w:val="Figure"/>
@@ -2183,18 +2128,18 @@
                 <wp:inline>
                   <wp:extent cx="5943600" cy="3714749"/>
                   <wp:effectExtent b="0" l="0" r="0" t="0"/>
-                  <wp:docPr descr="" title="" id="64" name="Picture"/>
+                  <wp:docPr descr="" title="" id="63" name="Picture"/>
                   <a:graphic>
                     <a:graphicData uri="http://schemas.openxmlformats.org/drawingml/2006/picture">
                       <pic:pic>
                         <pic:nvPicPr>
-                          <pic:cNvPr descr="figs/restmap.png" id="65" name="Picture"/>
+                          <pic:cNvPr descr="figs/restmap.png" id="64" name="Picture"/>
                           <pic:cNvPicPr>
                             <a:picLocks noChangeArrowheads="1" noChangeAspect="1"/>
                           </pic:cNvPicPr>
                         </pic:nvPicPr>
                         <pic:blipFill>
-                          <a:blip r:embed="rId63"/>
+                          <a:blip r:embed="rId62"/>
                           <a:stretch>
                             <a:fillRect/>
                           </a:stretch>
@@ -2234,7 +2179,7 @@
               <w:t xml:space="preserve">Figure 6: Habitat restoration potential in the Tampa Bay watershed. Areas are identified as those where habitat restoration could target the four identified categories as coastal uplands, freshwater wetlands, native uplands, or tidal wetlands. Categories are based on the opportunity areas and soil types. The outline is the Tampa Bay watershed.</w:t>
             </w:r>
           </w:p>
-          <w:bookmarkEnd w:id="66"/>
+          <w:bookmarkEnd w:id="65"/>
         </w:tc>
       </w:tr>
     </w:tbl>
@@ -2243,8 +2188,8 @@
         <w:br w:type="page"/>
       </w:r>
     </w:p>
-    <w:bookmarkEnd w:id="67"/>
-    <w:bookmarkStart w:id="68" w:name="tables"/>
+    <w:bookmarkEnd w:id="66"/>
+    <w:bookmarkStart w:id="67" w:name="tables"/>
     <w:p>
       <w:pPr>
         <w:pStyle w:val="Heading2"/>
@@ -2264,7 +2209,7 @@
         </w:rPr>
         <w:t xml:space="preserve">Table</w:t>
       </w:r>
-      <w:bookmarkStart w:id="0d1952e1-8434-4619-97b2-8e5433273233" w:name="unnamed-chunk-2"/>
+      <w:bookmarkStart w:id="883634a0-d6df-4b73-923e-e2458b4ef211" w:name="unnamed-chunk-2"/>
       <w:r xmlns:w="http://schemas.openxmlformats.org/wordprocessingml/2006/main" xmlns:wp="http://schemas.openxmlformats.org/drawingml/2006/wordprocessingDrawing" xmlns:r="http://schemas.openxmlformats.org/officeDocument/2006/relationships" xmlns:w14="http://schemas.microsoft.com/office/word/2010/wordml">
         <w:rPr>
           <w:rFonts/>
@@ -2286,7 +2231,7 @@
         </w:rPr>
         <w:fldChar w:fldCharType="end" w:dirty="true"/>
       </w:r>
-      <w:bookmarkEnd w:id="0d1952e1-8434-4619-97b2-8e5433273233"/>
+      <w:bookmarkEnd w:id="883634a0-d6df-4b73-923e-e2458b4ef211"/>
       <w:r>
         <w:t xml:space="preserve">:</w:t>
       </w:r>
@@ -5534,7 +5479,7 @@
         </w:rPr>
         <w:t xml:space="preserve">Table</w:t>
       </w:r>
-      <w:bookmarkStart w:id="ab47c3ba-c02f-47a4-b95a-6b66671d663a" w:name="unnamed-chunk-3"/>
+      <w:bookmarkStart w:id="b84d04ae-6cca-4d29-b81e-a020be5cc47a" w:name="unnamed-chunk-3"/>
       <w:r xmlns:w="http://schemas.openxmlformats.org/wordprocessingml/2006/main" xmlns:wp="http://schemas.openxmlformats.org/drawingml/2006/wordprocessingDrawing" xmlns:r="http://schemas.openxmlformats.org/officeDocument/2006/relationships" xmlns:w14="http://schemas.microsoft.com/office/word/2010/wordml">
         <w:rPr>
           <w:rFonts/>
@@ -5556,7 +5501,7 @@
         </w:rPr>
         <w:fldChar w:fldCharType="end" w:dirty="true"/>
       </w:r>
-      <w:bookmarkEnd w:id="ab47c3ba-c02f-47a4-b95a-6b66671d663a"/>
+      <w:bookmarkEnd w:id="b84d04ae-6cca-4d29-b81e-a020be5cc47a"/>
       <w:r>
         <w:t xml:space="preserve">:</w:t>
       </w:r>
@@ -12557,7 +12502,7 @@
         </w:rPr>
         <w:t xml:space="preserve">Table</w:t>
       </w:r>
-      <w:bookmarkStart w:id="1edc7563-7f63-4c8e-a92b-c3f78321d9c6" w:name="unnamed-chunk-4"/>
+      <w:bookmarkStart w:id="46d0bc17-1725-46b4-9c7d-a3e663c0e6db" w:name="unnamed-chunk-4"/>
       <w:r xmlns:w="http://schemas.openxmlformats.org/wordprocessingml/2006/main" xmlns:wp="http://schemas.openxmlformats.org/drawingml/2006/wordprocessingDrawing" xmlns:r="http://schemas.openxmlformats.org/officeDocument/2006/relationships" xmlns:w14="http://schemas.microsoft.com/office/word/2010/wordml">
         <w:rPr>
           <w:rFonts/>
@@ -12579,12 +12524,12 @@
         </w:rPr>
         <w:fldChar w:fldCharType="end" w:dirty="true"/>
       </w:r>
-      <w:bookmarkEnd w:id="1edc7563-7f63-4c8e-a92b-c3f78321d9c6"/>
+      <w:bookmarkEnd w:id="46d0bc17-1725-46b4-9c7d-a3e663c0e6db"/>
       <w:r>
         <w:t xml:space="preserve">:</w:t>
       </w:r>
       <w:r>
-        <w:t xml:space="preserve">Summary of habitat restoration opportunities in the Tampa Bay watershed. Summaries are based on 2017 land use data, 2018 subtidal data, best estimates for habitat types not in existing GIS layers, and current extent of existing and proposed conservation lands.</w:t>
+        <w:t xml:space="preserve">Summary of habitat restoration opportunities in the Tampa Bay watershed. Summaries are based on 2017 land use data, 2018 subtidal data, best estimates for habitat types not in existing GIS layers, and current extent of existing and proposed conservation lands. Proposed conservation lands are those identified for acquisition. Total restoration opportunity does not account for lands currently existing or proposed for conservation. N/A: not applicable, I/D: insufficient data.</w:t>
       </w:r>
     </w:p>
     <w:tbl xmlns:w="http://schemas.openxmlformats.org/wordprocessingml/2006/main" xmlns:r="http://schemas.openxmlformats.org/officeDocument/2006/relationships" xmlns:w14="http://schemas.microsoft.com/office/word/2010/wordml" xmlns:wp="http://schemas.openxmlformats.org/drawingml/2006/wordprocessingDrawing" xmlns:a="http://schemas.openxmlformats.org/drawingml/2006/main" xmlns:pic="http://schemas.openxmlformats.org/drawingml/2006/picture">
@@ -12969,7 +12914,7 @@
                 <w:szCs w:val="16"/>
                 <w:color w:val="000000"/>
               </w:rPr>
-              <w:t xml:space="preserve">Proposed Conservation Lands*</w:t>
+              <w:t xml:space="preserve">Proposed Conservation Lands</w:t>
             </w:r>
           </w:p>
         </w:tc>
@@ -13013,7 +12958,7 @@
                 <w:szCs w:val="16"/>
                 <w:color w:val="000000"/>
               </w:rPr>
-              <w:t xml:space="preserve">Total Restoration Opportunity**</w:t>
+              <w:t xml:space="preserve">Total Restoration Opportunity</w:t>
             </w:r>
           </w:p>
         </w:tc>
@@ -13101,7 +13046,7 @@
                 <w:szCs w:val="16"/>
                 <w:color w:val="000000"/>
               </w:rPr>
-              <w:t xml:space="preserve">Proposed Conservation Lands Restoration Opportunity*</w:t>
+              <w:t xml:space="preserve">Proposed Conservation Lands Restoration Opportunity</w:t>
             </w:r>
           </w:p>
         </w:tc>
@@ -13155,19 +13100,6 @@
               </w:rPr>
               <w:t xml:space="preserve">Subtidal</w:t>
             </w:r>
-            <w:r xmlns:w="http://schemas.openxmlformats.org/wordprocessingml/2006/main" xmlns:wp="http://schemas.openxmlformats.org/drawingml/2006/wordprocessingDrawing" xmlns:r="http://schemas.openxmlformats.org/officeDocument/2006/relationships" xmlns:w14="http://schemas.microsoft.com/office/word/2010/wordml">
-              <w:rPr>
-                <w:rFonts w:ascii="Arial" w:hAnsi="Arial" w:eastAsia="Arial" w:cs="Arial"/>
-                <w:i w:val="false"/>
-                <w:b w:val="false"/>
-                <w:u w:val="none"/>
-                <w:vertAlign w:val="superscript"/>
-                <w:sz w:val="16"/>
-                <w:szCs w:val="16"/>
-                <w:color w:val="000000"/>
-              </w:rPr>
-              <w:t xml:space="preserve"/>
-            </w:r>
           </w:p>
         </w:tc>
       </w:tr>
@@ -18241,199 +18173,6 @@
           </w:p>
         </w:tc>
       </w:tr>
-      <w:tr>
-        <w:trPr>
-          <w:cantSplit/>
-          <w:trHeight w:val="360" w:hRule="auto"/>
-        </w:trPr>
-        footer 1
-        <w:tc>
-          <w:tcPr>
-            <w:gridSpan w:val="8"/>
-            <w:tcBorders>
-              <w:bottom w:val="none" w:sz="0" w:space="0" w:color="FFFFFF"/>
-              <w:top w:val="single" w:sz="8" w:space="0" w:color="666666"/>
-              <w:left w:val="none" w:sz="0" w:space="0" w:color="FFFFFF"/>
-              <w:right w:val="none" w:sz="0" w:space="0" w:color="FFFFFF"/>
-            </w:tcBorders>
-            <w:shd w:val="clear" w:color="auto" w:fill="FFFFFF"/>
-            <w:tcMar>
-              <w:top w:w="0" w:type="dxa"/>
-              <w:bottom w:w="0" w:type="dxa"/>
-              <w:left w:w="0" w:type="dxa"/>
-              <w:right w:w="0" w:type="dxa"/>
-            </w:tcMar>
-            <w:vAlign w:val="center"/>
-          </w:tcPr>
-          <w:p>
-            <w:pPr>
-              <w:jc w:val="left"/>
-              <w:keepNext/>
-              <w:pBdr>
-                <w:bottom w:val="none" w:sz="0" w:space="0" w:color="000000"/>
-                <w:top w:val="none" w:sz="0" w:space="0" w:color="000000"/>
-                <w:left w:val="none" w:sz="0" w:space="0" w:color="000000"/>
-                <w:right w:val="none" w:sz="0" w:space="0" w:color="000000"/>
-              </w:pBdr>
-              <w:spacing w:after="0" w:before="0" w:line="240"/>
-              <w:ind w:firstLine="0" w:left="0" w:right="0"/>
-            </w:pPr>
-            <w:r xmlns:w="http://schemas.openxmlformats.org/wordprocessingml/2006/main" xmlns:wp="http://schemas.openxmlformats.org/drawingml/2006/wordprocessingDrawing" xmlns:r="http://schemas.openxmlformats.org/officeDocument/2006/relationships" xmlns:w14="http://schemas.microsoft.com/office/word/2010/wordml">
-              <w:rPr>
-                <w:rFonts w:ascii="Arial" w:hAnsi="Arial" w:eastAsia="Arial" w:cs="Arial"/>
-                <w:i w:val="false"/>
-                <w:b w:val="false"/>
-                <w:u w:val="none"/>
-                <w:sz w:val="16"/>
-                <w:szCs w:val="16"/>
-                <w:color w:val="000000"/>
-              </w:rPr>
-              <w:t xml:space="preserve"/>
-            </w:r>
-            <w:r xmlns:w="http://schemas.openxmlformats.org/wordprocessingml/2006/main" xmlns:wp="http://schemas.openxmlformats.org/drawingml/2006/wordprocessingDrawing" xmlns:r="http://schemas.openxmlformats.org/officeDocument/2006/relationships" xmlns:w14="http://schemas.microsoft.com/office/word/2010/wordml">
-              <w:rPr>
-                <w:rFonts w:ascii="Arial" w:hAnsi="Arial" w:eastAsia="Arial" w:cs="Arial"/>
-                <w:i w:val="false"/>
-                <w:b w:val="false"/>
-                <w:u w:val="none"/>
-                <w:vertAlign w:val="superscript"/>
-                <w:sz w:val="16"/>
-                <w:szCs w:val="16"/>
-                <w:color w:val="000000"/>
-              </w:rPr>
-              <w:t xml:space="preserve"/>
-            </w:r>
-            <w:r xmlns:w="http://schemas.openxmlformats.org/wordprocessingml/2006/main" xmlns:wp="http://schemas.openxmlformats.org/drawingml/2006/wordprocessingDrawing" xmlns:r="http://schemas.openxmlformats.org/officeDocument/2006/relationships" xmlns:w14="http://schemas.microsoft.com/office/word/2010/wordml">
-              <w:rPr>
-                <w:rFonts w:ascii="Arial" w:hAnsi="Arial" w:eastAsia="Arial" w:cs="Arial"/>
-                <w:i w:val="false"/>
-                <w:b w:val="false"/>
-                <w:u w:val="none"/>
-                <w:sz w:val="16"/>
-                <w:szCs w:val="16"/>
-                <w:color w:val="000000"/>
-              </w:rPr>
-              <w:t xml:space="preserve">N/A - Not Applicable; I/D - Insufficient Data</w:t>
-            </w:r>
-            <w:r xmlns:w="http://schemas.openxmlformats.org/wordprocessingml/2006/main" xmlns:wp="http://schemas.openxmlformats.org/drawingml/2006/wordprocessingDrawing" xmlns:r="http://schemas.openxmlformats.org/officeDocument/2006/relationships" xmlns:w14="http://schemas.microsoft.com/office/word/2010/wordml">
-              <w:rPr>
-                <w:rFonts w:ascii="Arial" w:hAnsi="Arial" w:eastAsia="Arial" w:cs="Arial"/>
-                <w:i w:val="false"/>
-                <w:b w:val="false"/>
-                <w:u w:val="none"/>
-                <w:sz w:val="16"/>
-                <w:szCs w:val="16"/>
-                <w:color w:val="000000"/>
-              </w:rPr>
-              <w:t xml:space="preserve"/>
-            </w:r>
-          </w:p>
-        </w:tc>
-      </w:tr>
-      <w:tr>
-        <w:trPr>
-          <w:cantSplit/>
-          <w:trHeight w:val="360" w:hRule="auto"/>
-        </w:trPr>
-        footer 2
-        <w:tc>
-          <w:tcPr>
-            <w:gridSpan w:val="8"/>
-            <w:tcBorders>
-              <w:bottom w:val="none" w:sz="0" w:space="0" w:color="FFFFFF"/>
-              <w:top w:val="none" w:sz="0" w:space="0" w:color="FFFFFF"/>
-              <w:left w:val="none" w:sz="0" w:space="0" w:color="FFFFFF"/>
-              <w:right w:val="none" w:sz="0" w:space="0" w:color="FFFFFF"/>
-            </w:tcBorders>
-            <w:shd w:val="clear" w:color="auto" w:fill="FFFFFF"/>
-            <w:tcMar>
-              <w:top w:w="0" w:type="dxa"/>
-              <w:bottom w:w="0" w:type="dxa"/>
-              <w:left w:w="0" w:type="dxa"/>
-              <w:right w:w="0" w:type="dxa"/>
-            </w:tcMar>
-            <w:vAlign w:val="center"/>
-          </w:tcPr>
-          <w:p>
-            <w:pPr>
-              <w:jc w:val="left"/>
-              <w:keepNext/>
-              <w:pBdr>
-                <w:bottom w:val="none" w:sz="0" w:space="0" w:color="000000"/>
-                <w:top w:val="none" w:sz="0" w:space="0" w:color="000000"/>
-                <w:left w:val="none" w:sz="0" w:space="0" w:color="000000"/>
-                <w:right w:val="none" w:sz="0" w:space="0" w:color="000000"/>
-              </w:pBdr>
-              <w:spacing w:after="0" w:before="0" w:line="240"/>
-              <w:ind w:firstLine="0" w:left="0" w:right="0"/>
-            </w:pPr>
-            <w:r xmlns:w="http://schemas.openxmlformats.org/wordprocessingml/2006/main" xmlns:wp="http://schemas.openxmlformats.org/drawingml/2006/wordprocessingDrawing" xmlns:r="http://schemas.openxmlformats.org/officeDocument/2006/relationships" xmlns:w14="http://schemas.microsoft.com/office/word/2010/wordml">
-              <w:rPr>
-                <w:rFonts w:ascii="Arial" w:hAnsi="Arial" w:eastAsia="Arial" w:cs="Arial"/>
-                <w:i w:val="false"/>
-                <w:b w:val="false"/>
-                <w:u w:val="none"/>
-                <w:sz w:val="16"/>
-                <w:szCs w:val="16"/>
-                <w:color w:val="000000"/>
-              </w:rPr>
-              <w:t xml:space="preserve">*All lands identified for acquisition by partners, does not represent a 2030 target or 2050 goal</w:t>
-            </w:r>
-          </w:p>
-        </w:tc>
-      </w:tr>
-      <w:tr>
-        <w:trPr>
-          <w:cantSplit/>
-          <w:trHeight w:val="360" w:hRule="auto"/>
-        </w:trPr>
-        footer 3
-        <w:tc>
-          <w:tcPr>
-            <w:gridSpan w:val="8"/>
-            <w:tcBorders>
-              <w:bottom w:val="none" w:sz="0" w:space="0" w:color="FFFFFF"/>
-              <w:top w:val="none" w:sz="0" w:space="0" w:color="FFFFFF"/>
-              <w:left w:val="none" w:sz="0" w:space="0" w:color="FFFFFF"/>
-              <w:right w:val="none" w:sz="0" w:space="0" w:color="FFFFFF"/>
-            </w:tcBorders>
-            <w:shd w:val="clear" w:color="auto" w:fill="FFFFFF"/>
-            <w:tcMar>
-              <w:top w:w="0" w:type="dxa"/>
-              <w:bottom w:w="0" w:type="dxa"/>
-              <w:left w:w="0" w:type="dxa"/>
-              <w:right w:w="0" w:type="dxa"/>
-            </w:tcMar>
-            <w:vAlign w:val="center"/>
-          </w:tcPr>
-          <w:p>
-            <w:pPr>
-              <w:jc w:val="left"/>
-              <w:keepNext/>
-              <w:pBdr>
-                <w:bottom w:val="none" w:sz="0" w:space="0" w:color="000000"/>
-                <w:top w:val="none" w:sz="0" w:space="0" w:color="000000"/>
-                <w:left w:val="none" w:sz="0" w:space="0" w:color="000000"/>
-                <w:right w:val="none" w:sz="0" w:space="0" w:color="000000"/>
-              </w:pBdr>
-              <w:spacing w:after="0" w:before="0" w:line="240"/>
-              <w:ind w:firstLine="0" w:left="0" w:right="0"/>
-            </w:pPr>
-            <w:r xmlns:w="http://schemas.openxmlformats.org/wordprocessingml/2006/main" xmlns:wp="http://schemas.openxmlformats.org/drawingml/2006/wordprocessingDrawing" xmlns:r="http://schemas.openxmlformats.org/officeDocument/2006/relationships" xmlns:w14="http://schemas.microsoft.com/office/word/2010/wordml">
-              <w:rPr>
-                <w:rFonts w:ascii="Arial" w:hAnsi="Arial" w:eastAsia="Arial" w:cs="Arial"/>
-                <w:i w:val="false"/>
-                <w:b w:val="false"/>
-                <w:u w:val="none"/>
-                <w:sz w:val="16"/>
-                <w:szCs w:val="16"/>
-                <w:color w:val="000000"/>
-              </w:rPr>
-              <w:t xml:space="preserve">**Does not account for lands neither currently protected nor currently under consideration for acquisition</w:t>
-            </w:r>
-          </w:p>
-        </w:tc>
-      </w:tr>
     </w:tbl>
     <w:p>
       <w:r>
@@ -18451,7 +18190,7 @@
         </w:rPr>
         <w:t xml:space="preserve">Table</w:t>
       </w:r>
-      <w:bookmarkStart w:id="99513e17-102d-4b8a-ad48-ff903697b9f1" w:name="unnamed-chunk-5"/>
+      <w:bookmarkStart w:id="c3bfd746-d740-4c78-9b39-502918dba1d3" w:name="unnamed-chunk-5"/>
       <w:r xmlns:w="http://schemas.openxmlformats.org/wordprocessingml/2006/main" xmlns:wp="http://schemas.openxmlformats.org/drawingml/2006/wordprocessingDrawing" xmlns:r="http://schemas.openxmlformats.org/officeDocument/2006/relationships" xmlns:w14="http://schemas.microsoft.com/office/word/2010/wordml">
         <w:rPr>
           <w:rFonts/>
@@ -18473,12 +18212,12 @@
         </w:rPr>
         <w:fldChar w:fldCharType="end" w:dirty="true"/>
       </w:r>
-      <w:bookmarkEnd w:id="99513e17-102d-4b8a-ad48-ff903697b9f1"/>
+      <w:bookmarkEnd w:id="c3bfd746-d740-4c78-9b39-502918dba1d3"/>
       <w:r>
         <w:t xml:space="preserve">:</w:t>
       </w:r>
       <w:r>
-        <w:t xml:space="preserve">Recommended 2030 targets and 2050 goals for habitat restoration and protection in the Tampa Bay watershed. Targets and goals are based on 2017 land use data, 2018 subtidal data, best estimates for habitat types not in existing GIS layers, and current extent of existing and proposed conservation lands.</w:t>
+        <w:t xml:space="preserve">Recommended 2030 targets and 2050 goals for habitat restoration and protection in the Tampa Bay watershed. Targets and goals are based on 2017 land use data, 2018 subtidal data, best estimates for habitat types not in existing GIS layers, and current extent of existing and proposed conservation lands. Total restoration opportunity does not account for lands currently existing or proposed for conservation. N/A: not applicable, I/D: insufficient data.</w:t>
       </w:r>
     </w:p>
     <w:tbl xmlns:w="http://schemas.openxmlformats.org/wordprocessingml/2006/main" xmlns:r="http://schemas.openxmlformats.org/officeDocument/2006/relationships" xmlns:w14="http://schemas.microsoft.com/office/word/2010/wordml" xmlns:wp="http://schemas.openxmlformats.org/drawingml/2006/wordprocessingDrawing" xmlns:a="http://schemas.openxmlformats.org/drawingml/2006/main" xmlns:pic="http://schemas.openxmlformats.org/drawingml/2006/picture">
@@ -18675,7 +18414,7 @@
                 <w:szCs w:val="16"/>
                 <w:color w:val="000000"/>
               </w:rPr>
-              <w:t xml:space="preserve">Total Restoration Opportunity*</w:t>
+              <w:t xml:space="preserve">Total Restoration Opportunity</w:t>
             </w:r>
           </w:p>
         </w:tc>
@@ -18861,19 +18600,6 @@
               </w:rPr>
               <w:t xml:space="preserve">Subtidal</w:t>
             </w:r>
-            <w:r xmlns:w="http://schemas.openxmlformats.org/wordprocessingml/2006/main" xmlns:wp="http://schemas.openxmlformats.org/drawingml/2006/wordprocessingDrawing" xmlns:r="http://schemas.openxmlformats.org/officeDocument/2006/relationships" xmlns:w14="http://schemas.microsoft.com/office/word/2010/wordml">
-              <w:rPr>
-                <w:rFonts w:ascii="Arial" w:hAnsi="Arial" w:eastAsia="Arial" w:cs="Arial"/>
-                <w:i w:val="false"/>
-                <w:b w:val="false"/>
-                <w:u w:val="none"/>
-                <w:vertAlign w:val="superscript"/>
-                <w:sz w:val="16"/>
-                <w:szCs w:val="16"/>
-                <w:color w:val="000000"/>
-              </w:rPr>
-              <w:t xml:space="preserve"/>
-            </w:r>
           </w:p>
         </w:tc>
       </w:tr>
@@ -19187,7 +18913,7 @@
                 <w:szCs w:val="14"/>
                 <w:color w:val="000000"/>
               </w:rPr>
-              <w:t xml:space="preserve">Protect existing hard bottom; continue to identify new hard bottom area using proven mapping techniques</w:t>
+              <w:t xml:space="preserve">Protect existing hard bottom; continue to identify new hard bottom area through mapping</w:t>
             </w:r>
           </w:p>
         </w:tc>
@@ -19414,7 +19140,7 @@
                 <w:szCs w:val="16"/>
                 <w:color w:val="000000"/>
               </w:rPr>
-              <w:t xml:space="preserve">&gt;67 ha</w:t>
+              <w:t xml:space="preserve">&gt;88 ha</w:t>
             </w:r>
           </w:p>
         </w:tc>
@@ -19458,7 +19184,7 @@
                 <w:szCs w:val="16"/>
                 <w:color w:val="000000"/>
               </w:rPr>
-              <w:t xml:space="preserve">&gt;67 ha</w:t>
+              <w:t xml:space="preserve">&gt;88 ha</w:t>
             </w:r>
           </w:p>
         </w:tc>
@@ -19817,7 +19543,7 @@
                 <w:szCs w:val="14"/>
                 <w:color w:val="000000"/>
               </w:rPr>
-              <w:t xml:space="preserve">Identify and protect existing persistent tidal flats; assess restoration potential of other non-vegetated subtidal areas</w:t>
+              <w:t xml:space="preserve">Identify and protect existing tidal flats; assess restoration potential of other non-vegetated subtidal areas</w:t>
             </w:r>
           </w:p>
         </w:tc>
@@ -20132,7 +19858,7 @@
                 <w:szCs w:val="14"/>
                 <w:color w:val="000000"/>
               </w:rPr>
-              <w:t xml:space="preserve">Protect existing seagrasses; establish new HMPU lower limit of 16,188 hectares; assess restoration potential of non-vegetated subtidal areas</w:t>
+              <w:t xml:space="preserve">Protect existing seagrasses; assess restoration potential of non-vegetated subtidal areas</w:t>
             </w:r>
           </w:p>
         </w:tc>
@@ -20359,7 +20085,7 @@
                 <w:szCs w:val="16"/>
                 <w:color w:val="000000"/>
               </w:rPr>
-              <w:t xml:space="preserve">89 ha</w:t>
+              <w:t xml:space="preserve">87 ha</w:t>
             </w:r>
           </w:p>
         </w:tc>
@@ -20403,7 +20129,7 @@
                 <w:szCs w:val="16"/>
                 <w:color w:val="000000"/>
               </w:rPr>
-              <w:t xml:space="preserve">191 ha</w:t>
+              <w:t xml:space="preserve">189 ha</w:t>
             </w:r>
           </w:p>
         </w:tc>
@@ -20447,7 +20173,7 @@
                 <w:szCs w:val="14"/>
                 <w:color w:val="000000"/>
               </w:rPr>
-              <w:t xml:space="preserve">2030: Protect existing oysters + restore 20 hectares; increase target by 20 hectares each out-decade; consider filtration rate to refine long-term goal; an oyster habitat suitability index (HSI) will inform opportunity space</w:t>
+              <w:t xml:space="preserve">2030: Protect existing oysters and restore 20 hectares; increase target by 20 hectares each out-decade</w:t>
             </w:r>
           </w:p>
         </w:tc>
@@ -20814,7 +20540,7 @@
                 <w:szCs w:val="14"/>
                 <w:color w:val="000000"/>
               </w:rPr>
-              <w:t xml:space="preserve">2030: Construct 1.6 kilometers of LS each year; includes privately owned seawalls; need better definition of opportunity areas; increase target to 2.4 &amp; 3.2 kilometers per year for out decades</w:t>
+              <w:t xml:space="preserve">2030: Construct 1.6 kilometers each year; better define opportunity areas; increase target to 2.4 and 3.2 kilometers per year for out decades</w:t>
             </w:r>
           </w:p>
         </w:tc>
@@ -21041,7 +20767,7 @@
                 <w:szCs w:val="16"/>
                 <w:color w:val="000000"/>
               </w:rPr>
-              <w:t xml:space="preserve">8,641 ha</w:t>
+              <w:t xml:space="preserve">8,745 ha</w:t>
             </w:r>
           </w:p>
         </w:tc>
@@ -21085,7 +20811,7 @@
                 <w:szCs w:val="16"/>
                 <w:color w:val="000000"/>
               </w:rPr>
-              <w:t xml:space="preserve">9,633 ha</w:t>
+              <w:t xml:space="preserve">9,737 ha</w:t>
             </w:r>
           </w:p>
         </w:tc>
@@ -21129,7 +20855,7 @@
                 <w:szCs w:val="14"/>
                 <w:color w:val="000000"/>
               </w:rPr>
-              <w:t xml:space="preserve">2030: Protect existing intertidal mosaic + restore 405 hectares (based on hydric soils); increase target by 61 hectares each out-decade; includes the mosaic of mangrove, salt barren, and salt marsh habitats</w:t>
+              <w:t xml:space="preserve">2030: Protect existing intertidal mosaic and restore 405 hectares; increase target by 61 hectares each out-decade; includes the mosaic of mangrove, salt barren, and salt marsh habitats</w:t>
             </w:r>
           </w:p>
         </w:tc>
@@ -21357,7 +21083,7 @@
                 <w:szCs w:val="16"/>
                 <w:color w:val="000000"/>
               </w:rPr>
-              <w:t xml:space="preserve">&gt;6,192 ha</w:t>
+              <w:t xml:space="preserve">&gt;6,276 ha</w:t>
             </w:r>
           </w:p>
         </w:tc>
@@ -21401,7 +21127,7 @@
                 <w:szCs w:val="16"/>
                 <w:color w:val="000000"/>
               </w:rPr>
-              <w:t xml:space="preserve">&gt;6,192 ha</w:t>
+              <w:t xml:space="preserve">&gt;6,276 ha</w:t>
             </w:r>
           </w:p>
         </w:tc>
@@ -21661,7 +21387,7 @@
                 <w:szCs w:val="16"/>
                 <w:color w:val="000000"/>
               </w:rPr>
-              <w:t xml:space="preserve">221 ha</w:t>
+              <w:t xml:space="preserve">223 ha</w:t>
             </w:r>
           </w:p>
         </w:tc>
@@ -21705,7 +21431,7 @@
                 <w:szCs w:val="16"/>
                 <w:color w:val="000000"/>
               </w:rPr>
-              <w:t xml:space="preserve">322 ha</w:t>
+              <w:t xml:space="preserve">324 ha</w:t>
             </w:r>
           </w:p>
         </w:tc>
@@ -21749,7 +21475,7 @@
                 <w:szCs w:val="14"/>
                 <w:color w:val="000000"/>
               </w:rPr>
-              <w:t xml:space="preserve">2030: Protect existing salt barrens + restore 20 hectares; increase target by 20 hectares per out decade</w:t>
+              <w:t xml:space="preserve">2030: Protect existing salt barrens and restore 20 hectares; increase target by 20 hectares per out decade</w:t>
             </w:r>
           </w:p>
         </w:tc>
@@ -21976,7 +21702,7 @@
                 <w:szCs w:val="16"/>
                 <w:color w:val="000000"/>
               </w:rPr>
-              <w:t xml:space="preserve">1,945 ha</w:t>
+              <w:t xml:space="preserve">1,962 ha</w:t>
             </w:r>
           </w:p>
         </w:tc>
@@ -22020,7 +21746,7 @@
                 <w:szCs w:val="16"/>
                 <w:color w:val="000000"/>
               </w:rPr>
-              <w:t xml:space="preserve">2,208 ha</w:t>
+              <w:t xml:space="preserve">2,225 ha</w:t>
             </w:r>
           </w:p>
         </w:tc>
@@ -22064,7 +21790,7 @@
                 <w:szCs w:val="14"/>
                 <w:color w:val="000000"/>
               </w:rPr>
-              <w:t xml:space="preserve">2030: Protect existing low salinity salt marshes + restore 101 hectares; increase target by 20 hectares each out-decade; significant land acquisition and/or Public Private Partnerships required to achieve this 2030 target and 2050 goal</w:t>
+              <w:t xml:space="preserve">2030: Protect existing low salinity salt marshes and restore 101 hectares; increase target by 20 hectares each out-decade</w:t>
             </w:r>
           </w:p>
         </w:tc>
@@ -22291,7 +22017,7 @@
                 <w:szCs w:val="16"/>
                 <w:color w:val="000000"/>
               </w:rPr>
-              <w:t xml:space="preserve">6 km</w:t>
+              <w:t xml:space="preserve">628 km</w:t>
             </w:r>
           </w:p>
         </w:tc>
@@ -22335,7 +22061,7 @@
                 <w:szCs w:val="16"/>
                 <w:color w:val="000000"/>
               </w:rPr>
-              <w:t xml:space="preserve">29 km</w:t>
+              <w:t xml:space="preserve">651 km</w:t>
             </w:r>
           </w:p>
         </w:tc>
@@ -22379,7 +22105,7 @@
                 <w:szCs w:val="14"/>
                 <w:color w:val="000000"/>
               </w:rPr>
-              <w:t xml:space="preserve">Inventory mapped tidal tributaries and assess/rank restoration potential; restore ~6.4 kilometers (1%) of urban tidal creek habitat where feasible; increase target by 3.2 kilometers per out decade</w:t>
+              <w:t xml:space="preserve">Inventory mapped tidal tributaries and identify restoration potential; restore 6.4 kilometers of urban tidal creek habitat where feasible; increase target by 3.2 kilometers per out decade</w:t>
             </w:r>
           </w:p>
         </w:tc>
@@ -22658,7 +22384,7 @@
                 <w:szCs w:val="16"/>
                 <w:color w:val="000000"/>
               </w:rPr>
-              <w:t xml:space="preserve">1,525 ha</w:t>
+              <w:t xml:space="preserve">1,507 ha</w:t>
             </w:r>
           </w:p>
         </w:tc>
@@ -22702,7 +22428,7 @@
                 <w:szCs w:val="16"/>
                 <w:color w:val="000000"/>
               </w:rPr>
-              <w:t xml:space="preserve">1,707 ha</w:t>
+              <w:t xml:space="preserve">1,689 ha</w:t>
             </w:r>
           </w:p>
         </w:tc>
@@ -22746,7 +22472,7 @@
                 <w:szCs w:val="14"/>
                 <w:color w:val="000000"/>
               </w:rPr>
-              <w:t xml:space="preserve">2030: Protect existing coastal uplands + specifically restore 61 hectares (upland restoration total = 243 hectares); increase target by 20 hectares each out decade</w:t>
+              <w:t xml:space="preserve">2030: Protect existing coastal uplands and restore 61 hectares; increase target by 20 hectares each out decade</w:t>
             </w:r>
           </w:p>
         </w:tc>
@@ -22974,7 +22700,7 @@
                 <w:szCs w:val="16"/>
                 <w:color w:val="000000"/>
               </w:rPr>
-              <w:t xml:space="preserve">27,898 ha</w:t>
+              <w:t xml:space="preserve">27,904 ha</w:t>
             </w:r>
           </w:p>
         </w:tc>
@@ -23018,7 +22744,7 @@
                 <w:szCs w:val="16"/>
                 <w:color w:val="000000"/>
               </w:rPr>
-              <w:t xml:space="preserve">29,052 ha</w:t>
+              <w:t xml:space="preserve">29,058 ha</w:t>
             </w:r>
           </w:p>
         </w:tc>
@@ -23062,7 +22788,7 @@
                 <w:szCs w:val="14"/>
                 <w:color w:val="000000"/>
               </w:rPr>
-              <w:t xml:space="preserve">2030: Protect existing non-forested freshwater wetlands + restore 546 hectares; increase target by 20 hectares each out decade</w:t>
+              <w:t xml:space="preserve">2030: Protect existing non-forested freshwater wetlands and restore 546 hectares; increase target by 20 hectares each out decade</w:t>
             </w:r>
           </w:p>
         </w:tc>
@@ -23278,7 +23004,7 @@
                 <w:szCs w:val="16"/>
                 <w:color w:val="000000"/>
               </w:rPr>
-              <w:t xml:space="preserve">61,628 ha</w:t>
+              <w:t xml:space="preserve">61,728 ha</w:t>
             </w:r>
           </w:p>
         </w:tc>
@@ -23322,7 +23048,7 @@
                 <w:szCs w:val="16"/>
                 <w:color w:val="000000"/>
               </w:rPr>
-              <w:t xml:space="preserve">61,810 ha</w:t>
+              <w:t xml:space="preserve">61,910 ha</w:t>
             </w:r>
           </w:p>
         </w:tc>
@@ -23366,7 +23092,7 @@
                 <w:szCs w:val="14"/>
                 <w:color w:val="000000"/>
               </w:rPr>
-              <w:t xml:space="preserve">2030: Protect existing forested freshwater wetlands + restore 61 hectares; increase target by 20 hectares each out decade</w:t>
+              <w:t xml:space="preserve">2030: Protect existing forested freshwater wetlands and restore 61 hectares; increase target by 20 hectares each out decade</w:t>
             </w:r>
           </w:p>
         </w:tc>
@@ -23593,7 +23319,7 @@
                 <w:szCs w:val="16"/>
                 <w:color w:val="000000"/>
               </w:rPr>
-              <w:t xml:space="preserve">57,082 ha</w:t>
+              <w:t xml:space="preserve">58,018 ha</w:t>
             </w:r>
           </w:p>
         </w:tc>
@@ -23637,7 +23363,7 @@
                 <w:szCs w:val="16"/>
                 <w:color w:val="000000"/>
               </w:rPr>
-              <w:t xml:space="preserve">57,507 ha</w:t>
+              <w:t xml:space="preserve">58,443 ha</w:t>
             </w:r>
           </w:p>
         </w:tc>
@@ -23681,148 +23407,7 @@
                 <w:szCs w:val="14"/>
                 <w:color w:val="000000"/>
               </w:rPr>
-              <w:t xml:space="preserve">2030: Protect existing native uplands + specifically restore 182 hectares (upland restoration total = 243 hectares); increase target by 20 hectares each out decade; focus on pine flatwoods and protect current extent (22,953 hectares)</w:t>
-            </w:r>
-          </w:p>
-        </w:tc>
-      </w:tr>
-      <w:tr>
-        <w:trPr>
-          <w:cantSplit/>
-          <w:trHeight w:val="360" w:hRule="auto"/>
-        </w:trPr>
-        footer 1
-        <w:tc>
-          <w:tcPr>
-            <w:gridSpan w:val="7"/>
-            <w:tcBorders>
-              <w:bottom w:val="none" w:sz="0" w:space="0" w:color="FFFFFF"/>
-              <w:top w:val="single" w:sz="8" w:space="0" w:color="666666"/>
-              <w:left w:val="none" w:sz="0" w:space="0" w:color="FFFFFF"/>
-              <w:right w:val="none" w:sz="0" w:space="0" w:color="FFFFFF"/>
-            </w:tcBorders>
-            <w:shd w:val="clear" w:color="auto" w:fill="FFFFFF"/>
-            <w:tcMar>
-              <w:top w:w="0" w:type="dxa"/>
-              <w:bottom w:w="0" w:type="dxa"/>
-              <w:left w:w="0" w:type="dxa"/>
-              <w:right w:w="0" w:type="dxa"/>
-            </w:tcMar>
-            <w:vAlign w:val="center"/>
-          </w:tcPr>
-          <w:p>
-            <w:pPr>
-              <w:jc w:val="left"/>
-              <w:keepNext/>
-              <w:pBdr>
-                <w:bottom w:val="none" w:sz="0" w:space="0" w:color="000000"/>
-                <w:top w:val="none" w:sz="0" w:space="0" w:color="000000"/>
-                <w:left w:val="none" w:sz="0" w:space="0" w:color="000000"/>
-                <w:right w:val="none" w:sz="0" w:space="0" w:color="000000"/>
-              </w:pBdr>
-              <w:spacing w:after="0" w:before="0" w:line="240"/>
-              <w:ind w:firstLine="0" w:left="0" w:right="0"/>
-            </w:pPr>
-            <w:r xmlns:w="http://schemas.openxmlformats.org/wordprocessingml/2006/main" xmlns:wp="http://schemas.openxmlformats.org/drawingml/2006/wordprocessingDrawing" xmlns:r="http://schemas.openxmlformats.org/officeDocument/2006/relationships" xmlns:w14="http://schemas.microsoft.com/office/word/2010/wordml">
-              <w:rPr>
-                <w:rFonts w:ascii="Arial" w:hAnsi="Arial" w:eastAsia="Arial" w:cs="Arial"/>
-                <w:i w:val="false"/>
-                <w:b w:val="false"/>
-                <w:u w:val="none"/>
-                <w:sz w:val="16"/>
-                <w:szCs w:val="16"/>
-                <w:color w:val="000000"/>
-              </w:rPr>
-              <w:t xml:space="preserve"/>
-            </w:r>
-            <w:r xmlns:w="http://schemas.openxmlformats.org/wordprocessingml/2006/main" xmlns:wp="http://schemas.openxmlformats.org/drawingml/2006/wordprocessingDrawing" xmlns:r="http://schemas.openxmlformats.org/officeDocument/2006/relationships" xmlns:w14="http://schemas.microsoft.com/office/word/2010/wordml">
-              <w:rPr>
-                <w:rFonts w:ascii="Arial" w:hAnsi="Arial" w:eastAsia="Arial" w:cs="Arial"/>
-                <w:i w:val="false"/>
-                <w:b w:val="false"/>
-                <w:u w:val="none"/>
-                <w:vertAlign w:val="superscript"/>
-                <w:sz w:val="16"/>
-                <w:szCs w:val="16"/>
-                <w:color w:val="000000"/>
-              </w:rPr>
-              <w:t xml:space="preserve"/>
-            </w:r>
-            <w:r xmlns:w="http://schemas.openxmlformats.org/wordprocessingml/2006/main" xmlns:wp="http://schemas.openxmlformats.org/drawingml/2006/wordprocessingDrawing" xmlns:r="http://schemas.openxmlformats.org/officeDocument/2006/relationships" xmlns:w14="http://schemas.microsoft.com/office/word/2010/wordml">
-              <w:rPr>
-                <w:rFonts w:ascii="Arial" w:hAnsi="Arial" w:eastAsia="Arial" w:cs="Arial"/>
-                <w:i w:val="false"/>
-                <w:b w:val="false"/>
-                <w:u w:val="none"/>
-                <w:sz w:val="16"/>
-                <w:szCs w:val="16"/>
-                <w:color w:val="000000"/>
-              </w:rPr>
-              <w:t xml:space="preserve">N/A - Not Applicable; I/D - Insufficient Data; LSSM - Living Shoreline Suitability Model</w:t>
-            </w:r>
-            <w:r xmlns:w="http://schemas.openxmlformats.org/wordprocessingml/2006/main" xmlns:wp="http://schemas.openxmlformats.org/drawingml/2006/wordprocessingDrawing" xmlns:r="http://schemas.openxmlformats.org/officeDocument/2006/relationships" xmlns:w14="http://schemas.microsoft.com/office/word/2010/wordml">
-              <w:rPr>
-                <w:rFonts w:ascii="Arial" w:hAnsi="Arial" w:eastAsia="Arial" w:cs="Arial"/>
-                <w:i w:val="false"/>
-                <w:b w:val="false"/>
-                <w:u w:val="none"/>
-                <w:sz w:val="16"/>
-                <w:szCs w:val="16"/>
-                <w:color w:val="000000"/>
-              </w:rPr>
-              <w:t xml:space="preserve"/>
-            </w:r>
-          </w:p>
-        </w:tc>
-      </w:tr>
-      <w:tr>
-        <w:trPr>
-          <w:cantSplit/>
-          <w:trHeight w:val="360" w:hRule="auto"/>
-        </w:trPr>
-        footer 2
-        <w:tc>
-          <w:tcPr>
-            <w:gridSpan w:val="7"/>
-            <w:tcBorders>
-              <w:bottom w:val="none" w:sz="0" w:space="0" w:color="FFFFFF"/>
-              <w:top w:val="none" w:sz="0" w:space="0" w:color="FFFFFF"/>
-              <w:left w:val="none" w:sz="0" w:space="0" w:color="FFFFFF"/>
-              <w:right w:val="none" w:sz="0" w:space="0" w:color="FFFFFF"/>
-            </w:tcBorders>
-            <w:shd w:val="clear" w:color="auto" w:fill="FFFFFF"/>
-            <w:tcMar>
-              <w:top w:w="0" w:type="dxa"/>
-              <w:bottom w:w="0" w:type="dxa"/>
-              <w:left w:w="0" w:type="dxa"/>
-              <w:right w:w="0" w:type="dxa"/>
-            </w:tcMar>
-            <w:vAlign w:val="center"/>
-          </w:tcPr>
-          <w:p>
-            <w:pPr>
-              <w:jc w:val="left"/>
-              <w:keepNext/>
-              <w:pBdr>
-                <w:bottom w:val="none" w:sz="0" w:space="0" w:color="000000"/>
-                <w:top w:val="none" w:sz="0" w:space="0" w:color="000000"/>
-                <w:left w:val="none" w:sz="0" w:space="0" w:color="000000"/>
-                <w:right w:val="none" w:sz="0" w:space="0" w:color="000000"/>
-              </w:pBdr>
-              <w:spacing w:after="0" w:before="0" w:line="240"/>
-              <w:ind w:firstLine="0" w:left="0" w:right="0"/>
-            </w:pPr>
-            <w:r xmlns:w="http://schemas.openxmlformats.org/wordprocessingml/2006/main" xmlns:wp="http://schemas.openxmlformats.org/drawingml/2006/wordprocessingDrawing" xmlns:r="http://schemas.openxmlformats.org/officeDocument/2006/relationships" xmlns:w14="http://schemas.microsoft.com/office/word/2010/wordml">
-              <w:rPr>
-                <w:rFonts w:ascii="Arial" w:hAnsi="Arial" w:eastAsia="Arial" w:cs="Arial"/>
-                <w:i w:val="false"/>
-                <w:b w:val="false"/>
-                <w:u w:val="none"/>
-                <w:sz w:val="16"/>
-                <w:szCs w:val="16"/>
-                <w:color w:val="000000"/>
-              </w:rPr>
-              <w:t xml:space="preserve">*Does not account for lands neither currently protected nor currently under consideration for acquisition</w:t>
+              <w:t xml:space="preserve">2030: Protect existing native uplands and restore 182 hectares; increase target by 20 hectares each out decade; focus on pine flatwoods and protect current extent</w:t>
             </w:r>
           </w:p>
         </w:tc>
@@ -23833,8 +23418,8 @@
         <w:br w:type="page"/>
       </w:r>
     </w:p>
-    <w:bookmarkEnd w:id="68"/>
-    <w:bookmarkStart w:id="178" w:name="references"/>
+    <w:bookmarkEnd w:id="67"/>
+    <w:bookmarkStart w:id="177" w:name="references"/>
     <w:p>
       <w:pPr>
         <w:pStyle w:val="Heading2"/>
@@ -23843,8 +23428,8 @@
         <w:t xml:space="preserve">References</w:t>
       </w:r>
     </w:p>
-    <w:bookmarkStart w:id="177" w:name="refs"/>
-    <w:bookmarkStart w:id="70" w:name="ref-Allaire17"/>
+    <w:bookmarkStart w:id="176" w:name="refs"/>
+    <w:bookmarkStart w:id="69" w:name="ref-Allaire17"/>
     <w:p>
       <w:pPr>
         <w:pStyle w:val="Bibliography"/>
@@ -23860,7 +23445,63 @@
           <w:iCs/>
           <w:i/>
         </w:rPr>
-        <w:t xml:space="preserve">networkD3: D3 JavaScript network graphs from r</w:t>
+        <w:t xml:space="preserve">networkD3</w:t>
+      </w:r>
+      <w:r>
+        <w:rPr>
+          <w:iCs/>
+          <w:i/>
+        </w:rPr>
+        <w:t xml:space="preserve">:</w:t>
+      </w:r>
+      <w:r>
+        <w:rPr>
+          <w:iCs/>
+          <w:i/>
+        </w:rPr>
+        <w:t xml:space="preserve"> </w:t>
+      </w:r>
+      <w:r>
+        <w:rPr>
+          <w:iCs/>
+          <w:i/>
+        </w:rPr>
+        <w:t xml:space="preserve">D3</w:t>
+      </w:r>
+      <w:r>
+        <w:rPr>
+          <w:iCs/>
+          <w:i/>
+        </w:rPr>
+        <w:t xml:space="preserve"> </w:t>
+      </w:r>
+      <w:r>
+        <w:rPr>
+          <w:iCs/>
+          <w:i/>
+        </w:rPr>
+        <w:t xml:space="preserve">J</w:t>
+      </w:r>
+      <w:r>
+        <w:rPr>
+          <w:iCs/>
+          <w:i/>
+        </w:rPr>
+        <w:t xml:space="preserve">avaScript network graphs from</w:t>
+      </w:r>
+      <w:r>
+        <w:rPr>
+          <w:iCs/>
+          <w:i/>
+        </w:rPr>
+        <w:t xml:space="preserve"> </w:t>
+      </w:r>
+      <w:r>
+        <w:rPr>
+          <w:iCs/>
+          <w:i/>
+        </w:rPr>
+        <w:t xml:space="preserve">R</w:t>
       </w:r>
       <w:r>
         <w:t xml:space="preserve">. Available at:</w:t>
@@ -23868,7 +23509,7 @@
       <w:r>
         <w:t xml:space="preserve"> </w:t>
       </w:r>
-      <w:hyperlink r:id="rId69">
+      <w:hyperlink r:id="rId68">
         <w:r>
           <w:rPr>
             <w:rStyle w:val="Hyperlink"/>
@@ -23880,8 +23521,8 @@
         <w:t xml:space="preserve">.</w:t>
       </w:r>
     </w:p>
-    <w:bookmarkEnd w:id="70"/>
-    <w:bookmarkStart w:id="71" w:name="ref-Ash05"/>
+    <w:bookmarkEnd w:id="69"/>
+    <w:bookmarkStart w:id="70" w:name="ref-Ash05"/>
     <w:p>
       <w:pPr>
         <w:pStyle w:val="Bibliography"/>
@@ -23930,8 +23571,8 @@
         <w:t xml:space="preserve">, ed. S. F. Treat (St. Petersburg, Florida: Tampa Bay Estuary Program), 179–182.</w:t>
       </w:r>
     </w:p>
-    <w:bookmarkEnd w:id="71"/>
-    <w:bookmarkStart w:id="73" w:name="ref-AvilaGarcia20"/>
+    <w:bookmarkEnd w:id="70"/>
+    <w:bookmarkStart w:id="72" w:name="ref-AvilaGarcia20"/>
     <w:p>
       <w:pPr>
         <w:pStyle w:val="Bibliography"/>
@@ -23958,7 +23599,7 @@
       <w:r>
         <w:t xml:space="preserve"> </w:t>
       </w:r>
-      <w:hyperlink r:id="rId72">
+      <w:hyperlink r:id="rId71">
         <w:r>
           <w:rPr>
             <w:rStyle w:val="Hyperlink"/>
@@ -23970,8 +23611,8 @@
         <w:t xml:space="preserve">.</w:t>
       </w:r>
     </w:p>
-    <w:bookmarkEnd w:id="73"/>
-    <w:bookmarkStart w:id="75" w:name="ref-Beck22"/>
+    <w:bookmarkEnd w:id="72"/>
+    <w:bookmarkStart w:id="74" w:name="ref-Beck22"/>
     <w:p>
       <w:pPr>
         <w:pStyle w:val="Bibliography"/>
@@ -23995,7 +23636,7 @@
       <w:r>
         <w:t xml:space="preserve"> </w:t>
       </w:r>
-      <w:hyperlink r:id="rId74">
+      <w:hyperlink r:id="rId73">
         <w:r>
           <w:rPr>
             <w:rStyle w:val="Hyperlink"/>
@@ -24007,8 +23648,8 @@
         <w:t xml:space="preserve">.</w:t>
       </w:r>
     </w:p>
-    <w:bookmarkEnd w:id="75"/>
-    <w:bookmarkStart w:id="77" w:name="ref-Benson18"/>
+    <w:bookmarkEnd w:id="74"/>
+    <w:bookmarkStart w:id="76" w:name="ref-Benson18"/>
     <w:p>
       <w:pPr>
         <w:pStyle w:val="Bibliography"/>
@@ -24035,7 +23676,7 @@
       <w:r>
         <w:t xml:space="preserve"> </w:t>
       </w:r>
-      <w:hyperlink r:id="rId76">
+      <w:hyperlink r:id="rId75">
         <w:r>
           <w:rPr>
             <w:rStyle w:val="Hyperlink"/>
@@ -24047,8 +23688,8 @@
         <w:t xml:space="preserve">.</w:t>
       </w:r>
     </w:p>
-    <w:bookmarkEnd w:id="77"/>
-    <w:bookmarkStart w:id="78" w:name="ref-Berntness85"/>
+    <w:bookmarkEnd w:id="76"/>
+    <w:bookmarkStart w:id="77" w:name="ref-Berntness85"/>
     <w:p>
       <w:pPr>
         <w:pStyle w:val="Bibliography"/>
@@ -24107,8 +23748,8 @@
         <w:t xml:space="preserve">66, 1042–1055.</w:t>
       </w:r>
     </w:p>
-    <w:bookmarkEnd w:id="78"/>
-    <w:bookmarkStart w:id="79" w:name="ref-Brinson95"/>
+    <w:bookmarkEnd w:id="77"/>
+    <w:bookmarkStart w:id="78" w:name="ref-Brinson95"/>
     <w:p>
       <w:pPr>
         <w:pStyle w:val="Bibliography"/>
@@ -24133,8 +23774,8 @@
         <w:t xml:space="preserve">18, 648–659.</w:t>
       </w:r>
     </w:p>
-    <w:bookmarkEnd w:id="79"/>
-    <w:bookmarkStart w:id="81" w:name="ref-Burke19"/>
+    <w:bookmarkEnd w:id="78"/>
+    <w:bookmarkStart w:id="80" w:name="ref-Burke19"/>
     <w:p>
       <w:pPr>
         <w:pStyle w:val="Bibliography"/>
@@ -24163,7 +23804,7 @@
       <w:r>
         <w:t xml:space="preserve"> </w:t>
       </w:r>
-      <w:hyperlink r:id="rId80">
+      <w:hyperlink r:id="rId79">
         <w:r>
           <w:rPr>
             <w:rStyle w:val="Hyperlink"/>
@@ -24175,8 +23816,8 @@
         <w:t xml:space="preserve">.</w:t>
       </w:r>
     </w:p>
-    <w:bookmarkEnd w:id="81"/>
-    <w:bookmarkStart w:id="83" w:name="ref-Calil15"/>
+    <w:bookmarkEnd w:id="80"/>
+    <w:bookmarkStart w:id="82" w:name="ref-Calil15"/>
     <w:p>
       <w:pPr>
         <w:pStyle w:val="Bibliography"/>
@@ -24203,7 +23844,7 @@
       <w:r>
         <w:t xml:space="preserve"> </w:t>
       </w:r>
-      <w:hyperlink r:id="rId82">
+      <w:hyperlink r:id="rId81">
         <w:r>
           <w:rPr>
             <w:rStyle w:val="Hyperlink"/>
@@ -24215,8 +23856,8 @@
         <w:t xml:space="preserve">.</w:t>
       </w:r>
     </w:p>
-    <w:bookmarkEnd w:id="83"/>
-    <w:bookmarkStart w:id="85" w:name="ref-Cavanaugh19"/>
+    <w:bookmarkEnd w:id="82"/>
+    <w:bookmarkStart w:id="84" w:name="ref-Cavanaugh19"/>
     <w:p>
       <w:pPr>
         <w:pStyle w:val="Bibliography"/>
@@ -24243,7 +23884,7 @@
       <w:r>
         <w:t xml:space="preserve"> </w:t>
       </w:r>
-      <w:hyperlink r:id="rId84">
+      <w:hyperlink r:id="rId83">
         <w:r>
           <w:rPr>
             <w:rStyle w:val="Hyperlink"/>
@@ -24255,8 +23896,8 @@
         <w:t xml:space="preserve">.</w:t>
       </w:r>
     </w:p>
-    <w:bookmarkEnd w:id="85"/>
-    <w:bookmarkStart w:id="87" w:name="ref-Cavanaugh14"/>
+    <w:bookmarkEnd w:id="84"/>
+    <w:bookmarkStart w:id="86" w:name="ref-Cavanaugh14"/>
     <w:p>
       <w:pPr>
         <w:pStyle w:val="Bibliography"/>
@@ -24283,7 +23924,7 @@
       <w:r>
         <w:t xml:space="preserve"> </w:t>
       </w:r>
-      <w:hyperlink r:id="rId86">
+      <w:hyperlink r:id="rId85">
         <w:r>
           <w:rPr>
             <w:rStyle w:val="Hyperlink"/>
@@ -24295,8 +23936,8 @@
         <w:t xml:space="preserve">.</w:t>
       </w:r>
     </w:p>
-    <w:bookmarkEnd w:id="87"/>
-    <w:bookmarkStart w:id="89" w:name="ref-Chung18"/>
+    <w:bookmarkEnd w:id="86"/>
+    <w:bookmarkStart w:id="88" w:name="ref-Chung18"/>
     <w:p>
       <w:pPr>
         <w:pStyle w:val="Bibliography"/>
@@ -24323,7 +23964,7 @@
       <w:r>
         <w:t xml:space="preserve"> </w:t>
       </w:r>
-      <w:hyperlink r:id="rId88">
+      <w:hyperlink r:id="rId87">
         <w:r>
           <w:rPr>
             <w:rStyle w:val="Hyperlink"/>
@@ -24335,8 +23976,8 @@
         <w:t xml:space="preserve">.</w:t>
       </w:r>
     </w:p>
-    <w:bookmarkEnd w:id="89"/>
-    <w:bookmarkStart w:id="90" w:name="ref-Cicchetti11"/>
+    <w:bookmarkEnd w:id="88"/>
+    <w:bookmarkStart w:id="89" w:name="ref-Cicchetti11"/>
     <w:p>
       <w:pPr>
         <w:pStyle w:val="Bibliography"/>
@@ -24397,8 +24038,8 @@
         <w:t xml:space="preserve">34, 1278–1292.</w:t>
       </w:r>
     </w:p>
-    <w:bookmarkEnd w:id="90"/>
-    <w:bookmarkStart w:id="91" w:name="ref-Coen07"/>
+    <w:bookmarkEnd w:id="89"/>
+    <w:bookmarkStart w:id="90" w:name="ref-Coen07"/>
     <w:p>
       <w:pPr>
         <w:pStyle w:val="Bibliography"/>
@@ -24423,8 +24064,8 @@
         <w:t xml:space="preserve">341, 303–307.</w:t>
       </w:r>
     </w:p>
-    <w:bookmarkEnd w:id="91"/>
-    <w:bookmarkStart w:id="93" w:name="ref-Comeaux12"/>
+    <w:bookmarkEnd w:id="90"/>
+    <w:bookmarkStart w:id="92" w:name="ref-Comeaux12"/>
     <w:p>
       <w:pPr>
         <w:pStyle w:val="Bibliography"/>
@@ -24469,7 +24110,7 @@
       <w:r>
         <w:t xml:space="preserve"> </w:t>
       </w:r>
-      <w:hyperlink r:id="rId92">
+      <w:hyperlink r:id="rId91">
         <w:r>
           <w:rPr>
             <w:rStyle w:val="Hyperlink"/>
@@ -24481,8 +24122,8 @@
         <w:t xml:space="preserve">.</w:t>
       </w:r>
     </w:p>
-    <w:bookmarkEnd w:id="93"/>
-    <w:bookmarkStart w:id="95" w:name="ref-Conner07"/>
+    <w:bookmarkEnd w:id="92"/>
+    <w:bookmarkStart w:id="94" w:name="ref-Conner07"/>
     <w:p>
       <w:pPr>
         <w:pStyle w:val="Bibliography"/>
@@ -24548,7 +24189,7 @@
       <w:r>
         <w:t xml:space="preserve"> </w:t>
       </w:r>
-      <w:hyperlink r:id="rId94">
+      <w:hyperlink r:id="rId93">
         <w:r>
           <w:rPr>
             <w:rStyle w:val="Hyperlink"/>
@@ -24560,8 +24201,8 @@
         <w:t xml:space="preserve">.</w:t>
       </w:r>
     </w:p>
-    <w:bookmarkEnd w:id="95"/>
-    <w:bookmarkStart w:id="97" w:name="ref-Dontis20"/>
+    <w:bookmarkEnd w:id="94"/>
+    <w:bookmarkStart w:id="96" w:name="ref-Dontis20"/>
     <w:p>
       <w:pPr>
         <w:pStyle w:val="Bibliography"/>
@@ -24588,7 +24229,7 @@
       <w:r>
         <w:t xml:space="preserve"> </w:t>
       </w:r>
-      <w:hyperlink r:id="rId96">
+      <w:hyperlink r:id="rId95">
         <w:r>
           <w:rPr>
             <w:rStyle w:val="Hyperlink"/>
@@ -24600,8 +24241,8 @@
         <w:t xml:space="preserve">.</w:t>
       </w:r>
     </w:p>
-    <w:bookmarkEnd w:id="97"/>
-    <w:bookmarkStart w:id="99" w:name="ref-Duarte09"/>
+    <w:bookmarkEnd w:id="96"/>
+    <w:bookmarkStart w:id="98" w:name="ref-Duarte09"/>
     <w:p>
       <w:pPr>
         <w:pStyle w:val="Bibliography"/>
@@ -24637,7 +24278,7 @@
       <w:r>
         <w:t xml:space="preserve"> </w:t>
       </w:r>
-      <w:hyperlink r:id="rId98">
+      <w:hyperlink r:id="rId97">
         <w:r>
           <w:rPr>
             <w:rStyle w:val="Hyperlink"/>
@@ -24649,8 +24290,8 @@
         <w:t xml:space="preserve">.</w:t>
       </w:r>
     </w:p>
-    <w:bookmarkEnd w:id="99"/>
-    <w:bookmarkStart w:id="101" w:name="ref-Dupont08"/>
+    <w:bookmarkEnd w:id="98"/>
+    <w:bookmarkStart w:id="100" w:name="ref-Dupont08"/>
     <w:p>
       <w:pPr>
         <w:pStyle w:val="Bibliography"/>
@@ -24695,7 +24336,7 @@
       <w:r>
         <w:t xml:space="preserve"> </w:t>
       </w:r>
-      <w:hyperlink r:id="rId100">
+      <w:hyperlink r:id="rId99">
         <w:r>
           <w:rPr>
             <w:rStyle w:val="Hyperlink"/>
@@ -24707,8 +24348,8 @@
         <w:t xml:space="preserve">.</w:t>
       </w:r>
     </w:p>
-    <w:bookmarkEnd w:id="101"/>
-    <w:bookmarkStart w:id="103" w:name="ref-Eisma98"/>
+    <w:bookmarkEnd w:id="100"/>
+    <w:bookmarkStart w:id="102" w:name="ref-Eisma98"/>
     <w:p>
       <w:pPr>
         <w:pStyle w:val="Bibliography"/>
@@ -24732,7 +24373,7 @@
       <w:r>
         <w:t xml:space="preserve"> </w:t>
       </w:r>
-      <w:hyperlink r:id="rId102">
+      <w:hyperlink r:id="rId101">
         <w:r>
           <w:rPr>
             <w:rStyle w:val="Hyperlink"/>
@@ -24744,8 +24385,8 @@
         <w:t xml:space="preserve">.</w:t>
       </w:r>
     </w:p>
-    <w:bookmarkEnd w:id="103"/>
-    <w:bookmarkStart w:id="104" w:name="ref-EPA96"/>
+    <w:bookmarkEnd w:id="102"/>
+    <w:bookmarkStart w:id="103" w:name="ref-EPA96"/>
     <w:p>
       <w:pPr>
         <w:pStyle w:val="Bibliography"/>
@@ -24754,8 +24395,8 @@
         <w:t xml:space="preserve">Environmental Protection Agency (1996). Watershed approach framework. Office of Water (4501F).</w:t>
       </w:r>
     </w:p>
-    <w:bookmarkEnd w:id="104"/>
-    <w:bookmarkStart w:id="106" w:name="ref-Enwright15"/>
+    <w:bookmarkEnd w:id="103"/>
+    <w:bookmarkStart w:id="105" w:name="ref-Enwright15"/>
     <w:p>
       <w:pPr>
         <w:pStyle w:val="Bibliography"/>
@@ -24790,7 +24431,7 @@
       <w:r>
         <w:t xml:space="preserve"> </w:t>
       </w:r>
-      <w:hyperlink r:id="rId105">
+      <w:hyperlink r:id="rId104">
         <w:r>
           <w:rPr>
             <w:rStyle w:val="Hyperlink"/>
@@ -24802,8 +24443,8 @@
         <w:t xml:space="preserve">.</w:t>
       </w:r>
     </w:p>
-    <w:bookmarkEnd w:id="106"/>
-    <w:bookmarkStart w:id="107" w:name="ref-zuErmgassen13"/>
+    <w:bookmarkEnd w:id="105"/>
+    <w:bookmarkStart w:id="106" w:name="ref-zuErmgassen13"/>
     <w:p>
       <w:pPr>
         <w:pStyle w:val="Bibliography"/>
@@ -24840,8 +24481,8 @@
         <w:t xml:space="preserve">36, 36–43.</w:t>
       </w:r>
     </w:p>
-    <w:bookmarkEnd w:id="107"/>
-    <w:bookmarkStart w:id="108" w:name="ref-FDOT99"/>
+    <w:bookmarkEnd w:id="106"/>
+    <w:bookmarkStart w:id="107" w:name="ref-FDOT99"/>
     <w:p>
       <w:pPr>
         <w:pStyle w:val="Bibliography"/>
@@ -24870,8 +24511,8 @@
         <w:t xml:space="preserve">. Third. Tallahassee, Florida: FDOT Surveying; Mapping Office Geographic Mapping Section.</w:t>
       </w:r>
     </w:p>
-    <w:bookmarkEnd w:id="108"/>
-    <w:bookmarkStart w:id="109" w:name="ref-Greening14"/>
+    <w:bookmarkEnd w:id="107"/>
+    <w:bookmarkStart w:id="108" w:name="ref-Greening14"/>
     <w:p>
       <w:pPr>
         <w:pStyle w:val="Bibliography"/>
@@ -24880,8 +24521,8 @@
         <w:t xml:space="preserve">Greening, H., Janicki, A., Sherwood, E., Pribble, R., and Johansson, J. O. R.</w:t>
       </w:r>
     </w:p>
-    <w:bookmarkEnd w:id="109"/>
-    <w:bookmarkStart w:id="110" w:name="ref-Gregory06"/>
+    <w:bookmarkEnd w:id="108"/>
+    <w:bookmarkStart w:id="109" w:name="ref-Gregory06"/>
     <w:p>
       <w:pPr>
         <w:pStyle w:val="Bibliography"/>
@@ -24906,8 +24547,8 @@
         <w:t xml:space="preserve">16, 2411–2425.</w:t>
       </w:r>
     </w:p>
-    <w:bookmarkEnd w:id="110"/>
-    <w:bookmarkStart w:id="111" w:name="ref-Heck03"/>
+    <w:bookmarkEnd w:id="109"/>
+    <w:bookmarkStart w:id="110" w:name="ref-Heck03"/>
     <w:p>
       <w:pPr>
         <w:pStyle w:val="Bibliography"/>
@@ -24932,8 +24573,8 @@
         <w:t xml:space="preserve">253, 123–136.</w:t>
       </w:r>
     </w:p>
-    <w:bookmarkEnd w:id="111"/>
-    <w:bookmarkStart w:id="112" w:name="ref-Henningsen05"/>
+    <w:bookmarkEnd w:id="110"/>
+    <w:bookmarkStart w:id="111" w:name="ref-Henningsen05"/>
     <w:p>
       <w:pPr>
         <w:pStyle w:val="Bibliography"/>
@@ -24973,8 +24614,8 @@
         <w:t xml:space="preserve">, ed. S. F. Treat (St. Petersburg, FL: Tampa Bay Estuary Program), 165–170.</w:t>
       </w:r>
     </w:p>
-    <w:bookmarkEnd w:id="112"/>
-    <w:bookmarkStart w:id="114" w:name="ref-Holl01"/>
+    <w:bookmarkEnd w:id="111"/>
+    <w:bookmarkStart w:id="113" w:name="ref-Holl01"/>
     <w:p>
       <w:pPr>
         <w:pStyle w:val="Bibliography"/>
@@ -25001,7 +24642,7 @@
       <w:r>
         <w:t xml:space="preserve"> </w:t>
       </w:r>
-      <w:hyperlink r:id="rId113">
+      <w:hyperlink r:id="rId112">
         <w:r>
           <w:rPr>
             <w:rStyle w:val="Hyperlink"/>
@@ -25013,8 +24654,8 @@
         <w:t xml:space="preserve">.</w:t>
       </w:r>
     </w:p>
-    <w:bookmarkEnd w:id="114"/>
-    <w:bookmarkStart w:id="115" w:name="ref-Holling78"/>
+    <w:bookmarkEnd w:id="113"/>
+    <w:bookmarkStart w:id="114" w:name="ref-Holling78"/>
     <w:p>
       <w:pPr>
         <w:pStyle w:val="Bibliography"/>
@@ -25036,8 +24677,8 @@
         <w:t xml:space="preserve">. Chichester, UK: John Wiley &amp; Sons.</w:t>
       </w:r>
     </w:p>
-    <w:bookmarkEnd w:id="115"/>
-    <w:bookmarkStart w:id="117" w:name="ref-Houde93"/>
+    <w:bookmarkEnd w:id="114"/>
+    <w:bookmarkStart w:id="116" w:name="ref-Houde93"/>
     <w:p>
       <w:pPr>
         <w:pStyle w:val="Bibliography"/>
@@ -25064,7 +24705,7 @@
       <w:r>
         <w:t xml:space="preserve"> </w:t>
       </w:r>
-      <w:hyperlink r:id="rId116">
+      <w:hyperlink r:id="rId115">
         <w:r>
           <w:rPr>
             <w:rStyle w:val="Hyperlink"/>
@@ -25076,8 +24717,8 @@
         <w:t xml:space="preserve">.</w:t>
       </w:r>
     </w:p>
-    <w:bookmarkEnd w:id="117"/>
-    <w:bookmarkStart w:id="118" w:name="ref-Hsieh04"/>
+    <w:bookmarkEnd w:id="116"/>
+    <w:bookmarkStart w:id="117" w:name="ref-Hsieh04"/>
     <w:p>
       <w:pPr>
         <w:pStyle w:val="Bibliography"/>
@@ -25111,8 +24752,8 @@
         <w:t xml:space="preserve">, eds. S. Fagherazzi, M. Marani, and L. Blum (Washington: American Geophysical Union), 231–245.</w:t>
       </w:r>
     </w:p>
-    <w:bookmarkEnd w:id="118"/>
-    <w:bookmarkStart w:id="119" w:name="ref-Jaap90"/>
+    <w:bookmarkEnd w:id="117"/>
+    <w:bookmarkStart w:id="118" w:name="ref-Jaap90"/>
     <w:p>
       <w:pPr>
         <w:pStyle w:val="Bibliography"/>
@@ -25146,8 +24787,8 @@
         <w:t xml:space="preserve">, eds. R. L. Myers and J. J. Ewel (Orlando, Florida, USA: University of Central Florida Press), 574–618.</w:t>
       </w:r>
     </w:p>
-    <w:bookmarkEnd w:id="119"/>
-    <w:bookmarkStart w:id="120" w:name="ref-JEI16"/>
+    <w:bookmarkEnd w:id="118"/>
+    <w:bookmarkStart w:id="119" w:name="ref-JEI16"/>
     <w:p>
       <w:pPr>
         <w:pStyle w:val="Bibliography"/>
@@ -25192,8 +24833,8 @@
         <w:t xml:space="preserve">rogram. Tampa Bay Estuary Program, St. Petersburg, Florida.</w:t>
       </w:r>
     </w:p>
-    <w:bookmarkEnd w:id="120"/>
-    <w:bookmarkStart w:id="121" w:name="ref-JEI20"/>
+    <w:bookmarkEnd w:id="119"/>
+    <w:bookmarkStart w:id="120" w:name="ref-JEI20"/>
     <w:p>
       <w:pPr>
         <w:pStyle w:val="Bibliography"/>
@@ -25247,8 +24888,8 @@
         <w:t xml:space="preserve">rogram. Tampa Bay Estuary Program, St. Petersburg, Florida.</w:t>
       </w:r>
     </w:p>
-    <w:bookmarkEnd w:id="121"/>
-    <w:bookmarkStart w:id="122" w:name="ref-Kushlan90"/>
+    <w:bookmarkEnd w:id="120"/>
+    <w:bookmarkStart w:id="121" w:name="ref-Kushlan90"/>
     <w:p>
       <w:pPr>
         <w:pStyle w:val="Bibliography"/>
@@ -25282,8 +24923,8 @@
         <w:t xml:space="preserve">, eds. R. L. Myers and J. J. Ewel (Orlando, Florida: University of Central Florida Press), 324–363.</w:t>
       </w:r>
     </w:p>
-    <w:bookmarkEnd w:id="122"/>
-    <w:bookmarkStart w:id="123" w:name="ref-Lewis96"/>
+    <w:bookmarkEnd w:id="121"/>
+    <w:bookmarkStart w:id="122" w:name="ref-Lewis96"/>
     <w:p>
       <w:pPr>
         <w:pStyle w:val="Bibliography"/>
@@ -25310,8 +24951,8 @@
         <w:t xml:space="preserve">ay habitat protection and restoration: Restoring the balance. Tampa Bay Estuary Program, St. Petersburg, Florida.</w:t>
       </w:r>
     </w:p>
-    <w:bookmarkEnd w:id="123"/>
-    <w:bookmarkStart w:id="125" w:name="ref-Lopez19"/>
+    <w:bookmarkEnd w:id="122"/>
+    <w:bookmarkStart w:id="124" w:name="ref-Lopez19"/>
     <w:p>
       <w:pPr>
         <w:pStyle w:val="Bibliography"/>
@@ -25354,7 +24995,7 @@
       <w:r>
         <w:t xml:space="preserve"> </w:t>
       </w:r>
-      <w:hyperlink r:id="rId124">
+      <w:hyperlink r:id="rId123">
         <w:r>
           <w:rPr>
             <w:rStyle w:val="Hyperlink"/>
@@ -25366,8 +25007,8 @@
         <w:t xml:space="preserve">.</w:t>
       </w:r>
     </w:p>
-    <w:bookmarkEnd w:id="125"/>
-    <w:bookmarkStart w:id="127" w:name="ref-Lowndes17"/>
+    <w:bookmarkEnd w:id="124"/>
+    <w:bookmarkStart w:id="126" w:name="ref-Lowndes17"/>
     <w:p>
       <w:pPr>
         <w:pStyle w:val="Bibliography"/>
@@ -25394,7 +25035,7 @@
       <w:r>
         <w:t xml:space="preserve"> </w:t>
       </w:r>
-      <w:hyperlink r:id="rId126">
+      <w:hyperlink r:id="rId125">
         <w:r>
           <w:rPr>
             <w:rStyle w:val="Hyperlink"/>
@@ -25406,8 +25047,8 @@
         <w:t xml:space="preserve">.</w:t>
       </w:r>
     </w:p>
-    <w:bookmarkEnd w:id="127"/>
-    <w:bookmarkStart w:id="129" w:name="ref-Menendez18"/>
+    <w:bookmarkEnd w:id="126"/>
+    <w:bookmarkStart w:id="128" w:name="ref-Menendez18"/>
     <w:p>
       <w:pPr>
         <w:pStyle w:val="Bibliography"/>
@@ -25434,7 +25075,7 @@
       <w:r>
         <w:t xml:space="preserve"> </w:t>
       </w:r>
-      <w:hyperlink r:id="rId128">
+      <w:hyperlink r:id="rId127">
         <w:r>
           <w:rPr>
             <w:rStyle w:val="Hyperlink"/>
@@ -25446,8 +25087,8 @@
         <w:t xml:space="preserve">.</w:t>
       </w:r>
     </w:p>
-    <w:bookmarkEnd w:id="129"/>
-    <w:bookmarkStart w:id="130" w:name="ref-Meyers90"/>
+    <w:bookmarkEnd w:id="128"/>
+    <w:bookmarkStart w:id="129" w:name="ref-Meyers90"/>
     <w:p>
       <w:pPr>
         <w:pStyle w:val="Bibliography"/>
@@ -25469,8 +25110,8 @@
         <w:t xml:space="preserve">. Orlando, Florida: University of Central Florida Press.</w:t>
       </w:r>
     </w:p>
-    <w:bookmarkEnd w:id="130"/>
-    <w:bookmarkStart w:id="131" w:name="ref-Moore68"/>
+    <w:bookmarkEnd w:id="129"/>
+    <w:bookmarkStart w:id="130" w:name="ref-Moore68"/>
     <w:p>
       <w:pPr>
         <w:pStyle w:val="Bibliography"/>
@@ -25522,8 +25163,8 @@
         <w:t xml:space="preserve">18, 261–279.</w:t>
       </w:r>
     </w:p>
-    <w:bookmarkEnd w:id="131"/>
-    <w:bookmarkStart w:id="132" w:name="ref-NOAA15"/>
+    <w:bookmarkEnd w:id="130"/>
+    <w:bookmarkStart w:id="131" w:name="ref-NOAA15"/>
     <w:p>
       <w:pPr>
         <w:pStyle w:val="Bibliography"/>
@@ -25573,8 +25214,8 @@
         <w:t xml:space="preserve">. Silver Spring, Maryland: National Oceanic; Atmospheric Administration.</w:t>
       </w:r>
     </w:p>
-    <w:bookmarkEnd w:id="132"/>
-    <w:bookmarkStart w:id="133" w:name="ref-Odum90"/>
+    <w:bookmarkEnd w:id="131"/>
+    <w:bookmarkStart w:id="132" w:name="ref-Odum90"/>
     <w:p>
       <w:pPr>
         <w:pStyle w:val="Bibliography"/>
@@ -25608,8 +25249,8 @@
         <w:t xml:space="preserve">, eds. R. L. Myers and J. J. Ewel (Orlando, Florida: University of Central Florida Press), 517–548.</w:t>
       </w:r>
     </w:p>
-    <w:bookmarkEnd w:id="133"/>
-    <w:bookmarkStart w:id="135" w:name="ref-Osland12"/>
+    <w:bookmarkEnd w:id="132"/>
+    <w:bookmarkStart w:id="134" w:name="ref-Osland12"/>
     <w:p>
       <w:pPr>
         <w:pStyle w:val="Bibliography"/>
@@ -25636,7 +25277,7 @@
       <w:r>
         <w:t xml:space="preserve"> </w:t>
       </w:r>
-      <w:hyperlink r:id="rId134">
+      <w:hyperlink r:id="rId133">
         <w:r>
           <w:rPr>
             <w:rStyle w:val="Hyperlink"/>
@@ -25648,8 +25289,8 @@
         <w:t xml:space="preserve">.</w:t>
       </w:r>
     </w:p>
-    <w:bookmarkEnd w:id="135"/>
-    <w:bookmarkStart w:id="137" w:name="ref-Palmer09"/>
+    <w:bookmarkEnd w:id="134"/>
+    <w:bookmarkStart w:id="136" w:name="ref-Palmer09"/>
     <w:p>
       <w:pPr>
         <w:pStyle w:val="Bibliography"/>
@@ -25676,7 +25317,7 @@
       <w:r>
         <w:t xml:space="preserve"> </w:t>
       </w:r>
-      <w:hyperlink r:id="rId136">
+      <w:hyperlink r:id="rId135">
         <w:r>
           <w:rPr>
             <w:rStyle w:val="Hyperlink"/>
@@ -25688,8 +25329,8 @@
         <w:t xml:space="preserve">.</w:t>
       </w:r>
     </w:p>
-    <w:bookmarkEnd w:id="137"/>
-    <w:bookmarkStart w:id="139" w:name="ref-Pebesma18"/>
+    <w:bookmarkEnd w:id="136"/>
+    <w:bookmarkStart w:id="138" w:name="ref-Pebesma18"/>
     <w:p>
       <w:pPr>
         <w:pStyle w:val="Bibliography"/>
@@ -25725,7 +25366,7 @@
       <w:r>
         <w:t xml:space="preserve"> </w:t>
       </w:r>
-      <w:hyperlink r:id="rId138">
+      <w:hyperlink r:id="rId137">
         <w:r>
           <w:rPr>
             <w:rStyle w:val="Hyperlink"/>
@@ -25737,8 +25378,8 @@
         <w:t xml:space="preserve">.</w:t>
       </w:r>
     </w:p>
-    <w:bookmarkEnd w:id="139"/>
-    <w:bookmarkStart w:id="141" w:name="ref-RCT22"/>
+    <w:bookmarkEnd w:id="138"/>
+    <w:bookmarkStart w:id="140" w:name="ref-RCT22"/>
     <w:p>
       <w:pPr>
         <w:pStyle w:val="Bibliography"/>
@@ -25762,7 +25403,7 @@
       <w:r>
         <w:t xml:space="preserve"> </w:t>
       </w:r>
-      <w:hyperlink r:id="rId140">
+      <w:hyperlink r:id="rId139">
         <w:r>
           <w:rPr>
             <w:rStyle w:val="Hyperlink"/>
@@ -25774,8 +25415,8 @@
         <w:t xml:space="preserve">.</w:t>
       </w:r>
     </w:p>
-    <w:bookmarkEnd w:id="141"/>
-    <w:bookmarkStart w:id="143" w:name="ref-Raabe12"/>
+    <w:bookmarkEnd w:id="140"/>
+    <w:bookmarkStart w:id="142" w:name="ref-Raabe12"/>
     <w:p>
       <w:pPr>
         <w:pStyle w:val="Bibliography"/>
@@ -25820,7 +25461,7 @@
       <w:r>
         <w:t xml:space="preserve"> </w:t>
       </w:r>
-      <w:hyperlink r:id="rId142">
+      <w:hyperlink r:id="rId141">
         <w:r>
           <w:rPr>
             <w:rStyle w:val="Hyperlink"/>
@@ -25832,8 +25473,8 @@
         <w:t xml:space="preserve">.</w:t>
       </w:r>
     </w:p>
-    <w:bookmarkEnd w:id="143"/>
-    <w:bookmarkStart w:id="144" w:name="ref-Rayer20"/>
+    <w:bookmarkEnd w:id="142"/>
+    <w:bookmarkStart w:id="143" w:name="ref-Rayer20"/>
     <w:p>
       <w:pPr>
         <w:pStyle w:val="Bibliography"/>
@@ -25867,8 +25508,8 @@
         <w:t xml:space="preserve">53, 186.</w:t>
       </w:r>
     </w:p>
-    <w:bookmarkEnd w:id="144"/>
-    <w:bookmarkStart w:id="145" w:name="ref-RAE15"/>
+    <w:bookmarkEnd w:id="143"/>
+    <w:bookmarkStart w:id="144" w:name="ref-RAE15"/>
     <w:p>
       <w:pPr>
         <w:pStyle w:val="Bibliography"/>
@@ -25890,8 +25531,8 @@
         <w:t xml:space="preserve">. Arlington, Virginia: Restore America’s Estuaries.</w:t>
       </w:r>
     </w:p>
-    <w:bookmarkEnd w:id="145"/>
-    <w:bookmarkStart w:id="146" w:name="ref-Ries14"/>
+    <w:bookmarkEnd w:id="144"/>
+    <w:bookmarkStart w:id="145" w:name="ref-Ries14"/>
     <w:p>
       <w:pPr>
         <w:pStyle w:val="Bibliography"/>
@@ -25927,8 +25568,8 @@
         <w:t xml:space="preserve">lorida. Tampa Bay Estuary Program, St. Petersburg, Florida.</w:t>
       </w:r>
     </w:p>
-    <w:bookmarkEnd w:id="146"/>
-    <w:bookmarkStart w:id="147" w:name="ref-Robison10"/>
+    <w:bookmarkEnd w:id="145"/>
+    <w:bookmarkStart w:id="146" w:name="ref-Robison10"/>
     <w:p>
       <w:pPr>
         <w:pStyle w:val="Bibliography"/>
@@ -26009,8 +25650,8 @@
         <w:t xml:space="preserve">pdate. Tampa Bay Estuary Program, Saint Petersburg, Florida.</w:t>
       </w:r>
     </w:p>
-    <w:bookmarkEnd w:id="147"/>
-    <w:bookmarkStart w:id="149" w:name="ref-Russell15"/>
+    <w:bookmarkEnd w:id="146"/>
+    <w:bookmarkStart w:id="148" w:name="ref-Russell15"/>
     <w:p>
       <w:pPr>
         <w:pStyle w:val="Bibliography"/>
@@ -26064,7 +25705,7 @@
       <w:r>
         <w:t xml:space="preserve"> </w:t>
       </w:r>
-      <w:hyperlink r:id="rId148">
+      <w:hyperlink r:id="rId147">
         <w:r>
           <w:rPr>
             <w:rStyle w:val="Hyperlink"/>
@@ -26076,8 +25717,8 @@
         <w:t xml:space="preserve">.</w:t>
       </w:r>
     </w:p>
-    <w:bookmarkEnd w:id="149"/>
-    <w:bookmarkStart w:id="150" w:name="ref-Sherwood08"/>
+    <w:bookmarkEnd w:id="148"/>
+    <w:bookmarkStart w:id="149" w:name="ref-Sherwood08"/>
     <w:p>
       <w:pPr>
         <w:pStyle w:val="Bibliography"/>
@@ -26122,8 +25763,8 @@
         <w:t xml:space="preserve">rogram tidal tributaries project team. Tampa Bay Estuary Program, St. Petersburg, Florida.</w:t>
       </w:r>
     </w:p>
-    <w:bookmarkEnd w:id="150"/>
-    <w:bookmarkStart w:id="151" w:name="ref-Sherwood17"/>
+    <w:bookmarkEnd w:id="149"/>
+    <w:bookmarkStart w:id="150" w:name="ref-Sherwood17"/>
     <w:p>
       <w:pPr>
         <w:pStyle w:val="Bibliography"/>
@@ -26181,8 +25822,8 @@
         <w:t xml:space="preserve">57, 294–319.</w:t>
       </w:r>
     </w:p>
-    <w:bookmarkEnd w:id="151"/>
-    <w:bookmarkStart w:id="152" w:name="ref-Sim14"/>
+    <w:bookmarkEnd w:id="150"/>
+    <w:bookmarkStart w:id="151" w:name="ref-Sim14"/>
     <w:p>
       <w:pPr>
         <w:pStyle w:val="Bibliography"/>
@@ -26207,8 +25848,8 @@
         <w:t xml:space="preserve">1, 1–5.</w:t>
       </w:r>
     </w:p>
-    <w:bookmarkEnd w:id="152"/>
-    <w:bookmarkStart w:id="154" w:name="ref-Smith18"/>
+    <w:bookmarkEnd w:id="151"/>
+    <w:bookmarkStart w:id="153" w:name="ref-Smith18"/>
     <w:p>
       <w:pPr>
         <w:pStyle w:val="Bibliography"/>
@@ -26253,7 +25894,7 @@
       <w:r>
         <w:t xml:space="preserve"> </w:t>
       </w:r>
-      <w:hyperlink r:id="rId153">
+      <w:hyperlink r:id="rId152">
         <w:r>
           <w:rPr>
             <w:rStyle w:val="Hyperlink"/>
@@ -26265,8 +25906,8 @@
         <w:t xml:space="preserve">.</w:t>
       </w:r>
     </w:p>
-    <w:bookmarkEnd w:id="154"/>
-    <w:bookmarkStart w:id="155" w:name="ref-SWFWMD14"/>
+    <w:bookmarkEnd w:id="153"/>
+    <w:bookmarkStart w:id="154" w:name="ref-SWFWMD14"/>
     <w:p>
       <w:pPr>
         <w:pStyle w:val="Bibliography"/>
@@ -26275,8 +25916,8 @@
         <w:t xml:space="preserve">Southwest Florida Water Management District (2014). Photo interpretation key for land use classification.</w:t>
       </w:r>
     </w:p>
-    <w:bookmarkEnd w:id="155"/>
-    <w:bookmarkStart w:id="157" w:name="ref-SWFWMD18"/>
+    <w:bookmarkEnd w:id="154"/>
+    <w:bookmarkStart w:id="156" w:name="ref-SWFWMD18"/>
     <w:p>
       <w:pPr>
         <w:pStyle w:val="Bibliography"/>
@@ -26287,7 +25928,7 @@
       <w:r>
         <w:t xml:space="preserve"> </w:t>
       </w:r>
-      <w:hyperlink r:id="rId156">
+      <w:hyperlink r:id="rId155">
         <w:r>
           <w:rPr>
             <w:rStyle w:val="Hyperlink"/>
@@ -26299,8 +25940,8 @@
         <w:t xml:space="preserve">.</w:t>
       </w:r>
     </w:p>
-    <w:bookmarkEnd w:id="157"/>
-    <w:bookmarkStart w:id="159" w:name="ref-SWFWMD19"/>
+    <w:bookmarkEnd w:id="156"/>
+    <w:bookmarkStart w:id="158" w:name="ref-SWFWMD19"/>
     <w:p>
       <w:pPr>
         <w:pStyle w:val="Bibliography"/>
@@ -26311,7 +25952,7 @@
       <w:r>
         <w:t xml:space="preserve"> </w:t>
       </w:r>
-      <w:hyperlink r:id="rId158">
+      <w:hyperlink r:id="rId157">
         <w:r>
           <w:rPr>
             <w:rStyle w:val="Hyperlink"/>
@@ -26323,8 +25964,8 @@
         <w:t xml:space="preserve">.</w:t>
       </w:r>
     </w:p>
-    <w:bookmarkEnd w:id="159"/>
-    <w:bookmarkStart w:id="160" w:name="ref-Sprandel00"/>
+    <w:bookmarkEnd w:id="158"/>
+    <w:bookmarkStart w:id="159" w:name="ref-Sprandel00"/>
     <w:p>
       <w:pPr>
         <w:pStyle w:val="Bibliography"/>
@@ -26349,8 +25990,8 @@
         <w:t xml:space="preserve">71, 708–720.</w:t>
       </w:r>
     </w:p>
-    <w:bookmarkEnd w:id="160"/>
-    <w:bookmarkStart w:id="162" w:name="ref-Stockmann14"/>
+    <w:bookmarkEnd w:id="159"/>
+    <w:bookmarkStart w:id="161" w:name="ref-Stockmann14"/>
     <w:p>
       <w:pPr>
         <w:pStyle w:val="Bibliography"/>
@@ -26377,7 +26018,7 @@
       <w:r>
         <w:t xml:space="preserve"> </w:t>
       </w:r>
-      <w:hyperlink r:id="rId161">
+      <w:hyperlink r:id="rId160">
         <w:r>
           <w:rPr>
             <w:rStyle w:val="Hyperlink"/>
@@ -26389,8 +26030,8 @@
         <w:t xml:space="preserve">.</w:t>
       </w:r>
     </w:p>
-    <w:bookmarkEnd w:id="162"/>
-    <w:bookmarkStart w:id="164" w:name="ref-Theobald97"/>
+    <w:bookmarkEnd w:id="161"/>
+    <w:bookmarkStart w:id="163" w:name="ref-Theobald97"/>
     <w:p>
       <w:pPr>
         <w:pStyle w:val="Bibliography"/>
@@ -26417,7 +26058,7 @@
       <w:r>
         <w:t xml:space="preserve"> </w:t>
       </w:r>
-      <w:hyperlink r:id="rId163">
+      <w:hyperlink r:id="rId162">
         <w:r>
           <w:rPr>
             <w:rStyle w:val="Hyperlink"/>
@@ -26429,8 +26070,8 @@
         <w:t xml:space="preserve">.</w:t>
       </w:r>
     </w:p>
-    <w:bookmarkEnd w:id="164"/>
-    <w:bookmarkStart w:id="166" w:name="ref-Titus09"/>
+    <w:bookmarkEnd w:id="163"/>
+    <w:bookmarkStart w:id="165" w:name="ref-Titus09"/>
     <w:p>
       <w:pPr>
         <w:pStyle w:val="Bibliography"/>
@@ -26469,7 +26110,7 @@
       <w:r>
         <w:t xml:space="preserve"> </w:t>
       </w:r>
-      <w:hyperlink r:id="rId165">
+      <w:hyperlink r:id="rId164">
         <w:r>
           <w:rPr>
             <w:rStyle w:val="Hyperlink"/>
@@ -26481,8 +26122,8 @@
         <w:t xml:space="preserve">.</w:t>
       </w:r>
     </w:p>
-    <w:bookmarkEnd w:id="166"/>
-    <w:bookmarkStart w:id="168" w:name="ref-Tomasko20"/>
+    <w:bookmarkEnd w:id="165"/>
+    <w:bookmarkStart w:id="167" w:name="ref-Tomasko20"/>
     <w:p>
       <w:pPr>
         <w:pStyle w:val="Bibliography"/>
@@ -26551,7 +26192,7 @@
       <w:r>
         <w:t xml:space="preserve"> </w:t>
       </w:r>
-      <w:hyperlink r:id="rId167">
+      <w:hyperlink r:id="rId166">
         <w:r>
           <w:rPr>
             <w:rStyle w:val="Hyperlink"/>
@@ -26563,8 +26204,8 @@
         <w:t xml:space="preserve">.</w:t>
       </w:r>
     </w:p>
-    <w:bookmarkEnd w:id="168"/>
-    <w:bookmarkStart w:id="170" w:name="ref-Vogelmann12"/>
+    <w:bookmarkEnd w:id="167"/>
+    <w:bookmarkStart w:id="169" w:name="ref-Vogelmann12"/>
     <w:p>
       <w:pPr>
         <w:pStyle w:val="Bibliography"/>
@@ -26600,7 +26241,7 @@
       <w:r>
         <w:t xml:space="preserve"> </w:t>
       </w:r>
-      <w:hyperlink r:id="rId169">
+      <w:hyperlink r:id="rId168">
         <w:r>
           <w:rPr>
             <w:rStyle w:val="Hyperlink"/>
@@ -26612,8 +26253,8 @@
         <w:t xml:space="preserve">.</w:t>
       </w:r>
     </w:p>
-    <w:bookmarkEnd w:id="170"/>
-    <w:bookmarkStart w:id="172" w:name="ref-Wessel22"/>
+    <w:bookmarkEnd w:id="169"/>
+    <w:bookmarkStart w:id="171" w:name="ref-Wessel22"/>
     <w:p>
       <w:pPr>
         <w:pStyle w:val="Bibliography"/>
@@ -26649,7 +26290,7 @@
       <w:r>
         <w:t xml:space="preserve"> </w:t>
       </w:r>
-      <w:hyperlink r:id="rId171">
+      <w:hyperlink r:id="rId170">
         <w:r>
           <w:rPr>
             <w:rStyle w:val="Hyperlink"/>
@@ -26661,8 +26302,8 @@
         <w:t xml:space="preserve">.</w:t>
       </w:r>
     </w:p>
-    <w:bookmarkEnd w:id="172"/>
-    <w:bookmarkStart w:id="174" w:name="ref-Wickham19"/>
+    <w:bookmarkEnd w:id="171"/>
+    <w:bookmarkStart w:id="173" w:name="ref-Wickham19"/>
     <w:p>
       <w:pPr>
         <w:pStyle w:val="Bibliography"/>
@@ -26698,7 +26339,7 @@
       <w:r>
         <w:t xml:space="preserve"> </w:t>
       </w:r>
-      <w:hyperlink r:id="rId173">
+      <w:hyperlink r:id="rId172">
         <w:r>
           <w:rPr>
             <w:rStyle w:val="Hyperlink"/>
@@ -26710,8 +26351,8 @@
         <w:t xml:space="preserve">.</w:t>
       </w:r>
     </w:p>
-    <w:bookmarkEnd w:id="174"/>
-    <w:bookmarkStart w:id="176" w:name="ref-Yoskowitz15"/>
+    <w:bookmarkEnd w:id="173"/>
+    <w:bookmarkStart w:id="175" w:name="ref-Yoskowitz15"/>
     <w:p>
       <w:pPr>
         <w:pStyle w:val="Bibliography"/>
@@ -26738,7 +26379,7 @@
       <w:r>
         <w:t xml:space="preserve"> </w:t>
       </w:r>
-      <w:hyperlink r:id="rId175">
+      <w:hyperlink r:id="rId174">
         <w:r>
           <w:rPr>
             <w:rStyle w:val="Hyperlink"/>
@@ -26750,9 +26391,9 @@
         <w:t xml:space="preserve">.</w:t>
       </w:r>
     </w:p>
+    <w:bookmarkEnd w:id="175"/>
     <w:bookmarkEnd w:id="176"/>
     <w:bookmarkEnd w:id="177"/>
-    <w:bookmarkEnd w:id="178"/>
     <w:sectPr>
       <w:footerReference r:id="rId9" w:type="default"/>
       <w:pgSz w:h="15840" w:w="12240"/>

</xml_diff>

<commit_message>
proofing intro, methods, updating workflow graphic
</commit_message>
<xml_diff>
--- a/manu-draft.docx
+++ b/manu-draft.docx
@@ -314,7 +314,7 @@
         <w:pStyle w:val="FirstParagraph"/>
       </w:pPr>
       <w:r>
-        <w:t xml:space="preserve">Native habitats in Florida face dual pressures at the land-sea interface from urban development and sea-level rise associated with climate change. To address these pressures, restoration practitioners require robust tools that identify reasonable goals given historical land use trends, current status of the habitat mosaic, and anticipated future impacts from coastal stressors. A target-setting approach for native habitats was created for the Tampa Bay watershed that identifies current restoration opportunities and establishes short-term (2030) targets and long-term (2050) goals. The approach was informed through a three-decade habitat change analysis and over forty years of habitat restoration projects in the region. Restoration goals were defined based on what is possible today and the projected needs for the future, rather than attempting to replicate past ecological conditions. The new paradigm also accounts for the expected impacts of sea-level rise, climate change, and watershed development - stressors which are pervasive in Florida. The resulting habitat goals are spatially explicit with maps that identify remaining restoration opportunities, while also providing an approach for the entire watershed that targets subtidal, intertidal, and uplands. This approach represents a general framework to support coastal planning decisions that need to address competing interests and could be applied in other coastal settings where sustainable urbanization practices need to co-exist with natural environments. Methods for repeatable analyses are also available using an open source workflow to update progress over time and for adoption by others.</w:t>
+        <w:t xml:space="preserve">Native habitats in Florida face dual pressures at the land-sea interface from urban development and sea-level rise. To address these pressures, restoration practitioners require robust tools that identify reasonable goals given historical land use trends, current status of native habitats, and anticipated future impacts from coastal stressors. A target-setting approach for native habitats was created for the Tampa Bay watershed that identifies current restoration opportunities and establishes short-term (2030) targets and long-term (2050) goals. The approach was informed through a three-decade habitat change analysis and over forty years of habitat restoration projects in the region. Restoration goals were defined based on what is possible today and the projected needs for the future, rather than attempting to replicate past ecological conditions. The new approach also accounts for the expected impacts of sea-level rise, climate change, and watershed development - stressors which are pervasive in Florida. The resulting habitat goals are spatially explicit with maps that identify remaining restoration opportunities, while also providing an approach for the entire watershed that targets subtidal, intertidal, and uplands. This approach also supports coastal planning decisions that need to address competing interests and could be applied in other coastal settings where sustainable urbanization practices need to co-exist with natural environments. Methods for repeatable analyses are also available using an open source workflow to update progress over time and for adoption by others.</w:t>
       </w:r>
     </w:p>
     <w:bookmarkEnd w:id="21"/>
@@ -424,7 +424,7 @@
         <w:pStyle w:val="BodyText"/>
       </w:pPr>
       <w:r>
-        <w:t xml:space="preserve">The combined effects of land development and climate change are especially problematic for prioritizing habitat restoration or conservation activities in coastal environments. Landward migration of critical habitats in response to sea-level rise may not be possible due to anthropogenic barriers in the watershed. Sea-level rise can occur quicker than landward migration of salt marshes and the upland slope may already be lost to urban development and hardening</w:t>
+        <w:t xml:space="preserve">The combined effects of land development and climate change are especially problematic for prioritizing habitat restoration activities in coastal environments. Landward migration of critical habitats in response to sea-level rise may not be possible due to anthropogenic barriers in the watershed. Sea-level rise can occur quicker than landward migration of salt marshes and the upland slope may already be lost to urban development and hardening</w:t>
       </w:r>
       <w:r>
         <w:t xml:space="preserve"> </w:t>
@@ -433,7 +433,7 @@
         <w:t xml:space="preserve">(Titus et al., 2009)</w:t>
       </w:r>
       <w:r>
-        <w:t xml:space="preserve">. The coastal squeeze of development and climate change diminishes the available space for future restoration in urban estuaries, thereby impacting the variety of ecosystem services provided by these habitats and the wildlife they support</w:t>
+        <w:t xml:space="preserve">. The coastal squeeze of development and climate change diminishes the available space for future restoration in urban estuaries, thereby impacting ecosystem services provided by these habitats and the wildlife they support</w:t>
       </w:r>
       <w:r>
         <w:t xml:space="preserve"> </w:t>
@@ -442,7 +442,7 @@
         <w:t xml:space="preserve">(Enwright et al., 2015)</w:t>
       </w:r>
       <w:r>
-        <w:t xml:space="preserve">. Given projected habitat losses without management intervention and the limited resources available, appropriate and realistic sites for restoration need to be identified that account for future stressors and past trends.</w:t>
+        <w:t xml:space="preserve">. Given projected habitat losses and the limited resources available, appropriate and realistic sites for restoration need to be identified that account for future stressors and past trends.</w:t>
       </w:r>
     </w:p>
     <w:p>
@@ -495,7 +495,7 @@
         <w:t xml:space="preserve"> </w:t>
       </w:r>
       <w:r>
-        <w:t xml:space="preserve">components have been increasingly used to address challenges of sea-level rise, climate change, and development stressors, including monitoring to identify critical restoration decision points and needed intervention with contingency plans. Elements of each of these approaches could be combined to create a more holistic approach to guide restoration and conservation activities for coastal habitats in urban settings.</w:t>
+        <w:t xml:space="preserve">components have also been used to address challenges of sea-level rise, climate change, and development stressors, including monitoring to identify critical restoration decision points and needed intervention with contingency plans. Elements of each of these approaches could be combined to create a more holistic approach to guide restoration and conservation activities for coastal habitats in urban settings.</w:t>
       </w:r>
     </w:p>
     <w:p>
@@ -503,7 +503,7 @@
         <w:pStyle w:val="BodyText"/>
       </w:pPr>
       <w:r>
-        <w:t xml:space="preserve">The Tampa Bay watershed (Florida, USA) is a valuable case study for developing a habitat restoration and conservation plan that addresses pervasive coastal stressors. Compared to other estuaries, the ratio of watershed to estuary area is small and the area is heavily developed with 42% of land use classified as urban and suburban residential</w:t>
+        <w:t xml:space="preserve">The Tampa Bay watershed (Florida, USA) is a valuable case study for developing a habitat restoration plan that addresses pervasive coastal stressors. Compared to other estuaries, the ratio of watershed to estuary area is small and the area is heavily developed with 42% of land use classified as urban and suburban residential</w:t>
       </w:r>
       <w:r>
         <w:t xml:space="preserve"> </w:t>
@@ -512,7 +512,7 @@
         <w:t xml:space="preserve">(Southwest Florida Water Management District, 2018)</w:t>
       </w:r>
       <w:r>
-        <w:t xml:space="preserve">. A retrospective approach to setting habitat protection and restoration targets in Tampa Bay was previously employed</w:t>
+        <w:t xml:space="preserve">. A retrospective approach to setting habitat protection and restoration targets in Tampa Bay was previously used</w:t>
       </w:r>
       <w:r>
         <w:t xml:space="preserve"> </w:t>
@@ -521,7 +521,7 @@
         <w:t xml:space="preserve">(Lewis and Robison, 1996; Robison, 2010; Cicchetti and Greening, 2011; Russell and Greening, 2015)</w:t>
       </w:r>
       <w:r>
-        <w:t xml:space="preserve">. Priority was given to restoration activities focused on habitat types that were important for a suite of estuarine faunal guilds disproportionately lost or degraded compared to a benchmark period. Criticisms of this approach included a lack of consideration for future sea-level rise and other climate change factors</w:t>
+        <w:t xml:space="preserve">. Priority was given to restoration activities focused on habitat types that were important for a suite of estuarine faunal guilds disproportionately lost or degraded compared to a benchmark period. Criticisms of this approach included lack of consideration for future sea-level rise and other climate change factors</w:t>
       </w:r>
       <w:r>
         <w:t xml:space="preserve"> </w:t>
@@ -547,7 +547,7 @@
         <w:pStyle w:val="BodyText"/>
       </w:pPr>
       <w:r>
-        <w:t xml:space="preserve">This paper describes an approach for habitat restoration and conservation planning that addresses the above challenges by considering the whole watershed, addressing historical changes, focusing on trajectories that have occurred during contemporary time periods, and considering both current and future stressors – particularly land development and sea-level rise. Relatively consistent data are available for most Tampa Bay habitats of interest (1988 to 2018), representing a time period when federal, state and local regulations were in effect and regional impacts from climate change are documented</w:t>
+        <w:t xml:space="preserve">This paper describes an approach for habitat restoration and conservation planning that addresses the above challenges by considering the whole watershed, addressing historical changes, focusing on trajectories that have occurred during contemporary time periods, and considering both current and future stressors – particularly land development and sea-level rise. Current and historical data are available for most Tampa Bay habitats, representing a time period when federal, state and local regulations were in effect and regional impacts from climate change have been documented</w:t>
       </w:r>
       <w:r>
         <w:t xml:space="preserve"> </w:t>
@@ -642,7 +642,7 @@
         <w:t xml:space="preserve">2</w:t>
       </w:r>
       <w:r>
-        <w:t xml:space="preserve">. The climate is subtropical and within the current (2020) ecotone for mangrove and salt marsh habitats. The upstream watershed includes multiple habitats, including pine flatwoods, forested freshwater wetlands and non-forested vegetated wetlands. The watershed is heavily developed with an estimated population of 3.3 million people in the four major counties of the watershed</w:t>
+        <w:t xml:space="preserve">. The climate is subtropical and within the 2020 ecotone for mangrove and salt marsh habitats. Naive habitats in the watershed include pine flatwoods, forested freshwater wetlands and non-forested vegetated wetlands. The watershed is heavily developed with an estimated population of 3.3 million people in the four major counties</w:t>
       </w:r>
       <w:r>
         <w:t xml:space="preserve"> </w:t>
@@ -679,7 +679,7 @@
         <w:pStyle w:val="FirstParagraph"/>
       </w:pPr>
       <w:r>
-        <w:t xml:space="preserve">The major habitat types of Tampa Bay were stratified relative to tidal influence and location in the watershed. Subtidal habitats included those that are submerged all or most of the time; intertidal habitats included emergent tidal wetlands that are submerged during high tides but exposed during low tides; and supratidal habitats included those that occur above the high tide line (i.e., the remainder of the watershed).</w:t>
+        <w:t xml:space="preserve">The major habitat types of Tampa Bay were stratified by tidal influence and location in the watershed to define broad categories for restoration planning. Subtidal habitats included those that are submerged all or most of the time, intertidal habitats included emergent tidal wetlands that are submerged during high tides but exposed during low tides, and supratidal habitats included those that occur above the high tide line (i.e., the remainder of the watershed).</w:t>
       </w:r>
     </w:p>
     <w:p>
@@ -742,7 +742,7 @@
         <w:t xml:space="preserve">(Coen et al., 2007; Ermgassen et al., 2013)</w:t>
       </w:r>
       <w:r>
-        <w:t xml:space="preserve">. Intertidal habiats (or emergent tidal wetlands) included mangroves</w:t>
+        <w:t xml:space="preserve">. Intertidal habitats (or emergent tidal wetlands) included mangroves</w:t>
       </w:r>
       <w:r>
         <w:t xml:space="preserve"> </w:t>
@@ -785,7 +785,7 @@
         <w:t xml:space="preserve"> </w:t>
       </w:r>
       <w:r>
-        <w:t xml:space="preserve">(Sherwood, 2008; Janicki Environmental, Inc. and Mote Marine Laboratory, 2016, 2020; Wessel et al., 2022)</w:t>
+        <w:t xml:space="preserve">(Sherwood, 2008; Wessel et al., 2022)</w:t>
       </w:r>
       <w:r>
         <w:t xml:space="preserve">, and living shorelines</w:t>
@@ -834,7 +834,7 @@
         <w:t xml:space="preserve"> </w:t>
       </w:r>
       <w:r>
-        <w:t xml:space="preserve">Uplands were further sub-divided into coastal and non-coastal uplands based on location relative to the 5-foot contour that extended landward from the bay shoreline (described below). This 5-foot contour area was considered the most likely to be impacted by sea-level rise based on current estimates. Since 1946, the St. Petersburg tidal gauge (NOAA gauge 872650) has documented a nearly 20 cm increase in mean tidal height to present day. Projections to the year 2100 suggest sea levels can increase from 58 to 259 cm in the region</w:t>
+        <w:t xml:space="preserve">Uplands were further sub-divided into coastal and non-coastal uplands based on location relative to the 5-foot contour that extended landward from the bay shoreline (described below). This 5-foot contour is an area of intense urban development and is expected to be impacted by sea-level rise based on current estimates. Since 1946, the St. Petersburg tidal gauge (NOAA gauge 872650) has documented a nearly 20 cm increase in mean tidal height to present day. Projections to the year 2100 suggest sea levels can increase between 58 and 259 cm in the region</w:t>
       </w:r>
       <w:r>
         <w:t xml:space="preserve"> </w:t>
@@ -861,7 +861,7 @@
         <w:pStyle w:val="FirstParagraph"/>
       </w:pPr>
       <w:r>
-        <w:t xml:space="preserve">Opportunity areas for restoration and recommended coverage targets for habitat types were identified by integrating multiple datasets available for the region. First, habitat status and historical trends were quantified using land use/land cover and subtidal datasets to understand relative changes that have occurred over time. Second, historic habitat restoration efforts conducted in the Tampa Bay watershed were synthesized as a guide for understanding a feasible level of effort for future projects that could be conducted by restoration practitioners. The first two steps were used to identify short-term (2030) targets and long-term (2050) goals for coverage (hectares) of native habitats. Finally, remaining opportunities for restoration were spatially identified by combining current coverages with existing or proposed protected areas and areas anticipated to be impacted by sea-level rise. As such, the approach identifies goals and targets and provides spatially explicit information that identifies where restoration practitioners should pursue projects to meet these goals and targets.</w:t>
+        <w:t xml:space="preserve">Coverage targets for habitat types and opportunity areas for restoration were identified by integrating multiple datasets available for the region. First, habitat status and historical trends were quantified using land use/land cover and subtidal datasets to understand relative changes that have occurred over time. Second, historic habitat restoration efforts conducted in the watershed were synthesized as a guide for understanding a feasible level of effort for future projects that could be conducted by restoration practitioners. The first two steps were used to identify short-term (2030) targets and long-term (2050) goals for coverage (hectares) of native habitats. Finally, remaining opportunities for restoration were spatially identified by combining current coverages with existing or proposed protected areas and areas anticipated to be impacted by sea-level rise. As such, the approach identifies goals and targets and provides spatially explicit information that identifies where restoration practitioners should pursue projects to meet these goals and targets.</w:t>
       </w:r>
     </w:p>
     <w:bookmarkEnd w:id="25"/>
@@ -879,7 +879,7 @@
         <w:pStyle w:val="FirstParagraph"/>
       </w:pPr>
       <w:r>
-        <w:t xml:space="preserve">For the majority of subtidal, intertidal and supratidal habitats, coverages were quantified from two routine spatial assessment programs conducted by the Southwest Florida Water Management District (SWFWMD). For subtidal habitats, 2018 source data were used to estimate current coverage of seagrasses, tidal flats, and oysters</w:t>
+        <w:t xml:space="preserve">For the majority of subtidal, intertidal and supratidal habitats, coverages were quantified from two routine spatial assessment programs conducted by the Southwest Florida Water Management District (SWFWMD). For subtidal habitats, 2018 data were used to estimate current coverage of seagrasses, tidal flats, and oysters</w:t>
       </w:r>
       <w:r>
         <w:t xml:space="preserve"> </w:t>
@@ -915,7 +915,7 @@
         <w:pStyle w:val="BodyText"/>
       </w:pPr>
       <w:r>
-        <w:t xml:space="preserve">Current intertidal and supratidal habitat coverages were estimated using the 2017 SWFWMD Land Use Land Cover (LULC) geospatial database</w:t>
+        <w:t xml:space="preserve">Current intertidal and supratidal habitat coverages were estimated using the 2017 SWFWMD Land Use Land Cover (LULC) maps</w:t>
       </w:r>
       <w:r>
         <w:t xml:space="preserve"> </w:t>
@@ -924,7 +924,7 @@
         <w:t xml:space="preserve">(Southwest Florida Water Management District, 2018)</w:t>
       </w:r>
       <w:r>
-        <w:t xml:space="preserve">. Land use and cover types (natural and developed) are classified pursuant to the Florida Land Use Cover and Forms Classification System</w:t>
+        <w:t xml:space="preserve">. Land use and cover types (natural and developed) are classified following the Florida Land Use Cover and Forms Classification System</w:t>
       </w:r>
       <w:r>
         <w:t xml:space="preserve"> </w:t>
@@ -943,7 +943,7 @@
         <w:t xml:space="preserve"> </w:t>
       </w:r>
       <w:r>
-        <w:t xml:space="preserve">Mangroves, salt barrens, and salt marshes were reported individually. While the photointerpretation of specific freshwater wetland types is often difficult, forested wetlands and non-forested wetlands can be distinguished with these data. Therefore, all applicable FLUCCS codes representing the suite of natural freshwater wetlands were combined within those two classifications. Native upland habitats were also combined in one classification. Historical estimates for these habitat coverages were also quantified starting with the earliest database in 1990 and occurring every two to three years until the current estimate in 2017.</w:t>
+        <w:t xml:space="preserve">Mangroves, salt barrens, and salt marshes were reported individually. While the photointerpretation of specific freshwater wetland types is often difficult, forested wetlands and non-forested wetlands can be distinguished with these data. Therefore, all applicable FLUCCS codes representing natural freshwater wetlands were combined for these classifications. Native upland habitats were also combined in one classification. Historical estimates for all intertidal and supratidal habitats were also quantified starting with the earliest database in 1990 and occurring every two to three years until the current estimate in 2017.</w:t>
       </w:r>
     </w:p>
     <w:p>
@@ -951,7 +951,7 @@
         <w:pStyle w:val="BodyText"/>
       </w:pPr>
       <w:r>
-        <w:t xml:space="preserve">To address data gaps for habitats not included in the routine SWFWMD datasets, results from special studies were compiled to obtain current estimates. These included hard bottom subtidal habitats, artificial reefs, tidal creeks, and living shorelines, only available as current estimates with no information on historical trends.</w:t>
+        <w:t xml:space="preserve">To address data gaps for habitats not included in the routine SWFWMD datasets, results from special studies were compiled to obtain current estimates. These included hard bottom subtidal habitats, artificial reefs, tidal creeks, and living shorelines. No information on historical trends is available for these habitats.</w:t>
       </w:r>
     </w:p>
     <w:p>
@@ -959,7 +959,7 @@
         <w:pStyle w:val="BodyText"/>
       </w:pPr>
       <w:r>
-        <w:t xml:space="preserve">Current and historical coverage estimates were obtained for all habitat types, including estimates of developed lands, for each year of available data spanning approximately three decades at two-year time steps. In addition, a habitat coverage change analysis between the terminal years of data (1988 to 2018 for subtidal, 1990 to 2017 for intertidal and supratidal) was conducted to understand how habitats were changing between types. This required an intersection of the data layers to quantify if habitat types were unchanged or changed for any given location and identifying the type of change (e.g., seagrass to tidal flats). The results were summarized as Alluvial diagrams showing relative proportions of habitat change by type and between years</w:t>
+        <w:t xml:space="preserve">Finally, a habitat coverage change analysis between the terminal years of data (1988 to 2018 for subtidal, 1990 to 2017 for intertidal and supratidal) was conducted to understand how habitats were changing between types. This required an intersection of the data layers to quantify if habitat types were unchanged or changed for any given location and identifying the type of change (e.g., seagrass to tidal flats). The results were summarized as Alluvial diagrams showing relative proportions of habitat change by type and between years</w:t>
       </w:r>
       <w:r>
         <w:t xml:space="preserve"> </w:t>
@@ -986,7 +986,7 @@
         <w:pStyle w:val="FirstParagraph"/>
       </w:pPr>
       <w:r>
-        <w:t xml:space="preserve">Past restoration projects were quantified for each of the major habitat types, when available, to inform expectations for setting short-term goals and long-term targets. Information regarding habitat restoration and enhancement activities in the Tampa Bay area over the past 40 years was compiled from various sources. Restoration was defined as any activity that involved earthwork to reshape the land or the addition of structural elements (e.g., rock). Enhancement was defined as any activity not including earthwork that improved the environment (e.g., planting native vegetation, invasive species or debris removal, prescribed burns, etc.). Data were gathered from the SWFWMD Surface Water Improvement and Management Program, Federal Government Performance and Results Act reporting, the Tampa Bay Water Atlas (</w:t>
+        <w:t xml:space="preserve">Restoration projects conducted over the past 40 years were quantified for each of the major habitat types to inform expectations for setting short-term targets and long-term goals. Restoration was defined as any activity that involved earthwork to reshape the land or the addition of structural elements (e.g., rock). Enhancement was defined as any activity not including earthwork that improved the environment (e.g., planting native vegetation, invasive species or debris removal, prescribed burns, etc.). Data were gathered from the SWFWMD Surface Water Improvement and Management Program, Federal Government Performance and Results Act reporting, the Tampa Bay Water Atlas (</w:t>
       </w:r>
       <w:hyperlink r:id="rId27">
         <w:r>
@@ -997,7 +997,7 @@
         </w:r>
       </w:hyperlink>
       <w:r>
-        <w:t xml:space="preserve">), Tampa Bay Watch, and the Technical Advisory Committee of the Tampa Bay Estuary Program. The collected data included project name, year, description, size (area or length), and location (latitude and longitude). Data gaps were supplemented by archival research, site visits, contacting the responsible entities, and expert knowledge form local professionals. Living shoreline projects, including seawall enhancements and oyster reef installations, were inventoried separately.</w:t>
+        <w:t xml:space="preserve">), Tampa Bay Watch, and the Technical Advisory Committee of the Tampa Bay Estuary Program. The collected data included project name, year, description, size (area or length), and location (latitude and longitude). Data gaps were supplemented by archival research, site visits, contacting entities, and expert knowledge from local professionals.</w:t>
       </w:r>
     </w:p>
     <w:bookmarkEnd w:id="28"/>
@@ -1029,7 +1029,7 @@
         </w:r>
       </w:hyperlink>
       <w:r>
-        <w:t xml:space="preserve">. The two main processes included 1) binning existing datasets into relevant categories and 2) overlaying multiple datasets to identify restoration opportunities. Opportunity areas were defined as locations where habitat protection and restoration activities are possible and where they could occur to attain defined goals and targets. The definition and mapping of opportunity areas is necessary to quantify the restoration potential for a particular habitat type, which is a measure of what is actually possible under current and future projected conditions, related to anticipated land use change and sea-level rise.</w:t>
+        <w:t xml:space="preserve">. The two main processes included 1) binning existing datasets into relevant categories and 2) overlaying multiple datasets to identify opportunities. Opportunity areas were defined as locations where habitat protection and restoration activities are possible and where they could occur to attain the targets and goals described above. Identifying opportunity areas is necessary to quantify the restoration potential for a particular habitat type, which is a measure of what is actually possible given expected land use change and sea-level rise.</w:t>
       </w:r>
     </w:p>
     <w:p>
@@ -1037,7 +1037,7 @@
         <w:pStyle w:val="BodyText"/>
       </w:pPr>
       <w:r>
-        <w:t xml:space="preserve">The Land Use Land Cover 2017 dataset from SWFWMD was used for binning existing coverages into the relevant habitat types in the intertidal and subtidal strata. All FLUCCS classification codes were placed into one of three categories. First, native habitats were those that included the full range of natural plant communities and other habitats that are endemic to the watershed, and were further grouped into three major habitat types (tidal wetlands, freshwater wetlands, and uplands). Second, restorable habitats included existing altered but non-hardened and pervious FLUCCS codes that could potentially support native habitats through restoration. Third, existing development included developed land FLUCCS codes that are hardened and impervious (e.g., structures and pavement) and not suitable for habitat restoration.</w:t>
+        <w:t xml:space="preserve">The Land Use Land Cover 2017 dataset from SWFWMD was used for binning existing coverages into the relevant habitat types in the intertidal and subtidal strata. All FLUCCS classification codes were placed into one of three categories. First, native habitats were those that included the full range of natural plant communities and other habitats that are endemic to the watershed Second, restorable habitats included existing altered but non-hardened and pervious FLUCCS codes that could potentially support native habitats through restoration. Third, existing development included developed land FLUCCS codes that are hardened and impervious (e.g., structures and pavement) and not suitable for habitat restoration.</w:t>
       </w:r>
     </w:p>
     <w:p>
@@ -1045,7 +1045,7 @@
         <w:pStyle w:val="BodyText"/>
       </w:pPr>
       <w:r>
-        <w:t xml:space="preserve">After binning, the native and restorable lands were overlaid with additional layers to identify 1) reservation native and reservation restorable areas, and 2) existing and proposed native and restorable areas. Collectively, each of these unique products are considered the opportunity areas in the Tampa Bay watershed. The reservation native and reservation restorable areas are native and restorable habitats, respectively, that occur in the 5-foot contour or coastal stratum. This area extends from the local Mean Lower Low Water (MLLW) elevation to elevation 5 feet above Mean Sea Level and is likely to be affected by frequent tidal flooding or inundation</w:t>
+        <w:t xml:space="preserve">After binning, the native and restorable lands were overlaid with additional layers to identify 1) reservation native and reservation restorable areas, and 2) existing and proposed native and restorable areas. Collectively, each of these unique products are considered the opportunity areas in the Tampa Bay watershed. The reservation native and reservation restorable areas are native and restorable habitats, respectively, that occur in the 5-foot contour or coastal stratum. This area extends from the local Mean Lower Low Water (MLLW) elevation to an elevation 5 feet above Mean Sea Level and is highly vulnerable to sea-level rise</w:t>
       </w:r>
       <w:r>
         <w:t xml:space="preserve"> </w:t>
@@ -1062,7 +1062,7 @@
         <w:pStyle w:val="BodyText"/>
       </w:pPr>
       <w:r>
-        <w:t xml:space="preserve">The existing and proposed native and restorable areas were those that occured in public lands and parcels currently acquired or targeted for acquisition. To identify these areas, native and restorable lands were intersected with data created from the Florida Natural Areas Inventory, consulting staff from various federal, state and local entities, and inventorying conservation and drainage easements data. This workflow created the existing conservation and proposed (i.e., planned to be acquired) conservation layers in</w:t>
+        <w:t xml:space="preserve">The existing and proposed native and restorable areas were those that occurred in public lands that are currently acquired or proposed for acquisition. To identify these areas, native and restorable lands were intersected with data created from the Florida Natural Areas Inventory and inventorying conservation and drainage easements data. This workflow created the existing conservation and proposed conservation layers in</w:t>
       </w:r>
       <w:r>
         <w:t xml:space="preserve"> </w:t>
@@ -1104,19 +1104,19 @@
         <w:t xml:space="preserve">(Osland et al., 2012; Stockmann et al., 2014)</w:t>
       </w:r>
       <w:r>
-        <w:t xml:space="preserve">. Therefore, soil distributions can be used to estimate historical habitat distribution and restoration potential.</w:t>
-      </w:r>
-      <w:r>
-        <w:t xml:space="preserve"> </w:t>
-      </w:r>
-      <w:r>
-        <w:t xml:space="preserve">Ries and Scheda (2014)</w:t>
-      </w:r>
-      <w:r>
-        <w:t xml:space="preserve"> </w:t>
-      </w:r>
-      <w:r>
-        <w:t xml:space="preserve">created a soils suitability analysis for wetland mitigation and restoration and classified all soils in the Tampa Bay watershed as xeric, mesic, or hydric. The mesic and hydric categories were combined to represent wetland restoration potential, while the xeric category was used to represent upland restoration potential. A distinction was made between tidal and freshwater wetland restoration potential by intersecting the mesic and hydric soils with the coastal stratum. Mesic or hydric soils that occur below the 5-foot contour were assigned a restoration potential for tidal wetlands, while mesic or hydric soils occurring above the 5-foot contour were assigned a restoration potential for freshwater wetlands.</w:t>
+        <w:t xml:space="preserve">. Therefore, soil distributions can be used to estimate historical habitat distribution and restoration potential. A soils suitability layer was used for the Tampa Bay watershed</w:t>
+      </w:r>
+      <w:r>
+        <w:t xml:space="preserve"> </w:t>
+      </w:r>
+      <w:r>
+        <w:t xml:space="preserve">(Ries and Scheda, 2014)</w:t>
+      </w:r>
+      <w:r>
+        <w:t xml:space="preserve"> </w:t>
+      </w:r>
+      <w:r>
+        <w:t xml:space="preserve">that classified soils as xeric, mesic, or hydric. The mesic and hydric categories were combined to represent wetland restoration potential and the xeric category was used to represent upland restoration potential. A distinction was made between tidal and freshwater wetland restoration potential by intersecting the mesic and hydric soils with the coastal stratum. Mesic or hydric soils that occur below the 5-foot contour were assigned a restoration potential for tidal wetlands, whereas mesic or hydric soils above the 5-foot contour were assigned a restoration potential for freshwater wetlands.</w:t>
       </w:r>
     </w:p>
     <w:p>
@@ -1124,7 +1124,7 @@
         <w:pStyle w:val="BodyText"/>
       </w:pPr>
       <w:r>
-        <w:t xml:space="preserve">Two distinct mapping products were created from the above analysis. The first was an opportunities map that showed areas in the watershed identified as existing conservation native, existing conservation restorable, proposed conservation native, proposed conservation restorable, reservation native, and reservation restorable. The second was a map that identified the restorable lands (either proposed, existing, or reservation) based on their restoration potential as coastal uplands, freshwater wetlands, native uplands, or tidal wetlands (which included salt marshes). All analyses were conducted using the R statistical programming language</w:t>
+        <w:t xml:space="preserve">Two distinct mapping products were created from the above analysis. The first was an opportunities map that showed areas in the watershed identified as existing conservation native, existing conservation restorable, proposed conservation native, proposed conservation restorable, reservation native, and reservation restorable. The second was a map that identified the restorable lands (either existing or reservation) based on their restoration potential as coastal uplands, freshwater wetlands, native uplands, or tidal wetlands. All analyses were conducted using the R statistical programming language</w:t>
       </w:r>
       <w:r>
         <w:t xml:space="preserve"> </w:t>
@@ -1165,7 +1165,7 @@
         </w:r>
       </w:hyperlink>
       <w:r>
-        <w:t xml:space="preserve">) for use by others</w:t>
+        <w:t xml:space="preserve">)</w:t>
       </w:r>
       <w:r>
         <w:t xml:space="preserve"> </w:t>
@@ -1810,7 +1810,7 @@
             <w:r>
               <w:drawing>
                 <wp:inline>
-                  <wp:extent cx="5943600" cy="6840747"/>
+                  <wp:extent cx="5943600" cy="6394092"/>
                   <wp:effectExtent b="0" l="0" r="0" t="0"/>
                   <wp:docPr descr="" title="" id="47" name="Picture"/>
                   <a:graphic>
@@ -1831,7 +1831,7 @@
                         <pic:spPr bwMode="auto">
                           <a:xfrm>
                             <a:off x="0" y="0"/>
-                            <a:ext cx="5943600" cy="6840747"/>
+                            <a:ext cx="5943600" cy="6394092"/>
                           </a:xfrm>
                           <a:prstGeom prst="rect">
                             <a:avLst/>
@@ -2209,7 +2209,7 @@
         </w:rPr>
         <w:t xml:space="preserve">Table</w:t>
       </w:r>
-      <w:bookmarkStart w:id="883634a0-d6df-4b73-923e-e2458b4ef211" w:name="unnamed-chunk-2"/>
+      <w:bookmarkStart w:id="17c99f7e-2524-40b5-8789-6a76c5d72075" w:name="unnamed-chunk-2"/>
       <w:r xmlns:w="http://schemas.openxmlformats.org/wordprocessingml/2006/main" xmlns:wp="http://schemas.openxmlformats.org/drawingml/2006/wordprocessingDrawing" xmlns:r="http://schemas.openxmlformats.org/officeDocument/2006/relationships" xmlns:w14="http://schemas.microsoft.com/office/word/2010/wordml">
         <w:rPr>
           <w:rFonts/>
@@ -2231,7 +2231,7 @@
         </w:rPr>
         <w:fldChar w:fldCharType="end" w:dirty="true"/>
       </w:r>
-      <w:bookmarkEnd w:id="883634a0-d6df-4b73-923e-e2458b4ef211"/>
+      <w:bookmarkEnd w:id="17c99f7e-2524-40b5-8789-6a76c5d72075"/>
       <w:r>
         <w:t xml:space="preserve">:</w:t>
       </w:r>
@@ -5479,7 +5479,7 @@
         </w:rPr>
         <w:t xml:space="preserve">Table</w:t>
       </w:r>
-      <w:bookmarkStart w:id="b84d04ae-6cca-4d29-b81e-a020be5cc47a" w:name="unnamed-chunk-3"/>
+      <w:bookmarkStart w:id="c18902f9-6ec1-4991-aa35-8ed099b8f807" w:name="unnamed-chunk-3"/>
       <w:r xmlns:w="http://schemas.openxmlformats.org/wordprocessingml/2006/main" xmlns:wp="http://schemas.openxmlformats.org/drawingml/2006/wordprocessingDrawing" xmlns:r="http://schemas.openxmlformats.org/officeDocument/2006/relationships" xmlns:w14="http://schemas.microsoft.com/office/word/2010/wordml">
         <w:rPr>
           <w:rFonts/>
@@ -5501,7 +5501,7 @@
         </w:rPr>
         <w:fldChar w:fldCharType="end" w:dirty="true"/>
       </w:r>
-      <w:bookmarkEnd w:id="b84d04ae-6cca-4d29-b81e-a020be5cc47a"/>
+      <w:bookmarkEnd w:id="c18902f9-6ec1-4991-aa35-8ed099b8f807"/>
       <w:r>
         <w:t xml:space="preserve">:</w:t>
       </w:r>
@@ -12502,7 +12502,7 @@
         </w:rPr>
         <w:t xml:space="preserve">Table</w:t>
       </w:r>
-      <w:bookmarkStart w:id="46d0bc17-1725-46b4-9c7d-a3e663c0e6db" w:name="unnamed-chunk-4"/>
+      <w:bookmarkStart w:id="12204962-8875-44ab-a543-6e354c62fe32" w:name="unnamed-chunk-4"/>
       <w:r xmlns:w="http://schemas.openxmlformats.org/wordprocessingml/2006/main" xmlns:wp="http://schemas.openxmlformats.org/drawingml/2006/wordprocessingDrawing" xmlns:r="http://schemas.openxmlformats.org/officeDocument/2006/relationships" xmlns:w14="http://schemas.microsoft.com/office/word/2010/wordml">
         <w:rPr>
           <w:rFonts/>
@@ -12524,7 +12524,7 @@
         </w:rPr>
         <w:fldChar w:fldCharType="end" w:dirty="true"/>
       </w:r>
-      <w:bookmarkEnd w:id="46d0bc17-1725-46b4-9c7d-a3e663c0e6db"/>
+      <w:bookmarkEnd w:id="12204962-8875-44ab-a543-6e354c62fe32"/>
       <w:r>
         <w:t xml:space="preserve">:</w:t>
       </w:r>
@@ -18190,7 +18190,7 @@
         </w:rPr>
         <w:t xml:space="preserve">Table</w:t>
       </w:r>
-      <w:bookmarkStart w:id="c3bfd746-d740-4c78-9b39-502918dba1d3" w:name="unnamed-chunk-5"/>
+      <w:bookmarkStart w:id="ab26c47a-6853-43f1-89d5-41124be5c29e" w:name="unnamed-chunk-5"/>
       <w:r xmlns:w="http://schemas.openxmlformats.org/wordprocessingml/2006/main" xmlns:wp="http://schemas.openxmlformats.org/drawingml/2006/wordprocessingDrawing" xmlns:r="http://schemas.openxmlformats.org/officeDocument/2006/relationships" xmlns:w14="http://schemas.microsoft.com/office/word/2010/wordml">
         <w:rPr>
           <w:rFonts/>
@@ -18212,7 +18212,7 @@
         </w:rPr>
         <w:fldChar w:fldCharType="end" w:dirty="true"/>
       </w:r>
-      <w:bookmarkEnd w:id="c3bfd746-d740-4c78-9b39-502918dba1d3"/>
+      <w:bookmarkEnd w:id="ab26c47a-6853-43f1-89d5-41124be5c29e"/>
       <w:r>
         <w:t xml:space="preserve">:</w:t>
       </w:r>
@@ -23419,7 +23419,7 @@
       </w:r>
     </w:p>
     <w:bookmarkEnd w:id="67"/>
-    <w:bookmarkStart w:id="177" w:name="references"/>
+    <w:bookmarkStart w:id="175" w:name="references"/>
     <w:p>
       <w:pPr>
         <w:pStyle w:val="Heading2"/>
@@ -23428,7 +23428,7 @@
         <w:t xml:space="preserve">References</w:t>
       </w:r>
     </w:p>
-    <w:bookmarkStart w:id="176" w:name="refs"/>
+    <w:bookmarkStart w:id="174" w:name="refs"/>
     <w:bookmarkStart w:id="69" w:name="ref-Allaire17"/>
     <w:p>
       <w:pPr>
@@ -24788,108 +24788,7 @@
       </w:r>
     </w:p>
     <w:bookmarkEnd w:id="118"/>
-    <w:bookmarkStart w:id="119" w:name="ref-JEI16"/>
-    <w:p>
-      <w:pPr>
-        <w:pStyle w:val="Bibliography"/>
-      </w:pPr>
-      <w:r>
-        <w:t xml:space="preserve">Janicki Environmental, Inc. and Mote Marine Laboratory (2016). Southwest florida tidal creeks nutrient study, final report submitted to the</w:t>
-      </w:r>
-      <w:r>
-        <w:t xml:space="preserve"> </w:t>
-      </w:r>
-      <w:r>
-        <w:t xml:space="preserve">S</w:t>
-      </w:r>
-      <w:r>
-        <w:t xml:space="preserve">arasota</w:t>
-      </w:r>
-      <w:r>
-        <w:t xml:space="preserve"> </w:t>
-      </w:r>
-      <w:r>
-        <w:t xml:space="preserve">B</w:t>
-      </w:r>
-      <w:r>
-        <w:t xml:space="preserve">ay</w:t>
-      </w:r>
-      <w:r>
-        <w:t xml:space="preserve"> </w:t>
-      </w:r>
-      <w:r>
-        <w:t xml:space="preserve">E</w:t>
-      </w:r>
-      <w:r>
-        <w:t xml:space="preserve">stuary</w:t>
-      </w:r>
-      <w:r>
-        <w:t xml:space="preserve"> </w:t>
-      </w:r>
-      <w:r>
-        <w:t xml:space="preserve">P</w:t>
-      </w:r>
-      <w:r>
-        <w:t xml:space="preserve">rogram. Tampa Bay Estuary Program, St. Petersburg, Florida.</w:t>
-      </w:r>
-    </w:p>
-    <w:bookmarkEnd w:id="119"/>
-    <w:bookmarkStart w:id="120" w:name="ref-JEI20"/>
-    <w:p>
-      <w:pPr>
-        <w:pStyle w:val="Bibliography"/>
-      </w:pPr>
-      <w:r>
-        <w:t xml:space="preserve">Janicki Environmental, Inc. and Mote Marine Laboratory (2020). Southwest</w:t>
-      </w:r>
-      <w:r>
-        <w:t xml:space="preserve"> </w:t>
-      </w:r>
-      <w:r>
-        <w:t xml:space="preserve">F</w:t>
-      </w:r>
-      <w:r>
-        <w:t xml:space="preserve">lorida tidal creeks: Nutrient management framework and indicator development, final report submitted to the</w:t>
-      </w:r>
-      <w:r>
-        <w:t xml:space="preserve"> </w:t>
-      </w:r>
-      <w:r>
-        <w:t xml:space="preserve">S</w:t>
-      </w:r>
-      <w:r>
-        <w:t xml:space="preserve">arasota</w:t>
-      </w:r>
-      <w:r>
-        <w:t xml:space="preserve"> </w:t>
-      </w:r>
-      <w:r>
-        <w:t xml:space="preserve">B</w:t>
-      </w:r>
-      <w:r>
-        <w:t xml:space="preserve">ay</w:t>
-      </w:r>
-      <w:r>
-        <w:t xml:space="preserve"> </w:t>
-      </w:r>
-      <w:r>
-        <w:t xml:space="preserve">E</w:t>
-      </w:r>
-      <w:r>
-        <w:t xml:space="preserve">stuary</w:t>
-      </w:r>
-      <w:r>
-        <w:t xml:space="preserve"> </w:t>
-      </w:r>
-      <w:r>
-        <w:t xml:space="preserve">P</w:t>
-      </w:r>
-      <w:r>
-        <w:t xml:space="preserve">rogram. Tampa Bay Estuary Program, St. Petersburg, Florida.</w:t>
-      </w:r>
-    </w:p>
-    <w:bookmarkEnd w:id="120"/>
-    <w:bookmarkStart w:id="121" w:name="ref-Kushlan90"/>
+    <w:bookmarkStart w:id="119" w:name="ref-Kushlan90"/>
     <w:p>
       <w:pPr>
         <w:pStyle w:val="Bibliography"/>
@@ -24923,8 +24822,8 @@
         <w:t xml:space="preserve">, eds. R. L. Myers and J. J. Ewel (Orlando, Florida: University of Central Florida Press), 324–363.</w:t>
       </w:r>
     </w:p>
-    <w:bookmarkEnd w:id="121"/>
-    <w:bookmarkStart w:id="122" w:name="ref-Lewis96"/>
+    <w:bookmarkEnd w:id="119"/>
+    <w:bookmarkStart w:id="120" w:name="ref-Lewis96"/>
     <w:p>
       <w:pPr>
         <w:pStyle w:val="Bibliography"/>
@@ -24951,8 +24850,8 @@
         <w:t xml:space="preserve">ay habitat protection and restoration: Restoring the balance. Tampa Bay Estuary Program, St. Petersburg, Florida.</w:t>
       </w:r>
     </w:p>
-    <w:bookmarkEnd w:id="122"/>
-    <w:bookmarkStart w:id="124" w:name="ref-Lopez19"/>
+    <w:bookmarkEnd w:id="120"/>
+    <w:bookmarkStart w:id="122" w:name="ref-Lopez19"/>
     <w:p>
       <w:pPr>
         <w:pStyle w:val="Bibliography"/>
@@ -24995,7 +24894,7 @@
       <w:r>
         <w:t xml:space="preserve"> </w:t>
       </w:r>
-      <w:hyperlink r:id="rId123">
+      <w:hyperlink r:id="rId121">
         <w:r>
           <w:rPr>
             <w:rStyle w:val="Hyperlink"/>
@@ -25007,8 +24906,8 @@
         <w:t xml:space="preserve">.</w:t>
       </w:r>
     </w:p>
-    <w:bookmarkEnd w:id="124"/>
-    <w:bookmarkStart w:id="126" w:name="ref-Lowndes17"/>
+    <w:bookmarkEnd w:id="122"/>
+    <w:bookmarkStart w:id="124" w:name="ref-Lowndes17"/>
     <w:p>
       <w:pPr>
         <w:pStyle w:val="Bibliography"/>
@@ -25035,7 +24934,7 @@
       <w:r>
         <w:t xml:space="preserve"> </w:t>
       </w:r>
-      <w:hyperlink r:id="rId125">
+      <w:hyperlink r:id="rId123">
         <w:r>
           <w:rPr>
             <w:rStyle w:val="Hyperlink"/>
@@ -25047,8 +24946,8 @@
         <w:t xml:space="preserve">.</w:t>
       </w:r>
     </w:p>
-    <w:bookmarkEnd w:id="126"/>
-    <w:bookmarkStart w:id="128" w:name="ref-Menendez18"/>
+    <w:bookmarkEnd w:id="124"/>
+    <w:bookmarkStart w:id="126" w:name="ref-Menendez18"/>
     <w:p>
       <w:pPr>
         <w:pStyle w:val="Bibliography"/>
@@ -25075,7 +24974,7 @@
       <w:r>
         <w:t xml:space="preserve"> </w:t>
       </w:r>
-      <w:hyperlink r:id="rId127">
+      <w:hyperlink r:id="rId125">
         <w:r>
           <w:rPr>
             <w:rStyle w:val="Hyperlink"/>
@@ -25087,8 +24986,8 @@
         <w:t xml:space="preserve">.</w:t>
       </w:r>
     </w:p>
-    <w:bookmarkEnd w:id="128"/>
-    <w:bookmarkStart w:id="129" w:name="ref-Meyers90"/>
+    <w:bookmarkEnd w:id="126"/>
+    <w:bookmarkStart w:id="127" w:name="ref-Meyers90"/>
     <w:p>
       <w:pPr>
         <w:pStyle w:val="Bibliography"/>
@@ -25110,8 +25009,8 @@
         <w:t xml:space="preserve">. Orlando, Florida: University of Central Florida Press.</w:t>
       </w:r>
     </w:p>
-    <w:bookmarkEnd w:id="129"/>
-    <w:bookmarkStart w:id="130" w:name="ref-Moore68"/>
+    <w:bookmarkEnd w:id="127"/>
+    <w:bookmarkStart w:id="128" w:name="ref-Moore68"/>
     <w:p>
       <w:pPr>
         <w:pStyle w:val="Bibliography"/>
@@ -25163,8 +25062,8 @@
         <w:t xml:space="preserve">18, 261–279.</w:t>
       </w:r>
     </w:p>
-    <w:bookmarkEnd w:id="130"/>
-    <w:bookmarkStart w:id="131" w:name="ref-NOAA15"/>
+    <w:bookmarkEnd w:id="128"/>
+    <w:bookmarkStart w:id="129" w:name="ref-NOAA15"/>
     <w:p>
       <w:pPr>
         <w:pStyle w:val="Bibliography"/>
@@ -25214,8 +25113,8 @@
         <w:t xml:space="preserve">. Silver Spring, Maryland: National Oceanic; Atmospheric Administration.</w:t>
       </w:r>
     </w:p>
-    <w:bookmarkEnd w:id="131"/>
-    <w:bookmarkStart w:id="132" w:name="ref-Odum90"/>
+    <w:bookmarkEnd w:id="129"/>
+    <w:bookmarkStart w:id="130" w:name="ref-Odum90"/>
     <w:p>
       <w:pPr>
         <w:pStyle w:val="Bibliography"/>
@@ -25249,8 +25148,8 @@
         <w:t xml:space="preserve">, eds. R. L. Myers and J. J. Ewel (Orlando, Florida: University of Central Florida Press), 517–548.</w:t>
       </w:r>
     </w:p>
-    <w:bookmarkEnd w:id="132"/>
-    <w:bookmarkStart w:id="134" w:name="ref-Osland12"/>
+    <w:bookmarkEnd w:id="130"/>
+    <w:bookmarkStart w:id="132" w:name="ref-Osland12"/>
     <w:p>
       <w:pPr>
         <w:pStyle w:val="Bibliography"/>
@@ -25277,7 +25176,7 @@
       <w:r>
         <w:t xml:space="preserve"> </w:t>
       </w:r>
-      <w:hyperlink r:id="rId133">
+      <w:hyperlink r:id="rId131">
         <w:r>
           <w:rPr>
             <w:rStyle w:val="Hyperlink"/>
@@ -25289,8 +25188,8 @@
         <w:t xml:space="preserve">.</w:t>
       </w:r>
     </w:p>
-    <w:bookmarkEnd w:id="134"/>
-    <w:bookmarkStart w:id="136" w:name="ref-Palmer09"/>
+    <w:bookmarkEnd w:id="132"/>
+    <w:bookmarkStart w:id="134" w:name="ref-Palmer09"/>
     <w:p>
       <w:pPr>
         <w:pStyle w:val="Bibliography"/>
@@ -25317,7 +25216,7 @@
       <w:r>
         <w:t xml:space="preserve"> </w:t>
       </w:r>
-      <w:hyperlink r:id="rId135">
+      <w:hyperlink r:id="rId133">
         <w:r>
           <w:rPr>
             <w:rStyle w:val="Hyperlink"/>
@@ -25329,8 +25228,8 @@
         <w:t xml:space="preserve">.</w:t>
       </w:r>
     </w:p>
-    <w:bookmarkEnd w:id="136"/>
-    <w:bookmarkStart w:id="138" w:name="ref-Pebesma18"/>
+    <w:bookmarkEnd w:id="134"/>
+    <w:bookmarkStart w:id="136" w:name="ref-Pebesma18"/>
     <w:p>
       <w:pPr>
         <w:pStyle w:val="Bibliography"/>
@@ -25366,7 +25265,7 @@
       <w:r>
         <w:t xml:space="preserve"> </w:t>
       </w:r>
-      <w:hyperlink r:id="rId137">
+      <w:hyperlink r:id="rId135">
         <w:r>
           <w:rPr>
             <w:rStyle w:val="Hyperlink"/>
@@ -25378,8 +25277,8 @@
         <w:t xml:space="preserve">.</w:t>
       </w:r>
     </w:p>
-    <w:bookmarkEnd w:id="138"/>
-    <w:bookmarkStart w:id="140" w:name="ref-RCT22"/>
+    <w:bookmarkEnd w:id="136"/>
+    <w:bookmarkStart w:id="138" w:name="ref-RCT22"/>
     <w:p>
       <w:pPr>
         <w:pStyle w:val="Bibliography"/>
@@ -25403,7 +25302,7 @@
       <w:r>
         <w:t xml:space="preserve"> </w:t>
       </w:r>
-      <w:hyperlink r:id="rId139">
+      <w:hyperlink r:id="rId137">
         <w:r>
           <w:rPr>
             <w:rStyle w:val="Hyperlink"/>
@@ -25415,8 +25314,8 @@
         <w:t xml:space="preserve">.</w:t>
       </w:r>
     </w:p>
-    <w:bookmarkEnd w:id="140"/>
-    <w:bookmarkStart w:id="142" w:name="ref-Raabe12"/>
+    <w:bookmarkEnd w:id="138"/>
+    <w:bookmarkStart w:id="140" w:name="ref-Raabe12"/>
     <w:p>
       <w:pPr>
         <w:pStyle w:val="Bibliography"/>
@@ -25461,7 +25360,7 @@
       <w:r>
         <w:t xml:space="preserve"> </w:t>
       </w:r>
-      <w:hyperlink r:id="rId141">
+      <w:hyperlink r:id="rId139">
         <w:r>
           <w:rPr>
             <w:rStyle w:val="Hyperlink"/>
@@ -25473,8 +25372,8 @@
         <w:t xml:space="preserve">.</w:t>
       </w:r>
     </w:p>
-    <w:bookmarkEnd w:id="142"/>
-    <w:bookmarkStart w:id="143" w:name="ref-Rayer20"/>
+    <w:bookmarkEnd w:id="140"/>
+    <w:bookmarkStart w:id="141" w:name="ref-Rayer20"/>
     <w:p>
       <w:pPr>
         <w:pStyle w:val="Bibliography"/>
@@ -25508,8 +25407,8 @@
         <w:t xml:space="preserve">53, 186.</w:t>
       </w:r>
     </w:p>
-    <w:bookmarkEnd w:id="143"/>
-    <w:bookmarkStart w:id="144" w:name="ref-RAE15"/>
+    <w:bookmarkEnd w:id="141"/>
+    <w:bookmarkStart w:id="142" w:name="ref-RAE15"/>
     <w:p>
       <w:pPr>
         <w:pStyle w:val="Bibliography"/>
@@ -25531,8 +25430,8 @@
         <w:t xml:space="preserve">. Arlington, Virginia: Restore America’s Estuaries.</w:t>
       </w:r>
     </w:p>
-    <w:bookmarkEnd w:id="144"/>
-    <w:bookmarkStart w:id="145" w:name="ref-Ries14"/>
+    <w:bookmarkEnd w:id="142"/>
+    <w:bookmarkStart w:id="143" w:name="ref-Ries14"/>
     <w:p>
       <w:pPr>
         <w:pStyle w:val="Bibliography"/>
@@ -25568,8 +25467,8 @@
         <w:t xml:space="preserve">lorida. Tampa Bay Estuary Program, St. Petersburg, Florida.</w:t>
       </w:r>
     </w:p>
-    <w:bookmarkEnd w:id="145"/>
-    <w:bookmarkStart w:id="146" w:name="ref-Robison10"/>
+    <w:bookmarkEnd w:id="143"/>
+    <w:bookmarkStart w:id="144" w:name="ref-Robison10"/>
     <w:p>
       <w:pPr>
         <w:pStyle w:val="Bibliography"/>
@@ -25650,8 +25549,8 @@
         <w:t xml:space="preserve">pdate. Tampa Bay Estuary Program, Saint Petersburg, Florida.</w:t>
       </w:r>
     </w:p>
-    <w:bookmarkEnd w:id="146"/>
-    <w:bookmarkStart w:id="148" w:name="ref-Russell15"/>
+    <w:bookmarkEnd w:id="144"/>
+    <w:bookmarkStart w:id="146" w:name="ref-Russell15"/>
     <w:p>
       <w:pPr>
         <w:pStyle w:val="Bibliography"/>
@@ -25705,7 +25604,7 @@
       <w:r>
         <w:t xml:space="preserve"> </w:t>
       </w:r>
-      <w:hyperlink r:id="rId147">
+      <w:hyperlink r:id="rId145">
         <w:r>
           <w:rPr>
             <w:rStyle w:val="Hyperlink"/>
@@ -25717,8 +25616,8 @@
         <w:t xml:space="preserve">.</w:t>
       </w:r>
     </w:p>
-    <w:bookmarkEnd w:id="148"/>
-    <w:bookmarkStart w:id="149" w:name="ref-Sherwood08"/>
+    <w:bookmarkEnd w:id="146"/>
+    <w:bookmarkStart w:id="147" w:name="ref-Sherwood08"/>
     <w:p>
       <w:pPr>
         <w:pStyle w:val="Bibliography"/>
@@ -25763,8 +25662,8 @@
         <w:t xml:space="preserve">rogram tidal tributaries project team. Tampa Bay Estuary Program, St. Petersburg, Florida.</w:t>
       </w:r>
     </w:p>
-    <w:bookmarkEnd w:id="149"/>
-    <w:bookmarkStart w:id="150" w:name="ref-Sherwood17"/>
+    <w:bookmarkEnd w:id="147"/>
+    <w:bookmarkStart w:id="148" w:name="ref-Sherwood17"/>
     <w:p>
       <w:pPr>
         <w:pStyle w:val="Bibliography"/>
@@ -25822,8 +25721,8 @@
         <w:t xml:space="preserve">57, 294–319.</w:t>
       </w:r>
     </w:p>
-    <w:bookmarkEnd w:id="150"/>
-    <w:bookmarkStart w:id="151" w:name="ref-Sim14"/>
+    <w:bookmarkEnd w:id="148"/>
+    <w:bookmarkStart w:id="149" w:name="ref-Sim14"/>
     <w:p>
       <w:pPr>
         <w:pStyle w:val="Bibliography"/>
@@ -25848,8 +25747,8 @@
         <w:t xml:space="preserve">1, 1–5.</w:t>
       </w:r>
     </w:p>
-    <w:bookmarkEnd w:id="151"/>
-    <w:bookmarkStart w:id="153" w:name="ref-Smith18"/>
+    <w:bookmarkEnd w:id="149"/>
+    <w:bookmarkStart w:id="151" w:name="ref-Smith18"/>
     <w:p>
       <w:pPr>
         <w:pStyle w:val="Bibliography"/>
@@ -25894,7 +25793,7 @@
       <w:r>
         <w:t xml:space="preserve"> </w:t>
       </w:r>
-      <w:hyperlink r:id="rId152">
+      <w:hyperlink r:id="rId150">
         <w:r>
           <w:rPr>
             <w:rStyle w:val="Hyperlink"/>
@@ -25906,8 +25805,8 @@
         <w:t xml:space="preserve">.</w:t>
       </w:r>
     </w:p>
-    <w:bookmarkEnd w:id="153"/>
-    <w:bookmarkStart w:id="154" w:name="ref-SWFWMD14"/>
+    <w:bookmarkEnd w:id="151"/>
+    <w:bookmarkStart w:id="152" w:name="ref-SWFWMD14"/>
     <w:p>
       <w:pPr>
         <w:pStyle w:val="Bibliography"/>
@@ -25916,8 +25815,8 @@
         <w:t xml:space="preserve">Southwest Florida Water Management District (2014). Photo interpretation key for land use classification.</w:t>
       </w:r>
     </w:p>
-    <w:bookmarkEnd w:id="154"/>
-    <w:bookmarkStart w:id="156" w:name="ref-SWFWMD18"/>
+    <w:bookmarkEnd w:id="152"/>
+    <w:bookmarkStart w:id="154" w:name="ref-SWFWMD18"/>
     <w:p>
       <w:pPr>
         <w:pStyle w:val="Bibliography"/>
@@ -25928,7 +25827,7 @@
       <w:r>
         <w:t xml:space="preserve"> </w:t>
       </w:r>
-      <w:hyperlink r:id="rId155">
+      <w:hyperlink r:id="rId153">
         <w:r>
           <w:rPr>
             <w:rStyle w:val="Hyperlink"/>
@@ -25940,8 +25839,8 @@
         <w:t xml:space="preserve">.</w:t>
       </w:r>
     </w:p>
-    <w:bookmarkEnd w:id="156"/>
-    <w:bookmarkStart w:id="158" w:name="ref-SWFWMD19"/>
+    <w:bookmarkEnd w:id="154"/>
+    <w:bookmarkStart w:id="156" w:name="ref-SWFWMD19"/>
     <w:p>
       <w:pPr>
         <w:pStyle w:val="Bibliography"/>
@@ -25952,7 +25851,7 @@
       <w:r>
         <w:t xml:space="preserve"> </w:t>
       </w:r>
-      <w:hyperlink r:id="rId157">
+      <w:hyperlink r:id="rId155">
         <w:r>
           <w:rPr>
             <w:rStyle w:val="Hyperlink"/>
@@ -25964,8 +25863,8 @@
         <w:t xml:space="preserve">.</w:t>
       </w:r>
     </w:p>
-    <w:bookmarkEnd w:id="158"/>
-    <w:bookmarkStart w:id="159" w:name="ref-Sprandel00"/>
+    <w:bookmarkEnd w:id="156"/>
+    <w:bookmarkStart w:id="157" w:name="ref-Sprandel00"/>
     <w:p>
       <w:pPr>
         <w:pStyle w:val="Bibliography"/>
@@ -25990,8 +25889,8 @@
         <w:t xml:space="preserve">71, 708–720.</w:t>
       </w:r>
     </w:p>
-    <w:bookmarkEnd w:id="159"/>
-    <w:bookmarkStart w:id="161" w:name="ref-Stockmann14"/>
+    <w:bookmarkEnd w:id="157"/>
+    <w:bookmarkStart w:id="159" w:name="ref-Stockmann14"/>
     <w:p>
       <w:pPr>
         <w:pStyle w:val="Bibliography"/>
@@ -26018,7 +25917,7 @@
       <w:r>
         <w:t xml:space="preserve"> </w:t>
       </w:r>
-      <w:hyperlink r:id="rId160">
+      <w:hyperlink r:id="rId158">
         <w:r>
           <w:rPr>
             <w:rStyle w:val="Hyperlink"/>
@@ -26030,8 +25929,8 @@
         <w:t xml:space="preserve">.</w:t>
       </w:r>
     </w:p>
-    <w:bookmarkEnd w:id="161"/>
-    <w:bookmarkStart w:id="163" w:name="ref-Theobald97"/>
+    <w:bookmarkEnd w:id="159"/>
+    <w:bookmarkStart w:id="161" w:name="ref-Theobald97"/>
     <w:p>
       <w:pPr>
         <w:pStyle w:val="Bibliography"/>
@@ -26058,7 +25957,7 @@
       <w:r>
         <w:t xml:space="preserve"> </w:t>
       </w:r>
-      <w:hyperlink r:id="rId162">
+      <w:hyperlink r:id="rId160">
         <w:r>
           <w:rPr>
             <w:rStyle w:val="Hyperlink"/>
@@ -26070,8 +25969,8 @@
         <w:t xml:space="preserve">.</w:t>
       </w:r>
     </w:p>
-    <w:bookmarkEnd w:id="163"/>
-    <w:bookmarkStart w:id="165" w:name="ref-Titus09"/>
+    <w:bookmarkEnd w:id="161"/>
+    <w:bookmarkStart w:id="163" w:name="ref-Titus09"/>
     <w:p>
       <w:pPr>
         <w:pStyle w:val="Bibliography"/>
@@ -26110,7 +26009,7 @@
       <w:r>
         <w:t xml:space="preserve"> </w:t>
       </w:r>
-      <w:hyperlink r:id="rId164">
+      <w:hyperlink r:id="rId162">
         <w:r>
           <w:rPr>
             <w:rStyle w:val="Hyperlink"/>
@@ -26122,8 +26021,8 @@
         <w:t xml:space="preserve">.</w:t>
       </w:r>
     </w:p>
-    <w:bookmarkEnd w:id="165"/>
-    <w:bookmarkStart w:id="167" w:name="ref-Tomasko20"/>
+    <w:bookmarkEnd w:id="163"/>
+    <w:bookmarkStart w:id="165" w:name="ref-Tomasko20"/>
     <w:p>
       <w:pPr>
         <w:pStyle w:val="Bibliography"/>
@@ -26192,7 +26091,7 @@
       <w:r>
         <w:t xml:space="preserve"> </w:t>
       </w:r>
-      <w:hyperlink r:id="rId166">
+      <w:hyperlink r:id="rId164">
         <w:r>
           <w:rPr>
             <w:rStyle w:val="Hyperlink"/>
@@ -26204,8 +26103,8 @@
         <w:t xml:space="preserve">.</w:t>
       </w:r>
     </w:p>
-    <w:bookmarkEnd w:id="167"/>
-    <w:bookmarkStart w:id="169" w:name="ref-Vogelmann12"/>
+    <w:bookmarkEnd w:id="165"/>
+    <w:bookmarkStart w:id="167" w:name="ref-Vogelmann12"/>
     <w:p>
       <w:pPr>
         <w:pStyle w:val="Bibliography"/>
@@ -26241,7 +26140,7 @@
       <w:r>
         <w:t xml:space="preserve"> </w:t>
       </w:r>
-      <w:hyperlink r:id="rId168">
+      <w:hyperlink r:id="rId166">
         <w:r>
           <w:rPr>
             <w:rStyle w:val="Hyperlink"/>
@@ -26253,8 +26152,8 @@
         <w:t xml:space="preserve">.</w:t>
       </w:r>
     </w:p>
-    <w:bookmarkEnd w:id="169"/>
-    <w:bookmarkStart w:id="171" w:name="ref-Wessel22"/>
+    <w:bookmarkEnd w:id="167"/>
+    <w:bookmarkStart w:id="169" w:name="ref-Wessel22"/>
     <w:p>
       <w:pPr>
         <w:pStyle w:val="Bibliography"/>
@@ -26290,7 +26189,7 @@
       <w:r>
         <w:t xml:space="preserve"> </w:t>
       </w:r>
-      <w:hyperlink r:id="rId170">
+      <w:hyperlink r:id="rId168">
         <w:r>
           <w:rPr>
             <w:rStyle w:val="Hyperlink"/>
@@ -26302,8 +26201,8 @@
         <w:t xml:space="preserve">.</w:t>
       </w:r>
     </w:p>
-    <w:bookmarkEnd w:id="171"/>
-    <w:bookmarkStart w:id="173" w:name="ref-Wickham19"/>
+    <w:bookmarkEnd w:id="169"/>
+    <w:bookmarkStart w:id="171" w:name="ref-Wickham19"/>
     <w:p>
       <w:pPr>
         <w:pStyle w:val="Bibliography"/>
@@ -26339,7 +26238,7 @@
       <w:r>
         <w:t xml:space="preserve"> </w:t>
       </w:r>
-      <w:hyperlink r:id="rId172">
+      <w:hyperlink r:id="rId170">
         <w:r>
           <w:rPr>
             <w:rStyle w:val="Hyperlink"/>
@@ -26351,8 +26250,8 @@
         <w:t xml:space="preserve">.</w:t>
       </w:r>
     </w:p>
-    <w:bookmarkEnd w:id="173"/>
-    <w:bookmarkStart w:id="175" w:name="ref-Yoskowitz15"/>
+    <w:bookmarkEnd w:id="171"/>
+    <w:bookmarkStart w:id="173" w:name="ref-Yoskowitz15"/>
     <w:p>
       <w:pPr>
         <w:pStyle w:val="Bibliography"/>
@@ -26379,7 +26278,7 @@
       <w:r>
         <w:t xml:space="preserve"> </w:t>
       </w:r>
-      <w:hyperlink r:id="rId174">
+      <w:hyperlink r:id="rId172">
         <w:r>
           <w:rPr>
             <w:rStyle w:val="Hyperlink"/>
@@ -26391,9 +26290,9 @@
         <w:t xml:space="preserve">.</w:t>
       </w:r>
     </w:p>
+    <w:bookmarkEnd w:id="173"/>
+    <w:bookmarkEnd w:id="174"/>
     <w:bookmarkEnd w:id="175"/>
-    <w:bookmarkEnd w:id="176"/>
-    <w:bookmarkEnd w:id="177"/>
     <w:sectPr>
       <w:footerReference r:id="rId9" w:type="default"/>
       <w:pgSz w:h="15840" w:w="12240"/>

</xml_diff>

<commit_message>
finished proofing results and discussion, added acknowledgements and key words
</commit_message>
<xml_diff>
--- a/manu-draft.docx
+++ b/manu-draft.docx
@@ -136,12 +136,6 @@
       </w:r>
       <w:r>
         <w:t xml:space="preserve">Gary E Raulerson</w:t>
-      </w:r>
-      <w:r>
-        <w:rPr>
-          <w:vertAlign w:val="superscript"/>
-        </w:rPr>
-        <w:t xml:space="preserve">1</w:t>
       </w:r>
       <w:r>
         <w:t xml:space="preserve">,</w:t>
@@ -317,6 +311,21 @@
         <w:t xml:space="preserve">Native habitats in Florida face dual pressures at the land-sea interface from urban development and sea-level rise. To address these pressures, restoration practitioners require robust tools that identify reasonable goals given historical land use trends, current status of native habitats, and anticipated future impacts from coastal stressors. A target-setting approach for native habitats was created for the Tampa Bay watershed that identifies current restoration opportunities and establishes short-term (2030) targets and long-term (2050) goals. The approach was informed through a three-decade habitat change analysis and over forty years of habitat restoration projects in the region. Restoration goals were defined based on what is possible today and the projected needs for the future, rather than attempting to replicate past ecological conditions. The new approach also accounts for the expected impacts of sea-level rise, climate change, and watershed development - stressors which are pervasive in Florida. The resulting habitat goals are spatially explicit with maps that identify remaining restoration opportunities, while also providing an approach for the entire watershed that targets subtidal, intertidal, and uplands. This approach also supports coastal planning decisions that need to address competing interests and could be applied in other coastal settings where sustainable urbanization practices need to co-exist with natural environments. Methods for repeatable analyses are also available using an open source workflow to update progress over time and for adoption by others.</w:t>
       </w:r>
     </w:p>
+    <w:p>
+      <w:pPr>
+        <w:pStyle w:val="BodyText"/>
+      </w:pPr>
+      <w:r>
+        <w:rPr>
+          <w:iCs/>
+          <w:i/>
+        </w:rPr>
+        <w:t xml:space="preserve">Key words</w:t>
+      </w:r>
+      <w:r>
+        <w:t xml:space="preserve">: Florida, land use change, restoration planning, sea-level rise, Tampa Bay, urbanization</w:t>
+      </w:r>
+    </w:p>
     <w:bookmarkEnd w:id="21"/>
     <w:bookmarkStart w:id="22" w:name="introduction"/>
     <w:p>
@@ -1202,7 +1211,7 @@
         <w:pStyle w:val="FirstParagraph"/>
       </w:pPr>
       <w:r>
-        <w:t xml:space="preserve">Current estimates and trend information were available for seagrasses, tidal flats, and oyster bars (Table 1). Oyster bars were estimated at 67 ha in 2018 (Table 1), showing a 29% increase since mapping began in 2014. This increase may represent improved ground-truthing and photointerpretation of oyster bars from aerial photography. Tidal flats have generally increased from 1988 to the mid-2000s, followed by a decrease to present. The current estimate for tidal flats is 6,569 hectares, showing a 24% decline compared to the 1988 estimate of 8,700 hectares. Seagrasses have increased by 75% since 1988 to a current estimate of 6,986 ha. The change analysis comparing 1988 to 2018 for subtidal habitats (</w:t>
+        <w:t xml:space="preserve">Current estimates and trend information on subtidal habitats were available for seagrasses, tidal flats, and oyster bars (Table 1). Oyster bars were estimated at 67 ha in 2018 (Table 1), showing a 29% increase since mapping began in 2014. This increase may represent improved ground-truthing and photointerpretation, rather than a true increase in coverage. Tidal flats have generally increased from 1988 to the mid-2000s, followed by a decrease to present. The current estimate for tidal flats is 6,569 hectares, showing a 24% decline compared to the 1988 estimate of 8,700 hectares. Seagrasses have increased by 75% since 1988 to a current estimate of 6,986 ha. The change analysis comparing 1988 to 2018 for subtidal habitats (</w:t>
       </w:r>
       <w:hyperlink w:anchor="fig-subtchgdatalluv">
         <w:r>
@@ -1213,7 +1222,7 @@
         </w:r>
       </w:hyperlink>
       <w:r>
-        <w:t xml:space="preserve">) confirmed trends in Table 1 and showed that the seagrass increases were primarily associated with the colonization of non-vegetated areas of tidal flats, as well as unclassified areas of open water. Current estimates for subtidal habitats without historical trend information included 171 ha for natural hard bottom and 67 hectares for artificial reefs.</w:t>
+        <w:t xml:space="preserve">) confirmed trends in Table 1 and showed that the seagrass increases were primarily associated with the colonization of non-vegetated areas of tidal flats, as well as unclassified areas of open water. Current estimates for subtidal habitats without historical trend information included 171 ha for hard bottom habitat and 67 hectares for artificial reefs.</w:t>
       </w:r>
     </w:p>
     <w:p>
@@ -1221,7 +1230,7 @@
         <w:pStyle w:val="BodyText"/>
       </w:pPr>
       <w:r>
-        <w:t xml:space="preserve">Total intertidal habitat (mangroves, salt barrens, and salt marshes) showed a 12% increase of 835 ha from 1990 to 2017, with a current estimate of 8,340 ha (Table 2). Mangroves increased by 15% to 6,276 ha, salt barrens increased by 7% to 203 ha, and salt marshes increased by 3% to 1,861 ha. Despite a net increase in salt marsh habitat, the change analysis showed that 153 ha were replaced by mangrove habitat (</w:t>
+        <w:t xml:space="preserve">Total intertidal habitat (mangroves, salt barrens, and salt marshes) increased by 12% to 8,340 ha from 1990 to 2017 (Table 2). Mangroves increased by 15% to 6,276 ha, salt barrens increased by 7% to 203 ha, and salt marshes increased by 3% to 1,861 ha. Despite a net increase in salt marsh habitat, the change analysis showed that 153 ha were replaced by mangroves (</w:t>
       </w:r>
       <w:hyperlink w:anchor="fig-chgdatalluv">
         <w:r>
@@ -1240,7 +1249,7 @@
         <w:pStyle w:val="BodyText"/>
       </w:pPr>
       <w:r>
-        <w:t xml:space="preserve">Trend assessments for supratidal habitats showed the effects of increasing land development and loss of restorable habitats in the Tampa Bay watershed (Table 2). Developed lands showed a 44% increase to 217,047 ha from 1990 to 2017, with a notable 30% decrease to 1,446 ha for coastal uplands, a 38% decrease to 57,836 ha for native uplands, and an 18% decrease to 189,512 ha for restorable lands. Non-forested freshwater wetlands showed a 24% increase to 27,358 ha, while forested freshwater wetlands decreased by 5% to 61,667 ha. The change analysis (</w:t>
+        <w:t xml:space="preserve">Trend assessments for supratidal habitats showed the effects of increasing land development and loss of restorable habitats in the Tampa Bay watershed (Table 2). Developed lands increased by 44% increase to 217,047 ha from 1990 to 2017. Coastal uplands decreased by 30% to 1,446 ha, native uplands decreased by 38% to 57,836 ha, and restorable lands decreased by 18% to 189,512 ha. Non-forested freshwater wetlands increased by 24% to 27,358 ha, whereas forested freshwater wetlands decreased by 5% to 61,667 ha. The change analysis (</w:t>
       </w:r>
       <w:hyperlink w:anchor="fig-chgdatalluv">
         <w:r>
@@ -1269,7 +1278,7 @@
         <w:pStyle w:val="FirstParagraph"/>
       </w:pPr>
       <w:r>
-        <w:t xml:space="preserve">A total of 460 restoration projects were documented in Tampa Bay and its watershed between 1971 and 2019. These projects were divided among habitat types that included estuarine (n = 228), freshwater (n = 53), uplands (n = 119), and a mix of all three (n = 60). A total of 1,978 ha have been restored, whereas 12,930 ha and 42.8 km (as shoreline or tributaries) were enhanced. Forty partners were responsible for these projects, although some were from departments within the same agency. Eighty-nine living shoreline projects, seawall enhancements, and oyster reef installations were documented, with a total length of 18.2 km. Although projects were documented for the whole period of record, few projects were completed prior to 1990. From 1990 to 2010 and from 2010 to 2019, an annual mean of 68 ha/yr and 81 ha/yr of habitat was restored, respectively. These means were used to define appropriate expectations for future restoration, described below.</w:t>
+        <w:t xml:space="preserve">A total of 460 restoration projects were documented in Tampa Bay and its watershed between 1971 and 2019. These projects were divided among habitat types that included estuarine (n = 228), freshwater (n = 53), uplands (n = 119), and a mix of all three (n = 60). A total of 1,978 ha have been restored, whereas 12,930 ha and 42.8 km (as shoreline or tributaries) were enhanced. Forty partners were responsible for these projects, although some were from departments within the same agency. Eighty-nine living shoreline projects, seawall enhancements, and oyster reef installations were documented, totaling 18.2 km. Although projects were documented for the whole period of record, few projects were completed prior to 1990. From 1990 to 2010 and from 2010 to 2019, an annual mean of 68 ha/yr and 81 ha/yr of habitat was restored, respectively. These means were used to define appropriate expectations for future restoration, described below.</w:t>
       </w:r>
     </w:p>
     <w:bookmarkEnd w:id="33"/>
@@ -1287,7 +1296,7 @@
         <w:pStyle w:val="FirstParagraph"/>
       </w:pPr>
       <w:r>
-        <w:t xml:space="preserve">Summaries of the current extent of each habitat type are shown in Table 3 as representations of the opportunity areas and restoration potential. The extent of each habitat in existing conservation lands and proposed conservation lands is shown. Summaries of the restoration potential under existing and proposed conservation lands is also shown. The majority of restoration opportunities on existing conservation lands are for native uplands and freshwater wetlands. Less opportunities exist for intertidal wetlands (mangrove forests, salt barrens, and salt marshes). These summaries are also shown spatially in</w:t>
+        <w:t xml:space="preserve">The current extent of each habitat type is shown in Table 3 as summaries for the opportunity areas and restoration potential. The extent of each habitat in existing conservation lands and proposed conservation lands is shown. Summaries of the restoration potential under existing and proposed conservation lands is also shown. The majority of restoration opportunities on existing conservation lands are for native uplands and freshwater wetlands. Less opportunities exist for intertidal wetlands (mangrove forests, salt barrens, and salt marshes). These summaries are also shown spatially in</w:t>
       </w:r>
       <w:r>
         <w:t xml:space="preserve"> </w:t>
@@ -1326,7 +1335,7 @@
         <w:pStyle w:val="BodyText"/>
       </w:pPr>
       <w:r>
-        <w:t xml:space="preserve">The map of the remaining opportunity areas provided an areal estimate of where practitioners could target future restoration projects (</w:t>
+        <w:t xml:space="preserve">The map of the remaining opportunity areas provided a spatial summary of where practitioners could target future restoration projects (</w:t>
       </w:r>
       <w:hyperlink w:anchor="fig-oppmap">
         <w:r>
@@ -1337,7 +1346,7 @@
         </w:r>
       </w:hyperlink>
       <w:r>
-        <w:t xml:space="preserve">). Native lands currently protected, proposed for protection, or in the coastal stratum (existing conservation native, proposed conservation native, reservation native) totaled 119,854 ha (20.4% of the watershed above MLLW). Similarly, restorable lands currently protected, proposed for protection, or in the coastal stratum (existing conservation restorable, proposed conservation restorable, reservation restorable) totalled 83,894 ha (14.3% of the watershed). Understandably, most of the native and restorable lands occurred in undeveloped areas in the north and southwest. Existing conservation lands (existing conservation native, existing conservation restorable) totalled 79,395 ha (13.5% of the watershed) and proposed conservation lands (proposed conservation native, proposed conservation restorable) totalled 117,855 ha (20.1% of the watershed). Reservation areas in the coastal stratum (reservation native, reservation restorable) totalled 6,498 ha (1.1% of the watershed).</w:t>
+        <w:t xml:space="preserve">). Native lands currently protected, proposed for protection, or in the coastal stratum (existing conservation native, proposed conservation native, reservation native) totaled 119,854 ha (20.4% of the watershed above MLLW). Similarly, restorable lands currently protected, proposed for protection, or in the coastal stratum (existing conservation restorable, proposed conservation restorable, reservation restorable) totaled 83,894 ha (14.3% of the watershed). Understandably, most of the native and restorable lands occurred in undeveloped areas in northern and southeastern areas of the watershed. Existing conservation lands (existing conservation native, existing conservation restorable) totaled 79,395 ha (13.5% of the watershed) and proposed conservation lands (proposed conservation native, proposed conservation restorable) totaled 117,855 ha (20.1% of the watershed). Reservation areas in the coastal stratum (reservation native, reservation restorable) totaled 6,498 ha (1.1% of the watershed).</w:t>
       </w:r>
     </w:p>
     <w:p>
@@ -1393,7 +1402,7 @@
         <w:pStyle w:val="FirstParagraph"/>
       </w:pPr>
       <w:r>
-        <w:t xml:space="preserve">Priorities for habitat restoration should be informed by current assessments and what is possible to achieve in the future. These priorities are necessary given anticipated impacts of land development and climate change, while also considering competing societal interests for use of the environment and limited resources for land acquisition and restoration. Our approach balances these tradeoffs by providing a systematic workflow to identify targets and goals that is informed by current extent, past trends, and realistic effort from past projects. Further, locations are identified where these targets and goals could be achieved based on existing opportunities for restorable habitats, including areas anticipated to be impacted by coastal stressors (i.e., sea level rise and land development). This approach departs from previous restoration paradigms by identifying what is possible rather than attempting to recreate historical baselines. Methods are also provided using open source tools</w:t>
+        <w:t xml:space="preserve">Priorities for habitat restoration should be informed by current assessments and what is possible to achieve in the future. These priorities are necessary given anticipated impacts of land development and climate change, while also considering competing societal interests for use of the environment and limited resources for land acquisition and restoration. Our approach balances these tradeoffs by identifying targets and goals that are informed by current extent, past trends, and realistic effort from past projects. Further, locations are identified where these targets and goals could be achieved based on existing opportunities for restorable habitats, including areas anticipated to be impacted by coastal stressors (i.e., sea-level rise and land development). This approach departs from previous restoration paradigms by identifying what is possible rather than attempting to recreate historical baselines. Methods are also provided using open source tools</w:t>
       </w:r>
       <w:r>
         <w:t xml:space="preserve"> </w:t>
@@ -1405,7 +1414,7 @@
         <w:t xml:space="preserve"> </w:t>
       </w:r>
       <w:r>
-        <w:t xml:space="preserve">that 1) allow for the most current datasets to be synthesized to update progress on achieving targets and goals, and 2) can be used in other locations with similar needs for identifying restoration priorities.</w:t>
+        <w:t xml:space="preserve">that 1) allow for the most current datasets to be synthesized to assess progress, and 2) can be used in other locations with similar needs for identifying restoration priorities.</w:t>
       </w:r>
     </w:p>
     <w:bookmarkStart w:id="37" w:name="habitat-trends"/>
@@ -1422,7 +1431,7 @@
         <w:pStyle w:val="FirstParagraph"/>
       </w:pPr>
       <w:r>
-        <w:t xml:space="preserve">Identifying appropriate targets and goals would not have been possible without a detailed assessment of current extent and past trends of native habitats in Tampa Bay and its watershed. The most notable trends included 1) the increase of seagrasses by 75%, 2) the increase of emergent tidal wetlands (12%) and freshwater wetlands (24%), and 3) the loss of native uplands (38%).</w:t>
+        <w:t xml:space="preserve">Identifying appropriate targets and goals would not have been possible without a detailed assessment of current extent and past trends over thirty years of native habitats in Tampa Bay and its watershed. The most notable trends included 1) the increase of seagrasses by 75%, 2) the increase of emergent tidal wetlands (12%) and freshwater wetlands (24%), and 3) the loss of native uplands (38%).</w:t>
       </w:r>
     </w:p>
     <w:p>
@@ -1439,9 +1448,6 @@
         <w:t xml:space="preserve">(Greening et al.; Sherwood et al., 2017)</w:t>
       </w:r>
       <w:r>
-        <w:t xml:space="preserve"> </w:t>
-      </w:r>
-      <w:r>
         <w:t xml:space="preserve">. The nutrient reductions, primarily from point-source controls and advanced wastewater treatment, contributed to improvements in water quality and light environments that were favorable for seagrass growth. However, the most recent coverage estimate in 2020 showed a seagrass loss of 18% since the peak in 2016, falling below the target defined herein. These data were unavailable at the time the habitat restoration workflow was initially developed and trends informed by the new restoration paradigm have prompted bay managers to assess barriers in achieving the seagrass restoration goal. In particular, much of the seagrass losses have occurred in Old Tampa Bay, where recurring algal blooms of</w:t>
       </w:r>
       <w:r>
@@ -1487,7 +1493,7 @@
         <w:t xml:space="preserve">(Comeaux et al., 2012)</w:t>
       </w:r>
       <w:r>
-        <w:t xml:space="preserve">. As such, the identified targets and goals for mangroves indicate protection of these habitats, without the need for additional restoration. However, mangroves will continue to expand in the intertidal zone contributing to additional losses of salt marshes and salt barrens. The reservation areas identified in</w:t>
+        <w:t xml:space="preserve">. As such, the identified targets and goals for mangroves indicate protection of these habitats, without the need for additional restoration. However, mangroves are expected to continue colonization of the intertidal zone, contributing to additional losses of salt marshes and salt barrens. The reservation areas identified in</w:t>
       </w:r>
       <w:r>
         <w:t xml:space="preserve"> </w:t>
@@ -1548,7 +1554,7 @@
         </w:r>
       </w:hyperlink>
       <w:r>
-        <w:t xml:space="preserve">) presents additional challenges for restoration of native uplands. Amendments to existing planning, zoning, and land development policies will be needed to address these issues. While federal and state regulations related to listed species management provide some protection to rare habitats, such as scrub jay (</w:t>
+        <w:t xml:space="preserve">) presents additional challenges for restoration of native uplands. Amendments to existing planning, zoning, and land development policies will be needed to address these issues. Although federal and state regulations for endangered species provide some protection to rare habitats, such as scrub jay (</w:t>
       </w:r>
       <w:r>
         <w:rPr>
@@ -1576,7 +1582,7 @@
         <w:pStyle w:val="FirstParagraph"/>
       </w:pPr>
       <w:r>
-        <w:t xml:space="preserve">Achieving the defined targets and goals will require diverse approaches for habitat restoration and management. Focusing efforts on publicly-owned conservation lands is expected to have long-term benefits and will be most cost-effective given the level of restoration effort compared to habitats that have already been impacted by anthropogenic activities. As such, public acquisition of remaining critical lands (e.g., coastal uplands) is a high priority given current development trends in the Tampa Bay watershed. Other restoration targets (e.g., salt marshes) will not be feasible without additional public acquisition or public-private partnerships as a mechanism for doing so</w:t>
+        <w:t xml:space="preserve">Achieving the defined targets and goals will require diverse approaches for habitat restoration and management. Focusing efforts on publicly-owned conservation lands is expected to have long-term benefits and will be most cost-effective given the level of restoration effort compared to habitats that have already been impacted by anthropogenic activities. As such, public acquisition of remaining critical lands (e.g., coastal uplands) is a high priority given current development trends in the watershed. Other restoration targets (e.g., salt marshes) will not be obtained without additional public acquisition or public-private partnerships as a mechanism for doing so</w:t>
       </w:r>
       <w:r>
         <w:t xml:space="preserve"> </w:t>
@@ -1593,7 +1599,7 @@
         <w:pStyle w:val="BodyText"/>
       </w:pPr>
       <w:r>
-        <w:t xml:space="preserve">Other restoration activities could be pursued for the opportunity areas identified herein. Substantial opportunities exist for upland restoration on reclaimed mined lands within the watershed (</w:t>
+        <w:t xml:space="preserve">Other restoration activities could be pursued for the opportunity areas. Substantial opportunities exist for upland restoration on reclaimed mined lands within the watershed (</w:t>
       </w:r>
       <w:hyperlink w:anchor="fig-lulcmap">
         <w:r>
@@ -1618,7 +1624,7 @@
         </w:r>
       </w:hyperlink>
       <w:r>
-        <w:t xml:space="preserve">). For estuarine habitats, opportunity areas could include dredged holes or spoil disposal areas, either for enhancing existing subtidal habitats or creating areas that could be colonized by seagrasses. Some opportunities also exist on developed lands primarily through enhancement projects, although these have not been explicitly identified in the products created herein. Examples include the construction of living shorelines in place of hardened seawalls, placement of submerged habitat modules (e.g., artificial oyster reef) along urban shorelines, and creation of backyard habitats. Tidal tributary restoration could also include removal of salinity barriers and filling of dredged channel sections. Overall, restoration practitioners must consider several options and choose those that are most feasible given the available resources and likelihood of success.</w:t>
+        <w:t xml:space="preserve">). For estuarine habitats, opportunity areas could include dredged holes or spoil disposal areas, either for enhancing existing subtidal habitats or creating areas that could be colonized by seagrasses. Some opportunities also exist on developed lands primarily through enhancement projects, although these have not been explicitly identified in the products herein. Examples include the construction of living shorelines in place of hardened seawalls, placement of submerged habitat modules along urban shorelines (e.g., artificial oyster reefs), and creation of backyard habitats. Tidal tributary restoration could also include removal of salinity barriers and filling of dredged channel sections. Overall, restoration practitioners must consider several options and choose those that are most feasible given the available resources and likelihood of success.</w:t>
       </w:r>
     </w:p>
     <w:p>
@@ -1644,7 +1650,7 @@
         <w:t xml:space="preserve"> </w:t>
       </w:r>
       <w:r>
-        <w:t xml:space="preserve">landward with expected changes in sea level rise. Rolling easements could disincentivize more intense urban development of low-lying coastal uplands in less developed agricultural or recreational land uses. Landowners could maintain current economic uses with a rolling easement, while reserving such lands to accommodate landward habitat migration.</w:t>
+        <w:t xml:space="preserve">landward with expected changes in sea-level rise. Rolling easements could disincentivize more intense urban development of low-lying coastal uplands in less developed agricultural or recreational land uses. Landowners could maintain current economic uses with a rolling easement, while reserving such lands to accommodate landward habitat migration.</w:t>
       </w:r>
     </w:p>
     <w:p>
@@ -1670,7 +1676,7 @@
         <w:pStyle w:val="FirstParagraph"/>
       </w:pPr>
       <w:r>
-        <w:t xml:space="preserve">Identifying restoration priorities was data intensive and would not have been possible without the resources available for the region. The workflow for identifying priorities required detailed and spatially-explicit datasets specific to the Tampa Bay watershed. Long-term datasets describing land use and cover in the watershed and the extent of in-bay habitats were necessary to categorize current extent and past trends. Similarly, supporting datasets included those that described existing and proposed conservation areas, soils, past restoration activities, and relevant spatial boundaries (i.e., watershed and coastline). Many of these datasets are available outside of Tampa Bay, although temporal and spatial resolutions may limit application to other areas. Additionally, considerable effort was made in working with regional partners to identify and fill knowledge gaps for relevant habitat types. For example, inventories of hard bottom habitats, living shorelines, tidal tributaries, and artificial reefs were created through special studies or were available only as current estimates from regional entities. Tracking progress towards targets in goals for these habitats will require regular updates to these datasets that are not part of routine land use and cover maps.</w:t>
+        <w:t xml:space="preserve">Identifying restoration priorities was data intensive and would not have been possible without the resources available for the region. The workflow for identifying priorities required detailed and spatially-explicit datasets specific to the Tampa Bay watershed. Long-term datasets describing land use and cover and the extent of subtidal habitats were necessary to categorize current extent and past trends. Similarly, supporting datasets included those that described existing and proposed conservation areas, soils, past restoration activities, and relevant spatial boundaries (i.e., watershed and coastline). Many of these datasets are available outside of Tampa Bay, although temporal and spatial resolutions may limit application to other areas. Additionally, considerable effort was made in working with regional partners to identify and fill knowledge gaps for relevant habitat types. For example, inventories of hard bottom habitats, living shorelines, tidal tributaries, and artificial reefs were created through special studies or were available only as current estimates from regional entities. Tracking progress towards targets and goals for these habitats will require regular updates to these datasets that are not part of routine land use and cover maps.</w:t>
       </w:r>
     </w:p>
     <w:p>
@@ -1678,7 +1684,7 @@
         <w:pStyle w:val="BodyText"/>
       </w:pPr>
       <w:r>
-        <w:t xml:space="preserve">An additional assumption of the workflow, particularly for tracking progress, is that projects reported by partners will ultimately manifest in map products. Specifically, restoration effort by regional partners is cataloged in the available restoration database, which not only depends on voluntary reporting, but also represents a source of information on restoration extent that is separate from land cover maps. An expectation is that acreage restored for a given habitat as reported by a partner will ultimately be shown as a change in land use and cover on regional maps. The temporal lag between an actual project and how it may be reflected in a GIS product is unknown, which may create a disconnect between the updates in achieving targets and goals as new data layers are released and the effort reported by partners. The spatial resolution of mapping products may also be insufficient to detect habitat changes as reported in the restoration database. For these reasons, projects reported by partners are currently summarized separately from the assessments above that depend on GIS layers. Additional work is needed to reconcile these datasets for more streamline reporting.</w:t>
+        <w:t xml:space="preserve">An additional assumption of the workflow, particularly for tracking progress, is that projects reported by partners will ultimately manifest in map products. Specifically, restoration effort by regional partners is cataloged in the available restoration database, which not only depends on voluntary reporting, but also represents a source of information on restoration extent that is separate from land cover maps. An expectation is that the reported coverage restored by a partner will ultimately be shown as a change in land use and cover on regional maps. The temporal lag between an actual project and how it may be reflected in a GIS product is unknown, which may create a disconnect between the updates in achieving targets and goals as new data layers are released and the effort reported by partners. The spatial resolution of mapping products may also be insufficient to detect habitat changes as reported in the restoration database. For these reasons, projects reported by partners are currently summarized separately from the assessments above that depend on GIS layers. Additional work is needed to reconcile these datasets for more streamline reporting.</w:t>
       </w:r>
     </w:p>
     <w:bookmarkEnd w:id="39"/>
@@ -1701,7 +1707,30 @@
     </w:p>
     <w:bookmarkEnd w:id="40"/>
     <w:bookmarkEnd w:id="41"/>
-    <w:bookmarkStart w:id="66" w:name="figures"/>
+    <w:bookmarkStart w:id="42" w:name="acknowledgments"/>
+    <w:p>
+      <w:pPr>
+        <w:pStyle w:val="Heading2"/>
+      </w:pPr>
+      <w:r>
+        <w:t xml:space="preserve">Acknowledgments</w:t>
+      </w:r>
+    </w:p>
+    <w:p>
+      <w:pPr>
+        <w:pStyle w:val="FirstParagraph"/>
+      </w:pPr>
+      <w:r>
+        <w:t xml:space="preserve">The Technical Advisory Committee of the Tampa Bay Estuary Program reviewed drafts of the original reports that are the basis of this paper and their comments are immensely appreciated. We also recognize the extensive efforts of regional partners, of which there are too many to mention, for past restoration efforts in the Tampa Bay region that have contributed to native habitats. These efforts will be critical for continued success of restoration in the future. Substantial efforts by partners in creating and curating routine datasets for the region, especially by the Southwest Florida Water Management District and the Florida Natural Areas Inventory, are also gratefully recognized.</w:t>
+      </w:r>
+    </w:p>
+    <w:p>
+      <w:r>
+        <w:br w:type="page"/>
+      </w:r>
+    </w:p>
+    <w:bookmarkEnd w:id="42"/>
+    <w:bookmarkStart w:id="67" w:name="figures"/>
     <w:p>
       <w:pPr>
         <w:pStyle w:val="Heading2"/>
@@ -1722,7 +1751,7 @@
       <w:tr>
         <w:tc>
           <w:tcPr/>
-          <w:bookmarkStart w:id="45" w:name="fig-lulcmap"/>
+          <w:bookmarkStart w:id="46" w:name="fig-lulcmap"/>
           <w:p>
             <w:pPr>
               <w:pStyle w:val="Figure"/>
@@ -1733,18 +1762,18 @@
                 <wp:inline>
                   <wp:extent cx="5943600" cy="4245428"/>
                   <wp:effectExtent b="0" l="0" r="0" t="0"/>
-                  <wp:docPr descr="" title="" id="43" name="Picture"/>
+                  <wp:docPr descr="" title="" id="44" name="Picture"/>
                   <a:graphic>
                     <a:graphicData uri="http://schemas.openxmlformats.org/drawingml/2006/picture">
                       <pic:pic>
                         <pic:nvPicPr>
-                          <pic:cNvPr descr="figs/lulcmap.png" id="44" name="Picture"/>
+                          <pic:cNvPr descr="figs/lulcmap.png" id="45" name="Picture"/>
                           <pic:cNvPicPr>
                             <a:picLocks noChangeArrowheads="1" noChangeAspect="1"/>
                           </pic:cNvPicPr>
                         </pic:nvPicPr>
                         <pic:blipFill>
-                          <a:blip r:embed="rId42"/>
+                          <a:blip r:embed="rId43"/>
                           <a:stretch>
                             <a:fillRect/>
                           </a:stretch>
@@ -1781,10 +1810,10 @@
               <w:pStyle w:val="ImageCaption"/>
             </w:pPr>
             <w:r>
-              <w:t xml:space="preserve">Figure 1: Land use and land cover for the Tampa Bay watershed, Florida, USA. The watershed includes the natural hydrologic boundary with minor modifications to include partners working with the Tampa Bay Estuary Program.</w:t>
-            </w:r>
-          </w:p>
-          <w:bookmarkEnd w:id="45"/>
+              <w:t xml:space="preserve">Figure 1: Land use, cover, and subtidal habitats for the Tampa Bay watershed, Florida, USA. The watershed includes the natural hydrologic boundary with minor modifications to include partners working with the Tampa Bay Estuary Program.</w:t>
+            </w:r>
+          </w:p>
+          <w:bookmarkEnd w:id="46"/>
         </w:tc>
       </w:tr>
     </w:tbl>
@@ -1801,7 +1830,7 @@
       <w:tr>
         <w:tc>
           <w:tcPr/>
-          <w:bookmarkStart w:id="49" w:name="fig-gisworkflow"/>
+          <w:bookmarkStart w:id="50" w:name="fig-gisworkflow"/>
           <w:p>
             <w:pPr>
               <w:pStyle w:val="Figure"/>
@@ -1812,18 +1841,18 @@
                 <wp:inline>
                   <wp:extent cx="5943600" cy="6394092"/>
                   <wp:effectExtent b="0" l="0" r="0" t="0"/>
-                  <wp:docPr descr="" title="" id="47" name="Picture"/>
+                  <wp:docPr descr="" title="" id="48" name="Picture"/>
                   <a:graphic>
                     <a:graphicData uri="http://schemas.openxmlformats.org/drawingml/2006/picture">
                       <pic:pic>
                         <pic:nvPicPr>
-                          <pic:cNvPr descr="figs/gisworkflow.png" id="48" name="Picture"/>
+                          <pic:cNvPr descr="figs/gisworkflow.png" id="49" name="Picture"/>
                           <pic:cNvPicPr>
                             <a:picLocks noChangeArrowheads="1" noChangeAspect="1"/>
                           </pic:cNvPicPr>
                         </pic:nvPicPr>
                         <pic:blipFill>
-                          <a:blip r:embed="rId46"/>
+                          <a:blip r:embed="rId47"/>
                           <a:stretch>
                             <a:fillRect/>
                           </a:stretch>
@@ -1860,10 +1889,10 @@
               <w:pStyle w:val="ImageCaption"/>
             </w:pPr>
             <w:r>
-              <w:t xml:space="preserve">Figure 2: Spatial analysis workflow used to identify opportunity areas and restoration potential in the Tampa Bay watershed. Workflows are divided into binning of land use/land cover categories into relevant habitat types and spatial overlay of datasets to identify the opportunity areas.</w:t>
-            </w:r>
-          </w:p>
-          <w:bookmarkEnd w:id="49"/>
+              <w:t xml:space="preserve">Figure 2: Spatial analysis workflow used to identify opportunity areas and restoration potential in the Tampa Bay watershed. Workflows are divided into binning of land use/land cover categories into relevant habitat types and spatial overlay of datasets to identify the opportunity areas and restoration potential.</w:t>
+            </w:r>
+          </w:p>
+          <w:bookmarkEnd w:id="50"/>
         </w:tc>
       </w:tr>
     </w:tbl>
@@ -1880,7 +1909,7 @@
       <w:tr>
         <w:tc>
           <w:tcPr/>
-          <w:bookmarkStart w:id="53" w:name="fig-subtchgdatalluv"/>
+          <w:bookmarkStart w:id="54" w:name="fig-subtchgdatalluv"/>
           <w:p>
             <w:pPr>
               <w:pStyle w:val="Figure"/>
@@ -1891,18 +1920,18 @@
                 <wp:inline>
                   <wp:extent cx="4663745" cy="6755550"/>
                   <wp:effectExtent b="0" l="0" r="0" t="0"/>
-                  <wp:docPr descr="" title="" id="51" name="Picture"/>
+                  <wp:docPr descr="" title="" id="52" name="Picture"/>
                   <a:graphic>
                     <a:graphicData uri="http://schemas.openxmlformats.org/drawingml/2006/picture">
                       <pic:pic>
                         <pic:nvPicPr>
-                          <pic:cNvPr descr="figs/subtchgdatalluv.png" id="52" name="Picture"/>
+                          <pic:cNvPr descr="figs/subtchgdatalluv.png" id="53" name="Picture"/>
                           <pic:cNvPicPr>
                             <a:picLocks noChangeArrowheads="1" noChangeAspect="1"/>
                           </pic:cNvPicPr>
                         </pic:nvPicPr>
                         <pic:blipFill>
-                          <a:blip r:embed="rId50"/>
+                          <a:blip r:embed="rId51"/>
                           <a:stretch>
                             <a:fillRect/>
                           </a:stretch>
@@ -1939,10 +1968,10 @@
               <w:pStyle w:val="ImageCaption"/>
             </w:pPr>
             <w:r>
-              <w:t xml:space="preserve">Figure 3: Change analysis of habitat categories in the subtidal strata of the Tampa Bay watershed. The left column shows relative areas in 1988 and the right column shows relative areas in 2018 for each habitat category. The grey lines show the proportional change of each habitat category between the years.</w:t>
-            </w:r>
-          </w:p>
-          <w:bookmarkEnd w:id="53"/>
+              <w:t xml:space="preserve">Figure 3: Change analysis of habitat categories in the subtidal strata of the Tampa Bay watershed. The left column shows relative areas in 1988 and the right column shows relative areas in 2018 for each habitat category, where the bar heights are proportional to extents in each year. The grey lines show the proportional change in area of each habitat category between the years.</w:t>
+            </w:r>
+          </w:p>
+          <w:bookmarkEnd w:id="54"/>
         </w:tc>
       </w:tr>
     </w:tbl>
@@ -1959,7 +1988,7 @@
       <w:tr>
         <w:tc>
           <w:tcPr/>
-          <w:bookmarkStart w:id="57" w:name="fig-chgdatalluv"/>
+          <w:bookmarkStart w:id="58" w:name="fig-chgdatalluv"/>
           <w:p>
             <w:pPr>
               <w:pStyle w:val="Figure"/>
@@ -1970,18 +1999,18 @@
                 <wp:inline>
                   <wp:extent cx="5943600" cy="5940900"/>
                   <wp:effectExtent b="0" l="0" r="0" t="0"/>
-                  <wp:docPr descr="" title="" id="55" name="Picture"/>
+                  <wp:docPr descr="" title="" id="56" name="Picture"/>
                   <a:graphic>
                     <a:graphicData uri="http://schemas.openxmlformats.org/drawingml/2006/picture">
                       <pic:pic>
                         <pic:nvPicPr>
-                          <pic:cNvPr descr="figs/chgdatalluv.png" id="56" name="Picture"/>
+                          <pic:cNvPr descr="figs/chgdatalluv.png" id="57" name="Picture"/>
                           <pic:cNvPicPr>
                             <a:picLocks noChangeArrowheads="1" noChangeAspect="1"/>
                           </pic:cNvPicPr>
                         </pic:nvPicPr>
                         <pic:blipFill>
-                          <a:blip r:embed="rId54"/>
+                          <a:blip r:embed="rId55"/>
                           <a:stretch>
                             <a:fillRect/>
                           </a:stretch>
@@ -2018,10 +2047,10 @@
               <w:pStyle w:val="ImageCaption"/>
             </w:pPr>
             <w:r>
-              <w:t xml:space="preserve">Figure 4: Change analysis of habitat categories in the intertidal and supratidal strata of the Tampa Bay watershed. The left column shows relative areas in 1990 and the right column shows relative areas in 2017 for each habitat category. The grey lines show the proportional change of each habitat category between the years.</w:t>
-            </w:r>
-          </w:p>
-          <w:bookmarkEnd w:id="57"/>
+              <w:t xml:space="preserve">Figure 4: Change analysis of habitat categories in the intertidal and supratidal strata of the Tampa Bay watershed. The left column shows relative areas in 1990 and the right column shows relative areas in 2017 for each habitat category, where the bar heights are proportional to extents in each year. The grey lines show the proportional change in area of each habitat category between the years.</w:t>
+            </w:r>
+          </w:p>
+          <w:bookmarkEnd w:id="58"/>
         </w:tc>
       </w:tr>
     </w:tbl>
@@ -2038,7 +2067,7 @@
       <w:tr>
         <w:tc>
           <w:tcPr/>
-          <w:bookmarkStart w:id="61" w:name="fig-oppmap"/>
+          <w:bookmarkStart w:id="62" w:name="fig-oppmap"/>
           <w:p>
             <w:pPr>
               <w:pStyle w:val="Figure"/>
@@ -2049,18 +2078,18 @@
                 <wp:inline>
                   <wp:extent cx="5943600" cy="3714749"/>
                   <wp:effectExtent b="0" l="0" r="0" t="0"/>
-                  <wp:docPr descr="" title="" id="59" name="Picture"/>
+                  <wp:docPr descr="" title="" id="60" name="Picture"/>
                   <a:graphic>
                     <a:graphicData uri="http://schemas.openxmlformats.org/drawingml/2006/picture">
                       <pic:pic>
                         <pic:nvPicPr>
-                          <pic:cNvPr descr="figs/oppmap.png" id="60" name="Picture"/>
+                          <pic:cNvPr descr="figs/oppmap.png" id="61" name="Picture"/>
                           <pic:cNvPicPr>
                             <a:picLocks noChangeArrowheads="1" noChangeAspect="1"/>
                           </pic:cNvPicPr>
                         </pic:nvPicPr>
                         <pic:blipFill>
-                          <a:blip r:embed="rId58"/>
+                          <a:blip r:embed="rId59"/>
                           <a:stretch>
                             <a:fillRect/>
                           </a:stretch>
@@ -2097,10 +2126,10 @@
               <w:pStyle w:val="ImageCaption"/>
             </w:pPr>
             <w:r>
-              <w:t xml:space="preserve">Figure 5: Opportunity areas for habitat conservation and reservation in the Tampa Bay watershed. Green indicates existing conservation, blue indicates proposed conservation, and pink indicates reservations opportunities. Each category is also grouped into native and restorable habitats. The outline is the Tampa Bay watershed.</w:t>
-            </w:r>
-          </w:p>
-          <w:bookmarkEnd w:id="61"/>
+              <w:t xml:space="preserve">Figure 5: Opportunity areas for habitat restoration in the Tampa Bay watershed. Green indicates existing conservation, blue indicates proposed conservation, and pink indicates reservations opportunities. Each category is also grouped into native and restorable habitats. The outline is the Tampa Bay watershed.</w:t>
+            </w:r>
+          </w:p>
+          <w:bookmarkEnd w:id="62"/>
         </w:tc>
       </w:tr>
     </w:tbl>
@@ -2117,7 +2146,7 @@
       <w:tr>
         <w:tc>
           <w:tcPr/>
-          <w:bookmarkStart w:id="65" w:name="fig-restmap"/>
+          <w:bookmarkStart w:id="66" w:name="fig-restmap"/>
           <w:p>
             <w:pPr>
               <w:pStyle w:val="Figure"/>
@@ -2128,18 +2157,18 @@
                 <wp:inline>
                   <wp:extent cx="5943600" cy="3714749"/>
                   <wp:effectExtent b="0" l="0" r="0" t="0"/>
-                  <wp:docPr descr="" title="" id="63" name="Picture"/>
+                  <wp:docPr descr="" title="" id="64" name="Picture"/>
                   <a:graphic>
                     <a:graphicData uri="http://schemas.openxmlformats.org/drawingml/2006/picture">
                       <pic:pic>
                         <pic:nvPicPr>
-                          <pic:cNvPr descr="figs/restmap.png" id="64" name="Picture"/>
+                          <pic:cNvPr descr="figs/restmap.png" id="65" name="Picture"/>
                           <pic:cNvPicPr>
                             <a:picLocks noChangeArrowheads="1" noChangeAspect="1"/>
                           </pic:cNvPicPr>
                         </pic:nvPicPr>
                         <pic:blipFill>
-                          <a:blip r:embed="rId62"/>
+                          <a:blip r:embed="rId63"/>
                           <a:stretch>
                             <a:fillRect/>
                           </a:stretch>
@@ -2176,10 +2205,10 @@
               <w:pStyle w:val="ImageCaption"/>
             </w:pPr>
             <w:r>
-              <w:t xml:space="preserve">Figure 6: Habitat restoration potential in the Tampa Bay watershed. Areas are identified as those where habitat restoration could target the four identified categories as coastal uplands, freshwater wetlands, native uplands, or tidal wetlands. Categories are based on the opportunity areas and soil types. The outline is the Tampa Bay watershed.</w:t>
-            </w:r>
-          </w:p>
-          <w:bookmarkEnd w:id="65"/>
+              <w:t xml:space="preserve">Figure 6: Habitat restoration potential in the Tampa Bay watershed. Areas are identified as those where habitat restoration could target the four identified categories as coastal uplands, freshwater wetlands, native uplands, or tidal wetlands. Categories are based on the opportunity areas, soil types, and coastal boundaries. The outline is the Tampa Bay watershed.</w:t>
+            </w:r>
+          </w:p>
+          <w:bookmarkEnd w:id="66"/>
         </w:tc>
       </w:tr>
     </w:tbl>
@@ -2188,8 +2217,8 @@
         <w:br w:type="page"/>
       </w:r>
     </w:p>
-    <w:bookmarkEnd w:id="66"/>
-    <w:bookmarkStart w:id="67" w:name="tables"/>
+    <w:bookmarkEnd w:id="67"/>
+    <w:bookmarkStart w:id="68" w:name="tables"/>
     <w:p>
       <w:pPr>
         <w:pStyle w:val="Heading2"/>
@@ -2209,7 +2238,7 @@
         </w:rPr>
         <w:t xml:space="preserve">Table</w:t>
       </w:r>
-      <w:bookmarkStart w:id="17c99f7e-2524-40b5-8789-6a76c5d72075" w:name="unnamed-chunk-2"/>
+      <w:bookmarkStart w:id="17ab1e22-9021-4163-8a76-d3e0873b6da7" w:name="unnamed-chunk-2"/>
       <w:r xmlns:w="http://schemas.openxmlformats.org/wordprocessingml/2006/main" xmlns:wp="http://schemas.openxmlformats.org/drawingml/2006/wordprocessingDrawing" xmlns:r="http://schemas.openxmlformats.org/officeDocument/2006/relationships" xmlns:w14="http://schemas.microsoft.com/office/word/2010/wordml">
         <w:rPr>
           <w:rFonts/>
@@ -2231,7 +2260,7 @@
         </w:rPr>
         <w:fldChar w:fldCharType="end" w:dirty="true"/>
       </w:r>
-      <w:bookmarkEnd w:id="17c99f7e-2524-40b5-8789-6a76c5d72075"/>
+      <w:bookmarkEnd w:id="17ab1e22-9021-4163-8a76-d3e0873b6da7"/>
       <w:r>
         <w:t xml:space="preserve">:</w:t>
       </w:r>
@@ -3827,7 +3856,7 @@
               <w:left w:val="single" w:sz="8" w:space="0" w:color="666666"/>
               <w:right w:val="none" w:sz="0" w:space="0" w:color="000000"/>
             </w:tcBorders>
-            <w:shd w:val="clear" w:color="auto" w:fill="00FF00"/>
+            <w:shd w:val="clear" w:color="auto" w:fill="FFFFFF"/>
             <w:tcMar>
               <w:top w:w="0" w:type="dxa"/>
               <w:bottom w:w="0" w:type="dxa"/>
@@ -4626,7 +4655,7 @@
               <w:left w:val="single" w:sz="8" w:space="0" w:color="666666"/>
               <w:right w:val="none" w:sz="0" w:space="0" w:color="000000"/>
             </w:tcBorders>
-            <w:shd w:val="clear" w:color="auto" w:fill="FF0000"/>
+            <w:shd w:val="clear" w:color="auto" w:fill="FFFFFF"/>
             <w:tcMar>
               <w:top w:w="0" w:type="dxa"/>
               <w:bottom w:w="0" w:type="dxa"/>
@@ -5479,7 +5508,7 @@
         </w:rPr>
         <w:t xml:space="preserve">Table</w:t>
       </w:r>
-      <w:bookmarkStart w:id="c18902f9-6ec1-4991-aa35-8ed099b8f807" w:name="unnamed-chunk-3"/>
+      <w:bookmarkStart w:id="b0a72d8c-f52a-4011-bd5d-ffd688362a45" w:name="unnamed-chunk-3"/>
       <w:r xmlns:w="http://schemas.openxmlformats.org/wordprocessingml/2006/main" xmlns:wp="http://schemas.openxmlformats.org/drawingml/2006/wordprocessingDrawing" xmlns:r="http://schemas.openxmlformats.org/officeDocument/2006/relationships" xmlns:w14="http://schemas.microsoft.com/office/word/2010/wordml">
         <w:rPr>
           <w:rFonts/>
@@ -5501,7 +5530,7 @@
         </w:rPr>
         <w:fldChar w:fldCharType="end" w:dirty="true"/>
       </w:r>
-      <w:bookmarkEnd w:id="c18902f9-6ec1-4991-aa35-8ed099b8f807"/>
+      <w:bookmarkEnd w:id="b0a72d8c-f52a-4011-bd5d-ffd688362a45"/>
       <w:r>
         <w:t xml:space="preserve">:</w:t>
       </w:r>
@@ -7098,7 +7127,7 @@
               <w:left w:val="single" w:sz="8" w:space="0" w:color="666666"/>
               <w:right w:val="none" w:sz="0" w:space="0" w:color="000000"/>
             </w:tcBorders>
-            <w:shd w:val="clear" w:color="auto" w:fill="00FF00"/>
+            <w:shd w:val="clear" w:color="auto" w:fill="FFFFFF"/>
             <w:tcMar>
               <w:top w:w="0" w:type="dxa"/>
               <w:bottom w:w="0" w:type="dxa"/>
@@ -7633,7 +7662,7 @@
               <w:left w:val="single" w:sz="8" w:space="0" w:color="666666"/>
               <w:right w:val="none" w:sz="0" w:space="0" w:color="000000"/>
             </w:tcBorders>
-            <w:shd w:val="clear" w:color="auto" w:fill="00FF00"/>
+            <w:shd w:val="clear" w:color="auto" w:fill="FFFFFF"/>
             <w:tcMar>
               <w:top w:w="0" w:type="dxa"/>
               <w:bottom w:w="0" w:type="dxa"/>
@@ -8168,7 +8197,7 @@
               <w:left w:val="single" w:sz="8" w:space="0" w:color="666666"/>
               <w:right w:val="none" w:sz="0" w:space="0" w:color="000000"/>
             </w:tcBorders>
-            <w:shd w:val="clear" w:color="auto" w:fill="00FF00"/>
+            <w:shd w:val="clear" w:color="auto" w:fill="FFFFFF"/>
             <w:tcMar>
               <w:top w:w="0" w:type="dxa"/>
               <w:bottom w:w="0" w:type="dxa"/>
@@ -9238,7 +9267,7 @@
               <w:left w:val="single" w:sz="8" w:space="0" w:color="666666"/>
               <w:right w:val="none" w:sz="0" w:space="0" w:color="000000"/>
             </w:tcBorders>
-            <w:shd w:val="clear" w:color="auto" w:fill="FF0000"/>
+            <w:shd w:val="clear" w:color="auto" w:fill="FFFFFF"/>
             <w:tcMar>
               <w:top w:w="0" w:type="dxa"/>
               <w:bottom w:w="0" w:type="dxa"/>
@@ -9773,7 +9802,7 @@
               <w:left w:val="single" w:sz="8" w:space="0" w:color="666666"/>
               <w:right w:val="none" w:sz="0" w:space="0" w:color="000000"/>
             </w:tcBorders>
-            <w:shd w:val="clear" w:color="auto" w:fill="FF0000"/>
+            <w:shd w:val="clear" w:color="auto" w:fill="FFFFFF"/>
             <w:tcMar>
               <w:top w:w="0" w:type="dxa"/>
               <w:bottom w:w="0" w:type="dxa"/>
@@ -10308,7 +10337,7 @@
               <w:left w:val="single" w:sz="8" w:space="0" w:color="666666"/>
               <w:right w:val="none" w:sz="0" w:space="0" w:color="000000"/>
             </w:tcBorders>
-            <w:shd w:val="clear" w:color="auto" w:fill="FF0000"/>
+            <w:shd w:val="clear" w:color="auto" w:fill="FFFFFF"/>
             <w:tcMar>
               <w:top w:w="0" w:type="dxa"/>
               <w:bottom w:w="0" w:type="dxa"/>
@@ -10843,7 +10872,7 @@
               <w:left w:val="single" w:sz="8" w:space="0" w:color="666666"/>
               <w:right w:val="none" w:sz="0" w:space="0" w:color="000000"/>
             </w:tcBorders>
-            <w:shd w:val="clear" w:color="auto" w:fill="FF0000"/>
+            <w:shd w:val="clear" w:color="auto" w:fill="FFFFFF"/>
             <w:tcMar>
               <w:top w:w="0" w:type="dxa"/>
               <w:bottom w:w="0" w:type="dxa"/>
@@ -11378,7 +11407,7 @@
               <w:left w:val="single" w:sz="8" w:space="0" w:color="666666"/>
               <w:right w:val="none" w:sz="0" w:space="0" w:color="000000"/>
             </w:tcBorders>
-            <w:shd w:val="clear" w:color="auto" w:fill="00FF00"/>
+            <w:shd w:val="clear" w:color="auto" w:fill="FFFFFF"/>
             <w:tcMar>
               <w:top w:w="0" w:type="dxa"/>
               <w:bottom w:w="0" w:type="dxa"/>
@@ -11424,7 +11453,7 @@
         <w:tc>
           <w:tcPr>
             <w:tcBorders>
-              <w:bottom w:val="single" w:sz="8" w:space="0" w:color="666666"/>
+              <w:bottom w:val="single" w:sz="16" w:space="0" w:color="666666"/>
               <w:top w:val="single" w:sz="8" w:space="0" w:color="666666"/>
               <w:left w:val="none" w:sz="0" w:space="0" w:color="000000"/>
               <w:right w:val="single" w:sz="8" w:space="0" w:color="666666"/>
@@ -11468,7 +11497,7 @@
         <w:tc>
           <w:tcPr>
             <w:tcBorders>
-              <w:bottom w:val="single" w:sz="8" w:space="0" w:color="666666"/>
+              <w:bottom w:val="single" w:sz="16" w:space="0" w:color="666666"/>
               <w:top w:val="single" w:sz="8" w:space="0" w:color="666666"/>
               <w:left w:val="single" w:sz="8" w:space="0" w:color="666666"/>
               <w:right w:val="single" w:sz="8" w:space="0" w:color="666666"/>
@@ -11505,14 +11534,14 @@
                 <w:szCs w:val="14"/>
                 <w:color w:val="000000"/>
               </w:rPr>
-              <w:t xml:space="preserve">Open Water</w:t>
-            </w:r>
-          </w:p>
-        </w:tc>
-        <w:tc>
-          <w:tcPr>
-            <w:tcBorders>
-              <w:bottom w:val="single" w:sz="8" w:space="0" w:color="666666"/>
+              <w:t xml:space="preserve">Restorable</w:t>
+            </w:r>
+          </w:p>
+        </w:tc>
+        <w:tc>
+          <w:tcPr>
+            <w:tcBorders>
+              <w:bottom w:val="single" w:sz="16" w:space="0" w:color="666666"/>
               <w:top w:val="single" w:sz="8" w:space="0" w:color="666666"/>
               <w:left w:val="single" w:sz="8" w:space="0" w:color="666666"/>
               <w:right w:val="single" w:sz="8" w:space="0" w:color="666666"/>
@@ -11549,14 +11578,14 @@
                 <w:szCs w:val="14"/>
                 <w:color w:val="000000"/>
               </w:rPr>
-              <w:t xml:space="preserve">15,523</w:t>
-            </w:r>
-          </w:p>
-        </w:tc>
-        <w:tc>
-          <w:tcPr>
-            <w:tcBorders>
-              <w:bottom w:val="single" w:sz="8" w:space="0" w:color="666666"/>
+              <w:t xml:space="preserve">231,288</w:t>
+            </w:r>
+          </w:p>
+        </w:tc>
+        <w:tc>
+          <w:tcPr>
+            <w:tcBorders>
+              <w:bottom w:val="single" w:sz="16" w:space="0" w:color="666666"/>
               <w:top w:val="single" w:sz="8" w:space="0" w:color="666666"/>
               <w:left w:val="single" w:sz="8" w:space="0" w:color="666666"/>
               <w:right w:val="single" w:sz="8" w:space="0" w:color="666666"/>
@@ -11593,14 +11622,14 @@
                 <w:szCs w:val="14"/>
                 <w:color w:val="000000"/>
               </w:rPr>
-              <w:t xml:space="preserve">17,397</w:t>
-            </w:r>
-          </w:p>
-        </w:tc>
-        <w:tc>
-          <w:tcPr>
-            <w:tcBorders>
-              <w:bottom w:val="single" w:sz="8" w:space="0" w:color="666666"/>
+              <w:t xml:space="preserve">232,195</w:t>
+            </w:r>
+          </w:p>
+        </w:tc>
+        <w:tc>
+          <w:tcPr>
+            <w:tcBorders>
+              <w:bottom w:val="single" w:sz="16" w:space="0" w:color="666666"/>
               <w:top w:val="single" w:sz="8" w:space="0" w:color="666666"/>
               <w:left w:val="single" w:sz="8" w:space="0" w:color="666666"/>
               <w:right w:val="single" w:sz="8" w:space="0" w:color="666666"/>
@@ -11637,14 +11666,14 @@
                 <w:szCs w:val="14"/>
                 <w:color w:val="000000"/>
               </w:rPr>
-              <w:t xml:space="preserve">19,000</w:t>
-            </w:r>
-          </w:p>
-        </w:tc>
-        <w:tc>
-          <w:tcPr>
-            <w:tcBorders>
-              <w:bottom w:val="single" w:sz="8" w:space="0" w:color="666666"/>
+              <w:t xml:space="preserve">228,531</w:t>
+            </w:r>
+          </w:p>
+        </w:tc>
+        <w:tc>
+          <w:tcPr>
+            <w:tcBorders>
+              <w:bottom w:val="single" w:sz="16" w:space="0" w:color="666666"/>
               <w:top w:val="single" w:sz="8" w:space="0" w:color="666666"/>
               <w:left w:val="single" w:sz="8" w:space="0" w:color="666666"/>
               <w:right w:val="single" w:sz="8" w:space="0" w:color="666666"/>
@@ -11681,14 +11710,14 @@
                 <w:szCs w:val="14"/>
                 <w:color w:val="000000"/>
               </w:rPr>
-              <w:t xml:space="preserve">19,394</w:t>
-            </w:r>
-          </w:p>
-        </w:tc>
-        <w:tc>
-          <w:tcPr>
-            <w:tcBorders>
-              <w:bottom w:val="single" w:sz="8" w:space="0" w:color="666666"/>
+              <w:t xml:space="preserve">212,549</w:t>
+            </w:r>
+          </w:p>
+        </w:tc>
+        <w:tc>
+          <w:tcPr>
+            <w:tcBorders>
+              <w:bottom w:val="single" w:sz="16" w:space="0" w:color="666666"/>
               <w:top w:val="single" w:sz="8" w:space="0" w:color="666666"/>
               <w:left w:val="single" w:sz="8" w:space="0" w:color="666666"/>
               <w:right w:val="single" w:sz="8" w:space="0" w:color="666666"/>
@@ -11725,14 +11754,14 @@
                 <w:szCs w:val="14"/>
                 <w:color w:val="000000"/>
               </w:rPr>
-              <w:t xml:space="preserve">22,405</w:t>
-            </w:r>
-          </w:p>
-        </w:tc>
-        <w:tc>
-          <w:tcPr>
-            <w:tcBorders>
-              <w:bottom w:val="single" w:sz="8" w:space="0" w:color="666666"/>
+              <w:t xml:space="preserve">201,609</w:t>
+            </w:r>
+          </w:p>
+        </w:tc>
+        <w:tc>
+          <w:tcPr>
+            <w:tcBorders>
+              <w:bottom w:val="single" w:sz="16" w:space="0" w:color="666666"/>
               <w:top w:val="single" w:sz="8" w:space="0" w:color="666666"/>
               <w:left w:val="single" w:sz="8" w:space="0" w:color="666666"/>
               <w:right w:val="single" w:sz="8" w:space="0" w:color="666666"/>
@@ -11769,14 +11798,14 @@
                 <w:szCs w:val="14"/>
                 <w:color w:val="000000"/>
               </w:rPr>
-              <w:t xml:space="preserve">22,422</w:t>
-            </w:r>
-          </w:p>
-        </w:tc>
-        <w:tc>
-          <w:tcPr>
-            <w:tcBorders>
-              <w:bottom w:val="single" w:sz="8" w:space="0" w:color="666666"/>
+              <w:t xml:space="preserve">195,529</w:t>
+            </w:r>
+          </w:p>
+        </w:tc>
+        <w:tc>
+          <w:tcPr>
+            <w:tcBorders>
+              <w:bottom w:val="single" w:sz="16" w:space="0" w:color="666666"/>
               <w:top w:val="single" w:sz="8" w:space="0" w:color="666666"/>
               <w:left w:val="single" w:sz="8" w:space="0" w:color="666666"/>
               <w:right w:val="single" w:sz="8" w:space="0" w:color="666666"/>
@@ -11813,14 +11842,14 @@
                 <w:szCs w:val="14"/>
                 <w:color w:val="000000"/>
               </w:rPr>
-              <w:t xml:space="preserve">23,485</w:t>
-            </w:r>
-          </w:p>
-        </w:tc>
-        <w:tc>
-          <w:tcPr>
-            <w:tcBorders>
-              <w:bottom w:val="single" w:sz="8" w:space="0" w:color="666666"/>
+              <w:t xml:space="preserve">184,342</w:t>
+            </w:r>
+          </w:p>
+        </w:tc>
+        <w:tc>
+          <w:tcPr>
+            <w:tcBorders>
+              <w:bottom w:val="single" w:sz="16" w:space="0" w:color="666666"/>
               <w:top w:val="single" w:sz="8" w:space="0" w:color="666666"/>
               <w:left w:val="single" w:sz="8" w:space="0" w:color="666666"/>
               <w:right w:val="single" w:sz="8" w:space="0" w:color="666666"/>
@@ -11857,14 +11886,14 @@
                 <w:szCs w:val="14"/>
                 <w:color w:val="000000"/>
               </w:rPr>
-              <w:t xml:space="preserve">23,955</w:t>
-            </w:r>
-          </w:p>
-        </w:tc>
-        <w:tc>
-          <w:tcPr>
-            <w:tcBorders>
-              <w:bottom w:val="single" w:sz="8" w:space="0" w:color="666666"/>
+              <w:t xml:space="preserve">189,512</w:t>
+            </w:r>
+          </w:p>
+        </w:tc>
+        <w:tc>
+          <w:tcPr>
+            <w:tcBorders>
+              <w:bottom w:val="single" w:sz="16" w:space="0" w:color="666666"/>
               <w:top w:val="single" w:sz="8" w:space="0" w:color="666666"/>
               <w:left w:val="single" w:sz="8" w:space="0" w:color="666666"/>
               <w:right w:val="single" w:sz="8" w:space="0" w:color="666666"/>
@@ -11901,554 +11930,19 @@
                 <w:szCs w:val="14"/>
                 <w:color w:val="000000"/>
               </w:rPr>
-              <w:t xml:space="preserve">8,432</w:t>
-            </w:r>
-          </w:p>
-        </w:tc>
-        <w:tc>
-          <w:tcPr>
-            <w:tcBorders>
-              <w:bottom w:val="single" w:sz="8" w:space="0" w:color="666666"/>
+              <w:t xml:space="preserve">-41,777</w:t>
+            </w:r>
+          </w:p>
+        </w:tc>
+        <w:tc>
+          <w:tcPr>
+            <w:tcBorders>
+              <w:bottom w:val="single" w:sz="16" w:space="0" w:color="666666"/>
               <w:top w:val="single" w:sz="8" w:space="0" w:color="666666"/>
               <w:left w:val="single" w:sz="8" w:space="0" w:color="666666"/>
               <w:right w:val="none" w:sz="0" w:space="0" w:color="000000"/>
             </w:tcBorders>
-            <w:shd w:val="clear" w:color="auto" w:fill="00FF00"/>
-            <w:tcMar>
-              <w:top w:w="0" w:type="dxa"/>
-              <w:bottom w:w="0" w:type="dxa"/>
-              <w:left w:w="0" w:type="dxa"/>
-              <w:right w:w="0" w:type="dxa"/>
-            </w:tcMar>
-            <w:vAlign w:val="center"/>
-          </w:tcPr>
-          <w:p>
-            <w:pPr>
-              <w:jc w:val="center"/>
-              <w:keepNext/>
-              <w:pBdr>
-                <w:bottom w:val="none" w:sz="0" w:space="0" w:color="000000"/>
-                <w:top w:val="none" w:sz="0" w:space="0" w:color="000000"/>
-                <w:left w:val="none" w:sz="0" w:space="0" w:color="000000"/>
-                <w:right w:val="none" w:sz="0" w:space="0" w:color="000000"/>
-              </w:pBdr>
-              <w:spacing w:after="0" w:before="0" w:line="240"/>
-              <w:ind w:firstLine="0" w:left="0" w:right="0"/>
-            </w:pPr>
-            <w:r xmlns:w="http://schemas.openxmlformats.org/wordprocessingml/2006/main" xmlns:wp="http://schemas.openxmlformats.org/drawingml/2006/wordprocessingDrawing" xmlns:r="http://schemas.openxmlformats.org/officeDocument/2006/relationships" xmlns:w14="http://schemas.microsoft.com/office/word/2010/wordml">
-              <w:rPr>
-                <w:rFonts w:ascii="Arial" w:hAnsi="Arial" w:eastAsia="Arial" w:cs="Arial"/>
-                <w:i w:val="false"/>
-                <w:b w:val="false"/>
-                <w:u w:val="none"/>
-                <w:sz w:val="14"/>
-                <w:szCs w:val="14"/>
-                <w:color w:val="000000"/>
-              </w:rPr>
-              <w:t xml:space="preserve">54</w:t>
-            </w:r>
-          </w:p>
-        </w:tc>
-      </w:tr>
-      <w:tr>
-        <w:trPr>
-          <w:cantSplit/>
-          <w:trHeight w:val="360" w:hRule="auto"/>
-        </w:trPr>
-        body12
-        <w:tc>
-          <w:tcPr>
-            <w:tcBorders>
-              <w:bottom w:val="single" w:sz="16" w:space="0" w:color="666666"/>
-              <w:top w:val="single" w:sz="8" w:space="0" w:color="666666"/>
-              <w:left w:val="none" w:sz="0" w:space="0" w:color="000000"/>
-              <w:right w:val="single" w:sz="8" w:space="0" w:color="666666"/>
-            </w:tcBorders>
-            <w:shd w:val="clear" w:color="auto" w:fill="FFFFFF"/>
-            <w:tcMar>
-              <w:top w:w="0" w:type="dxa"/>
-              <w:bottom w:w="0" w:type="dxa"/>
-              <w:left w:w="0" w:type="dxa"/>
-              <w:right w:w="0" w:type="dxa"/>
-            </w:tcMar>
-            <w:vAlign w:val="center"/>
-          </w:tcPr>
-          <w:p>
-            <w:pPr>
-              <w:jc w:val="left"/>
-              <w:keepNext/>
-              <w:pBdr>
-                <w:bottom w:val="none" w:sz="0" w:space="0" w:color="000000"/>
-                <w:top w:val="none" w:sz="0" w:space="0" w:color="000000"/>
-                <w:left w:val="none" w:sz="0" w:space="0" w:color="000000"/>
-                <w:right w:val="none" w:sz="0" w:space="0" w:color="000000"/>
-              </w:pBdr>
-              <w:spacing w:after="0" w:before="0" w:line="240"/>
-              <w:ind w:firstLine="0" w:left="0" w:right="0"/>
-            </w:pPr>
-            <w:r xmlns:w="http://schemas.openxmlformats.org/wordprocessingml/2006/main" xmlns:wp="http://schemas.openxmlformats.org/drawingml/2006/wordprocessingDrawing" xmlns:r="http://schemas.openxmlformats.org/officeDocument/2006/relationships" xmlns:w14="http://schemas.microsoft.com/office/word/2010/wordml">
-              <w:rPr>
-                <w:rFonts w:ascii="Arial" w:hAnsi="Arial" w:eastAsia="Arial" w:cs="Arial"/>
-                <w:i w:val="false"/>
-                <w:b w:val="false"/>
-                <w:u w:val="none"/>
-                <w:sz w:val="14"/>
-                <w:szCs w:val="14"/>
-                <w:color w:val="000000"/>
-              </w:rPr>
-              <w:t xml:space="preserve"/>
-            </w:r>
-          </w:p>
-        </w:tc>
-        <w:tc>
-          <w:tcPr>
-            <w:tcBorders>
-              <w:bottom w:val="single" w:sz="16" w:space="0" w:color="666666"/>
-              <w:top w:val="single" w:sz="8" w:space="0" w:color="666666"/>
-              <w:left w:val="single" w:sz="8" w:space="0" w:color="666666"/>
-              <w:right w:val="single" w:sz="8" w:space="0" w:color="666666"/>
-            </w:tcBorders>
-            <w:shd w:val="clear" w:color="auto" w:fill="FFFFFF"/>
-            <w:tcMar>
-              <w:top w:w="0" w:type="dxa"/>
-              <w:bottom w:w="0" w:type="dxa"/>
-              <w:left w:w="0" w:type="dxa"/>
-              <w:right w:w="0" w:type="dxa"/>
-            </w:tcMar>
-            <w:vAlign w:val="center"/>
-          </w:tcPr>
-          <w:p>
-            <w:pPr>
-              <w:jc w:val="center"/>
-              <w:keepNext/>
-              <w:pBdr>
-                <w:bottom w:val="none" w:sz="0" w:space="0" w:color="000000"/>
-                <w:top w:val="none" w:sz="0" w:space="0" w:color="000000"/>
-                <w:left w:val="none" w:sz="0" w:space="0" w:color="000000"/>
-                <w:right w:val="none" w:sz="0" w:space="0" w:color="000000"/>
-              </w:pBdr>
-              <w:spacing w:after="0" w:before="0" w:line="240"/>
-              <w:ind w:firstLine="0" w:left="0" w:right="0"/>
-            </w:pPr>
-            <w:r xmlns:w="http://schemas.openxmlformats.org/wordprocessingml/2006/main" xmlns:wp="http://schemas.openxmlformats.org/drawingml/2006/wordprocessingDrawing" xmlns:r="http://schemas.openxmlformats.org/officeDocument/2006/relationships" xmlns:w14="http://schemas.microsoft.com/office/word/2010/wordml">
-              <w:rPr>
-                <w:rFonts w:ascii="Arial" w:hAnsi="Arial" w:eastAsia="Arial" w:cs="Arial"/>
-                <w:i w:val="false"/>
-                <w:b w:val="false"/>
-                <w:u w:val="none"/>
-                <w:sz w:val="14"/>
-                <w:szCs w:val="14"/>
-                <w:color w:val="000000"/>
-              </w:rPr>
-              <w:t xml:space="preserve">Restorable</w:t>
-            </w:r>
-          </w:p>
-        </w:tc>
-        <w:tc>
-          <w:tcPr>
-            <w:tcBorders>
-              <w:bottom w:val="single" w:sz="16" w:space="0" w:color="666666"/>
-              <w:top w:val="single" w:sz="8" w:space="0" w:color="666666"/>
-              <w:left w:val="single" w:sz="8" w:space="0" w:color="666666"/>
-              <w:right w:val="single" w:sz="8" w:space="0" w:color="666666"/>
-            </w:tcBorders>
-            <w:shd w:val="clear" w:color="auto" w:fill="FFFFFF"/>
-            <w:tcMar>
-              <w:top w:w="0" w:type="dxa"/>
-              <w:bottom w:w="0" w:type="dxa"/>
-              <w:left w:w="0" w:type="dxa"/>
-              <w:right w:w="0" w:type="dxa"/>
-            </w:tcMar>
-            <w:vAlign w:val="center"/>
-          </w:tcPr>
-          <w:p>
-            <w:pPr>
-              <w:jc w:val="center"/>
-              <w:keepNext/>
-              <w:pBdr>
-                <w:bottom w:val="none" w:sz="0" w:space="0" w:color="000000"/>
-                <w:top w:val="none" w:sz="0" w:space="0" w:color="000000"/>
-                <w:left w:val="none" w:sz="0" w:space="0" w:color="000000"/>
-                <w:right w:val="none" w:sz="0" w:space="0" w:color="000000"/>
-              </w:pBdr>
-              <w:spacing w:after="0" w:before="0" w:line="240"/>
-              <w:ind w:firstLine="0" w:left="0" w:right="0"/>
-            </w:pPr>
-            <w:r xmlns:w="http://schemas.openxmlformats.org/wordprocessingml/2006/main" xmlns:wp="http://schemas.openxmlformats.org/drawingml/2006/wordprocessingDrawing" xmlns:r="http://schemas.openxmlformats.org/officeDocument/2006/relationships" xmlns:w14="http://schemas.microsoft.com/office/word/2010/wordml">
-              <w:rPr>
-                <w:rFonts w:ascii="Arial" w:hAnsi="Arial" w:eastAsia="Arial" w:cs="Arial"/>
-                <w:i w:val="false"/>
-                <w:b w:val="false"/>
-                <w:u w:val="none"/>
-                <w:sz w:val="14"/>
-                <w:szCs w:val="14"/>
-                <w:color w:val="000000"/>
-              </w:rPr>
-              <w:t xml:space="preserve">231,288</w:t>
-            </w:r>
-          </w:p>
-        </w:tc>
-        <w:tc>
-          <w:tcPr>
-            <w:tcBorders>
-              <w:bottom w:val="single" w:sz="16" w:space="0" w:color="666666"/>
-              <w:top w:val="single" w:sz="8" w:space="0" w:color="666666"/>
-              <w:left w:val="single" w:sz="8" w:space="0" w:color="666666"/>
-              <w:right w:val="single" w:sz="8" w:space="0" w:color="666666"/>
-            </w:tcBorders>
-            <w:shd w:val="clear" w:color="auto" w:fill="FFFFFF"/>
-            <w:tcMar>
-              <w:top w:w="0" w:type="dxa"/>
-              <w:bottom w:w="0" w:type="dxa"/>
-              <w:left w:w="0" w:type="dxa"/>
-              <w:right w:w="0" w:type="dxa"/>
-            </w:tcMar>
-            <w:vAlign w:val="center"/>
-          </w:tcPr>
-          <w:p>
-            <w:pPr>
-              <w:jc w:val="center"/>
-              <w:keepNext/>
-              <w:pBdr>
-                <w:bottom w:val="none" w:sz="0" w:space="0" w:color="000000"/>
-                <w:top w:val="none" w:sz="0" w:space="0" w:color="000000"/>
-                <w:left w:val="none" w:sz="0" w:space="0" w:color="000000"/>
-                <w:right w:val="none" w:sz="0" w:space="0" w:color="000000"/>
-              </w:pBdr>
-              <w:spacing w:after="0" w:before="0" w:line="240"/>
-              <w:ind w:firstLine="0" w:left="0" w:right="0"/>
-            </w:pPr>
-            <w:r xmlns:w="http://schemas.openxmlformats.org/wordprocessingml/2006/main" xmlns:wp="http://schemas.openxmlformats.org/drawingml/2006/wordprocessingDrawing" xmlns:r="http://schemas.openxmlformats.org/officeDocument/2006/relationships" xmlns:w14="http://schemas.microsoft.com/office/word/2010/wordml">
-              <w:rPr>
-                <w:rFonts w:ascii="Arial" w:hAnsi="Arial" w:eastAsia="Arial" w:cs="Arial"/>
-                <w:i w:val="false"/>
-                <w:b w:val="false"/>
-                <w:u w:val="none"/>
-                <w:sz w:val="14"/>
-                <w:szCs w:val="14"/>
-                <w:color w:val="000000"/>
-              </w:rPr>
-              <w:t xml:space="preserve">232,195</w:t>
-            </w:r>
-          </w:p>
-        </w:tc>
-        <w:tc>
-          <w:tcPr>
-            <w:tcBorders>
-              <w:bottom w:val="single" w:sz="16" w:space="0" w:color="666666"/>
-              <w:top w:val="single" w:sz="8" w:space="0" w:color="666666"/>
-              <w:left w:val="single" w:sz="8" w:space="0" w:color="666666"/>
-              <w:right w:val="single" w:sz="8" w:space="0" w:color="666666"/>
-            </w:tcBorders>
-            <w:shd w:val="clear" w:color="auto" w:fill="FFFFFF"/>
-            <w:tcMar>
-              <w:top w:w="0" w:type="dxa"/>
-              <w:bottom w:w="0" w:type="dxa"/>
-              <w:left w:w="0" w:type="dxa"/>
-              <w:right w:w="0" w:type="dxa"/>
-            </w:tcMar>
-            <w:vAlign w:val="center"/>
-          </w:tcPr>
-          <w:p>
-            <w:pPr>
-              <w:jc w:val="center"/>
-              <w:keepNext/>
-              <w:pBdr>
-                <w:bottom w:val="none" w:sz="0" w:space="0" w:color="000000"/>
-                <w:top w:val="none" w:sz="0" w:space="0" w:color="000000"/>
-                <w:left w:val="none" w:sz="0" w:space="0" w:color="000000"/>
-                <w:right w:val="none" w:sz="0" w:space="0" w:color="000000"/>
-              </w:pBdr>
-              <w:spacing w:after="0" w:before="0" w:line="240"/>
-              <w:ind w:firstLine="0" w:left="0" w:right="0"/>
-            </w:pPr>
-            <w:r xmlns:w="http://schemas.openxmlformats.org/wordprocessingml/2006/main" xmlns:wp="http://schemas.openxmlformats.org/drawingml/2006/wordprocessingDrawing" xmlns:r="http://schemas.openxmlformats.org/officeDocument/2006/relationships" xmlns:w14="http://schemas.microsoft.com/office/word/2010/wordml">
-              <w:rPr>
-                <w:rFonts w:ascii="Arial" w:hAnsi="Arial" w:eastAsia="Arial" w:cs="Arial"/>
-                <w:i w:val="false"/>
-                <w:b w:val="false"/>
-                <w:u w:val="none"/>
-                <w:sz w:val="14"/>
-                <w:szCs w:val="14"/>
-                <w:color w:val="000000"/>
-              </w:rPr>
-              <w:t xml:space="preserve">228,531</w:t>
-            </w:r>
-          </w:p>
-        </w:tc>
-        <w:tc>
-          <w:tcPr>
-            <w:tcBorders>
-              <w:bottom w:val="single" w:sz="16" w:space="0" w:color="666666"/>
-              <w:top w:val="single" w:sz="8" w:space="0" w:color="666666"/>
-              <w:left w:val="single" w:sz="8" w:space="0" w:color="666666"/>
-              <w:right w:val="single" w:sz="8" w:space="0" w:color="666666"/>
-            </w:tcBorders>
-            <w:shd w:val="clear" w:color="auto" w:fill="FFFFFF"/>
-            <w:tcMar>
-              <w:top w:w="0" w:type="dxa"/>
-              <w:bottom w:w="0" w:type="dxa"/>
-              <w:left w:w="0" w:type="dxa"/>
-              <w:right w:w="0" w:type="dxa"/>
-            </w:tcMar>
-            <w:vAlign w:val="center"/>
-          </w:tcPr>
-          <w:p>
-            <w:pPr>
-              <w:jc w:val="center"/>
-              <w:keepNext/>
-              <w:pBdr>
-                <w:bottom w:val="none" w:sz="0" w:space="0" w:color="000000"/>
-                <w:top w:val="none" w:sz="0" w:space="0" w:color="000000"/>
-                <w:left w:val="none" w:sz="0" w:space="0" w:color="000000"/>
-                <w:right w:val="none" w:sz="0" w:space="0" w:color="000000"/>
-              </w:pBdr>
-              <w:spacing w:after="0" w:before="0" w:line="240"/>
-              <w:ind w:firstLine="0" w:left="0" w:right="0"/>
-            </w:pPr>
-            <w:r xmlns:w="http://schemas.openxmlformats.org/wordprocessingml/2006/main" xmlns:wp="http://schemas.openxmlformats.org/drawingml/2006/wordprocessingDrawing" xmlns:r="http://schemas.openxmlformats.org/officeDocument/2006/relationships" xmlns:w14="http://schemas.microsoft.com/office/word/2010/wordml">
-              <w:rPr>
-                <w:rFonts w:ascii="Arial" w:hAnsi="Arial" w:eastAsia="Arial" w:cs="Arial"/>
-                <w:i w:val="false"/>
-                <w:b w:val="false"/>
-                <w:u w:val="none"/>
-                <w:sz w:val="14"/>
-                <w:szCs w:val="14"/>
-                <w:color w:val="000000"/>
-              </w:rPr>
-              <w:t xml:space="preserve">212,549</w:t>
-            </w:r>
-          </w:p>
-        </w:tc>
-        <w:tc>
-          <w:tcPr>
-            <w:tcBorders>
-              <w:bottom w:val="single" w:sz="16" w:space="0" w:color="666666"/>
-              <w:top w:val="single" w:sz="8" w:space="0" w:color="666666"/>
-              <w:left w:val="single" w:sz="8" w:space="0" w:color="666666"/>
-              <w:right w:val="single" w:sz="8" w:space="0" w:color="666666"/>
-            </w:tcBorders>
-            <w:shd w:val="clear" w:color="auto" w:fill="FFFFFF"/>
-            <w:tcMar>
-              <w:top w:w="0" w:type="dxa"/>
-              <w:bottom w:w="0" w:type="dxa"/>
-              <w:left w:w="0" w:type="dxa"/>
-              <w:right w:w="0" w:type="dxa"/>
-            </w:tcMar>
-            <w:vAlign w:val="center"/>
-          </w:tcPr>
-          <w:p>
-            <w:pPr>
-              <w:jc w:val="center"/>
-              <w:keepNext/>
-              <w:pBdr>
-                <w:bottom w:val="none" w:sz="0" w:space="0" w:color="000000"/>
-                <w:top w:val="none" w:sz="0" w:space="0" w:color="000000"/>
-                <w:left w:val="none" w:sz="0" w:space="0" w:color="000000"/>
-                <w:right w:val="none" w:sz="0" w:space="0" w:color="000000"/>
-              </w:pBdr>
-              <w:spacing w:after="0" w:before="0" w:line="240"/>
-              <w:ind w:firstLine="0" w:left="0" w:right="0"/>
-            </w:pPr>
-            <w:r xmlns:w="http://schemas.openxmlformats.org/wordprocessingml/2006/main" xmlns:wp="http://schemas.openxmlformats.org/drawingml/2006/wordprocessingDrawing" xmlns:r="http://schemas.openxmlformats.org/officeDocument/2006/relationships" xmlns:w14="http://schemas.microsoft.com/office/word/2010/wordml">
-              <w:rPr>
-                <w:rFonts w:ascii="Arial" w:hAnsi="Arial" w:eastAsia="Arial" w:cs="Arial"/>
-                <w:i w:val="false"/>
-                <w:b w:val="false"/>
-                <w:u w:val="none"/>
-                <w:sz w:val="14"/>
-                <w:szCs w:val="14"/>
-                <w:color w:val="000000"/>
-              </w:rPr>
-              <w:t xml:space="preserve">201,609</w:t>
-            </w:r>
-          </w:p>
-        </w:tc>
-        <w:tc>
-          <w:tcPr>
-            <w:tcBorders>
-              <w:bottom w:val="single" w:sz="16" w:space="0" w:color="666666"/>
-              <w:top w:val="single" w:sz="8" w:space="0" w:color="666666"/>
-              <w:left w:val="single" w:sz="8" w:space="0" w:color="666666"/>
-              <w:right w:val="single" w:sz="8" w:space="0" w:color="666666"/>
-            </w:tcBorders>
-            <w:shd w:val="clear" w:color="auto" w:fill="FFFFFF"/>
-            <w:tcMar>
-              <w:top w:w="0" w:type="dxa"/>
-              <w:bottom w:w="0" w:type="dxa"/>
-              <w:left w:w="0" w:type="dxa"/>
-              <w:right w:w="0" w:type="dxa"/>
-            </w:tcMar>
-            <w:vAlign w:val="center"/>
-          </w:tcPr>
-          <w:p>
-            <w:pPr>
-              <w:jc w:val="center"/>
-              <w:keepNext/>
-              <w:pBdr>
-                <w:bottom w:val="none" w:sz="0" w:space="0" w:color="000000"/>
-                <w:top w:val="none" w:sz="0" w:space="0" w:color="000000"/>
-                <w:left w:val="none" w:sz="0" w:space="0" w:color="000000"/>
-                <w:right w:val="none" w:sz="0" w:space="0" w:color="000000"/>
-              </w:pBdr>
-              <w:spacing w:after="0" w:before="0" w:line="240"/>
-              <w:ind w:firstLine="0" w:left="0" w:right="0"/>
-            </w:pPr>
-            <w:r xmlns:w="http://schemas.openxmlformats.org/wordprocessingml/2006/main" xmlns:wp="http://schemas.openxmlformats.org/drawingml/2006/wordprocessingDrawing" xmlns:r="http://schemas.openxmlformats.org/officeDocument/2006/relationships" xmlns:w14="http://schemas.microsoft.com/office/word/2010/wordml">
-              <w:rPr>
-                <w:rFonts w:ascii="Arial" w:hAnsi="Arial" w:eastAsia="Arial" w:cs="Arial"/>
-                <w:i w:val="false"/>
-                <w:b w:val="false"/>
-                <w:u w:val="none"/>
-                <w:sz w:val="14"/>
-                <w:szCs w:val="14"/>
-                <w:color w:val="000000"/>
-              </w:rPr>
-              <w:t xml:space="preserve">195,529</w:t>
-            </w:r>
-          </w:p>
-        </w:tc>
-        <w:tc>
-          <w:tcPr>
-            <w:tcBorders>
-              <w:bottom w:val="single" w:sz="16" w:space="0" w:color="666666"/>
-              <w:top w:val="single" w:sz="8" w:space="0" w:color="666666"/>
-              <w:left w:val="single" w:sz="8" w:space="0" w:color="666666"/>
-              <w:right w:val="single" w:sz="8" w:space="0" w:color="666666"/>
-            </w:tcBorders>
-            <w:shd w:val="clear" w:color="auto" w:fill="FFFFFF"/>
-            <w:tcMar>
-              <w:top w:w="0" w:type="dxa"/>
-              <w:bottom w:w="0" w:type="dxa"/>
-              <w:left w:w="0" w:type="dxa"/>
-              <w:right w:w="0" w:type="dxa"/>
-            </w:tcMar>
-            <w:vAlign w:val="center"/>
-          </w:tcPr>
-          <w:p>
-            <w:pPr>
-              <w:jc w:val="center"/>
-              <w:keepNext/>
-              <w:pBdr>
-                <w:bottom w:val="none" w:sz="0" w:space="0" w:color="000000"/>
-                <w:top w:val="none" w:sz="0" w:space="0" w:color="000000"/>
-                <w:left w:val="none" w:sz="0" w:space="0" w:color="000000"/>
-                <w:right w:val="none" w:sz="0" w:space="0" w:color="000000"/>
-              </w:pBdr>
-              <w:spacing w:after="0" w:before="0" w:line="240"/>
-              <w:ind w:firstLine="0" w:left="0" w:right="0"/>
-            </w:pPr>
-            <w:r xmlns:w="http://schemas.openxmlformats.org/wordprocessingml/2006/main" xmlns:wp="http://schemas.openxmlformats.org/drawingml/2006/wordprocessingDrawing" xmlns:r="http://schemas.openxmlformats.org/officeDocument/2006/relationships" xmlns:w14="http://schemas.microsoft.com/office/word/2010/wordml">
-              <w:rPr>
-                <w:rFonts w:ascii="Arial" w:hAnsi="Arial" w:eastAsia="Arial" w:cs="Arial"/>
-                <w:i w:val="false"/>
-                <w:b w:val="false"/>
-                <w:u w:val="none"/>
-                <w:sz w:val="14"/>
-                <w:szCs w:val="14"/>
-                <w:color w:val="000000"/>
-              </w:rPr>
-              <w:t xml:space="preserve">184,342</w:t>
-            </w:r>
-          </w:p>
-        </w:tc>
-        <w:tc>
-          <w:tcPr>
-            <w:tcBorders>
-              <w:bottom w:val="single" w:sz="16" w:space="0" w:color="666666"/>
-              <w:top w:val="single" w:sz="8" w:space="0" w:color="666666"/>
-              <w:left w:val="single" w:sz="8" w:space="0" w:color="666666"/>
-              <w:right w:val="single" w:sz="8" w:space="0" w:color="666666"/>
-            </w:tcBorders>
-            <w:shd w:val="clear" w:color="auto" w:fill="FFFFFF"/>
-            <w:tcMar>
-              <w:top w:w="0" w:type="dxa"/>
-              <w:bottom w:w="0" w:type="dxa"/>
-              <w:left w:w="0" w:type="dxa"/>
-              <w:right w:w="0" w:type="dxa"/>
-            </w:tcMar>
-            <w:vAlign w:val="center"/>
-          </w:tcPr>
-          <w:p>
-            <w:pPr>
-              <w:jc w:val="center"/>
-              <w:keepNext/>
-              <w:pBdr>
-                <w:bottom w:val="none" w:sz="0" w:space="0" w:color="000000"/>
-                <w:top w:val="none" w:sz="0" w:space="0" w:color="000000"/>
-                <w:left w:val="none" w:sz="0" w:space="0" w:color="000000"/>
-                <w:right w:val="none" w:sz="0" w:space="0" w:color="000000"/>
-              </w:pBdr>
-              <w:spacing w:after="0" w:before="0" w:line="240"/>
-              <w:ind w:firstLine="0" w:left="0" w:right="0"/>
-            </w:pPr>
-            <w:r xmlns:w="http://schemas.openxmlformats.org/wordprocessingml/2006/main" xmlns:wp="http://schemas.openxmlformats.org/drawingml/2006/wordprocessingDrawing" xmlns:r="http://schemas.openxmlformats.org/officeDocument/2006/relationships" xmlns:w14="http://schemas.microsoft.com/office/word/2010/wordml">
-              <w:rPr>
-                <w:rFonts w:ascii="Arial" w:hAnsi="Arial" w:eastAsia="Arial" w:cs="Arial"/>
-                <w:i w:val="false"/>
-                <w:b w:val="false"/>
-                <w:u w:val="none"/>
-                <w:sz w:val="14"/>
-                <w:szCs w:val="14"/>
-                <w:color w:val="000000"/>
-              </w:rPr>
-              <w:t xml:space="preserve">189,512</w:t>
-            </w:r>
-          </w:p>
-        </w:tc>
-        <w:tc>
-          <w:tcPr>
-            <w:tcBorders>
-              <w:bottom w:val="single" w:sz="16" w:space="0" w:color="666666"/>
-              <w:top w:val="single" w:sz="8" w:space="0" w:color="666666"/>
-              <w:left w:val="single" w:sz="8" w:space="0" w:color="666666"/>
-              <w:right w:val="single" w:sz="8" w:space="0" w:color="666666"/>
-            </w:tcBorders>
-            <w:shd w:val="clear" w:color="auto" w:fill="FFFFFF"/>
-            <w:tcMar>
-              <w:top w:w="0" w:type="dxa"/>
-              <w:bottom w:w="0" w:type="dxa"/>
-              <w:left w:w="0" w:type="dxa"/>
-              <w:right w:w="0" w:type="dxa"/>
-            </w:tcMar>
-            <w:vAlign w:val="center"/>
-          </w:tcPr>
-          <w:p>
-            <w:pPr>
-              <w:jc w:val="center"/>
-              <w:keepNext/>
-              <w:pBdr>
-                <w:bottom w:val="none" w:sz="0" w:space="0" w:color="000000"/>
-                <w:top w:val="none" w:sz="0" w:space="0" w:color="000000"/>
-                <w:left w:val="none" w:sz="0" w:space="0" w:color="000000"/>
-                <w:right w:val="none" w:sz="0" w:space="0" w:color="000000"/>
-              </w:pBdr>
-              <w:spacing w:after="0" w:before="0" w:line="240"/>
-              <w:ind w:firstLine="0" w:left="0" w:right="0"/>
-            </w:pPr>
-            <w:r xmlns:w="http://schemas.openxmlformats.org/wordprocessingml/2006/main" xmlns:wp="http://schemas.openxmlformats.org/drawingml/2006/wordprocessingDrawing" xmlns:r="http://schemas.openxmlformats.org/officeDocument/2006/relationships" xmlns:w14="http://schemas.microsoft.com/office/word/2010/wordml">
-              <w:rPr>
-                <w:rFonts w:ascii="Arial" w:hAnsi="Arial" w:eastAsia="Arial" w:cs="Arial"/>
-                <w:i w:val="false"/>
-                <w:b w:val="false"/>
-                <w:u w:val="none"/>
-                <w:sz w:val="14"/>
-                <w:szCs w:val="14"/>
-                <w:color w:val="000000"/>
-              </w:rPr>
-              <w:t xml:space="preserve">-41,777</w:t>
-            </w:r>
-          </w:p>
-        </w:tc>
-        <w:tc>
-          <w:tcPr>
-            <w:tcBorders>
-              <w:bottom w:val="single" w:sz="16" w:space="0" w:color="666666"/>
-              <w:top w:val="single" w:sz="8" w:space="0" w:color="666666"/>
-              <w:left w:val="single" w:sz="8" w:space="0" w:color="666666"/>
-              <w:right w:val="none" w:sz="0" w:space="0" w:color="000000"/>
-            </w:tcBorders>
-            <w:shd w:val="clear" w:color="auto" w:fill="FF0000"/>
+            <w:shd w:val="clear" w:color="auto" w:fill="FFFFFF"/>
             <w:tcMar>
               <w:top w:w="0" w:type="dxa"/>
               <w:bottom w:w="0" w:type="dxa"/>
@@ -12502,7 +11996,7 @@
         </w:rPr>
         <w:t xml:space="preserve">Table</w:t>
       </w:r>
-      <w:bookmarkStart w:id="12204962-8875-44ab-a543-6e354c62fe32" w:name="unnamed-chunk-4"/>
+      <w:bookmarkStart w:id="3993d285-a750-435a-a740-d5d25f020e34" w:name="unnamed-chunk-4"/>
       <w:r xmlns:w="http://schemas.openxmlformats.org/wordprocessingml/2006/main" xmlns:wp="http://schemas.openxmlformats.org/drawingml/2006/wordprocessingDrawing" xmlns:r="http://schemas.openxmlformats.org/officeDocument/2006/relationships" xmlns:w14="http://schemas.microsoft.com/office/word/2010/wordml">
         <w:rPr>
           <w:rFonts/>
@@ -12524,7 +12018,7 @@
         </w:rPr>
         <w:fldChar w:fldCharType="end" w:dirty="true"/>
       </w:r>
-      <w:bookmarkEnd w:id="12204962-8875-44ab-a543-6e354c62fe32"/>
+      <w:bookmarkEnd w:id="3993d285-a750-435a-a740-d5d25f020e34"/>
       <w:r>
         <w:t xml:space="preserve">:</w:t>
       </w:r>
@@ -18190,7 +17684,7 @@
         </w:rPr>
         <w:t xml:space="preserve">Table</w:t>
       </w:r>
-      <w:bookmarkStart w:id="ab26c47a-6853-43f1-89d5-41124be5c29e" w:name="unnamed-chunk-5"/>
+      <w:bookmarkStart w:id="f3041c85-1836-4fc4-8d16-91c421414018" w:name="unnamed-chunk-5"/>
       <w:r xmlns:w="http://schemas.openxmlformats.org/wordprocessingml/2006/main" xmlns:wp="http://schemas.openxmlformats.org/drawingml/2006/wordprocessingDrawing" xmlns:r="http://schemas.openxmlformats.org/officeDocument/2006/relationships" xmlns:w14="http://schemas.microsoft.com/office/word/2010/wordml">
         <w:rPr>
           <w:rFonts/>
@@ -18212,7 +17706,7 @@
         </w:rPr>
         <w:fldChar w:fldCharType="end" w:dirty="true"/>
       </w:r>
-      <w:bookmarkEnd w:id="ab26c47a-6853-43f1-89d5-41124be5c29e"/>
+      <w:bookmarkEnd w:id="f3041c85-1836-4fc4-8d16-91c421414018"/>
       <w:r>
         <w:t xml:space="preserve">:</w:t>
       </w:r>
@@ -23418,8 +22912,8 @@
         <w:br w:type="page"/>
       </w:r>
     </w:p>
-    <w:bookmarkEnd w:id="67"/>
-    <w:bookmarkStart w:id="175" w:name="references"/>
+    <w:bookmarkEnd w:id="68"/>
+    <w:bookmarkStart w:id="176" w:name="references"/>
     <w:p>
       <w:pPr>
         <w:pStyle w:val="Heading2"/>
@@ -23428,8 +22922,8 @@
         <w:t xml:space="preserve">References</w:t>
       </w:r>
     </w:p>
-    <w:bookmarkStart w:id="174" w:name="refs"/>
-    <w:bookmarkStart w:id="69" w:name="ref-Allaire17"/>
+    <w:bookmarkStart w:id="175" w:name="refs"/>
+    <w:bookmarkStart w:id="70" w:name="ref-Allaire17"/>
     <w:p>
       <w:pPr>
         <w:pStyle w:val="Bibliography"/>
@@ -23509,7 +23003,7 @@
       <w:r>
         <w:t xml:space="preserve"> </w:t>
       </w:r>
-      <w:hyperlink r:id="rId68">
+      <w:hyperlink r:id="rId69">
         <w:r>
           <w:rPr>
             <w:rStyle w:val="Hyperlink"/>
@@ -23521,8 +23015,8 @@
         <w:t xml:space="preserve">.</w:t>
       </w:r>
     </w:p>
-    <w:bookmarkEnd w:id="69"/>
-    <w:bookmarkStart w:id="70" w:name="ref-Ash05"/>
+    <w:bookmarkEnd w:id="70"/>
+    <w:bookmarkStart w:id="71" w:name="ref-Ash05"/>
     <w:p>
       <w:pPr>
         <w:pStyle w:val="Bibliography"/>
@@ -23571,8 +23065,8 @@
         <w:t xml:space="preserve">, ed. S. F. Treat (St. Petersburg, Florida: Tampa Bay Estuary Program), 179–182.</w:t>
       </w:r>
     </w:p>
-    <w:bookmarkEnd w:id="70"/>
-    <w:bookmarkStart w:id="72" w:name="ref-AvilaGarcia20"/>
+    <w:bookmarkEnd w:id="71"/>
+    <w:bookmarkStart w:id="73" w:name="ref-AvilaGarcia20"/>
     <w:p>
       <w:pPr>
         <w:pStyle w:val="Bibliography"/>
@@ -23599,7 +23093,7 @@
       <w:r>
         <w:t xml:space="preserve"> </w:t>
       </w:r>
-      <w:hyperlink r:id="rId71">
+      <w:hyperlink r:id="rId72">
         <w:r>
           <w:rPr>
             <w:rStyle w:val="Hyperlink"/>
@@ -23611,8 +23105,8 @@
         <w:t xml:space="preserve">.</w:t>
       </w:r>
     </w:p>
-    <w:bookmarkEnd w:id="72"/>
-    <w:bookmarkStart w:id="74" w:name="ref-Beck22"/>
+    <w:bookmarkEnd w:id="73"/>
+    <w:bookmarkStart w:id="75" w:name="ref-Beck22"/>
     <w:p>
       <w:pPr>
         <w:pStyle w:val="Bibliography"/>
@@ -23636,7 +23130,7 @@
       <w:r>
         <w:t xml:space="preserve"> </w:t>
       </w:r>
-      <w:hyperlink r:id="rId73">
+      <w:hyperlink r:id="rId74">
         <w:r>
           <w:rPr>
             <w:rStyle w:val="Hyperlink"/>
@@ -23648,8 +23142,8 @@
         <w:t xml:space="preserve">.</w:t>
       </w:r>
     </w:p>
-    <w:bookmarkEnd w:id="74"/>
-    <w:bookmarkStart w:id="76" w:name="ref-Benson18"/>
+    <w:bookmarkEnd w:id="75"/>
+    <w:bookmarkStart w:id="77" w:name="ref-Benson18"/>
     <w:p>
       <w:pPr>
         <w:pStyle w:val="Bibliography"/>
@@ -23676,7 +23170,7 @@
       <w:r>
         <w:t xml:space="preserve"> </w:t>
       </w:r>
-      <w:hyperlink r:id="rId75">
+      <w:hyperlink r:id="rId76">
         <w:r>
           <w:rPr>
             <w:rStyle w:val="Hyperlink"/>
@@ -23688,8 +23182,8 @@
         <w:t xml:space="preserve">.</w:t>
       </w:r>
     </w:p>
-    <w:bookmarkEnd w:id="76"/>
-    <w:bookmarkStart w:id="77" w:name="ref-Berntness85"/>
+    <w:bookmarkEnd w:id="77"/>
+    <w:bookmarkStart w:id="78" w:name="ref-Berntness85"/>
     <w:p>
       <w:pPr>
         <w:pStyle w:val="Bibliography"/>
@@ -23748,8 +23242,8 @@
         <w:t xml:space="preserve">66, 1042–1055.</w:t>
       </w:r>
     </w:p>
-    <w:bookmarkEnd w:id="77"/>
-    <w:bookmarkStart w:id="78" w:name="ref-Brinson95"/>
+    <w:bookmarkEnd w:id="78"/>
+    <w:bookmarkStart w:id="79" w:name="ref-Brinson95"/>
     <w:p>
       <w:pPr>
         <w:pStyle w:val="Bibliography"/>
@@ -23774,8 +23268,8 @@
         <w:t xml:space="preserve">18, 648–659.</w:t>
       </w:r>
     </w:p>
-    <w:bookmarkEnd w:id="78"/>
-    <w:bookmarkStart w:id="80" w:name="ref-Burke19"/>
+    <w:bookmarkEnd w:id="79"/>
+    <w:bookmarkStart w:id="81" w:name="ref-Burke19"/>
     <w:p>
       <w:pPr>
         <w:pStyle w:val="Bibliography"/>
@@ -23804,7 +23298,7 @@
       <w:r>
         <w:t xml:space="preserve"> </w:t>
       </w:r>
-      <w:hyperlink r:id="rId79">
+      <w:hyperlink r:id="rId80">
         <w:r>
           <w:rPr>
             <w:rStyle w:val="Hyperlink"/>
@@ -23816,8 +23310,8 @@
         <w:t xml:space="preserve">.</w:t>
       </w:r>
     </w:p>
-    <w:bookmarkEnd w:id="80"/>
-    <w:bookmarkStart w:id="82" w:name="ref-Calil15"/>
+    <w:bookmarkEnd w:id="81"/>
+    <w:bookmarkStart w:id="83" w:name="ref-Calil15"/>
     <w:p>
       <w:pPr>
         <w:pStyle w:val="Bibliography"/>
@@ -23844,7 +23338,7 @@
       <w:r>
         <w:t xml:space="preserve"> </w:t>
       </w:r>
-      <w:hyperlink r:id="rId81">
+      <w:hyperlink r:id="rId82">
         <w:r>
           <w:rPr>
             <w:rStyle w:val="Hyperlink"/>
@@ -23856,8 +23350,8 @@
         <w:t xml:space="preserve">.</w:t>
       </w:r>
     </w:p>
-    <w:bookmarkEnd w:id="82"/>
-    <w:bookmarkStart w:id="84" w:name="ref-Cavanaugh19"/>
+    <w:bookmarkEnd w:id="83"/>
+    <w:bookmarkStart w:id="85" w:name="ref-Cavanaugh19"/>
     <w:p>
       <w:pPr>
         <w:pStyle w:val="Bibliography"/>
@@ -23884,7 +23378,7 @@
       <w:r>
         <w:t xml:space="preserve"> </w:t>
       </w:r>
-      <w:hyperlink r:id="rId83">
+      <w:hyperlink r:id="rId84">
         <w:r>
           <w:rPr>
             <w:rStyle w:val="Hyperlink"/>
@@ -23896,8 +23390,8 @@
         <w:t xml:space="preserve">.</w:t>
       </w:r>
     </w:p>
-    <w:bookmarkEnd w:id="84"/>
-    <w:bookmarkStart w:id="86" w:name="ref-Cavanaugh14"/>
+    <w:bookmarkEnd w:id="85"/>
+    <w:bookmarkStart w:id="87" w:name="ref-Cavanaugh14"/>
     <w:p>
       <w:pPr>
         <w:pStyle w:val="Bibliography"/>
@@ -23924,7 +23418,7 @@
       <w:r>
         <w:t xml:space="preserve"> </w:t>
       </w:r>
-      <w:hyperlink r:id="rId85">
+      <w:hyperlink r:id="rId86">
         <w:r>
           <w:rPr>
             <w:rStyle w:val="Hyperlink"/>
@@ -23936,8 +23430,8 @@
         <w:t xml:space="preserve">.</w:t>
       </w:r>
     </w:p>
-    <w:bookmarkEnd w:id="86"/>
-    <w:bookmarkStart w:id="88" w:name="ref-Chung18"/>
+    <w:bookmarkEnd w:id="87"/>
+    <w:bookmarkStart w:id="89" w:name="ref-Chung18"/>
     <w:p>
       <w:pPr>
         <w:pStyle w:val="Bibliography"/>
@@ -23964,7 +23458,7 @@
       <w:r>
         <w:t xml:space="preserve"> </w:t>
       </w:r>
-      <w:hyperlink r:id="rId87">
+      <w:hyperlink r:id="rId88">
         <w:r>
           <w:rPr>
             <w:rStyle w:val="Hyperlink"/>
@@ -23976,8 +23470,8 @@
         <w:t xml:space="preserve">.</w:t>
       </w:r>
     </w:p>
-    <w:bookmarkEnd w:id="88"/>
-    <w:bookmarkStart w:id="89" w:name="ref-Cicchetti11"/>
+    <w:bookmarkEnd w:id="89"/>
+    <w:bookmarkStart w:id="90" w:name="ref-Cicchetti11"/>
     <w:p>
       <w:pPr>
         <w:pStyle w:val="Bibliography"/>
@@ -24038,8 +23532,8 @@
         <w:t xml:space="preserve">34, 1278–1292.</w:t>
       </w:r>
     </w:p>
-    <w:bookmarkEnd w:id="89"/>
-    <w:bookmarkStart w:id="90" w:name="ref-Coen07"/>
+    <w:bookmarkEnd w:id="90"/>
+    <w:bookmarkStart w:id="91" w:name="ref-Coen07"/>
     <w:p>
       <w:pPr>
         <w:pStyle w:val="Bibliography"/>
@@ -24064,8 +23558,8 @@
         <w:t xml:space="preserve">341, 303–307.</w:t>
       </w:r>
     </w:p>
-    <w:bookmarkEnd w:id="90"/>
-    <w:bookmarkStart w:id="92" w:name="ref-Comeaux12"/>
+    <w:bookmarkEnd w:id="91"/>
+    <w:bookmarkStart w:id="93" w:name="ref-Comeaux12"/>
     <w:p>
       <w:pPr>
         <w:pStyle w:val="Bibliography"/>
@@ -24110,7 +23604,7 @@
       <w:r>
         <w:t xml:space="preserve"> </w:t>
       </w:r>
-      <w:hyperlink r:id="rId91">
+      <w:hyperlink r:id="rId92">
         <w:r>
           <w:rPr>
             <w:rStyle w:val="Hyperlink"/>
@@ -24122,8 +23616,8 @@
         <w:t xml:space="preserve">.</w:t>
       </w:r>
     </w:p>
-    <w:bookmarkEnd w:id="92"/>
-    <w:bookmarkStart w:id="94" w:name="ref-Conner07"/>
+    <w:bookmarkEnd w:id="93"/>
+    <w:bookmarkStart w:id="95" w:name="ref-Conner07"/>
     <w:p>
       <w:pPr>
         <w:pStyle w:val="Bibliography"/>
@@ -24189,7 +23683,7 @@
       <w:r>
         <w:t xml:space="preserve"> </w:t>
       </w:r>
-      <w:hyperlink r:id="rId93">
+      <w:hyperlink r:id="rId94">
         <w:r>
           <w:rPr>
             <w:rStyle w:val="Hyperlink"/>
@@ -24201,8 +23695,8 @@
         <w:t xml:space="preserve">.</w:t>
       </w:r>
     </w:p>
-    <w:bookmarkEnd w:id="94"/>
-    <w:bookmarkStart w:id="96" w:name="ref-Dontis20"/>
+    <w:bookmarkEnd w:id="95"/>
+    <w:bookmarkStart w:id="97" w:name="ref-Dontis20"/>
     <w:p>
       <w:pPr>
         <w:pStyle w:val="Bibliography"/>
@@ -24229,7 +23723,7 @@
       <w:r>
         <w:t xml:space="preserve"> </w:t>
       </w:r>
-      <w:hyperlink r:id="rId95">
+      <w:hyperlink r:id="rId96">
         <w:r>
           <w:rPr>
             <w:rStyle w:val="Hyperlink"/>
@@ -24241,8 +23735,8 @@
         <w:t xml:space="preserve">.</w:t>
       </w:r>
     </w:p>
-    <w:bookmarkEnd w:id="96"/>
-    <w:bookmarkStart w:id="98" w:name="ref-Duarte09"/>
+    <w:bookmarkEnd w:id="97"/>
+    <w:bookmarkStart w:id="99" w:name="ref-Duarte09"/>
     <w:p>
       <w:pPr>
         <w:pStyle w:val="Bibliography"/>
@@ -24278,7 +23772,7 @@
       <w:r>
         <w:t xml:space="preserve"> </w:t>
       </w:r>
-      <w:hyperlink r:id="rId97">
+      <w:hyperlink r:id="rId98">
         <w:r>
           <w:rPr>
             <w:rStyle w:val="Hyperlink"/>
@@ -24290,8 +23784,8 @@
         <w:t xml:space="preserve">.</w:t>
       </w:r>
     </w:p>
-    <w:bookmarkEnd w:id="98"/>
-    <w:bookmarkStart w:id="100" w:name="ref-Dupont08"/>
+    <w:bookmarkEnd w:id="99"/>
+    <w:bookmarkStart w:id="101" w:name="ref-Dupont08"/>
     <w:p>
       <w:pPr>
         <w:pStyle w:val="Bibliography"/>
@@ -24336,7 +23830,7 @@
       <w:r>
         <w:t xml:space="preserve"> </w:t>
       </w:r>
-      <w:hyperlink r:id="rId99">
+      <w:hyperlink r:id="rId100">
         <w:r>
           <w:rPr>
             <w:rStyle w:val="Hyperlink"/>
@@ -24348,8 +23842,8 @@
         <w:t xml:space="preserve">.</w:t>
       </w:r>
     </w:p>
-    <w:bookmarkEnd w:id="100"/>
-    <w:bookmarkStart w:id="102" w:name="ref-Eisma98"/>
+    <w:bookmarkEnd w:id="101"/>
+    <w:bookmarkStart w:id="103" w:name="ref-Eisma98"/>
     <w:p>
       <w:pPr>
         <w:pStyle w:val="Bibliography"/>
@@ -24373,7 +23867,7 @@
       <w:r>
         <w:t xml:space="preserve"> </w:t>
       </w:r>
-      <w:hyperlink r:id="rId101">
+      <w:hyperlink r:id="rId102">
         <w:r>
           <w:rPr>
             <w:rStyle w:val="Hyperlink"/>
@@ -24385,8 +23879,8 @@
         <w:t xml:space="preserve">.</w:t>
       </w:r>
     </w:p>
-    <w:bookmarkEnd w:id="102"/>
-    <w:bookmarkStart w:id="103" w:name="ref-EPA96"/>
+    <w:bookmarkEnd w:id="103"/>
+    <w:bookmarkStart w:id="104" w:name="ref-EPA96"/>
     <w:p>
       <w:pPr>
         <w:pStyle w:val="Bibliography"/>
@@ -24395,8 +23889,8 @@
         <w:t xml:space="preserve">Environmental Protection Agency (1996). Watershed approach framework. Office of Water (4501F).</w:t>
       </w:r>
     </w:p>
-    <w:bookmarkEnd w:id="103"/>
-    <w:bookmarkStart w:id="105" w:name="ref-Enwright15"/>
+    <w:bookmarkEnd w:id="104"/>
+    <w:bookmarkStart w:id="106" w:name="ref-Enwright15"/>
     <w:p>
       <w:pPr>
         <w:pStyle w:val="Bibliography"/>
@@ -24431,7 +23925,7 @@
       <w:r>
         <w:t xml:space="preserve"> </w:t>
       </w:r>
-      <w:hyperlink r:id="rId104">
+      <w:hyperlink r:id="rId105">
         <w:r>
           <w:rPr>
             <w:rStyle w:val="Hyperlink"/>
@@ -24443,8 +23937,8 @@
         <w:t xml:space="preserve">.</w:t>
       </w:r>
     </w:p>
-    <w:bookmarkEnd w:id="105"/>
-    <w:bookmarkStart w:id="106" w:name="ref-zuErmgassen13"/>
+    <w:bookmarkEnd w:id="106"/>
+    <w:bookmarkStart w:id="107" w:name="ref-zuErmgassen13"/>
     <w:p>
       <w:pPr>
         <w:pStyle w:val="Bibliography"/>
@@ -24481,8 +23975,8 @@
         <w:t xml:space="preserve">36, 36–43.</w:t>
       </w:r>
     </w:p>
-    <w:bookmarkEnd w:id="106"/>
-    <w:bookmarkStart w:id="107" w:name="ref-FDOT99"/>
+    <w:bookmarkEnd w:id="107"/>
+    <w:bookmarkStart w:id="108" w:name="ref-FDOT99"/>
     <w:p>
       <w:pPr>
         <w:pStyle w:val="Bibliography"/>
@@ -24511,8 +24005,8 @@
         <w:t xml:space="preserve">. Third. Tallahassee, Florida: FDOT Surveying; Mapping Office Geographic Mapping Section.</w:t>
       </w:r>
     </w:p>
-    <w:bookmarkEnd w:id="107"/>
-    <w:bookmarkStart w:id="108" w:name="ref-Greening14"/>
+    <w:bookmarkEnd w:id="108"/>
+    <w:bookmarkStart w:id="109" w:name="ref-Greening14"/>
     <w:p>
       <w:pPr>
         <w:pStyle w:val="Bibliography"/>
@@ -24521,8 +24015,8 @@
         <w:t xml:space="preserve">Greening, H., Janicki, A., Sherwood, E., Pribble, R., and Johansson, J. O. R.</w:t>
       </w:r>
     </w:p>
-    <w:bookmarkEnd w:id="108"/>
-    <w:bookmarkStart w:id="109" w:name="ref-Gregory06"/>
+    <w:bookmarkEnd w:id="109"/>
+    <w:bookmarkStart w:id="110" w:name="ref-Gregory06"/>
     <w:p>
       <w:pPr>
         <w:pStyle w:val="Bibliography"/>
@@ -24547,8 +24041,8 @@
         <w:t xml:space="preserve">16, 2411–2425.</w:t>
       </w:r>
     </w:p>
-    <w:bookmarkEnd w:id="109"/>
-    <w:bookmarkStart w:id="110" w:name="ref-Heck03"/>
+    <w:bookmarkEnd w:id="110"/>
+    <w:bookmarkStart w:id="111" w:name="ref-Heck03"/>
     <w:p>
       <w:pPr>
         <w:pStyle w:val="Bibliography"/>
@@ -24573,8 +24067,8 @@
         <w:t xml:space="preserve">253, 123–136.</w:t>
       </w:r>
     </w:p>
-    <w:bookmarkEnd w:id="110"/>
-    <w:bookmarkStart w:id="111" w:name="ref-Henningsen05"/>
+    <w:bookmarkEnd w:id="111"/>
+    <w:bookmarkStart w:id="112" w:name="ref-Henningsen05"/>
     <w:p>
       <w:pPr>
         <w:pStyle w:val="Bibliography"/>
@@ -24614,8 +24108,8 @@
         <w:t xml:space="preserve">, ed. S. F. Treat (St. Petersburg, FL: Tampa Bay Estuary Program), 165–170.</w:t>
       </w:r>
     </w:p>
-    <w:bookmarkEnd w:id="111"/>
-    <w:bookmarkStart w:id="113" w:name="ref-Holl01"/>
+    <w:bookmarkEnd w:id="112"/>
+    <w:bookmarkStart w:id="114" w:name="ref-Holl01"/>
     <w:p>
       <w:pPr>
         <w:pStyle w:val="Bibliography"/>
@@ -24642,7 +24136,7 @@
       <w:r>
         <w:t xml:space="preserve"> </w:t>
       </w:r>
-      <w:hyperlink r:id="rId112">
+      <w:hyperlink r:id="rId113">
         <w:r>
           <w:rPr>
             <w:rStyle w:val="Hyperlink"/>
@@ -24654,8 +24148,8 @@
         <w:t xml:space="preserve">.</w:t>
       </w:r>
     </w:p>
-    <w:bookmarkEnd w:id="113"/>
-    <w:bookmarkStart w:id="114" w:name="ref-Holling78"/>
+    <w:bookmarkEnd w:id="114"/>
+    <w:bookmarkStart w:id="115" w:name="ref-Holling78"/>
     <w:p>
       <w:pPr>
         <w:pStyle w:val="Bibliography"/>
@@ -24677,8 +24171,8 @@
         <w:t xml:space="preserve">. Chichester, UK: John Wiley &amp; Sons.</w:t>
       </w:r>
     </w:p>
-    <w:bookmarkEnd w:id="114"/>
-    <w:bookmarkStart w:id="116" w:name="ref-Houde93"/>
+    <w:bookmarkEnd w:id="115"/>
+    <w:bookmarkStart w:id="117" w:name="ref-Houde93"/>
     <w:p>
       <w:pPr>
         <w:pStyle w:val="Bibliography"/>
@@ -24705,7 +24199,7 @@
       <w:r>
         <w:t xml:space="preserve"> </w:t>
       </w:r>
-      <w:hyperlink r:id="rId115">
+      <w:hyperlink r:id="rId116">
         <w:r>
           <w:rPr>
             <w:rStyle w:val="Hyperlink"/>
@@ -24717,8 +24211,8 @@
         <w:t xml:space="preserve">.</w:t>
       </w:r>
     </w:p>
-    <w:bookmarkEnd w:id="116"/>
-    <w:bookmarkStart w:id="117" w:name="ref-Hsieh04"/>
+    <w:bookmarkEnd w:id="117"/>
+    <w:bookmarkStart w:id="118" w:name="ref-Hsieh04"/>
     <w:p>
       <w:pPr>
         <w:pStyle w:val="Bibliography"/>
@@ -24752,8 +24246,8 @@
         <w:t xml:space="preserve">, eds. S. Fagherazzi, M. Marani, and L. Blum (Washington: American Geophysical Union), 231–245.</w:t>
       </w:r>
     </w:p>
-    <w:bookmarkEnd w:id="117"/>
-    <w:bookmarkStart w:id="118" w:name="ref-Jaap90"/>
+    <w:bookmarkEnd w:id="118"/>
+    <w:bookmarkStart w:id="119" w:name="ref-Jaap90"/>
     <w:p>
       <w:pPr>
         <w:pStyle w:val="Bibliography"/>
@@ -24787,8 +24281,8 @@
         <w:t xml:space="preserve">, eds. R. L. Myers and J. J. Ewel (Orlando, Florida, USA: University of Central Florida Press), 574–618.</w:t>
       </w:r>
     </w:p>
-    <w:bookmarkEnd w:id="118"/>
-    <w:bookmarkStart w:id="119" w:name="ref-Kushlan90"/>
+    <w:bookmarkEnd w:id="119"/>
+    <w:bookmarkStart w:id="120" w:name="ref-Kushlan90"/>
     <w:p>
       <w:pPr>
         <w:pStyle w:val="Bibliography"/>
@@ -24822,8 +24316,8 @@
         <w:t xml:space="preserve">, eds. R. L. Myers and J. J. Ewel (Orlando, Florida: University of Central Florida Press), 324–363.</w:t>
       </w:r>
     </w:p>
-    <w:bookmarkEnd w:id="119"/>
-    <w:bookmarkStart w:id="120" w:name="ref-Lewis96"/>
+    <w:bookmarkEnd w:id="120"/>
+    <w:bookmarkStart w:id="121" w:name="ref-Lewis96"/>
     <w:p>
       <w:pPr>
         <w:pStyle w:val="Bibliography"/>
@@ -24850,8 +24344,8 @@
         <w:t xml:space="preserve">ay habitat protection and restoration: Restoring the balance. Tampa Bay Estuary Program, St. Petersburg, Florida.</w:t>
       </w:r>
     </w:p>
-    <w:bookmarkEnd w:id="120"/>
-    <w:bookmarkStart w:id="122" w:name="ref-Lopez19"/>
+    <w:bookmarkEnd w:id="121"/>
+    <w:bookmarkStart w:id="123" w:name="ref-Lopez19"/>
     <w:p>
       <w:pPr>
         <w:pStyle w:val="Bibliography"/>
@@ -24894,7 +24388,7 @@
       <w:r>
         <w:t xml:space="preserve"> </w:t>
       </w:r>
-      <w:hyperlink r:id="rId121">
+      <w:hyperlink r:id="rId122">
         <w:r>
           <w:rPr>
             <w:rStyle w:val="Hyperlink"/>
@@ -24906,8 +24400,8 @@
         <w:t xml:space="preserve">.</w:t>
       </w:r>
     </w:p>
-    <w:bookmarkEnd w:id="122"/>
-    <w:bookmarkStart w:id="124" w:name="ref-Lowndes17"/>
+    <w:bookmarkEnd w:id="123"/>
+    <w:bookmarkStart w:id="125" w:name="ref-Lowndes17"/>
     <w:p>
       <w:pPr>
         <w:pStyle w:val="Bibliography"/>
@@ -24934,7 +24428,7 @@
       <w:r>
         <w:t xml:space="preserve"> </w:t>
       </w:r>
-      <w:hyperlink r:id="rId123">
+      <w:hyperlink r:id="rId124">
         <w:r>
           <w:rPr>
             <w:rStyle w:val="Hyperlink"/>
@@ -24946,8 +24440,8 @@
         <w:t xml:space="preserve">.</w:t>
       </w:r>
     </w:p>
-    <w:bookmarkEnd w:id="124"/>
-    <w:bookmarkStart w:id="126" w:name="ref-Menendez18"/>
+    <w:bookmarkEnd w:id="125"/>
+    <w:bookmarkStart w:id="127" w:name="ref-Menendez18"/>
     <w:p>
       <w:pPr>
         <w:pStyle w:val="Bibliography"/>
@@ -24974,7 +24468,7 @@
       <w:r>
         <w:t xml:space="preserve"> </w:t>
       </w:r>
-      <w:hyperlink r:id="rId125">
+      <w:hyperlink r:id="rId126">
         <w:r>
           <w:rPr>
             <w:rStyle w:val="Hyperlink"/>
@@ -24986,8 +24480,8 @@
         <w:t xml:space="preserve">.</w:t>
       </w:r>
     </w:p>
-    <w:bookmarkEnd w:id="126"/>
-    <w:bookmarkStart w:id="127" w:name="ref-Meyers90"/>
+    <w:bookmarkEnd w:id="127"/>
+    <w:bookmarkStart w:id="128" w:name="ref-Meyers90"/>
     <w:p>
       <w:pPr>
         <w:pStyle w:val="Bibliography"/>
@@ -25009,8 +24503,8 @@
         <w:t xml:space="preserve">. Orlando, Florida: University of Central Florida Press.</w:t>
       </w:r>
     </w:p>
-    <w:bookmarkEnd w:id="127"/>
-    <w:bookmarkStart w:id="128" w:name="ref-Moore68"/>
+    <w:bookmarkEnd w:id="128"/>
+    <w:bookmarkStart w:id="129" w:name="ref-Moore68"/>
     <w:p>
       <w:pPr>
         <w:pStyle w:val="Bibliography"/>
@@ -25062,8 +24556,8 @@
         <w:t xml:space="preserve">18, 261–279.</w:t>
       </w:r>
     </w:p>
-    <w:bookmarkEnd w:id="128"/>
-    <w:bookmarkStart w:id="129" w:name="ref-NOAA15"/>
+    <w:bookmarkEnd w:id="129"/>
+    <w:bookmarkStart w:id="130" w:name="ref-NOAA15"/>
     <w:p>
       <w:pPr>
         <w:pStyle w:val="Bibliography"/>
@@ -25113,8 +24607,8 @@
         <w:t xml:space="preserve">. Silver Spring, Maryland: National Oceanic; Atmospheric Administration.</w:t>
       </w:r>
     </w:p>
-    <w:bookmarkEnd w:id="129"/>
-    <w:bookmarkStart w:id="130" w:name="ref-Odum90"/>
+    <w:bookmarkEnd w:id="130"/>
+    <w:bookmarkStart w:id="131" w:name="ref-Odum90"/>
     <w:p>
       <w:pPr>
         <w:pStyle w:val="Bibliography"/>
@@ -25148,8 +24642,8 @@
         <w:t xml:space="preserve">, eds. R. L. Myers and J. J. Ewel (Orlando, Florida: University of Central Florida Press), 517–548.</w:t>
       </w:r>
     </w:p>
-    <w:bookmarkEnd w:id="130"/>
-    <w:bookmarkStart w:id="132" w:name="ref-Osland12"/>
+    <w:bookmarkEnd w:id="131"/>
+    <w:bookmarkStart w:id="133" w:name="ref-Osland12"/>
     <w:p>
       <w:pPr>
         <w:pStyle w:val="Bibliography"/>
@@ -25176,7 +24670,7 @@
       <w:r>
         <w:t xml:space="preserve"> </w:t>
       </w:r>
-      <w:hyperlink r:id="rId131">
+      <w:hyperlink r:id="rId132">
         <w:r>
           <w:rPr>
             <w:rStyle w:val="Hyperlink"/>
@@ -25188,8 +24682,8 @@
         <w:t xml:space="preserve">.</w:t>
       </w:r>
     </w:p>
-    <w:bookmarkEnd w:id="132"/>
-    <w:bookmarkStart w:id="134" w:name="ref-Palmer09"/>
+    <w:bookmarkEnd w:id="133"/>
+    <w:bookmarkStart w:id="135" w:name="ref-Palmer09"/>
     <w:p>
       <w:pPr>
         <w:pStyle w:val="Bibliography"/>
@@ -25216,7 +24710,7 @@
       <w:r>
         <w:t xml:space="preserve"> </w:t>
       </w:r>
-      <w:hyperlink r:id="rId133">
+      <w:hyperlink r:id="rId134">
         <w:r>
           <w:rPr>
             <w:rStyle w:val="Hyperlink"/>
@@ -25228,8 +24722,8 @@
         <w:t xml:space="preserve">.</w:t>
       </w:r>
     </w:p>
-    <w:bookmarkEnd w:id="134"/>
-    <w:bookmarkStart w:id="136" w:name="ref-Pebesma18"/>
+    <w:bookmarkEnd w:id="135"/>
+    <w:bookmarkStart w:id="137" w:name="ref-Pebesma18"/>
     <w:p>
       <w:pPr>
         <w:pStyle w:val="Bibliography"/>
@@ -25265,7 +24759,7 @@
       <w:r>
         <w:t xml:space="preserve"> </w:t>
       </w:r>
-      <w:hyperlink r:id="rId135">
+      <w:hyperlink r:id="rId136">
         <w:r>
           <w:rPr>
             <w:rStyle w:val="Hyperlink"/>
@@ -25277,8 +24771,8 @@
         <w:t xml:space="preserve">.</w:t>
       </w:r>
     </w:p>
-    <w:bookmarkEnd w:id="136"/>
-    <w:bookmarkStart w:id="138" w:name="ref-RCT22"/>
+    <w:bookmarkEnd w:id="137"/>
+    <w:bookmarkStart w:id="139" w:name="ref-RCT22"/>
     <w:p>
       <w:pPr>
         <w:pStyle w:val="Bibliography"/>
@@ -25302,7 +24796,7 @@
       <w:r>
         <w:t xml:space="preserve"> </w:t>
       </w:r>
-      <w:hyperlink r:id="rId137">
+      <w:hyperlink r:id="rId138">
         <w:r>
           <w:rPr>
             <w:rStyle w:val="Hyperlink"/>
@@ -25314,8 +24808,8 @@
         <w:t xml:space="preserve">.</w:t>
       </w:r>
     </w:p>
-    <w:bookmarkEnd w:id="138"/>
-    <w:bookmarkStart w:id="140" w:name="ref-Raabe12"/>
+    <w:bookmarkEnd w:id="139"/>
+    <w:bookmarkStart w:id="141" w:name="ref-Raabe12"/>
     <w:p>
       <w:pPr>
         <w:pStyle w:val="Bibliography"/>
@@ -25360,7 +24854,7 @@
       <w:r>
         <w:t xml:space="preserve"> </w:t>
       </w:r>
-      <w:hyperlink r:id="rId139">
+      <w:hyperlink r:id="rId140">
         <w:r>
           <w:rPr>
             <w:rStyle w:val="Hyperlink"/>
@@ -25372,8 +24866,8 @@
         <w:t xml:space="preserve">.</w:t>
       </w:r>
     </w:p>
-    <w:bookmarkEnd w:id="140"/>
-    <w:bookmarkStart w:id="141" w:name="ref-Rayer20"/>
+    <w:bookmarkEnd w:id="141"/>
+    <w:bookmarkStart w:id="142" w:name="ref-Rayer20"/>
     <w:p>
       <w:pPr>
         <w:pStyle w:val="Bibliography"/>
@@ -25407,8 +24901,8 @@
         <w:t xml:space="preserve">53, 186.</w:t>
       </w:r>
     </w:p>
-    <w:bookmarkEnd w:id="141"/>
-    <w:bookmarkStart w:id="142" w:name="ref-RAE15"/>
+    <w:bookmarkEnd w:id="142"/>
+    <w:bookmarkStart w:id="143" w:name="ref-RAE15"/>
     <w:p>
       <w:pPr>
         <w:pStyle w:val="Bibliography"/>
@@ -25430,8 +24924,8 @@
         <w:t xml:space="preserve">. Arlington, Virginia: Restore America’s Estuaries.</w:t>
       </w:r>
     </w:p>
-    <w:bookmarkEnd w:id="142"/>
-    <w:bookmarkStart w:id="143" w:name="ref-Ries14"/>
+    <w:bookmarkEnd w:id="143"/>
+    <w:bookmarkStart w:id="144" w:name="ref-Ries14"/>
     <w:p>
       <w:pPr>
         <w:pStyle w:val="Bibliography"/>
@@ -25467,8 +24961,8 @@
         <w:t xml:space="preserve">lorida. Tampa Bay Estuary Program, St. Petersburg, Florida.</w:t>
       </w:r>
     </w:p>
-    <w:bookmarkEnd w:id="143"/>
-    <w:bookmarkStart w:id="144" w:name="ref-Robison10"/>
+    <w:bookmarkEnd w:id="144"/>
+    <w:bookmarkStart w:id="145" w:name="ref-Robison10"/>
     <w:p>
       <w:pPr>
         <w:pStyle w:val="Bibliography"/>
@@ -25549,8 +25043,8 @@
         <w:t xml:space="preserve">pdate. Tampa Bay Estuary Program, Saint Petersburg, Florida.</w:t>
       </w:r>
     </w:p>
-    <w:bookmarkEnd w:id="144"/>
-    <w:bookmarkStart w:id="146" w:name="ref-Russell15"/>
+    <w:bookmarkEnd w:id="145"/>
+    <w:bookmarkStart w:id="147" w:name="ref-Russell15"/>
     <w:p>
       <w:pPr>
         <w:pStyle w:val="Bibliography"/>
@@ -25604,7 +25098,7 @@
       <w:r>
         <w:t xml:space="preserve"> </w:t>
       </w:r>
-      <w:hyperlink r:id="rId145">
+      <w:hyperlink r:id="rId146">
         <w:r>
           <w:rPr>
             <w:rStyle w:val="Hyperlink"/>
@@ -25616,8 +25110,8 @@
         <w:t xml:space="preserve">.</w:t>
       </w:r>
     </w:p>
-    <w:bookmarkEnd w:id="146"/>
-    <w:bookmarkStart w:id="147" w:name="ref-Sherwood08"/>
+    <w:bookmarkEnd w:id="147"/>
+    <w:bookmarkStart w:id="148" w:name="ref-Sherwood08"/>
     <w:p>
       <w:pPr>
         <w:pStyle w:val="Bibliography"/>
@@ -25662,8 +25156,8 @@
         <w:t xml:space="preserve">rogram tidal tributaries project team. Tampa Bay Estuary Program, St. Petersburg, Florida.</w:t>
       </w:r>
     </w:p>
-    <w:bookmarkEnd w:id="147"/>
-    <w:bookmarkStart w:id="148" w:name="ref-Sherwood17"/>
+    <w:bookmarkEnd w:id="148"/>
+    <w:bookmarkStart w:id="149" w:name="ref-Sherwood17"/>
     <w:p>
       <w:pPr>
         <w:pStyle w:val="Bibliography"/>
@@ -25721,8 +25215,8 @@
         <w:t xml:space="preserve">57, 294–319.</w:t>
       </w:r>
     </w:p>
-    <w:bookmarkEnd w:id="148"/>
-    <w:bookmarkStart w:id="149" w:name="ref-Sim14"/>
+    <w:bookmarkEnd w:id="149"/>
+    <w:bookmarkStart w:id="150" w:name="ref-Sim14"/>
     <w:p>
       <w:pPr>
         <w:pStyle w:val="Bibliography"/>
@@ -25747,8 +25241,8 @@
         <w:t xml:space="preserve">1, 1–5.</w:t>
       </w:r>
     </w:p>
-    <w:bookmarkEnd w:id="149"/>
-    <w:bookmarkStart w:id="151" w:name="ref-Smith18"/>
+    <w:bookmarkEnd w:id="150"/>
+    <w:bookmarkStart w:id="152" w:name="ref-Smith18"/>
     <w:p>
       <w:pPr>
         <w:pStyle w:val="Bibliography"/>
@@ -25793,7 +25287,7 @@
       <w:r>
         <w:t xml:space="preserve"> </w:t>
       </w:r>
-      <w:hyperlink r:id="rId150">
+      <w:hyperlink r:id="rId151">
         <w:r>
           <w:rPr>
             <w:rStyle w:val="Hyperlink"/>
@@ -25805,8 +25299,8 @@
         <w:t xml:space="preserve">.</w:t>
       </w:r>
     </w:p>
-    <w:bookmarkEnd w:id="151"/>
-    <w:bookmarkStart w:id="152" w:name="ref-SWFWMD14"/>
+    <w:bookmarkEnd w:id="152"/>
+    <w:bookmarkStart w:id="153" w:name="ref-SWFWMD14"/>
     <w:p>
       <w:pPr>
         <w:pStyle w:val="Bibliography"/>
@@ -25815,8 +25309,8 @@
         <w:t xml:space="preserve">Southwest Florida Water Management District (2014). Photo interpretation key for land use classification.</w:t>
       </w:r>
     </w:p>
-    <w:bookmarkEnd w:id="152"/>
-    <w:bookmarkStart w:id="154" w:name="ref-SWFWMD18"/>
+    <w:bookmarkEnd w:id="153"/>
+    <w:bookmarkStart w:id="155" w:name="ref-SWFWMD18"/>
     <w:p>
       <w:pPr>
         <w:pStyle w:val="Bibliography"/>
@@ -25827,7 +25321,7 @@
       <w:r>
         <w:t xml:space="preserve"> </w:t>
       </w:r>
-      <w:hyperlink r:id="rId153">
+      <w:hyperlink r:id="rId154">
         <w:r>
           <w:rPr>
             <w:rStyle w:val="Hyperlink"/>
@@ -25839,8 +25333,8 @@
         <w:t xml:space="preserve">.</w:t>
       </w:r>
     </w:p>
-    <w:bookmarkEnd w:id="154"/>
-    <w:bookmarkStart w:id="156" w:name="ref-SWFWMD19"/>
+    <w:bookmarkEnd w:id="155"/>
+    <w:bookmarkStart w:id="157" w:name="ref-SWFWMD19"/>
     <w:p>
       <w:pPr>
         <w:pStyle w:val="Bibliography"/>
@@ -25851,7 +25345,7 @@
       <w:r>
         <w:t xml:space="preserve"> </w:t>
       </w:r>
-      <w:hyperlink r:id="rId155">
+      <w:hyperlink r:id="rId156">
         <w:r>
           <w:rPr>
             <w:rStyle w:val="Hyperlink"/>
@@ -25863,8 +25357,8 @@
         <w:t xml:space="preserve">.</w:t>
       </w:r>
     </w:p>
-    <w:bookmarkEnd w:id="156"/>
-    <w:bookmarkStart w:id="157" w:name="ref-Sprandel00"/>
+    <w:bookmarkEnd w:id="157"/>
+    <w:bookmarkStart w:id="158" w:name="ref-Sprandel00"/>
     <w:p>
       <w:pPr>
         <w:pStyle w:val="Bibliography"/>
@@ -25889,8 +25383,8 @@
         <w:t xml:space="preserve">71, 708–720.</w:t>
       </w:r>
     </w:p>
-    <w:bookmarkEnd w:id="157"/>
-    <w:bookmarkStart w:id="159" w:name="ref-Stockmann14"/>
+    <w:bookmarkEnd w:id="158"/>
+    <w:bookmarkStart w:id="160" w:name="ref-Stockmann14"/>
     <w:p>
       <w:pPr>
         <w:pStyle w:val="Bibliography"/>
@@ -25917,7 +25411,7 @@
       <w:r>
         <w:t xml:space="preserve"> </w:t>
       </w:r>
-      <w:hyperlink r:id="rId158">
+      <w:hyperlink r:id="rId159">
         <w:r>
           <w:rPr>
             <w:rStyle w:val="Hyperlink"/>
@@ -25929,8 +25423,8 @@
         <w:t xml:space="preserve">.</w:t>
       </w:r>
     </w:p>
-    <w:bookmarkEnd w:id="159"/>
-    <w:bookmarkStart w:id="161" w:name="ref-Theobald97"/>
+    <w:bookmarkEnd w:id="160"/>
+    <w:bookmarkStart w:id="162" w:name="ref-Theobald97"/>
     <w:p>
       <w:pPr>
         <w:pStyle w:val="Bibliography"/>
@@ -25957,7 +25451,7 @@
       <w:r>
         <w:t xml:space="preserve"> </w:t>
       </w:r>
-      <w:hyperlink r:id="rId160">
+      <w:hyperlink r:id="rId161">
         <w:r>
           <w:rPr>
             <w:rStyle w:val="Hyperlink"/>
@@ -25969,8 +25463,8 @@
         <w:t xml:space="preserve">.</w:t>
       </w:r>
     </w:p>
-    <w:bookmarkEnd w:id="161"/>
-    <w:bookmarkStart w:id="163" w:name="ref-Titus09"/>
+    <w:bookmarkEnd w:id="162"/>
+    <w:bookmarkStart w:id="164" w:name="ref-Titus09"/>
     <w:p>
       <w:pPr>
         <w:pStyle w:val="Bibliography"/>
@@ -26009,7 +25503,7 @@
       <w:r>
         <w:t xml:space="preserve"> </w:t>
       </w:r>
-      <w:hyperlink r:id="rId162">
+      <w:hyperlink r:id="rId163">
         <w:r>
           <w:rPr>
             <w:rStyle w:val="Hyperlink"/>
@@ -26021,8 +25515,8 @@
         <w:t xml:space="preserve">.</w:t>
       </w:r>
     </w:p>
-    <w:bookmarkEnd w:id="163"/>
-    <w:bookmarkStart w:id="165" w:name="ref-Tomasko20"/>
+    <w:bookmarkEnd w:id="164"/>
+    <w:bookmarkStart w:id="166" w:name="ref-Tomasko20"/>
     <w:p>
       <w:pPr>
         <w:pStyle w:val="Bibliography"/>
@@ -26091,7 +25585,7 @@
       <w:r>
         <w:t xml:space="preserve"> </w:t>
       </w:r>
-      <w:hyperlink r:id="rId164">
+      <w:hyperlink r:id="rId165">
         <w:r>
           <w:rPr>
             <w:rStyle w:val="Hyperlink"/>
@@ -26103,8 +25597,8 @@
         <w:t xml:space="preserve">.</w:t>
       </w:r>
     </w:p>
-    <w:bookmarkEnd w:id="165"/>
-    <w:bookmarkStart w:id="167" w:name="ref-Vogelmann12"/>
+    <w:bookmarkEnd w:id="166"/>
+    <w:bookmarkStart w:id="168" w:name="ref-Vogelmann12"/>
     <w:p>
       <w:pPr>
         <w:pStyle w:val="Bibliography"/>
@@ -26140,7 +25634,7 @@
       <w:r>
         <w:t xml:space="preserve"> </w:t>
       </w:r>
-      <w:hyperlink r:id="rId166">
+      <w:hyperlink r:id="rId167">
         <w:r>
           <w:rPr>
             <w:rStyle w:val="Hyperlink"/>
@@ -26152,8 +25646,8 @@
         <w:t xml:space="preserve">.</w:t>
       </w:r>
     </w:p>
-    <w:bookmarkEnd w:id="167"/>
-    <w:bookmarkStart w:id="169" w:name="ref-Wessel22"/>
+    <w:bookmarkEnd w:id="168"/>
+    <w:bookmarkStart w:id="170" w:name="ref-Wessel22"/>
     <w:p>
       <w:pPr>
         <w:pStyle w:val="Bibliography"/>
@@ -26189,7 +25683,7 @@
       <w:r>
         <w:t xml:space="preserve"> </w:t>
       </w:r>
-      <w:hyperlink r:id="rId168">
+      <w:hyperlink r:id="rId169">
         <w:r>
           <w:rPr>
             <w:rStyle w:val="Hyperlink"/>
@@ -26201,8 +25695,8 @@
         <w:t xml:space="preserve">.</w:t>
       </w:r>
     </w:p>
-    <w:bookmarkEnd w:id="169"/>
-    <w:bookmarkStart w:id="171" w:name="ref-Wickham19"/>
+    <w:bookmarkEnd w:id="170"/>
+    <w:bookmarkStart w:id="172" w:name="ref-Wickham19"/>
     <w:p>
       <w:pPr>
         <w:pStyle w:val="Bibliography"/>
@@ -26238,7 +25732,7 @@
       <w:r>
         <w:t xml:space="preserve"> </w:t>
       </w:r>
-      <w:hyperlink r:id="rId170">
+      <w:hyperlink r:id="rId171">
         <w:r>
           <w:rPr>
             <w:rStyle w:val="Hyperlink"/>
@@ -26250,8 +25744,8 @@
         <w:t xml:space="preserve">.</w:t>
       </w:r>
     </w:p>
-    <w:bookmarkEnd w:id="171"/>
-    <w:bookmarkStart w:id="173" w:name="ref-Yoskowitz15"/>
+    <w:bookmarkEnd w:id="172"/>
+    <w:bookmarkStart w:id="174" w:name="ref-Yoskowitz15"/>
     <w:p>
       <w:pPr>
         <w:pStyle w:val="Bibliography"/>
@@ -26278,7 +25772,7 @@
       <w:r>
         <w:t xml:space="preserve"> </w:t>
       </w:r>
-      <w:hyperlink r:id="rId172">
+      <w:hyperlink r:id="rId173">
         <w:r>
           <w:rPr>
             <w:rStyle w:val="Hyperlink"/>
@@ -26290,9 +25784,9 @@
         <w:t xml:space="preserve">.</w:t>
       </w:r>
     </w:p>
-    <w:bookmarkEnd w:id="173"/>
     <w:bookmarkEnd w:id="174"/>
     <w:bookmarkEnd w:id="175"/>
+    <w:bookmarkEnd w:id="176"/>
     <w:sectPr>
       <w:footerReference r:id="rId9" w:type="default"/>
       <w:pgSz w:h="15840" w:w="12240"/>

</xml_diff>

<commit_message>
proof revisions to reviewer 2
</commit_message>
<xml_diff>
--- a/manu-draft.docx
+++ b/manu-draft.docx
@@ -574,7 +574,7 @@
         <w:t xml:space="preserve">(Palmer, 2009)</w:t>
       </w:r>
       <w:r>
-        <w:t xml:space="preserve">. The general approach includes 1) designation of habitat types by strata relative to the aquatic-terrestrial gradient, 2) quantification of historical trends by habitat types to identify appropriate future targets in coverage, and 3) identification of opportunity areas that could be used by practitioners to achieve restoration goals based on habitat type and past trajectories. These opportunity areas provide a first assessment of where restoration could occur, where on the ground assessments could be pursued to further quantify restoration potential. The outcomes of the approach are spatially specific by providing maps to identity opportunity areas and reproducible using an open science workflow</w:t>
+        <w:t xml:space="preserve">. The general approach includes 1) designation of habitat types by strata relative to the aquatic-terrestrial gradient, 2) quantification of historical trends by habitat types to identify appropriate future targets in coverage, and 3) identification of opportunity areas that could be used by practitioners to achieve restoration goals based on habitat type and past trajectories. These opportunity areas provide a first assessment of where restoration could occur, where on the ground assessments could be pursued to further quantify restoration potential. The outcomes of the approach are also spatially specific by providing maps to identity opportunity areas and reproducible using an open science workflow</w:t>
       </w:r>
       <w:r>
         <w:t xml:space="preserve"> </w:t>
@@ -879,7 +879,7 @@
         <w:pStyle w:val="FirstParagraph"/>
       </w:pPr>
       <w:r>
-        <w:t xml:space="preserve">Coverage targets for habitat types and opportunity areas for restoration were identified by integrating multiple datasets available for the region. First, habitat status and historical trends were quantified using land use/land cover and subtidal datasets to understand relative changes that have occurred over time. Second, historic habitat restoration efforts conducted in the watershed were synthesized to inform on a practical and feasible level of effort that could be conducted by restoration practitioners in the future. The first two steps were used to identify short-term (2030) targets and long-term (2050) goals for native habitat coverage (hectares). The short-term targets provided an interim set of native habitat coverages to attain within a reasonable planning horizon, at which point progress towards attaining the long-term goals will be re-assessed. Finally, remaining restoration opportunities were spatially identified by combining current coverages with existing or proposed protected areas and areas anticipated to be affected by sea-level rise. As such, the approach identifies reasonable goals and targets based on past trends and provides spatially explicit information that identifies where restoration practitioners could prioritize projects based on opportunities within their respective jurisdictions.</w:t>
+        <w:t xml:space="preserve">Coverage targets for habitat types and opportunity areas for restoration were identified by integrating multiple datasets available for the region. First, habitat status and historical trends were quantified using land use/land cover and subtidal datasets to understand relative changes that have occurred over time. Second, historic habitat restoration efforts conducted in the watershed were synthesized to inform on a practical and feasible level of effort that could be conducted by restoration practitioners in the future. The first two steps were used to identify short-term (2030) targets and long-term (2050) goals for native habitat coverage (hectares). The short-term targets provided an interim set of native habitat coverages to attain within a reasonable planning horizon, after which progress in attaining the long-term goals will be re-assessed. Finally, remaining restoration opportunities were spatially identified by combining current coverages with existing or proposed protected areas and areas anticipated to be affected by sea-level rise. As such, the approach identifies reasonable goals and targets based on past trends and provides spatially explicit information that identifies where restoration practitioners could prioritize projects based on opportunities within their respective jurisdictions.</w:t>
       </w:r>
     </w:p>
     <w:bookmarkEnd w:id="25"/>
@@ -1953,7 +1953,7 @@
               <w:t xml:space="preserve"> </w:t>
             </w:r>
             <w:r>
-              <w:t xml:space="preserve">with relevant codes combined for presentation.</w:t>
+              <w:t xml:space="preserve">with relevant codes combined for presentation in the figure.</w:t>
             </w:r>
           </w:p>
           <w:bookmarkEnd w:id="46"/>

</xml_diff>

<commit_message>
started revisions for reviewer 3
</commit_message>
<xml_diff>
--- a/manu-draft.docx
+++ b/manu-draft.docx
@@ -670,7 +670,7 @@
         <w:t xml:space="preserve"> </w:t>
       </w:r>
       <w:r>
-        <w:t xml:space="preserve">Numerous anthropogenic changes have altered the natural habits of Tampa Bay, including direct removal of habitat (e.g., dredge and fill of bay bottom, mining activities), alteration of hydrology, and destruction and fragmentation of habitat from development.</w:t>
+        <w:t xml:space="preserve">Numerous anthropogenic changes have altered the natural habitats of Tampa Bay, including direct removal of habitat (e.g., dredge and fill of bay bottom, mining activities), alteration of hydrology, and destruction and fragmentation of habitat from development.</w:t>
       </w:r>
     </w:p>
     <w:bookmarkEnd w:id="23"/>
@@ -843,7 +843,7 @@
         <w:t xml:space="preserve"> </w:t>
       </w:r>
       <w:r>
-        <w:t xml:space="preserve">Uplands were further sub-divided into coastal and non-coastal uplands based on location relative to the 5-foot contour that covers an area of land from the local Mean Lower Low Water (MLLW) elevation landward to an elevation 5 feet above Mean Sea Level. This 5-foot contour or coastal stratum is an area of intense urban development and is expected to be affected by sea-level rise based on current estimates</w:t>
+        <w:t xml:space="preserve">Data sources are described below and in Table S1. Uplands were further sub-divided into coastal and non-coastal uplands based on location relative to the 5-foot contour (~1.5m elevation) that covers an area of land from the local Mean Lower Low Water (MLLW) elevation landward to an elevation 5 feet above Mean Sea Level. This 5-foot contour or coastal stratum is an area of intense urban development and is expected to be affected by sea-level rise based on current estimates</w:t>
       </w:r>
       <w:r>
         <w:t xml:space="preserve"> </w:t>
@@ -906,7 +906,7 @@
         <w:t xml:space="preserve">(Southwest Florida Water Management District, 2019)</w:t>
       </w:r>
       <w:r>
-        <w:t xml:space="preserve">. Historical datasets for subtidal habitats began in 1988 with updates occurring on an approximate biennial basis</w:t>
+        <w:t xml:space="preserve">. These data include vector polygons coverages of the major subtidal habitat types in Tampa Bay, as interpreted from 1:24,000 scale natural color aerial photographs flown in winter 2018 under cloud free conditions. Accuracy assessments of the photo-interpreted map product included field verification by random sample points, with a requirement of 90% accuracy for the seagrass categories. The minimum mapping unit for seagrass polygons is reported as 0.25 acres. Historical datasets for subtidal habitats using identical methods began in 1988 with updates occurring on an approximate biennial basis</w:t>
       </w:r>
       <w:r>
         <w:t xml:space="preserve"> </w:t>
@@ -961,7 +961,7 @@
         <w:t xml:space="preserve"> </w:t>
       </w:r>
       <w:r>
-        <w:t xml:space="preserve">Mangroves, salt barrens, and salt marshes were reported individually. While the photointerpretation of specific freshwater wetland types is often difficult, forested wetlands and non-forested wetlands can be distinguished with these data. Therefore, all applicable FLUCCS codes representing natural freshwater wetlands were combined for these classifications. Native upland habitats were also combined in one classification. Historical estimates for all intertidal and supratidal habitats were also quantified starting with the earliest database in 1990 and occurring every two to three years until the current estimate in 2017.</w:t>
+        <w:t xml:space="preserve">Similar methods as the subtidal habitats described above are used for the intertidal and supratidal coverage maps, although at a slightly higher spatial resolution (1:12,000). Mangroves, salt barrens, and salt marshes were reported individually. While the photointerpretation of specific freshwater wetland types is often difficult, forested wetlands and non-forested wetlands can be distinguished with these data. Therefore, all applicable FLUCCS codes representing natural freshwater wetlands were combined for these classifications. Native upland habitats were also combined in one classification. Historical estimates for all intertidal and supratidal habitats were also quantified starting with the earliest database in 1990 and occurring every two to three years until the current estimate in 2017.</w:t>
       </w:r>
     </w:p>
     <w:p>
@@ -986,7 +986,7 @@
         <w:pStyle w:val="BodyText"/>
       </w:pPr>
       <w:r>
-        <w:t xml:space="preserve">Finally, a habitat coverage change analysis between the terminal years of data (1988 to 2018 for subtidal, 1990 to 2017 for intertidal and supratidal) was conducted to understand how habitats were changing between types. This required an intersection of the data layers to quantify if habitat types were unchanged or changed for any given location and identifying the type of change (e.g., seagrass to tidal flats). The results were summarized as Alluvial diagrams showing relative proportions of habitat change by type and between years</w:t>
+        <w:t xml:space="preserve">Finally, a habitat coverage change analysis between the terminal years of data (1988 to 2018 for subtidal, 1990 to 2017 for intertidal and supratidal) was conducted to understand how habitats were changing between types. This required an intersection of the data layers to quantify if habitat types were unchanged or changed for any given location and identifying the type of change (e.g., seagrass to tidal flats). Specifically, the spatial datasets were unioned and the total areal change of the polygons for each habitat type was quantified by taking the difference between the two terminal years. For example, the area that remained as native uplands between the 1990 and 2017 intertidal and suptratidal layers was quantified, whereas the area that changed from native uplands to another habitat category was also quantified. This process was repeated for all native habitats, including developed and restorable lands (described below). The results were summarized as Alluvial diagrams showing relative proportions of habitat change by type and between years</w:t>
       </w:r>
       <w:r>
         <w:t xml:space="preserve"> </w:t>
@@ -1080,7 +1080,16 @@
         <w:pStyle w:val="BodyText"/>
       </w:pPr>
       <w:r>
-        <w:t xml:space="preserve">The existing and proposed native and restorable areas were those that occurred in public lands that are currently acquired or proposed for acquisition. To identify these areas, native and restorable lands were intersected with data created from the Florida Natural Areas Inventory and permit databases of conservation and drainage easements. This workflow created the existing conservation and proposed conservation layers in</w:t>
+        <w:t xml:space="preserve">The existing and proposed native and restorable areas were those that occurred in public lands that are currently acquired or proposed for acquisition. To identify these areas, native and restorable lands were intersected with data created from the Florida Natural Areas Inventory (FNAI) and permit databases of conservation and drainage easements</w:t>
+      </w:r>
+      <w:r>
+        <w:t xml:space="preserve"> </w:t>
+      </w:r>
+      <w:r>
+        <w:t xml:space="preserve">(Florida Natural Areas Inventory, 2020)</w:t>
+      </w:r>
+      <w:r>
+        <w:t xml:space="preserve">. The FNAI data are Florida Managed Areas as vector-based polygons of public and some private lands identified as having natural resource value and that are being managed at least partially for conservation. The source data for this layer are provided to FNAI directly from the managing agency in digital format or as paper source maps that are digitized using appropriate topographic quadrangles, ortho-imagery, and property appraiser parcel data at a minimum spatial resolution of 1:5,000. Intersecting the native and restorable lands in these areas produced four unique opportunity areas: existing conservation native, proposed conservation native, existing conservation restorable, and proposed conservation restorable. This workflow created the existing conservation and proposed conservation layers in</w:t>
       </w:r>
       <w:r>
         <w:t xml:space="preserve"> </w:t>
@@ -1094,7 +1103,7 @@
         </w:r>
       </w:hyperlink>
       <w:r>
-        <w:t xml:space="preserve">. Intersecting the native and restorable lands in these areas produced four unique opportunity areas: existing conservation native, proposed conservation native, existing conservation restorable, and proposed conservation restorable.</w:t>
+        <w:t xml:space="preserve">.</w:t>
       </w:r>
     </w:p>
     <w:p>
@@ -1218,7 +1227,7 @@
         <w:t xml:space="preserve">functions for intersect and union operations, Pebesma, 2018)</w:t>
       </w:r>
       <w:r>
-        <w:t xml:space="preserve">. The workflows and data are provided in an open-access repository available on GitHub (</w:t>
+        <w:t xml:space="preserve">. All spatial data were transformed to the NAD83(2011) / Florida West (ftUS) projection prior to analysis. The workflows and data are provided in an open-access repository available on GitHub (</w:t>
       </w:r>
       <w:hyperlink r:id="rId29">
         <w:r>
@@ -1401,7 +1410,7 @@
         </w:r>
       </w:hyperlink>
       <w:r>
-        <w:t xml:space="preserve">). Native habitats currently protected (existing conservation native), proposed for protection (proposed conservation native), or in the coastal stratum (coastal reservation native) totaled 119,410 ha (20.3% of the watershed above MLLW). Similarly, restorable lands currently protected (existing conservation restorable), proposed for protection (proposed conservation restorable), or in the coastal stratum (coastal reservation native) totaled 83,423 ha (14.2% of the watershed). Understandably, most of the native and restorable lands occurred in undeveloped areas in northern and southeastern areas of the watershed (</w:t>
+        <w:t xml:space="preserve">). Native habitats currently protected (existing conservation native), proposed for protection (proposed conservation native), or in the coastal stratum (coastal reservation native) totaled 119,410 ha (20.3% of the watershed above MLLW). Similarly, restorable lands currently protected (existing conservation restorable), proposed for protection (proposed conservation restorable), or in the coastal stratum (coastal reservation restorable) totaled 83,423 ha (14.2% of the watershed). Understandably, most of the native and restorable lands occurred in undeveloped areas in northern and southeastern areas of the watershed (</w:t>
       </w:r>
       <w:hyperlink w:anchor="fig-restmap">
         <w:r>
@@ -6332,7 +6341,7 @@
         <w:keepNext/>
       </w:pPr>
       <w:r>
-        <w:t xml:space="preserve">Table 3: Change over time in hectares for intertidal and supratidal habitats in Tampa Bay.  Columns show years with available data and the final two columns show the change and percent change from 1990 to 2017.</w:t>
+        <w:t xml:space="preserve">Table 3: Change over time in hectares for intertidal and supratidal landcover in Tampa Bay.  Columns show years with available data and the final two columns show the change and percent change from 1990 to 2017.</w:t>
       </w:r>
     </w:p>
     <w:tbl xmlns:w="http://schemas.openxmlformats.org/wordprocessingml/2006/main" xmlns:r="http://schemas.openxmlformats.org/officeDocument/2006/relationships" xmlns:w14="http://schemas.microsoft.com/office/word/2010/wordml" xmlns:wp="http://schemas.openxmlformats.org/drawingml/2006/wordprocessingDrawing" xmlns:a="http://schemas.openxmlformats.org/drawingml/2006/main" xmlns:pic="http://schemas.openxmlformats.org/drawingml/2006/picture">
@@ -6445,7 +6454,7 @@
                 <w:szCs w:val="14"/>
                 <w:color w:val="000000"/>
               </w:rPr>
-              <w:t xml:space="preserve">Habitat Type</w:t>
+              <w:t xml:space="preserve">Landcover Category</w:t>
             </w:r>
           </w:p>
         </w:tc>
@@ -23598,7 +23607,7 @@
       </w:r>
     </w:p>
     <w:bookmarkEnd w:id="68"/>
-    <w:bookmarkStart w:id="189" w:name="references"/>
+    <w:bookmarkStart w:id="191" w:name="references"/>
     <w:p>
       <w:pPr>
         <w:pStyle w:val="Heading2"/>
@@ -23607,7 +23616,7 @@
         <w:t xml:space="preserve">References</w:t>
       </w:r>
     </w:p>
-    <w:bookmarkStart w:id="188" w:name="refs"/>
+    <w:bookmarkStart w:id="190" w:name="refs"/>
     <w:bookmarkStart w:id="70" w:name="ref-Allaire17"/>
     <w:p>
       <w:pPr>
@@ -24719,7 +24728,79 @@
       </w:r>
     </w:p>
     <w:bookmarkEnd w:id="109"/>
-    <w:bookmarkStart w:id="111" w:name="ref-Greening14"/>
+    <w:bookmarkStart w:id="111" w:name="ref-FNAI20"/>
+    <w:p>
+      <w:pPr>
+        <w:pStyle w:val="Bibliography"/>
+      </w:pPr>
+      <w:r>
+        <w:t xml:space="preserve">Florida Natural Areas Inventory (2020). Florida</w:t>
+      </w:r>
+      <w:r>
+        <w:t xml:space="preserve"> </w:t>
+      </w:r>
+      <w:r>
+        <w:t xml:space="preserve">C</w:t>
+      </w:r>
+      <w:r>
+        <w:t xml:space="preserve">onservation</w:t>
+      </w:r>
+      <w:r>
+        <w:t xml:space="preserve"> </w:t>
+      </w:r>
+      <w:r>
+        <w:t xml:space="preserve">L</w:t>
+      </w:r>
+      <w:r>
+        <w:t xml:space="preserve">ands (</w:t>
+      </w:r>
+      <w:r>
+        <w:t xml:space="preserve">FLMA</w:t>
+      </w:r>
+      <w:r>
+        <w:t xml:space="preserve">)</w:t>
+      </w:r>
+      <w:r>
+        <w:t xml:space="preserve"> </w:t>
+      </w:r>
+      <w:r>
+        <w:t xml:space="preserve">GIS</w:t>
+      </w:r>
+      <w:r>
+        <w:t xml:space="preserve"> </w:t>
+      </w:r>
+      <w:r>
+        <w:t xml:space="preserve">D</w:t>
+      </w:r>
+      <w:r>
+        <w:t xml:space="preserve">ataset,</w:t>
+      </w:r>
+      <w:r>
+        <w:t xml:space="preserve"> </w:t>
+      </w:r>
+      <w:r>
+        <w:t xml:space="preserve">M</w:t>
+      </w:r>
+      <w:r>
+        <w:t xml:space="preserve">arch 2020. Available at:</w:t>
+      </w:r>
+      <w:r>
+        <w:t xml:space="preserve"> </w:t>
+      </w:r>
+      <w:hyperlink r:id="rId110">
+        <w:r>
+          <w:rPr>
+            <w:rStyle w:val="Hyperlink"/>
+          </w:rPr>
+          <w:t xml:space="preserve">https://www.fnai.org/publications/gis-data</w:t>
+        </w:r>
+      </w:hyperlink>
+      <w:r>
+        <w:t xml:space="preserve">.</w:t>
+      </w:r>
+    </w:p>
+    <w:bookmarkEnd w:id="111"/>
+    <w:bookmarkStart w:id="113" w:name="ref-Greening14"/>
     <w:p>
       <w:pPr>
         <w:pStyle w:val="Bibliography"/>
@@ -24782,7 +24863,7 @@
       <w:r>
         <w:t xml:space="preserve"> </w:t>
       </w:r>
-      <w:hyperlink r:id="rId110">
+      <w:hyperlink r:id="rId112">
         <w:r>
           <w:rPr>
             <w:rStyle w:val="Hyperlink"/>
@@ -24794,8 +24875,8 @@
         <w:t xml:space="preserve">.</w:t>
       </w:r>
     </w:p>
-    <w:bookmarkEnd w:id="111"/>
-    <w:bookmarkStart w:id="112" w:name="ref-Gregory06"/>
+    <w:bookmarkEnd w:id="113"/>
+    <w:bookmarkStart w:id="114" w:name="ref-Gregory06"/>
     <w:p>
       <w:pPr>
         <w:pStyle w:val="Bibliography"/>
@@ -24820,8 +24901,8 @@
         <w:t xml:space="preserve">16, 2411–2425.</w:t>
       </w:r>
     </w:p>
-    <w:bookmarkEnd w:id="112"/>
-    <w:bookmarkStart w:id="113" w:name="ref-Heck03"/>
+    <w:bookmarkEnd w:id="114"/>
+    <w:bookmarkStart w:id="115" w:name="ref-Heck03"/>
     <w:p>
       <w:pPr>
         <w:pStyle w:val="Bibliography"/>
@@ -24846,8 +24927,8 @@
         <w:t xml:space="preserve">253, 123–136.</w:t>
       </w:r>
     </w:p>
-    <w:bookmarkEnd w:id="113"/>
-    <w:bookmarkStart w:id="114" w:name="ref-Henningsen05"/>
+    <w:bookmarkEnd w:id="115"/>
+    <w:bookmarkStart w:id="116" w:name="ref-Henningsen05"/>
     <w:p>
       <w:pPr>
         <w:pStyle w:val="Bibliography"/>
@@ -24887,8 +24968,8 @@
         <w:t xml:space="preserve">, ed. S. F. Treat (St. Petersburg, FL: Tampa Bay Estuary Program), 165–170.</w:t>
       </w:r>
     </w:p>
-    <w:bookmarkEnd w:id="114"/>
-    <w:bookmarkStart w:id="116" w:name="ref-Holl01"/>
+    <w:bookmarkEnd w:id="116"/>
+    <w:bookmarkStart w:id="118" w:name="ref-Holl01"/>
     <w:p>
       <w:pPr>
         <w:pStyle w:val="Bibliography"/>
@@ -24915,7 +24996,7 @@
       <w:r>
         <w:t xml:space="preserve"> </w:t>
       </w:r>
-      <w:hyperlink r:id="rId115">
+      <w:hyperlink r:id="rId117">
         <w:r>
           <w:rPr>
             <w:rStyle w:val="Hyperlink"/>
@@ -24927,8 +25008,8 @@
         <w:t xml:space="preserve">.</w:t>
       </w:r>
     </w:p>
-    <w:bookmarkEnd w:id="116"/>
-    <w:bookmarkStart w:id="117" w:name="ref-Holling78"/>
+    <w:bookmarkEnd w:id="118"/>
+    <w:bookmarkStart w:id="119" w:name="ref-Holling78"/>
     <w:p>
       <w:pPr>
         <w:pStyle w:val="Bibliography"/>
@@ -24950,8 +25031,8 @@
         <w:t xml:space="preserve">. Chichester, UK: John Wiley &amp; Sons.</w:t>
       </w:r>
     </w:p>
-    <w:bookmarkEnd w:id="117"/>
-    <w:bookmarkStart w:id="119" w:name="ref-Houde93"/>
+    <w:bookmarkEnd w:id="119"/>
+    <w:bookmarkStart w:id="121" w:name="ref-Houde93"/>
     <w:p>
       <w:pPr>
         <w:pStyle w:val="Bibliography"/>
@@ -24978,7 +25059,7 @@
       <w:r>
         <w:t xml:space="preserve"> </w:t>
       </w:r>
-      <w:hyperlink r:id="rId118">
+      <w:hyperlink r:id="rId120">
         <w:r>
           <w:rPr>
             <w:rStyle w:val="Hyperlink"/>
@@ -24990,8 +25071,8 @@
         <w:t xml:space="preserve">.</w:t>
       </w:r>
     </w:p>
-    <w:bookmarkEnd w:id="119"/>
-    <w:bookmarkStart w:id="120" w:name="ref-Hsieh04"/>
+    <w:bookmarkEnd w:id="121"/>
+    <w:bookmarkStart w:id="122" w:name="ref-Hsieh04"/>
     <w:p>
       <w:pPr>
         <w:pStyle w:val="Bibliography"/>
@@ -25025,8 +25106,8 @@
         <w:t xml:space="preserve">, eds. S. Fagherazzi, M. Marani, and L. Blum (Washington: American Geophysical Union), 231–245.</w:t>
       </w:r>
     </w:p>
-    <w:bookmarkEnd w:id="120"/>
-    <w:bookmarkStart w:id="121" w:name="ref-Jaap90"/>
+    <w:bookmarkEnd w:id="122"/>
+    <w:bookmarkStart w:id="123" w:name="ref-Jaap90"/>
     <w:p>
       <w:pPr>
         <w:pStyle w:val="Bibliography"/>
@@ -25060,8 +25141,8 @@
         <w:t xml:space="preserve">, eds. R. L. Myers and J. J. Ewel (Orlando, Florida, USA: University of Central Florida Press), 574–618.</w:t>
       </w:r>
     </w:p>
-    <w:bookmarkEnd w:id="121"/>
-    <w:bookmarkStart w:id="122" w:name="ref-Jones09"/>
+    <w:bookmarkEnd w:id="123"/>
+    <w:bookmarkStart w:id="124" w:name="ref-Jones09"/>
     <w:p>
       <w:pPr>
         <w:pStyle w:val="Bibliography"/>
@@ -25098,8 +25179,8 @@
         <w:t xml:space="preserve">(American Institute of Physics), 151–161.</w:t>
       </w:r>
     </w:p>
-    <w:bookmarkEnd w:id="122"/>
-    <w:bookmarkStart w:id="123" w:name="ref-Kaufman17"/>
+    <w:bookmarkEnd w:id="124"/>
+    <w:bookmarkStart w:id="125" w:name="ref-Kaufman17"/>
     <w:p>
       <w:pPr>
         <w:pStyle w:val="Bibliography"/>
@@ -25171,8 +25252,8 @@
         <w:t xml:space="preserve">ay. Tampa Bay Estuary Program, St. Petersburg, Florida.</w:t>
       </w:r>
     </w:p>
-    <w:bookmarkEnd w:id="123"/>
-    <w:bookmarkStart w:id="124" w:name="ref-Kawula18"/>
+    <w:bookmarkEnd w:id="125"/>
+    <w:bookmarkStart w:id="126" w:name="ref-Kawula18"/>
     <w:p>
       <w:pPr>
         <w:pStyle w:val="Bibliography"/>
@@ -25226,8 +25307,8 @@
         <w:t xml:space="preserve">ystem. Center for Spatial Analysis, Fish; Widlife Research Institute, Florida Fish; Wildlife Conservation Commission, Tallahassee, Florida.</w:t>
       </w:r>
     </w:p>
-    <w:bookmarkEnd w:id="124"/>
-    <w:bookmarkStart w:id="125" w:name="ref-Kushlan90"/>
+    <w:bookmarkEnd w:id="126"/>
+    <w:bookmarkStart w:id="127" w:name="ref-Kushlan90"/>
     <w:p>
       <w:pPr>
         <w:pStyle w:val="Bibliography"/>
@@ -25261,8 +25342,8 @@
         <w:t xml:space="preserve">, eds. R. L. Myers and J. J. Ewel (Orlando, Florida: University of Central Florida Press), 324–363.</w:t>
       </w:r>
     </w:p>
-    <w:bookmarkEnd w:id="125"/>
-    <w:bookmarkStart w:id="126" w:name="ref-Lewis96"/>
+    <w:bookmarkEnd w:id="127"/>
+    <w:bookmarkStart w:id="128" w:name="ref-Lewis96"/>
     <w:p>
       <w:pPr>
         <w:pStyle w:val="Bibliography"/>
@@ -25289,8 +25370,8 @@
         <w:t xml:space="preserve">ay habitat protection and restoration: Restoring the balance. Tampa Bay Estuary Program, St. Petersburg, Florida.</w:t>
       </w:r>
     </w:p>
-    <w:bookmarkEnd w:id="126"/>
-    <w:bookmarkStart w:id="128" w:name="ref-Lopez19"/>
+    <w:bookmarkEnd w:id="128"/>
+    <w:bookmarkStart w:id="130" w:name="ref-Lopez19"/>
     <w:p>
       <w:pPr>
         <w:pStyle w:val="Bibliography"/>
@@ -25333,7 +25414,7 @@
       <w:r>
         <w:t xml:space="preserve"> </w:t>
       </w:r>
-      <w:hyperlink r:id="rId127">
+      <w:hyperlink r:id="rId129">
         <w:r>
           <w:rPr>
             <w:rStyle w:val="Hyperlink"/>
@@ -25345,8 +25426,8 @@
         <w:t xml:space="preserve">.</w:t>
       </w:r>
     </w:p>
-    <w:bookmarkEnd w:id="128"/>
-    <w:bookmarkStart w:id="130" w:name="ref-Lowndes17"/>
+    <w:bookmarkEnd w:id="130"/>
+    <w:bookmarkStart w:id="132" w:name="ref-Lowndes17"/>
     <w:p>
       <w:pPr>
         <w:pStyle w:val="Bibliography"/>
@@ -25373,7 +25454,7 @@
       <w:r>
         <w:t xml:space="preserve"> </w:t>
       </w:r>
-      <w:hyperlink r:id="rId129">
+      <w:hyperlink r:id="rId131">
         <w:r>
           <w:rPr>
             <w:rStyle w:val="Hyperlink"/>
@@ -25385,8 +25466,8 @@
         <w:t xml:space="preserve">.</w:t>
       </w:r>
     </w:p>
-    <w:bookmarkEnd w:id="130"/>
-    <w:bookmarkStart w:id="132" w:name="ref-Menendez18"/>
+    <w:bookmarkEnd w:id="132"/>
+    <w:bookmarkStart w:id="134" w:name="ref-Menendez18"/>
     <w:p>
       <w:pPr>
         <w:pStyle w:val="Bibliography"/>
@@ -25413,7 +25494,7 @@
       <w:r>
         <w:t xml:space="preserve"> </w:t>
       </w:r>
-      <w:hyperlink r:id="rId131">
+      <w:hyperlink r:id="rId133">
         <w:r>
           <w:rPr>
             <w:rStyle w:val="Hyperlink"/>
@@ -25425,8 +25506,8 @@
         <w:t xml:space="preserve">.</w:t>
       </w:r>
     </w:p>
-    <w:bookmarkEnd w:id="132"/>
-    <w:bookmarkStart w:id="133" w:name="ref-Meyers90"/>
+    <w:bookmarkEnd w:id="134"/>
+    <w:bookmarkStart w:id="135" w:name="ref-Meyers90"/>
     <w:p>
       <w:pPr>
         <w:pStyle w:val="Bibliography"/>
@@ -25448,8 +25529,8 @@
         <w:t xml:space="preserve">. Orlando, Florida: University of Central Florida Press.</w:t>
       </w:r>
     </w:p>
-    <w:bookmarkEnd w:id="133"/>
-    <w:bookmarkStart w:id="135" w:name="ref-Mohamed06"/>
+    <w:bookmarkEnd w:id="135"/>
+    <w:bookmarkStart w:id="137" w:name="ref-Mohamed06"/>
     <w:p>
       <w:pPr>
         <w:pStyle w:val="Bibliography"/>
@@ -25476,7 +25557,7 @@
       <w:r>
         <w:t xml:space="preserve"> </w:t>
       </w:r>
-      <w:hyperlink r:id="rId134">
+      <w:hyperlink r:id="rId136">
         <w:r>
           <w:rPr>
             <w:rStyle w:val="Hyperlink"/>
@@ -25488,8 +25569,8 @@
         <w:t xml:space="preserve">.</w:t>
       </w:r>
     </w:p>
-    <w:bookmarkEnd w:id="135"/>
-    <w:bookmarkStart w:id="136" w:name="ref-Moore68"/>
+    <w:bookmarkEnd w:id="137"/>
+    <w:bookmarkStart w:id="138" w:name="ref-Moore68"/>
     <w:p>
       <w:pPr>
         <w:pStyle w:val="Bibliography"/>
@@ -25541,8 +25622,8 @@
         <w:t xml:space="preserve">18, 261–279.</w:t>
       </w:r>
     </w:p>
-    <w:bookmarkEnd w:id="136"/>
-    <w:bookmarkStart w:id="137" w:name="ref-NOAA15"/>
+    <w:bookmarkEnd w:id="138"/>
+    <w:bookmarkStart w:id="139" w:name="ref-NOAA15"/>
     <w:p>
       <w:pPr>
         <w:pStyle w:val="Bibliography"/>
@@ -25592,8 +25673,8 @@
         <w:t xml:space="preserve">. Silver Spring, Maryland: National Oceanic; Atmospheric Administration.</w:t>
       </w:r>
     </w:p>
-    <w:bookmarkEnd w:id="137"/>
-    <w:bookmarkStart w:id="138" w:name="ref-Odum90"/>
+    <w:bookmarkEnd w:id="139"/>
+    <w:bookmarkStart w:id="140" w:name="ref-Odum90"/>
     <w:p>
       <w:pPr>
         <w:pStyle w:val="Bibliography"/>
@@ -25627,8 +25708,8 @@
         <w:t xml:space="preserve">, eds. R. L. Myers and J. J. Ewel (Orlando, Florida: University of Central Florida Press), 517–548.</w:t>
       </w:r>
     </w:p>
-    <w:bookmarkEnd w:id="138"/>
-    <w:bookmarkStart w:id="140" w:name="ref-Osland22"/>
+    <w:bookmarkEnd w:id="140"/>
+    <w:bookmarkStart w:id="142" w:name="ref-Osland22"/>
     <w:p>
       <w:pPr>
         <w:pStyle w:val="Bibliography"/>
@@ -25673,7 +25754,7 @@
       <w:r>
         <w:t xml:space="preserve"> </w:t>
       </w:r>
-      <w:hyperlink r:id="rId139">
+      <w:hyperlink r:id="rId141">
         <w:r>
           <w:rPr>
             <w:rStyle w:val="Hyperlink"/>
@@ -25685,8 +25766,8 @@
         <w:t xml:space="preserve">.</w:t>
       </w:r>
     </w:p>
-    <w:bookmarkEnd w:id="140"/>
-    <w:bookmarkStart w:id="142" w:name="ref-Osland12"/>
+    <w:bookmarkEnd w:id="142"/>
+    <w:bookmarkStart w:id="144" w:name="ref-Osland12"/>
     <w:p>
       <w:pPr>
         <w:pStyle w:val="Bibliography"/>
@@ -25713,7 +25794,7 @@
       <w:r>
         <w:t xml:space="preserve"> </w:t>
       </w:r>
-      <w:hyperlink r:id="rId141">
+      <w:hyperlink r:id="rId143">
         <w:r>
           <w:rPr>
             <w:rStyle w:val="Hyperlink"/>
@@ -25725,8 +25806,8 @@
         <w:t xml:space="preserve">.</w:t>
       </w:r>
     </w:p>
-    <w:bookmarkEnd w:id="142"/>
-    <w:bookmarkStart w:id="144" w:name="ref-Palmer09"/>
+    <w:bookmarkEnd w:id="144"/>
+    <w:bookmarkStart w:id="146" w:name="ref-Palmer09"/>
     <w:p>
       <w:pPr>
         <w:pStyle w:val="Bibliography"/>
@@ -25753,7 +25834,7 @@
       <w:r>
         <w:t xml:space="preserve"> </w:t>
       </w:r>
-      <w:hyperlink r:id="rId143">
+      <w:hyperlink r:id="rId145">
         <w:r>
           <w:rPr>
             <w:rStyle w:val="Hyperlink"/>
@@ -25765,8 +25846,8 @@
         <w:t xml:space="preserve">.</w:t>
       </w:r>
     </w:p>
-    <w:bookmarkEnd w:id="144"/>
-    <w:bookmarkStart w:id="146" w:name="ref-Pebesma18"/>
+    <w:bookmarkEnd w:id="146"/>
+    <w:bookmarkStart w:id="148" w:name="ref-Pebesma18"/>
     <w:p>
       <w:pPr>
         <w:pStyle w:val="Bibliography"/>
@@ -25802,7 +25883,7 @@
       <w:r>
         <w:t xml:space="preserve"> </w:t>
       </w:r>
-      <w:hyperlink r:id="rId145">
+      <w:hyperlink r:id="rId147">
         <w:r>
           <w:rPr>
             <w:rStyle w:val="Hyperlink"/>
@@ -25814,8 +25895,8 @@
         <w:t xml:space="preserve">.</w:t>
       </w:r>
     </w:p>
-    <w:bookmarkEnd w:id="146"/>
-    <w:bookmarkStart w:id="148" w:name="ref-RCT22"/>
+    <w:bookmarkEnd w:id="148"/>
+    <w:bookmarkStart w:id="150" w:name="ref-RCT22"/>
     <w:p>
       <w:pPr>
         <w:pStyle w:val="Bibliography"/>
@@ -25839,7 +25920,7 @@
       <w:r>
         <w:t xml:space="preserve"> </w:t>
       </w:r>
-      <w:hyperlink r:id="rId147">
+      <w:hyperlink r:id="rId149">
         <w:r>
           <w:rPr>
             <w:rStyle w:val="Hyperlink"/>
@@ -25851,8 +25932,8 @@
         <w:t xml:space="preserve">.</w:t>
       </w:r>
     </w:p>
-    <w:bookmarkEnd w:id="148"/>
-    <w:bookmarkStart w:id="150" w:name="ref-Raabe12"/>
+    <w:bookmarkEnd w:id="150"/>
+    <w:bookmarkStart w:id="152" w:name="ref-Raabe12"/>
     <w:p>
       <w:pPr>
         <w:pStyle w:val="Bibliography"/>
@@ -25897,7 +25978,7 @@
       <w:r>
         <w:t xml:space="preserve"> </w:t>
       </w:r>
-      <w:hyperlink r:id="rId149">
+      <w:hyperlink r:id="rId151">
         <w:r>
           <w:rPr>
             <w:rStyle w:val="Hyperlink"/>
@@ -25909,8 +25990,8 @@
         <w:t xml:space="preserve">.</w:t>
       </w:r>
     </w:p>
-    <w:bookmarkEnd w:id="150"/>
-    <w:bookmarkStart w:id="151" w:name="ref-Rayer20"/>
+    <w:bookmarkEnd w:id="152"/>
+    <w:bookmarkStart w:id="153" w:name="ref-Rayer20"/>
     <w:p>
       <w:pPr>
         <w:pStyle w:val="Bibliography"/>
@@ -25944,8 +26025,8 @@
         <w:t xml:space="preserve">53, 186.</w:t>
       </w:r>
     </w:p>
-    <w:bookmarkEnd w:id="151"/>
-    <w:bookmarkStart w:id="152" w:name="ref-RAE15"/>
+    <w:bookmarkEnd w:id="153"/>
+    <w:bookmarkStart w:id="154" w:name="ref-RAE15"/>
     <w:p>
       <w:pPr>
         <w:pStyle w:val="Bibliography"/>
@@ -25967,8 +26048,8 @@
         <w:t xml:space="preserve">. Arlington, Virginia: Restore America’s Estuaries.</w:t>
       </w:r>
     </w:p>
-    <w:bookmarkEnd w:id="152"/>
-    <w:bookmarkStart w:id="153" w:name="ref-Ries14"/>
+    <w:bookmarkEnd w:id="154"/>
+    <w:bookmarkStart w:id="155" w:name="ref-Ries14"/>
     <w:p>
       <w:pPr>
         <w:pStyle w:val="Bibliography"/>
@@ -26004,8 +26085,8 @@
         <w:t xml:space="preserve">lorida. Tampa Bay Estuary Program, St. Petersburg, Florida.</w:t>
       </w:r>
     </w:p>
-    <w:bookmarkEnd w:id="153"/>
-    <w:bookmarkStart w:id="154" w:name="ref-Robison10"/>
+    <w:bookmarkEnd w:id="155"/>
+    <w:bookmarkStart w:id="156" w:name="ref-Robison10"/>
     <w:p>
       <w:pPr>
         <w:pStyle w:val="Bibliography"/>
@@ -26086,8 +26167,8 @@
         <w:t xml:space="preserve">pdate. Tampa Bay Estuary Program, Saint Petersburg, Florida.</w:t>
       </w:r>
     </w:p>
-    <w:bookmarkEnd w:id="154"/>
-    <w:bookmarkStart w:id="156" w:name="ref-Robison20"/>
+    <w:bookmarkEnd w:id="156"/>
+    <w:bookmarkStart w:id="158" w:name="ref-Robison20"/>
     <w:p>
       <w:pPr>
         <w:pStyle w:val="Bibliography"/>
@@ -26098,7 +26179,7 @@
       <w:r>
         <w:t xml:space="preserve"> </w:t>
       </w:r>
-      <w:hyperlink r:id="rId155">
+      <w:hyperlink r:id="rId157">
         <w:r>
           <w:rPr>
             <w:rStyle w:val="Hyperlink"/>
@@ -26110,8 +26191,8 @@
         <w:t xml:space="preserve">.</w:t>
       </w:r>
     </w:p>
-    <w:bookmarkEnd w:id="156"/>
-    <w:bookmarkStart w:id="158" w:name="ref-Russell15"/>
+    <w:bookmarkEnd w:id="158"/>
+    <w:bookmarkStart w:id="160" w:name="ref-Russell15"/>
     <w:p>
       <w:pPr>
         <w:pStyle w:val="Bibliography"/>
@@ -26165,7 +26246,7 @@
       <w:r>
         <w:t xml:space="preserve"> </w:t>
       </w:r>
-      <w:hyperlink r:id="rId157">
+      <w:hyperlink r:id="rId159">
         <w:r>
           <w:rPr>
             <w:rStyle w:val="Hyperlink"/>
@@ -26177,8 +26258,8 @@
         <w:t xml:space="preserve">.</w:t>
       </w:r>
     </w:p>
-    <w:bookmarkEnd w:id="158"/>
-    <w:bookmarkStart w:id="160" w:name="ref-Sheehan19"/>
+    <w:bookmarkEnd w:id="160"/>
+    <w:bookmarkStart w:id="162" w:name="ref-Sheehan19"/>
     <w:p>
       <w:pPr>
         <w:pStyle w:val="Bibliography"/>
@@ -26247,7 +26328,7 @@
       <w:r>
         <w:t xml:space="preserve"> </w:t>
       </w:r>
-      <w:hyperlink r:id="rId159">
+      <w:hyperlink r:id="rId161">
         <w:r>
           <w:rPr>
             <w:rStyle w:val="Hyperlink"/>
@@ -26259,8 +26340,8 @@
         <w:t xml:space="preserve">.</w:t>
       </w:r>
     </w:p>
-    <w:bookmarkEnd w:id="160"/>
-    <w:bookmarkStart w:id="161" w:name="ref-Sherwood08"/>
+    <w:bookmarkEnd w:id="162"/>
+    <w:bookmarkStart w:id="163" w:name="ref-Sherwood08"/>
     <w:p>
       <w:pPr>
         <w:pStyle w:val="Bibliography"/>
@@ -26305,8 +26386,8 @@
         <w:t xml:space="preserve">rogram tidal tributaries project team. Tampa Bay Estuary Program, St. Petersburg, Florida.</w:t>
       </w:r>
     </w:p>
-    <w:bookmarkEnd w:id="161"/>
-    <w:bookmarkStart w:id="162" w:name="ref-Sherwood17"/>
+    <w:bookmarkEnd w:id="163"/>
+    <w:bookmarkStart w:id="164" w:name="ref-Sherwood17"/>
     <w:p>
       <w:pPr>
         <w:pStyle w:val="Bibliography"/>
@@ -26364,8 +26445,8 @@
         <w:t xml:space="preserve">57, 294–319.</w:t>
       </w:r>
     </w:p>
-    <w:bookmarkEnd w:id="162"/>
-    <w:bookmarkStart w:id="163" w:name="ref-Sim14"/>
+    <w:bookmarkEnd w:id="164"/>
+    <w:bookmarkStart w:id="165" w:name="ref-Sim14"/>
     <w:p>
       <w:pPr>
         <w:pStyle w:val="Bibliography"/>
@@ -26390,8 +26471,8 @@
         <w:t xml:space="preserve">1, 1–5.</w:t>
       </w:r>
     </w:p>
-    <w:bookmarkEnd w:id="163"/>
-    <w:bookmarkStart w:id="165" w:name="ref-Smith18"/>
+    <w:bookmarkEnd w:id="165"/>
+    <w:bookmarkStart w:id="167" w:name="ref-Smith18"/>
     <w:p>
       <w:pPr>
         <w:pStyle w:val="Bibliography"/>
@@ -26436,7 +26517,7 @@
       <w:r>
         <w:t xml:space="preserve"> </w:t>
       </w:r>
-      <w:hyperlink r:id="rId164">
+      <w:hyperlink r:id="rId166">
         <w:r>
           <w:rPr>
             <w:rStyle w:val="Hyperlink"/>
@@ -26448,8 +26529,8 @@
         <w:t xml:space="preserve">.</w:t>
       </w:r>
     </w:p>
-    <w:bookmarkEnd w:id="165"/>
-    <w:bookmarkStart w:id="166" w:name="ref-SWFWMD14"/>
+    <w:bookmarkEnd w:id="167"/>
+    <w:bookmarkStart w:id="168" w:name="ref-SWFWMD14"/>
     <w:p>
       <w:pPr>
         <w:pStyle w:val="Bibliography"/>
@@ -26458,8 +26539,8 @@
         <w:t xml:space="preserve">Southwest Florida Water Management District (2014). Photo interpretation key for land use classification.</w:t>
       </w:r>
     </w:p>
-    <w:bookmarkEnd w:id="166"/>
-    <w:bookmarkStart w:id="168" w:name="ref-SWFWMD18"/>
+    <w:bookmarkEnd w:id="168"/>
+    <w:bookmarkStart w:id="170" w:name="ref-SWFWMD18"/>
     <w:p>
       <w:pPr>
         <w:pStyle w:val="Bibliography"/>
@@ -26470,7 +26551,7 @@
       <w:r>
         <w:t xml:space="preserve"> </w:t>
       </w:r>
-      <w:hyperlink r:id="rId167">
+      <w:hyperlink r:id="rId169">
         <w:r>
           <w:rPr>
             <w:rStyle w:val="Hyperlink"/>
@@ -26482,8 +26563,8 @@
         <w:t xml:space="preserve">.</w:t>
       </w:r>
     </w:p>
-    <w:bookmarkEnd w:id="168"/>
-    <w:bookmarkStart w:id="170" w:name="ref-SWFWMD19"/>
+    <w:bookmarkEnd w:id="170"/>
+    <w:bookmarkStart w:id="172" w:name="ref-SWFWMD19"/>
     <w:p>
       <w:pPr>
         <w:pStyle w:val="Bibliography"/>
@@ -26494,7 +26575,7 @@
       <w:r>
         <w:t xml:space="preserve"> </w:t>
       </w:r>
-      <w:hyperlink r:id="rId169">
+      <w:hyperlink r:id="rId171">
         <w:r>
           <w:rPr>
             <w:rStyle w:val="Hyperlink"/>
@@ -26506,8 +26587,8 @@
         <w:t xml:space="preserve">.</w:t>
       </w:r>
     </w:p>
-    <w:bookmarkEnd w:id="170"/>
-    <w:bookmarkStart w:id="171" w:name="ref-Sprandel00"/>
+    <w:bookmarkEnd w:id="172"/>
+    <w:bookmarkStart w:id="173" w:name="ref-Sprandel00"/>
     <w:p>
       <w:pPr>
         <w:pStyle w:val="Bibliography"/>
@@ -26532,8 +26613,8 @@
         <w:t xml:space="preserve">71, 708–720.</w:t>
       </w:r>
     </w:p>
-    <w:bookmarkEnd w:id="171"/>
-    <w:bookmarkStart w:id="173" w:name="ref-Stockmann14"/>
+    <w:bookmarkEnd w:id="173"/>
+    <w:bookmarkStart w:id="175" w:name="ref-Stockmann14"/>
     <w:p>
       <w:pPr>
         <w:pStyle w:val="Bibliography"/>
@@ -26560,7 +26641,7 @@
       <w:r>
         <w:t xml:space="preserve"> </w:t>
       </w:r>
-      <w:hyperlink r:id="rId172">
+      <w:hyperlink r:id="rId174">
         <w:r>
           <w:rPr>
             <w:rStyle w:val="Hyperlink"/>
@@ -26572,8 +26653,8 @@
         <w:t xml:space="preserve">.</w:t>
       </w:r>
     </w:p>
-    <w:bookmarkEnd w:id="173"/>
-    <w:bookmarkStart w:id="175" w:name="ref-Theobald97"/>
+    <w:bookmarkEnd w:id="175"/>
+    <w:bookmarkStart w:id="177" w:name="ref-Theobald97"/>
     <w:p>
       <w:pPr>
         <w:pStyle w:val="Bibliography"/>
@@ -26600,7 +26681,7 @@
       <w:r>
         <w:t xml:space="preserve"> </w:t>
       </w:r>
-      <w:hyperlink r:id="rId174">
+      <w:hyperlink r:id="rId176">
         <w:r>
           <w:rPr>
             <w:rStyle w:val="Hyperlink"/>
@@ -26612,8 +26693,8 @@
         <w:t xml:space="preserve">.</w:t>
       </w:r>
     </w:p>
-    <w:bookmarkEnd w:id="175"/>
-    <w:bookmarkStart w:id="177" w:name="ref-Titus09"/>
+    <w:bookmarkEnd w:id="177"/>
+    <w:bookmarkStart w:id="179" w:name="ref-Titus09"/>
     <w:p>
       <w:pPr>
         <w:pStyle w:val="Bibliography"/>
@@ -26652,7 +26733,7 @@
       <w:r>
         <w:t xml:space="preserve"> </w:t>
       </w:r>
-      <w:hyperlink r:id="rId176">
+      <w:hyperlink r:id="rId178">
         <w:r>
           <w:rPr>
             <w:rStyle w:val="Hyperlink"/>
@@ -26664,8 +26745,8 @@
         <w:t xml:space="preserve">.</w:t>
       </w:r>
     </w:p>
-    <w:bookmarkEnd w:id="177"/>
-    <w:bookmarkStart w:id="179" w:name="ref-Tomasko20"/>
+    <w:bookmarkEnd w:id="179"/>
+    <w:bookmarkStart w:id="181" w:name="ref-Tomasko20"/>
     <w:p>
       <w:pPr>
         <w:pStyle w:val="Bibliography"/>
@@ -26734,7 +26815,7 @@
       <w:r>
         <w:t xml:space="preserve"> </w:t>
       </w:r>
-      <w:hyperlink r:id="rId178">
+      <w:hyperlink r:id="rId180">
         <w:r>
           <w:rPr>
             <w:rStyle w:val="Hyperlink"/>
@@ -26746,8 +26827,8 @@
         <w:t xml:space="preserve">.</w:t>
       </w:r>
     </w:p>
-    <w:bookmarkEnd w:id="179"/>
-    <w:bookmarkStart w:id="181" w:name="ref-Vogelmann12"/>
+    <w:bookmarkEnd w:id="181"/>
+    <w:bookmarkStart w:id="183" w:name="ref-Vogelmann12"/>
     <w:p>
       <w:pPr>
         <w:pStyle w:val="Bibliography"/>
@@ -26783,7 +26864,7 @@
       <w:r>
         <w:t xml:space="preserve"> </w:t>
       </w:r>
-      <w:hyperlink r:id="rId180">
+      <w:hyperlink r:id="rId182">
         <w:r>
           <w:rPr>
             <w:rStyle w:val="Hyperlink"/>
@@ -26795,8 +26876,8 @@
         <w:t xml:space="preserve">.</w:t>
       </w:r>
     </w:p>
-    <w:bookmarkEnd w:id="181"/>
-    <w:bookmarkStart w:id="183" w:name="ref-Wessel22"/>
+    <w:bookmarkEnd w:id="183"/>
+    <w:bookmarkStart w:id="185" w:name="ref-Wessel22"/>
     <w:p>
       <w:pPr>
         <w:pStyle w:val="Bibliography"/>
@@ -26832,7 +26913,7 @@
       <w:r>
         <w:t xml:space="preserve"> </w:t>
       </w:r>
-      <w:hyperlink r:id="rId182">
+      <w:hyperlink r:id="rId184">
         <w:r>
           <w:rPr>
             <w:rStyle w:val="Hyperlink"/>
@@ -26844,8 +26925,8 @@
         <w:t xml:space="preserve">.</w:t>
       </w:r>
     </w:p>
-    <w:bookmarkEnd w:id="183"/>
-    <w:bookmarkStart w:id="185" w:name="ref-Wickham19"/>
+    <w:bookmarkEnd w:id="185"/>
+    <w:bookmarkStart w:id="187" w:name="ref-Wickham19"/>
     <w:p>
       <w:pPr>
         <w:pStyle w:val="Bibliography"/>
@@ -26881,7 +26962,7 @@
       <w:r>
         <w:t xml:space="preserve"> </w:t>
       </w:r>
-      <w:hyperlink r:id="rId184">
+      <w:hyperlink r:id="rId186">
         <w:r>
           <w:rPr>
             <w:rStyle w:val="Hyperlink"/>
@@ -26893,8 +26974,8 @@
         <w:t xml:space="preserve">.</w:t>
       </w:r>
     </w:p>
-    <w:bookmarkEnd w:id="185"/>
-    <w:bookmarkStart w:id="187" w:name="ref-Yoskowitz15"/>
+    <w:bookmarkEnd w:id="187"/>
+    <w:bookmarkStart w:id="189" w:name="ref-Yoskowitz15"/>
     <w:p>
       <w:pPr>
         <w:pStyle w:val="Bibliography"/>
@@ -26921,7 +27002,7 @@
       <w:r>
         <w:t xml:space="preserve"> </w:t>
       </w:r>
-      <w:hyperlink r:id="rId186">
+      <w:hyperlink r:id="rId188">
         <w:r>
           <w:rPr>
             <w:rStyle w:val="Hyperlink"/>
@@ -26933,9 +27014,9 @@
         <w:t xml:space="preserve">.</w:t>
       </w:r>
     </w:p>
-    <w:bookmarkEnd w:id="187"/>
-    <w:bookmarkEnd w:id="188"/>
     <w:bookmarkEnd w:id="189"/>
+    <w:bookmarkEnd w:id="190"/>
+    <w:bookmarkEnd w:id="191"/>
     <w:sectPr>
       <w:footerReference r:id="rId9" w:type="default"/>
       <w:pgSz w:h="15840" w:w="12240"/>

</xml_diff>

<commit_message>
more revisions for reviewer 3
</commit_message>
<xml_diff>
--- a/manu-draft.docx
+++ b/manu-draft.docx
@@ -308,7 +308,7 @@
         <w:pStyle w:val="FirstParagraph"/>
       </w:pPr>
       <w:r>
-        <w:t xml:space="preserve">Native habitats in Florida face dual pressures at the land-sea interface from urban development and sea-level rise. To address these pressures, restoration practitioners require robust tools that identify reasonable goals given historical land use trends, current status of native habitats, and anticipated future impacts from coastal stressors. A target-setting approach for native habitats was created for the Tampa Bay watershed that identifies current restoration opportunities and establishes short-term (2030) targets and long-term (2050) goals. The approach was informed through a three-decade habitat change analysis and over forty years of habitat restoration projects in the region. Restoration goals were defined based on what is possible today and the projected needs for the future, rather than attempting to replicate past ecological conditions. The new approach also accounts for the expected impacts of sea-level rise, climate change, and watershed development - stressors which are pervasive in Florida. The resulting habitat goals are provided as maps that identify remaining restoration opportunities, while also providing an approach for the entire watershed that targets subtidal, intertidal, and uplands. This approach also supports coastal planning decisions that need to address competing interests and could be applied in other coastal settings where sustainable urbanization practices need to co-exist with natural environments. Methods for repeatable analyses are also available using an open source workflow to update progress over time and for adoption by others.</w:t>
+        <w:t xml:space="preserve">Native habitats in Florida face dual pressures at the land-sea interface from urban development and sea-level rise. To address these pressures, restoration practitioners require robust tools that identify reasonable goals given historical land use trends, current status of native habitats, and anticipated future impacts from coastal stressors. A restoration framework for native habitats was created for the Tampa Bay watershed that identifies current opportunities and establishes short-term (2030) targets and long-term (2050) goals. The approach was informed through a three-decade habitat change analysis and over forty years of habitat restoration projects in the region. Although significant gains in subtidal habitats have been observed, expansion of mangroves into salt marshes and loss of native upland habitats to development highlights the need to target these locations for restoration. The long-term loss of potentially restorable lands to both coastal and upland development further underscores the diminishing restoration opportunities in the watershed. The established targets and goals identified habitats to maintain at their present level (e.g., mangroves) and those that require additional progress (e.g., oyster bars) based on past trends and an expected level of effort given the restoration history of the region. The new approach also accounts for the future effects of sea-level rise, climate change, and watershed development by prioritizing native coastal habitats relative to subtidal or upland areas. The restoration potential for coastal habitats was 624 ha (0.1% of the watershed) for tidal wetlands and 128 ha (&lt; 0.1% of the watershed) for coastal uplands, whereas the total restoration opportunity in the watershed was 17,205 ha (2.9% of the watershed). Maps were created to identify the restoration opportunities where practitioners could focus efforts to achieve the defined targets and goals. Methods for repeatable analyses are also available using an open source workflow.</w:t>
       </w:r>
     </w:p>
     <w:p>
@@ -407,16 +407,16 @@
         <w:t xml:space="preserve">(Chung et al., 2018)</w:t>
       </w:r>
       <w:r>
-        <w:t xml:space="preserve">. Pervasive stressors can negatively impact the services provided by these habitats. Anthropogenic land development can remove or substantially modify existing habitats and can alter hydrology of nearby streams and rivers</w:t>
-      </w:r>
-      <w:r>
-        <w:t xml:space="preserve"> </w:t>
-      </w:r>
-      <w:r>
-        <w:t xml:space="preserve">(Theobald et al., 1997; Sim and Mesev, 2014)</w:t>
-      </w:r>
-      <w:r>
-        <w:t xml:space="preserve">. Habitat changes in response to climate change include landward migration of mangroves into salt marshes, upstream migration of salt marshes within tidal tributaries, and upland forest migration</w:t>
+        <w:t xml:space="preserve">. Anthropogenic stressors can negatively impact the services provided by coastal habitats and restoration practitioners must consider the anticipated effects of these stressors during planning</w:t>
+      </w:r>
+      <w:r>
+        <w:t xml:space="preserve"> </w:t>
+      </w:r>
+      <w:r>
+        <w:t xml:space="preserve">(Elliott et al., 2007; White and Kaplan, 2017)</w:t>
+      </w:r>
+      <w:r>
+        <w:t xml:space="preserve">. The combined effects of land development and climate change are especially problematic for prioritizing habitat restoration activities in coastal environments. Habitat changes in response to climate change include landward migration of mangroves into salt marshes, upstream migration of salt marshes within tidal tributaries, and upland forest migration</w:t>
       </w:r>
       <w:r>
         <w:t xml:space="preserve"> </w:t>
@@ -425,30 +425,13 @@
         <w:t xml:space="preserve">(Brinson et al., 1995; Vogelmann et al., 2012; Cavanaugh et al., 2019)</w:t>
       </w:r>
       <w:r>
-        <w:t xml:space="preserve">. Management of coastal habitats requires an understanding of how stressors influence these resources, while balancing competing societal uses.</w:t>
-      </w:r>
-    </w:p>
-    <w:p>
-      <w:pPr>
-        <w:pStyle w:val="BodyText"/>
-      </w:pPr>
-      <w:r>
-        <w:t xml:space="preserve">The combined effects of land development and climate change are especially problematic for prioritizing habitat restoration activities in coastal environments. Landward migration of critical habitats in response to sea-level rise may not be possible due to anthropogenic barriers in the watershed. Sea-level rise can occur quicker than landward migration of salt marshes and the upland slope may already be lost to urban development and hardening</w:t>
+        <w:t xml:space="preserve">. Landward migration of critical habitats in response to sea-level rise may not be possible due to anthropogenic barriers in the watershed. Sea-level rise can occur quicker than landward migration of salt marshes and the upland slope may already be lost to urban development and hardening</w:t>
       </w:r>
       <w:r>
         <w:t xml:space="preserve"> </w:t>
       </w:r>
       <w:r>
         <w:t xml:space="preserve">(Titus et al., 2009)</w:t>
-      </w:r>
-      <w:r>
-        <w:t xml:space="preserve">. Coastal development and climate change diminish the available space for future restoration in urban estuaries, thereby impacting ecosystem services provided by these habitats and the wildlife they support</w:t>
-      </w:r>
-      <w:r>
-        <w:t xml:space="preserve"> </w:t>
-      </w:r>
-      <w:r>
-        <w:t xml:space="preserve">(Enwright et al., 2015)</w:t>
       </w:r>
       <w:r>
         <w:t xml:space="preserve">. Given projected habitat losses and the limited resources available, appropriate and realistic sites for restoration need to be identified that account for future stressors and past trends.</w:t>
@@ -861,7 +844,7 @@
         <w:t xml:space="preserve">(Burke et al., 2019)</w:t>
       </w:r>
       <w:r>
-        <w:t xml:space="preserve">.</w:t>
+        <w:t xml:space="preserve">. The coastal stratum within the 5-foot contour is used to better identify and prioritize coastal habitats at risk of landward migration and coastal development given that it includes the area of land within the sea level rise projections.</w:t>
       </w:r>
     </w:p>
     <w:bookmarkEnd w:id="24"/>
@@ -23607,7 +23590,7 @@
       </w:r>
     </w:p>
     <w:bookmarkEnd w:id="68"/>
-    <w:bookmarkStart w:id="191" w:name="references"/>
+    <w:bookmarkStart w:id="190" w:name="references"/>
     <w:p>
       <w:pPr>
         <w:pStyle w:val="Heading2"/>
@@ -23616,7 +23599,7 @@
         <w:t xml:space="preserve">References</w:t>
       </w:r>
     </w:p>
-    <w:bookmarkStart w:id="190" w:name="refs"/>
+    <w:bookmarkStart w:id="189" w:name="refs"/>
     <w:bookmarkStart w:id="70" w:name="ref-Allaire17"/>
     <w:p>
       <w:pPr>
@@ -24602,61 +24585,53 @@
       </w:r>
     </w:p>
     <w:bookmarkEnd w:id="104"/>
-    <w:bookmarkStart w:id="105" w:name="ref-EPA96"/>
+    <w:bookmarkStart w:id="106" w:name="ref-Elliott07"/>
     <w:p>
       <w:pPr>
         <w:pStyle w:val="Bibliography"/>
       </w:pPr>
       <w:r>
-        <w:t xml:space="preserve">Environmental Protection Agency (1996). Watershed approach framework. Office of Water (4501F).</w:t>
+        <w:t xml:space="preserve">Elliott, M., Burdon, D., Hemingway, K. L., and Apitz, S. E. (2007). Estuarine, coastal and marine ecosystem restoration: Confusing management and science–a revision of concepts.</w:t>
+      </w:r>
+      <w:r>
+        <w:t xml:space="preserve"> </w:t>
+      </w:r>
+      <w:r>
+        <w:rPr>
+          <w:iCs/>
+          <w:i/>
+        </w:rPr>
+        <w:t xml:space="preserve">Estuarine, Coastal and Shelf Science</w:t>
+      </w:r>
+      <w:r>
+        <w:t xml:space="preserve"> </w:t>
+      </w:r>
+      <w:r>
+        <w:t xml:space="preserve">74, 349–366. doi:</w:t>
+      </w:r>
+      <w:r>
+        <w:t xml:space="preserve"> </w:t>
+      </w:r>
+      <w:hyperlink r:id="rId105">
+        <w:r>
+          <w:rPr>
+            <w:rStyle w:val="Hyperlink"/>
+          </w:rPr>
+          <w:t xml:space="preserve">10.1016/j.ecss.2007.05.034</w:t>
+        </w:r>
+      </w:hyperlink>
+      <w:r>
+        <w:t xml:space="preserve">.</w:t>
       </w:r>
     </w:p>
-    <w:bookmarkEnd w:id="105"/>
-    <w:bookmarkStart w:id="107" w:name="ref-Enwright15"/>
+    <w:bookmarkEnd w:id="106"/>
+    <w:bookmarkStart w:id="107" w:name="ref-EPA96"/>
     <w:p>
       <w:pPr>
         <w:pStyle w:val="Bibliography"/>
       </w:pPr>
       <w:r>
-        <w:t xml:space="preserve">Enwright, N. M., Griffith, K. T., and Osland, M. J. (2015). Incorporating future change into current conservation planning - evaluating tidal saline wetland migration along the</w:t>
-      </w:r>
-      <w:r>
-        <w:t xml:space="preserve"> </w:t>
-      </w:r>
-      <w:r>
-        <w:t xml:space="preserve">U.S.</w:t>
-      </w:r>
-      <w:r>
-        <w:t xml:space="preserve"> </w:t>
-      </w:r>
-      <w:r>
-        <w:t xml:space="preserve">G</w:t>
-      </w:r>
-      <w:r>
-        <w:t xml:space="preserve">ulf of</w:t>
-      </w:r>
-      <w:r>
-        <w:t xml:space="preserve"> </w:t>
-      </w:r>
-      <w:r>
-        <w:t xml:space="preserve">M</w:t>
-      </w:r>
-      <w:r>
-        <w:t xml:space="preserve">exico coast under alternative sea-level rise and urbanization scenarios. U.S. Geological Survey Available at:</w:t>
-      </w:r>
-      <w:r>
-        <w:t xml:space="preserve"> </w:t>
-      </w:r>
-      <w:hyperlink r:id="rId106">
-        <w:r>
-          <w:rPr>
-            <w:rStyle w:val="Hyperlink"/>
-          </w:rPr>
-          <w:t xml:space="preserve">https://dx.doi.org/10.3133/ds969</w:t>
-        </w:r>
-      </w:hyperlink>
-      <w:r>
-        <w:t xml:space="preserve">.</w:t>
+        <w:t xml:space="preserve">Environmental Protection Agency (1996). Watershed approach framework. Office of Water (4501F).</w:t>
       </w:r>
     </w:p>
     <w:bookmarkEnd w:id="107"/>
@@ -26446,33 +26421,7 @@
       </w:r>
     </w:p>
     <w:bookmarkEnd w:id="164"/>
-    <w:bookmarkStart w:id="165" w:name="ref-Sim14"/>
-    <w:p>
-      <w:pPr>
-        <w:pStyle w:val="Bibliography"/>
-      </w:pPr>
-      <w:r>
-        <w:t xml:space="preserve">Sim, S., and Mesev, V. (2014). Measuring and modeling of urban growth and its impacts on vegetation and species habitats in greater orlando, florida.</w:t>
-      </w:r>
-      <w:r>
-        <w:t xml:space="preserve"> </w:t>
-      </w:r>
-      <w:r>
-        <w:rPr>
-          <w:iCs/>
-          <w:i/>
-        </w:rPr>
-        <w:t xml:space="preserve">International Journal of Geospatial and Environmental Research</w:t>
-      </w:r>
-      <w:r>
-        <w:t xml:space="preserve"> </w:t>
-      </w:r>
-      <w:r>
-        <w:t xml:space="preserve">1, 1–5.</w:t>
-      </w:r>
-    </w:p>
-    <w:bookmarkEnd w:id="165"/>
-    <w:bookmarkStart w:id="167" w:name="ref-Smith18"/>
+    <w:bookmarkStart w:id="166" w:name="ref-Smith18"/>
     <w:p>
       <w:pPr>
         <w:pStyle w:val="Bibliography"/>
@@ -26517,7 +26466,7 @@
       <w:r>
         <w:t xml:space="preserve"> </w:t>
       </w:r>
-      <w:hyperlink r:id="rId166">
+      <w:hyperlink r:id="rId165">
         <w:r>
           <w:rPr>
             <w:rStyle w:val="Hyperlink"/>
@@ -26529,8 +26478,8 @@
         <w:t xml:space="preserve">.</w:t>
       </w:r>
     </w:p>
-    <w:bookmarkEnd w:id="167"/>
-    <w:bookmarkStart w:id="168" w:name="ref-SWFWMD14"/>
+    <w:bookmarkEnd w:id="166"/>
+    <w:bookmarkStart w:id="167" w:name="ref-SWFWMD14"/>
     <w:p>
       <w:pPr>
         <w:pStyle w:val="Bibliography"/>
@@ -26539,8 +26488,8 @@
         <w:t xml:space="preserve">Southwest Florida Water Management District (2014). Photo interpretation key for land use classification.</w:t>
       </w:r>
     </w:p>
-    <w:bookmarkEnd w:id="168"/>
-    <w:bookmarkStart w:id="170" w:name="ref-SWFWMD18"/>
+    <w:bookmarkEnd w:id="167"/>
+    <w:bookmarkStart w:id="169" w:name="ref-SWFWMD18"/>
     <w:p>
       <w:pPr>
         <w:pStyle w:val="Bibliography"/>
@@ -26551,7 +26500,7 @@
       <w:r>
         <w:t xml:space="preserve"> </w:t>
       </w:r>
-      <w:hyperlink r:id="rId169">
+      <w:hyperlink r:id="rId168">
         <w:r>
           <w:rPr>
             <w:rStyle w:val="Hyperlink"/>
@@ -26563,8 +26512,8 @@
         <w:t xml:space="preserve">.</w:t>
       </w:r>
     </w:p>
-    <w:bookmarkEnd w:id="170"/>
-    <w:bookmarkStart w:id="172" w:name="ref-SWFWMD19"/>
+    <w:bookmarkEnd w:id="169"/>
+    <w:bookmarkStart w:id="171" w:name="ref-SWFWMD19"/>
     <w:p>
       <w:pPr>
         <w:pStyle w:val="Bibliography"/>
@@ -26575,7 +26524,7 @@
       <w:r>
         <w:t xml:space="preserve"> </w:t>
       </w:r>
-      <w:hyperlink r:id="rId171">
+      <w:hyperlink r:id="rId170">
         <w:r>
           <w:rPr>
             <w:rStyle w:val="Hyperlink"/>
@@ -26587,8 +26536,8 @@
         <w:t xml:space="preserve">.</w:t>
       </w:r>
     </w:p>
-    <w:bookmarkEnd w:id="172"/>
-    <w:bookmarkStart w:id="173" w:name="ref-Sprandel00"/>
+    <w:bookmarkEnd w:id="171"/>
+    <w:bookmarkStart w:id="172" w:name="ref-Sprandel00"/>
     <w:p>
       <w:pPr>
         <w:pStyle w:val="Bibliography"/>
@@ -26613,8 +26562,8 @@
         <w:t xml:space="preserve">71, 708–720.</w:t>
       </w:r>
     </w:p>
-    <w:bookmarkEnd w:id="173"/>
-    <w:bookmarkStart w:id="175" w:name="ref-Stockmann14"/>
+    <w:bookmarkEnd w:id="172"/>
+    <w:bookmarkStart w:id="174" w:name="ref-Stockmann14"/>
     <w:p>
       <w:pPr>
         <w:pStyle w:val="Bibliography"/>
@@ -26641,7 +26590,7 @@
       <w:r>
         <w:t xml:space="preserve"> </w:t>
       </w:r>
-      <w:hyperlink r:id="rId174">
+      <w:hyperlink r:id="rId173">
         <w:r>
           <w:rPr>
             <w:rStyle w:val="Hyperlink"/>
@@ -26653,48 +26602,8 @@
         <w:t xml:space="preserve">.</w:t>
       </w:r>
     </w:p>
-    <w:bookmarkEnd w:id="175"/>
-    <w:bookmarkStart w:id="177" w:name="ref-Theobald97"/>
-    <w:p>
-      <w:pPr>
-        <w:pStyle w:val="Bibliography"/>
-      </w:pPr>
-      <w:r>
-        <w:t xml:space="preserve">Theobald, D. M., Miller, J. R., and Hobbs, N. T. (1997). Estimating the cumulative effects of development on wildlife habitat.</w:t>
-      </w:r>
-      <w:r>
-        <w:t xml:space="preserve"> </w:t>
-      </w:r>
-      <w:r>
-        <w:rPr>
-          <w:iCs/>
-          <w:i/>
-        </w:rPr>
-        <w:t xml:space="preserve">Landscape and Urban Planning</w:t>
-      </w:r>
-      <w:r>
-        <w:t xml:space="preserve"> </w:t>
-      </w:r>
-      <w:r>
-        <w:t xml:space="preserve">39, 25–36. Available at:</w:t>
-      </w:r>
-      <w:r>
-        <w:t xml:space="preserve"> </w:t>
-      </w:r>
-      <w:hyperlink r:id="rId176">
-        <w:r>
-          <w:rPr>
-            <w:rStyle w:val="Hyperlink"/>
-          </w:rPr>
-          <w:t xml:space="preserve">https://doi.org/10.1016/S0169-2046(97)00041-8</w:t>
-        </w:r>
-      </w:hyperlink>
-      <w:r>
-        <w:t xml:space="preserve">.</w:t>
-      </w:r>
-    </w:p>
-    <w:bookmarkEnd w:id="177"/>
-    <w:bookmarkStart w:id="179" w:name="ref-Titus09"/>
+    <w:bookmarkEnd w:id="174"/>
+    <w:bookmarkStart w:id="176" w:name="ref-Titus09"/>
     <w:p>
       <w:pPr>
         <w:pStyle w:val="Bibliography"/>
@@ -26733,7 +26642,7 @@
       <w:r>
         <w:t xml:space="preserve"> </w:t>
       </w:r>
-      <w:hyperlink r:id="rId178">
+      <w:hyperlink r:id="rId175">
         <w:r>
           <w:rPr>
             <w:rStyle w:val="Hyperlink"/>
@@ -26745,8 +26654,8 @@
         <w:t xml:space="preserve">.</w:t>
       </w:r>
     </w:p>
-    <w:bookmarkEnd w:id="179"/>
-    <w:bookmarkStart w:id="181" w:name="ref-Tomasko20"/>
+    <w:bookmarkEnd w:id="176"/>
+    <w:bookmarkStart w:id="178" w:name="ref-Tomasko20"/>
     <w:p>
       <w:pPr>
         <w:pStyle w:val="Bibliography"/>
@@ -26815,7 +26724,7 @@
       <w:r>
         <w:t xml:space="preserve"> </w:t>
       </w:r>
-      <w:hyperlink r:id="rId180">
+      <w:hyperlink r:id="rId177">
         <w:r>
           <w:rPr>
             <w:rStyle w:val="Hyperlink"/>
@@ -26827,8 +26736,8 @@
         <w:t xml:space="preserve">.</w:t>
       </w:r>
     </w:p>
-    <w:bookmarkEnd w:id="181"/>
-    <w:bookmarkStart w:id="183" w:name="ref-Vogelmann12"/>
+    <w:bookmarkEnd w:id="178"/>
+    <w:bookmarkStart w:id="180" w:name="ref-Vogelmann12"/>
     <w:p>
       <w:pPr>
         <w:pStyle w:val="Bibliography"/>
@@ -26864,7 +26773,7 @@
       <w:r>
         <w:t xml:space="preserve"> </w:t>
       </w:r>
-      <w:hyperlink r:id="rId182">
+      <w:hyperlink r:id="rId179">
         <w:r>
           <w:rPr>
             <w:rStyle w:val="Hyperlink"/>
@@ -26876,8 +26785,8 @@
         <w:t xml:space="preserve">.</w:t>
       </w:r>
     </w:p>
-    <w:bookmarkEnd w:id="183"/>
-    <w:bookmarkStart w:id="185" w:name="ref-Wessel22"/>
+    <w:bookmarkEnd w:id="180"/>
+    <w:bookmarkStart w:id="182" w:name="ref-Wessel22"/>
     <w:p>
       <w:pPr>
         <w:pStyle w:val="Bibliography"/>
@@ -26913,7 +26822,7 @@
       <w:r>
         <w:t xml:space="preserve"> </w:t>
       </w:r>
-      <w:hyperlink r:id="rId184">
+      <w:hyperlink r:id="rId181">
         <w:r>
           <w:rPr>
             <w:rStyle w:val="Hyperlink"/>
@@ -26925,8 +26834,57 @@
         <w:t xml:space="preserve">.</w:t>
       </w:r>
     </w:p>
-    <w:bookmarkEnd w:id="185"/>
-    <w:bookmarkStart w:id="187" w:name="ref-Wickham19"/>
+    <w:bookmarkEnd w:id="182"/>
+    <w:bookmarkStart w:id="184" w:name="ref-White17"/>
+    <w:p>
+      <w:pPr>
+        <w:pStyle w:val="Bibliography"/>
+      </w:pPr>
+      <w:r>
+        <w:t xml:space="preserve">White, E., and Kaplan, D. (2017). Restore or retreat?</w:t>
+      </w:r>
+      <w:r>
+        <w:t xml:space="preserve"> </w:t>
+      </w:r>
+      <w:r>
+        <w:t xml:space="preserve">S</w:t>
+      </w:r>
+      <w:r>
+        <w:t xml:space="preserve">altwater intrusion and water management in coastal wetlands.</w:t>
+      </w:r>
+      <w:r>
+        <w:t xml:space="preserve"> </w:t>
+      </w:r>
+      <w:r>
+        <w:rPr>
+          <w:iCs/>
+          <w:i/>
+        </w:rPr>
+        <w:t xml:space="preserve">Ecosystem Health and Sustainability</w:t>
+      </w:r>
+      <w:r>
+        <w:t xml:space="preserve"> </w:t>
+      </w:r>
+      <w:r>
+        <w:t xml:space="preserve">3, e01258. doi:</w:t>
+      </w:r>
+      <w:r>
+        <w:t xml:space="preserve"> </w:t>
+      </w:r>
+      <w:hyperlink r:id="rId183">
+        <w:r>
+          <w:rPr>
+            <w:rStyle w:val="Hyperlink"/>
+          </w:rPr>
+          <w:t xml:space="preserve">10.1002/ehs2.1258</w:t>
+        </w:r>
+      </w:hyperlink>
+      <w:r>
+        <w:t xml:space="preserve">.</w:t>
+      </w:r>
+    </w:p>
+    <w:bookmarkEnd w:id="184"/>
+    <w:bookmarkStart w:id="186" w:name="ref-Wickham19"/>
     <w:p>
       <w:pPr>
         <w:pStyle w:val="Bibliography"/>
@@ -26962,7 +26920,7 @@
       <w:r>
         <w:t xml:space="preserve"> </w:t>
       </w:r>
-      <w:hyperlink r:id="rId186">
+      <w:hyperlink r:id="rId185">
         <w:r>
           <w:rPr>
             <w:rStyle w:val="Hyperlink"/>
@@ -26974,8 +26932,8 @@
         <w:t xml:space="preserve">.</w:t>
       </w:r>
     </w:p>
-    <w:bookmarkEnd w:id="187"/>
-    <w:bookmarkStart w:id="189" w:name="ref-Yoskowitz15"/>
+    <w:bookmarkEnd w:id="186"/>
+    <w:bookmarkStart w:id="188" w:name="ref-Yoskowitz15"/>
     <w:p>
       <w:pPr>
         <w:pStyle w:val="Bibliography"/>
@@ -27002,7 +26960,7 @@
       <w:r>
         <w:t xml:space="preserve"> </w:t>
       </w:r>
-      <w:hyperlink r:id="rId188">
+      <w:hyperlink r:id="rId187">
         <w:r>
           <w:rPr>
             <w:rStyle w:val="Hyperlink"/>
@@ -27014,9 +26972,9 @@
         <w:t xml:space="preserve">.</w:t>
       </w:r>
     </w:p>
+    <w:bookmarkEnd w:id="188"/>
     <w:bookmarkEnd w:id="189"/>
     <w:bookmarkEnd w:id="190"/>
-    <w:bookmarkEnd w:id="191"/>
     <w:sectPr>
       <w:footerReference r:id="rId9" w:type="default"/>
       <w:pgSz w:h="15840" w:w="12240"/>

</xml_diff>

<commit_message>
almost done with revisions for reviewer 3
</commit_message>
<xml_diff>
--- a/manu-draft.docx
+++ b/manu-draft.docx
@@ -308,7 +308,7 @@
         <w:pStyle w:val="FirstParagraph"/>
       </w:pPr>
       <w:r>
-        <w:t xml:space="preserve">Native habitats in Florida face dual pressures at the land-sea interface from urban development and sea-level rise. To address these pressures, restoration practitioners require robust tools that identify reasonable goals given historical land use trends, current status of native habitats, and anticipated future impacts from coastal stressors. A restoration framework for native habitats was created for the Tampa Bay watershed that identifies current opportunities and establishes short-term (2030) targets and long-term (2050) goals. The approach was informed through a three-decade habitat change analysis and over forty years of habitat restoration projects in the region. Although significant gains in subtidal habitats have been observed, expansion of mangroves into salt marshes and loss of native upland habitats to development highlights the need to target these locations for restoration. The long-term loss of potentially restorable lands to both coastal and upland development further underscores the diminishing restoration opportunities in the watershed. The established targets and goals identified habitats to maintain at their present level (e.g., mangroves) and those that require additional progress (e.g., oyster bars) based on past trends and an expected level of effort given the restoration history of the region. The new approach also accounts for the future effects of sea-level rise, climate change, and watershed development by prioritizing native coastal habitats relative to subtidal or upland areas. The restoration potential for coastal habitats was 624 ha (0.1% of the watershed) for tidal wetlands and 128 ha (&lt; 0.1% of the watershed) for coastal uplands, whereas the total restoration opportunity in the watershed was 17,205 ha (2.9% of the watershed). Maps were created to identify the restoration opportunities where practitioners could focus efforts to achieve the defined targets and goals. Methods for repeatable analyses are also available using an open source workflow.</w:t>
+        <w:t xml:space="preserve">Native habitats in Florida face dual pressures at the land-sea interface from urban development and sea-level rise. To address these pressures, restoration practitioners require robust tools that identify reasonable goals given historical land use trends, current status of native habitats, and anticipated future impacts from coastal stressors. A restoration framework for native habitats was created for the Tampa Bay watershed that identifies current opportunities and establishes short-term (2030) targets and long-term (2050) goals. The approach was informed through a three-decade habitat change analysis and over forty years of habitat restoration projects in the region. Although significant gains in subtidal habitats have been observed, expansion of mangroves into salt marshes and loss of native upland habitats to development highlights the need to target these locations for restoration. The long-term loss of potentially restorable lands to both coastal and upland development further underscores the diminishing restoration opportunities in the watershed. The established targets and goals identified habitats to maintain at their present level (e.g., mangroves) and those that require additional progress (e.g., oyster bars) based on past trends and an expected level of effort given the restoration history of the region. The new approach also accounts for the future effects of sea-level rise, climate change, and watershed development by prioritizing native coastal habitats relative to subtidal or upland areas. The restoration potential for coastal habitats on existing conservation lands was 624 ha for tidal wetlands and 128 ha for coastal uplands. Maps were created to identify the restoration opportunities where practitioners could focus efforts to achieve the defined targets and goals. Methods for repeatable analyses are also available using an open source workflow.</w:t>
       </w:r>
     </w:p>
     <w:p>
@@ -573,7 +573,7 @@
       </w:r>
     </w:p>
     <w:bookmarkEnd w:id="22"/>
-    <w:bookmarkStart w:id="31" w:name="methods"/>
+    <w:bookmarkStart w:id="32" w:name="methods"/>
     <w:p>
       <w:pPr>
         <w:pStyle w:val="Heading2"/>
@@ -982,7 +982,7 @@
       </w:r>
     </w:p>
     <w:bookmarkEnd w:id="26"/>
-    <w:bookmarkStart w:id="28" w:name="restoration-and-enhancement-projects"/>
+    <w:bookmarkStart w:id="29" w:name="restoration-and-enhancement-projects"/>
     <w:p>
       <w:pPr>
         <w:pStyle w:val="Heading3"/>
@@ -996,7 +996,16 @@
         <w:pStyle w:val="FirstParagraph"/>
       </w:pPr>
       <w:r>
-        <w:t xml:space="preserve">Restoration projects conducted over the past 40 years were quantified for each of the major habitat types to inform expectations for setting short-term targets and long-term goals. Restoration was defined as any activity that involved earthwork to reshape the land or the addition of structural elements (e.g., rock). Enhancement was defined as any activity not including earthwork that improved the environment (e.g., planting native vegetation, invasive species or debris removal, prescribed burns, etc.). Data were gathered from the SWFWMD Surface Water Improvement and Management Program, Federal Government Performance and Results Act reporting, the Tampa Bay Water Atlas (</w:t>
+        <w:t xml:space="preserve">Restoration and enhancement projects conducted over the past 40 years were quantified for each of the major habitat types to inform expectations for setting short-term targets and long-term goals. Here and throughout, restoration describes the process of assisting the recovery of an ecosystem that has been degraded, damaged, or destroyed</w:t>
+      </w:r>
+      <w:r>
+        <w:t xml:space="preserve"> </w:t>
+      </w:r>
+      <w:r>
+        <w:t xml:space="preserve">(Gann et al., 2019)</w:t>
+      </w:r>
+      <w:r>
+        <w:t xml:space="preserve">. Restoration projects in the database were also those that involved earthwork to reshape the land or the addition of structural elements (e.g., rock). This distinct categorization is useful for restoration practitioners familiar with the projects in the region. Enhancement was defined as any activity not including earthwork that improved the environment (e.g., planting native vegetation, invasive species or debris removal, prescribed burns, etc.). Data were gathered from the SWFWMD Surface Water Improvement and Management Program, Federal Government Performance and Results Act reporting, the Tampa Bay Water Atlas (</w:t>
       </w:r>
       <w:hyperlink r:id="rId27">
         <w:r>
@@ -1007,11 +1016,25 @@
         </w:r>
       </w:hyperlink>
       <w:r>
-        <w:t xml:space="preserve">), Tampa Bay Watch, and the Technical Advisory Committee of the Tampa Bay Estuary Program. The collected data included project name, year, description, size (area or length), and location (latitude and longitude). Data gaps were supplemented by archival research, site visits, contacting entities, and expert knowledge from local professionals.</w:t>
+        <w:t xml:space="preserve">), Tampa Bay Watch, and the Technical Advisory Committee of the Tampa Bay Estuary Program. The collected data included project name, year, description, size (area or length), and location (latitude and longitude). Data gaps were supplemented by archival research, site visits, contacting entities, and expert knowledge from local professionals. The synthesized dataset is available at</w:t>
+      </w:r>
+      <w:r>
+        <w:t xml:space="preserve"> </w:t>
+      </w:r>
+      <w:hyperlink r:id="rId28">
+        <w:r>
+          <w:rPr>
+            <w:rStyle w:val="Hyperlink"/>
+          </w:rPr>
+          <w:t xml:space="preserve">https://www.tampabay.wateratlas.usf.edu/restoration/</w:t>
+        </w:r>
+      </w:hyperlink>
+      <w:r>
+        <w:t xml:space="preserve">.</w:t>
       </w:r>
     </w:p>
-    <w:bookmarkEnd w:id="28"/>
-    <w:bookmarkStart w:id="30" w:name="Xed57c4af28049ab9d518c5740b98e1bbed8cc69"/>
+    <w:bookmarkEnd w:id="29"/>
+    <w:bookmarkStart w:id="31" w:name="Xed57c4af28049ab9d518c5740b98e1bbed8cc69"/>
     <w:p>
       <w:pPr>
         <w:pStyle w:val="Heading3"/>
@@ -1055,7 +1078,7 @@
         <w:pStyle w:val="BodyText"/>
       </w:pPr>
       <w:r>
-        <w:t xml:space="preserve">After binning, the native and restorable lands were overlaid with additional layers to identify 1) coastal reservation native and coastal reservation restorable areas, and 2) existing and proposed native and restorable areas. Collectively, each of these unique products are considered the opportunity areas in the Tampa Bay watershed (Table 1). The coastal reservation native and coastal reservation restorable areas are native and restorable habitats, respectively, that occur in the 5-foot contour or coastal stratum. Native habitats in this stratum were identified as those to be reserved, whereas restorable habitats were identified as those where tidal wetlands or coastal uplands could be restored.</w:t>
+        <w:t xml:space="preserve">After binning, the native and restorable lands were overlaid with additional layers to identify 1) coastal reservation native and coastal reservation restorable areas, and 2) existing and proposed native and restorable areas. Collectively, each of these unique products are considered the opportunity areas in the Tampa Bay watershed (Table 1). The coastal reservation native and coastal reservation restorable areas are native and restorable habitats, respectively, that occur in the 5-foot contour or coastal stratum and do not occur in existing or proposed conservation areas (described in the following paragraph). Native habitats in this stratum were identified as those to be reserved, whereas restorable habitats were identified as those where tidal wetlands or coastal uplands could be restored.</w:t>
       </w:r>
     </w:p>
     <w:p>
@@ -1212,7 +1235,7 @@
       <w:r>
         <w:t xml:space="preserve">. All spatial data were transformed to the NAD83(2011) / Florida West (ftUS) projection prior to analysis. The workflows and data are provided in an open-access repository available on GitHub (</w:t>
       </w:r>
-      <w:hyperlink r:id="rId29">
+      <w:hyperlink r:id="rId30">
         <w:r>
           <w:rPr>
             <w:rStyle w:val="Hyperlink"/>
@@ -1233,9 +1256,9 @@
         <w:t xml:space="preserve">.</w:t>
       </w:r>
     </w:p>
-    <w:bookmarkEnd w:id="30"/>
     <w:bookmarkEnd w:id="31"/>
-    <w:bookmarkStart w:id="36" w:name="results"/>
+    <w:bookmarkEnd w:id="32"/>
+    <w:bookmarkStart w:id="37" w:name="results"/>
     <w:p>
       <w:pPr>
         <w:pStyle w:val="Heading2"/>
@@ -1244,7 +1267,7 @@
         <w:t xml:space="preserve">3 Results</w:t>
       </w:r>
     </w:p>
-    <w:bookmarkStart w:id="32" w:name="habitat-status-and-trends-1"/>
+    <w:bookmarkStart w:id="33" w:name="habitat-status-and-trends-1"/>
     <w:p>
       <w:pPr>
         <w:pStyle w:val="Heading3"/>
@@ -1310,8 +1333,8 @@
         <w:t xml:space="preserve">) showed that a majority of conversion to developed lands came from restorable areas (21,292 ha) and native uplands (7,184 ha), with smaller proportions converted from forested freshwater wetlands (1,407 ha) and coastal uplands (193 ha). Habitats converted to restorable areas primarily included native uplands (8,304 ha), forested freshwater wetlands (1,700 ha), and developed lands (2,794 ha). The increase in non-forested freshwater wetlands was primarily from restorable lands (2,759 ha).</w:t>
       </w:r>
     </w:p>
-    <w:bookmarkEnd w:id="32"/>
-    <w:bookmarkStart w:id="33" w:name="habitat-restoration-and-enhancement"/>
+    <w:bookmarkEnd w:id="33"/>
+    <w:bookmarkStart w:id="34" w:name="habitat-restoration-and-enhancement"/>
     <w:p>
       <w:pPr>
         <w:pStyle w:val="Heading3"/>
@@ -1328,8 +1351,8 @@
         <w:t xml:space="preserve">A total of 460 restoration projects were documented in Tampa Bay and its watershed between 1971 and 2019. These projects were divided among habitat types that included estuarine (n = 228), freshwater (n = 53), uplands (n = 119), and a mix of all three (n = 60). A total of 1,978 ha have been restored, whereas 12,930 ha and 42.8 km (as shoreline or tributaries) were enhanced. Forty partners were responsible for these projects, although some were from departments within the same agency. Eighty-nine living shoreline projects, seawall enhancements, and oyster reef installations were documented, totaling 18.2 km. Although projects were documented for the whole period of record, few projects were completed prior to 1990. From 1990 to 2010 and from 2010 to 2019, an annual mean of 68 ha/yr and 81 ha/yr of habitat was restored, respectively. These means were used to define appropriate expectations for future restoration, described below.</w:t>
       </w:r>
     </w:p>
-    <w:bookmarkEnd w:id="33"/>
-    <w:bookmarkStart w:id="34" w:name="X6606b98287e568586071856efa22fc64c5f11ad"/>
+    <w:bookmarkEnd w:id="34"/>
+    <w:bookmarkStart w:id="35" w:name="X6606b98287e568586071856efa22fc64c5f11ad"/>
     <w:p>
       <w:pPr>
         <w:pStyle w:val="Heading3"/>
@@ -1423,11 +1446,11 @@
         </w:r>
       </w:hyperlink>
       <w:r>
-        <w:t xml:space="preserve">). A total of 17,205 ha (2.9% of the watershed) of potentially restorable lands were identified, further partitioned as coastal uplands (128 ha, &lt; 0.1% of the watershed), freshwater wetlands (11,034 ha, 1.9% of the watershed), native uplands (5,419 ha, 0.9% of the watershed), or tidal wetlands (624 ha, 0.1% of the watershed).</w:t>
+        <w:t xml:space="preserve">). A total of 17,205 ha (2.9% of the watershed) of potentially restorable lands on existing conservation areas were identified, further partitioned as coastal uplands (128 ha, &lt; 0.1% of the watershed), freshwater wetlands (11,034 ha, 1.9% of the watershed), native uplands (5,419 ha, 0.9% of the watershed), or tidal wetlands (624 ha, 0.1% of the watershed).</w:t>
       </w:r>
     </w:p>
-    <w:bookmarkEnd w:id="34"/>
-    <w:bookmarkStart w:id="35" w:name="establishment-of-targets-and-goals"/>
+    <w:bookmarkEnd w:id="35"/>
+    <w:bookmarkStart w:id="36" w:name="establishment-of-targets-and-goals"/>
     <w:p>
       <w:pPr>
         <w:pStyle w:val="Heading3"/>
@@ -1441,12 +1464,20 @@
         <w:pStyle w:val="FirstParagraph"/>
       </w:pPr>
       <w:r>
-        <w:t xml:space="preserve">Identifying short-term (2030) targets and long-term (2050) goals for the restoration extent of native habitats in Tampa Bay was informed by the assessment of current extents, past trends, and relative effort for past restoration and enhancement projects. Table 5 shows the targets and goals identified through this analysis and the associated rationale. For example, the targets and goals are established based on the current extent and the restoration potential. If restoration potential exists and coverage restored from past projects suggests a reasonable level of effort, the targets and goals reflect the current extent plus the restoration opportunity. Conversely, other habitats with no identified restoration opportunity, or with sufficient current extents (e.g., mangrove forests), were assigned targets and goals similar to the current extent, i.e., these habitats should be protected and further restoration will only increase resilience. Implicit in the targets and the goals is recurring re-assessment over time to evaluate progress and adjust expectations as appropriate.</w:t>
+        <w:t xml:space="preserve">Identifying short-term (2030) targets and long-term (2050) goals for the restoration extent of native habitats in Tampa Bay was informed by the assessment of current extents, past trends, and relative effort for past restoration and enhancement projects. These targets and goals do not consider an explicit projection of how habitats are expected to change as a result of climate change and anticipated development because no such estimates are available. However, the methods implicitly account for these anticipated changes by differentiating the watershed by strata and setting the targets and goals based on past trends that are affected both by climate change and development trajectories. The methods herein provide the best estimate of what restoration is likely to be achieved over the next few decades.</w:t>
       </w:r>
     </w:p>
-    <w:bookmarkEnd w:id="35"/>
+    <w:p>
+      <w:pPr>
+        <w:pStyle w:val="BodyText"/>
+      </w:pPr>
+      <w:r>
+        <w:t xml:space="preserve">Table 5 shows the targets and goals identified through this analysis and the associated rationale. For example, the targets and goals are established based on the current extent and the restoration potential. If restoration potential exists and coverage restored from past projects suggests a reasonable level of effort, the targets and goals reflect the current extent plus the restoration opportunity. Conversely, other habitats with no identified restoration opportunity, or with sufficient current extents (e.g., mangrove forests), were assigned targets and goals similar to the current extent, i.e., these habitats should be protected and further restoration will only increase resilience. Implicit in the targets and the goals is recurring re-assessment over time to evaluate progress and adjust expectations as appropriate.</w:t>
+      </w:r>
+    </w:p>
     <w:bookmarkEnd w:id="36"/>
-    <w:bookmarkStart w:id="41" w:name="discussion"/>
+    <w:bookmarkEnd w:id="37"/>
+    <w:bookmarkStart w:id="42" w:name="discussion"/>
     <w:p>
       <w:pPr>
         <w:pStyle w:val="Heading2"/>
@@ -1475,7 +1506,7 @@
         <w:t xml:space="preserve">that 1) allow for the most current datasets to be synthesized to assess progress, and 2) can be used in other locations with similar needs for identifying restoration priorities.</w:t>
       </w:r>
     </w:p>
-    <w:bookmarkStart w:id="37" w:name="habitat-trends"/>
+    <w:bookmarkStart w:id="38" w:name="habitat-trends"/>
     <w:p>
       <w:pPr>
         <w:pStyle w:val="Heading3"/>
@@ -1681,8 +1712,8 @@
         <w:t xml:space="preserve">given the estimated economic gains relative to conventional approaches. Regardless, reductions in native uplands will likely continue in the short-term unless local governments improve regulatory protections, such as strengthening language within comprehensive plans and development regulations to maintain a defined extent of these habitats within a rapidly urbanizing coastal watershed.</w:t>
       </w:r>
     </w:p>
-    <w:bookmarkEnd w:id="37"/>
-    <w:bookmarkStart w:id="38" w:name="achieving-restoration-targets-and-goals"/>
+    <w:bookmarkEnd w:id="38"/>
+    <w:bookmarkStart w:id="39" w:name="achieving-restoration-targets-and-goals"/>
     <w:p>
       <w:pPr>
         <w:pStyle w:val="Heading3"/>
@@ -1784,8 +1815,8 @@
         <w:t xml:space="preserve">Finally, wetland impacts and associated compensatory mitigation projects authorized under wetland regulatory programs could serve as more directed restoration mechanisms to help achieve watershed-wide goals. Mitigation activities have historically been conducted independent of watershed-level planning and monitoring processes. This disconnect has contributed to fragmented implementation, marginal habitat function, and inconsistent compliance monitoring of mitigation projects, including historically poor documentation of wetland losses and gains in the Tampa Bay watershed. However, if properly focused and coordinated, compensatory mitigation activities could significantly contribute to the attainment of restoration targets and goals for the region.</w:t>
       </w:r>
     </w:p>
-    <w:bookmarkEnd w:id="38"/>
-    <w:bookmarkStart w:id="39" w:name="limitations-of-the-approach"/>
+    <w:bookmarkEnd w:id="39"/>
+    <w:bookmarkStart w:id="40" w:name="limitations-of-the-approach"/>
     <w:p>
       <w:pPr>
         <w:pStyle w:val="Heading3"/>
@@ -1810,8 +1841,8 @@
         <w:t xml:space="preserve">An additional assumption of the workflow, particularly for tracking progress, is that implemented restoration projects reported by partners will ultimately manifest into a classification within the map products. Specifically, restoration effort by regional partners is cataloged in the available restoration database, which not only depends on voluntary reporting, but also represents a source of information on restoration extent that is separate from land cover maps. An expectation is that the reported coverage restored by a partner will ultimately be shown as a change in land use and cover on regional maps. The temporal lag between an actual project and how it may be reflected in a GIS product is unknown, which may create a disconnect between the updates in achieving targets and goals as new data layers are released and the effort reported by partners becomes represented within the data layers. The spatial resolution of mapping products may also be insufficient to detect habitat changes as reported in the restoration database. For these reasons, projects reported by partners are currently summarized separately from the assessments above that depend on GIS layers. Additional work is needed to reconcile these datasets for more streamlined reporting.</w:t>
       </w:r>
     </w:p>
-    <w:bookmarkEnd w:id="39"/>
-    <w:bookmarkStart w:id="40" w:name="conclusion"/>
+    <w:bookmarkEnd w:id="40"/>
+    <w:bookmarkStart w:id="41" w:name="conclusion"/>
     <w:p>
       <w:pPr>
         <w:pStyle w:val="Heading3"/>
@@ -1828,9 +1859,9 @@
         <w:t xml:space="preserve">The establishment of targets and goals that account for climate change, development trajectories, land availability, and past restoration effort expands the restoration opportunities to a more comprehensive list of habitats for the entire watershed. Land acquisition is critical for attaining the defined targets and goals and will also provide new opportunities for outdoor access to the broader community. Successful restoration is also contingent on engaging multiple partners, non-governmental organizations, and private citizens. The products created herein will guide these efforts for the next thirty years by providing a continuously updated assessment of where the opportunities exist and if targets and goals are expected to be met. The Tampa Bay region is not unique in the challenges resource managers face to protect and restore native habitats, and the approach described herein is readily transferable to other locations where restoration priorities are needed in response to pervasive coastal stressors.</w:t>
       </w:r>
     </w:p>
-    <w:bookmarkEnd w:id="40"/>
     <w:bookmarkEnd w:id="41"/>
-    <w:bookmarkStart w:id="42" w:name="acknowledgments"/>
+    <w:bookmarkEnd w:id="42"/>
+    <w:bookmarkStart w:id="43" w:name="acknowledgments"/>
     <w:p>
       <w:pPr>
         <w:pStyle w:val="Heading2"/>
@@ -1852,8 +1883,8 @@
         <w:br w:type="page"/>
       </w:r>
     </w:p>
-    <w:bookmarkEnd w:id="42"/>
-    <w:bookmarkStart w:id="67" w:name="figures"/>
+    <w:bookmarkEnd w:id="43"/>
+    <w:bookmarkStart w:id="68" w:name="figures"/>
     <w:p>
       <w:pPr>
         <w:pStyle w:val="Heading2"/>
@@ -1874,7 +1905,7 @@
       <w:tr>
         <w:tc>
           <w:tcPr/>
-          <w:bookmarkStart w:id="46" w:name="fig-lulcmap"/>
+          <w:bookmarkStart w:id="47" w:name="fig-lulcmap"/>
           <w:p>
             <w:pPr>
               <w:pStyle w:val="Figure"/>
@@ -1885,18 +1916,18 @@
                 <wp:inline>
                   <wp:extent cx="5943600" cy="4245428"/>
                   <wp:effectExtent b="0" l="0" r="0" t="0"/>
-                  <wp:docPr descr="" title="" id="44" name="Picture"/>
+                  <wp:docPr descr="" title="" id="45" name="Picture"/>
                   <a:graphic>
                     <a:graphicData uri="http://schemas.openxmlformats.org/drawingml/2006/picture">
                       <pic:pic>
                         <pic:nvPicPr>
-                          <pic:cNvPr descr="figs/lulcmap.jpg" id="45" name="Picture"/>
+                          <pic:cNvPr descr="figs/lulcmap.jpg" id="46" name="Picture"/>
                           <pic:cNvPicPr>
                             <a:picLocks noChangeArrowheads="1" noChangeAspect="1"/>
                           </pic:cNvPicPr>
                         </pic:nvPicPr>
                         <pic:blipFill>
-                          <a:blip r:embed="rId43"/>
+                          <a:blip r:embed="rId44"/>
                           <a:stretch>
                             <a:fillRect/>
                           </a:stretch>
@@ -1948,7 +1979,7 @@
               <w:t xml:space="preserve">with relevant codes combined for presentation in the figure.</w:t>
             </w:r>
           </w:p>
-          <w:bookmarkEnd w:id="46"/>
+          <w:bookmarkEnd w:id="47"/>
         </w:tc>
       </w:tr>
     </w:tbl>
@@ -1972,7 +2003,7 @@
       <w:tr>
         <w:tc>
           <w:tcPr/>
-          <w:bookmarkStart w:id="50" w:name="fig-gisworkflow"/>
+          <w:bookmarkStart w:id="51" w:name="fig-gisworkflow"/>
           <w:p>
             <w:pPr>
               <w:pStyle w:val="Figure"/>
@@ -1983,18 +2014,18 @@
                 <wp:inline>
                   <wp:extent cx="5943600" cy="5486400"/>
                   <wp:effectExtent b="0" l="0" r="0" t="0"/>
-                  <wp:docPr descr="" title="" id="48" name="Picture"/>
+                  <wp:docPr descr="" title="" id="49" name="Picture"/>
                   <a:graphic>
                     <a:graphicData uri="http://schemas.openxmlformats.org/drawingml/2006/picture">
                       <pic:pic>
                         <pic:nvPicPr>
-                          <pic:cNvPr descr="figs/gisworkflow.jpg" id="49" name="Picture"/>
+                          <pic:cNvPr descr="figs/gisworkflow.jpg" id="50" name="Picture"/>
                           <pic:cNvPicPr>
                             <a:picLocks noChangeArrowheads="1" noChangeAspect="1"/>
                           </pic:cNvPicPr>
                         </pic:nvPicPr>
                         <pic:blipFill>
-                          <a:blip r:embed="rId47"/>
+                          <a:blip r:embed="rId48"/>
                           <a:stretch>
                             <a:fillRect/>
                           </a:stretch>
@@ -2034,7 +2065,7 @@
               <w:t xml:space="preserve">Figure 2: Spatial analysis workflow used to identify opportunity areas (existing conservation native, proposed conservation native, existing conservation restorable, proposed conservation restorable, reservation native, reservation restorable) and restoration potential (coastal uplands, uplands, freshwater wetlands, tidal wetlands) in the Tampa Bay watershed. Workflows are divided into binning of land use/land cover categories into relevant habitat types and spatial overlay of datasets to identify the opportunity areas and restoration potential. The approach was applied to both the intertidal and supratidal strata of the watershed.</w:t>
             </w:r>
           </w:p>
-          <w:bookmarkEnd w:id="50"/>
+          <w:bookmarkEnd w:id="51"/>
         </w:tc>
       </w:tr>
     </w:tbl>
@@ -2058,7 +2089,7 @@
       <w:tr>
         <w:tc>
           <w:tcPr/>
-          <w:bookmarkStart w:id="54" w:name="fig-subtchgdatalluv"/>
+          <w:bookmarkStart w:id="55" w:name="fig-subtchgdatalluv"/>
           <w:p>
             <w:pPr>
               <w:pStyle w:val="Figure"/>
@@ -2069,18 +2100,18 @@
                 <wp:inline>
                   <wp:extent cx="5943600" cy="5940900"/>
                   <wp:effectExtent b="0" l="0" r="0" t="0"/>
-                  <wp:docPr descr="" title="" id="52" name="Picture"/>
+                  <wp:docPr descr="" title="" id="53" name="Picture"/>
                   <a:graphic>
                     <a:graphicData uri="http://schemas.openxmlformats.org/drawingml/2006/picture">
                       <pic:pic>
                         <pic:nvPicPr>
-                          <pic:cNvPr descr="figs/subtchgdatalluv.jpg" id="53" name="Picture"/>
+                          <pic:cNvPr descr="figs/subtchgdatalluv.jpg" id="54" name="Picture"/>
                           <pic:cNvPicPr>
                             <a:picLocks noChangeArrowheads="1" noChangeAspect="1"/>
                           </pic:cNvPicPr>
                         </pic:nvPicPr>
                         <pic:blipFill>
-                          <a:blip r:embed="rId51"/>
+                          <a:blip r:embed="rId52"/>
                           <a:stretch>
                             <a:fillRect/>
                           </a:stretch>
@@ -2120,7 +2151,7 @@
               <w:t xml:space="preserve">Figure 3: Change analysis of habitat categories in the subtidal strata of the Tampa Bay watershed. The left column shows relative areas in 1988 and the right column shows relative areas in 2018 for each habitat category, where the bar heights are proportional to extents in each year. The grey lines show the proportional change in area of each habitat category between the years.</w:t>
             </w:r>
           </w:p>
-          <w:bookmarkEnd w:id="54"/>
+          <w:bookmarkEnd w:id="55"/>
         </w:tc>
       </w:tr>
     </w:tbl>
@@ -2144,7 +2175,7 @@
       <w:tr>
         <w:tc>
           <w:tcPr/>
-          <w:bookmarkStart w:id="58" w:name="fig-chgdatalluv"/>
+          <w:bookmarkStart w:id="59" w:name="fig-chgdatalluv"/>
           <w:p>
             <w:pPr>
               <w:pStyle w:val="Figure"/>
@@ -2155,18 +2186,18 @@
                 <wp:inline>
                   <wp:extent cx="5943600" cy="5940900"/>
                   <wp:effectExtent b="0" l="0" r="0" t="0"/>
-                  <wp:docPr descr="" title="" id="56" name="Picture"/>
+                  <wp:docPr descr="" title="" id="57" name="Picture"/>
                   <a:graphic>
                     <a:graphicData uri="http://schemas.openxmlformats.org/drawingml/2006/picture">
                       <pic:pic>
                         <pic:nvPicPr>
-                          <pic:cNvPr descr="figs/chgdatalluv.jpg" id="57" name="Picture"/>
+                          <pic:cNvPr descr="figs/chgdatalluv.jpg" id="58" name="Picture"/>
                           <pic:cNvPicPr>
                             <a:picLocks noChangeArrowheads="1" noChangeAspect="1"/>
                           </pic:cNvPicPr>
                         </pic:nvPicPr>
                         <pic:blipFill>
-                          <a:blip r:embed="rId55"/>
+                          <a:blip r:embed="rId56"/>
                           <a:stretch>
                             <a:fillRect/>
                           </a:stretch>
@@ -2206,7 +2237,7 @@
               <w:t xml:space="preserve">Figure 4: Change analysis of habitat categories in the intertidal and supratidal strata of the Tampa Bay watershed. The left column shows relative areas in 1990 and the right column shows relative areas in 2017 for each habitat category, where the bar heights are proportional to extents in each year. The grey lines show the proportional change in area of each habitat category between the years.</w:t>
             </w:r>
           </w:p>
-          <w:bookmarkEnd w:id="58"/>
+          <w:bookmarkEnd w:id="59"/>
         </w:tc>
       </w:tr>
     </w:tbl>
@@ -2230,7 +2261,7 @@
       <w:tr>
         <w:tc>
           <w:tcPr/>
-          <w:bookmarkStart w:id="62" w:name="fig-oppmap"/>
+          <w:bookmarkStart w:id="63" w:name="fig-oppmap"/>
           <w:p>
             <w:pPr>
               <w:pStyle w:val="Figure"/>
@@ -2241,18 +2272,18 @@
                 <wp:inline>
                   <wp:extent cx="5943600" cy="3714750"/>
                   <wp:effectExtent b="0" l="0" r="0" t="0"/>
-                  <wp:docPr descr="" title="" id="60" name="Picture"/>
+                  <wp:docPr descr="" title="" id="61" name="Picture"/>
                   <a:graphic>
                     <a:graphicData uri="http://schemas.openxmlformats.org/drawingml/2006/picture">
                       <pic:pic>
                         <pic:nvPicPr>
-                          <pic:cNvPr descr="figs/oppmap.jpg" id="61" name="Picture"/>
+                          <pic:cNvPr descr="figs/oppmap.jpg" id="62" name="Picture"/>
                           <pic:cNvPicPr>
                             <a:picLocks noChangeArrowheads="1" noChangeAspect="1"/>
                           </pic:cNvPicPr>
                         </pic:nvPicPr>
                         <pic:blipFill>
-                          <a:blip r:embed="rId59"/>
+                          <a:blip r:embed="rId60"/>
                           <a:stretch>
                             <a:fillRect/>
                           </a:stretch>
@@ -2292,7 +2323,7 @@
               <w:t xml:space="preserve">Figure 5: Opportunity areas for habitat restoration in the Tampa Bay watershed. Green indicates existing conservation, blue indicates proposed conservation, and pink indicates reservation opportunities. Each category is also grouped into native and restorable habitats. The outline is the Tampa Bay watershed.</w:t>
             </w:r>
           </w:p>
-          <w:bookmarkEnd w:id="62"/>
+          <w:bookmarkEnd w:id="63"/>
         </w:tc>
       </w:tr>
     </w:tbl>
@@ -2316,7 +2347,7 @@
       <w:tr>
         <w:tc>
           <w:tcPr/>
-          <w:bookmarkStart w:id="66" w:name="fig-restmap"/>
+          <w:bookmarkStart w:id="67" w:name="fig-restmap"/>
           <w:p>
             <w:pPr>
               <w:pStyle w:val="Figure"/>
@@ -2327,18 +2358,18 @@
                 <wp:inline>
                   <wp:extent cx="5943600" cy="3714750"/>
                   <wp:effectExtent b="0" l="0" r="0" t="0"/>
-                  <wp:docPr descr="" title="" id="64" name="Picture"/>
+                  <wp:docPr descr="" title="" id="65" name="Picture"/>
                   <a:graphic>
                     <a:graphicData uri="http://schemas.openxmlformats.org/drawingml/2006/picture">
                       <pic:pic>
                         <pic:nvPicPr>
-                          <pic:cNvPr descr="figs/restmap.jpg" id="65" name="Picture"/>
+                          <pic:cNvPr descr="figs/restmap.jpg" id="66" name="Picture"/>
                           <pic:cNvPicPr>
                             <a:picLocks noChangeArrowheads="1" noChangeAspect="1"/>
                           </pic:cNvPicPr>
                         </pic:nvPicPr>
                         <pic:blipFill>
-                          <a:blip r:embed="rId63"/>
+                          <a:blip r:embed="rId64"/>
                           <a:stretch>
                             <a:fillRect/>
                           </a:stretch>
@@ -2378,7 +2409,7 @@
               <w:t xml:space="preserve">Figure 6: Habitat restoration potential in the Tampa Bay watershed. Areas are identified as those where habitat restoration could target the four identified categories as coastal uplands, freshwater wetlands, native uplands, or tidal wetlands. Categories are based on the opportunity areas, soil types, and coastal boundaries. The outline is the Tampa Bay watershed.</w:t>
             </w:r>
           </w:p>
-          <w:bookmarkEnd w:id="66"/>
+          <w:bookmarkEnd w:id="67"/>
         </w:tc>
       </w:tr>
     </w:tbl>
@@ -2387,8 +2418,8 @@
         <w:br w:type="page"/>
       </w:r>
     </w:p>
-    <w:bookmarkEnd w:id="67"/>
-    <w:bookmarkStart w:id="68" w:name="tables"/>
+    <w:bookmarkEnd w:id="68"/>
+    <w:bookmarkStart w:id="69" w:name="tables"/>
     <w:p>
       <w:pPr>
         <w:pStyle w:val="Heading2"/>
@@ -12769,7 +12800,7 @@
         <w:keepNext/>
       </w:pPr>
       <w:r>
-        <w:t xml:space="preserve">Table 4: Summary of habitat restoration opportunities in the Tampa Bay watershed.  Summaries are based on 2017 land use data, 2018 subtidal data, best estimates for habitat types not in existing GIS layers, and current extent of existing and proposed conservation lands. Proposed conservation lands are those identified for acquisition. Total restoration opportunity does not account for lands currently existing or proposed for conservation. N/A: not applicable, I/D: insufficient data.</w:t>
+        <w:t xml:space="preserve">Table 4: Summary of habitat restoration opportunities in the Tampa Bay watershed.  Summaries are based on 2017 land use data, 2018 subtidal data, best estimates for habitat types not in existing GIS layers, and current extent of existing and proposed conservation lands. Proposed conservation lands are those identified for acquisition. Current extent is the sum of existing and proposed conservation lands, plus those not in conservation. Total restoration opportunity does not account for lands currently existing or proposed for conservation. N/A: not applicable, I/D: insufficient data.</w:t>
       </w:r>
     </w:p>
     <w:tbl xmlns:w="http://schemas.openxmlformats.org/wordprocessingml/2006/main" xmlns:r="http://schemas.openxmlformats.org/officeDocument/2006/relationships" xmlns:w14="http://schemas.microsoft.com/office/word/2010/wordml" xmlns:wp="http://schemas.openxmlformats.org/drawingml/2006/wordprocessingDrawing" xmlns:a="http://schemas.openxmlformats.org/drawingml/2006/main" xmlns:pic="http://schemas.openxmlformats.org/drawingml/2006/picture">
@@ -15805,7 +15836,7 @@
                 <w:szCs w:val="16"/>
                 <w:color w:val="000000"/>
               </w:rPr>
-              <w:t xml:space="preserve">1,044 ha</w:t>
+              <w:t xml:space="preserve">1,043 ha</w:t>
             </w:r>
           </w:p>
         </w:tc>
@@ -16490,7 +16521,7 @@
                 <w:szCs w:val="16"/>
                 <w:color w:val="000000"/>
               </w:rPr>
-              <w:t xml:space="preserve">527 ha</w:t>
+              <w:t xml:space="preserve">526 ha</w:t>
             </w:r>
           </w:p>
         </w:tc>
@@ -18301,7 +18332,7 @@
                 <w:szCs w:val="16"/>
                 <w:color w:val="000000"/>
               </w:rPr>
-              <w:t xml:space="preserve">17,637 ha</w:t>
+              <w:t xml:space="preserve">17,636 ha</w:t>
             </w:r>
           </w:p>
         </w:tc>
@@ -23589,8 +23620,8 @@
         <w:br w:type="page"/>
       </w:r>
     </w:p>
-    <w:bookmarkEnd w:id="68"/>
-    <w:bookmarkStart w:id="190" w:name="references"/>
+    <w:bookmarkEnd w:id="69"/>
+    <w:bookmarkStart w:id="193" w:name="references"/>
     <w:p>
       <w:pPr>
         <w:pStyle w:val="Heading2"/>
@@ -23599,8 +23630,8 @@
         <w:t xml:space="preserve">References</w:t>
       </w:r>
     </w:p>
-    <w:bookmarkStart w:id="189" w:name="refs"/>
-    <w:bookmarkStart w:id="70" w:name="ref-Allaire17"/>
+    <w:bookmarkStart w:id="192" w:name="refs"/>
+    <w:bookmarkStart w:id="71" w:name="ref-Allaire17"/>
     <w:p>
       <w:pPr>
         <w:pStyle w:val="Bibliography"/>
@@ -23680,7 +23711,7 @@
       <w:r>
         <w:t xml:space="preserve"> </w:t>
       </w:r>
-      <w:hyperlink r:id="rId69">
+      <w:hyperlink r:id="rId70">
         <w:r>
           <w:rPr>
             <w:rStyle w:val="Hyperlink"/>
@@ -23692,8 +23723,8 @@
         <w:t xml:space="preserve">.</w:t>
       </w:r>
     </w:p>
-    <w:bookmarkEnd w:id="70"/>
-    <w:bookmarkStart w:id="71" w:name="ref-Ash05"/>
+    <w:bookmarkEnd w:id="71"/>
+    <w:bookmarkStart w:id="72" w:name="ref-Ash05"/>
     <w:p>
       <w:pPr>
         <w:pStyle w:val="Bibliography"/>
@@ -23742,8 +23773,8 @@
         <w:t xml:space="preserve">, ed. S. F. Treat (St. Petersburg, Florida: Tampa Bay Estuary Program), 179–182.</w:t>
       </w:r>
     </w:p>
-    <w:bookmarkEnd w:id="71"/>
-    <w:bookmarkStart w:id="73" w:name="ref-AvilaGarcia20"/>
+    <w:bookmarkEnd w:id="72"/>
+    <w:bookmarkStart w:id="74" w:name="ref-AvilaGarcia20"/>
     <w:p>
       <w:pPr>
         <w:pStyle w:val="Bibliography"/>
@@ -23770,7 +23801,7 @@
       <w:r>
         <w:t xml:space="preserve"> </w:t>
       </w:r>
-      <w:hyperlink r:id="rId72">
+      <w:hyperlink r:id="rId73">
         <w:r>
           <w:rPr>
             <w:rStyle w:val="Hyperlink"/>
@@ -23782,8 +23813,8 @@
         <w:t xml:space="preserve">.</w:t>
       </w:r>
     </w:p>
-    <w:bookmarkEnd w:id="73"/>
-    <w:bookmarkStart w:id="75" w:name="ref-Beck22"/>
+    <w:bookmarkEnd w:id="74"/>
+    <w:bookmarkStart w:id="76" w:name="ref-Beck22"/>
     <w:p>
       <w:pPr>
         <w:pStyle w:val="Bibliography"/>
@@ -23807,7 +23838,7 @@
       <w:r>
         <w:t xml:space="preserve"> </w:t>
       </w:r>
-      <w:hyperlink r:id="rId74">
+      <w:hyperlink r:id="rId75">
         <w:r>
           <w:rPr>
             <w:rStyle w:val="Hyperlink"/>
@@ -23819,8 +23850,8 @@
         <w:t xml:space="preserve">.</w:t>
       </w:r>
     </w:p>
-    <w:bookmarkEnd w:id="75"/>
-    <w:bookmarkStart w:id="77" w:name="ref-Benson18"/>
+    <w:bookmarkEnd w:id="76"/>
+    <w:bookmarkStart w:id="78" w:name="ref-Benson18"/>
     <w:p>
       <w:pPr>
         <w:pStyle w:val="Bibliography"/>
@@ -23847,7 +23878,7 @@
       <w:r>
         <w:t xml:space="preserve"> </w:t>
       </w:r>
-      <w:hyperlink r:id="rId76">
+      <w:hyperlink r:id="rId77">
         <w:r>
           <w:rPr>
             <w:rStyle w:val="Hyperlink"/>
@@ -23859,8 +23890,8 @@
         <w:t xml:space="preserve">.</w:t>
       </w:r>
     </w:p>
-    <w:bookmarkEnd w:id="77"/>
-    <w:bookmarkStart w:id="78" w:name="ref-Berntness85"/>
+    <w:bookmarkEnd w:id="78"/>
+    <w:bookmarkStart w:id="79" w:name="ref-Berntness85"/>
     <w:p>
       <w:pPr>
         <w:pStyle w:val="Bibliography"/>
@@ -23919,8 +23950,8 @@
         <w:t xml:space="preserve">66, 1042–1055.</w:t>
       </w:r>
     </w:p>
-    <w:bookmarkEnd w:id="78"/>
-    <w:bookmarkStart w:id="79" w:name="ref-Brinson95"/>
+    <w:bookmarkEnd w:id="79"/>
+    <w:bookmarkStart w:id="80" w:name="ref-Brinson95"/>
     <w:p>
       <w:pPr>
         <w:pStyle w:val="Bibliography"/>
@@ -23945,8 +23976,8 @@
         <w:t xml:space="preserve">18, 648–659.</w:t>
       </w:r>
     </w:p>
-    <w:bookmarkEnd w:id="79"/>
-    <w:bookmarkStart w:id="81" w:name="ref-Burke19"/>
+    <w:bookmarkEnd w:id="80"/>
+    <w:bookmarkStart w:id="82" w:name="ref-Burke19"/>
     <w:p>
       <w:pPr>
         <w:pStyle w:val="Bibliography"/>
@@ -23975,7 +24006,7 @@
       <w:r>
         <w:t xml:space="preserve"> </w:t>
       </w:r>
-      <w:hyperlink r:id="rId80">
+      <w:hyperlink r:id="rId81">
         <w:r>
           <w:rPr>
             <w:rStyle w:val="Hyperlink"/>
@@ -23987,8 +24018,8 @@
         <w:t xml:space="preserve">.</w:t>
       </w:r>
     </w:p>
-    <w:bookmarkEnd w:id="81"/>
-    <w:bookmarkStart w:id="83" w:name="ref-Calil15"/>
+    <w:bookmarkEnd w:id="82"/>
+    <w:bookmarkStart w:id="84" w:name="ref-Calil15"/>
     <w:p>
       <w:pPr>
         <w:pStyle w:val="Bibliography"/>
@@ -24015,7 +24046,7 @@
       <w:r>
         <w:t xml:space="preserve"> </w:t>
       </w:r>
-      <w:hyperlink r:id="rId82">
+      <w:hyperlink r:id="rId83">
         <w:r>
           <w:rPr>
             <w:rStyle w:val="Hyperlink"/>
@@ -24027,8 +24058,8 @@
         <w:t xml:space="preserve">.</w:t>
       </w:r>
     </w:p>
-    <w:bookmarkEnd w:id="83"/>
-    <w:bookmarkStart w:id="85" w:name="ref-Cavanaugh19"/>
+    <w:bookmarkEnd w:id="84"/>
+    <w:bookmarkStart w:id="86" w:name="ref-Cavanaugh19"/>
     <w:p>
       <w:pPr>
         <w:pStyle w:val="Bibliography"/>
@@ -24055,7 +24086,7 @@
       <w:r>
         <w:t xml:space="preserve"> </w:t>
       </w:r>
-      <w:hyperlink r:id="rId84">
+      <w:hyperlink r:id="rId85">
         <w:r>
           <w:rPr>
             <w:rStyle w:val="Hyperlink"/>
@@ -24067,8 +24098,8 @@
         <w:t xml:space="preserve">.</w:t>
       </w:r>
     </w:p>
-    <w:bookmarkEnd w:id="85"/>
-    <w:bookmarkStart w:id="87" w:name="ref-Cavanaugh14"/>
+    <w:bookmarkEnd w:id="86"/>
+    <w:bookmarkStart w:id="88" w:name="ref-Cavanaugh14"/>
     <w:p>
       <w:pPr>
         <w:pStyle w:val="Bibliography"/>
@@ -24095,7 +24126,7 @@
       <w:r>
         <w:t xml:space="preserve"> </w:t>
       </w:r>
-      <w:hyperlink r:id="rId86">
+      <w:hyperlink r:id="rId87">
         <w:r>
           <w:rPr>
             <w:rStyle w:val="Hyperlink"/>
@@ -24107,8 +24138,8 @@
         <w:t xml:space="preserve">.</w:t>
       </w:r>
     </w:p>
-    <w:bookmarkEnd w:id="87"/>
-    <w:bookmarkStart w:id="89" w:name="ref-Chung18"/>
+    <w:bookmarkEnd w:id="88"/>
+    <w:bookmarkStart w:id="90" w:name="ref-Chung18"/>
     <w:p>
       <w:pPr>
         <w:pStyle w:val="Bibliography"/>
@@ -24135,7 +24166,7 @@
       <w:r>
         <w:t xml:space="preserve"> </w:t>
       </w:r>
-      <w:hyperlink r:id="rId88">
+      <w:hyperlink r:id="rId89">
         <w:r>
           <w:rPr>
             <w:rStyle w:val="Hyperlink"/>
@@ -24147,8 +24178,8 @@
         <w:t xml:space="preserve">.</w:t>
       </w:r>
     </w:p>
-    <w:bookmarkEnd w:id="89"/>
-    <w:bookmarkStart w:id="90" w:name="ref-Cicchetti11"/>
+    <w:bookmarkEnd w:id="90"/>
+    <w:bookmarkStart w:id="91" w:name="ref-Cicchetti11"/>
     <w:p>
       <w:pPr>
         <w:pStyle w:val="Bibliography"/>
@@ -24209,8 +24240,8 @@
         <w:t xml:space="preserve">34, 1278–1292.</w:t>
       </w:r>
     </w:p>
-    <w:bookmarkEnd w:id="90"/>
-    <w:bookmarkStart w:id="91" w:name="ref-Coen07"/>
+    <w:bookmarkEnd w:id="91"/>
+    <w:bookmarkStart w:id="92" w:name="ref-Coen07"/>
     <w:p>
       <w:pPr>
         <w:pStyle w:val="Bibliography"/>
@@ -24235,8 +24266,8 @@
         <w:t xml:space="preserve">341, 303–307.</w:t>
       </w:r>
     </w:p>
-    <w:bookmarkEnd w:id="91"/>
-    <w:bookmarkStart w:id="93" w:name="ref-Comeaux12"/>
+    <w:bookmarkEnd w:id="92"/>
+    <w:bookmarkStart w:id="94" w:name="ref-Comeaux12"/>
     <w:p>
       <w:pPr>
         <w:pStyle w:val="Bibliography"/>
@@ -24281,7 +24312,7 @@
       <w:r>
         <w:t xml:space="preserve"> </w:t>
       </w:r>
-      <w:hyperlink r:id="rId92">
+      <w:hyperlink r:id="rId93">
         <w:r>
           <w:rPr>
             <w:rStyle w:val="Hyperlink"/>
@@ -24293,8 +24324,8 @@
         <w:t xml:space="preserve">.</w:t>
       </w:r>
     </w:p>
-    <w:bookmarkEnd w:id="93"/>
-    <w:bookmarkStart w:id="95" w:name="ref-Conner07"/>
+    <w:bookmarkEnd w:id="94"/>
+    <w:bookmarkStart w:id="96" w:name="ref-Conner07"/>
     <w:p>
       <w:pPr>
         <w:pStyle w:val="Bibliography"/>
@@ -24360,7 +24391,7 @@
       <w:r>
         <w:t xml:space="preserve"> </w:t>
       </w:r>
-      <w:hyperlink r:id="rId94">
+      <w:hyperlink r:id="rId95">
         <w:r>
           <w:rPr>
             <w:rStyle w:val="Hyperlink"/>
@@ -24372,8 +24403,8 @@
         <w:t xml:space="preserve">.</w:t>
       </w:r>
     </w:p>
-    <w:bookmarkEnd w:id="95"/>
-    <w:bookmarkStart w:id="96" w:name="ref-CSA19"/>
+    <w:bookmarkEnd w:id="96"/>
+    <w:bookmarkStart w:id="97" w:name="ref-CSA19"/>
     <w:p>
       <w:pPr>
         <w:pStyle w:val="Bibliography"/>
@@ -24400,8 +24431,8 @@
         <w:t xml:space="preserve">ay hard bottom mapping project. Tampa Bay Estuary Program, St. Petersburg, Florida.</w:t>
       </w:r>
     </w:p>
-    <w:bookmarkEnd w:id="96"/>
-    <w:bookmarkStart w:id="98" w:name="ref-Dontis20"/>
+    <w:bookmarkEnd w:id="97"/>
+    <w:bookmarkStart w:id="99" w:name="ref-Dontis20"/>
     <w:p>
       <w:pPr>
         <w:pStyle w:val="Bibliography"/>
@@ -24428,7 +24459,7 @@
       <w:r>
         <w:t xml:space="preserve"> </w:t>
       </w:r>
-      <w:hyperlink r:id="rId97">
+      <w:hyperlink r:id="rId98">
         <w:r>
           <w:rPr>
             <w:rStyle w:val="Hyperlink"/>
@@ -24440,8 +24471,8 @@
         <w:t xml:space="preserve">.</w:t>
       </w:r>
     </w:p>
-    <w:bookmarkEnd w:id="98"/>
-    <w:bookmarkStart w:id="100" w:name="ref-Duarte09"/>
+    <w:bookmarkEnd w:id="99"/>
+    <w:bookmarkStart w:id="101" w:name="ref-Duarte09"/>
     <w:p>
       <w:pPr>
         <w:pStyle w:val="Bibliography"/>
@@ -24477,7 +24508,7 @@
       <w:r>
         <w:t xml:space="preserve"> </w:t>
       </w:r>
-      <w:hyperlink r:id="rId99">
+      <w:hyperlink r:id="rId100">
         <w:r>
           <w:rPr>
             <w:rStyle w:val="Hyperlink"/>
@@ -24489,8 +24520,8 @@
         <w:t xml:space="preserve">.</w:t>
       </w:r>
     </w:p>
-    <w:bookmarkEnd w:id="100"/>
-    <w:bookmarkStart w:id="102" w:name="ref-Dupont08"/>
+    <w:bookmarkEnd w:id="101"/>
+    <w:bookmarkStart w:id="103" w:name="ref-Dupont08"/>
     <w:p>
       <w:pPr>
         <w:pStyle w:val="Bibliography"/>
@@ -24535,7 +24566,7 @@
       <w:r>
         <w:t xml:space="preserve"> </w:t>
       </w:r>
-      <w:hyperlink r:id="rId101">
+      <w:hyperlink r:id="rId102">
         <w:r>
           <w:rPr>
             <w:rStyle w:val="Hyperlink"/>
@@ -24547,8 +24578,8 @@
         <w:t xml:space="preserve">.</w:t>
       </w:r>
     </w:p>
-    <w:bookmarkEnd w:id="102"/>
-    <w:bookmarkStart w:id="104" w:name="ref-Eisma98"/>
+    <w:bookmarkEnd w:id="103"/>
+    <w:bookmarkStart w:id="105" w:name="ref-Eisma98"/>
     <w:p>
       <w:pPr>
         <w:pStyle w:val="Bibliography"/>
@@ -24572,7 +24603,7 @@
       <w:r>
         <w:t xml:space="preserve"> </w:t>
       </w:r>
-      <w:hyperlink r:id="rId103">
+      <w:hyperlink r:id="rId104">
         <w:r>
           <w:rPr>
             <w:rStyle w:val="Hyperlink"/>
@@ -24584,8 +24615,8 @@
         <w:t xml:space="preserve">.</w:t>
       </w:r>
     </w:p>
-    <w:bookmarkEnd w:id="104"/>
-    <w:bookmarkStart w:id="106" w:name="ref-Elliott07"/>
+    <w:bookmarkEnd w:id="105"/>
+    <w:bookmarkStart w:id="107" w:name="ref-Elliott07"/>
     <w:p>
       <w:pPr>
         <w:pStyle w:val="Bibliography"/>
@@ -24612,7 +24643,7 @@
       <w:r>
         <w:t xml:space="preserve"> </w:t>
       </w:r>
-      <w:hyperlink r:id="rId105">
+      <w:hyperlink r:id="rId106">
         <w:r>
           <w:rPr>
             <w:rStyle w:val="Hyperlink"/>
@@ -24624,8 +24655,8 @@
         <w:t xml:space="preserve">.</w:t>
       </w:r>
     </w:p>
-    <w:bookmarkEnd w:id="106"/>
-    <w:bookmarkStart w:id="107" w:name="ref-EPA96"/>
+    <w:bookmarkEnd w:id="107"/>
+    <w:bookmarkStart w:id="108" w:name="ref-EPA96"/>
     <w:p>
       <w:pPr>
         <w:pStyle w:val="Bibliography"/>
@@ -24634,8 +24665,8 @@
         <w:t xml:space="preserve">Environmental Protection Agency (1996). Watershed approach framework. Office of Water (4501F).</w:t>
       </w:r>
     </w:p>
-    <w:bookmarkEnd w:id="107"/>
-    <w:bookmarkStart w:id="108" w:name="ref-zuErmgassen13"/>
+    <w:bookmarkEnd w:id="108"/>
+    <w:bookmarkStart w:id="109" w:name="ref-zuErmgassen13"/>
     <w:p>
       <w:pPr>
         <w:pStyle w:val="Bibliography"/>
@@ -24672,8 +24703,8 @@
         <w:t xml:space="preserve">36, 36–43.</w:t>
       </w:r>
     </w:p>
-    <w:bookmarkEnd w:id="108"/>
-    <w:bookmarkStart w:id="109" w:name="ref-FDOT99"/>
+    <w:bookmarkEnd w:id="109"/>
+    <w:bookmarkStart w:id="110" w:name="ref-FDOT99"/>
     <w:p>
       <w:pPr>
         <w:pStyle w:val="Bibliography"/>
@@ -24702,8 +24733,8 @@
         <w:t xml:space="preserve">. Third. Tallahassee, Florida: FDOT Surveying; Mapping Office Geographic Mapping Section.</w:t>
       </w:r>
     </w:p>
-    <w:bookmarkEnd w:id="109"/>
-    <w:bookmarkStart w:id="111" w:name="ref-FNAI20"/>
+    <w:bookmarkEnd w:id="110"/>
+    <w:bookmarkStart w:id="112" w:name="ref-FNAI20"/>
     <w:p>
       <w:pPr>
         <w:pStyle w:val="Bibliography"/>
@@ -24762,7 +24793,7 @@
       <w:r>
         <w:t xml:space="preserve"> </w:t>
       </w:r>
-      <w:hyperlink r:id="rId110">
+      <w:hyperlink r:id="rId111">
         <w:r>
           <w:rPr>
             <w:rStyle w:val="Hyperlink"/>
@@ -24774,8 +24805,57 @@
         <w:t xml:space="preserve">.</w:t>
       </w:r>
     </w:p>
-    <w:bookmarkEnd w:id="111"/>
-    <w:bookmarkStart w:id="113" w:name="ref-Greening14"/>
+    <w:bookmarkEnd w:id="112"/>
+    <w:bookmarkStart w:id="114" w:name="ref-Gann19"/>
+    <w:p>
+      <w:pPr>
+        <w:pStyle w:val="Bibliography"/>
+      </w:pPr>
+      <w:r>
+        <w:t xml:space="preserve">Gann, G. D., McDonald, T., Walder, B., Aronson, J., Nelson, C. R., Jonson, J., et al. (2019). International principles and standards for the practice of ecological restoration, 2nd</w:t>
+      </w:r>
+      <w:r>
+        <w:t xml:space="preserve"> </w:t>
+      </w:r>
+      <w:r>
+        <w:t xml:space="preserve">E</w:t>
+      </w:r>
+      <w:r>
+        <w:t xml:space="preserve">dition.</w:t>
+      </w:r>
+      <w:r>
+        <w:t xml:space="preserve"> </w:t>
+      </w:r>
+      <w:r>
+        <w:rPr>
+          <w:iCs/>
+          <w:i/>
+        </w:rPr>
+        <w:t xml:space="preserve">Restoration Ecology</w:t>
+      </w:r>
+      <w:r>
+        <w:t xml:space="preserve"> </w:t>
+      </w:r>
+      <w:r>
+        <w:t xml:space="preserve">27, S1–S46. doi:</w:t>
+      </w:r>
+      <w:r>
+        <w:t xml:space="preserve"> </w:t>
+      </w:r>
+      <w:hyperlink r:id="rId113">
+        <w:r>
+          <w:rPr>
+            <w:rStyle w:val="Hyperlink"/>
+          </w:rPr>
+          <w:t xml:space="preserve">https://doi.org/10.1111/rec.13035</w:t>
+        </w:r>
+      </w:hyperlink>
+      <w:r>
+        <w:t xml:space="preserve">.</w:t>
+      </w:r>
+    </w:p>
+    <w:bookmarkEnd w:id="114"/>
+    <w:bookmarkStart w:id="116" w:name="ref-Greening14"/>
     <w:p>
       <w:pPr>
         <w:pStyle w:val="Bibliography"/>
@@ -24838,7 +24918,7 @@
       <w:r>
         <w:t xml:space="preserve"> </w:t>
       </w:r>
-      <w:hyperlink r:id="rId112">
+      <w:hyperlink r:id="rId115">
         <w:r>
           <w:rPr>
             <w:rStyle w:val="Hyperlink"/>
@@ -24850,8 +24930,8 @@
         <w:t xml:space="preserve">.</w:t>
       </w:r>
     </w:p>
-    <w:bookmarkEnd w:id="113"/>
-    <w:bookmarkStart w:id="114" w:name="ref-Gregory06"/>
+    <w:bookmarkEnd w:id="116"/>
+    <w:bookmarkStart w:id="117" w:name="ref-Gregory06"/>
     <w:p>
       <w:pPr>
         <w:pStyle w:val="Bibliography"/>
@@ -24876,8 +24956,8 @@
         <w:t xml:space="preserve">16, 2411–2425.</w:t>
       </w:r>
     </w:p>
-    <w:bookmarkEnd w:id="114"/>
-    <w:bookmarkStart w:id="115" w:name="ref-Heck03"/>
+    <w:bookmarkEnd w:id="117"/>
+    <w:bookmarkStart w:id="118" w:name="ref-Heck03"/>
     <w:p>
       <w:pPr>
         <w:pStyle w:val="Bibliography"/>
@@ -24902,8 +24982,8 @@
         <w:t xml:space="preserve">253, 123–136.</w:t>
       </w:r>
     </w:p>
-    <w:bookmarkEnd w:id="115"/>
-    <w:bookmarkStart w:id="116" w:name="ref-Henningsen05"/>
+    <w:bookmarkEnd w:id="118"/>
+    <w:bookmarkStart w:id="119" w:name="ref-Henningsen05"/>
     <w:p>
       <w:pPr>
         <w:pStyle w:val="Bibliography"/>
@@ -24943,8 +25023,8 @@
         <w:t xml:space="preserve">, ed. S. F. Treat (St. Petersburg, FL: Tampa Bay Estuary Program), 165–170.</w:t>
       </w:r>
     </w:p>
-    <w:bookmarkEnd w:id="116"/>
-    <w:bookmarkStart w:id="118" w:name="ref-Holl01"/>
+    <w:bookmarkEnd w:id="119"/>
+    <w:bookmarkStart w:id="121" w:name="ref-Holl01"/>
     <w:p>
       <w:pPr>
         <w:pStyle w:val="Bibliography"/>
@@ -24971,7 +25051,7 @@
       <w:r>
         <w:t xml:space="preserve"> </w:t>
       </w:r>
-      <w:hyperlink r:id="rId117">
+      <w:hyperlink r:id="rId120">
         <w:r>
           <w:rPr>
             <w:rStyle w:val="Hyperlink"/>
@@ -24983,8 +25063,8 @@
         <w:t xml:space="preserve">.</w:t>
       </w:r>
     </w:p>
-    <w:bookmarkEnd w:id="118"/>
-    <w:bookmarkStart w:id="119" w:name="ref-Holling78"/>
+    <w:bookmarkEnd w:id="121"/>
+    <w:bookmarkStart w:id="122" w:name="ref-Holling78"/>
     <w:p>
       <w:pPr>
         <w:pStyle w:val="Bibliography"/>
@@ -25006,8 +25086,8 @@
         <w:t xml:space="preserve">. Chichester, UK: John Wiley &amp; Sons.</w:t>
       </w:r>
     </w:p>
-    <w:bookmarkEnd w:id="119"/>
-    <w:bookmarkStart w:id="121" w:name="ref-Houde93"/>
+    <w:bookmarkEnd w:id="122"/>
+    <w:bookmarkStart w:id="124" w:name="ref-Houde93"/>
     <w:p>
       <w:pPr>
         <w:pStyle w:val="Bibliography"/>
@@ -25034,7 +25114,7 @@
       <w:r>
         <w:t xml:space="preserve"> </w:t>
       </w:r>
-      <w:hyperlink r:id="rId120">
+      <w:hyperlink r:id="rId123">
         <w:r>
           <w:rPr>
             <w:rStyle w:val="Hyperlink"/>
@@ -25046,8 +25126,8 @@
         <w:t xml:space="preserve">.</w:t>
       </w:r>
     </w:p>
-    <w:bookmarkEnd w:id="121"/>
-    <w:bookmarkStart w:id="122" w:name="ref-Hsieh04"/>
+    <w:bookmarkEnd w:id="124"/>
+    <w:bookmarkStart w:id="125" w:name="ref-Hsieh04"/>
     <w:p>
       <w:pPr>
         <w:pStyle w:val="Bibliography"/>
@@ -25081,8 +25161,8 @@
         <w:t xml:space="preserve">, eds. S. Fagherazzi, M. Marani, and L. Blum (Washington: American Geophysical Union), 231–245.</w:t>
       </w:r>
     </w:p>
-    <w:bookmarkEnd w:id="122"/>
-    <w:bookmarkStart w:id="123" w:name="ref-Jaap90"/>
+    <w:bookmarkEnd w:id="125"/>
+    <w:bookmarkStart w:id="126" w:name="ref-Jaap90"/>
     <w:p>
       <w:pPr>
         <w:pStyle w:val="Bibliography"/>
@@ -25116,8 +25196,8 @@
         <w:t xml:space="preserve">, eds. R. L. Myers and J. J. Ewel (Orlando, Florida, USA: University of Central Florida Press), 574–618.</w:t>
       </w:r>
     </w:p>
-    <w:bookmarkEnd w:id="123"/>
-    <w:bookmarkStart w:id="124" w:name="ref-Jones09"/>
+    <w:bookmarkEnd w:id="126"/>
+    <w:bookmarkStart w:id="127" w:name="ref-Jones09"/>
     <w:p>
       <w:pPr>
         <w:pStyle w:val="Bibliography"/>
@@ -25154,8 +25234,8 @@
         <w:t xml:space="preserve">(American Institute of Physics), 151–161.</w:t>
       </w:r>
     </w:p>
-    <w:bookmarkEnd w:id="124"/>
-    <w:bookmarkStart w:id="125" w:name="ref-Kaufman17"/>
+    <w:bookmarkEnd w:id="127"/>
+    <w:bookmarkStart w:id="128" w:name="ref-Kaufman17"/>
     <w:p>
       <w:pPr>
         <w:pStyle w:val="Bibliography"/>
@@ -25227,8 +25307,8 @@
         <w:t xml:space="preserve">ay. Tampa Bay Estuary Program, St. Petersburg, Florida.</w:t>
       </w:r>
     </w:p>
-    <w:bookmarkEnd w:id="125"/>
-    <w:bookmarkStart w:id="126" w:name="ref-Kawula18"/>
+    <w:bookmarkEnd w:id="128"/>
+    <w:bookmarkStart w:id="129" w:name="ref-Kawula18"/>
     <w:p>
       <w:pPr>
         <w:pStyle w:val="Bibliography"/>
@@ -25282,8 +25362,8 @@
         <w:t xml:space="preserve">ystem. Center for Spatial Analysis, Fish; Widlife Research Institute, Florida Fish; Wildlife Conservation Commission, Tallahassee, Florida.</w:t>
       </w:r>
     </w:p>
-    <w:bookmarkEnd w:id="126"/>
-    <w:bookmarkStart w:id="127" w:name="ref-Kushlan90"/>
+    <w:bookmarkEnd w:id="129"/>
+    <w:bookmarkStart w:id="130" w:name="ref-Kushlan90"/>
     <w:p>
       <w:pPr>
         <w:pStyle w:val="Bibliography"/>
@@ -25317,8 +25397,8 @@
         <w:t xml:space="preserve">, eds. R. L. Myers and J. J. Ewel (Orlando, Florida: University of Central Florida Press), 324–363.</w:t>
       </w:r>
     </w:p>
-    <w:bookmarkEnd w:id="127"/>
-    <w:bookmarkStart w:id="128" w:name="ref-Lewis96"/>
+    <w:bookmarkEnd w:id="130"/>
+    <w:bookmarkStart w:id="131" w:name="ref-Lewis96"/>
     <w:p>
       <w:pPr>
         <w:pStyle w:val="Bibliography"/>
@@ -25345,8 +25425,8 @@
         <w:t xml:space="preserve">ay habitat protection and restoration: Restoring the balance. Tampa Bay Estuary Program, St. Petersburg, Florida.</w:t>
       </w:r>
     </w:p>
-    <w:bookmarkEnd w:id="128"/>
-    <w:bookmarkStart w:id="130" w:name="ref-Lopez19"/>
+    <w:bookmarkEnd w:id="131"/>
+    <w:bookmarkStart w:id="133" w:name="ref-Lopez19"/>
     <w:p>
       <w:pPr>
         <w:pStyle w:val="Bibliography"/>
@@ -25389,7 +25469,7 @@
       <w:r>
         <w:t xml:space="preserve"> </w:t>
       </w:r>
-      <w:hyperlink r:id="rId129">
+      <w:hyperlink r:id="rId132">
         <w:r>
           <w:rPr>
             <w:rStyle w:val="Hyperlink"/>
@@ -25401,8 +25481,8 @@
         <w:t xml:space="preserve">.</w:t>
       </w:r>
     </w:p>
-    <w:bookmarkEnd w:id="130"/>
-    <w:bookmarkStart w:id="132" w:name="ref-Lowndes17"/>
+    <w:bookmarkEnd w:id="133"/>
+    <w:bookmarkStart w:id="135" w:name="ref-Lowndes17"/>
     <w:p>
       <w:pPr>
         <w:pStyle w:val="Bibliography"/>
@@ -25429,7 +25509,7 @@
       <w:r>
         <w:t xml:space="preserve"> </w:t>
       </w:r>
-      <w:hyperlink r:id="rId131">
+      <w:hyperlink r:id="rId134">
         <w:r>
           <w:rPr>
             <w:rStyle w:val="Hyperlink"/>
@@ -25441,8 +25521,8 @@
         <w:t xml:space="preserve">.</w:t>
       </w:r>
     </w:p>
-    <w:bookmarkEnd w:id="132"/>
-    <w:bookmarkStart w:id="134" w:name="ref-Menendez18"/>
+    <w:bookmarkEnd w:id="135"/>
+    <w:bookmarkStart w:id="137" w:name="ref-Menendez18"/>
     <w:p>
       <w:pPr>
         <w:pStyle w:val="Bibliography"/>
@@ -25469,7 +25549,7 @@
       <w:r>
         <w:t xml:space="preserve"> </w:t>
       </w:r>
-      <w:hyperlink r:id="rId133">
+      <w:hyperlink r:id="rId136">
         <w:r>
           <w:rPr>
             <w:rStyle w:val="Hyperlink"/>
@@ -25481,8 +25561,8 @@
         <w:t xml:space="preserve">.</w:t>
       </w:r>
     </w:p>
-    <w:bookmarkEnd w:id="134"/>
-    <w:bookmarkStart w:id="135" w:name="ref-Meyers90"/>
+    <w:bookmarkEnd w:id="137"/>
+    <w:bookmarkStart w:id="138" w:name="ref-Meyers90"/>
     <w:p>
       <w:pPr>
         <w:pStyle w:val="Bibliography"/>
@@ -25504,8 +25584,8 @@
         <w:t xml:space="preserve">. Orlando, Florida: University of Central Florida Press.</w:t>
       </w:r>
     </w:p>
-    <w:bookmarkEnd w:id="135"/>
-    <w:bookmarkStart w:id="137" w:name="ref-Mohamed06"/>
+    <w:bookmarkEnd w:id="138"/>
+    <w:bookmarkStart w:id="140" w:name="ref-Mohamed06"/>
     <w:p>
       <w:pPr>
         <w:pStyle w:val="Bibliography"/>
@@ -25532,7 +25612,7 @@
       <w:r>
         <w:t xml:space="preserve"> </w:t>
       </w:r>
-      <w:hyperlink r:id="rId136">
+      <w:hyperlink r:id="rId139">
         <w:r>
           <w:rPr>
             <w:rStyle w:val="Hyperlink"/>
@@ -25544,8 +25624,8 @@
         <w:t xml:space="preserve">.</w:t>
       </w:r>
     </w:p>
-    <w:bookmarkEnd w:id="137"/>
-    <w:bookmarkStart w:id="138" w:name="ref-Moore68"/>
+    <w:bookmarkEnd w:id="140"/>
+    <w:bookmarkStart w:id="141" w:name="ref-Moore68"/>
     <w:p>
       <w:pPr>
         <w:pStyle w:val="Bibliography"/>
@@ -25597,8 +25677,8 @@
         <w:t xml:space="preserve">18, 261–279.</w:t>
       </w:r>
     </w:p>
-    <w:bookmarkEnd w:id="138"/>
-    <w:bookmarkStart w:id="139" w:name="ref-NOAA15"/>
+    <w:bookmarkEnd w:id="141"/>
+    <w:bookmarkStart w:id="142" w:name="ref-NOAA15"/>
     <w:p>
       <w:pPr>
         <w:pStyle w:val="Bibliography"/>
@@ -25648,8 +25728,8 @@
         <w:t xml:space="preserve">. Silver Spring, Maryland: National Oceanic; Atmospheric Administration.</w:t>
       </w:r>
     </w:p>
-    <w:bookmarkEnd w:id="139"/>
-    <w:bookmarkStart w:id="140" w:name="ref-Odum90"/>
+    <w:bookmarkEnd w:id="142"/>
+    <w:bookmarkStart w:id="143" w:name="ref-Odum90"/>
     <w:p>
       <w:pPr>
         <w:pStyle w:val="Bibliography"/>
@@ -25683,8 +25763,8 @@
         <w:t xml:space="preserve">, eds. R. L. Myers and J. J. Ewel (Orlando, Florida: University of Central Florida Press), 517–548.</w:t>
       </w:r>
     </w:p>
-    <w:bookmarkEnd w:id="140"/>
-    <w:bookmarkStart w:id="142" w:name="ref-Osland22"/>
+    <w:bookmarkEnd w:id="143"/>
+    <w:bookmarkStart w:id="145" w:name="ref-Osland22"/>
     <w:p>
       <w:pPr>
         <w:pStyle w:val="Bibliography"/>
@@ -25729,7 +25809,7 @@
       <w:r>
         <w:t xml:space="preserve"> </w:t>
       </w:r>
-      <w:hyperlink r:id="rId141">
+      <w:hyperlink r:id="rId144">
         <w:r>
           <w:rPr>
             <w:rStyle w:val="Hyperlink"/>
@@ -25741,8 +25821,8 @@
         <w:t xml:space="preserve">.</w:t>
       </w:r>
     </w:p>
-    <w:bookmarkEnd w:id="142"/>
-    <w:bookmarkStart w:id="144" w:name="ref-Osland12"/>
+    <w:bookmarkEnd w:id="145"/>
+    <w:bookmarkStart w:id="147" w:name="ref-Osland12"/>
     <w:p>
       <w:pPr>
         <w:pStyle w:val="Bibliography"/>
@@ -25769,7 +25849,7 @@
       <w:r>
         <w:t xml:space="preserve"> </w:t>
       </w:r>
-      <w:hyperlink r:id="rId143">
+      <w:hyperlink r:id="rId146">
         <w:r>
           <w:rPr>
             <w:rStyle w:val="Hyperlink"/>
@@ -25781,8 +25861,8 @@
         <w:t xml:space="preserve">.</w:t>
       </w:r>
     </w:p>
-    <w:bookmarkEnd w:id="144"/>
-    <w:bookmarkStart w:id="146" w:name="ref-Palmer09"/>
+    <w:bookmarkEnd w:id="147"/>
+    <w:bookmarkStart w:id="149" w:name="ref-Palmer09"/>
     <w:p>
       <w:pPr>
         <w:pStyle w:val="Bibliography"/>
@@ -25809,7 +25889,7 @@
       <w:r>
         <w:t xml:space="preserve"> </w:t>
       </w:r>
-      <w:hyperlink r:id="rId145">
+      <w:hyperlink r:id="rId148">
         <w:r>
           <w:rPr>
             <w:rStyle w:val="Hyperlink"/>
@@ -25821,8 +25901,8 @@
         <w:t xml:space="preserve">.</w:t>
       </w:r>
     </w:p>
-    <w:bookmarkEnd w:id="146"/>
-    <w:bookmarkStart w:id="148" w:name="ref-Pebesma18"/>
+    <w:bookmarkEnd w:id="149"/>
+    <w:bookmarkStart w:id="151" w:name="ref-Pebesma18"/>
     <w:p>
       <w:pPr>
         <w:pStyle w:val="Bibliography"/>
@@ -25858,7 +25938,7 @@
       <w:r>
         <w:t xml:space="preserve"> </w:t>
       </w:r>
-      <w:hyperlink r:id="rId147">
+      <w:hyperlink r:id="rId150">
         <w:r>
           <w:rPr>
             <w:rStyle w:val="Hyperlink"/>
@@ -25870,8 +25950,8 @@
         <w:t xml:space="preserve">.</w:t>
       </w:r>
     </w:p>
-    <w:bookmarkEnd w:id="148"/>
-    <w:bookmarkStart w:id="150" w:name="ref-RCT22"/>
+    <w:bookmarkEnd w:id="151"/>
+    <w:bookmarkStart w:id="153" w:name="ref-RCT22"/>
     <w:p>
       <w:pPr>
         <w:pStyle w:val="Bibliography"/>
@@ -25895,7 +25975,7 @@
       <w:r>
         <w:t xml:space="preserve"> </w:t>
       </w:r>
-      <w:hyperlink r:id="rId149">
+      <w:hyperlink r:id="rId152">
         <w:r>
           <w:rPr>
             <w:rStyle w:val="Hyperlink"/>
@@ -25907,8 +25987,8 @@
         <w:t xml:space="preserve">.</w:t>
       </w:r>
     </w:p>
-    <w:bookmarkEnd w:id="150"/>
-    <w:bookmarkStart w:id="152" w:name="ref-Raabe12"/>
+    <w:bookmarkEnd w:id="153"/>
+    <w:bookmarkStart w:id="155" w:name="ref-Raabe12"/>
     <w:p>
       <w:pPr>
         <w:pStyle w:val="Bibliography"/>
@@ -25953,7 +26033,7 @@
       <w:r>
         <w:t xml:space="preserve"> </w:t>
       </w:r>
-      <w:hyperlink r:id="rId151">
+      <w:hyperlink r:id="rId154">
         <w:r>
           <w:rPr>
             <w:rStyle w:val="Hyperlink"/>
@@ -25965,8 +26045,8 @@
         <w:t xml:space="preserve">.</w:t>
       </w:r>
     </w:p>
-    <w:bookmarkEnd w:id="152"/>
-    <w:bookmarkStart w:id="153" w:name="ref-Rayer20"/>
+    <w:bookmarkEnd w:id="155"/>
+    <w:bookmarkStart w:id="156" w:name="ref-Rayer20"/>
     <w:p>
       <w:pPr>
         <w:pStyle w:val="Bibliography"/>
@@ -26000,8 +26080,8 @@
         <w:t xml:space="preserve">53, 186.</w:t>
       </w:r>
     </w:p>
-    <w:bookmarkEnd w:id="153"/>
-    <w:bookmarkStart w:id="154" w:name="ref-RAE15"/>
+    <w:bookmarkEnd w:id="156"/>
+    <w:bookmarkStart w:id="157" w:name="ref-RAE15"/>
     <w:p>
       <w:pPr>
         <w:pStyle w:val="Bibliography"/>
@@ -26023,8 +26103,8 @@
         <w:t xml:space="preserve">. Arlington, Virginia: Restore America’s Estuaries.</w:t>
       </w:r>
     </w:p>
-    <w:bookmarkEnd w:id="154"/>
-    <w:bookmarkStart w:id="155" w:name="ref-Ries14"/>
+    <w:bookmarkEnd w:id="157"/>
+    <w:bookmarkStart w:id="158" w:name="ref-Ries14"/>
     <w:p>
       <w:pPr>
         <w:pStyle w:val="Bibliography"/>
@@ -26060,8 +26140,8 @@
         <w:t xml:space="preserve">lorida. Tampa Bay Estuary Program, St. Petersburg, Florida.</w:t>
       </w:r>
     </w:p>
-    <w:bookmarkEnd w:id="155"/>
-    <w:bookmarkStart w:id="156" w:name="ref-Robison10"/>
+    <w:bookmarkEnd w:id="158"/>
+    <w:bookmarkStart w:id="159" w:name="ref-Robison10"/>
     <w:p>
       <w:pPr>
         <w:pStyle w:val="Bibliography"/>
@@ -26142,8 +26222,8 @@
         <w:t xml:space="preserve">pdate. Tampa Bay Estuary Program, Saint Petersburg, Florida.</w:t>
       </w:r>
     </w:p>
-    <w:bookmarkEnd w:id="156"/>
-    <w:bookmarkStart w:id="158" w:name="ref-Robison20"/>
+    <w:bookmarkEnd w:id="159"/>
+    <w:bookmarkStart w:id="161" w:name="ref-Robison20"/>
     <w:p>
       <w:pPr>
         <w:pStyle w:val="Bibliography"/>
@@ -26154,7 +26234,7 @@
       <w:r>
         <w:t xml:space="preserve"> </w:t>
       </w:r>
-      <w:hyperlink r:id="rId157">
+      <w:hyperlink r:id="rId160">
         <w:r>
           <w:rPr>
             <w:rStyle w:val="Hyperlink"/>
@@ -26166,8 +26246,8 @@
         <w:t xml:space="preserve">.</w:t>
       </w:r>
     </w:p>
-    <w:bookmarkEnd w:id="158"/>
-    <w:bookmarkStart w:id="160" w:name="ref-Russell15"/>
+    <w:bookmarkEnd w:id="161"/>
+    <w:bookmarkStart w:id="163" w:name="ref-Russell15"/>
     <w:p>
       <w:pPr>
         <w:pStyle w:val="Bibliography"/>
@@ -26221,7 +26301,7 @@
       <w:r>
         <w:t xml:space="preserve"> </w:t>
       </w:r>
-      <w:hyperlink r:id="rId159">
+      <w:hyperlink r:id="rId162">
         <w:r>
           <w:rPr>
             <w:rStyle w:val="Hyperlink"/>
@@ -26233,8 +26313,8 @@
         <w:t xml:space="preserve">.</w:t>
       </w:r>
     </w:p>
-    <w:bookmarkEnd w:id="160"/>
-    <w:bookmarkStart w:id="162" w:name="ref-Sheehan19"/>
+    <w:bookmarkEnd w:id="163"/>
+    <w:bookmarkStart w:id="165" w:name="ref-Sheehan19"/>
     <w:p>
       <w:pPr>
         <w:pStyle w:val="Bibliography"/>
@@ -26303,7 +26383,7 @@
       <w:r>
         <w:t xml:space="preserve"> </w:t>
       </w:r>
-      <w:hyperlink r:id="rId161">
+      <w:hyperlink r:id="rId164">
         <w:r>
           <w:rPr>
             <w:rStyle w:val="Hyperlink"/>
@@ -26315,8 +26395,8 @@
         <w:t xml:space="preserve">.</w:t>
       </w:r>
     </w:p>
-    <w:bookmarkEnd w:id="162"/>
-    <w:bookmarkStart w:id="163" w:name="ref-Sherwood08"/>
+    <w:bookmarkEnd w:id="165"/>
+    <w:bookmarkStart w:id="166" w:name="ref-Sherwood08"/>
     <w:p>
       <w:pPr>
         <w:pStyle w:val="Bibliography"/>
@@ -26361,8 +26441,8 @@
         <w:t xml:space="preserve">rogram tidal tributaries project team. Tampa Bay Estuary Program, St. Petersburg, Florida.</w:t>
       </w:r>
     </w:p>
-    <w:bookmarkEnd w:id="163"/>
-    <w:bookmarkStart w:id="164" w:name="ref-Sherwood17"/>
+    <w:bookmarkEnd w:id="166"/>
+    <w:bookmarkStart w:id="167" w:name="ref-Sherwood17"/>
     <w:p>
       <w:pPr>
         <w:pStyle w:val="Bibliography"/>
@@ -26420,8 +26500,8 @@
         <w:t xml:space="preserve">57, 294–319.</w:t>
       </w:r>
     </w:p>
-    <w:bookmarkEnd w:id="164"/>
-    <w:bookmarkStart w:id="166" w:name="ref-Smith18"/>
+    <w:bookmarkEnd w:id="167"/>
+    <w:bookmarkStart w:id="169" w:name="ref-Smith18"/>
     <w:p>
       <w:pPr>
         <w:pStyle w:val="Bibliography"/>
@@ -26466,7 +26546,7 @@
       <w:r>
         <w:t xml:space="preserve"> </w:t>
       </w:r>
-      <w:hyperlink r:id="rId165">
+      <w:hyperlink r:id="rId168">
         <w:r>
           <w:rPr>
             <w:rStyle w:val="Hyperlink"/>
@@ -26478,8 +26558,8 @@
         <w:t xml:space="preserve">.</w:t>
       </w:r>
     </w:p>
-    <w:bookmarkEnd w:id="166"/>
-    <w:bookmarkStart w:id="167" w:name="ref-SWFWMD14"/>
+    <w:bookmarkEnd w:id="169"/>
+    <w:bookmarkStart w:id="170" w:name="ref-SWFWMD14"/>
     <w:p>
       <w:pPr>
         <w:pStyle w:val="Bibliography"/>
@@ -26488,8 +26568,8 @@
         <w:t xml:space="preserve">Southwest Florida Water Management District (2014). Photo interpretation key for land use classification.</w:t>
       </w:r>
     </w:p>
-    <w:bookmarkEnd w:id="167"/>
-    <w:bookmarkStart w:id="169" w:name="ref-SWFWMD18"/>
+    <w:bookmarkEnd w:id="170"/>
+    <w:bookmarkStart w:id="172" w:name="ref-SWFWMD18"/>
     <w:p>
       <w:pPr>
         <w:pStyle w:val="Bibliography"/>
@@ -26500,7 +26580,7 @@
       <w:r>
         <w:t xml:space="preserve"> </w:t>
       </w:r>
-      <w:hyperlink r:id="rId168">
+      <w:hyperlink r:id="rId171">
         <w:r>
           <w:rPr>
             <w:rStyle w:val="Hyperlink"/>
@@ -26512,8 +26592,8 @@
         <w:t xml:space="preserve">.</w:t>
       </w:r>
     </w:p>
-    <w:bookmarkEnd w:id="169"/>
-    <w:bookmarkStart w:id="171" w:name="ref-SWFWMD19"/>
+    <w:bookmarkEnd w:id="172"/>
+    <w:bookmarkStart w:id="174" w:name="ref-SWFWMD19"/>
     <w:p>
       <w:pPr>
         <w:pStyle w:val="Bibliography"/>
@@ -26524,7 +26604,7 @@
       <w:r>
         <w:t xml:space="preserve"> </w:t>
       </w:r>
-      <w:hyperlink r:id="rId170">
+      <w:hyperlink r:id="rId173">
         <w:r>
           <w:rPr>
             <w:rStyle w:val="Hyperlink"/>
@@ -26536,8 +26616,8 @@
         <w:t xml:space="preserve">.</w:t>
       </w:r>
     </w:p>
-    <w:bookmarkEnd w:id="171"/>
-    <w:bookmarkStart w:id="172" w:name="ref-Sprandel00"/>
+    <w:bookmarkEnd w:id="174"/>
+    <w:bookmarkStart w:id="175" w:name="ref-Sprandel00"/>
     <w:p>
       <w:pPr>
         <w:pStyle w:val="Bibliography"/>
@@ -26562,8 +26642,8 @@
         <w:t xml:space="preserve">71, 708–720.</w:t>
       </w:r>
     </w:p>
-    <w:bookmarkEnd w:id="172"/>
-    <w:bookmarkStart w:id="174" w:name="ref-Stockmann14"/>
+    <w:bookmarkEnd w:id="175"/>
+    <w:bookmarkStart w:id="177" w:name="ref-Stockmann14"/>
     <w:p>
       <w:pPr>
         <w:pStyle w:val="Bibliography"/>
@@ -26590,7 +26670,7 @@
       <w:r>
         <w:t xml:space="preserve"> </w:t>
       </w:r>
-      <w:hyperlink r:id="rId173">
+      <w:hyperlink r:id="rId176">
         <w:r>
           <w:rPr>
             <w:rStyle w:val="Hyperlink"/>
@@ -26602,8 +26682,8 @@
         <w:t xml:space="preserve">.</w:t>
       </w:r>
     </w:p>
-    <w:bookmarkEnd w:id="174"/>
-    <w:bookmarkStart w:id="176" w:name="ref-Titus09"/>
+    <w:bookmarkEnd w:id="177"/>
+    <w:bookmarkStart w:id="179" w:name="ref-Titus09"/>
     <w:p>
       <w:pPr>
         <w:pStyle w:val="Bibliography"/>
@@ -26642,7 +26722,7 @@
       <w:r>
         <w:t xml:space="preserve"> </w:t>
       </w:r>
-      <w:hyperlink r:id="rId175">
+      <w:hyperlink r:id="rId178">
         <w:r>
           <w:rPr>
             <w:rStyle w:val="Hyperlink"/>
@@ -26654,8 +26734,8 @@
         <w:t xml:space="preserve">.</w:t>
       </w:r>
     </w:p>
-    <w:bookmarkEnd w:id="176"/>
-    <w:bookmarkStart w:id="178" w:name="ref-Tomasko20"/>
+    <w:bookmarkEnd w:id="179"/>
+    <w:bookmarkStart w:id="181" w:name="ref-Tomasko20"/>
     <w:p>
       <w:pPr>
         <w:pStyle w:val="Bibliography"/>
@@ -26724,7 +26804,7 @@
       <w:r>
         <w:t xml:space="preserve"> </w:t>
       </w:r>
-      <w:hyperlink r:id="rId177">
+      <w:hyperlink r:id="rId180">
         <w:r>
           <w:rPr>
             <w:rStyle w:val="Hyperlink"/>
@@ -26736,8 +26816,8 @@
         <w:t xml:space="preserve">.</w:t>
       </w:r>
     </w:p>
-    <w:bookmarkEnd w:id="178"/>
-    <w:bookmarkStart w:id="180" w:name="ref-Vogelmann12"/>
+    <w:bookmarkEnd w:id="181"/>
+    <w:bookmarkStart w:id="183" w:name="ref-Vogelmann12"/>
     <w:p>
       <w:pPr>
         <w:pStyle w:val="Bibliography"/>
@@ -26773,7 +26853,7 @@
       <w:r>
         <w:t xml:space="preserve"> </w:t>
       </w:r>
-      <w:hyperlink r:id="rId179">
+      <w:hyperlink r:id="rId182">
         <w:r>
           <w:rPr>
             <w:rStyle w:val="Hyperlink"/>
@@ -26785,8 +26865,8 @@
         <w:t xml:space="preserve">.</w:t>
       </w:r>
     </w:p>
-    <w:bookmarkEnd w:id="180"/>
-    <w:bookmarkStart w:id="182" w:name="ref-Wessel22"/>
+    <w:bookmarkEnd w:id="183"/>
+    <w:bookmarkStart w:id="185" w:name="ref-Wessel22"/>
     <w:p>
       <w:pPr>
         <w:pStyle w:val="Bibliography"/>
@@ -26822,7 +26902,7 @@
       <w:r>
         <w:t xml:space="preserve"> </w:t>
       </w:r>
-      <w:hyperlink r:id="rId181">
+      <w:hyperlink r:id="rId184">
         <w:r>
           <w:rPr>
             <w:rStyle w:val="Hyperlink"/>
@@ -26834,8 +26914,8 @@
         <w:t xml:space="preserve">.</w:t>
       </w:r>
     </w:p>
-    <w:bookmarkEnd w:id="182"/>
-    <w:bookmarkStart w:id="184" w:name="ref-White17"/>
+    <w:bookmarkEnd w:id="185"/>
+    <w:bookmarkStart w:id="187" w:name="ref-White17"/>
     <w:p>
       <w:pPr>
         <w:pStyle w:val="Bibliography"/>
@@ -26871,7 +26951,7 @@
       <w:r>
         <w:t xml:space="preserve"> </w:t>
       </w:r>
-      <w:hyperlink r:id="rId183">
+      <w:hyperlink r:id="rId186">
         <w:r>
           <w:rPr>
             <w:rStyle w:val="Hyperlink"/>
@@ -26883,8 +26963,8 @@
         <w:t xml:space="preserve">.</w:t>
       </w:r>
     </w:p>
-    <w:bookmarkEnd w:id="184"/>
-    <w:bookmarkStart w:id="186" w:name="ref-Wickham19"/>
+    <w:bookmarkEnd w:id="187"/>
+    <w:bookmarkStart w:id="189" w:name="ref-Wickham19"/>
     <w:p>
       <w:pPr>
         <w:pStyle w:val="Bibliography"/>
@@ -26920,7 +27000,7 @@
       <w:r>
         <w:t xml:space="preserve"> </w:t>
       </w:r>
-      <w:hyperlink r:id="rId185">
+      <w:hyperlink r:id="rId188">
         <w:r>
           <w:rPr>
             <w:rStyle w:val="Hyperlink"/>
@@ -26932,8 +27012,8 @@
         <w:t xml:space="preserve">.</w:t>
       </w:r>
     </w:p>
-    <w:bookmarkEnd w:id="186"/>
-    <w:bookmarkStart w:id="188" w:name="ref-Yoskowitz15"/>
+    <w:bookmarkEnd w:id="189"/>
+    <w:bookmarkStart w:id="191" w:name="ref-Yoskowitz15"/>
     <w:p>
       <w:pPr>
         <w:pStyle w:val="Bibliography"/>
@@ -26960,7 +27040,7 @@
       <w:r>
         <w:t xml:space="preserve"> </w:t>
       </w:r>
-      <w:hyperlink r:id="rId187">
+      <w:hyperlink r:id="rId190">
         <w:r>
           <w:rPr>
             <w:rStyle w:val="Hyperlink"/>
@@ -26972,9 +27052,9 @@
         <w:t xml:space="preserve">.</w:t>
       </w:r>
     </w:p>
-    <w:bookmarkEnd w:id="188"/>
-    <w:bookmarkEnd w:id="189"/>
-    <w:bookmarkEnd w:id="190"/>
+    <w:bookmarkEnd w:id="191"/>
+    <w:bookmarkEnd w:id="192"/>
+    <w:bookmarkEnd w:id="193"/>
     <w:sectPr>
       <w:footerReference r:id="rId9" w:type="default"/>
       <w:pgSz w:h="15840" w:w="12240"/>

</xml_diff>

<commit_message>
finished first round of revisions and proofed
</commit_message>
<xml_diff>
--- a/manu-draft.docx
+++ b/manu-draft.docx
@@ -308,7 +308,7 @@
         <w:pStyle w:val="FirstParagraph"/>
       </w:pPr>
       <w:r>
-        <w:t xml:space="preserve">Native habitats in Florida face dual pressures at the land-sea interface from urban development and sea-level rise. To address these pressures, restoration practitioners require robust tools that identify reasonable goals given historical land use trends, current status of native habitats, and anticipated future impacts from coastal stressors. A restoration framework for native habitats was created for the Tampa Bay watershed that identifies current opportunities and establishes short-term (2030) targets and long-term (2050) goals. The approach was informed through a three-decade habitat change analysis and over forty years of habitat restoration projects in the region. Although significant gains in subtidal habitats have been observed, expansion of mangroves into salt marshes and loss of native upland habitats to development highlights the need to target these locations for restoration. The long-term loss of potentially restorable lands to both coastal and upland development further underscores the diminishing restoration opportunities in the watershed. The established targets and goals identified habitats to maintain at their present level (e.g., mangroves) and those that require additional progress (e.g., oyster bars) based on past trends and an expected level of effort given the restoration history of the region. The new approach also accounts for the future effects of sea-level rise, climate change, and watershed development by prioritizing native coastal habitats relative to subtidal or upland areas. The restoration potential for coastal habitats on existing conservation lands was 624 ha for tidal wetlands and 128 ha for coastal uplands. Maps were created to identify the restoration opportunities where practitioners could focus efforts to achieve the defined targets and goals. Methods for repeatable analyses are also available using an open source workflow.</w:t>
+        <w:t xml:space="preserve">Native habitats in Florida face dual pressures at the land-sea interface from urban development and sea-level rise. To address these pressures, restoration practitioners require robust tools that identify reasonable goals given historical land use trends, current status of native habitats, and anticipated future impacts from coastal stressors. A restoration framework for native habitats was created for the Tampa Bay watershed that identifies current opportunities and establishes short-term (2030) targets and long-term (2050) goals. The approach was informed through a three-decade habitat change analysis and over forty years of habitat restoration projects in the region. Although significant gains in subtidal habitats have been observed, expansion of mangroves into salt marshes and loss of native upland habitats to development highlights the need to target these locations for restoration. The long-term loss of potentially restorable lands to both coastal and upland development further underscores the diminishing restoration opportunities in the watershed. The established targets and goals identified habitats to maintain at their present level (e.g., mangroves) and those that require additional progress (e.g., oyster bars) based on past trends and an expected level of effort given the restoration history of the region. The new approach also accounts for the future effects of sea-level rise, climate change, and watershed development by prioritizing native coastal habitats relative to subtidal or upland areas. Maps were created to identify the restoration opportunities where practitioners could focus efforts to achieve the targets and goals, with methods for repeatable analyses also available using an open source workflow.</w:t>
       </w:r>
     </w:p>
     <w:p>
@@ -889,7 +889,7 @@
         <w:t xml:space="preserve">(Southwest Florida Water Management District, 2019)</w:t>
       </w:r>
       <w:r>
-        <w:t xml:space="preserve">. These data include vector polygons coverages of the major subtidal habitat types in Tampa Bay, as interpreted from 1:24,000 scale natural color aerial photographs flown in winter 2018 under cloud free conditions. Accuracy assessments of the photo-interpreted map product included field verification by random sample points, with a requirement of 90% accuracy for the seagrass categories. The minimum mapping unit for seagrass polygons is reported as 0.25 acres. Historical datasets for subtidal habitats using identical methods began in 1988 with updates occurring on an approximate biennial basis</w:t>
+        <w:t xml:space="preserve">. These data include vector polygon coverages of the major subtidal habitats in Tampa Bay, as interpreted from 1:24,000 scale natural color aerial photographs flown in winter 2018 under cloud free conditions. Accuracy assessments of the photo-interpreted map included field verification by random sample points, with a requirement of 90% accuracy for the seagrass categories. The minimum mapping unit for seagrass polygons is reported as 0.25 acres. Historical datasets for subtidal habitats using identical methods began in 1988 with updates occurring on an approximate biennial basis</w:t>
       </w:r>
       <w:r>
         <w:t xml:space="preserve"> </w:t>
@@ -969,7 +969,7 @@
         <w:pStyle w:val="BodyText"/>
       </w:pPr>
       <w:r>
-        <w:t xml:space="preserve">Finally, a habitat coverage change analysis between the terminal years of data (1988 to 2018 for subtidal, 1990 to 2017 for intertidal and supratidal) was conducted to understand how habitats were changing between types. This required an intersection of the data layers to quantify if habitat types were unchanged or changed for any given location and identifying the type of change (e.g., seagrass to tidal flats). Specifically, the spatial datasets were unioned and the total areal change of the polygons for each habitat type was quantified by taking the difference between the two terminal years. For example, the area that remained as native uplands between the 1990 and 2017 intertidal and suptratidal layers was quantified, whereas the area that changed from native uplands to another habitat category was also quantified. This process was repeated for all native habitats, including developed and restorable lands (described below). The results were summarized as Alluvial diagrams showing relative proportions of habitat change by type and between years</w:t>
+        <w:t xml:space="preserve">Finally, a habitat coverage change analysis between the terminal years of data (1988 to 2018 for subtidal, 1990 to 2017 for intertidal and supratidal) was conducted to understand how habitats were changing between types. This required an intersection of the data layers to quantify if habitat types were unchanged or changed for any given location and identifying the type of change (e.g., seagrass to tidal flats). Specifically, the spatial datasets were unioned and the total areal change of the polygons for each habitat type was quantified by taking the difference between the two terminal years. For example, the area that remained as native uplands between the 1990 and 2017 intertidal and supratidal layers was quantified, whereas the area that changed from native uplands to another habitat category was also quantified. This process was repeated for all native habitats, including developed and restorable lands (described below). The results were summarized as Alluvial diagrams showing relative proportions of habitat change by type and between years</w:t>
       </w:r>
       <w:r>
         <w:t xml:space="preserve"> </w:t>
@@ -1095,7 +1095,7 @@
         <w:t xml:space="preserve">(Florida Natural Areas Inventory, 2020)</w:t>
       </w:r>
       <w:r>
-        <w:t xml:space="preserve">. The FNAI data are Florida Managed Areas as vector-based polygons of public and some private lands identified as having natural resource value and that are being managed at least partially for conservation. The source data for this layer are provided to FNAI directly from the managing agency in digital format or as paper source maps that are digitized using appropriate topographic quadrangles, ortho-imagery, and property appraiser parcel data at a minimum spatial resolution of 1:5,000. Intersecting the native and restorable lands in these areas produced four unique opportunity areas: existing conservation native, proposed conservation native, existing conservation restorable, and proposed conservation restorable. This workflow created the existing conservation and proposed conservation layers in</w:t>
+        <w:t xml:space="preserve">. The FNAI data are Florida Managed Areas as vector polygons of public and some private lands identified as having natural resource value and that are being managed at least partially for conservation. The source data for this layer are provided to FNAI directly from the managing agency in digital format or as paper maps that are digitized using appropriate topographic quadrangles, ortho-imagery, and property appraiser parcel data at a minimum spatial resolution of 1:5,000. Intersecting the native and restorable lands in these areas produced four unique opportunity areas: existing conservation native, proposed conservation native, existing conservation restorable, and proposed conservation restorable. This workflow created the existing conservation and proposed conservation layers in</w:t>
       </w:r>
       <w:r>
         <w:t xml:space="preserve"> </w:t>
@@ -1472,7 +1472,7 @@
         <w:pStyle w:val="BodyText"/>
       </w:pPr>
       <w:r>
-        <w:t xml:space="preserve">Table 5 shows the targets and goals identified through this analysis and the associated rationale. For example, the targets and goals are established based on the current extent and the restoration potential. If restoration potential exists and coverage restored from past projects suggests a reasonable level of effort, the targets and goals reflect the current extent plus the restoration opportunity. Conversely, other habitats with no identified restoration opportunity, or with sufficient current extents (e.g., mangrove forests), were assigned targets and goals similar to the current extent, i.e., these habitats should be protected and further restoration will only increase resilience. Implicit in the targets and the goals is recurring re-assessment over time to evaluate progress and adjust expectations as appropriate.</w:t>
+        <w:t xml:space="preserve">Table 5 shows the targets and goals identified through this analysis and the associated rationale. For example, the targets and goals are established based on the current extent and informed by the restoration potential. If restoration potential exists and coverage restored from past projects suggests a reasonable level of effort, the targets and goals reflect the current extent relative to the restoration opportunity, past trends, and anticipated effort. Conversely, other habitats with no identified restoration opportunity, or with sufficient current extents (e.g., mangrove forests), were assigned targets and goals similar to the current extent, i.e., these habitats should be protected and further restoration will only increase resilience. The proposed targets and goals do not represent the current extent plus restoration potential for these reasons. Implicit in the targets and the goals is recurring re-assessment over time to evaluate progress and adjust expectations as appropriate.</w:t>
       </w:r>
     </w:p>
     <w:bookmarkEnd w:id="36"/>
@@ -6355,7 +6355,7 @@
         <w:keepNext/>
       </w:pPr>
       <w:r>
-        <w:t xml:space="preserve">Table 3: Change over time in hectares for intertidal and supratidal landcover in Tampa Bay.  Columns show years with available data and the final two columns show the change and percent change from 1990 to 2017.</w:t>
+        <w:t xml:space="preserve">Table 3: Change over time in hectares for intertidal and supratidal land cover in Tampa Bay.  Columns show years with available data and the final two columns show the change and percent change from 1990 to 2017.</w:t>
       </w:r>
     </w:p>
     <w:tbl xmlns:w="http://schemas.openxmlformats.org/wordprocessingml/2006/main" xmlns:r="http://schemas.openxmlformats.org/officeDocument/2006/relationships" xmlns:w14="http://schemas.microsoft.com/office/word/2010/wordml" xmlns:wp="http://schemas.openxmlformats.org/drawingml/2006/wordprocessingDrawing" xmlns:a="http://schemas.openxmlformats.org/drawingml/2006/main" xmlns:pic="http://schemas.openxmlformats.org/drawingml/2006/picture">
@@ -6468,7 +6468,7 @@
                 <w:szCs w:val="14"/>
                 <w:color w:val="000000"/>
               </w:rPr>
-              <w:t xml:space="preserve">Landcover Category</w:t>
+              <w:t xml:space="preserve">Land Cover Category</w:t>
             </w:r>
           </w:p>
         </w:tc>

</xml_diff>